<commit_message>
Formatting perfect, about to add another example though
</commit_message>
<xml_diff>
--- a/daniel_engbert_resume.docx
+++ b/daniel_engbert_resume.docx
@@ -101,15 +101,13 @@
       </w:tblGrid>
       <w:tr>
         <w:trPr>
-          <w:trHeight w:val="3744"/>
+          <w:trHeight w:val="2736"/>
           <w:jc w:val="center"/>
         </w:trPr>
         <w:tc>
           <w:tcPr>
             <w:tcW w:w="1771" w:type="dxa"/>
-            <w:tcBorders>
-              <w:bottom w:val="single" w:sz="4" w:space="0" w:color="auto"/>
-            </w:tcBorders>
+            <w:vMerge w:val="restart"/>
           </w:tcPr>
           <w:p>
             <w:r>
@@ -124,9 +122,7 @@
         <w:tc>
           <w:tcPr>
             <w:tcW w:w="8288" w:type="dxa"/>
-            <w:tcBorders>
-              <w:bottom w:val="single" w:sz="4" w:space="0" w:color="auto"/>
-            </w:tcBorders>
+            <w:vMerge w:val="restart"/>
           </w:tcPr>
           <w:p>
             <w:pPr>
@@ -198,28 +194,7 @@
                 <w:sz w:val="23"/>
                 <w:szCs w:val="23"/>
               </w:rPr>
-              <w:t xml:space="preserve">, </w:t>
-            </w:r>
-            <w:r>
-              <w:rPr>
-                <w:sz w:val="23"/>
-                <w:szCs w:val="23"/>
-              </w:rPr>
-              <w:t xml:space="preserve">Minor: </w:t>
-            </w:r>
-            <w:r>
-              <w:rPr>
-                <w:sz w:val="23"/>
-                <w:szCs w:val="23"/>
-              </w:rPr>
-              <w:t>M</w:t>
-            </w:r>
-            <w:r>
-              <w:rPr>
-                <w:sz w:val="23"/>
-                <w:szCs w:val="23"/>
-              </w:rPr>
-              <w:t>ath</w:t>
+              <w:t>, Minor: Math</w:t>
             </w:r>
           </w:p>
           <w:p>
@@ -400,50 +375,14 @@
                 <w:sz w:val="23"/>
                 <w:szCs w:val="23"/>
               </w:rPr>
-              <w:t xml:space="preserve">Science </w:t>
-            </w:r>
-            <w:r>
-              <w:rPr>
-                <w:i/>
-                <w:sz w:val="23"/>
-                <w:szCs w:val="23"/>
-              </w:rPr>
-              <w:t>and Math Academy</w:t>
-            </w:r>
-            <w:r>
-              <w:rPr>
-                <w:sz w:val="23"/>
-                <w:szCs w:val="23"/>
-              </w:rPr>
-              <w:t xml:space="preserve"> (competitive m</w:t>
-            </w:r>
-            <w:r>
-              <w:rPr>
-                <w:sz w:val="23"/>
-                <w:szCs w:val="23"/>
-              </w:rPr>
-              <w:t xml:space="preserve">agnet </w:t>
-            </w:r>
-            <w:r>
-              <w:rPr>
-                <w:sz w:val="23"/>
-                <w:szCs w:val="23"/>
-              </w:rPr>
-              <w:t>p</w:t>
-            </w:r>
-            <w:r>
-              <w:rPr>
-                <w:sz w:val="23"/>
-                <w:szCs w:val="23"/>
-              </w:rPr>
-              <w:t>rogram</w:t>
-            </w:r>
-            <w:r>
-              <w:rPr>
-                <w:sz w:val="23"/>
-                <w:szCs w:val="23"/>
-              </w:rPr>
-              <w:t>)</w:t>
+              <w:t>Science and Math Academy</w:t>
+            </w:r>
+            <w:r>
+              <w:rPr>
+                <w:sz w:val="23"/>
+                <w:szCs w:val="23"/>
+              </w:rPr>
+              <w:t xml:space="preserve"> (competitive magnet program)</w:t>
             </w:r>
           </w:p>
           <w:p>
@@ -465,6 +404,90 @@
               </w:rPr>
               <w:t>3.9 weighted GPA</w:t>
             </w:r>
+          </w:p>
+        </w:tc>
+        <w:tc>
+          <w:tcPr>
+            <w:tcW w:w="1584" w:type="dxa"/>
+          </w:tcPr>
+          <w:p>
+            <w:pPr>
+              <w:ind w:left="360" w:hanging="360"/>
+              <w:rPr>
+                <w:sz w:val="24"/>
+              </w:rPr>
+            </w:pPr>
+            <w:r>
+              <w:rPr>
+                <w:sz w:val="24"/>
+              </w:rPr>
+              <w:t>August 2015-</w:t>
+            </w:r>
+          </w:p>
+          <w:p>
+            <w:pPr>
+              <w:ind w:left="360" w:hanging="360"/>
+              <w:rPr>
+                <w:b/>
+                <w:sz w:val="24"/>
+              </w:rPr>
+            </w:pPr>
+            <w:r>
+              <w:rPr>
+                <w:sz w:val="24"/>
+              </w:rPr>
+              <w:t>Present</w:t>
+            </w:r>
+          </w:p>
+          <w:p>
+            <w:pPr>
+              <w:ind w:left="360" w:hanging="360"/>
+              <w:rPr>
+                <w:sz w:val="24"/>
+              </w:rPr>
+            </w:pPr>
+          </w:p>
+        </w:tc>
+      </w:tr>
+      <w:tr>
+        <w:trPr>
+          <w:trHeight w:val="576"/>
+          <w:jc w:val="center"/>
+        </w:trPr>
+        <w:tc>
+          <w:tcPr>
+            <w:tcW w:w="1771" w:type="dxa"/>
+            <w:vMerge/>
+            <w:tcBorders>
+              <w:bottom w:val="single" w:sz="4" w:space="0" w:color="auto"/>
+            </w:tcBorders>
+          </w:tcPr>
+          <w:p>
+            <w:pPr>
+              <w:rPr>
+                <w:b/>
+                <w:sz w:val="32"/>
+              </w:rPr>
+            </w:pPr>
+          </w:p>
+        </w:tc>
+        <w:tc>
+          <w:tcPr>
+            <w:tcW w:w="8288" w:type="dxa"/>
+            <w:vMerge/>
+            <w:tcBorders>
+              <w:bottom w:val="single" w:sz="4" w:space="0" w:color="auto"/>
+            </w:tcBorders>
+          </w:tcPr>
+          <w:p>
+            <w:pPr>
+              <w:ind w:left="360" w:hanging="360"/>
+              <w:rPr>
+                <w:b/>
+                <w:sz w:val="23"/>
+                <w:szCs w:val="23"/>
+              </w:rPr>
+            </w:pPr>
           </w:p>
         </w:tc>
         <w:tc>
@@ -474,105 +497,6 @@
               <w:bottom w:val="single" w:sz="4" w:space="0" w:color="auto"/>
             </w:tcBorders>
           </w:tcPr>
-          <w:p>
-            <w:pPr>
-              <w:ind w:left="360" w:hanging="360"/>
-              <w:rPr>
-                <w:sz w:val="24"/>
-              </w:rPr>
-            </w:pPr>
-            <w:r>
-              <w:rPr>
-                <w:sz w:val="24"/>
-              </w:rPr>
-              <w:t>August 2015-</w:t>
-            </w:r>
-          </w:p>
-          <w:p>
-            <w:pPr>
-              <w:ind w:left="360" w:hanging="360"/>
-              <w:rPr>
-                <w:sz w:val="24"/>
-              </w:rPr>
-            </w:pPr>
-            <w:r>
-              <w:rPr>
-                <w:sz w:val="24"/>
-              </w:rPr>
-              <w:t>Present</w:t>
-            </w:r>
-          </w:p>
-          <w:p>
-            <w:pPr>
-              <w:ind w:left="360" w:hanging="360"/>
-              <w:rPr>
-                <w:b/>
-                <w:sz w:val="24"/>
-              </w:rPr>
-            </w:pPr>
-          </w:p>
-          <w:p>
-            <w:pPr>
-              <w:ind w:left="360" w:hanging="360"/>
-              <w:rPr>
-                <w:b/>
-                <w:sz w:val="24"/>
-              </w:rPr>
-            </w:pPr>
-          </w:p>
-          <w:p>
-            <w:pPr>
-              <w:ind w:left="360" w:hanging="360"/>
-              <w:rPr>
-                <w:b/>
-                <w:sz w:val="24"/>
-              </w:rPr>
-            </w:pPr>
-          </w:p>
-          <w:p>
-            <w:pPr>
-              <w:ind w:left="360" w:hanging="360"/>
-              <w:rPr>
-                <w:b/>
-                <w:sz w:val="24"/>
-              </w:rPr>
-            </w:pPr>
-          </w:p>
-          <w:p>
-            <w:pPr>
-              <w:ind w:left="360" w:hanging="360"/>
-              <w:rPr>
-                <w:b/>
-                <w:sz w:val="24"/>
-              </w:rPr>
-            </w:pPr>
-          </w:p>
-          <w:p>
-            <w:pPr>
-              <w:ind w:left="360" w:hanging="360"/>
-              <w:rPr>
-                <w:b/>
-                <w:sz w:val="24"/>
-              </w:rPr>
-            </w:pPr>
-          </w:p>
-          <w:p>
-            <w:pPr>
-              <w:ind w:left="360" w:hanging="360"/>
-              <w:rPr>
-                <w:b/>
-                <w:sz w:val="24"/>
-              </w:rPr>
-            </w:pPr>
-          </w:p>
-          <w:p>
-            <w:pPr>
-              <w:rPr>
-                <w:b/>
-                <w:sz w:val="24"/>
-              </w:rPr>
-            </w:pPr>
-          </w:p>
           <w:p>
             <w:pPr>
               <w:rPr>
@@ -691,25 +615,18 @@
                 <w:ilvl w:val="0"/>
                 <w:numId w:val="7"/>
               </w:numPr>
-              <w:spacing w:after="100" w:line="276" w:lineRule="auto"/>
-              <w:rPr>
-                <w:sz w:val="23"/>
-                <w:szCs w:val="23"/>
-              </w:rPr>
-            </w:pPr>
-            <w:r>
-              <w:rPr>
-                <w:sz w:val="23"/>
-                <w:szCs w:val="23"/>
-              </w:rPr>
-              <w:t>Familiar with Linux, EMACS</w:t>
-            </w:r>
-            <w:r>
-              <w:rPr>
-                <w:sz w:val="23"/>
-                <w:szCs w:val="23"/>
-              </w:rPr>
-              <w:t xml:space="preserve">, </w:t>
+              <w:spacing w:line="276" w:lineRule="auto"/>
+              <w:rPr>
+                <w:sz w:val="23"/>
+                <w:szCs w:val="23"/>
+              </w:rPr>
+            </w:pPr>
+            <w:r>
+              <w:rPr>
+                <w:sz w:val="23"/>
+                <w:szCs w:val="23"/>
+              </w:rPr>
+              <w:t xml:space="preserve">Familiar with Linux, EMACS, </w:t>
             </w:r>
             <w:proofErr w:type="spellStart"/>
             <w:r>
@@ -781,7 +698,6 @@
                 <w:ilvl w:val="0"/>
                 <w:numId w:val="7"/>
               </w:numPr>
-              <w:spacing w:after="100"/>
               <w:rPr>
                 <w:sz w:val="23"/>
                 <w:szCs w:val="23"/>
@@ -913,15 +829,15 @@
       </w:tr>
       <w:tr>
         <w:trPr>
-          <w:trHeight w:val="3456"/>
+          <w:trHeight w:val="512"/>
           <w:jc w:val="center"/>
         </w:trPr>
         <w:tc>
           <w:tcPr>
             <w:tcW w:w="1771" w:type="dxa"/>
+            <w:vMerge w:val="restart"/>
             <w:tcBorders>
               <w:top w:val="single" w:sz="4" w:space="0" w:color="auto"/>
-              <w:bottom w:val="single" w:sz="4" w:space="0" w:color="auto"/>
             </w:tcBorders>
           </w:tcPr>
           <w:p>
@@ -943,9 +859,9 @@
         <w:tc>
           <w:tcPr>
             <w:tcW w:w="8288" w:type="dxa"/>
+            <w:vMerge w:val="restart"/>
             <w:tcBorders>
               <w:top w:val="single" w:sz="4" w:space="0" w:color="auto"/>
-              <w:bottom w:val="single" w:sz="4" w:space="0" w:color="auto"/>
             </w:tcBorders>
           </w:tcPr>
           <w:p>
@@ -962,23 +878,7 @@
                 <w:sz w:val="23"/>
                 <w:szCs w:val="23"/>
               </w:rPr>
-              <w:t>Templated C++ Linked List</w:t>
-            </w:r>
-            <w:r>
-              <w:rPr>
-                <w:b/>
-                <w:sz w:val="23"/>
-                <w:szCs w:val="23"/>
-              </w:rPr>
-              <w:t xml:space="preserve"> (class project</w:t>
-            </w:r>
-            <w:r>
-              <w:rPr>
-                <w:b/>
-                <w:sz w:val="23"/>
-                <w:szCs w:val="23"/>
-              </w:rPr>
-              <w:t>)</w:t>
+              <w:t>Templated C++ Linked List (class project)</w:t>
             </w:r>
           </w:p>
           <w:p>
@@ -995,21 +895,7 @@
                 <w:sz w:val="23"/>
                 <w:szCs w:val="23"/>
               </w:rPr>
-              <w:t xml:space="preserve">Designed a templated C++ linked list class which can be </w:t>
-            </w:r>
-            <w:r>
-              <w:rPr>
-                <w:sz w:val="23"/>
-                <w:szCs w:val="23"/>
-              </w:rPr>
-              <w:t>traversed</w:t>
-            </w:r>
-            <w:r>
-              <w:rPr>
-                <w:sz w:val="23"/>
-                <w:szCs w:val="23"/>
-              </w:rPr>
-              <w:t xml:space="preserve"> in </w:t>
+              <w:t xml:space="preserve">Designed a templated C++ linked list class which can be traversed in </w:t>
             </w:r>
             <m:oMath>
               <m:r>
@@ -1038,8 +924,6 @@
                 <w:szCs w:val="23"/>
               </w:rPr>
             </w:pPr>
-            <w:bookmarkStart w:id="0" w:name="_GoBack"/>
-            <w:bookmarkEnd w:id="0"/>
             <w:r>
               <w:rPr>
                 <w:rFonts w:eastAsiaTheme="minorEastAsia"/>
@@ -1047,25 +931,56 @@
                 <w:sz w:val="23"/>
                 <w:szCs w:val="23"/>
               </w:rPr>
-              <w:t>Java Markov Chain</w:t>
-            </w:r>
+              <w:t>Java Markov Chain (personal project)</w:t>
+            </w:r>
+          </w:p>
+          <w:p>
+            <w:pPr>
+              <w:spacing w:after="100"/>
+              <w:rPr>
+                <w:sz w:val="23"/>
+                <w:szCs w:val="23"/>
+              </w:rPr>
+            </w:pPr>
             <w:r>
               <w:rPr>
                 <w:rFonts w:eastAsiaTheme="minorEastAsia"/>
-                <w:b/>
-                <w:sz w:val="23"/>
-                <w:szCs w:val="23"/>
-              </w:rPr>
-              <w:t xml:space="preserve"> (personal p</w:t>
-            </w:r>
-            <w:r>
-              <w:rPr>
-                <w:rFonts w:eastAsiaTheme="minorEastAsia"/>
-                <w:b/>
-                <w:sz w:val="23"/>
-                <w:szCs w:val="23"/>
-              </w:rPr>
-              <w:t>roject)</w:t>
+                <w:sz w:val="23"/>
+                <w:szCs w:val="23"/>
+              </w:rPr>
+              <w:t>Created a Java program that analyzes a provided paragraph and then generates random sentences based on patterns in the paragraph.</w:t>
+            </w:r>
+          </w:p>
+          <w:p>
+            <w:pPr>
+              <w:rPr>
+                <w:sz w:val="23"/>
+                <w:szCs w:val="23"/>
+              </w:rPr>
+            </w:pPr>
+            <w:r>
+              <w:rPr>
+                <w:b/>
+                <w:sz w:val="23"/>
+                <w:szCs w:val="23"/>
+              </w:rPr>
+              <w:t>Capstone Project</w:t>
+            </w:r>
+            <w:r>
+              <w:rPr>
+                <w:b/>
+                <w:sz w:val="23"/>
+                <w:szCs w:val="23"/>
+              </w:rPr>
+              <w:t xml:space="preserve"> (High School)</w:t>
+            </w:r>
+            <w:r>
+              <w:rPr>
+                <w:b/>
+                <w:sz w:val="23"/>
+                <w:szCs w:val="23"/>
+              </w:rPr>
+              <w:t>:</w:t>
             </w:r>
           </w:p>
           <w:p>
@@ -1078,232 +993,68 @@
             </w:pPr>
             <w:r>
               <w:rPr>
-                <w:rFonts w:eastAsiaTheme="minorEastAsia"/>
-                <w:sz w:val="23"/>
-                <w:szCs w:val="23"/>
-              </w:rPr>
-              <w:t>Created a Java program that analyzes a provided paragraph and then generates random sentences based on patterns in the paragraph.</w:t>
-            </w:r>
-          </w:p>
-          <w:p>
-            <w:pPr>
-              <w:rPr>
-                <w:sz w:val="23"/>
-                <w:szCs w:val="23"/>
-              </w:rPr>
-            </w:pPr>
-            <w:r>
-              <w:rPr>
-                <w:b/>
-                <w:sz w:val="23"/>
-                <w:szCs w:val="23"/>
-              </w:rPr>
-              <w:t>Capstone Project</w:t>
-            </w:r>
-            <w:r>
-              <w:rPr>
-                <w:b/>
-                <w:sz w:val="23"/>
-                <w:szCs w:val="23"/>
-              </w:rPr>
-              <w:t xml:space="preserve"> (High School)</w:t>
-            </w:r>
-            <w:r>
-              <w:rPr>
-                <w:b/>
-                <w:sz w:val="23"/>
-                <w:szCs w:val="23"/>
-              </w:rPr>
-              <w:t>:</w:t>
+                <w:sz w:val="23"/>
+                <w:szCs w:val="23"/>
+              </w:rPr>
+              <w:t xml:space="preserve">Worked with a mentor to develop an Arduino system with </w:t>
+            </w:r>
+            <w:r>
+              <w:rPr>
+                <w:sz w:val="23"/>
+                <w:szCs w:val="23"/>
+              </w:rPr>
+              <w:t xml:space="preserve">sensors, </w:t>
+            </w:r>
+            <w:r>
+              <w:rPr>
+                <w:sz w:val="23"/>
+                <w:szCs w:val="23"/>
+              </w:rPr>
+              <w:t>a custom PCB</w:t>
+            </w:r>
+            <w:r>
+              <w:rPr>
+                <w:sz w:val="23"/>
+                <w:szCs w:val="23"/>
+              </w:rPr>
+              <w:t xml:space="preserve">, </w:t>
+            </w:r>
+            <w:r>
+              <w:rPr>
+                <w:sz w:val="23"/>
+                <w:szCs w:val="23"/>
+              </w:rPr>
+              <w:t xml:space="preserve">and an exercise bike that controlled cars in racing </w:t>
+            </w:r>
+            <w:r>
+              <w:rPr>
+                <w:sz w:val="23"/>
+                <w:szCs w:val="23"/>
+              </w:rPr>
+              <w:t>games on a computer.</w:t>
+            </w:r>
+          </w:p>
+          <w:p>
+            <w:pPr>
+              <w:rPr>
+                <w:b/>
+                <w:sz w:val="23"/>
+                <w:szCs w:val="23"/>
+              </w:rPr>
+            </w:pPr>
+            <w:r>
+              <w:rPr>
+                <w:b/>
+                <w:sz w:val="23"/>
+                <w:szCs w:val="23"/>
+              </w:rPr>
+              <w:t>Microcontrollers Course (High School):</w:t>
             </w:r>
           </w:p>
           <w:p>
             <w:pPr>
               <w:spacing w:after="100"/>
               <w:rPr>
-                <w:sz w:val="23"/>
-                <w:szCs w:val="23"/>
-              </w:rPr>
-            </w:pPr>
-            <w:r>
-              <w:rPr>
-                <w:sz w:val="23"/>
-                <w:szCs w:val="23"/>
-              </w:rPr>
-              <w:t xml:space="preserve">Worked with a mentor to develop </w:t>
-            </w:r>
-            <w:r>
-              <w:rPr>
-                <w:sz w:val="23"/>
-                <w:szCs w:val="23"/>
-              </w:rPr>
-              <w:t>an</w:t>
-            </w:r>
-            <w:r>
-              <w:rPr>
-                <w:sz w:val="23"/>
-                <w:szCs w:val="23"/>
-              </w:rPr>
-              <w:t xml:space="preserve"> Arduino system </w:t>
-            </w:r>
-            <w:r>
-              <w:rPr>
-                <w:sz w:val="23"/>
-                <w:szCs w:val="23"/>
-              </w:rPr>
-              <w:t xml:space="preserve">with </w:t>
-            </w:r>
-            <w:r>
-              <w:rPr>
-                <w:sz w:val="23"/>
-                <w:szCs w:val="23"/>
-              </w:rPr>
-              <w:t xml:space="preserve">sensors, </w:t>
-            </w:r>
-            <w:r>
-              <w:rPr>
-                <w:sz w:val="23"/>
-                <w:szCs w:val="23"/>
-              </w:rPr>
-              <w:t xml:space="preserve">a </w:t>
-            </w:r>
-            <w:r>
-              <w:rPr>
-                <w:sz w:val="23"/>
-                <w:szCs w:val="23"/>
-              </w:rPr>
-              <w:t>custom PCB</w:t>
-            </w:r>
-            <w:r>
-              <w:rPr>
-                <w:sz w:val="23"/>
-                <w:szCs w:val="23"/>
-              </w:rPr>
-              <w:t xml:space="preserve">, </w:t>
-            </w:r>
-            <w:r>
-              <w:rPr>
-                <w:sz w:val="23"/>
-                <w:szCs w:val="23"/>
-              </w:rPr>
-              <w:t xml:space="preserve">and </w:t>
-            </w:r>
-            <w:r>
-              <w:rPr>
-                <w:sz w:val="23"/>
-                <w:szCs w:val="23"/>
-              </w:rPr>
-              <w:t>a</w:t>
-            </w:r>
-            <w:r>
-              <w:rPr>
-                <w:sz w:val="23"/>
-                <w:szCs w:val="23"/>
-              </w:rPr>
-              <w:t>n exercise</w:t>
-            </w:r>
-            <w:r>
-              <w:rPr>
-                <w:sz w:val="23"/>
-                <w:szCs w:val="23"/>
-              </w:rPr>
-              <w:t xml:space="preserve"> bike t</w:t>
-            </w:r>
-            <w:r>
-              <w:rPr>
-                <w:sz w:val="23"/>
-                <w:szCs w:val="23"/>
-              </w:rPr>
-              <w:t>hat</w:t>
-            </w:r>
-            <w:r>
-              <w:rPr>
-                <w:sz w:val="23"/>
-                <w:szCs w:val="23"/>
-              </w:rPr>
-              <w:t xml:space="preserve"> contro</w:t>
-            </w:r>
-            <w:r>
-              <w:rPr>
-                <w:sz w:val="23"/>
-                <w:szCs w:val="23"/>
-              </w:rPr>
-              <w:t>l</w:t>
-            </w:r>
-            <w:r>
-              <w:rPr>
-                <w:sz w:val="23"/>
-                <w:szCs w:val="23"/>
-              </w:rPr>
-              <w:t>l</w:t>
-            </w:r>
-            <w:r>
-              <w:rPr>
-                <w:sz w:val="23"/>
-                <w:szCs w:val="23"/>
-              </w:rPr>
-              <w:t xml:space="preserve">ed </w:t>
-            </w:r>
-            <w:r>
-              <w:rPr>
-                <w:sz w:val="23"/>
-                <w:szCs w:val="23"/>
-              </w:rPr>
-              <w:t xml:space="preserve">cars in racing </w:t>
-            </w:r>
-            <w:r>
-              <w:rPr>
-                <w:sz w:val="23"/>
-                <w:szCs w:val="23"/>
-              </w:rPr>
-              <w:t>games on a computer.</w:t>
-            </w:r>
-          </w:p>
-          <w:p>
-            <w:pPr>
-              <w:rPr>
-                <w:b/>
-                <w:sz w:val="23"/>
-                <w:szCs w:val="23"/>
-              </w:rPr>
-            </w:pPr>
-            <w:r>
-              <w:rPr>
-                <w:b/>
-                <w:sz w:val="23"/>
-                <w:szCs w:val="23"/>
-              </w:rPr>
-              <w:t>Microcontrollers</w:t>
-            </w:r>
-            <w:r>
-              <w:rPr>
-                <w:b/>
-                <w:sz w:val="23"/>
-                <w:szCs w:val="23"/>
-              </w:rPr>
-              <w:t xml:space="preserve"> Course</w:t>
-            </w:r>
-            <w:r>
-              <w:rPr>
-                <w:b/>
-                <w:sz w:val="23"/>
-                <w:szCs w:val="23"/>
-              </w:rPr>
-              <w:t xml:space="preserve"> (High School)</w:t>
-            </w:r>
-            <w:r>
-              <w:rPr>
-                <w:b/>
-                <w:sz w:val="23"/>
-                <w:szCs w:val="23"/>
-              </w:rPr>
-              <w:t>:</w:t>
-            </w:r>
-          </w:p>
-          <w:p>
-            <w:pPr>
-              <w:spacing w:after="100"/>
-              <w:rPr>
                 <w:b/>
                 <w:sz w:val="23"/>
                 <w:szCs w:val="23"/>
@@ -1335,6 +1086,13 @@
                 <w:sz w:val="23"/>
                 <w:szCs w:val="23"/>
               </w:rPr>
+              <w:t xml:space="preserve"> while</w:t>
+            </w:r>
+            <w:r>
+              <w:rPr>
+                <w:sz w:val="23"/>
+                <w:szCs w:val="23"/>
+              </w:rPr>
               <w:t xml:space="preserve"> </w:t>
             </w:r>
             <w:r>
@@ -1342,20 +1100,6 @@
                 <w:sz w:val="23"/>
                 <w:szCs w:val="23"/>
               </w:rPr>
-              <w:t>while</w:t>
-            </w:r>
-            <w:r>
-              <w:rPr>
-                <w:sz w:val="23"/>
-                <w:szCs w:val="23"/>
-              </w:rPr>
-              <w:t xml:space="preserve"> </w:t>
-            </w:r>
-            <w:r>
-              <w:rPr>
-                <w:sz w:val="23"/>
-                <w:szCs w:val="23"/>
-              </w:rPr>
               <w:t>outputting</w:t>
             </w:r>
             <w:r>
@@ -1363,407 +1107,7 @@
                 <w:sz w:val="23"/>
                 <w:szCs w:val="23"/>
               </w:rPr>
-              <w:t xml:space="preserve"> the</w:t>
-            </w:r>
-            <w:r>
-              <w:rPr>
-                <w:sz w:val="23"/>
-                <w:szCs w:val="23"/>
-              </w:rPr>
-              <w:t xml:space="preserve"> </w:t>
-            </w:r>
-            <w:r>
-              <w:rPr>
-                <w:sz w:val="23"/>
-                <w:szCs w:val="23"/>
-              </w:rPr>
-              <w:t xml:space="preserve">data </w:t>
-            </w:r>
-            <w:r>
-              <w:rPr>
-                <w:sz w:val="23"/>
-                <w:szCs w:val="23"/>
-              </w:rPr>
-              <w:t>onto a LCD.</w:t>
-            </w:r>
-          </w:p>
-        </w:tc>
-        <w:tc>
-          <w:tcPr>
-            <w:tcW w:w="1584" w:type="dxa"/>
-            <w:tcBorders>
-              <w:top w:val="single" w:sz="4" w:space="0" w:color="auto"/>
-              <w:bottom w:val="single" w:sz="4" w:space="0" w:color="auto"/>
-            </w:tcBorders>
-          </w:tcPr>
-          <w:p>
-            <w:pPr>
-              <w:rPr>
-                <w:sz w:val="24"/>
-              </w:rPr>
-            </w:pPr>
-            <w:r>
-              <w:rPr>
-                <w:sz w:val="24"/>
-              </w:rPr>
-              <w:t>Dec 2015</w:t>
-            </w:r>
-          </w:p>
-          <w:p>
-            <w:pPr>
-              <w:rPr>
-                <w:sz w:val="24"/>
-              </w:rPr>
-            </w:pPr>
-          </w:p>
-          <w:p>
-            <w:pPr>
-              <w:rPr>
-                <w:sz w:val="24"/>
-              </w:rPr>
-            </w:pPr>
-            <w:r>
-              <w:rPr>
-                <w:sz w:val="24"/>
-              </w:rPr>
-              <w:t>Dec 2015</w:t>
-            </w:r>
-          </w:p>
-          <w:p>
-            <w:pPr>
-              <w:rPr>
-                <w:sz w:val="24"/>
-              </w:rPr>
-            </w:pPr>
-          </w:p>
-          <w:p>
-            <w:pPr>
-              <w:rPr>
-                <w:sz w:val="24"/>
-              </w:rPr>
-            </w:pPr>
-          </w:p>
-          <w:p>
-            <w:pPr>
-              <w:rPr>
-                <w:sz w:val="24"/>
-              </w:rPr>
-            </w:pPr>
-            <w:r>
-              <w:rPr>
-                <w:sz w:val="24"/>
-              </w:rPr>
-              <w:t>Aug 2014-</w:t>
-            </w:r>
-          </w:p>
-          <w:p>
-            <w:pPr>
-              <w:rPr>
-                <w:sz w:val="24"/>
-              </w:rPr>
-            </w:pPr>
-            <w:r>
-              <w:rPr>
-                <w:sz w:val="24"/>
-              </w:rPr>
-              <w:t>May 2015</w:t>
-            </w:r>
-          </w:p>
-          <w:p>
-            <w:pPr>
-              <w:rPr>
-                <w:sz w:val="24"/>
-              </w:rPr>
-            </w:pPr>
-          </w:p>
-          <w:p>
-            <w:pPr>
-              <w:rPr>
-                <w:sz w:val="24"/>
-              </w:rPr>
-            </w:pPr>
-          </w:p>
-          <w:p>
-            <w:pPr>
-              <w:rPr>
-                <w:sz w:val="24"/>
-              </w:rPr>
-            </w:pPr>
-            <w:r>
-              <w:rPr>
-                <w:sz w:val="24"/>
-              </w:rPr>
-              <w:t>Jan</w:t>
-            </w:r>
-            <w:r>
-              <w:rPr>
-                <w:sz w:val="24"/>
-              </w:rPr>
-              <w:t xml:space="preserve"> 2015-</w:t>
-            </w:r>
-          </w:p>
-          <w:p>
-            <w:pPr>
-              <w:rPr>
-                <w:sz w:val="24"/>
-              </w:rPr>
-            </w:pPr>
-            <w:r>
-              <w:rPr>
-                <w:sz w:val="24"/>
-              </w:rPr>
-              <w:t>May 2015</w:t>
-            </w:r>
-          </w:p>
-        </w:tc>
-      </w:tr>
-      <w:tr>
-        <w:trPr>
-          <w:trHeight w:val="2880"/>
-          <w:jc w:val="center"/>
-        </w:trPr>
-        <w:tc>
-          <w:tcPr>
-            <w:tcW w:w="1771" w:type="dxa"/>
-            <w:tcBorders>
-              <w:top w:val="single" w:sz="4" w:space="0" w:color="auto"/>
-            </w:tcBorders>
-          </w:tcPr>
-          <w:p>
-            <w:pPr>
-              <w:rPr>
-                <w:b/>
-                <w:sz w:val="32"/>
-              </w:rPr>
-            </w:pPr>
-            <w:r>
-              <w:rPr>
-                <w:b/>
-                <w:sz w:val="32"/>
-              </w:rPr>
-              <w:lastRenderedPageBreak/>
-              <w:t>Work Experience</w:t>
-            </w:r>
-          </w:p>
-        </w:tc>
-        <w:tc>
-          <w:tcPr>
-            <w:tcW w:w="8288" w:type="dxa"/>
-            <w:tcBorders>
-              <w:top w:val="single" w:sz="4" w:space="0" w:color="auto"/>
-            </w:tcBorders>
-          </w:tcPr>
-          <w:p>
-            <w:pPr>
-              <w:rPr>
-                <w:b/>
-                <w:sz w:val="23"/>
-                <w:szCs w:val="23"/>
-              </w:rPr>
-            </w:pPr>
-            <w:r>
-              <w:rPr>
-                <w:b/>
-                <w:sz w:val="23"/>
-                <w:szCs w:val="23"/>
-              </w:rPr>
-              <w:t>Assistant Programming Instructor:</w:t>
-            </w:r>
-          </w:p>
-          <w:p>
-            <w:pPr>
-              <w:pStyle w:val="ListParagraph"/>
-              <w:numPr>
-                <w:ilvl w:val="0"/>
-                <w:numId w:val="4"/>
-              </w:numPr>
-              <w:rPr>
-                <w:b/>
-                <w:sz w:val="23"/>
-                <w:szCs w:val="23"/>
-              </w:rPr>
-            </w:pPr>
-            <w:r>
-              <w:rPr>
-                <w:sz w:val="23"/>
-                <w:szCs w:val="23"/>
-              </w:rPr>
-              <w:t>Employer: Black Rocket Productions</w:t>
-            </w:r>
-            <w:r>
-              <w:rPr>
-                <w:sz w:val="23"/>
-                <w:szCs w:val="23"/>
-              </w:rPr>
-              <w:t xml:space="preserve">, </w:t>
-            </w:r>
-            <w:r>
-              <w:rPr>
-                <w:sz w:val="23"/>
-                <w:szCs w:val="23"/>
-              </w:rPr>
-              <w:t>L</w:t>
-            </w:r>
-            <w:r>
-              <w:rPr>
-                <w:sz w:val="23"/>
-                <w:szCs w:val="23"/>
-              </w:rPr>
-              <w:t>ocation: Harford Community College</w:t>
-            </w:r>
-          </w:p>
-          <w:p>
-            <w:pPr>
-              <w:pStyle w:val="ListParagraph"/>
-              <w:numPr>
-                <w:ilvl w:val="0"/>
-                <w:numId w:val="4"/>
-              </w:numPr>
-              <w:spacing w:after="100"/>
-              <w:rPr>
-                <w:b/>
-                <w:sz w:val="23"/>
-                <w:szCs w:val="23"/>
-              </w:rPr>
-            </w:pPr>
-            <w:r>
-              <w:rPr>
-                <w:sz w:val="23"/>
-                <w:szCs w:val="23"/>
-              </w:rPr>
-              <w:t xml:space="preserve">Responsibilities: Taught basic programming skills to elementary and middle schoolers as part of a summer computer skills camp.  Topics included HTML, CSS, and </w:t>
-            </w:r>
-            <w:proofErr w:type="spellStart"/>
-            <w:r>
-              <w:rPr>
-                <w:sz w:val="23"/>
-                <w:szCs w:val="23"/>
-              </w:rPr>
-              <w:t>GameMaker</w:t>
-            </w:r>
-            <w:proofErr w:type="spellEnd"/>
-            <w:r>
-              <w:rPr>
-                <w:sz w:val="23"/>
-                <w:szCs w:val="23"/>
-              </w:rPr>
-              <w:t>.  Worked with another instructor to plan lessons while regularly leading the instruction of new material to the students.</w:t>
-            </w:r>
-          </w:p>
-          <w:p>
-            <w:pPr>
-              <w:rPr>
-                <w:b/>
-                <w:sz w:val="23"/>
-                <w:szCs w:val="23"/>
-              </w:rPr>
-            </w:pPr>
-            <w:r>
-              <w:rPr>
-                <w:b/>
-                <w:sz w:val="23"/>
-                <w:szCs w:val="23"/>
-              </w:rPr>
-              <w:t>Scout Camp Counselor:</w:t>
-            </w:r>
-          </w:p>
-          <w:p>
-            <w:pPr>
-              <w:pStyle w:val="ListParagraph"/>
-              <w:numPr>
-                <w:ilvl w:val="0"/>
-                <w:numId w:val="5"/>
-              </w:numPr>
-              <w:rPr>
-                <w:b/>
-                <w:sz w:val="23"/>
-                <w:szCs w:val="23"/>
-              </w:rPr>
-            </w:pPr>
-            <w:r>
-              <w:rPr>
-                <w:sz w:val="23"/>
-                <w:szCs w:val="23"/>
-              </w:rPr>
-              <w:t>Location: Broad Creek Memorial Scout Reservation</w:t>
-            </w:r>
-            <w:r>
-              <w:rPr>
-                <w:sz w:val="23"/>
-                <w:szCs w:val="23"/>
-              </w:rPr>
-              <w:t xml:space="preserve"> (</w:t>
-            </w:r>
-            <w:proofErr w:type="spellStart"/>
-            <w:r>
-              <w:rPr>
-                <w:sz w:val="23"/>
-                <w:szCs w:val="23"/>
-              </w:rPr>
-              <w:t>Whiteford</w:t>
-            </w:r>
-            <w:proofErr w:type="spellEnd"/>
-            <w:r>
-              <w:rPr>
-                <w:sz w:val="23"/>
-                <w:szCs w:val="23"/>
-              </w:rPr>
-              <w:t>, MD)</w:t>
-            </w:r>
-          </w:p>
-          <w:p>
-            <w:pPr>
-              <w:pStyle w:val="ListParagraph"/>
-              <w:numPr>
-                <w:ilvl w:val="0"/>
-                <w:numId w:val="3"/>
-              </w:numPr>
-              <w:rPr>
-                <w:sz w:val="23"/>
-                <w:szCs w:val="23"/>
-              </w:rPr>
-            </w:pPr>
-            <w:r>
-              <w:rPr>
-                <w:sz w:val="23"/>
-                <w:szCs w:val="23"/>
-              </w:rPr>
-              <w:t>Responsibilities: Taught</w:t>
-            </w:r>
-            <w:r>
-              <w:rPr>
-                <w:sz w:val="23"/>
-                <w:szCs w:val="23"/>
-              </w:rPr>
-              <w:t xml:space="preserve"> </w:t>
-            </w:r>
-            <w:r>
-              <w:rPr>
-                <w:sz w:val="23"/>
-                <w:szCs w:val="23"/>
-              </w:rPr>
-              <w:t>Merit Badge classes to scouts; managed and a S</w:t>
-            </w:r>
-            <w:r>
-              <w:rPr>
-                <w:sz w:val="23"/>
-                <w:szCs w:val="23"/>
-              </w:rPr>
-              <w:t>cout Troop each week by serving as a liaison between them and the camp</w:t>
-            </w:r>
-            <w:r>
-              <w:rPr>
-                <w:sz w:val="23"/>
-                <w:szCs w:val="23"/>
-              </w:rPr>
-              <w:t xml:space="preserve"> leaders</w:t>
-            </w:r>
-            <w:r>
-              <w:rPr>
-                <w:sz w:val="23"/>
-                <w:szCs w:val="23"/>
-              </w:rPr>
-              <w:t xml:space="preserve">. </w:t>
+              <w:t xml:space="preserve"> the data onto a LCD.</w:t>
             </w:r>
           </w:p>
         </w:tc>
@@ -1784,44 +1128,530 @@
               <w:rPr>
                 <w:sz w:val="24"/>
               </w:rPr>
+              <w:t>Dec 2015</w:t>
+            </w:r>
+          </w:p>
+        </w:tc>
+      </w:tr>
+      <w:tr>
+        <w:trPr>
+          <w:trHeight w:val="783"/>
+          <w:jc w:val="center"/>
+        </w:trPr>
+        <w:tc>
+          <w:tcPr>
+            <w:tcW w:w="1771" w:type="dxa"/>
+            <w:vMerge/>
+          </w:tcPr>
+          <w:p>
+            <w:pPr>
+              <w:rPr>
+                <w:b/>
+                <w:sz w:val="32"/>
+              </w:rPr>
+            </w:pPr>
+          </w:p>
+        </w:tc>
+        <w:tc>
+          <w:tcPr>
+            <w:tcW w:w="8288" w:type="dxa"/>
+            <w:vMerge/>
+          </w:tcPr>
+          <w:p>
+            <w:pPr>
+              <w:rPr>
+                <w:b/>
+                <w:sz w:val="23"/>
+                <w:szCs w:val="23"/>
+              </w:rPr>
+            </w:pPr>
+          </w:p>
+        </w:tc>
+        <w:tc>
+          <w:tcPr>
+            <w:tcW w:w="1584" w:type="dxa"/>
+            <w:tcMar>
+              <w:top w:w="0" w:type="dxa"/>
+              <w:bottom w:w="0" w:type="dxa"/>
+            </w:tcMar>
+          </w:tcPr>
+          <w:p>
+            <w:pPr>
+              <w:rPr>
+                <w:sz w:val="24"/>
+              </w:rPr>
+            </w:pPr>
+            <w:r>
+              <w:rPr>
+                <w:sz w:val="24"/>
+              </w:rPr>
+              <w:t>Dec 2015</w:t>
+            </w:r>
+          </w:p>
+          <w:p>
+            <w:pPr>
+              <w:rPr>
+                <w:sz w:val="24"/>
+              </w:rPr>
+            </w:pPr>
+          </w:p>
+        </w:tc>
+      </w:tr>
+      <w:tr>
+        <w:trPr>
+          <w:trHeight w:val="837"/>
+          <w:jc w:val="center"/>
+        </w:trPr>
+        <w:tc>
+          <w:tcPr>
+            <w:tcW w:w="1771" w:type="dxa"/>
+            <w:vMerge/>
+          </w:tcPr>
+          <w:p>
+            <w:pPr>
+              <w:rPr>
+                <w:b/>
+                <w:sz w:val="32"/>
+              </w:rPr>
+            </w:pPr>
+          </w:p>
+        </w:tc>
+        <w:tc>
+          <w:tcPr>
+            <w:tcW w:w="8288" w:type="dxa"/>
+            <w:vMerge/>
+          </w:tcPr>
+          <w:p>
+            <w:pPr>
+              <w:rPr>
+                <w:b/>
+                <w:sz w:val="23"/>
+                <w:szCs w:val="23"/>
+              </w:rPr>
+            </w:pPr>
+          </w:p>
+        </w:tc>
+        <w:tc>
+          <w:tcPr>
+            <w:tcW w:w="1584" w:type="dxa"/>
+            <w:tcMar>
+              <w:top w:w="0" w:type="dxa"/>
+              <w:bottom w:w="0" w:type="dxa"/>
+            </w:tcMar>
+          </w:tcPr>
+          <w:p>
+            <w:pPr>
+              <w:rPr>
+                <w:sz w:val="24"/>
+              </w:rPr>
+            </w:pPr>
+            <w:r>
+              <w:rPr>
+                <w:sz w:val="24"/>
+              </w:rPr>
+              <w:t>Aug 2014-</w:t>
+            </w:r>
+          </w:p>
+          <w:p>
+            <w:pPr>
+              <w:rPr>
+                <w:sz w:val="24"/>
+              </w:rPr>
+            </w:pPr>
+            <w:r>
+              <w:rPr>
+                <w:sz w:val="24"/>
+              </w:rPr>
+              <w:t>May 2015</w:t>
+            </w:r>
+          </w:p>
+        </w:tc>
+      </w:tr>
+      <w:tr>
+        <w:trPr>
+          <w:trHeight w:val="922"/>
+          <w:jc w:val="center"/>
+        </w:trPr>
+        <w:tc>
+          <w:tcPr>
+            <w:tcW w:w="1771" w:type="dxa"/>
+            <w:vMerge/>
+            <w:tcBorders>
+              <w:bottom w:val="single" w:sz="4" w:space="0" w:color="auto"/>
+            </w:tcBorders>
+          </w:tcPr>
+          <w:p>
+            <w:pPr>
+              <w:rPr>
+                <w:b/>
+                <w:sz w:val="32"/>
+              </w:rPr>
+            </w:pPr>
+          </w:p>
+        </w:tc>
+        <w:tc>
+          <w:tcPr>
+            <w:tcW w:w="8288" w:type="dxa"/>
+            <w:vMerge/>
+            <w:tcBorders>
+              <w:bottom w:val="single" w:sz="4" w:space="0" w:color="auto"/>
+            </w:tcBorders>
+          </w:tcPr>
+          <w:p>
+            <w:pPr>
+              <w:rPr>
+                <w:b/>
+                <w:sz w:val="23"/>
+                <w:szCs w:val="23"/>
+              </w:rPr>
+            </w:pPr>
+          </w:p>
+        </w:tc>
+        <w:tc>
+          <w:tcPr>
+            <w:tcW w:w="1584" w:type="dxa"/>
+            <w:tcBorders>
+              <w:bottom w:val="single" w:sz="4" w:space="0" w:color="auto"/>
+            </w:tcBorders>
+            <w:tcMar>
+              <w:top w:w="0" w:type="dxa"/>
+              <w:bottom w:w="0" w:type="dxa"/>
+            </w:tcMar>
+          </w:tcPr>
+          <w:p>
+            <w:pPr>
+              <w:rPr>
+                <w:sz w:val="24"/>
+              </w:rPr>
+            </w:pPr>
+            <w:r>
+              <w:rPr>
+                <w:sz w:val="24"/>
+              </w:rPr>
+              <w:t>Jan 2015-</w:t>
+            </w:r>
+          </w:p>
+          <w:p>
+            <w:pPr>
+              <w:rPr>
+                <w:sz w:val="24"/>
+              </w:rPr>
+            </w:pPr>
+            <w:r>
+              <w:rPr>
+                <w:sz w:val="24"/>
+              </w:rPr>
+              <w:t>May 2015</w:t>
+            </w:r>
+          </w:p>
+        </w:tc>
+      </w:tr>
+      <w:tr>
+        <w:trPr>
+          <w:trHeight w:val="1637"/>
+          <w:jc w:val="center"/>
+        </w:trPr>
+        <w:tc>
+          <w:tcPr>
+            <w:tcW w:w="1771" w:type="dxa"/>
+            <w:vMerge w:val="restart"/>
+            <w:tcBorders>
+              <w:top w:val="single" w:sz="4" w:space="0" w:color="auto"/>
+            </w:tcBorders>
+          </w:tcPr>
+          <w:p>
+            <w:pPr>
+              <w:rPr>
+                <w:b/>
+                <w:sz w:val="32"/>
+              </w:rPr>
+            </w:pPr>
+            <w:r>
+              <w:rPr>
+                <w:b/>
+                <w:sz w:val="32"/>
+              </w:rPr>
+              <w:t>Work Experience</w:t>
+            </w:r>
+          </w:p>
+        </w:tc>
+        <w:tc>
+          <w:tcPr>
+            <w:tcW w:w="8288" w:type="dxa"/>
+            <w:vMerge w:val="restart"/>
+            <w:tcBorders>
+              <w:top w:val="single" w:sz="4" w:space="0" w:color="auto"/>
+            </w:tcBorders>
+          </w:tcPr>
+          <w:p>
+            <w:pPr>
+              <w:rPr>
+                <w:b/>
+                <w:sz w:val="23"/>
+                <w:szCs w:val="23"/>
+              </w:rPr>
+            </w:pPr>
+            <w:r>
+              <w:rPr>
+                <w:b/>
+                <w:sz w:val="23"/>
+                <w:szCs w:val="23"/>
+              </w:rPr>
+              <w:t>Assistant Programming Instructor:</w:t>
+            </w:r>
+          </w:p>
+          <w:p>
+            <w:pPr>
+              <w:pStyle w:val="ListParagraph"/>
+              <w:numPr>
+                <w:ilvl w:val="0"/>
+                <w:numId w:val="4"/>
+              </w:numPr>
+              <w:rPr>
+                <w:b/>
+                <w:sz w:val="23"/>
+                <w:szCs w:val="23"/>
+              </w:rPr>
+            </w:pPr>
+            <w:r>
+              <w:rPr>
+                <w:sz w:val="23"/>
+                <w:szCs w:val="23"/>
+              </w:rPr>
+              <w:t xml:space="preserve">Employer: Black Rocket Productions, </w:t>
+            </w:r>
+            <w:r>
+              <w:rPr>
+                <w:sz w:val="23"/>
+                <w:szCs w:val="23"/>
+              </w:rPr>
+              <w:t>L</w:t>
+            </w:r>
+            <w:r>
+              <w:rPr>
+                <w:sz w:val="23"/>
+                <w:szCs w:val="23"/>
+              </w:rPr>
+              <w:t>ocation: Harford Community College</w:t>
+            </w:r>
+          </w:p>
+          <w:p>
+            <w:pPr>
+              <w:pStyle w:val="ListParagraph"/>
+              <w:numPr>
+                <w:ilvl w:val="0"/>
+                <w:numId w:val="4"/>
+              </w:numPr>
+              <w:spacing w:after="100"/>
+              <w:rPr>
+                <w:b/>
+                <w:sz w:val="23"/>
+                <w:szCs w:val="23"/>
+              </w:rPr>
+            </w:pPr>
+            <w:r>
+              <w:rPr>
+                <w:sz w:val="23"/>
+                <w:szCs w:val="23"/>
+              </w:rPr>
+              <w:t xml:space="preserve">Responsibilities: Taught basic programming skills to elementary and middle schoolers as part of a summer computer skills camp.  Topics included HTML, CSS, and </w:t>
+            </w:r>
+            <w:proofErr w:type="spellStart"/>
+            <w:r>
+              <w:rPr>
+                <w:sz w:val="23"/>
+                <w:szCs w:val="23"/>
+              </w:rPr>
+              <w:t>GameMaker</w:t>
+            </w:r>
+            <w:proofErr w:type="spellEnd"/>
+            <w:r>
+              <w:rPr>
+                <w:sz w:val="23"/>
+                <w:szCs w:val="23"/>
+              </w:rPr>
+              <w:t>.  Worked with another instructor to plan lessons while regularly leading the instruction of new material to the students.</w:t>
+            </w:r>
+          </w:p>
+          <w:p>
+            <w:pPr>
+              <w:rPr>
+                <w:b/>
+                <w:sz w:val="23"/>
+                <w:szCs w:val="23"/>
+              </w:rPr>
+            </w:pPr>
+            <w:r>
+              <w:rPr>
+                <w:b/>
+                <w:sz w:val="23"/>
+                <w:szCs w:val="23"/>
+              </w:rPr>
+              <w:t>Scout Camp Counselor:</w:t>
+            </w:r>
+          </w:p>
+          <w:p>
+            <w:pPr>
+              <w:pStyle w:val="ListParagraph"/>
+              <w:numPr>
+                <w:ilvl w:val="0"/>
+                <w:numId w:val="5"/>
+              </w:numPr>
+              <w:rPr>
+                <w:b/>
+                <w:sz w:val="23"/>
+                <w:szCs w:val="23"/>
+              </w:rPr>
+            </w:pPr>
+            <w:r>
+              <w:rPr>
+                <w:sz w:val="23"/>
+                <w:szCs w:val="23"/>
+              </w:rPr>
+              <w:t>Location: Broad Creek Memorial Scout Reservation</w:t>
+            </w:r>
+            <w:r>
+              <w:rPr>
+                <w:sz w:val="23"/>
+                <w:szCs w:val="23"/>
+              </w:rPr>
+              <w:t xml:space="preserve"> (</w:t>
+            </w:r>
+            <w:proofErr w:type="spellStart"/>
+            <w:r>
+              <w:rPr>
+                <w:sz w:val="23"/>
+                <w:szCs w:val="23"/>
+              </w:rPr>
+              <w:t>Whiteford</w:t>
+            </w:r>
+            <w:proofErr w:type="spellEnd"/>
+            <w:r>
+              <w:rPr>
+                <w:sz w:val="23"/>
+                <w:szCs w:val="23"/>
+              </w:rPr>
+              <w:t>, MD)</w:t>
+            </w:r>
+          </w:p>
+          <w:p>
+            <w:pPr>
+              <w:pStyle w:val="ListParagraph"/>
+              <w:numPr>
+                <w:ilvl w:val="0"/>
+                <w:numId w:val="3"/>
+              </w:numPr>
+              <w:rPr>
+                <w:sz w:val="23"/>
+                <w:szCs w:val="23"/>
+              </w:rPr>
+            </w:pPr>
+            <w:r>
+              <w:rPr>
+                <w:sz w:val="23"/>
+                <w:szCs w:val="23"/>
+              </w:rPr>
+              <w:t>Responsibilities: Taught</w:t>
+            </w:r>
+            <w:r>
+              <w:rPr>
+                <w:sz w:val="23"/>
+                <w:szCs w:val="23"/>
+              </w:rPr>
+              <w:t xml:space="preserve"> </w:t>
+            </w:r>
+            <w:r>
+              <w:rPr>
+                <w:sz w:val="23"/>
+                <w:szCs w:val="23"/>
+              </w:rPr>
+              <w:t>Merit Badge classes to scouts; managed and a S</w:t>
+            </w:r>
+            <w:r>
+              <w:rPr>
+                <w:sz w:val="23"/>
+                <w:szCs w:val="23"/>
+              </w:rPr>
+              <w:t>cout Troop each week by serving as a liaison between them and the camp</w:t>
+            </w:r>
+            <w:r>
+              <w:rPr>
+                <w:sz w:val="23"/>
+                <w:szCs w:val="23"/>
+              </w:rPr>
+              <w:t xml:space="preserve"> leaders</w:t>
+            </w:r>
+            <w:r>
+              <w:rPr>
+                <w:sz w:val="23"/>
+                <w:szCs w:val="23"/>
+              </w:rPr>
+              <w:t xml:space="preserve">. </w:t>
+            </w:r>
+          </w:p>
+        </w:tc>
+        <w:tc>
+          <w:tcPr>
+            <w:tcW w:w="1584" w:type="dxa"/>
+            <w:tcBorders>
+              <w:top w:val="single" w:sz="4" w:space="0" w:color="auto"/>
+            </w:tcBorders>
+          </w:tcPr>
+          <w:p>
+            <w:pPr>
+              <w:rPr>
+                <w:sz w:val="24"/>
+              </w:rPr>
+            </w:pPr>
+            <w:r>
+              <w:rPr>
+                <w:sz w:val="24"/>
+              </w:rPr>
               <w:t>Summer 2014</w:t>
             </w:r>
-          </w:p>
-          <w:p>
-            <w:pPr>
-              <w:rPr>
-                <w:sz w:val="24"/>
-              </w:rPr>
-            </w:pPr>
-          </w:p>
-          <w:p>
-            <w:pPr>
-              <w:rPr>
-                <w:sz w:val="24"/>
-              </w:rPr>
-            </w:pPr>
-          </w:p>
-          <w:p>
-            <w:pPr>
-              <w:rPr>
-                <w:sz w:val="24"/>
-              </w:rPr>
-            </w:pPr>
-          </w:p>
-          <w:p>
-            <w:pPr>
-              <w:rPr>
-                <w:sz w:val="24"/>
-              </w:rPr>
-            </w:pPr>
-          </w:p>
-          <w:p>
-            <w:pPr>
-              <w:rPr>
-                <w:sz w:val="24"/>
-              </w:rPr>
-            </w:pPr>
-          </w:p>
+            <w:bookmarkStart w:id="0" w:name="_GoBack"/>
+            <w:bookmarkEnd w:id="0"/>
+          </w:p>
+        </w:tc>
+      </w:tr>
+      <w:tr>
+        <w:trPr>
+          <w:trHeight w:val="1455"/>
+          <w:jc w:val="center"/>
+        </w:trPr>
+        <w:tc>
+          <w:tcPr>
+            <w:tcW w:w="1771" w:type="dxa"/>
+            <w:vMerge/>
+          </w:tcPr>
+          <w:p>
+            <w:pPr>
+              <w:rPr>
+                <w:b/>
+                <w:sz w:val="32"/>
+              </w:rPr>
+            </w:pPr>
+          </w:p>
+        </w:tc>
+        <w:tc>
+          <w:tcPr>
+            <w:tcW w:w="8288" w:type="dxa"/>
+            <w:vMerge/>
+          </w:tcPr>
+          <w:p>
+            <w:pPr>
+              <w:rPr>
+                <w:b/>
+                <w:sz w:val="23"/>
+                <w:szCs w:val="23"/>
+              </w:rPr>
+            </w:pPr>
+          </w:p>
+        </w:tc>
+        <w:tc>
+          <w:tcPr>
+            <w:tcW w:w="1584" w:type="dxa"/>
+          </w:tcPr>
           <w:p>
             <w:pPr>
               <w:rPr>
@@ -1848,7 +1678,7 @@
     </w:p>
     <w:sectPr>
       <w:pgSz w:w="12240" w:h="15840"/>
-      <w:pgMar w:top="432" w:right="720" w:bottom="720" w:left="720" w:header="720" w:footer="720" w:gutter="0"/>
+      <w:pgMar w:top="432" w:right="720" w:bottom="245" w:left="720" w:header="720" w:footer="720" w:gutter="0"/>
       <w:cols w:space="720"/>
       <w:docGrid w:linePitch="360"/>
     </w:sectPr>
@@ -3942,7 +3772,7 @@
 </file>
 
 <file path=customXml/itemProps1.xml><?xml version="1.0" encoding="utf-8"?>
-<ds:datastoreItem xmlns:ds="http://schemas.openxmlformats.org/officeDocument/2006/customXml" ds:itemID="{0535C5FD-456F-4DBC-A470-AA314CF7FE8D}">
+<ds:datastoreItem xmlns:ds="http://schemas.openxmlformats.org/officeDocument/2006/customXml" ds:itemID="{12F8C0B4-E1DD-4533-80FA-888B71DAF250}">
   <ds:schemaRefs>
     <ds:schemaRef ds:uri="http://schemas.openxmlformats.org/officeDocument/2006/bibliography"/>
   </ds:schemaRefs>

</xml_diff>

<commit_message>
FULL updated resume, but too long. Need to shorten based on specific application.
</commit_message>
<xml_diff>
--- a/daniel_engbert_resume.docx
+++ b/daniel_engbert_resume.docx
@@ -605,7 +605,56 @@
                 <w:sz w:val="23"/>
                 <w:szCs w:val="23"/>
               </w:rPr>
-              <w:t>Proficient in Java, C++, VB, VBA; familiar with C, Python.</w:t>
+              <w:t>Proficient in Java, C++</w:t>
+            </w:r>
+            <w:r>
+              <w:rPr>
+                <w:sz w:val="23"/>
+                <w:szCs w:val="23"/>
+              </w:rPr>
+              <w:t xml:space="preserve">, </w:t>
+            </w:r>
+            <w:r>
+              <w:rPr>
+                <w:sz w:val="23"/>
+                <w:szCs w:val="23"/>
+              </w:rPr>
+              <w:t>VB, VBA</w:t>
+            </w:r>
+            <w:r>
+              <w:rPr>
+                <w:sz w:val="23"/>
+                <w:szCs w:val="23"/>
+              </w:rPr>
+              <w:t xml:space="preserve">, </w:t>
+            </w:r>
+            <w:r>
+              <w:rPr>
+                <w:sz w:val="23"/>
+                <w:szCs w:val="23"/>
+              </w:rPr>
+              <w:t>JavaScript</w:t>
+            </w:r>
+            <w:r>
+              <w:rPr>
+                <w:sz w:val="23"/>
+                <w:szCs w:val="23"/>
+              </w:rPr>
+              <w:t>/HTML/CSS</w:t>
+            </w:r>
+            <w:r>
+              <w:rPr>
+                <w:sz w:val="23"/>
+                <w:szCs w:val="23"/>
+              </w:rPr>
+              <w:t>,</w:t>
+            </w:r>
+            <w:r>
+              <w:rPr>
+                <w:sz w:val="23"/>
+                <w:szCs w:val="23"/>
+              </w:rPr>
+              <w:t xml:space="preserve"> familiar with C, Python</w:t>
             </w:r>
           </w:p>
           <w:p>
@@ -634,7 +683,14 @@
                 <w:sz w:val="23"/>
                 <w:szCs w:val="23"/>
               </w:rPr>
-              <w:t>git</w:t>
+              <w:t>G</w:t>
+            </w:r>
+            <w:r>
+              <w:rPr>
+                <w:sz w:val="23"/>
+                <w:szCs w:val="23"/>
+              </w:rPr>
+              <w:t>it</w:t>
             </w:r>
             <w:proofErr w:type="spellEnd"/>
             <w:r>
@@ -644,15 +700,13 @@
               </w:rPr>
               <w:t xml:space="preserve">, </w:t>
             </w:r>
-            <w:proofErr w:type="spellStart"/>
-            <w:r>
-              <w:rPr>
-                <w:sz w:val="23"/>
-                <w:szCs w:val="23"/>
-              </w:rPr>
-              <w:t>github</w:t>
-            </w:r>
-            <w:proofErr w:type="spellEnd"/>
+            <w:r>
+              <w:rPr>
+                <w:sz w:val="23"/>
+                <w:szCs w:val="23"/>
+              </w:rPr>
+              <w:t>GitHub</w:t>
+            </w:r>
           </w:p>
           <w:p>
             <w:pPr>
@@ -829,7 +883,7 @@
       </w:tr>
       <w:tr>
         <w:trPr>
-          <w:trHeight w:val="512"/>
+          <w:trHeight w:val="809"/>
           <w:jc w:val="center"/>
         </w:trPr>
         <w:tc>
@@ -866,24 +920,109 @@
           </w:tcPr>
           <w:p>
             <w:pPr>
-              <w:rPr>
-                <w:b/>
-                <w:sz w:val="23"/>
-                <w:szCs w:val="23"/>
-              </w:rPr>
-            </w:pPr>
-            <w:r>
-              <w:rPr>
-                <w:b/>
-                <w:sz w:val="23"/>
-                <w:szCs w:val="23"/>
-              </w:rPr>
-              <w:t>Templated C++ Linked List (class project)</w:t>
-            </w:r>
-          </w:p>
-          <w:p>
-            <w:pPr>
-              <w:spacing w:after="100"/>
+              <w:spacing w:after="60"/>
+              <w:ind w:left="360" w:hanging="360"/>
+              <w:rPr>
+                <w:sz w:val="23"/>
+                <w:szCs w:val="23"/>
+              </w:rPr>
+            </w:pPr>
+            <w:r>
+              <w:rPr>
+                <w:b/>
+                <w:sz w:val="23"/>
+                <w:szCs w:val="23"/>
+              </w:rPr>
+              <w:t>Travel Route Optimizer (personal project</w:t>
+            </w:r>
+            <w:proofErr w:type="gramStart"/>
+            <w:r>
+              <w:rPr>
+                <w:b/>
+                <w:sz w:val="23"/>
+                <w:szCs w:val="23"/>
+              </w:rPr>
+              <w:t>)</w:t>
+            </w:r>
+            <w:proofErr w:type="gramEnd"/>
+            <w:r>
+              <w:rPr>
+                <w:b/>
+                <w:sz w:val="23"/>
+                <w:szCs w:val="23"/>
+              </w:rPr>
+              <w:br/>
+            </w:r>
+            <w:r>
+              <w:rPr>
+                <w:sz w:val="23"/>
+                <w:szCs w:val="23"/>
+              </w:rPr>
+              <w:t>Created a webpage using the Google Maps JavaScript API that allows users to enter destinations and calculate the best order to travel to them in.</w:t>
+            </w:r>
+          </w:p>
+          <w:p>
+            <w:pPr>
+              <w:spacing w:after="60"/>
+              <w:ind w:left="360" w:hanging="360"/>
+              <w:rPr>
+                <w:sz w:val="23"/>
+                <w:szCs w:val="23"/>
+              </w:rPr>
+            </w:pPr>
+            <w:r>
+              <w:rPr>
+                <w:b/>
+                <w:sz w:val="23"/>
+                <w:szCs w:val="23"/>
+              </w:rPr>
+              <w:t>App Development</w:t>
+            </w:r>
+            <w:r>
+              <w:rPr>
+                <w:sz w:val="23"/>
+                <w:szCs w:val="23"/>
+              </w:rPr>
+              <w:br/>
+              <w:t xml:space="preserve">Created a basic app in Android Studio that took inputted temperatures and converted them to and from Celsius and Fahrenheit, then stored them in an </w:t>
+            </w:r>
+            <w:proofErr w:type="spellStart"/>
+            <w:r>
+              <w:rPr>
+                <w:sz w:val="23"/>
+                <w:szCs w:val="23"/>
+              </w:rPr>
+              <w:t>ArrayList</w:t>
+            </w:r>
+            <w:proofErr w:type="spellEnd"/>
+            <w:r>
+              <w:rPr>
+                <w:sz w:val="23"/>
+                <w:szCs w:val="23"/>
+              </w:rPr>
+              <w:t xml:space="preserve">, and then displayed the history of conversions in a </w:t>
+            </w:r>
+            <w:proofErr w:type="spellStart"/>
+            <w:r>
+              <w:rPr>
+                <w:sz w:val="23"/>
+                <w:szCs w:val="23"/>
+              </w:rPr>
+              <w:t>ListView</w:t>
+            </w:r>
+            <w:proofErr w:type="spellEnd"/>
+            <w:r>
+              <w:rPr>
+                <w:sz w:val="23"/>
+                <w:szCs w:val="23"/>
+              </w:rPr>
+              <w:t>.</w:t>
+            </w:r>
+          </w:p>
+          <w:p>
+            <w:pPr>
+              <w:spacing w:after="60"/>
+              <w:ind w:left="360" w:hanging="360"/>
               <w:rPr>
                 <w:rFonts w:eastAsiaTheme="minorEastAsia"/>
                 <w:sz w:val="23"/>
@@ -892,38 +1031,65 @@
             </w:pPr>
             <w:r>
               <w:rPr>
-                <w:sz w:val="23"/>
-                <w:szCs w:val="23"/>
-              </w:rPr>
-              <w:t xml:space="preserve">Designed a templated C++ linked list class which can be traversed in </w:t>
-            </w:r>
-            <m:oMath>
-              <m:r>
-                <w:rPr>
-                  <w:rFonts w:ascii="Cambria Math" w:hAnsi="Cambria Math"/>
-                  <w:sz w:val="23"/>
-                  <w:szCs w:val="23"/>
-                </w:rPr>
-                <m:t>O(n)</m:t>
-              </m:r>
-            </m:oMath>
+                <w:b/>
+                <w:sz w:val="23"/>
+                <w:szCs w:val="23"/>
+              </w:rPr>
+              <w:t>Templated C++ Linked List (class project</w:t>
+            </w:r>
+            <w:proofErr w:type="gramStart"/>
+            <w:r>
+              <w:rPr>
+                <w:b/>
+                <w:sz w:val="23"/>
+                <w:szCs w:val="23"/>
+              </w:rPr>
+              <w:t>)</w:t>
+            </w:r>
+            <w:proofErr w:type="gramEnd"/>
+            <w:r>
+              <w:rPr>
+                <w:b/>
+                <w:sz w:val="23"/>
+                <w:szCs w:val="23"/>
+              </w:rPr>
+              <w:br/>
+            </w:r>
+            <w:r>
+              <w:rPr>
+                <w:sz w:val="23"/>
+                <w:szCs w:val="23"/>
+              </w:rPr>
+              <w:t xml:space="preserve">Designed a templated C++ linked list class which can be traversed in O(n) </w:t>
+            </w:r>
             <w:r>
               <w:rPr>
                 <w:rFonts w:eastAsiaTheme="minorEastAsia"/>
                 <w:sz w:val="23"/>
                 <w:szCs w:val="23"/>
               </w:rPr>
-              <w:t xml:space="preserve"> time.</w:t>
-            </w:r>
-          </w:p>
-          <w:p>
-            <w:pPr>
+              <w:t>time.</w:t>
+            </w:r>
+          </w:p>
+          <w:p>
+            <w:pPr>
+              <w:spacing w:after="60"/>
+              <w:ind w:left="360" w:hanging="360"/>
+              <w:rPr>
+                <w:sz w:val="23"/>
+                <w:szCs w:val="23"/>
+              </w:rPr>
+            </w:pPr>
+            <w:r>
               <w:rPr>
                 <w:rFonts w:eastAsiaTheme="minorEastAsia"/>
-                <w:sz w:val="23"/>
-                <w:szCs w:val="23"/>
-              </w:rPr>
-            </w:pPr>
+                <w:b/>
+                <w:sz w:val="23"/>
+                <w:szCs w:val="23"/>
+              </w:rPr>
+              <w:t>Java Markov Chain (personal project</w:t>
+            </w:r>
+            <w:proofErr w:type="gramStart"/>
             <w:r>
               <w:rPr>
                 <w:rFonts w:eastAsiaTheme="minorEastAsia"/>
@@ -931,20 +1097,21 @@
                 <w:sz w:val="23"/>
                 <w:szCs w:val="23"/>
               </w:rPr>
-              <w:t>Java Markov Chain (personal project)</w:t>
-            </w:r>
-          </w:p>
-          <w:p>
-            <w:pPr>
-              <w:spacing w:after="100"/>
-              <w:rPr>
-                <w:sz w:val="23"/>
-                <w:szCs w:val="23"/>
-              </w:rPr>
-            </w:pPr>
+              <w:t>)</w:t>
+            </w:r>
+            <w:proofErr w:type="gramEnd"/>
             <w:r>
               <w:rPr>
                 <w:rFonts w:eastAsiaTheme="minorEastAsia"/>
+                <w:b/>
+                <w:sz w:val="23"/>
+                <w:szCs w:val="23"/>
+              </w:rPr>
+              <w:br/>
+            </w:r>
+            <w:r>
+              <w:rPr>
+                <w:rFonts w:eastAsiaTheme="minorEastAsia"/>
                 <w:sz w:val="23"/>
                 <w:szCs w:val="23"/>
               </w:rPr>
@@ -953,6 +1120,8 @@
           </w:p>
           <w:p>
             <w:pPr>
+              <w:spacing w:after="60"/>
+              <w:ind w:left="360" w:hanging="360"/>
               <w:rPr>
                 <w:sz w:val="23"/>
                 <w:szCs w:val="23"/>
@@ -974,6 +1143,7 @@
               </w:rPr>
               <w:t xml:space="preserve"> (High School)</w:t>
             </w:r>
+            <w:proofErr w:type="gramStart"/>
             <w:r>
               <w:rPr>
                 <w:b/>
@@ -982,15 +1152,15 @@
               </w:rPr>
               <w:t>:</w:t>
             </w:r>
-          </w:p>
-          <w:p>
-            <w:pPr>
-              <w:spacing w:after="100"/>
-              <w:rPr>
-                <w:sz w:val="23"/>
-                <w:szCs w:val="23"/>
-              </w:rPr>
-            </w:pPr>
+            <w:proofErr w:type="gramEnd"/>
+            <w:r>
+              <w:rPr>
+                <w:b/>
+                <w:sz w:val="23"/>
+                <w:szCs w:val="23"/>
+              </w:rPr>
+              <w:br/>
+            </w:r>
             <w:r>
               <w:rPr>
                 <w:sz w:val="23"/>
@@ -1036,30 +1206,39 @@
           </w:p>
           <w:p>
             <w:pPr>
-              <w:rPr>
-                <w:b/>
-                <w:sz w:val="23"/>
-                <w:szCs w:val="23"/>
-              </w:rPr>
-            </w:pPr>
-            <w:r>
-              <w:rPr>
-                <w:b/>
-                <w:sz w:val="23"/>
-                <w:szCs w:val="23"/>
-              </w:rPr>
-              <w:t>Microcontrollers Course (High School):</w:t>
-            </w:r>
-          </w:p>
-          <w:p>
-            <w:pPr>
-              <w:spacing w:after="100"/>
-              <w:rPr>
-                <w:b/>
-                <w:sz w:val="23"/>
-                <w:szCs w:val="23"/>
-              </w:rPr>
-            </w:pPr>
+              <w:ind w:left="360" w:hanging="360"/>
+              <w:rPr>
+                <w:b/>
+                <w:sz w:val="23"/>
+                <w:szCs w:val="23"/>
+              </w:rPr>
+            </w:pPr>
+            <w:r>
+              <w:rPr>
+                <w:b/>
+                <w:sz w:val="23"/>
+                <w:szCs w:val="23"/>
+              </w:rPr>
+              <w:t>Microcontrollers Course (High School)</w:t>
+            </w:r>
+            <w:proofErr w:type="gramStart"/>
+            <w:r>
+              <w:rPr>
+                <w:b/>
+                <w:sz w:val="23"/>
+                <w:szCs w:val="23"/>
+              </w:rPr>
+              <w:t>:</w:t>
+            </w:r>
+            <w:proofErr w:type="gramEnd"/>
+            <w:r>
+              <w:rPr>
+                <w:b/>
+                <w:sz w:val="23"/>
+                <w:szCs w:val="23"/>
+              </w:rPr>
+              <w:br/>
+            </w:r>
             <w:r>
               <w:rPr>
                 <w:sz w:val="23"/>
@@ -1128,7 +1307,123 @@
               <w:rPr>
                 <w:sz w:val="24"/>
               </w:rPr>
-              <w:t>Dec 2015</w:t>
+              <w:t>Jan 2016</w:t>
+            </w:r>
+          </w:p>
+        </w:tc>
+      </w:tr>
+      <w:tr>
+        <w:trPr>
+          <w:trHeight w:val="1026"/>
+          <w:jc w:val="center"/>
+        </w:trPr>
+        <w:tc>
+          <w:tcPr>
+            <w:tcW w:w="1771" w:type="dxa"/>
+            <w:vMerge/>
+          </w:tcPr>
+          <w:p>
+            <w:pPr>
+              <w:rPr>
+                <w:b/>
+                <w:sz w:val="32"/>
+              </w:rPr>
+            </w:pPr>
+          </w:p>
+        </w:tc>
+        <w:tc>
+          <w:tcPr>
+            <w:tcW w:w="8288" w:type="dxa"/>
+            <w:vMerge/>
+          </w:tcPr>
+          <w:p>
+            <w:pPr>
+              <w:spacing w:after="60"/>
+              <w:ind w:left="360" w:hanging="360"/>
+              <w:rPr>
+                <w:b/>
+                <w:sz w:val="23"/>
+                <w:szCs w:val="23"/>
+              </w:rPr>
+            </w:pPr>
+          </w:p>
+        </w:tc>
+        <w:tc>
+          <w:tcPr>
+            <w:tcW w:w="1584" w:type="dxa"/>
+          </w:tcPr>
+          <w:p>
+            <w:pPr>
+              <w:rPr>
+                <w:sz w:val="24"/>
+              </w:rPr>
+            </w:pPr>
+            <w:r>
+              <w:rPr>
+                <w:sz w:val="24"/>
+              </w:rPr>
+              <w:t>Nov 2015</w:t>
+            </w:r>
+          </w:p>
+        </w:tc>
+      </w:tr>
+      <w:tr>
+        <w:trPr>
+          <w:trHeight w:val="396"/>
+          <w:jc w:val="center"/>
+        </w:trPr>
+        <w:tc>
+          <w:tcPr>
+            <w:tcW w:w="1771" w:type="dxa"/>
+            <w:vMerge/>
+          </w:tcPr>
+          <w:p>
+            <w:pPr>
+              <w:rPr>
+                <w:b/>
+                <w:sz w:val="32"/>
+              </w:rPr>
+            </w:pPr>
+          </w:p>
+        </w:tc>
+        <w:tc>
+          <w:tcPr>
+            <w:tcW w:w="8288" w:type="dxa"/>
+            <w:vMerge/>
+          </w:tcPr>
+          <w:p>
+            <w:pPr>
+              <w:rPr>
+                <w:b/>
+                <w:sz w:val="23"/>
+                <w:szCs w:val="23"/>
+              </w:rPr>
+            </w:pPr>
+          </w:p>
+        </w:tc>
+        <w:tc>
+          <w:tcPr>
+            <w:tcW w:w="1584" w:type="dxa"/>
+          </w:tcPr>
+          <w:p>
+            <w:pPr>
+              <w:rPr>
+                <w:sz w:val="24"/>
+              </w:rPr>
+            </w:pPr>
+            <w:r>
+              <w:rPr>
+                <w:sz w:val="24"/>
+              </w:rPr>
+              <w:t>Dec 20</w:t>
+            </w:r>
+            <w:bookmarkStart w:id="0" w:name="_GoBack"/>
+            <w:bookmarkEnd w:id="0"/>
+            <w:r>
+              <w:rPr>
+                <w:sz w:val="24"/>
+              </w:rPr>
+              <w:t>15</w:t>
             </w:r>
           </w:p>
         </w:tc>
@@ -1199,7 +1494,7 @@
       </w:tr>
       <w:tr>
         <w:trPr>
-          <w:trHeight w:val="837"/>
+          <w:trHeight w:val="819"/>
           <w:jc w:val="center"/>
         </w:trPr>
         <w:tc>
@@ -1371,6 +1666,7 @@
                 <w:b/>
                 <w:sz w:val="32"/>
               </w:rPr>
+              <w:lastRenderedPageBreak/>
               <w:t>Work Experience</w:t>
             </w:r>
           </w:p>
@@ -1609,8 +1905,6 @@
               </w:rPr>
               <w:t>Summer 2014</w:t>
             </w:r>
-            <w:bookmarkStart w:id="0" w:name="_GoBack"/>
-            <w:bookmarkEnd w:id="0"/>
           </w:p>
         </w:tc>
       </w:tr>
@@ -3772,7 +4066,7 @@
 </file>
 
 <file path=customXml/itemProps1.xml><?xml version="1.0" encoding="utf-8"?>
-<ds:datastoreItem xmlns:ds="http://schemas.openxmlformats.org/officeDocument/2006/customXml" ds:itemID="{12F8C0B4-E1DD-4533-80FA-888B71DAF250}">
+<ds:datastoreItem xmlns:ds="http://schemas.openxmlformats.org/officeDocument/2006/customXml" ds:itemID="{5A340C25-F033-49B6-B8C2-16DEED5C5155}">
   <ds:schemaRefs>
     <ds:schemaRef ds:uri="http://schemas.openxmlformats.org/officeDocument/2006/bibliography"/>
   </ds:schemaRefs>

</xml_diff>

<commit_message>
changed email to UMBC email
</commit_message>
<xml_diff>
--- a/daniel_engbert_resume.docx
+++ b/daniel_engbert_resume.docx
@@ -10,6 +10,8 @@
           <w:sz w:val="24"/>
         </w:rPr>
       </w:pPr>
+      <w:bookmarkStart w:id="0" w:name="_GoBack"/>
+      <w:bookmarkEnd w:id="0"/>
       <w:r>
         <w:rPr>
           <w:b/>
@@ -23,12 +25,11 @@
         </w:rPr>
         <w:br/>
       </w:r>
-      <w:proofErr w:type="gramStart"/>
       <w:r>
         <w:rPr>
           <w:sz w:val="24"/>
         </w:rPr>
-        <w:t>danielengbert@gmail.com</w:t>
+        <w:t>end1@umbc.edu</w:t>
       </w:r>
       <w:r>
         <w:rPr>
@@ -37,11 +38,7 @@
         <w:t xml:space="preserve">  </w:t>
       </w:r>
       <w:r>
-        <w:t>•</w:t>
-      </w:r>
-      <w:proofErr w:type="gramEnd"/>
-      <w:r>
-        <w:t xml:space="preserve">  </w:t>
+        <w:t xml:space="preserve">•  </w:t>
       </w:r>
       <w:r>
         <w:rPr>
@@ -640,14 +637,7 @@
                 <w:sz w:val="23"/>
                 <w:szCs w:val="23"/>
               </w:rPr>
-              <w:t>/HTML/CSS</w:t>
-            </w:r>
-            <w:r>
-              <w:rPr>
-                <w:sz w:val="23"/>
-                <w:szCs w:val="23"/>
-              </w:rPr>
-              <w:t>,</w:t>
+              <w:t>/HTML/CSS,</w:t>
             </w:r>
             <w:r>
               <w:rPr>
@@ -675,30 +665,14 @@
                 <w:sz w:val="23"/>
                 <w:szCs w:val="23"/>
               </w:rPr>
-              <w:t xml:space="preserve">Familiar with Linux, EMACS, </w:t>
-            </w:r>
-            <w:proofErr w:type="spellStart"/>
-            <w:r>
-              <w:rPr>
-                <w:sz w:val="23"/>
-                <w:szCs w:val="23"/>
-              </w:rPr>
-              <w:t>G</w:t>
-            </w:r>
-            <w:r>
-              <w:rPr>
-                <w:sz w:val="23"/>
-                <w:szCs w:val="23"/>
-              </w:rPr>
-              <w:t>it</w:t>
-            </w:r>
-            <w:proofErr w:type="spellEnd"/>
-            <w:r>
-              <w:rPr>
-                <w:sz w:val="23"/>
-                <w:szCs w:val="23"/>
-              </w:rPr>
-              <w:t xml:space="preserve">, </w:t>
+              <w:t>Familiar with Linux, EMACS, G</w:t>
+            </w:r>
+            <w:r>
+              <w:rPr>
+                <w:sz w:val="23"/>
+                <w:szCs w:val="23"/>
+              </w:rPr>
+              <w:t xml:space="preserve">it, </w:t>
             </w:r>
             <w:r>
               <w:rPr>
@@ -799,39 +773,7 @@
                 <w:sz w:val="23"/>
                 <w:szCs w:val="23"/>
               </w:rPr>
-              <w:t xml:space="preserve">CAD: Proficient in </w:t>
-            </w:r>
-            <w:proofErr w:type="spellStart"/>
-            <w:r>
-              <w:rPr>
-                <w:sz w:val="23"/>
-                <w:szCs w:val="23"/>
-              </w:rPr>
-              <w:t>Solidworks</w:t>
-            </w:r>
-            <w:proofErr w:type="spellEnd"/>
-            <w:r>
-              <w:rPr>
-                <w:sz w:val="23"/>
-                <w:szCs w:val="23"/>
-              </w:rPr>
-              <w:t xml:space="preserve">, </w:t>
-            </w:r>
-            <w:proofErr w:type="spellStart"/>
-            <w:r>
-              <w:rPr>
-                <w:sz w:val="23"/>
-                <w:szCs w:val="23"/>
-              </w:rPr>
-              <w:t>Sketchup</w:t>
-            </w:r>
-            <w:proofErr w:type="spellEnd"/>
-            <w:r>
-              <w:rPr>
-                <w:sz w:val="23"/>
-                <w:szCs w:val="23"/>
-              </w:rPr>
-              <w:t>, and Eagle CAD</w:t>
+              <w:t>CAD: Proficient in Solidworks, Sketchup, and Eagle CAD</w:t>
             </w:r>
           </w:p>
           <w:p>
@@ -933,18 +875,8 @@
                 <w:sz w:val="23"/>
                 <w:szCs w:val="23"/>
               </w:rPr>
-              <w:t>Travel Route Optimizer (personal project</w:t>
-            </w:r>
-            <w:proofErr w:type="gramStart"/>
-            <w:r>
-              <w:rPr>
-                <w:b/>
-                <w:sz w:val="23"/>
-                <w:szCs w:val="23"/>
-              </w:rPr>
-              <w:t>)</w:t>
-            </w:r>
-            <w:proofErr w:type="gramEnd"/>
+              <w:t>Travel Route Optimizer (personal project)</w:t>
+            </w:r>
             <w:r>
               <w:rPr>
                 <w:b/>
@@ -984,39 +916,7 @@
                 <w:szCs w:val="23"/>
               </w:rPr>
               <w:br/>
-              <w:t xml:space="preserve">Created a basic app in Android Studio that took inputted temperatures and converted them to and from Celsius and Fahrenheit, then stored them in an </w:t>
-            </w:r>
-            <w:proofErr w:type="spellStart"/>
-            <w:r>
-              <w:rPr>
-                <w:sz w:val="23"/>
-                <w:szCs w:val="23"/>
-              </w:rPr>
-              <w:t>ArrayList</w:t>
-            </w:r>
-            <w:proofErr w:type="spellEnd"/>
-            <w:r>
-              <w:rPr>
-                <w:sz w:val="23"/>
-                <w:szCs w:val="23"/>
-              </w:rPr>
-              <w:t xml:space="preserve">, and then displayed the history of conversions in a </w:t>
-            </w:r>
-            <w:proofErr w:type="spellStart"/>
-            <w:r>
-              <w:rPr>
-                <w:sz w:val="23"/>
-                <w:szCs w:val="23"/>
-              </w:rPr>
-              <w:t>ListView</w:t>
-            </w:r>
-            <w:proofErr w:type="spellEnd"/>
-            <w:r>
-              <w:rPr>
-                <w:sz w:val="23"/>
-                <w:szCs w:val="23"/>
-              </w:rPr>
-              <w:t>.</w:t>
+              <w:t>Created a basic app in Android Studio that took inputted temperatures and converted them to and from Celsius and Fahrenheit, then stored them in an ArrayList, and then displayed the history of conversions in a ListView.</w:t>
             </w:r>
           </w:p>
           <w:p>
@@ -1035,18 +935,8 @@
                 <w:sz w:val="23"/>
                 <w:szCs w:val="23"/>
               </w:rPr>
-              <w:t>Templated C++ Linked List (class project</w:t>
-            </w:r>
-            <w:proofErr w:type="gramStart"/>
-            <w:r>
-              <w:rPr>
-                <w:b/>
-                <w:sz w:val="23"/>
-                <w:szCs w:val="23"/>
-              </w:rPr>
-              <w:t>)</w:t>
-            </w:r>
-            <w:proofErr w:type="gramEnd"/>
+              <w:t>Templated C++ Linked List (class project)</w:t>
+            </w:r>
             <w:r>
               <w:rPr>
                 <w:b/>
@@ -1087,19 +977,8 @@
                 <w:sz w:val="23"/>
                 <w:szCs w:val="23"/>
               </w:rPr>
-              <w:t>Java Markov Chain (personal project</w:t>
-            </w:r>
-            <w:proofErr w:type="gramStart"/>
-            <w:r>
-              <w:rPr>
-                <w:rFonts w:eastAsiaTheme="minorEastAsia"/>
-                <w:b/>
-                <w:sz w:val="23"/>
-                <w:szCs w:val="23"/>
-              </w:rPr>
-              <w:t>)</w:t>
-            </w:r>
-            <w:proofErr w:type="gramEnd"/>
+              <w:t>Java Markov Chain (personal project)</w:t>
+            </w:r>
             <w:r>
               <w:rPr>
                 <w:rFonts w:eastAsiaTheme="minorEastAsia"/>
@@ -1143,7 +1022,6 @@
               </w:rPr>
               <w:t xml:space="preserve"> (High School)</w:t>
             </w:r>
-            <w:proofErr w:type="gramStart"/>
             <w:r>
               <w:rPr>
                 <w:b/>
@@ -1152,7 +1030,6 @@
               </w:rPr>
               <w:t>:</w:t>
             </w:r>
-            <w:proofErr w:type="gramEnd"/>
             <w:r>
               <w:rPr>
                 <w:b/>
@@ -1219,18 +1096,8 @@
                 <w:sz w:val="23"/>
                 <w:szCs w:val="23"/>
               </w:rPr>
-              <w:t>Microcontrollers Course (High School)</w:t>
-            </w:r>
-            <w:proofErr w:type="gramStart"/>
-            <w:r>
-              <w:rPr>
-                <w:b/>
-                <w:sz w:val="23"/>
-                <w:szCs w:val="23"/>
-              </w:rPr>
-              <w:t>:</w:t>
-            </w:r>
-            <w:proofErr w:type="gramEnd"/>
+              <w:t>Microcontrollers Course (High School):</w:t>
+            </w:r>
             <w:r>
               <w:rPr>
                 <w:b/>
@@ -1415,15 +1282,7 @@
               <w:rPr>
                 <w:sz w:val="24"/>
               </w:rPr>
-              <w:t>Dec 20</w:t>
-            </w:r>
-            <w:bookmarkStart w:id="0" w:name="_GoBack"/>
-            <w:bookmarkEnd w:id="0"/>
-            <w:r>
-              <w:rPr>
-                <w:sz w:val="24"/>
-              </w:rPr>
-              <w:t>15</w:t>
+              <w:t>Dec 2015</w:t>
             </w:r>
           </w:p>
         </w:tc>
@@ -1750,23 +1609,7 @@
                 <w:sz w:val="23"/>
                 <w:szCs w:val="23"/>
               </w:rPr>
-              <w:t xml:space="preserve">Responsibilities: Taught basic programming skills to elementary and middle schoolers as part of a summer computer skills camp.  Topics included HTML, CSS, and </w:t>
-            </w:r>
-            <w:proofErr w:type="spellStart"/>
-            <w:r>
-              <w:rPr>
-                <w:sz w:val="23"/>
-                <w:szCs w:val="23"/>
-              </w:rPr>
-              <w:t>GameMaker</w:t>
-            </w:r>
-            <w:proofErr w:type="spellEnd"/>
-            <w:r>
-              <w:rPr>
-                <w:sz w:val="23"/>
-                <w:szCs w:val="23"/>
-              </w:rPr>
-              <w:t>.  Worked with another instructor to plan lessons while regularly leading the instruction of new material to the students.</w:t>
+              <w:t>Responsibilities: Taught basic programming skills to elementary and middle schoolers as part of a summer computer skills camp.  Topics included HTML, CSS, and GameMaker.  Worked with another instructor to plan lessons while regularly leading the instruction of new material to the students.</w:t>
             </w:r>
           </w:p>
           <w:p>
@@ -1811,23 +1654,7 @@
                 <w:sz w:val="23"/>
                 <w:szCs w:val="23"/>
               </w:rPr>
-              <w:t xml:space="preserve"> (</w:t>
-            </w:r>
-            <w:proofErr w:type="spellStart"/>
-            <w:r>
-              <w:rPr>
-                <w:sz w:val="23"/>
-                <w:szCs w:val="23"/>
-              </w:rPr>
-              <w:t>Whiteford</w:t>
-            </w:r>
-            <w:proofErr w:type="spellEnd"/>
-            <w:r>
-              <w:rPr>
-                <w:sz w:val="23"/>
-                <w:szCs w:val="23"/>
-              </w:rPr>
-              <w:t>, MD)</w:t>
+              <w:t xml:space="preserve"> (Whiteford, MD)</w:t>
             </w:r>
           </w:p>
           <w:p>
@@ -4066,7 +3893,7 @@
 </file>
 
 <file path=customXml/itemProps1.xml><?xml version="1.0" encoding="utf-8"?>
-<ds:datastoreItem xmlns:ds="http://schemas.openxmlformats.org/officeDocument/2006/customXml" ds:itemID="{5A340C25-F033-49B6-B8C2-16DEED5C5155}">
+<ds:datastoreItem xmlns:ds="http://schemas.openxmlformats.org/officeDocument/2006/customXml" ds:itemID="{DED205D6-FD54-4B65-BCF5-B18EA4DE6858}">
   <ds:schemaRefs>
     <ds:schemaRef ds:uri="http://schemas.openxmlformats.org/officeDocument/2006/bibliography"/>
   </ds:schemaRefs>

</xml_diff>

<commit_message>
Final resume for Leverege front-end dev position
</commit_message>
<xml_diff>
--- a/daniel_engbert_resume.docx
+++ b/daniel_engbert_resume.docx
@@ -10,8 +10,6 @@
           <w:sz w:val="24"/>
         </w:rPr>
       </w:pPr>
-      <w:bookmarkStart w:id="0" w:name="_GoBack"/>
-      <w:bookmarkEnd w:id="0"/>
       <w:r>
         <w:rPr>
           <w:b/>
@@ -25,6 +23,7 @@
         </w:rPr>
         <w:br/>
       </w:r>
+      <w:proofErr w:type="gramStart"/>
       <w:r>
         <w:rPr>
           <w:sz w:val="24"/>
@@ -38,7 +37,11 @@
         <w:t xml:space="preserve">  </w:t>
       </w:r>
       <w:r>
-        <w:t xml:space="preserve">•  </w:t>
+        <w:t>•</w:t>
+      </w:r>
+      <w:proofErr w:type="gramEnd"/>
+      <w:r>
+        <w:t xml:space="preserve">  </w:t>
       </w:r>
       <w:r>
         <w:rPr>
@@ -68,6 +71,28 @@
         </w:rPr>
         <w:t>Forest Hill, MD 21050</w:t>
       </w:r>
+      <w:r>
+        <w:rPr>
+          <w:sz w:val="24"/>
+        </w:rPr>
+        <w:br/>
+      </w:r>
+      <w:bookmarkStart w:id="0" w:name="_GoBack"/>
+      <w:r>
+        <w:rPr>
+          <w:sz w:val="24"/>
+        </w:rPr>
+        <w:t>github.com/</w:t>
+      </w:r>
+      <w:proofErr w:type="spellStart"/>
+      <w:r>
+        <w:rPr>
+          <w:sz w:val="24"/>
+        </w:rPr>
+        <w:t>danielengbert</w:t>
+      </w:r>
+      <w:bookmarkEnd w:id="0"/>
+      <w:proofErr w:type="spellEnd"/>
     </w:p>
     <w:tbl>
       <w:tblPr>
@@ -637,7 +662,14 @@
                 <w:sz w:val="23"/>
                 <w:szCs w:val="23"/>
               </w:rPr>
-              <w:t>/HTML/CSS,</w:t>
+              <w:t xml:space="preserve"> ,HTML, </w:t>
+            </w:r>
+            <w:r>
+              <w:rPr>
+                <w:sz w:val="23"/>
+                <w:szCs w:val="23"/>
+              </w:rPr>
+              <w:t>CSS,</w:t>
             </w:r>
             <w:r>
               <w:rPr>
@@ -646,6 +678,22 @@
               </w:rPr>
               <w:t xml:space="preserve"> familiar with C, Python</w:t>
             </w:r>
+            <w:r>
+              <w:rPr>
+                <w:sz w:val="23"/>
+                <w:szCs w:val="23"/>
+              </w:rPr>
+              <w:t xml:space="preserve">, </w:t>
+            </w:r>
+            <w:proofErr w:type="spellStart"/>
+            <w:r>
+              <w:rPr>
+                <w:sz w:val="23"/>
+                <w:szCs w:val="23"/>
+              </w:rPr>
+              <w:t>Matlab</w:t>
+            </w:r>
+            <w:proofErr w:type="spellEnd"/>
           </w:p>
           <w:p>
             <w:pPr>
@@ -665,14 +713,30 @@
                 <w:sz w:val="23"/>
                 <w:szCs w:val="23"/>
               </w:rPr>
-              <w:t>Familiar with Linux, EMACS, G</w:t>
-            </w:r>
-            <w:r>
-              <w:rPr>
-                <w:sz w:val="23"/>
-                <w:szCs w:val="23"/>
-              </w:rPr>
-              <w:t xml:space="preserve">it, </w:t>
+              <w:t xml:space="preserve">Familiar with Linux, EMACS, </w:t>
+            </w:r>
+            <w:proofErr w:type="spellStart"/>
+            <w:r>
+              <w:rPr>
+                <w:sz w:val="23"/>
+                <w:szCs w:val="23"/>
+              </w:rPr>
+              <w:t>G</w:t>
+            </w:r>
+            <w:r>
+              <w:rPr>
+                <w:sz w:val="23"/>
+                <w:szCs w:val="23"/>
+              </w:rPr>
+              <w:t>it</w:t>
+            </w:r>
+            <w:proofErr w:type="spellEnd"/>
+            <w:r>
+              <w:rPr>
+                <w:sz w:val="23"/>
+                <w:szCs w:val="23"/>
+              </w:rPr>
+              <w:t xml:space="preserve">, </w:t>
             </w:r>
             <w:r>
               <w:rPr>
@@ -773,7 +837,39 @@
                 <w:sz w:val="23"/>
                 <w:szCs w:val="23"/>
               </w:rPr>
-              <w:t>CAD: Proficient in Solidworks, Sketchup, and Eagle CAD</w:t>
+              <w:t xml:space="preserve">CAD: Proficient in </w:t>
+            </w:r>
+            <w:proofErr w:type="spellStart"/>
+            <w:r>
+              <w:rPr>
+                <w:sz w:val="23"/>
+                <w:szCs w:val="23"/>
+              </w:rPr>
+              <w:t>Solidworks</w:t>
+            </w:r>
+            <w:proofErr w:type="spellEnd"/>
+            <w:r>
+              <w:rPr>
+                <w:sz w:val="23"/>
+                <w:szCs w:val="23"/>
+              </w:rPr>
+              <w:t xml:space="preserve">, </w:t>
+            </w:r>
+            <w:proofErr w:type="spellStart"/>
+            <w:r>
+              <w:rPr>
+                <w:sz w:val="23"/>
+                <w:szCs w:val="23"/>
+              </w:rPr>
+              <w:t>Sketchup</w:t>
+            </w:r>
+            <w:proofErr w:type="spellEnd"/>
+            <w:r>
+              <w:rPr>
+                <w:sz w:val="23"/>
+                <w:szCs w:val="23"/>
+              </w:rPr>
+              <w:t>, and Eagle CAD</w:t>
             </w:r>
           </w:p>
           <w:p>
@@ -875,8 +971,18 @@
                 <w:sz w:val="23"/>
                 <w:szCs w:val="23"/>
               </w:rPr>
-              <w:t>Travel Route Optimizer (personal project)</w:t>
-            </w:r>
+              <w:t>Travel Route Optimizer (personal project</w:t>
+            </w:r>
+            <w:proofErr w:type="gramStart"/>
+            <w:r>
+              <w:rPr>
+                <w:b/>
+                <w:sz w:val="23"/>
+                <w:szCs w:val="23"/>
+              </w:rPr>
+              <w:t>)</w:t>
+            </w:r>
+            <w:proofErr w:type="gramEnd"/>
             <w:r>
               <w:rPr>
                 <w:b/>
@@ -890,7 +996,35 @@
                 <w:sz w:val="23"/>
                 <w:szCs w:val="23"/>
               </w:rPr>
-              <w:t>Created a webpage using the Google Maps JavaScript API that allows users to enter destinations and calculate the best order to travel to them in.</w:t>
+              <w:t xml:space="preserve">Created a webpage using the Google Maps JavaScript API that allows users to </w:t>
+            </w:r>
+            <w:r>
+              <w:rPr>
+                <w:sz w:val="23"/>
+                <w:szCs w:val="23"/>
+              </w:rPr>
+              <w:t xml:space="preserve">enter destinations and </w:t>
+            </w:r>
+            <w:r>
+              <w:rPr>
+                <w:sz w:val="23"/>
+                <w:szCs w:val="23"/>
+              </w:rPr>
+              <w:t xml:space="preserve">then </w:t>
+            </w:r>
+            <w:r>
+              <w:rPr>
+                <w:sz w:val="23"/>
+                <w:szCs w:val="23"/>
+              </w:rPr>
+              <w:t>identifies</w:t>
+            </w:r>
+            <w:r>
+              <w:rPr>
+                <w:sz w:val="23"/>
+                <w:szCs w:val="23"/>
+              </w:rPr>
+              <w:t xml:space="preserve"> the best order to travel to them in.</w:t>
             </w:r>
           </w:p>
           <w:p>
@@ -916,7 +1050,39 @@
                 <w:szCs w:val="23"/>
               </w:rPr>
               <w:br/>
-              <w:t>Created a basic app in Android Studio that took inputted temperatures and converted them to and from Celsius and Fahrenheit, then stored them in an ArrayList, and then displayed the history of conversions in a ListView.</w:t>
+              <w:t xml:space="preserve">Created a basic app in Android Studio that took inputted temperatures and converted them to and from Celsius and Fahrenheit, then stored them in an </w:t>
+            </w:r>
+            <w:proofErr w:type="spellStart"/>
+            <w:r>
+              <w:rPr>
+                <w:sz w:val="23"/>
+                <w:szCs w:val="23"/>
+              </w:rPr>
+              <w:t>ArrayList</w:t>
+            </w:r>
+            <w:proofErr w:type="spellEnd"/>
+            <w:r>
+              <w:rPr>
+                <w:sz w:val="23"/>
+                <w:szCs w:val="23"/>
+              </w:rPr>
+              <w:t xml:space="preserve">, and then displayed the history of conversions in a </w:t>
+            </w:r>
+            <w:proofErr w:type="spellStart"/>
+            <w:r>
+              <w:rPr>
+                <w:sz w:val="23"/>
+                <w:szCs w:val="23"/>
+              </w:rPr>
+              <w:t>ListView</w:t>
+            </w:r>
+            <w:proofErr w:type="spellEnd"/>
+            <w:r>
+              <w:rPr>
+                <w:sz w:val="23"/>
+                <w:szCs w:val="23"/>
+              </w:rPr>
+              <w:t>.</w:t>
             </w:r>
           </w:p>
           <w:p>
@@ -935,8 +1101,18 @@
                 <w:sz w:val="23"/>
                 <w:szCs w:val="23"/>
               </w:rPr>
-              <w:t>Templated C++ Linked List (class project)</w:t>
-            </w:r>
+              <w:t>Templated C++ Linked List (class project</w:t>
+            </w:r>
+            <w:proofErr w:type="gramStart"/>
+            <w:r>
+              <w:rPr>
+                <w:b/>
+                <w:sz w:val="23"/>
+                <w:szCs w:val="23"/>
+              </w:rPr>
+              <w:t>)</w:t>
+            </w:r>
+            <w:proofErr w:type="gramEnd"/>
             <w:r>
               <w:rPr>
                 <w:b/>
@@ -977,8 +1153,9 @@
                 <w:sz w:val="23"/>
                 <w:szCs w:val="23"/>
               </w:rPr>
-              <w:t>Java Markov Chain (personal project)</w:t>
-            </w:r>
+              <w:t>Java Markov Chain (personal project</w:t>
+            </w:r>
+            <w:proofErr w:type="gramStart"/>
             <w:r>
               <w:rPr>
                 <w:rFonts w:eastAsiaTheme="minorEastAsia"/>
@@ -986,6 +1163,16 @@
                 <w:sz w:val="23"/>
                 <w:szCs w:val="23"/>
               </w:rPr>
+              <w:t>)</w:t>
+            </w:r>
+            <w:proofErr w:type="gramEnd"/>
+            <w:r>
+              <w:rPr>
+                <w:rFonts w:eastAsiaTheme="minorEastAsia"/>
+                <w:b/>
+                <w:sz w:val="23"/>
+                <w:szCs w:val="23"/>
+              </w:rPr>
               <w:br/>
             </w:r>
             <w:r>
@@ -994,7 +1181,31 @@
                 <w:sz w:val="23"/>
                 <w:szCs w:val="23"/>
               </w:rPr>
-              <w:t>Created a Java program that analyzes a provided paragraph and then generates random sentences based on patterns in the paragraph.</w:t>
+              <w:t>Created a Java program tha</w:t>
+            </w:r>
+            <w:r>
+              <w:rPr>
+                <w:rFonts w:eastAsiaTheme="minorEastAsia"/>
+                <w:sz w:val="23"/>
+                <w:szCs w:val="23"/>
+              </w:rPr>
+              <w:t xml:space="preserve">t analyzes provided text, stores patterns in objects of a custom class, </w:t>
+            </w:r>
+            <w:r>
+              <w:rPr>
+                <w:rFonts w:eastAsiaTheme="minorEastAsia"/>
+                <w:sz w:val="23"/>
+                <w:szCs w:val="23"/>
+              </w:rPr>
+              <w:t xml:space="preserve">and then generates random sentences based on </w:t>
+            </w:r>
+            <w:r>
+              <w:rPr>
+                <w:rFonts w:eastAsiaTheme="minorEastAsia"/>
+                <w:sz w:val="23"/>
+                <w:szCs w:val="23"/>
+              </w:rPr>
+              <w:t>the analysis.</w:t>
             </w:r>
           </w:p>
           <w:p>
@@ -1022,6 +1233,7 @@
               </w:rPr>
               <w:t xml:space="preserve"> (High School)</w:t>
             </w:r>
+            <w:proofErr w:type="gramStart"/>
             <w:r>
               <w:rPr>
                 <w:b/>
@@ -1030,6 +1242,7 @@
               </w:rPr>
               <w:t>:</w:t>
             </w:r>
+            <w:proofErr w:type="gramEnd"/>
             <w:r>
               <w:rPr>
                 <w:b/>
@@ -1096,8 +1309,18 @@
                 <w:sz w:val="23"/>
                 <w:szCs w:val="23"/>
               </w:rPr>
-              <w:t>Microcontrollers Course (High School):</w:t>
-            </w:r>
+              <w:t>Microcontrollers Course (High School)</w:t>
+            </w:r>
+            <w:proofErr w:type="gramStart"/>
+            <w:r>
+              <w:rPr>
+                <w:b/>
+                <w:sz w:val="23"/>
+                <w:szCs w:val="23"/>
+              </w:rPr>
+              <w:t>:</w:t>
+            </w:r>
+            <w:proofErr w:type="gramEnd"/>
             <w:r>
               <w:rPr>
                 <w:b/>
@@ -1118,7 +1341,21 @@
                 <w:sz w:val="23"/>
                 <w:szCs w:val="23"/>
               </w:rPr>
-              <w:t xml:space="preserve"> over serial communication between a computer running</w:t>
+              <w:t xml:space="preserve"> </w:t>
+            </w:r>
+            <w:r>
+              <w:rPr>
+                <w:sz w:val="23"/>
+                <w:szCs w:val="23"/>
+              </w:rPr>
+              <w:t>with</w:t>
+            </w:r>
+            <w:r>
+              <w:rPr>
+                <w:sz w:val="23"/>
+                <w:szCs w:val="23"/>
+              </w:rPr>
+              <w:t xml:space="preserve"> serial communication between a computer running</w:t>
             </w:r>
             <w:r>
               <w:rPr>
@@ -1236,7 +1473,7 @@
       </w:tr>
       <w:tr>
         <w:trPr>
-          <w:trHeight w:val="396"/>
+          <w:trHeight w:val="432"/>
           <w:jc w:val="center"/>
         </w:trPr>
         <w:tc>
@@ -1609,7 +1846,23 @@
                 <w:sz w:val="23"/>
                 <w:szCs w:val="23"/>
               </w:rPr>
-              <w:t>Responsibilities: Taught basic programming skills to elementary and middle schoolers as part of a summer computer skills camp.  Topics included HTML, CSS, and GameMaker.  Worked with another instructor to plan lessons while regularly leading the instruction of new material to the students.</w:t>
+              <w:t xml:space="preserve">Responsibilities: Taught basic programming skills to elementary and middle schoolers as part of a summer computer skills camp.  Topics included HTML, CSS, and </w:t>
+            </w:r>
+            <w:proofErr w:type="spellStart"/>
+            <w:r>
+              <w:rPr>
+                <w:sz w:val="23"/>
+                <w:szCs w:val="23"/>
+              </w:rPr>
+              <w:t>GameMaker</w:t>
+            </w:r>
+            <w:proofErr w:type="spellEnd"/>
+            <w:r>
+              <w:rPr>
+                <w:sz w:val="23"/>
+                <w:szCs w:val="23"/>
+              </w:rPr>
+              <w:t>.  Worked with another instructor to plan lessons while regularly leading the instruction of new material to the students.</w:t>
             </w:r>
           </w:p>
           <w:p>
@@ -1654,7 +1907,23 @@
                 <w:sz w:val="23"/>
                 <w:szCs w:val="23"/>
               </w:rPr>
-              <w:t xml:space="preserve"> (Whiteford, MD)</w:t>
+              <w:t xml:space="preserve"> (</w:t>
+            </w:r>
+            <w:proofErr w:type="spellStart"/>
+            <w:r>
+              <w:rPr>
+                <w:sz w:val="23"/>
+                <w:szCs w:val="23"/>
+              </w:rPr>
+              <w:t>Whiteford</w:t>
+            </w:r>
+            <w:proofErr w:type="spellEnd"/>
+            <w:r>
+              <w:rPr>
+                <w:sz w:val="23"/>
+                <w:szCs w:val="23"/>
+              </w:rPr>
+              <w:t>, MD)</w:t>
             </w:r>
           </w:p>
           <w:p>
@@ -3893,7 +4162,7 @@
 </file>
 
 <file path=customXml/itemProps1.xml><?xml version="1.0" encoding="utf-8"?>
-<ds:datastoreItem xmlns:ds="http://schemas.openxmlformats.org/officeDocument/2006/customXml" ds:itemID="{DED205D6-FD54-4B65-BCF5-B18EA4DE6858}">
+<ds:datastoreItem xmlns:ds="http://schemas.openxmlformats.org/officeDocument/2006/customXml" ds:itemID="{886CD196-B9C7-4D04-9BC0-6B2D62123E8F}">
   <ds:schemaRefs>
     <ds:schemaRef ds:uri="http://schemas.openxmlformats.org/officeDocument/2006/bibliography"/>
   </ds:schemaRefs>

</xml_diff>

<commit_message>
Consolidated to one page; good resume.
</commit_message>
<xml_diff>
--- a/daniel_engbert_resume.docx
+++ b/daniel_engbert_resume.docx
@@ -4,7 +4,7 @@
   <w:body>
     <w:p>
       <w:pPr>
-        <w:spacing w:after="0" w:line="240" w:lineRule="auto"/>
+        <w:spacing w:after="240" w:line="240" w:lineRule="auto"/>
         <w:jc w:val="center"/>
         <w:rPr>
           <w:sz w:val="24"/>
@@ -49,39 +49,29 @@
         </w:rPr>
         <w:t>410-776-1195</w:t>
       </w:r>
-    </w:p>
-    <w:p>
-      <w:pPr>
-        <w:spacing w:line="240" w:lineRule="auto"/>
-        <w:jc w:val="center"/>
-        <w:rPr>
-          <w:b/>
-          <w:sz w:val="40"/>
-        </w:rPr>
-      </w:pPr>
       <w:r>
         <w:rPr>
           <w:sz w:val="24"/>
         </w:rPr>
-        <w:t xml:space="preserve">311 Pond View Court, </w:t>
+        <w:t xml:space="preserve">  </w:t>
+      </w:r>
+      <w:r>
+        <w:t>•</w:t>
+      </w:r>
+      <w:r>
+        <w:t xml:space="preserve">  </w:t>
       </w:r>
       <w:r>
         <w:rPr>
           <w:sz w:val="24"/>
         </w:rPr>
-        <w:t>Forest Hill, MD 21050</w:t>
+        <w:t>Forest Hill, MD</w:t>
       </w:r>
       <w:r>
         <w:rPr>
           <w:sz w:val="24"/>
         </w:rPr>
         <w:br/>
-      </w:r>
-      <w:bookmarkStart w:id="0" w:name="_GoBack"/>
-      <w:r>
-        <w:rPr>
-          <w:sz w:val="24"/>
-        </w:rPr>
         <w:t>github.com/</w:t>
       </w:r>
       <w:proofErr w:type="spellStart"/>
@@ -91,7 +81,6 @@
         </w:rPr>
         <w:t>danielengbert</w:t>
       </w:r>
-      <w:bookmarkEnd w:id="0"/>
       <w:proofErr w:type="spellEnd"/>
     </w:p>
     <w:tbl>
@@ -110,25 +99,25 @@
         <w:tblLayout w:type="fixed"/>
         <w:tblCellMar>
           <w:top w:w="72" w:type="dxa"/>
-          <w:left w:w="115" w:type="dxa"/>
+          <w:left w:w="0" w:type="dxa"/>
           <w:bottom w:w="72" w:type="dxa"/>
-          <w:right w:w="115" w:type="dxa"/>
+          <w:right w:w="72" w:type="dxa"/>
         </w:tblCellMar>
         <w:tblLook w:val="04A0" w:firstRow="1" w:lastRow="0" w:firstColumn="1" w:lastColumn="0" w:noHBand="0" w:noVBand="1"/>
       </w:tblPr>
       <w:tblGrid>
-        <w:gridCol w:w="1771"/>
-        <w:gridCol w:w="8288"/>
-        <w:gridCol w:w="1584"/>
+        <w:gridCol w:w="1592"/>
+        <w:gridCol w:w="8640"/>
+        <w:gridCol w:w="1411"/>
       </w:tblGrid>
       <w:tr>
         <w:trPr>
-          <w:trHeight w:val="2736"/>
+          <w:trHeight w:val="1818"/>
           <w:jc w:val="center"/>
         </w:trPr>
         <w:tc>
           <w:tcPr>
-            <w:tcW w:w="1771" w:type="dxa"/>
+            <w:tcW w:w="1592" w:type="dxa"/>
             <w:vMerge w:val="restart"/>
           </w:tcPr>
           <w:p>
@@ -143,7 +132,7 @@
         </w:tc>
         <w:tc>
           <w:tcPr>
-            <w:tcW w:w="8288" w:type="dxa"/>
+            <w:tcW w:w="8640" w:type="dxa"/>
             <w:vMerge w:val="restart"/>
           </w:tcPr>
           <w:p>
@@ -202,21 +191,28 @@
                 <w:sz w:val="23"/>
                 <w:szCs w:val="23"/>
               </w:rPr>
-              <w:t xml:space="preserve">Major: </w:t>
-            </w:r>
-            <w:r>
-              <w:rPr>
-                <w:sz w:val="23"/>
-                <w:szCs w:val="23"/>
-              </w:rPr>
-              <w:t>Computer Engineering</w:t>
-            </w:r>
-            <w:r>
-              <w:rPr>
-                <w:sz w:val="23"/>
-                <w:szCs w:val="23"/>
-              </w:rPr>
-              <w:t>, Minor: Math</w:t>
+              <w:t xml:space="preserve">Computer </w:t>
+            </w:r>
+            <w:r>
+              <w:rPr>
+                <w:sz w:val="23"/>
+                <w:szCs w:val="23"/>
+              </w:rPr>
+              <w:t>Science Major</w:t>
+            </w:r>
+            <w:r>
+              <w:rPr>
+                <w:sz w:val="23"/>
+                <w:szCs w:val="23"/>
+              </w:rPr>
+              <w:t xml:space="preserve">, </w:t>
+            </w:r>
+            <w:r>
+              <w:rPr>
+                <w:sz w:val="23"/>
+                <w:szCs w:val="23"/>
+              </w:rPr>
+              <w:t>Math Minor</w:t>
             </w:r>
           </w:p>
           <w:p>
@@ -236,7 +232,28 @@
                 <w:sz w:val="23"/>
                 <w:szCs w:val="23"/>
               </w:rPr>
-              <w:t>Expected Graduation: May 2019</w:t>
+              <w:t xml:space="preserve">Expected Graduation: </w:t>
+            </w:r>
+            <w:r>
+              <w:rPr>
+                <w:sz w:val="23"/>
+                <w:szCs w:val="23"/>
+              </w:rPr>
+              <w:t>Dec</w:t>
+            </w:r>
+            <w:r>
+              <w:rPr>
+                <w:sz w:val="23"/>
+                <w:szCs w:val="23"/>
+              </w:rPr>
+              <w:t xml:space="preserve"> 201</w:t>
+            </w:r>
+            <w:r>
+              <w:rPr>
+                <w:sz w:val="23"/>
+                <w:szCs w:val="23"/>
+              </w:rPr>
+              <w:t>8</w:t>
             </w:r>
           </w:p>
           <w:p>
@@ -273,7 +290,7 @@
                 <w:sz w:val="23"/>
                 <w:szCs w:val="23"/>
               </w:rPr>
-              <w:t>Baja SAE (intercollegiate engineering design competition)</w:t>
+              <w:t>Hack UMBC Club</w:t>
             </w:r>
           </w:p>
           <w:p>
@@ -293,67 +310,7 @@
                 <w:sz w:val="23"/>
                 <w:szCs w:val="23"/>
               </w:rPr>
-              <w:t>Hack UMBC Club</w:t>
-            </w:r>
-          </w:p>
-          <w:p>
-            <w:pPr>
-              <w:rPr>
-                <w:b/>
-                <w:sz w:val="23"/>
-                <w:szCs w:val="23"/>
-              </w:rPr>
-            </w:pPr>
-            <w:r>
-              <w:rPr>
-                <w:b/>
-                <w:sz w:val="23"/>
-                <w:szCs w:val="23"/>
-              </w:rPr>
-              <w:t>Scholarships:</w:t>
-            </w:r>
-          </w:p>
-          <w:p>
-            <w:pPr>
-              <w:pStyle w:val="ListParagraph"/>
-              <w:numPr>
-                <w:ilvl w:val="0"/>
-                <w:numId w:val="6"/>
-              </w:numPr>
-              <w:rPr>
-                <w:b/>
-                <w:sz w:val="23"/>
-                <w:szCs w:val="23"/>
-              </w:rPr>
-            </w:pPr>
-            <w:r>
-              <w:rPr>
-                <w:sz w:val="23"/>
-                <w:szCs w:val="23"/>
-              </w:rPr>
-              <w:t>UMBC President’s Distinguished Award</w:t>
-            </w:r>
-          </w:p>
-          <w:p>
-            <w:pPr>
-              <w:pStyle w:val="ListParagraph"/>
-              <w:numPr>
-                <w:ilvl w:val="0"/>
-                <w:numId w:val="6"/>
-              </w:numPr>
-              <w:spacing w:after="100"/>
-              <w:rPr>
-                <w:b/>
-                <w:sz w:val="23"/>
-                <w:szCs w:val="23"/>
-              </w:rPr>
-            </w:pPr>
-            <w:r>
-              <w:rPr>
-                <w:sz w:val="23"/>
-                <w:szCs w:val="23"/>
-              </w:rPr>
-              <w:t>Society of American Military Engineers (SAME) scholarship recipient</w:t>
+              <w:t>Baja SAE (intercollegiate engineering design competition)</w:t>
             </w:r>
           </w:p>
           <w:p>
@@ -389,7 +346,14 @@
                 <w:sz w:val="23"/>
                 <w:szCs w:val="23"/>
               </w:rPr>
-              <w:t xml:space="preserve">Attended the </w:t>
+              <w:t xml:space="preserve">3.9 weighted GPA at </w:t>
+            </w:r>
+            <w:r>
+              <w:rPr>
+                <w:sz w:val="23"/>
+                <w:szCs w:val="23"/>
+              </w:rPr>
+              <w:t xml:space="preserve">the </w:t>
             </w:r>
             <w:r>
               <w:rPr>
@@ -404,37 +368,18 @@
                 <w:sz w:val="23"/>
                 <w:szCs w:val="23"/>
               </w:rPr>
-              <w:t xml:space="preserve"> (competitive magnet program)</w:t>
-            </w:r>
-          </w:p>
-          <w:p>
-            <w:pPr>
-              <w:pStyle w:val="ListParagraph"/>
-              <w:numPr>
-                <w:ilvl w:val="0"/>
-                <w:numId w:val="8"/>
-              </w:numPr>
-              <w:rPr>
-                <w:sz w:val="23"/>
-                <w:szCs w:val="23"/>
-              </w:rPr>
-            </w:pPr>
-            <w:r>
-              <w:rPr>
-                <w:sz w:val="23"/>
-                <w:szCs w:val="23"/>
-              </w:rPr>
-              <w:t>3.9 weighted GPA</w:t>
+              <w:t xml:space="preserve"> (magnet program)</w:t>
             </w:r>
           </w:p>
         </w:tc>
         <w:tc>
           <w:tcPr>
-            <w:tcW w:w="1584" w:type="dxa"/>
+            <w:tcW w:w="1411" w:type="dxa"/>
           </w:tcPr>
           <w:p>
             <w:pPr>
               <w:ind w:left="360" w:hanging="360"/>
+              <w:jc w:val="right"/>
               <w:rPr>
                 <w:sz w:val="24"/>
               </w:rPr>
@@ -443,12 +388,19 @@
               <w:rPr>
                 <w:sz w:val="24"/>
               </w:rPr>
-              <w:t>August 2015-</w:t>
+              <w:t>Aug</w:t>
+            </w:r>
+            <w:r>
+              <w:rPr>
+                <w:sz w:val="24"/>
+              </w:rPr>
+              <w:t xml:space="preserve"> 2015-</w:t>
             </w:r>
           </w:p>
           <w:p>
             <w:pPr>
               <w:ind w:left="360" w:hanging="360"/>
+              <w:jc w:val="right"/>
               <w:rPr>
                 <w:b/>
                 <w:sz w:val="24"/>
@@ -464,6 +416,7 @@
           <w:p>
             <w:pPr>
               <w:ind w:left="360" w:hanging="360"/>
+              <w:jc w:val="right"/>
               <w:rPr>
                 <w:sz w:val="24"/>
               </w:rPr>
@@ -478,7 +431,7 @@
         </w:trPr>
         <w:tc>
           <w:tcPr>
-            <w:tcW w:w="1771" w:type="dxa"/>
+            <w:tcW w:w="1592" w:type="dxa"/>
             <w:vMerge/>
             <w:tcBorders>
               <w:bottom w:val="single" w:sz="4" w:space="0" w:color="auto"/>
@@ -495,7 +448,7 @@
         </w:tc>
         <w:tc>
           <w:tcPr>
-            <w:tcW w:w="8288" w:type="dxa"/>
+            <w:tcW w:w="8640" w:type="dxa"/>
             <w:vMerge/>
             <w:tcBorders>
               <w:bottom w:val="single" w:sz="4" w:space="0" w:color="auto"/>
@@ -514,13 +467,14 @@
         </w:tc>
         <w:tc>
           <w:tcPr>
-            <w:tcW w:w="1584" w:type="dxa"/>
+            <w:tcW w:w="1411" w:type="dxa"/>
             <w:tcBorders>
               <w:bottom w:val="single" w:sz="4" w:space="0" w:color="auto"/>
             </w:tcBorders>
           </w:tcPr>
           <w:p>
             <w:pPr>
+              <w:jc w:val="right"/>
               <w:rPr>
                 <w:sz w:val="24"/>
               </w:rPr>
@@ -529,12 +483,13 @@
               <w:rPr>
                 <w:sz w:val="24"/>
               </w:rPr>
-              <w:t>August 2011-</w:t>
+              <w:t>2011-</w:t>
             </w:r>
           </w:p>
           <w:p>
             <w:pPr>
               <w:ind w:left="360" w:hanging="360"/>
+              <w:jc w:val="right"/>
               <w:rPr>
                 <w:sz w:val="24"/>
               </w:rPr>
@@ -543,7 +498,7 @@
               <w:rPr>
                 <w:sz w:val="24"/>
               </w:rPr>
-              <w:t>June 2015</w:t>
+              <w:t>2015</w:t>
             </w:r>
           </w:p>
         </w:tc>
@@ -555,7 +510,7 @@
         </w:trPr>
         <w:tc>
           <w:tcPr>
-            <w:tcW w:w="1771" w:type="dxa"/>
+            <w:tcW w:w="1592" w:type="dxa"/>
             <w:tcBorders>
               <w:top w:val="single" w:sz="4" w:space="0" w:color="auto"/>
               <w:bottom w:val="single" w:sz="4" w:space="0" w:color="auto"/>
@@ -587,7 +542,7 @@
         </w:tc>
         <w:tc>
           <w:tcPr>
-            <w:tcW w:w="8288" w:type="dxa"/>
+            <w:tcW w:w="8640" w:type="dxa"/>
             <w:tcBorders>
               <w:top w:val="single" w:sz="4" w:space="0" w:color="auto"/>
               <w:bottom w:val="single" w:sz="4" w:space="0" w:color="auto"/>
@@ -627,7 +582,7 @@
                 <w:sz w:val="23"/>
                 <w:szCs w:val="23"/>
               </w:rPr>
-              <w:t>Proficient in Java, C++</w:t>
+              <w:t>Java, C++</w:t>
             </w:r>
             <w:r>
               <w:rPr>
@@ -641,42 +596,56 @@
                 <w:sz w:val="23"/>
                 <w:szCs w:val="23"/>
               </w:rPr>
+              <w:t>JavaScript</w:t>
+            </w:r>
+            <w:r>
+              <w:rPr>
+                <w:sz w:val="23"/>
+                <w:szCs w:val="23"/>
+              </w:rPr>
+              <w:t>,</w:t>
+            </w:r>
+            <w:r>
+              <w:rPr>
+                <w:sz w:val="23"/>
+                <w:szCs w:val="23"/>
+              </w:rPr>
+              <w:t xml:space="preserve"> </w:t>
+            </w:r>
+            <w:r>
+              <w:rPr>
+                <w:sz w:val="23"/>
+                <w:szCs w:val="23"/>
+              </w:rPr>
+              <w:t xml:space="preserve">HTML, </w:t>
+            </w:r>
+            <w:r>
+              <w:rPr>
+                <w:sz w:val="23"/>
+                <w:szCs w:val="23"/>
+              </w:rPr>
+              <w:t>CSS,</w:t>
+            </w:r>
+            <w:r>
+              <w:rPr>
+                <w:sz w:val="23"/>
+                <w:szCs w:val="23"/>
+              </w:rPr>
+              <w:t xml:space="preserve"> C, Python</w:t>
+            </w:r>
+            <w:r>
+              <w:rPr>
+                <w:sz w:val="23"/>
+                <w:szCs w:val="23"/>
+              </w:rPr>
+              <w:t xml:space="preserve">, </w:t>
+            </w:r>
+            <w:r>
+              <w:rPr>
+                <w:sz w:val="23"/>
+                <w:szCs w:val="23"/>
+              </w:rPr>
               <w:t>VB, VBA</w:t>
-            </w:r>
-            <w:r>
-              <w:rPr>
-                <w:sz w:val="23"/>
-                <w:szCs w:val="23"/>
-              </w:rPr>
-              <w:t xml:space="preserve">, </w:t>
-            </w:r>
-            <w:r>
-              <w:rPr>
-                <w:sz w:val="23"/>
-                <w:szCs w:val="23"/>
-              </w:rPr>
-              <w:t>JavaScript</w:t>
-            </w:r>
-            <w:r>
-              <w:rPr>
-                <w:sz w:val="23"/>
-                <w:szCs w:val="23"/>
-              </w:rPr>
-              <w:t xml:space="preserve"> ,HTML, </w:t>
-            </w:r>
-            <w:r>
-              <w:rPr>
-                <w:sz w:val="23"/>
-                <w:szCs w:val="23"/>
-              </w:rPr>
-              <w:t>CSS,</w:t>
-            </w:r>
-            <w:r>
-              <w:rPr>
-                <w:sz w:val="23"/>
-                <w:szCs w:val="23"/>
-              </w:rPr>
-              <w:t xml:space="preserve"> familiar with C, Python</w:t>
             </w:r>
             <w:r>
               <w:rPr>
@@ -745,22 +714,31 @@
               </w:rPr>
               <w:t>GitHub</w:t>
             </w:r>
-          </w:p>
-          <w:p>
-            <w:pPr>
-              <w:rPr>
-                <w:b/>
-                <w:sz w:val="23"/>
-                <w:szCs w:val="23"/>
-              </w:rPr>
-            </w:pPr>
-            <w:r>
-              <w:rPr>
-                <w:b/>
-                <w:sz w:val="23"/>
-                <w:szCs w:val="23"/>
-              </w:rPr>
-              <w:t>Robotics:</w:t>
+            <w:r>
+              <w:rPr>
+                <w:sz w:val="23"/>
+                <w:szCs w:val="23"/>
+              </w:rPr>
+              <w:t xml:space="preserve"> </w:t>
+            </w:r>
+            <w:bookmarkStart w:id="0" w:name="_GoBack"/>
+            <w:bookmarkEnd w:id="0"/>
+          </w:p>
+          <w:p>
+            <w:pPr>
+              <w:rPr>
+                <w:b/>
+                <w:sz w:val="23"/>
+                <w:szCs w:val="23"/>
+              </w:rPr>
+            </w:pPr>
+            <w:r>
+              <w:rPr>
+                <w:b/>
+                <w:sz w:val="23"/>
+                <w:szCs w:val="23"/>
+              </w:rPr>
+              <w:t>Software:</w:t>
             </w:r>
           </w:p>
           <w:p>
@@ -780,7 +758,39 @@
                 <w:sz w:val="23"/>
                 <w:szCs w:val="23"/>
               </w:rPr>
-              <w:t>Worked on FRC robotics team 3941 for two years</w:t>
+              <w:t xml:space="preserve">CAD: Proficient in </w:t>
+            </w:r>
+            <w:proofErr w:type="spellStart"/>
+            <w:r>
+              <w:rPr>
+                <w:sz w:val="23"/>
+                <w:szCs w:val="23"/>
+              </w:rPr>
+              <w:t>Solidworks</w:t>
+            </w:r>
+            <w:proofErr w:type="spellEnd"/>
+            <w:r>
+              <w:rPr>
+                <w:sz w:val="23"/>
+                <w:szCs w:val="23"/>
+              </w:rPr>
+              <w:t xml:space="preserve">, </w:t>
+            </w:r>
+            <w:proofErr w:type="spellStart"/>
+            <w:r>
+              <w:rPr>
+                <w:sz w:val="23"/>
+                <w:szCs w:val="23"/>
+              </w:rPr>
+              <w:t>Sketchup</w:t>
+            </w:r>
+            <w:proofErr w:type="spellEnd"/>
+            <w:r>
+              <w:rPr>
+                <w:sz w:val="23"/>
+                <w:szCs w:val="23"/>
+              </w:rPr>
+              <w:t>, and Eagle CAD</w:t>
             </w:r>
           </w:p>
           <w:p>
@@ -800,24 +810,31 @@
                 <w:sz w:val="23"/>
                 <w:szCs w:val="23"/>
               </w:rPr>
-              <w:t>Extensive Arduino and PIC microcontroller experience</w:t>
-            </w:r>
-          </w:p>
-          <w:p>
-            <w:pPr>
-              <w:rPr>
-                <w:b/>
-                <w:sz w:val="23"/>
-                <w:szCs w:val="23"/>
-              </w:rPr>
-            </w:pPr>
-            <w:r>
-              <w:rPr>
-                <w:b/>
-                <w:sz w:val="23"/>
-                <w:szCs w:val="23"/>
-              </w:rPr>
-              <w:t>Software:</w:t>
+              <w:t xml:space="preserve">Fluent in Microsoft </w:t>
+            </w:r>
+            <w:r>
+              <w:rPr>
+                <w:sz w:val="23"/>
+                <w:szCs w:val="23"/>
+              </w:rPr>
+              <w:t>Office, GIMP/Photoshop</w:t>
+            </w:r>
+          </w:p>
+          <w:p>
+            <w:pPr>
+              <w:rPr>
+                <w:b/>
+                <w:sz w:val="23"/>
+                <w:szCs w:val="23"/>
+              </w:rPr>
+            </w:pPr>
+            <w:r>
+              <w:rPr>
+                <w:b/>
+                <w:sz w:val="23"/>
+                <w:szCs w:val="23"/>
+              </w:rPr>
+              <w:t>Robotics:</w:t>
             </w:r>
           </w:p>
           <w:p>
@@ -837,39 +854,14 @@
                 <w:sz w:val="23"/>
                 <w:szCs w:val="23"/>
               </w:rPr>
-              <w:t xml:space="preserve">CAD: Proficient in </w:t>
-            </w:r>
-            <w:proofErr w:type="spellStart"/>
-            <w:r>
-              <w:rPr>
-                <w:sz w:val="23"/>
-                <w:szCs w:val="23"/>
-              </w:rPr>
-              <w:t>Solidworks</w:t>
-            </w:r>
-            <w:proofErr w:type="spellEnd"/>
-            <w:r>
-              <w:rPr>
-                <w:sz w:val="23"/>
-                <w:szCs w:val="23"/>
-              </w:rPr>
-              <w:t xml:space="preserve">, </w:t>
-            </w:r>
-            <w:proofErr w:type="spellStart"/>
-            <w:r>
-              <w:rPr>
-                <w:sz w:val="23"/>
-                <w:szCs w:val="23"/>
-              </w:rPr>
-              <w:t>Sketchup</w:t>
-            </w:r>
-            <w:proofErr w:type="spellEnd"/>
-            <w:r>
-              <w:rPr>
-                <w:sz w:val="23"/>
-                <w:szCs w:val="23"/>
-              </w:rPr>
-              <w:t>, and Eagle CAD</w:t>
+              <w:t>Worked on FRC robotics T</w:t>
+            </w:r>
+            <w:r>
+              <w:rPr>
+                <w:sz w:val="23"/>
+                <w:szCs w:val="23"/>
+              </w:rPr>
+              <w:t>eam 3941 for two years</w:t>
             </w:r>
           </w:p>
           <w:p>
@@ -889,20 +881,27 @@
                 <w:sz w:val="23"/>
                 <w:szCs w:val="23"/>
               </w:rPr>
-              <w:t xml:space="preserve">Fluent in Microsoft </w:t>
-            </w:r>
-            <w:r>
-              <w:rPr>
-                <w:sz w:val="23"/>
-                <w:szCs w:val="23"/>
-              </w:rPr>
-              <w:t>Office, GIMP/Photoshop</w:t>
+              <w:t xml:space="preserve">Extensive </w:t>
+            </w:r>
+            <w:r>
+              <w:rPr>
+                <w:sz w:val="23"/>
+                <w:szCs w:val="23"/>
+              </w:rPr>
+              <w:t xml:space="preserve">Arduino and PIC microcontroller </w:t>
+            </w:r>
+            <w:r>
+              <w:rPr>
+                <w:sz w:val="23"/>
+                <w:szCs w:val="23"/>
+              </w:rPr>
+              <w:t>experience</w:t>
             </w:r>
           </w:p>
         </w:tc>
         <w:tc>
           <w:tcPr>
-            <w:tcW w:w="1584" w:type="dxa"/>
+            <w:tcW w:w="1411" w:type="dxa"/>
             <w:tcBorders>
               <w:top w:val="single" w:sz="4" w:space="0" w:color="auto"/>
               <w:bottom w:val="single" w:sz="4" w:space="0" w:color="auto"/>
@@ -911,6 +910,7 @@
           <w:p>
             <w:pPr>
               <w:spacing w:after="100"/>
+              <w:jc w:val="right"/>
               <w:rPr>
                 <w:b/>
                 <w:sz w:val="24"/>
@@ -921,12 +921,12 @@
       </w:tr>
       <w:tr>
         <w:trPr>
-          <w:trHeight w:val="809"/>
+          <w:trHeight w:val="764"/>
           <w:jc w:val="center"/>
         </w:trPr>
         <w:tc>
           <w:tcPr>
-            <w:tcW w:w="1771" w:type="dxa"/>
+            <w:tcW w:w="1592" w:type="dxa"/>
             <w:vMerge w:val="restart"/>
             <w:tcBorders>
               <w:top w:val="single" w:sz="4" w:space="0" w:color="auto"/>
@@ -950,7 +950,7 @@
         </w:tc>
         <w:tc>
           <w:tcPr>
-            <w:tcW w:w="8288" w:type="dxa"/>
+            <w:tcW w:w="8640" w:type="dxa"/>
             <w:vMerge w:val="restart"/>
             <w:tcBorders>
               <w:top w:val="single" w:sz="4" w:space="0" w:color="auto"/>
@@ -1032,57 +1032,72 @@
               <w:spacing w:after="60"/>
               <w:ind w:left="360" w:hanging="360"/>
               <w:rPr>
-                <w:sz w:val="23"/>
-                <w:szCs w:val="23"/>
-              </w:rPr>
-            </w:pPr>
-            <w:r>
-              <w:rPr>
-                <w:b/>
-                <w:sz w:val="23"/>
-                <w:szCs w:val="23"/>
-              </w:rPr>
-              <w:t>App Development</w:t>
-            </w:r>
-            <w:r>
-              <w:rPr>
+                <w:rFonts w:eastAsiaTheme="minorEastAsia"/>
+                <w:sz w:val="23"/>
+                <w:szCs w:val="23"/>
+              </w:rPr>
+            </w:pPr>
+            <w:r>
+              <w:rPr>
+                <w:b/>
+                <w:sz w:val="23"/>
+                <w:szCs w:val="23"/>
+              </w:rPr>
+              <w:t>Templated C++ Linked List (class project</w:t>
+            </w:r>
+            <w:proofErr w:type="gramStart"/>
+            <w:r>
+              <w:rPr>
+                <w:b/>
+                <w:sz w:val="23"/>
+                <w:szCs w:val="23"/>
+              </w:rPr>
+              <w:t>)</w:t>
+            </w:r>
+            <w:proofErr w:type="gramEnd"/>
+            <w:r>
+              <w:rPr>
+                <w:b/>
                 <w:sz w:val="23"/>
                 <w:szCs w:val="23"/>
               </w:rPr>
               <w:br/>
-              <w:t xml:space="preserve">Created a basic app in Android Studio that took inputted temperatures and converted them to and from Celsius and Fahrenheit, then stored them in an </w:t>
-            </w:r>
-            <w:proofErr w:type="spellStart"/>
-            <w:r>
-              <w:rPr>
-                <w:sz w:val="23"/>
-                <w:szCs w:val="23"/>
-              </w:rPr>
-              <w:t>ArrayList</w:t>
-            </w:r>
-            <w:proofErr w:type="spellEnd"/>
-            <w:r>
-              <w:rPr>
-                <w:sz w:val="23"/>
-                <w:szCs w:val="23"/>
-              </w:rPr>
-              <w:t xml:space="preserve">, and then displayed the history of conversions in a </w:t>
-            </w:r>
-            <w:proofErr w:type="spellStart"/>
-            <w:r>
-              <w:rPr>
-                <w:sz w:val="23"/>
-                <w:szCs w:val="23"/>
-              </w:rPr>
-              <w:t>ListView</w:t>
-            </w:r>
-            <w:proofErr w:type="spellEnd"/>
-            <w:r>
-              <w:rPr>
-                <w:sz w:val="23"/>
-                <w:szCs w:val="23"/>
-              </w:rPr>
-              <w:t>.</w:t>
+            </w:r>
+            <w:r>
+              <w:rPr>
+                <w:sz w:val="23"/>
+                <w:szCs w:val="23"/>
+              </w:rPr>
+              <w:t>Created</w:t>
+            </w:r>
+            <w:r>
+              <w:rPr>
+                <w:sz w:val="23"/>
+                <w:szCs w:val="23"/>
+              </w:rPr>
+              <w:t xml:space="preserve"> a templated C++ linked list class </w:t>
+            </w:r>
+            <w:r>
+              <w:rPr>
+                <w:sz w:val="23"/>
+                <w:szCs w:val="23"/>
+              </w:rPr>
+              <w:t>that</w:t>
+            </w:r>
+            <w:r>
+              <w:rPr>
+                <w:sz w:val="23"/>
+                <w:szCs w:val="23"/>
+              </w:rPr>
+              <w:t xml:space="preserve"> can be traversed in O(n) </w:t>
+            </w:r>
+            <w:r>
+              <w:rPr>
+                <w:rFonts w:eastAsiaTheme="minorEastAsia"/>
+                <w:sz w:val="23"/>
+                <w:szCs w:val="23"/>
+              </w:rPr>
+              <w:t>time.</w:t>
             </w:r>
           </w:p>
           <w:p>
@@ -1090,22 +1105,23 @@
               <w:spacing w:after="60"/>
               <w:ind w:left="360" w:hanging="360"/>
               <w:rPr>
+                <w:sz w:val="23"/>
+                <w:szCs w:val="23"/>
+              </w:rPr>
+            </w:pPr>
+            <w:r>
+              <w:rPr>
                 <w:rFonts w:eastAsiaTheme="minorEastAsia"/>
-                <w:sz w:val="23"/>
-                <w:szCs w:val="23"/>
-              </w:rPr>
-            </w:pPr>
-            <w:r>
-              <w:rPr>
-                <w:b/>
-                <w:sz w:val="23"/>
-                <w:szCs w:val="23"/>
-              </w:rPr>
-              <w:t>Templated C++ Linked List (class project</w:t>
+                <w:b/>
+                <w:sz w:val="23"/>
+                <w:szCs w:val="23"/>
+              </w:rPr>
+              <w:t>Java Markov Chain (personal project</w:t>
             </w:r>
             <w:proofErr w:type="gramStart"/>
             <w:r>
               <w:rPr>
+                <w:rFonts w:eastAsiaTheme="minorEastAsia"/>
                 <w:b/>
                 <w:sz w:val="23"/>
                 <w:szCs w:val="23"/>
@@ -1115,6 +1131,7 @@
             <w:proofErr w:type="gramEnd"/>
             <w:r>
               <w:rPr>
+                <w:rFonts w:eastAsiaTheme="minorEastAsia"/>
                 <w:b/>
                 <w:sz w:val="23"/>
                 <w:szCs w:val="23"/>
@@ -1123,18 +1140,35 @@
             </w:r>
             <w:r>
               <w:rPr>
-                <w:sz w:val="23"/>
-                <w:szCs w:val="23"/>
-              </w:rPr>
-              <w:t xml:space="preserve">Designed a templated C++ linked list class which can be traversed in O(n) </w:t>
-            </w:r>
-            <w:r>
-              <w:rPr>
                 <w:rFonts w:eastAsiaTheme="minorEastAsia"/>
                 <w:sz w:val="23"/>
                 <w:szCs w:val="23"/>
               </w:rPr>
-              <w:t>time.</w:t>
+              <w:t>Created a Java program tha</w:t>
+            </w:r>
+            <w:r>
+              <w:rPr>
+                <w:rFonts w:eastAsiaTheme="minorEastAsia"/>
+                <w:sz w:val="23"/>
+                <w:szCs w:val="23"/>
+              </w:rPr>
+              <w:t xml:space="preserve">t analyzes provided text, stores patterns in a custom class, </w:t>
+            </w:r>
+            <w:r>
+              <w:rPr>
+                <w:rFonts w:eastAsiaTheme="minorEastAsia"/>
+                <w:sz w:val="23"/>
+                <w:szCs w:val="23"/>
+              </w:rPr>
+              <w:t xml:space="preserve">and then generates random sentences based on </w:t>
+            </w:r>
+            <w:r>
+              <w:rPr>
+                <w:rFonts w:eastAsiaTheme="minorEastAsia"/>
+                <w:sz w:val="23"/>
+                <w:szCs w:val="23"/>
+              </w:rPr>
+              <w:t>the analysis.</w:t>
             </w:r>
           </w:p>
           <w:p>
@@ -1148,17 +1182,23 @@
             </w:pPr>
             <w:r>
               <w:rPr>
-                <w:rFonts w:eastAsiaTheme="minorEastAsia"/>
-                <w:b/>
-                <w:sz w:val="23"/>
-                <w:szCs w:val="23"/>
-              </w:rPr>
-              <w:t>Java Markov Chain (personal project</w:t>
+                <w:b/>
+                <w:sz w:val="23"/>
+                <w:szCs w:val="23"/>
+              </w:rPr>
+              <w:t>Capstone Project</w:t>
+            </w:r>
+            <w:r>
+              <w:rPr>
+                <w:b/>
+                <w:sz w:val="23"/>
+                <w:szCs w:val="23"/>
+              </w:rPr>
+              <w:t xml:space="preserve"> (High School</w:t>
             </w:r>
             <w:proofErr w:type="gramStart"/>
             <w:r>
               <w:rPr>
-                <w:rFonts w:eastAsiaTheme="minorEastAsia"/>
                 <w:b/>
                 <w:sz w:val="23"/>
                 <w:szCs w:val="23"/>
@@ -1168,7 +1208,6 @@
             <w:proofErr w:type="gramEnd"/>
             <w:r>
               <w:rPr>
-                <w:rFonts w:eastAsiaTheme="minorEastAsia"/>
                 <w:b/>
                 <w:sz w:val="23"/>
                 <w:szCs w:val="23"/>
@@ -1177,61 +1216,71 @@
             </w:r>
             <w:r>
               <w:rPr>
-                <w:rFonts w:eastAsiaTheme="minorEastAsia"/>
-                <w:sz w:val="23"/>
-                <w:szCs w:val="23"/>
-              </w:rPr>
-              <w:t>Created a Java program tha</w:t>
-            </w:r>
-            <w:r>
-              <w:rPr>
-                <w:rFonts w:eastAsiaTheme="minorEastAsia"/>
-                <w:sz w:val="23"/>
-                <w:szCs w:val="23"/>
-              </w:rPr>
-              <w:t xml:space="preserve">t analyzes provided text, stores patterns in objects of a custom class, </w:t>
-            </w:r>
-            <w:r>
-              <w:rPr>
-                <w:rFonts w:eastAsiaTheme="minorEastAsia"/>
-                <w:sz w:val="23"/>
-                <w:szCs w:val="23"/>
-              </w:rPr>
-              <w:t xml:space="preserve">and then generates random sentences based on </w:t>
-            </w:r>
-            <w:r>
-              <w:rPr>
-                <w:rFonts w:eastAsiaTheme="minorEastAsia"/>
-                <w:sz w:val="23"/>
-                <w:szCs w:val="23"/>
-              </w:rPr>
-              <w:t>the analysis.</w:t>
-            </w:r>
-          </w:p>
-          <w:p>
-            <w:pPr>
-              <w:spacing w:after="60"/>
+                <w:sz w:val="23"/>
+                <w:szCs w:val="23"/>
+              </w:rPr>
+              <w:t xml:space="preserve">Worked with a mentor to develop an Arduino system with </w:t>
+            </w:r>
+            <w:r>
+              <w:rPr>
+                <w:sz w:val="23"/>
+                <w:szCs w:val="23"/>
+              </w:rPr>
+              <w:t xml:space="preserve">sensors, </w:t>
+            </w:r>
+            <w:r>
+              <w:rPr>
+                <w:sz w:val="23"/>
+                <w:szCs w:val="23"/>
+              </w:rPr>
+              <w:t>a custom PCB</w:t>
+            </w:r>
+            <w:r>
+              <w:rPr>
+                <w:sz w:val="23"/>
+                <w:szCs w:val="23"/>
+              </w:rPr>
+              <w:t xml:space="preserve">, </w:t>
+            </w:r>
+            <w:r>
+              <w:rPr>
+                <w:sz w:val="23"/>
+                <w:szCs w:val="23"/>
+              </w:rPr>
+              <w:t xml:space="preserve">and an exercise bike that controlled cars in racing </w:t>
+            </w:r>
+            <w:r>
+              <w:rPr>
+                <w:sz w:val="23"/>
+                <w:szCs w:val="23"/>
+              </w:rPr>
+              <w:t>games on a computer.</w:t>
+            </w:r>
+          </w:p>
+          <w:p>
+            <w:pPr>
               <w:ind w:left="360" w:hanging="360"/>
               <w:rPr>
-                <w:sz w:val="23"/>
-                <w:szCs w:val="23"/>
-              </w:rPr>
-            </w:pPr>
-            <w:r>
-              <w:rPr>
-                <w:b/>
-                <w:sz w:val="23"/>
-                <w:szCs w:val="23"/>
-              </w:rPr>
-              <w:t>Capstone Project</w:t>
-            </w:r>
-            <w:r>
-              <w:rPr>
-                <w:b/>
-                <w:sz w:val="23"/>
-                <w:szCs w:val="23"/>
-              </w:rPr>
-              <w:t xml:space="preserve"> (High School)</w:t>
+                <w:b/>
+                <w:sz w:val="23"/>
+                <w:szCs w:val="23"/>
+              </w:rPr>
+            </w:pPr>
+            <w:r>
+              <w:rPr>
+                <w:b/>
+                <w:sz w:val="23"/>
+                <w:szCs w:val="23"/>
+              </w:rPr>
+              <w:t>Microcontrolle</w:t>
+            </w:r>
+            <w:r>
+              <w:rPr>
+                <w:b/>
+                <w:sz w:val="23"/>
+                <w:szCs w:val="23"/>
+              </w:rPr>
+              <w:t>rs Course (High School</w:t>
             </w:r>
             <w:proofErr w:type="gramStart"/>
             <w:r>
@@ -1240,85 +1289,7 @@
                 <w:sz w:val="23"/>
                 <w:szCs w:val="23"/>
               </w:rPr>
-              <w:t>:</w:t>
-            </w:r>
-            <w:proofErr w:type="gramEnd"/>
-            <w:r>
-              <w:rPr>
-                <w:b/>
-                <w:sz w:val="23"/>
-                <w:szCs w:val="23"/>
-              </w:rPr>
-              <w:br/>
-            </w:r>
-            <w:r>
-              <w:rPr>
-                <w:sz w:val="23"/>
-                <w:szCs w:val="23"/>
-              </w:rPr>
-              <w:t xml:space="preserve">Worked with a mentor to develop an Arduino system with </w:t>
-            </w:r>
-            <w:r>
-              <w:rPr>
-                <w:sz w:val="23"/>
-                <w:szCs w:val="23"/>
-              </w:rPr>
-              <w:t xml:space="preserve">sensors, </w:t>
-            </w:r>
-            <w:r>
-              <w:rPr>
-                <w:sz w:val="23"/>
-                <w:szCs w:val="23"/>
-              </w:rPr>
-              <w:t>a custom PCB</w:t>
-            </w:r>
-            <w:r>
-              <w:rPr>
-                <w:sz w:val="23"/>
-                <w:szCs w:val="23"/>
-              </w:rPr>
-              <w:t xml:space="preserve">, </w:t>
-            </w:r>
-            <w:r>
-              <w:rPr>
-                <w:sz w:val="23"/>
-                <w:szCs w:val="23"/>
-              </w:rPr>
-              <w:t xml:space="preserve">and an exercise bike that controlled cars in racing </w:t>
-            </w:r>
-            <w:r>
-              <w:rPr>
-                <w:sz w:val="23"/>
-                <w:szCs w:val="23"/>
-              </w:rPr>
-              <w:t>games on a computer.</w:t>
-            </w:r>
-          </w:p>
-          <w:p>
-            <w:pPr>
-              <w:ind w:left="360" w:hanging="360"/>
-              <w:rPr>
-                <w:b/>
-                <w:sz w:val="23"/>
-                <w:szCs w:val="23"/>
-              </w:rPr>
-            </w:pPr>
-            <w:r>
-              <w:rPr>
-                <w:b/>
-                <w:sz w:val="23"/>
-                <w:szCs w:val="23"/>
-              </w:rPr>
-              <w:t>Microcontrollers Course (High School)</w:t>
-            </w:r>
-            <w:proofErr w:type="gramStart"/>
-            <w:r>
-              <w:rPr>
-                <w:b/>
-                <w:sz w:val="23"/>
-                <w:szCs w:val="23"/>
-              </w:rPr>
-              <w:t>:</w:t>
+              <w:t>)</w:t>
             </w:r>
             <w:proofErr w:type="gramEnd"/>
             <w:r>
@@ -1396,13 +1367,14 @@
         </w:tc>
         <w:tc>
           <w:tcPr>
-            <w:tcW w:w="1584" w:type="dxa"/>
+            <w:tcW w:w="1411" w:type="dxa"/>
             <w:tcBorders>
               <w:top w:val="single" w:sz="4" w:space="0" w:color="auto"/>
             </w:tcBorders>
           </w:tcPr>
           <w:p>
             <w:pPr>
+              <w:jc w:val="right"/>
               <w:rPr>
                 <w:sz w:val="24"/>
               </w:rPr>
@@ -1411,19 +1383,19 @@
               <w:rPr>
                 <w:sz w:val="24"/>
               </w:rPr>
-              <w:t>Jan 2016</w:t>
+              <w:t>2016</w:t>
             </w:r>
           </w:p>
         </w:tc>
       </w:tr>
       <w:tr>
         <w:trPr>
-          <w:trHeight w:val="1026"/>
+          <w:trHeight w:val="1386"/>
           <w:jc w:val="center"/>
         </w:trPr>
         <w:tc>
           <w:tcPr>
-            <w:tcW w:w="1771" w:type="dxa"/>
+            <w:tcW w:w="1592" w:type="dxa"/>
             <w:vMerge/>
           </w:tcPr>
           <w:p>
@@ -1437,7 +1409,7 @@
         </w:tc>
         <w:tc>
           <w:tcPr>
-            <w:tcW w:w="8288" w:type="dxa"/>
+            <w:tcW w:w="8640" w:type="dxa"/>
             <w:vMerge/>
           </w:tcPr>
           <w:p>
@@ -1454,10 +1426,11 @@
         </w:tc>
         <w:tc>
           <w:tcPr>
-            <w:tcW w:w="1584" w:type="dxa"/>
+            <w:tcW w:w="1411" w:type="dxa"/>
           </w:tcPr>
           <w:p>
             <w:pPr>
+              <w:jc w:val="right"/>
               <w:rPr>
                 <w:sz w:val="24"/>
               </w:rPr>
@@ -1466,19 +1439,19 @@
               <w:rPr>
                 <w:sz w:val="24"/>
               </w:rPr>
-              <w:t>Nov 2015</w:t>
+              <w:t>2015</w:t>
             </w:r>
           </w:p>
         </w:tc>
       </w:tr>
       <w:tr>
         <w:trPr>
-          <w:trHeight w:val="432"/>
+          <w:trHeight w:val="756"/>
           <w:jc w:val="center"/>
         </w:trPr>
         <w:tc>
           <w:tcPr>
-            <w:tcW w:w="1771" w:type="dxa"/>
+            <w:tcW w:w="1592" w:type="dxa"/>
             <w:vMerge/>
           </w:tcPr>
           <w:p>
@@ -1492,7 +1465,7 @@
         </w:tc>
         <w:tc>
           <w:tcPr>
-            <w:tcW w:w="8288" w:type="dxa"/>
+            <w:tcW w:w="8640" w:type="dxa"/>
             <w:vMerge/>
           </w:tcPr>
           <w:p>
@@ -1507,10 +1480,11 @@
         </w:tc>
         <w:tc>
           <w:tcPr>
-            <w:tcW w:w="1584" w:type="dxa"/>
+            <w:tcW w:w="1411" w:type="dxa"/>
           </w:tcPr>
           <w:p>
             <w:pPr>
+              <w:jc w:val="right"/>
               <w:rPr>
                 <w:sz w:val="24"/>
               </w:rPr>
@@ -1519,19 +1493,33 @@
               <w:rPr>
                 <w:sz w:val="24"/>
               </w:rPr>
-              <w:t>Dec 2015</w:t>
+              <w:t>2014-</w:t>
+            </w:r>
+          </w:p>
+          <w:p>
+            <w:pPr>
+              <w:jc w:val="right"/>
+              <w:rPr>
+                <w:sz w:val="24"/>
+              </w:rPr>
+            </w:pPr>
+            <w:r>
+              <w:rPr>
+                <w:sz w:val="24"/>
+              </w:rPr>
+              <w:t>2015</w:t>
             </w:r>
           </w:p>
         </w:tc>
       </w:tr>
       <w:tr>
         <w:trPr>
-          <w:trHeight w:val="783"/>
+          <w:trHeight w:val="378"/>
           <w:jc w:val="center"/>
         </w:trPr>
         <w:tc>
           <w:tcPr>
-            <w:tcW w:w="1771" w:type="dxa"/>
+            <w:tcW w:w="1592" w:type="dxa"/>
             <w:vMerge/>
           </w:tcPr>
           <w:p>
@@ -1545,7 +1533,7 @@
         </w:tc>
         <w:tc>
           <w:tcPr>
-            <w:tcW w:w="8288" w:type="dxa"/>
+            <w:tcW w:w="8640" w:type="dxa"/>
             <w:vMerge/>
           </w:tcPr>
           <w:p>
@@ -1560,147 +1548,7 @@
         </w:tc>
         <w:tc>
           <w:tcPr>
-            <w:tcW w:w="1584" w:type="dxa"/>
-            <w:tcMar>
-              <w:top w:w="0" w:type="dxa"/>
-              <w:bottom w:w="0" w:type="dxa"/>
-            </w:tcMar>
-          </w:tcPr>
-          <w:p>
-            <w:pPr>
-              <w:rPr>
-                <w:sz w:val="24"/>
-              </w:rPr>
-            </w:pPr>
-            <w:r>
-              <w:rPr>
-                <w:sz w:val="24"/>
-              </w:rPr>
-              <w:t>Dec 2015</w:t>
-            </w:r>
-          </w:p>
-          <w:p>
-            <w:pPr>
-              <w:rPr>
-                <w:sz w:val="24"/>
-              </w:rPr>
-            </w:pPr>
-          </w:p>
-        </w:tc>
-      </w:tr>
-      <w:tr>
-        <w:trPr>
-          <w:trHeight w:val="819"/>
-          <w:jc w:val="center"/>
-        </w:trPr>
-        <w:tc>
-          <w:tcPr>
-            <w:tcW w:w="1771" w:type="dxa"/>
-            <w:vMerge/>
-          </w:tcPr>
-          <w:p>
-            <w:pPr>
-              <w:rPr>
-                <w:b/>
-                <w:sz w:val="32"/>
-              </w:rPr>
-            </w:pPr>
-          </w:p>
-        </w:tc>
-        <w:tc>
-          <w:tcPr>
-            <w:tcW w:w="8288" w:type="dxa"/>
-            <w:vMerge/>
-          </w:tcPr>
-          <w:p>
-            <w:pPr>
-              <w:rPr>
-                <w:b/>
-                <w:sz w:val="23"/>
-                <w:szCs w:val="23"/>
-              </w:rPr>
-            </w:pPr>
-          </w:p>
-        </w:tc>
-        <w:tc>
-          <w:tcPr>
-            <w:tcW w:w="1584" w:type="dxa"/>
-            <w:tcMar>
-              <w:top w:w="0" w:type="dxa"/>
-              <w:bottom w:w="0" w:type="dxa"/>
-            </w:tcMar>
-          </w:tcPr>
-          <w:p>
-            <w:pPr>
-              <w:rPr>
-                <w:sz w:val="24"/>
-              </w:rPr>
-            </w:pPr>
-            <w:r>
-              <w:rPr>
-                <w:sz w:val="24"/>
-              </w:rPr>
-              <w:t>Aug 2014-</w:t>
-            </w:r>
-          </w:p>
-          <w:p>
-            <w:pPr>
-              <w:rPr>
-                <w:sz w:val="24"/>
-              </w:rPr>
-            </w:pPr>
-            <w:r>
-              <w:rPr>
-                <w:sz w:val="24"/>
-              </w:rPr>
-              <w:t>May 2015</w:t>
-            </w:r>
-          </w:p>
-        </w:tc>
-      </w:tr>
-      <w:tr>
-        <w:trPr>
-          <w:trHeight w:val="922"/>
-          <w:jc w:val="center"/>
-        </w:trPr>
-        <w:tc>
-          <w:tcPr>
-            <w:tcW w:w="1771" w:type="dxa"/>
-            <w:vMerge/>
-            <w:tcBorders>
-              <w:bottom w:val="single" w:sz="4" w:space="0" w:color="auto"/>
-            </w:tcBorders>
-          </w:tcPr>
-          <w:p>
-            <w:pPr>
-              <w:rPr>
-                <w:b/>
-                <w:sz w:val="32"/>
-              </w:rPr>
-            </w:pPr>
-          </w:p>
-        </w:tc>
-        <w:tc>
-          <w:tcPr>
-            <w:tcW w:w="8288" w:type="dxa"/>
-            <w:vMerge/>
-            <w:tcBorders>
-              <w:bottom w:val="single" w:sz="4" w:space="0" w:color="auto"/>
-            </w:tcBorders>
-          </w:tcPr>
-          <w:p>
-            <w:pPr>
-              <w:rPr>
-                <w:b/>
-                <w:sz w:val="23"/>
-                <w:szCs w:val="23"/>
-              </w:rPr>
-            </w:pPr>
-          </w:p>
-        </w:tc>
-        <w:tc>
-          <w:tcPr>
-            <w:tcW w:w="1584" w:type="dxa"/>
+            <w:tcW w:w="1411" w:type="dxa"/>
             <w:tcBorders>
               <w:bottom w:val="single" w:sz="4" w:space="0" w:color="auto"/>
             </w:tcBorders>
@@ -1711,6 +1559,7 @@
           </w:tcPr>
           <w:p>
             <w:pPr>
+              <w:jc w:val="right"/>
               <w:rPr>
                 <w:sz w:val="24"/>
               </w:rPr>
@@ -1724,6 +1573,7 @@
           </w:p>
           <w:p>
             <w:pPr>
+              <w:jc w:val="right"/>
               <w:rPr>
                 <w:sz w:val="24"/>
               </w:rPr>
@@ -1739,12 +1589,12 @@
       </w:tr>
       <w:tr>
         <w:trPr>
-          <w:trHeight w:val="1637"/>
+          <w:trHeight w:val="1394"/>
           <w:jc w:val="center"/>
         </w:trPr>
         <w:tc>
           <w:tcPr>
-            <w:tcW w:w="1771" w:type="dxa"/>
+            <w:tcW w:w="1592" w:type="dxa"/>
             <w:vMerge w:val="restart"/>
             <w:tcBorders>
               <w:top w:val="single" w:sz="4" w:space="0" w:color="auto"/>
@@ -1762,14 +1612,13 @@
                 <w:b/>
                 <w:sz w:val="32"/>
               </w:rPr>
-              <w:lastRenderedPageBreak/>
               <w:t>Work Experience</w:t>
             </w:r>
           </w:p>
         </w:tc>
         <w:tc>
           <w:tcPr>
-            <w:tcW w:w="8288" w:type="dxa"/>
+            <w:tcW w:w="8640" w:type="dxa"/>
             <w:vMerge w:val="restart"/>
             <w:tcBorders>
               <w:top w:val="single" w:sz="4" w:space="0" w:color="auto"/>
@@ -1846,23 +1695,7 @@
                 <w:sz w:val="23"/>
                 <w:szCs w:val="23"/>
               </w:rPr>
-              <w:t xml:space="preserve">Responsibilities: Taught basic programming skills to elementary and middle schoolers as part of a summer computer skills camp.  Topics included HTML, CSS, and </w:t>
-            </w:r>
-            <w:proofErr w:type="spellStart"/>
-            <w:r>
-              <w:rPr>
-                <w:sz w:val="23"/>
-                <w:szCs w:val="23"/>
-              </w:rPr>
-              <w:t>GameMaker</w:t>
-            </w:r>
-            <w:proofErr w:type="spellEnd"/>
-            <w:r>
-              <w:rPr>
-                <w:sz w:val="23"/>
-                <w:szCs w:val="23"/>
-              </w:rPr>
-              <w:t>.  Worked with another instructor to plan lessons while regularly leading the instruction of new material to the students.</w:t>
+              <w:t>Responsibilities: Taught basic programming skills to elementary and middle schoolers as part of a summer computer skills camp.  Worked with another instructor to plan lessons while regularly leading the instruction.</w:t>
             </w:r>
           </w:p>
           <w:p>
@@ -1984,13 +1817,14 @@
         </w:tc>
         <w:tc>
           <w:tcPr>
-            <w:tcW w:w="1584" w:type="dxa"/>
+            <w:tcW w:w="1411" w:type="dxa"/>
             <w:tcBorders>
               <w:top w:val="single" w:sz="4" w:space="0" w:color="auto"/>
             </w:tcBorders>
           </w:tcPr>
           <w:p>
             <w:pPr>
+              <w:jc w:val="right"/>
               <w:rPr>
                 <w:sz w:val="24"/>
               </w:rPr>
@@ -2006,12 +1840,12 @@
       </w:tr>
       <w:tr>
         <w:trPr>
-          <w:trHeight w:val="1455"/>
+          <w:trHeight w:val="1161"/>
           <w:jc w:val="center"/>
         </w:trPr>
         <w:tc>
           <w:tcPr>
-            <w:tcW w:w="1771" w:type="dxa"/>
+            <w:tcW w:w="1592" w:type="dxa"/>
             <w:vMerge/>
           </w:tcPr>
           <w:p>
@@ -2025,7 +1859,7 @@
         </w:tc>
         <w:tc>
           <w:tcPr>
-            <w:tcW w:w="8288" w:type="dxa"/>
+            <w:tcW w:w="8640" w:type="dxa"/>
             <w:vMerge/>
           </w:tcPr>
           <w:p>
@@ -2040,10 +1874,11 @@
         </w:tc>
         <w:tc>
           <w:tcPr>
-            <w:tcW w:w="1584" w:type="dxa"/>
+            <w:tcW w:w="1411" w:type="dxa"/>
           </w:tcPr>
           <w:p>
             <w:pPr>
+              <w:jc w:val="right"/>
               <w:rPr>
                 <w:sz w:val="24"/>
               </w:rPr>
@@ -2068,7 +1903,7 @@
     </w:p>
     <w:sectPr>
       <w:pgSz w:w="12240" w:h="15840"/>
-      <w:pgMar w:top="432" w:right="720" w:bottom="245" w:left="720" w:header="720" w:footer="720" w:gutter="0"/>
+      <w:pgMar w:top="288" w:right="720" w:bottom="245" w:left="720" w:header="720" w:footer="720" w:gutter="0"/>
       <w:cols w:space="720"/>
       <w:docGrid w:linePitch="360"/>
     </w:sectPr>
@@ -4162,7 +3997,7 @@
 </file>
 
 <file path=customXml/itemProps1.xml><?xml version="1.0" encoding="utf-8"?>
-<ds:datastoreItem xmlns:ds="http://schemas.openxmlformats.org/officeDocument/2006/customXml" ds:itemID="{886CD196-B9C7-4D04-9BC0-6B2D62123E8F}">
+<ds:datastoreItem xmlns:ds="http://schemas.openxmlformats.org/officeDocument/2006/customXml" ds:itemID="{D1CF5909-A009-4633-BBFC-45D3BD6F436A}">
   <ds:schemaRefs>
     <ds:schemaRef ds:uri="http://schemas.openxmlformats.org/officeDocument/2006/bibliography"/>
   </ds:schemaRefs>

</xml_diff>

<commit_message>
Small tweaks to wording that I forgot to commit on 5-10-16.
</commit_message>
<xml_diff>
--- a/daniel_engbert_resume.docx
+++ b/daniel_engbert_resume.docx
@@ -83,6 +83,17 @@
       </w:r>
       <w:proofErr w:type="spellEnd"/>
     </w:p>
+    <w:p>
+      <w:pPr>
+        <w:spacing w:after="240" w:line="240" w:lineRule="auto"/>
+        <w:jc w:val="center"/>
+        <w:rPr>
+          <w:sz w:val="24"/>
+        </w:rPr>
+      </w:pPr>
+      <w:bookmarkStart w:id="0" w:name="_GoBack"/>
+      <w:bookmarkEnd w:id="0"/>
+    </w:p>
     <w:tbl>
       <w:tblPr>
         <w:tblStyle w:val="TableGrid"/>
@@ -721,8 +732,6 @@
               </w:rPr>
               <w:t xml:space="preserve"> </w:t>
             </w:r>
-            <w:bookmarkStart w:id="0" w:name="_GoBack"/>
-            <w:bookmarkEnd w:id="0"/>
           </w:p>
           <w:p>
             <w:pPr>
@@ -817,7 +826,21 @@
                 <w:sz w:val="23"/>
                 <w:szCs w:val="23"/>
               </w:rPr>
-              <w:t>Office, GIMP/Photoshop</w:t>
+              <w:t xml:space="preserve">Office, </w:t>
+            </w:r>
+            <w:r>
+              <w:rPr>
+                <w:sz w:val="23"/>
+                <w:szCs w:val="23"/>
+              </w:rPr>
+              <w:t xml:space="preserve">and </w:t>
+            </w:r>
+            <w:r>
+              <w:rPr>
+                <w:sz w:val="23"/>
+                <w:szCs w:val="23"/>
+              </w:rPr>
+              <w:t>GIMP/Photoshop</w:t>
             </w:r>
           </w:p>
           <w:p>
@@ -1168,7 +1191,23 @@
                 <w:sz w:val="23"/>
                 <w:szCs w:val="23"/>
               </w:rPr>
-              <w:t>the analysis.</w:t>
+              <w:t>analysis</w:t>
+            </w:r>
+            <w:r>
+              <w:rPr>
+                <w:rFonts w:eastAsiaTheme="minorEastAsia"/>
+                <w:sz w:val="23"/>
+                <w:szCs w:val="23"/>
+              </w:rPr>
+              <w:t xml:space="preserve"> of the provided text</w:t>
+            </w:r>
+            <w:r>
+              <w:rPr>
+                <w:rFonts w:eastAsiaTheme="minorEastAsia"/>
+                <w:sz w:val="23"/>
+                <w:szCs w:val="23"/>
+              </w:rPr>
+              <w:t>.</w:t>
             </w:r>
           </w:p>
           <w:p>
@@ -1790,7 +1829,35 @@
                 <w:sz w:val="23"/>
                 <w:szCs w:val="23"/>
               </w:rPr>
-              <w:t>Merit Badge classes to scouts; managed and a S</w:t>
+              <w:t>Merit Badge classes to scouts</w:t>
+            </w:r>
+            <w:r>
+              <w:rPr>
+                <w:sz w:val="23"/>
+                <w:szCs w:val="23"/>
+              </w:rPr>
+              <w:t xml:space="preserve"> and</w:t>
+            </w:r>
+            <w:r>
+              <w:rPr>
+                <w:sz w:val="23"/>
+                <w:szCs w:val="23"/>
+              </w:rPr>
+              <w:t xml:space="preserve"> </w:t>
+            </w:r>
+            <w:r>
+              <w:rPr>
+                <w:sz w:val="23"/>
+                <w:szCs w:val="23"/>
+              </w:rPr>
+              <w:t xml:space="preserve">managed </w:t>
+            </w:r>
+            <w:r>
+              <w:rPr>
+                <w:sz w:val="23"/>
+                <w:szCs w:val="23"/>
+              </w:rPr>
+              <w:t>a S</w:t>
             </w:r>
             <w:r>
               <w:rPr>
@@ -3997,7 +4064,7 @@
 </file>
 
 <file path=customXml/itemProps1.xml><?xml version="1.0" encoding="utf-8"?>
-<ds:datastoreItem xmlns:ds="http://schemas.openxmlformats.org/officeDocument/2006/customXml" ds:itemID="{D1CF5909-A009-4633-BBFC-45D3BD6F436A}">
+<ds:datastoreItem xmlns:ds="http://schemas.openxmlformats.org/officeDocument/2006/customXml" ds:itemID="{B090254C-90DD-42D1-8D9F-B31420556F3B}">
   <ds:schemaRefs>
     <ds:schemaRef ds:uri="http://schemas.openxmlformats.org/officeDocument/2006/bibliography"/>
   </ds:schemaRefs>

</xml_diff>

<commit_message>
Updated resume after summer internship at IRC. Removed C++ linked list project (need a better C++ project). Added objective and conoslidated work experience. Was able to make margins slightly larger as well.
</commit_message>
<xml_diff>
--- a/daniel_engbert_resume.docx
+++ b/daniel_engbert_resume.docx
@@ -26,50 +26,65 @@
       <w:proofErr w:type="gramStart"/>
       <w:r>
         <w:rPr>
-          <w:sz w:val="24"/>
+          <w:sz w:val="28"/>
+          <w:szCs w:val="28"/>
         </w:rPr>
         <w:t>end1@umbc.edu</w:t>
       </w:r>
       <w:r>
         <w:rPr>
-          <w:sz w:val="24"/>
+          <w:sz w:val="28"/>
+          <w:szCs w:val="28"/>
         </w:rPr>
         <w:t xml:space="preserve">  </w:t>
       </w:r>
       <w:r>
+        <w:rPr>
+          <w:sz w:val="28"/>
+          <w:szCs w:val="28"/>
+        </w:rPr>
         <w:t>•</w:t>
       </w:r>
       <w:proofErr w:type="gramEnd"/>
       <w:r>
+        <w:rPr>
+          <w:sz w:val="28"/>
+          <w:szCs w:val="28"/>
+        </w:rPr>
         <w:t xml:space="preserve">  </w:t>
       </w:r>
       <w:r>
         <w:rPr>
-          <w:sz w:val="24"/>
+          <w:sz w:val="28"/>
+          <w:szCs w:val="28"/>
         </w:rPr>
         <w:t>410-776-1195</w:t>
       </w:r>
       <w:r>
         <w:rPr>
-          <w:sz w:val="24"/>
+          <w:sz w:val="28"/>
+          <w:szCs w:val="28"/>
+        </w:rPr>
+        <w:t xml:space="preserve">  •</w:t>
+      </w:r>
+      <w:r>
+        <w:rPr>
+          <w:sz w:val="28"/>
+          <w:szCs w:val="28"/>
         </w:rPr>
         <w:t xml:space="preserve">  </w:t>
       </w:r>
       <w:r>
-        <w:t>•</w:t>
-      </w:r>
-      <w:r>
-        <w:t xml:space="preserve">  </w:t>
-      </w:r>
-      <w:r>
         <w:rPr>
-          <w:sz w:val="24"/>
+          <w:sz w:val="28"/>
+          <w:szCs w:val="28"/>
         </w:rPr>
         <w:t>Forest Hill, MD</w:t>
       </w:r>
       <w:r>
         <w:rPr>
-          <w:sz w:val="24"/>
+          <w:sz w:val="28"/>
+          <w:szCs w:val="28"/>
         </w:rPr>
         <w:br/>
         <w:t>github.com/</w:t>
@@ -77,28 +92,19 @@
       <w:proofErr w:type="spellStart"/>
       <w:r>
         <w:rPr>
-          <w:sz w:val="24"/>
+          <w:sz w:val="28"/>
+          <w:szCs w:val="28"/>
         </w:rPr>
         <w:t>danielengbert</w:t>
       </w:r>
       <w:proofErr w:type="spellEnd"/>
     </w:p>
-    <w:p>
-      <w:pPr>
-        <w:spacing w:after="240" w:line="240" w:lineRule="auto"/>
-        <w:jc w:val="center"/>
-        <w:rPr>
-          <w:sz w:val="24"/>
-        </w:rPr>
-      </w:pPr>
-      <w:bookmarkStart w:id="0" w:name="_GoBack"/>
-      <w:bookmarkEnd w:id="0"/>
-    </w:p>
     <w:tbl>
       <w:tblPr>
         <w:tblStyle w:val="TableGrid"/>
-        <w:tblW w:w="11643" w:type="dxa"/>
+        <w:tblW w:w="11491" w:type="dxa"/>
         <w:jc w:val="center"/>
+        <w:tblInd w:w="152" w:type="dxa"/>
         <w:tblBorders>
           <w:top w:val="none" w:sz="0" w:space="0" w:color="auto"/>
           <w:left w:val="none" w:sz="0" w:space="0" w:color="auto"/>
@@ -117,51 +123,167 @@
         <w:tblLook w:val="04A0" w:firstRow="1" w:lastRow="0" w:firstColumn="1" w:lastColumn="0" w:noHBand="0" w:noVBand="1"/>
       </w:tblPr>
       <w:tblGrid>
-        <w:gridCol w:w="1592"/>
-        <w:gridCol w:w="8640"/>
-        <w:gridCol w:w="1411"/>
+        <w:gridCol w:w="1620"/>
+        <w:gridCol w:w="8730"/>
+        <w:gridCol w:w="1141"/>
       </w:tblGrid>
       <w:tr>
         <w:trPr>
-          <w:trHeight w:val="1818"/>
+          <w:trHeight w:val="494"/>
           <w:jc w:val="center"/>
         </w:trPr>
         <w:tc>
           <w:tcPr>
-            <w:tcW w:w="1592" w:type="dxa"/>
-            <w:vMerge w:val="restart"/>
+            <w:tcW w:w="1620" w:type="dxa"/>
+            <w:tcBorders>
+              <w:bottom w:val="single" w:sz="4" w:space="0" w:color="auto"/>
+            </w:tcBorders>
           </w:tcPr>
           <w:p>
-            <w:r>
-              <w:rPr>
-                <w:b/>
+            <w:pPr>
+              <w:rPr>
+                <w:i/>
                 <w:sz w:val="32"/>
               </w:rPr>
-              <w:t>Education</w:t>
+            </w:pPr>
+            <w:r>
+              <w:rPr>
+                <w:i/>
+                <w:sz w:val="32"/>
+              </w:rPr>
+              <w:t>Objective</w:t>
             </w:r>
           </w:p>
         </w:tc>
         <w:tc>
           <w:tcPr>
-            <w:tcW w:w="8640" w:type="dxa"/>
+            <w:tcW w:w="8730" w:type="dxa"/>
+            <w:tcBorders>
+              <w:bottom w:val="single" w:sz="4" w:space="0" w:color="auto"/>
+            </w:tcBorders>
+          </w:tcPr>
+          <w:p>
+            <w:pPr>
+              <w:rPr>
+                <w:sz w:val="28"/>
+                <w:szCs w:val="23"/>
+              </w:rPr>
+            </w:pPr>
+            <w:r>
+              <w:rPr>
+                <w:sz w:val="28"/>
+                <w:szCs w:val="23"/>
+              </w:rPr>
+              <w:t xml:space="preserve">College student </w:t>
+            </w:r>
+            <w:r>
+              <w:rPr>
+                <w:sz w:val="28"/>
+                <w:szCs w:val="23"/>
+              </w:rPr>
+              <w:t xml:space="preserve">with thorough programming experience </w:t>
+            </w:r>
+            <w:r>
+              <w:rPr>
+                <w:sz w:val="28"/>
+                <w:szCs w:val="23"/>
+              </w:rPr>
+              <w:t>seeking</w:t>
+            </w:r>
+            <w:r>
+              <w:rPr>
+                <w:sz w:val="28"/>
+                <w:szCs w:val="23"/>
+              </w:rPr>
+              <w:t xml:space="preserve"> a summer</w:t>
+            </w:r>
+            <w:r>
+              <w:rPr>
+                <w:sz w:val="28"/>
+                <w:szCs w:val="23"/>
+              </w:rPr>
+              <w:t xml:space="preserve"> internship in the Computer Science field.</w:t>
+            </w:r>
+          </w:p>
+        </w:tc>
+        <w:tc>
+          <w:tcPr>
+            <w:tcW w:w="1141" w:type="dxa"/>
+            <w:tcBorders>
+              <w:bottom w:val="single" w:sz="4" w:space="0" w:color="auto"/>
+            </w:tcBorders>
+          </w:tcPr>
+          <w:p>
+            <w:pPr>
+              <w:ind w:left="360" w:hanging="360"/>
+              <w:jc w:val="right"/>
+              <w:rPr>
+                <w:sz w:val="24"/>
+              </w:rPr>
+            </w:pPr>
+          </w:p>
+        </w:tc>
+      </w:tr>
+      <w:tr>
+        <w:trPr>
+          <w:trHeight w:val="2205"/>
+          <w:jc w:val="center"/>
+        </w:trPr>
+        <w:tc>
+          <w:tcPr>
+            <w:tcW w:w="1620" w:type="dxa"/>
             <w:vMerge w:val="restart"/>
+            <w:tcBorders>
+              <w:top w:val="single" w:sz="4" w:space="0" w:color="auto"/>
+            </w:tcBorders>
           </w:tcPr>
           <w:p>
             <w:pPr>
+              <w:rPr>
+                <w:i/>
+              </w:rPr>
+            </w:pPr>
+            <w:r>
+              <w:rPr>
+                <w:i/>
+                <w:sz w:val="32"/>
+              </w:rPr>
+              <w:t>Education</w:t>
+            </w:r>
+          </w:p>
+        </w:tc>
+        <w:tc>
+          <w:tcPr>
+            <w:tcW w:w="8730" w:type="dxa"/>
+            <w:vMerge w:val="restart"/>
+            <w:tcBorders>
+              <w:top w:val="single" w:sz="4" w:space="0" w:color="auto"/>
+            </w:tcBorders>
+          </w:tcPr>
+          <w:p>
+            <w:pPr>
               <w:ind w:left="360" w:hanging="360"/>
               <w:rPr>
                 <w:b/>
-                <w:sz w:val="23"/>
+                <w:sz w:val="24"/>
                 <w:szCs w:val="23"/>
               </w:rPr>
             </w:pPr>
             <w:r>
               <w:rPr>
                 <w:b/>
-                <w:sz w:val="23"/>
-                <w:szCs w:val="23"/>
-              </w:rPr>
-              <w:t>University of Maryland Baltimore County (UMBC):</w:t>
+                <w:sz w:val="24"/>
+                <w:szCs w:val="23"/>
+              </w:rPr>
+              <w:t>University of M</w:t>
+            </w:r>
+            <w:r>
+              <w:rPr>
+                <w:b/>
+                <w:sz w:val="24"/>
+                <w:szCs w:val="23"/>
+              </w:rPr>
+              <w:t>aryland Baltimore County (UMBC)</w:t>
             </w:r>
           </w:p>
           <w:p>
@@ -181,7 +303,28 @@
                 <w:sz w:val="23"/>
                 <w:szCs w:val="23"/>
               </w:rPr>
-              <w:t>4.0 Cumulative GPA</w:t>
+              <w:t>4.0 GPA</w:t>
+            </w:r>
+            <w:r>
+              <w:rPr>
+                <w:sz w:val="23"/>
+                <w:szCs w:val="23"/>
+              </w:rPr>
+              <w:t>, 7</w:t>
+            </w:r>
+            <w:r>
+              <w:rPr>
+                <w:sz w:val="23"/>
+                <w:szCs w:val="23"/>
+              </w:rPr>
+              <w:t>2</w:t>
+            </w:r>
+            <w:r>
+              <w:rPr>
+                <w:sz w:val="23"/>
+                <w:szCs w:val="23"/>
+              </w:rPr>
+              <w:t>.5 Credits</w:t>
             </w:r>
           </w:p>
           <w:p>
@@ -202,6 +345,20 @@
                 <w:sz w:val="23"/>
                 <w:szCs w:val="23"/>
               </w:rPr>
+              <w:t>Studying</w:t>
+            </w:r>
+            <w:r>
+              <w:rPr>
+                <w:sz w:val="23"/>
+                <w:szCs w:val="23"/>
+              </w:rPr>
+              <w:t xml:space="preserve"> for </w:t>
+            </w:r>
+            <w:r>
+              <w:rPr>
+                <w:sz w:val="23"/>
+                <w:szCs w:val="23"/>
+              </w:rPr>
               <w:t xml:space="preserve">Computer </w:t>
             </w:r>
             <w:r>
@@ -233,6 +390,7 @@
                 <w:ilvl w:val="0"/>
                 <w:numId w:val="10"/>
               </w:numPr>
+              <w:spacing w:after="60"/>
               <w:rPr>
                 <w:sz w:val="23"/>
                 <w:szCs w:val="23"/>
@@ -265,23 +423,6 @@
                 <w:szCs w:val="23"/>
               </w:rPr>
               <w:t>8</w:t>
-            </w:r>
-          </w:p>
-          <w:p>
-            <w:pPr>
-              <w:rPr>
-                <w:b/>
-                <w:sz w:val="23"/>
-                <w:szCs w:val="23"/>
-              </w:rPr>
-            </w:pPr>
-            <w:r>
-              <w:rPr>
-                <w:b/>
-                <w:sz w:val="23"/>
-                <w:szCs w:val="23"/>
-              </w:rPr>
-              <w:t>University Involvement:</w:t>
             </w:r>
           </w:p>
           <w:p>
@@ -289,7 +430,7 @@
               <w:pStyle w:val="ListParagraph"/>
               <w:numPr>
                 <w:ilvl w:val="0"/>
-                <w:numId w:val="7"/>
+                <w:numId w:val="10"/>
               </w:numPr>
               <w:rPr>
                 <w:sz w:val="23"/>
@@ -301,7 +442,7 @@
                 <w:sz w:val="23"/>
                 <w:szCs w:val="23"/>
               </w:rPr>
-              <w:t>Hack UMBC Club</w:t>
+              <w:t>Involvement:</w:t>
             </w:r>
           </w:p>
           <w:p>
@@ -309,35 +450,93 @@
               <w:pStyle w:val="ListParagraph"/>
               <w:numPr>
                 <w:ilvl w:val="0"/>
-                <w:numId w:val="7"/>
+                <w:numId w:val="14"/>
               </w:numPr>
-              <w:rPr>
-                <w:sz w:val="23"/>
-                <w:szCs w:val="23"/>
-              </w:rPr>
-            </w:pPr>
-            <w:r>
-              <w:rPr>
-                <w:sz w:val="23"/>
-                <w:szCs w:val="23"/>
-              </w:rPr>
-              <w:t>Baja SAE (intercollegiate engineering design competition)</w:t>
-            </w:r>
-          </w:p>
-          <w:p>
-            <w:pPr>
-              <w:rPr>
-                <w:sz w:val="23"/>
+              <w:ind w:left="1080"/>
+              <w:rPr>
+                <w:sz w:val="23"/>
+                <w:szCs w:val="23"/>
+              </w:rPr>
+            </w:pPr>
+            <w:r>
+              <w:rPr>
+                <w:sz w:val="23"/>
+                <w:szCs w:val="23"/>
+              </w:rPr>
+              <w:t xml:space="preserve">UMBC </w:t>
+            </w:r>
+            <w:r>
+              <w:rPr>
+                <w:sz w:val="23"/>
+                <w:szCs w:val="23"/>
+              </w:rPr>
+              <w:t>Hackers Club</w:t>
+            </w:r>
+          </w:p>
+          <w:p>
+            <w:pPr>
+              <w:pStyle w:val="ListParagraph"/>
+              <w:numPr>
+                <w:ilvl w:val="0"/>
+                <w:numId w:val="14"/>
+              </w:numPr>
+              <w:ind w:left="1080"/>
+              <w:rPr>
+                <w:sz w:val="23"/>
+                <w:szCs w:val="23"/>
+              </w:rPr>
+            </w:pPr>
+            <w:r>
+              <w:rPr>
+                <w:sz w:val="23"/>
+                <w:szCs w:val="23"/>
+              </w:rPr>
+              <w:t>Resident Assistant</w:t>
+            </w:r>
+          </w:p>
+          <w:p>
+            <w:pPr>
+              <w:pStyle w:val="ListParagraph"/>
+              <w:numPr>
+                <w:ilvl w:val="0"/>
+                <w:numId w:val="14"/>
+              </w:numPr>
+              <w:spacing w:after="60"/>
+              <w:ind w:left="1080"/>
+              <w:rPr>
+                <w:sz w:val="23"/>
+                <w:szCs w:val="23"/>
+              </w:rPr>
+            </w:pPr>
+            <w:r>
+              <w:rPr>
+                <w:sz w:val="23"/>
+                <w:szCs w:val="23"/>
+              </w:rPr>
+              <w:t xml:space="preserve">Baja </w:t>
+            </w:r>
+            <w:r>
+              <w:rPr>
+                <w:sz w:val="23"/>
+                <w:szCs w:val="23"/>
+              </w:rPr>
+              <w:t>SAE (intercollegiate engineering design competition)</w:t>
+            </w:r>
+          </w:p>
+          <w:p>
+            <w:pPr>
+              <w:rPr>
+                <w:sz w:val="24"/>
                 <w:szCs w:val="23"/>
               </w:rPr>
             </w:pPr>
             <w:r>
               <w:rPr>
                 <w:b/>
-                <w:sz w:val="23"/>
-                <w:szCs w:val="23"/>
-              </w:rPr>
-              <w:t>High School:</w:t>
+                <w:sz w:val="24"/>
+                <w:szCs w:val="23"/>
+              </w:rPr>
+              <w:t>High School</w:t>
             </w:r>
           </w:p>
           <w:p>
@@ -382,10 +581,53 @@
               <w:t xml:space="preserve"> (magnet program)</w:t>
             </w:r>
           </w:p>
+          <w:p>
+            <w:pPr>
+              <w:pStyle w:val="ListParagraph"/>
+              <w:numPr>
+                <w:ilvl w:val="0"/>
+                <w:numId w:val="8"/>
+              </w:numPr>
+              <w:rPr>
+                <w:sz w:val="23"/>
+                <w:szCs w:val="23"/>
+              </w:rPr>
+            </w:pPr>
+            <w:r>
+              <w:rPr>
+                <w:sz w:val="23"/>
+                <w:szCs w:val="23"/>
+              </w:rPr>
+              <w:t>National Honor Society</w:t>
+            </w:r>
+          </w:p>
+          <w:p>
+            <w:pPr>
+              <w:pStyle w:val="ListParagraph"/>
+              <w:numPr>
+                <w:ilvl w:val="0"/>
+                <w:numId w:val="8"/>
+              </w:numPr>
+              <w:rPr>
+                <w:sz w:val="23"/>
+                <w:szCs w:val="23"/>
+              </w:rPr>
+            </w:pPr>
+            <w:r>
+              <w:rPr>
+                <w:sz w:val="23"/>
+                <w:szCs w:val="23"/>
+              </w:rPr>
+              <w:t>Eagle Scout</w:t>
+            </w:r>
+          </w:p>
         </w:tc>
         <w:tc>
           <w:tcPr>
-            <w:tcW w:w="1411" w:type="dxa"/>
+            <w:tcW w:w="1141" w:type="dxa"/>
+            <w:tcBorders>
+              <w:top w:val="single" w:sz="4" w:space="0" w:color="auto"/>
+            </w:tcBorders>
           </w:tcPr>
           <w:p>
             <w:pPr>
@@ -442,7 +684,7 @@
         </w:trPr>
         <w:tc>
           <w:tcPr>
-            <w:tcW w:w="1592" w:type="dxa"/>
+            <w:tcW w:w="1620" w:type="dxa"/>
             <w:vMerge/>
             <w:tcBorders>
               <w:bottom w:val="single" w:sz="4" w:space="0" w:color="auto"/>
@@ -459,7 +701,7 @@
         </w:tc>
         <w:tc>
           <w:tcPr>
-            <w:tcW w:w="8640" w:type="dxa"/>
+            <w:tcW w:w="8730" w:type="dxa"/>
             <w:vMerge/>
             <w:tcBorders>
               <w:bottom w:val="single" w:sz="4" w:space="0" w:color="auto"/>
@@ -478,7 +720,7 @@
         </w:tc>
         <w:tc>
           <w:tcPr>
-            <w:tcW w:w="1411" w:type="dxa"/>
+            <w:tcW w:w="1141" w:type="dxa"/>
             <w:tcBorders>
               <w:bottom w:val="single" w:sz="4" w:space="0" w:color="auto"/>
             </w:tcBorders>
@@ -521,7 +763,7 @@
         </w:trPr>
         <w:tc>
           <w:tcPr>
-            <w:tcW w:w="1592" w:type="dxa"/>
+            <w:tcW w:w="1620" w:type="dxa"/>
             <w:tcBorders>
               <w:top w:val="single" w:sz="4" w:space="0" w:color="auto"/>
               <w:bottom w:val="single" w:sz="4" w:space="0" w:color="auto"/>
@@ -530,13 +772,13 @@
           <w:p>
             <w:pPr>
               <w:rPr>
-                <w:b/>
+                <w:i/>
                 <w:sz w:val="32"/>
               </w:rPr>
             </w:pPr>
             <w:r>
               <w:rPr>
-                <w:b/>
+                <w:i/>
                 <w:sz w:val="32"/>
               </w:rPr>
               <w:t>Technical Skills</w:t>
@@ -553,7 +795,7 @@
         </w:tc>
         <w:tc>
           <w:tcPr>
-            <w:tcW w:w="8640" w:type="dxa"/>
+            <w:tcW w:w="8730" w:type="dxa"/>
             <w:tcBorders>
               <w:top w:val="single" w:sz="4" w:space="0" w:color="auto"/>
               <w:bottom w:val="single" w:sz="4" w:space="0" w:color="auto"/>
@@ -562,17 +804,17 @@
           <w:p>
             <w:pPr>
               <w:rPr>
-                <w:sz w:val="23"/>
+                <w:sz w:val="24"/>
                 <w:szCs w:val="23"/>
               </w:rPr>
             </w:pPr>
             <w:r>
               <w:rPr>
                 <w:b/>
-                <w:sz w:val="23"/>
-                <w:szCs w:val="23"/>
-              </w:rPr>
-              <w:t>Programming:</w:t>
+                <w:sz w:val="24"/>
+                <w:szCs w:val="23"/>
+              </w:rPr>
+              <w:t>Programming</w:t>
             </w:r>
           </w:p>
           <w:p>
@@ -600,6 +842,13 @@
                 <w:sz w:val="23"/>
                 <w:szCs w:val="23"/>
               </w:rPr>
+              <w:t>, C</w:t>
+            </w:r>
+            <w:r>
+              <w:rPr>
+                <w:sz w:val="23"/>
+                <w:szCs w:val="23"/>
+              </w:rPr>
               <w:t xml:space="preserve">, </w:t>
             </w:r>
             <w:r>
@@ -607,6 +856,13 @@
                 <w:sz w:val="23"/>
                 <w:szCs w:val="23"/>
               </w:rPr>
+              <w:t xml:space="preserve">PHP, SQL, </w:t>
+            </w:r>
+            <w:r>
+              <w:rPr>
+                <w:sz w:val="23"/>
+                <w:szCs w:val="23"/>
+              </w:rPr>
               <w:t>JavaScript</w:t>
             </w:r>
             <w:r>
@@ -635,45 +891,8 @@
                 <w:sz w:val="23"/>
                 <w:szCs w:val="23"/>
               </w:rPr>
-              <w:t>CSS,</w:t>
-            </w:r>
-            <w:r>
-              <w:rPr>
-                <w:sz w:val="23"/>
-                <w:szCs w:val="23"/>
-              </w:rPr>
-              <w:t xml:space="preserve"> C, Python</w:t>
-            </w:r>
-            <w:r>
-              <w:rPr>
-                <w:sz w:val="23"/>
-                <w:szCs w:val="23"/>
-              </w:rPr>
-              <w:t xml:space="preserve">, </w:t>
-            </w:r>
-            <w:r>
-              <w:rPr>
-                <w:sz w:val="23"/>
-                <w:szCs w:val="23"/>
-              </w:rPr>
-              <w:t>VB, VBA</w:t>
-            </w:r>
-            <w:r>
-              <w:rPr>
-                <w:sz w:val="23"/>
-                <w:szCs w:val="23"/>
-              </w:rPr>
-              <w:t xml:space="preserve">, </w:t>
-            </w:r>
-            <w:proofErr w:type="spellStart"/>
-            <w:r>
-              <w:rPr>
-                <w:sz w:val="23"/>
-                <w:szCs w:val="23"/>
-              </w:rPr>
-              <w:t>Matlab</w:t>
-            </w:r>
-            <w:proofErr w:type="spellEnd"/>
+              <w:t>CSS</w:t>
+            </w:r>
           </w:p>
           <w:p>
             <w:pPr>
@@ -682,19 +901,12 @@
                 <w:ilvl w:val="0"/>
                 <w:numId w:val="7"/>
               </w:numPr>
-              <w:spacing w:line="276" w:lineRule="auto"/>
-              <w:rPr>
-                <w:sz w:val="23"/>
-                <w:szCs w:val="23"/>
-              </w:rPr>
-            </w:pPr>
-            <w:r>
-              <w:rPr>
-                <w:sz w:val="23"/>
-                <w:szCs w:val="23"/>
-              </w:rPr>
-              <w:t xml:space="preserve">Familiar with Linux, EMACS, </w:t>
-            </w:r>
+              <w:spacing w:after="60" w:line="276" w:lineRule="auto"/>
+              <w:rPr>
+                <w:sz w:val="23"/>
+                <w:szCs w:val="23"/>
+              </w:rPr>
+            </w:pPr>
             <w:proofErr w:type="spellStart"/>
             <w:r>
               <w:rPr>
@@ -716,38 +928,45 @@
                 <w:sz w:val="23"/>
                 <w:szCs w:val="23"/>
               </w:rPr>
-              <w:t xml:space="preserve">, </w:t>
-            </w:r>
-            <w:r>
-              <w:rPr>
-                <w:sz w:val="23"/>
-                <w:szCs w:val="23"/>
-              </w:rPr>
-              <w:t>GitHub</w:t>
-            </w:r>
-            <w:r>
-              <w:rPr>
-                <w:sz w:val="23"/>
-                <w:szCs w:val="23"/>
-              </w:rPr>
-              <w:t xml:space="preserve"> </w:t>
+              <w:t>, V</w:t>
+            </w:r>
+            <w:r>
+              <w:rPr>
+                <w:sz w:val="23"/>
+                <w:szCs w:val="23"/>
+              </w:rPr>
+              <w:t xml:space="preserve">im, </w:t>
+            </w:r>
+            <w:r>
+              <w:rPr>
+                <w:sz w:val="23"/>
+                <w:szCs w:val="23"/>
+              </w:rPr>
+              <w:t>Linux</w:t>
+            </w:r>
+            <w:r>
+              <w:rPr>
+                <w:sz w:val="23"/>
+                <w:szCs w:val="23"/>
+              </w:rPr>
+              <w:t>, Android Studio</w:t>
             </w:r>
           </w:p>
           <w:p>
             <w:pPr>
               <w:rPr>
                 <w:b/>
-                <w:sz w:val="23"/>
+                <w:sz w:val="24"/>
                 <w:szCs w:val="23"/>
               </w:rPr>
             </w:pPr>
             <w:r>
               <w:rPr>
                 <w:b/>
-                <w:sz w:val="23"/>
-                <w:szCs w:val="23"/>
-              </w:rPr>
-              <w:t>Software:</w:t>
+                <w:sz w:val="24"/>
+                <w:szCs w:val="23"/>
+              </w:rPr>
+              <w:t>Software</w:t>
             </w:r>
           </w:p>
           <w:p>
@@ -767,7 +986,7 @@
                 <w:sz w:val="23"/>
                 <w:szCs w:val="23"/>
               </w:rPr>
-              <w:t xml:space="preserve">CAD: Proficient in </w:t>
+              <w:t xml:space="preserve">Proficient in </w:t>
             </w:r>
             <w:proofErr w:type="spellStart"/>
             <w:r>
@@ -799,7 +1018,7 @@
                 <w:sz w:val="23"/>
                 <w:szCs w:val="23"/>
               </w:rPr>
-              <w:t>, and Eagle CAD</w:t>
+              <w:t>, Eagle CAD</w:t>
             </w:r>
           </w:p>
           <w:p>
@@ -809,6 +1028,7 @@
                 <w:ilvl w:val="0"/>
                 <w:numId w:val="7"/>
               </w:numPr>
+              <w:spacing w:after="60"/>
               <w:rPr>
                 <w:sz w:val="23"/>
                 <w:szCs w:val="23"/>
@@ -833,7 +1053,7 @@
                 <w:sz w:val="23"/>
                 <w:szCs w:val="23"/>
               </w:rPr>
-              <w:t xml:space="preserve">and </w:t>
+              <w:t xml:space="preserve">Google Docs, </w:t>
             </w:r>
             <w:r>
               <w:rPr>
@@ -847,17 +1067,17 @@
             <w:pPr>
               <w:rPr>
                 <w:b/>
-                <w:sz w:val="23"/>
+                <w:sz w:val="24"/>
                 <w:szCs w:val="23"/>
               </w:rPr>
             </w:pPr>
             <w:r>
               <w:rPr>
                 <w:b/>
-                <w:sz w:val="23"/>
-                <w:szCs w:val="23"/>
-              </w:rPr>
-              <w:t>Robotics:</w:t>
+                <w:sz w:val="24"/>
+                <w:szCs w:val="23"/>
+              </w:rPr>
+              <w:t>Robotics</w:t>
             </w:r>
           </w:p>
           <w:p>
@@ -924,7 +1144,7 @@
         </w:tc>
         <w:tc>
           <w:tcPr>
-            <w:tcW w:w="1411" w:type="dxa"/>
+            <w:tcW w:w="1141" w:type="dxa"/>
             <w:tcBorders>
               <w:top w:val="single" w:sz="4" w:space="0" w:color="auto"/>
               <w:bottom w:val="single" w:sz="4" w:space="0" w:color="auto"/>
@@ -949,7 +1169,7 @@
         </w:trPr>
         <w:tc>
           <w:tcPr>
-            <w:tcW w:w="1592" w:type="dxa"/>
+            <w:tcW w:w="1620" w:type="dxa"/>
             <w:vMerge w:val="restart"/>
             <w:tcBorders>
               <w:top w:val="single" w:sz="4" w:space="0" w:color="auto"/>
@@ -958,13 +1178,13 @@
           <w:p>
             <w:pPr>
               <w:rPr>
-                <w:b/>
+                <w:i/>
                 <w:sz w:val="32"/>
               </w:rPr>
             </w:pPr>
             <w:r>
               <w:rPr>
-                <w:b/>
+                <w:i/>
                 <w:sz w:val="32"/>
               </w:rPr>
               <w:t>Projects</w:t>
@@ -973,7 +1193,7 @@
         </w:tc>
         <w:tc>
           <w:tcPr>
-            <w:tcW w:w="8640" w:type="dxa"/>
+            <w:tcW w:w="8730" w:type="dxa"/>
             <w:vMerge w:val="restart"/>
             <w:tcBorders>
               <w:top w:val="single" w:sz="4" w:space="0" w:color="auto"/>
@@ -991,25 +1211,39 @@
             <w:r>
               <w:rPr>
                 <w:b/>
-                <w:sz w:val="23"/>
-                <w:szCs w:val="23"/>
-              </w:rPr>
-              <w:t>Travel Route Optimizer (personal project</w:t>
-            </w:r>
-            <w:proofErr w:type="gramStart"/>
+                <w:sz w:val="24"/>
+                <w:szCs w:val="23"/>
+              </w:rPr>
+              <w:t xml:space="preserve">Travel Route Optimizer </w:t>
+            </w:r>
+            <w:r>
+              <w:rPr>
+                <w:i/>
+                <w:sz w:val="24"/>
+                <w:szCs w:val="23"/>
+              </w:rPr>
+              <w:t>–</w:t>
+            </w:r>
+            <w:r>
+              <w:rPr>
+                <w:i/>
+                <w:sz w:val="24"/>
+                <w:szCs w:val="23"/>
+              </w:rPr>
+              <w:t xml:space="preserve"> </w:t>
+            </w:r>
+            <w:r>
+              <w:rPr>
+                <w:i/>
+                <w:sz w:val="24"/>
+                <w:szCs w:val="23"/>
+              </w:rPr>
+              <w:t>personal project</w:t>
+            </w:r>
             <w:r>
               <w:rPr>
                 <w:b/>
-                <w:sz w:val="23"/>
-                <w:szCs w:val="23"/>
-              </w:rPr>
-              <w:t>)</w:t>
-            </w:r>
-            <w:proofErr w:type="gramEnd"/>
-            <w:r>
-              <w:rPr>
-                <w:b/>
-                <w:sz w:val="23"/>
+                <w:sz w:val="24"/>
                 <w:szCs w:val="23"/>
               </w:rPr>
               <w:br/>
@@ -1019,21 +1253,35 @@
                 <w:sz w:val="23"/>
                 <w:szCs w:val="23"/>
               </w:rPr>
-              <w:t xml:space="preserve">Created a webpage using the Google Maps JavaScript API that allows users to </w:t>
-            </w:r>
-            <w:r>
-              <w:rPr>
-                <w:sz w:val="23"/>
-                <w:szCs w:val="23"/>
-              </w:rPr>
-              <w:t xml:space="preserve">enter destinations and </w:t>
-            </w:r>
-            <w:r>
-              <w:rPr>
-                <w:sz w:val="23"/>
-                <w:szCs w:val="23"/>
-              </w:rPr>
-              <w:t xml:space="preserve">then </w:t>
+              <w:t xml:space="preserve">Used </w:t>
+            </w:r>
+            <w:r>
+              <w:rPr>
+                <w:sz w:val="23"/>
+                <w:szCs w:val="23"/>
+              </w:rPr>
+              <w:t>the Google M</w:t>
+            </w:r>
+            <w:r>
+              <w:rPr>
+                <w:sz w:val="23"/>
+                <w:szCs w:val="23"/>
+              </w:rPr>
+              <w:t xml:space="preserve">aps JavaScript API </w:t>
+            </w:r>
+            <w:r>
+              <w:rPr>
+                <w:sz w:val="23"/>
+                <w:szCs w:val="23"/>
+              </w:rPr>
+              <w:t xml:space="preserve">to create a webpage </w:t>
+            </w:r>
+            <w:r>
+              <w:rPr>
+                <w:sz w:val="23"/>
+                <w:szCs w:val="23"/>
+              </w:rPr>
+              <w:t xml:space="preserve">that </w:t>
             </w:r>
             <w:r>
               <w:rPr>
@@ -1047,7 +1295,63 @@
                 <w:sz w:val="23"/>
                 <w:szCs w:val="23"/>
               </w:rPr>
-              <w:t xml:space="preserve"> the best order to travel to them in.</w:t>
+              <w:t xml:space="preserve"> the best route for users to </w:t>
+            </w:r>
+            <w:r>
+              <w:rPr>
+                <w:sz w:val="23"/>
+                <w:szCs w:val="23"/>
+              </w:rPr>
+              <w:t>travel</w:t>
+            </w:r>
+            <w:r>
+              <w:rPr>
+                <w:sz w:val="23"/>
+                <w:szCs w:val="23"/>
+              </w:rPr>
+              <w:t xml:space="preserve"> </w:t>
+            </w:r>
+            <w:r>
+              <w:rPr>
+                <w:sz w:val="23"/>
+                <w:szCs w:val="23"/>
+              </w:rPr>
+              <w:t>when</w:t>
+            </w:r>
+            <w:r>
+              <w:rPr>
+                <w:sz w:val="23"/>
+                <w:szCs w:val="23"/>
+              </w:rPr>
+              <w:t xml:space="preserve"> t</w:t>
+            </w:r>
+            <w:r>
+              <w:rPr>
+                <w:sz w:val="23"/>
+                <w:szCs w:val="23"/>
+              </w:rPr>
+              <w:t>ravel</w:t>
+            </w:r>
+            <w:r>
+              <w:rPr>
+                <w:sz w:val="23"/>
+                <w:szCs w:val="23"/>
+              </w:rPr>
+              <w:t>ing</w:t>
+            </w:r>
+            <w:r>
+              <w:rPr>
+                <w:sz w:val="23"/>
+                <w:szCs w:val="23"/>
+              </w:rPr>
+              <w:t xml:space="preserve"> to </w:t>
+            </w:r>
+            <w:r>
+              <w:rPr>
+                <w:sz w:val="23"/>
+                <w:szCs w:val="23"/>
+              </w:rPr>
+              <w:t>multiple destinations.</w:t>
             </w:r>
           </w:p>
           <w:p>
@@ -1055,32 +1359,49 @@
               <w:spacing w:after="60"/>
               <w:ind w:left="360" w:hanging="360"/>
               <w:rPr>
+                <w:sz w:val="23"/>
+                <w:szCs w:val="23"/>
+              </w:rPr>
+            </w:pPr>
+            <w:r>
+              <w:rPr>
                 <w:rFonts w:eastAsiaTheme="minorEastAsia"/>
-                <w:sz w:val="23"/>
-                <w:szCs w:val="23"/>
-              </w:rPr>
-            </w:pPr>
-            <w:r>
-              <w:rPr>
                 <w:b/>
-                <w:sz w:val="23"/>
-                <w:szCs w:val="23"/>
-              </w:rPr>
-              <w:t>Templated C++ Linked List (class project</w:t>
-            </w:r>
-            <w:proofErr w:type="gramStart"/>
-            <w:r>
-              <w:rPr>
+                <w:sz w:val="24"/>
+                <w:szCs w:val="23"/>
+              </w:rPr>
+              <w:t xml:space="preserve">Java </w:t>
+            </w:r>
+            <w:r>
+              <w:rPr>
+                <w:rFonts w:eastAsiaTheme="minorEastAsia"/>
                 <w:b/>
-                <w:sz w:val="23"/>
-                <w:szCs w:val="23"/>
-              </w:rPr>
-              <w:t>)</w:t>
-            </w:r>
-            <w:proofErr w:type="gramEnd"/>
-            <w:r>
-              <w:rPr>
+                <w:sz w:val="24"/>
+                <w:szCs w:val="23"/>
+              </w:rPr>
+              <w:t>Sentence Generator</w:t>
+            </w:r>
+            <w:r>
+              <w:rPr>
+                <w:rFonts w:eastAsiaTheme="minorEastAsia"/>
                 <w:b/>
+                <w:sz w:val="24"/>
+                <w:szCs w:val="23"/>
+              </w:rPr>
+              <w:t xml:space="preserve"> </w:t>
+            </w:r>
+            <w:r>
+              <w:rPr>
+                <w:i/>
+                <w:sz w:val="24"/>
+                <w:szCs w:val="23"/>
+              </w:rPr>
+              <w:t>– personal project</w:t>
+            </w:r>
+            <w:r>
+              <w:rPr>
+                <w:rFonts w:eastAsiaTheme="minorEastAsia"/>
+                <w:b/>
                 <w:sz w:val="23"/>
                 <w:szCs w:val="23"/>
               </w:rPr>
@@ -1088,39 +1409,51 @@
             </w:r>
             <w:r>
               <w:rPr>
-                <w:sz w:val="23"/>
-                <w:szCs w:val="23"/>
-              </w:rPr>
-              <w:t>Created</w:t>
-            </w:r>
-            <w:r>
-              <w:rPr>
-                <w:sz w:val="23"/>
-                <w:szCs w:val="23"/>
-              </w:rPr>
-              <w:t xml:space="preserve"> a templated C++ linked list class </w:t>
-            </w:r>
-            <w:r>
-              <w:rPr>
-                <w:sz w:val="23"/>
-                <w:szCs w:val="23"/>
-              </w:rPr>
-              <w:t>that</w:t>
-            </w:r>
-            <w:r>
-              <w:rPr>
-                <w:sz w:val="23"/>
-                <w:szCs w:val="23"/>
-              </w:rPr>
-              <w:t xml:space="preserve"> can be traversed in O(n) </w:t>
-            </w:r>
-            <w:r>
-              <w:rPr>
                 <w:rFonts w:eastAsiaTheme="minorEastAsia"/>
                 <w:sz w:val="23"/>
                 <w:szCs w:val="23"/>
               </w:rPr>
-              <w:t>time.</w:t>
+              <w:t>Created a Java program tha</w:t>
+            </w:r>
+            <w:r>
+              <w:rPr>
+                <w:rFonts w:eastAsiaTheme="minorEastAsia"/>
+                <w:sz w:val="23"/>
+                <w:szCs w:val="23"/>
+              </w:rPr>
+              <w:t xml:space="preserve">t analyzes provided text, stores patterns in a custom class, </w:t>
+            </w:r>
+            <w:r>
+              <w:rPr>
+                <w:rFonts w:eastAsiaTheme="minorEastAsia"/>
+                <w:sz w:val="23"/>
+                <w:szCs w:val="23"/>
+              </w:rPr>
+              <w:t xml:space="preserve">and generates random sentences based on </w:t>
+            </w:r>
+            <w:r>
+              <w:rPr>
+                <w:rFonts w:eastAsiaTheme="minorEastAsia"/>
+                <w:sz w:val="23"/>
+                <w:szCs w:val="23"/>
+              </w:rPr>
+              <w:t>analysis</w:t>
+            </w:r>
+            <w:r>
+              <w:rPr>
+                <w:rFonts w:eastAsiaTheme="minorEastAsia"/>
+                <w:sz w:val="23"/>
+                <w:szCs w:val="23"/>
+              </w:rPr>
+              <w:t xml:space="preserve"> of the provided text</w:t>
+            </w:r>
+            <w:r>
+              <w:rPr>
+                <w:rFonts w:eastAsiaTheme="minorEastAsia"/>
+                <w:sz w:val="23"/>
+                <w:szCs w:val="23"/>
+              </w:rPr>
+              <w:t>.</w:t>
             </w:r>
           </w:p>
           <w:p>
@@ -1134,279 +1467,252 @@
             </w:pPr>
             <w:r>
               <w:rPr>
-                <w:rFonts w:eastAsiaTheme="minorEastAsia"/>
                 <w:b/>
-                <w:sz w:val="23"/>
-                <w:szCs w:val="23"/>
-              </w:rPr>
-              <w:t>Java Markov Chain (personal project</w:t>
-            </w:r>
-            <w:proofErr w:type="gramStart"/>
-            <w:r>
-              <w:rPr>
-                <w:rFonts w:eastAsiaTheme="minorEastAsia"/>
+                <w:sz w:val="24"/>
+                <w:szCs w:val="23"/>
+              </w:rPr>
+              <w:t xml:space="preserve">Capstone Project </w:t>
+            </w:r>
+            <w:r>
+              <w:rPr>
+                <w:i/>
+                <w:sz w:val="24"/>
+                <w:szCs w:val="23"/>
+              </w:rPr>
+              <w:t xml:space="preserve">– </w:t>
+            </w:r>
+            <w:r>
+              <w:rPr>
+                <w:i/>
+                <w:sz w:val="24"/>
+                <w:szCs w:val="23"/>
+              </w:rPr>
+              <w:t>High School</w:t>
+            </w:r>
+            <w:r>
+              <w:rPr>
                 <w:b/>
                 <w:sz w:val="23"/>
                 <w:szCs w:val="23"/>
               </w:rPr>
-              <w:t>)</w:t>
-            </w:r>
-            <w:proofErr w:type="gramEnd"/>
-            <w:r>
-              <w:rPr>
-                <w:rFonts w:eastAsiaTheme="minorEastAsia"/>
+              <w:br/>
+            </w:r>
+            <w:r>
+              <w:rPr>
+                <w:sz w:val="23"/>
+                <w:szCs w:val="23"/>
+              </w:rPr>
+              <w:t xml:space="preserve">Worked with a mentor to develop an Arduino system with </w:t>
+            </w:r>
+            <w:r>
+              <w:rPr>
+                <w:sz w:val="23"/>
+                <w:szCs w:val="23"/>
+              </w:rPr>
+              <w:t xml:space="preserve">sensors, </w:t>
+            </w:r>
+            <w:r>
+              <w:rPr>
+                <w:sz w:val="23"/>
+                <w:szCs w:val="23"/>
+              </w:rPr>
+              <w:t>a custom PCB</w:t>
+            </w:r>
+            <w:r>
+              <w:rPr>
+                <w:sz w:val="23"/>
+                <w:szCs w:val="23"/>
+              </w:rPr>
+              <w:t xml:space="preserve">, </w:t>
+            </w:r>
+            <w:r>
+              <w:rPr>
+                <w:sz w:val="23"/>
+                <w:szCs w:val="23"/>
+              </w:rPr>
+              <w:t xml:space="preserve">and an exercise bike </w:t>
+            </w:r>
+            <w:r>
+              <w:rPr>
+                <w:sz w:val="23"/>
+                <w:szCs w:val="23"/>
+              </w:rPr>
+              <w:t>to</w:t>
+            </w:r>
+            <w:r>
+              <w:rPr>
+                <w:sz w:val="23"/>
+                <w:szCs w:val="23"/>
+              </w:rPr>
+              <w:t xml:space="preserve"> </w:t>
+            </w:r>
+            <w:r>
+              <w:rPr>
+                <w:sz w:val="23"/>
+                <w:szCs w:val="23"/>
+              </w:rPr>
+              <w:t xml:space="preserve">control </w:t>
+            </w:r>
+            <w:r>
+              <w:rPr>
+                <w:sz w:val="23"/>
+                <w:szCs w:val="23"/>
+              </w:rPr>
+              <w:t>race</w:t>
+            </w:r>
+            <w:r>
+              <w:rPr>
+                <w:sz w:val="23"/>
+                <w:szCs w:val="23"/>
+              </w:rPr>
+              <w:t xml:space="preserve"> cars in </w:t>
+            </w:r>
+            <w:r>
+              <w:rPr>
+                <w:sz w:val="23"/>
+                <w:szCs w:val="23"/>
+              </w:rPr>
+              <w:t>computer games</w:t>
+            </w:r>
+            <w:r>
+              <w:rPr>
+                <w:sz w:val="23"/>
+                <w:szCs w:val="23"/>
+              </w:rPr>
+              <w:t xml:space="preserve"> while exercising</w:t>
+            </w:r>
+            <w:r>
+              <w:rPr>
+                <w:sz w:val="23"/>
+                <w:szCs w:val="23"/>
+              </w:rPr>
+              <w:t>.</w:t>
+            </w:r>
+          </w:p>
+          <w:p>
+            <w:pPr>
+              <w:ind w:left="360" w:hanging="360"/>
+              <w:rPr>
                 <w:b/>
                 <w:sz w:val="23"/>
                 <w:szCs w:val="23"/>
               </w:rPr>
+            </w:pPr>
+            <w:r>
+              <w:rPr>
+                <w:b/>
+                <w:sz w:val="24"/>
+                <w:szCs w:val="23"/>
+              </w:rPr>
+              <w:t>Microcontrolle</w:t>
+            </w:r>
+            <w:r>
+              <w:rPr>
+                <w:b/>
+                <w:sz w:val="24"/>
+                <w:szCs w:val="23"/>
+              </w:rPr>
+              <w:t xml:space="preserve">rs Course </w:t>
+            </w:r>
+            <w:r>
+              <w:rPr>
+                <w:i/>
+                <w:sz w:val="24"/>
+                <w:szCs w:val="23"/>
+              </w:rPr>
+              <w:t xml:space="preserve">– </w:t>
+            </w:r>
+            <w:r>
+              <w:rPr>
+                <w:i/>
+                <w:sz w:val="24"/>
+                <w:szCs w:val="23"/>
+              </w:rPr>
+              <w:t>High School</w:t>
+            </w:r>
+            <w:r>
+              <w:rPr>
+                <w:b/>
+                <w:sz w:val="23"/>
+                <w:szCs w:val="23"/>
+              </w:rPr>
               <w:br/>
             </w:r>
             <w:r>
               <w:rPr>
-                <w:rFonts w:eastAsiaTheme="minorEastAsia"/>
-                <w:sz w:val="23"/>
-                <w:szCs w:val="23"/>
-              </w:rPr>
-              <w:t>Created a Java program tha</w:t>
-            </w:r>
-            <w:r>
-              <w:rPr>
-                <w:rFonts w:eastAsiaTheme="minorEastAsia"/>
-                <w:sz w:val="23"/>
-                <w:szCs w:val="23"/>
-              </w:rPr>
-              <w:t xml:space="preserve">t analyzes provided text, stores patterns in a custom class, </w:t>
-            </w:r>
-            <w:r>
-              <w:rPr>
-                <w:rFonts w:eastAsiaTheme="minorEastAsia"/>
-                <w:sz w:val="23"/>
-                <w:szCs w:val="23"/>
-              </w:rPr>
-              <w:t xml:space="preserve">and then generates random sentences based on </w:t>
-            </w:r>
-            <w:r>
-              <w:rPr>
-                <w:rFonts w:eastAsiaTheme="minorEastAsia"/>
-                <w:sz w:val="23"/>
-                <w:szCs w:val="23"/>
-              </w:rPr>
-              <w:t>analysis</w:t>
-            </w:r>
-            <w:r>
-              <w:rPr>
-                <w:rFonts w:eastAsiaTheme="minorEastAsia"/>
-                <w:sz w:val="23"/>
-                <w:szCs w:val="23"/>
-              </w:rPr>
-              <w:t xml:space="preserve"> of the provided text</w:t>
-            </w:r>
-            <w:r>
-              <w:rPr>
-                <w:rFonts w:eastAsiaTheme="minorEastAsia"/>
+                <w:sz w:val="23"/>
+                <w:szCs w:val="23"/>
+              </w:rPr>
+              <w:t>Programmed a PIC microcontroller in C to perform va</w:t>
+            </w:r>
+            <w:r>
+              <w:rPr>
+                <w:sz w:val="23"/>
+                <w:szCs w:val="23"/>
+              </w:rPr>
+              <w:t xml:space="preserve">rious tasks including recording </w:t>
+            </w:r>
+            <w:r>
+              <w:rPr>
+                <w:sz w:val="23"/>
+                <w:szCs w:val="23"/>
+              </w:rPr>
+              <w:t>and sending</w:t>
+            </w:r>
+            <w:r>
+              <w:rPr>
+                <w:sz w:val="23"/>
+                <w:szCs w:val="23"/>
+              </w:rPr>
+              <w:t xml:space="preserve"> data over </w:t>
+            </w:r>
+            <w:r>
+              <w:rPr>
+                <w:sz w:val="23"/>
+                <w:szCs w:val="23"/>
+              </w:rPr>
+              <w:t>serial communication</w:t>
+            </w:r>
+            <w:r>
+              <w:rPr>
+                <w:sz w:val="23"/>
+                <w:szCs w:val="23"/>
+              </w:rPr>
+              <w:t xml:space="preserve"> to</w:t>
+            </w:r>
+            <w:r>
+              <w:rPr>
+                <w:sz w:val="23"/>
+                <w:szCs w:val="23"/>
+              </w:rPr>
+              <w:t xml:space="preserve"> </w:t>
+            </w:r>
+            <w:r>
+              <w:rPr>
+                <w:sz w:val="23"/>
+                <w:szCs w:val="23"/>
+              </w:rPr>
+              <w:t>a computer running</w:t>
+            </w:r>
+            <w:r>
+              <w:rPr>
+                <w:sz w:val="23"/>
+                <w:szCs w:val="23"/>
+              </w:rPr>
+              <w:t xml:space="preserve"> a VB program</w:t>
+            </w:r>
+            <w:r>
+              <w:rPr>
                 <w:sz w:val="23"/>
                 <w:szCs w:val="23"/>
               </w:rPr>
               <w:t>.</w:t>
-            </w:r>
-          </w:p>
-          <w:p>
-            <w:pPr>
-              <w:spacing w:after="60"/>
-              <w:ind w:left="360" w:hanging="360"/>
-              <w:rPr>
-                <w:sz w:val="23"/>
-                <w:szCs w:val="23"/>
-              </w:rPr>
-            </w:pPr>
-            <w:r>
-              <w:rPr>
-                <w:b/>
-                <w:sz w:val="23"/>
-                <w:szCs w:val="23"/>
-              </w:rPr>
-              <w:t>Capstone Project</w:t>
-            </w:r>
-            <w:r>
-              <w:rPr>
-                <w:b/>
-                <w:sz w:val="23"/>
-                <w:szCs w:val="23"/>
-              </w:rPr>
-              <w:t xml:space="preserve"> (High School</w:t>
-            </w:r>
-            <w:proofErr w:type="gramStart"/>
-            <w:r>
-              <w:rPr>
-                <w:b/>
-                <w:sz w:val="23"/>
-                <w:szCs w:val="23"/>
-              </w:rPr>
-              <w:t>)</w:t>
-            </w:r>
-            <w:proofErr w:type="gramEnd"/>
-            <w:r>
-              <w:rPr>
-                <w:b/>
-                <w:sz w:val="23"/>
-                <w:szCs w:val="23"/>
-              </w:rPr>
-              <w:br/>
-            </w:r>
-            <w:r>
-              <w:rPr>
-                <w:sz w:val="23"/>
-                <w:szCs w:val="23"/>
-              </w:rPr>
-              <w:t xml:space="preserve">Worked with a mentor to develop an Arduino system with </w:t>
-            </w:r>
-            <w:r>
-              <w:rPr>
-                <w:sz w:val="23"/>
-                <w:szCs w:val="23"/>
-              </w:rPr>
-              <w:t xml:space="preserve">sensors, </w:t>
-            </w:r>
-            <w:r>
-              <w:rPr>
-                <w:sz w:val="23"/>
-                <w:szCs w:val="23"/>
-              </w:rPr>
-              <w:t>a custom PCB</w:t>
-            </w:r>
-            <w:r>
-              <w:rPr>
-                <w:sz w:val="23"/>
-                <w:szCs w:val="23"/>
-              </w:rPr>
-              <w:t xml:space="preserve">, </w:t>
-            </w:r>
-            <w:r>
-              <w:rPr>
-                <w:sz w:val="23"/>
-                <w:szCs w:val="23"/>
-              </w:rPr>
-              <w:t xml:space="preserve">and an exercise bike that controlled cars in racing </w:t>
-            </w:r>
-            <w:r>
-              <w:rPr>
-                <w:sz w:val="23"/>
-                <w:szCs w:val="23"/>
-              </w:rPr>
-              <w:t>games on a computer.</w:t>
-            </w:r>
-          </w:p>
-          <w:p>
-            <w:pPr>
-              <w:ind w:left="360" w:hanging="360"/>
-              <w:rPr>
-                <w:b/>
-                <w:sz w:val="23"/>
-                <w:szCs w:val="23"/>
-              </w:rPr>
-            </w:pPr>
-            <w:r>
-              <w:rPr>
-                <w:b/>
-                <w:sz w:val="23"/>
-                <w:szCs w:val="23"/>
-              </w:rPr>
-              <w:t>Microcontrolle</w:t>
-            </w:r>
-            <w:r>
-              <w:rPr>
-                <w:b/>
-                <w:sz w:val="23"/>
-                <w:szCs w:val="23"/>
-              </w:rPr>
-              <w:t>rs Course (High School</w:t>
-            </w:r>
-            <w:proofErr w:type="gramStart"/>
-            <w:r>
-              <w:rPr>
-                <w:b/>
-                <w:sz w:val="23"/>
-                <w:szCs w:val="23"/>
-              </w:rPr>
-              <w:t>)</w:t>
-            </w:r>
-            <w:proofErr w:type="gramEnd"/>
-            <w:r>
-              <w:rPr>
-                <w:b/>
-                <w:sz w:val="23"/>
-                <w:szCs w:val="23"/>
-              </w:rPr>
-              <w:br/>
-            </w:r>
-            <w:r>
-              <w:rPr>
-                <w:sz w:val="23"/>
-                <w:szCs w:val="23"/>
-              </w:rPr>
-              <w:t>Sent and received data</w:t>
-            </w:r>
-            <w:r>
-              <w:rPr>
-                <w:sz w:val="23"/>
-                <w:szCs w:val="23"/>
-              </w:rPr>
-              <w:t xml:space="preserve"> </w:t>
-            </w:r>
-            <w:r>
-              <w:rPr>
-                <w:sz w:val="23"/>
-                <w:szCs w:val="23"/>
-              </w:rPr>
-              <w:t>with</w:t>
-            </w:r>
-            <w:r>
-              <w:rPr>
-                <w:sz w:val="23"/>
-                <w:szCs w:val="23"/>
-              </w:rPr>
-              <w:t xml:space="preserve"> serial communication between a computer running</w:t>
-            </w:r>
-            <w:r>
-              <w:rPr>
-                <w:sz w:val="23"/>
-                <w:szCs w:val="23"/>
-              </w:rPr>
-              <w:t xml:space="preserve"> a VB program and a PIC microcontroller</w:t>
-            </w:r>
-            <w:r>
-              <w:rPr>
-                <w:sz w:val="23"/>
-                <w:szCs w:val="23"/>
-              </w:rPr>
-              <w:t xml:space="preserve"> while</w:t>
-            </w:r>
-            <w:r>
-              <w:rPr>
-                <w:sz w:val="23"/>
-                <w:szCs w:val="23"/>
-              </w:rPr>
-              <w:t xml:space="preserve"> </w:t>
-            </w:r>
-            <w:r>
-              <w:rPr>
-                <w:sz w:val="23"/>
-                <w:szCs w:val="23"/>
-              </w:rPr>
-              <w:t>outputting</w:t>
-            </w:r>
-            <w:r>
-              <w:rPr>
-                <w:sz w:val="23"/>
-                <w:szCs w:val="23"/>
-              </w:rPr>
-              <w:t xml:space="preserve"> the data onto a LCD.</w:t>
             </w:r>
           </w:p>
         </w:tc>
         <w:tc>
           <w:tcPr>
-            <w:tcW w:w="1411" w:type="dxa"/>
+            <w:tcW w:w="1141" w:type="dxa"/>
             <w:tcBorders>
               <w:top w:val="single" w:sz="4" w:space="0" w:color="auto"/>
             </w:tcBorders>
@@ -1429,12 +1735,12 @@
       </w:tr>
       <w:tr>
         <w:trPr>
-          <w:trHeight w:val="1386"/>
+          <w:trHeight w:val="792"/>
           <w:jc w:val="center"/>
         </w:trPr>
         <w:tc>
           <w:tcPr>
-            <w:tcW w:w="1592" w:type="dxa"/>
+            <w:tcW w:w="1620" w:type="dxa"/>
             <w:vMerge/>
           </w:tcPr>
           <w:p>
@@ -1448,7 +1754,7 @@
         </w:tc>
         <w:tc>
           <w:tcPr>
-            <w:tcW w:w="8640" w:type="dxa"/>
+            <w:tcW w:w="8730" w:type="dxa"/>
             <w:vMerge/>
           </w:tcPr>
           <w:p>
@@ -1465,7 +1771,7 @@
         </w:tc>
         <w:tc>
           <w:tcPr>
-            <w:tcW w:w="1411" w:type="dxa"/>
+            <w:tcW w:w="1141" w:type="dxa"/>
           </w:tcPr>
           <w:p>
             <w:pPr>
@@ -1482,6 +1788,8 @@
             </w:r>
           </w:p>
         </w:tc>
+        <w:bookmarkStart w:id="0" w:name="_GoBack"/>
+        <w:bookmarkEnd w:id="0"/>
       </w:tr>
       <w:tr>
         <w:trPr>
@@ -1490,7 +1798,7 @@
         </w:trPr>
         <w:tc>
           <w:tcPr>
-            <w:tcW w:w="1592" w:type="dxa"/>
+            <w:tcW w:w="1620" w:type="dxa"/>
             <w:vMerge/>
           </w:tcPr>
           <w:p>
@@ -1504,7 +1812,7 @@
         </w:tc>
         <w:tc>
           <w:tcPr>
-            <w:tcW w:w="8640" w:type="dxa"/>
+            <w:tcW w:w="8730" w:type="dxa"/>
             <w:vMerge/>
           </w:tcPr>
           <w:p>
@@ -1519,7 +1827,7 @@
         </w:tc>
         <w:tc>
           <w:tcPr>
-            <w:tcW w:w="1411" w:type="dxa"/>
+            <w:tcW w:w="1141" w:type="dxa"/>
           </w:tcPr>
           <w:p>
             <w:pPr>
@@ -1558,7 +1866,7 @@
         </w:trPr>
         <w:tc>
           <w:tcPr>
-            <w:tcW w:w="1592" w:type="dxa"/>
+            <w:tcW w:w="1620" w:type="dxa"/>
             <w:vMerge/>
           </w:tcPr>
           <w:p>
@@ -1572,7 +1880,7 @@
         </w:tc>
         <w:tc>
           <w:tcPr>
-            <w:tcW w:w="8640" w:type="dxa"/>
+            <w:tcW w:w="8730" w:type="dxa"/>
             <w:vMerge/>
           </w:tcPr>
           <w:p>
@@ -1587,7 +1895,7 @@
         </w:tc>
         <w:tc>
           <w:tcPr>
-            <w:tcW w:w="1411" w:type="dxa"/>
+            <w:tcW w:w="1141" w:type="dxa"/>
             <w:tcBorders>
               <w:bottom w:val="single" w:sz="4" w:space="0" w:color="auto"/>
             </w:tcBorders>
@@ -1607,33 +1915,19 @@
               <w:rPr>
                 <w:sz w:val="24"/>
               </w:rPr>
-              <w:t>Jan 2015-</w:t>
-            </w:r>
-          </w:p>
-          <w:p>
-            <w:pPr>
-              <w:jc w:val="right"/>
-              <w:rPr>
-                <w:sz w:val="24"/>
-              </w:rPr>
-            </w:pPr>
-            <w:r>
-              <w:rPr>
-                <w:sz w:val="24"/>
-              </w:rPr>
-              <w:t>May 2015</w:t>
+              <w:t>2015</w:t>
             </w:r>
           </w:p>
         </w:tc>
       </w:tr>
       <w:tr>
         <w:trPr>
-          <w:trHeight w:val="1394"/>
+          <w:trHeight w:val="719"/>
           <w:jc w:val="center"/>
         </w:trPr>
         <w:tc>
           <w:tcPr>
-            <w:tcW w:w="1592" w:type="dxa"/>
+            <w:tcW w:w="1620" w:type="dxa"/>
             <w:vMerge w:val="restart"/>
             <w:tcBorders>
               <w:top w:val="single" w:sz="4" w:space="0" w:color="auto"/>
@@ -1642,13 +1936,13 @@
           <w:p>
             <w:pPr>
               <w:rPr>
-                <w:b/>
+                <w:i/>
                 <w:sz w:val="32"/>
               </w:rPr>
             </w:pPr>
             <w:r>
               <w:rPr>
-                <w:b/>
+                <w:i/>
                 <w:sz w:val="32"/>
               </w:rPr>
               <w:t>Work Experience</w:t>
@@ -1657,7 +1951,7 @@
         </w:tc>
         <w:tc>
           <w:tcPr>
-            <w:tcW w:w="8640" w:type="dxa"/>
+            <w:tcW w:w="8730" w:type="dxa"/>
             <w:vMerge w:val="restart"/>
             <w:tcBorders>
               <w:top w:val="single" w:sz="4" w:space="0" w:color="auto"/>
@@ -1665,102 +1959,201 @@
           </w:tcPr>
           <w:p>
             <w:pPr>
+              <w:spacing w:after="60"/>
+              <w:ind w:left="360" w:hanging="360"/>
+              <w:rPr>
+                <w:sz w:val="23"/>
+                <w:szCs w:val="23"/>
+              </w:rPr>
+            </w:pPr>
+            <w:r>
               <w:rPr>
                 <w:b/>
-                <w:sz w:val="23"/>
-                <w:szCs w:val="23"/>
-              </w:rPr>
-            </w:pPr>
+                <w:sz w:val="24"/>
+                <w:szCs w:val="23"/>
+              </w:rPr>
+              <w:t xml:space="preserve">Programming </w:t>
+            </w:r>
             <w:r>
               <w:rPr>
                 <w:b/>
-                <w:sz w:val="23"/>
-                <w:szCs w:val="23"/>
-              </w:rPr>
-              <w:t>Assistant Programming Instructor:</w:t>
-            </w:r>
-          </w:p>
-          <w:p>
-            <w:pPr>
-              <w:pStyle w:val="ListParagraph"/>
-              <w:numPr>
-                <w:ilvl w:val="0"/>
-                <w:numId w:val="4"/>
-              </w:numPr>
+                <w:sz w:val="24"/>
+                <w:szCs w:val="23"/>
+              </w:rPr>
+              <w:t xml:space="preserve">Intern </w:t>
+            </w:r>
+            <w:r>
+              <w:rPr>
+                <w:i/>
+                <w:sz w:val="24"/>
+                <w:szCs w:val="23"/>
+              </w:rPr>
+              <w:t xml:space="preserve">– UMBC </w:t>
+            </w:r>
+            <w:r>
+              <w:rPr>
+                <w:i/>
+                <w:sz w:val="24"/>
+                <w:szCs w:val="23"/>
+              </w:rPr>
+              <w:t>Imaging Research Center</w:t>
+            </w:r>
+            <w:r>
               <w:rPr>
                 <w:b/>
                 <w:sz w:val="23"/>
                 <w:szCs w:val="23"/>
               </w:rPr>
-            </w:pPr>
-            <w:r>
-              <w:rPr>
-                <w:sz w:val="23"/>
-                <w:szCs w:val="23"/>
-              </w:rPr>
-              <w:t xml:space="preserve">Employer: Black Rocket Productions, </w:t>
-            </w:r>
-            <w:r>
-              <w:rPr>
-                <w:sz w:val="23"/>
-                <w:szCs w:val="23"/>
-              </w:rPr>
-              <w:t>L</w:t>
-            </w:r>
-            <w:r>
-              <w:rPr>
-                <w:sz w:val="23"/>
-                <w:szCs w:val="23"/>
-              </w:rPr>
-              <w:t>ocation: Harford Community College</w:t>
-            </w:r>
-          </w:p>
-          <w:p>
-            <w:pPr>
-              <w:pStyle w:val="ListParagraph"/>
-              <w:numPr>
-                <w:ilvl w:val="0"/>
-                <w:numId w:val="4"/>
-              </w:numPr>
-              <w:spacing w:after="100"/>
+              <w:br/>
+            </w:r>
+            <w:r>
+              <w:rPr>
+                <w:sz w:val="23"/>
+                <w:szCs w:val="23"/>
+              </w:rPr>
+              <w:t xml:space="preserve">Collaborated with a team of interns </w:t>
+            </w:r>
+            <w:r>
+              <w:rPr>
+                <w:sz w:val="23"/>
+                <w:szCs w:val="23"/>
+              </w:rPr>
+              <w:t>(</w:t>
+            </w:r>
+            <w:r>
+              <w:rPr>
+                <w:sz w:val="23"/>
+                <w:szCs w:val="23"/>
+              </w:rPr>
+              <w:t xml:space="preserve">through </w:t>
+            </w:r>
+            <w:proofErr w:type="spellStart"/>
+            <w:r>
+              <w:rPr>
+                <w:sz w:val="23"/>
+                <w:szCs w:val="23"/>
+              </w:rPr>
+              <w:t>GitLab</w:t>
+            </w:r>
+            <w:proofErr w:type="spellEnd"/>
+            <w:r>
+              <w:rPr>
+                <w:sz w:val="23"/>
+                <w:szCs w:val="23"/>
+              </w:rPr>
+              <w:t>)</w:t>
+            </w:r>
+            <w:r>
+              <w:rPr>
+                <w:sz w:val="23"/>
+                <w:szCs w:val="23"/>
+              </w:rPr>
+              <w:t xml:space="preserve"> </w:t>
+            </w:r>
+            <w:r>
+              <w:rPr>
+                <w:sz w:val="23"/>
+                <w:szCs w:val="23"/>
+              </w:rPr>
+              <w:t>as a full stack web developer of retrieverstories.umbc.edu, a social media site for UMBC students and alumni.</w:t>
+            </w:r>
+          </w:p>
+          <w:p>
+            <w:pPr>
+              <w:spacing w:after="60"/>
+              <w:ind w:left="360" w:hanging="360"/>
+              <w:rPr>
+                <w:sz w:val="23"/>
+                <w:szCs w:val="23"/>
+              </w:rPr>
+            </w:pPr>
+            <w:r>
               <w:rPr>
                 <w:b/>
-                <w:sz w:val="23"/>
-                <w:szCs w:val="23"/>
-              </w:rPr>
-            </w:pPr>
-            <w:r>
-              <w:rPr>
-                <w:sz w:val="23"/>
-                <w:szCs w:val="23"/>
-              </w:rPr>
-              <w:t>Responsibilities: Taught basic programming skills to elementary and middle schoolers as part of a summer computer skills camp.  Worked with another instructor to plan lessons while regularly leading the instruction.</w:t>
-            </w:r>
-          </w:p>
-          <w:p>
-            <w:pPr>
+                <w:sz w:val="24"/>
+                <w:szCs w:val="23"/>
+              </w:rPr>
+              <w:t>A</w:t>
+            </w:r>
+            <w:r>
               <w:rPr>
                 <w:b/>
-                <w:sz w:val="23"/>
-                <w:szCs w:val="23"/>
-              </w:rPr>
-            </w:pPr>
+                <w:sz w:val="24"/>
+                <w:szCs w:val="23"/>
+              </w:rPr>
+              <w:t>ssistant Programming Instructor</w:t>
+            </w:r>
             <w:r>
               <w:rPr>
                 <w:b/>
-                <w:sz w:val="23"/>
-                <w:szCs w:val="23"/>
-              </w:rPr>
-              <w:t>Scout Camp Counselor:</w:t>
-            </w:r>
-          </w:p>
-          <w:p>
-            <w:pPr>
-              <w:pStyle w:val="ListParagraph"/>
-              <w:numPr>
-                <w:ilvl w:val="0"/>
-                <w:numId w:val="5"/>
-              </w:numPr>
+                <w:sz w:val="24"/>
+                <w:szCs w:val="23"/>
+              </w:rPr>
+              <w:t xml:space="preserve"> </w:t>
+            </w:r>
+            <w:r>
+              <w:rPr>
+                <w:i/>
+                <w:sz w:val="24"/>
+                <w:szCs w:val="23"/>
+              </w:rPr>
+              <w:t>–</w:t>
+            </w:r>
+            <w:r>
+              <w:rPr>
+                <w:i/>
+                <w:sz w:val="24"/>
+                <w:szCs w:val="23"/>
+              </w:rPr>
+              <w:t xml:space="preserve"> </w:t>
+            </w:r>
+            <w:r>
+              <w:rPr>
+                <w:i/>
+                <w:sz w:val="24"/>
+                <w:szCs w:val="23"/>
+              </w:rPr>
+              <w:t>Black Rocket Productions</w:t>
+            </w:r>
+            <w:r>
+              <w:rPr>
+                <w:sz w:val="23"/>
+                <w:szCs w:val="23"/>
+              </w:rPr>
+              <w:br/>
+            </w:r>
+            <w:r>
+              <w:rPr>
+                <w:sz w:val="23"/>
+                <w:szCs w:val="23"/>
+              </w:rPr>
+              <w:t>Taught programming skills to middle schoolers at a</w:t>
+            </w:r>
+            <w:r>
+              <w:rPr>
+                <w:sz w:val="23"/>
+                <w:szCs w:val="23"/>
+              </w:rPr>
+              <w:t>n HCC</w:t>
+            </w:r>
+            <w:r>
+              <w:rPr>
+                <w:sz w:val="23"/>
+                <w:szCs w:val="23"/>
+              </w:rPr>
+              <w:t xml:space="preserve"> computer camp</w:t>
+            </w:r>
+            <w:r>
+              <w:rPr>
+                <w:sz w:val="23"/>
+                <w:szCs w:val="23"/>
+              </w:rPr>
+              <w:t>.</w:t>
+            </w:r>
+          </w:p>
+          <w:p>
+            <w:pPr>
+              <w:ind w:left="360" w:hanging="360"/>
               <w:rPr>
                 <w:b/>
                 <w:sz w:val="23"/>
@@ -1769,53 +2162,41 @@
             </w:pPr>
             <w:r>
               <w:rPr>
-                <w:sz w:val="23"/>
-                <w:szCs w:val="23"/>
-              </w:rPr>
-              <w:t>Location: Broad Creek Memorial Scout Reservation</w:t>
-            </w:r>
-            <w:r>
-              <w:rPr>
-                <w:sz w:val="23"/>
-                <w:szCs w:val="23"/>
-              </w:rPr>
-              <w:t xml:space="preserve"> (</w:t>
-            </w:r>
-            <w:proofErr w:type="spellStart"/>
-            <w:r>
-              <w:rPr>
-                <w:sz w:val="23"/>
-                <w:szCs w:val="23"/>
-              </w:rPr>
-              <w:t>Whiteford</w:t>
-            </w:r>
-            <w:proofErr w:type="spellEnd"/>
-            <w:r>
-              <w:rPr>
-                <w:sz w:val="23"/>
-                <w:szCs w:val="23"/>
-              </w:rPr>
-              <w:t>, MD)</w:t>
-            </w:r>
-          </w:p>
-          <w:p>
-            <w:pPr>
-              <w:pStyle w:val="ListParagraph"/>
-              <w:numPr>
-                <w:ilvl w:val="0"/>
-                <w:numId w:val="3"/>
-              </w:numPr>
-              <w:rPr>
-                <w:sz w:val="23"/>
-                <w:szCs w:val="23"/>
-              </w:rPr>
-            </w:pPr>
-            <w:r>
-              <w:rPr>
-                <w:sz w:val="23"/>
-                <w:szCs w:val="23"/>
-              </w:rPr>
-              <w:t>Responsibilities: Taught</w:t>
+                <w:b/>
+                <w:sz w:val="24"/>
+                <w:szCs w:val="23"/>
+              </w:rPr>
+              <w:t xml:space="preserve">Camp Counselor </w:t>
+            </w:r>
+            <w:r>
+              <w:rPr>
+                <w:i/>
+                <w:sz w:val="24"/>
+                <w:szCs w:val="23"/>
+              </w:rPr>
+              <w:t>– Broad Creek Memorial Scout Reservation</w:t>
+            </w:r>
+            <w:r>
+              <w:rPr>
+                <w:i/>
+                <w:sz w:val="23"/>
+                <w:szCs w:val="23"/>
+              </w:rPr>
+              <w:br/>
+            </w:r>
+            <w:r>
+              <w:rPr>
+                <w:sz w:val="23"/>
+                <w:szCs w:val="23"/>
+              </w:rPr>
+              <w:t>Taught merit badge classes to scout</w:t>
+            </w:r>
+            <w:r>
+              <w:rPr>
+                <w:sz w:val="23"/>
+                <w:szCs w:val="23"/>
+              </w:rPr>
+              <w:t>s</w:t>
             </w:r>
             <w:r>
               <w:rPr>
@@ -1829,62 +2210,20 @@
                 <w:sz w:val="23"/>
                 <w:szCs w:val="23"/>
               </w:rPr>
-              <w:t>Merit Badge classes to scouts</w:t>
-            </w:r>
-            <w:r>
-              <w:rPr>
-                <w:sz w:val="23"/>
-                <w:szCs w:val="23"/>
-              </w:rPr>
-              <w:t xml:space="preserve"> and</w:t>
-            </w:r>
-            <w:r>
-              <w:rPr>
-                <w:sz w:val="23"/>
-                <w:szCs w:val="23"/>
-              </w:rPr>
-              <w:t xml:space="preserve"> </w:t>
-            </w:r>
-            <w:r>
-              <w:rPr>
-                <w:sz w:val="23"/>
-                <w:szCs w:val="23"/>
-              </w:rPr>
-              <w:t xml:space="preserve">managed </w:t>
-            </w:r>
-            <w:r>
-              <w:rPr>
-                <w:sz w:val="23"/>
-                <w:szCs w:val="23"/>
-              </w:rPr>
-              <w:t>a S</w:t>
-            </w:r>
-            <w:r>
-              <w:rPr>
-                <w:sz w:val="23"/>
-                <w:szCs w:val="23"/>
-              </w:rPr>
-              <w:t>cout Troop each week by serving as a liaison between them and the camp</w:t>
-            </w:r>
-            <w:r>
-              <w:rPr>
-                <w:sz w:val="23"/>
-                <w:szCs w:val="23"/>
-              </w:rPr>
-              <w:t xml:space="preserve"> leaders</w:t>
-            </w:r>
-            <w:r>
-              <w:rPr>
-                <w:sz w:val="23"/>
-                <w:szCs w:val="23"/>
-              </w:rPr>
-              <w:t xml:space="preserve">. </w:t>
+              <w:t>and helped</w:t>
+            </w:r>
+            <w:r>
+              <w:rPr>
+                <w:sz w:val="23"/>
+                <w:szCs w:val="23"/>
+              </w:rPr>
+              <w:t xml:space="preserve"> run the camp.</w:t>
             </w:r>
           </w:p>
         </w:tc>
         <w:tc>
           <w:tcPr>
-            <w:tcW w:w="1411" w:type="dxa"/>
+            <w:tcW w:w="1141" w:type="dxa"/>
             <w:tcBorders>
               <w:top w:val="single" w:sz="4" w:space="0" w:color="auto"/>
             </w:tcBorders>
@@ -1900,19 +2239,19 @@
               <w:rPr>
                 <w:sz w:val="24"/>
               </w:rPr>
-              <w:t>Summer 2014</w:t>
+              <w:t>Summer 2016</w:t>
             </w:r>
           </w:p>
         </w:tc>
       </w:tr>
       <w:tr>
         <w:trPr>
-          <w:trHeight w:val="1161"/>
+          <w:trHeight w:val="657"/>
           <w:jc w:val="center"/>
         </w:trPr>
         <w:tc>
           <w:tcPr>
-            <w:tcW w:w="1592" w:type="dxa"/>
+            <w:tcW w:w="1620" w:type="dxa"/>
             <w:vMerge/>
           </w:tcPr>
           <w:p>
@@ -1926,7 +2265,7 @@
         </w:tc>
         <w:tc>
           <w:tcPr>
-            <w:tcW w:w="8640" w:type="dxa"/>
+            <w:tcW w:w="8730" w:type="dxa"/>
             <w:vMerge/>
           </w:tcPr>
           <w:p>
@@ -1941,7 +2280,7 @@
         </w:tc>
         <w:tc>
           <w:tcPr>
-            <w:tcW w:w="1411" w:type="dxa"/>
+            <w:tcW w:w="1141" w:type="dxa"/>
           </w:tcPr>
           <w:p>
             <w:pPr>
@@ -1954,7 +2293,73 @@
               <w:rPr>
                 <w:sz w:val="24"/>
               </w:rPr>
-              <w:t>Summers of 2011-2014</w:t>
+              <w:t>Summer 2014</w:t>
+            </w:r>
+          </w:p>
+        </w:tc>
+      </w:tr>
+      <w:tr>
+        <w:trPr>
+          <w:trHeight w:val="279"/>
+          <w:jc w:val="center"/>
+        </w:trPr>
+        <w:tc>
+          <w:tcPr>
+            <w:tcW w:w="1620" w:type="dxa"/>
+            <w:vMerge/>
+          </w:tcPr>
+          <w:p>
+            <w:pPr>
+              <w:rPr>
+                <w:b/>
+                <w:sz w:val="32"/>
+              </w:rPr>
+            </w:pPr>
+          </w:p>
+        </w:tc>
+        <w:tc>
+          <w:tcPr>
+            <w:tcW w:w="8730" w:type="dxa"/>
+            <w:vMerge/>
+          </w:tcPr>
+          <w:p>
+            <w:pPr>
+              <w:rPr>
+                <w:b/>
+                <w:sz w:val="23"/>
+                <w:szCs w:val="23"/>
+              </w:rPr>
+            </w:pPr>
+          </w:p>
+        </w:tc>
+        <w:tc>
+          <w:tcPr>
+            <w:tcW w:w="1141" w:type="dxa"/>
+          </w:tcPr>
+          <w:p>
+            <w:pPr>
+              <w:jc w:val="right"/>
+              <w:rPr>
+                <w:sz w:val="24"/>
+              </w:rPr>
+            </w:pPr>
+            <w:r>
+              <w:rPr>
+                <w:sz w:val="24"/>
+              </w:rPr>
+              <w:t>Summers</w:t>
+            </w:r>
+            <w:r>
+              <w:rPr>
+                <w:sz w:val="24"/>
+              </w:rPr>
+              <w:t xml:space="preserve"> </w:t>
+            </w:r>
+            <w:r>
+              <w:rPr>
+                <w:sz w:val="24"/>
+              </w:rPr>
+              <w:t>2011-2014</w:t>
             </w:r>
           </w:p>
         </w:tc>
@@ -1970,7 +2375,7 @@
     </w:p>
     <w:sectPr>
       <w:pgSz w:w="12240" w:h="15840"/>
-      <w:pgMar w:top="288" w:right="720" w:bottom="245" w:left="720" w:header="720" w:footer="720" w:gutter="0"/>
+      <w:pgMar w:top="576" w:right="720" w:bottom="245" w:left="720" w:header="720" w:footer="720" w:gutter="0"/>
       <w:cols w:space="720"/>
       <w:docGrid w:linePitch="360"/>
     </w:sectPr>
@@ -2433,6 +2838,119 @@
     </w:lvl>
   </w:abstractNum>
   <w:abstractNum w:abstractNumId="4">
+    <w:nsid w:val="27AA58EC"/>
+    <w:multiLevelType w:val="hybridMultilevel"/>
+    <w:tmpl w:val="71A0AA5A"/>
+    <w:lvl w:ilvl="0" w:tplc="04090005">
+      <w:start w:val="1"/>
+      <w:numFmt w:val="bullet"/>
+      <w:lvlText w:val=""/>
+      <w:lvlJc w:val="left"/>
+      <w:pPr>
+        <w:ind w:left="720" w:hanging="360"/>
+      </w:pPr>
+      <w:rPr>
+        <w:rFonts w:ascii="Wingdings" w:hAnsi="Wingdings" w:hint="default"/>
+      </w:rPr>
+    </w:lvl>
+    <w:lvl w:ilvl="1" w:tplc="04090003" w:tentative="1">
+      <w:start w:val="1"/>
+      <w:numFmt w:val="bullet"/>
+      <w:lvlText w:val="o"/>
+      <w:lvlJc w:val="left"/>
+      <w:pPr>
+        <w:ind w:left="1440" w:hanging="360"/>
+      </w:pPr>
+      <w:rPr>
+        <w:rFonts w:ascii="Courier New" w:hAnsi="Courier New" w:cs="Courier New" w:hint="default"/>
+      </w:rPr>
+    </w:lvl>
+    <w:lvl w:ilvl="2" w:tplc="04090005" w:tentative="1">
+      <w:start w:val="1"/>
+      <w:numFmt w:val="bullet"/>
+      <w:lvlText w:val=""/>
+      <w:lvlJc w:val="left"/>
+      <w:pPr>
+        <w:ind w:left="2160" w:hanging="360"/>
+      </w:pPr>
+      <w:rPr>
+        <w:rFonts w:ascii="Wingdings" w:hAnsi="Wingdings" w:hint="default"/>
+      </w:rPr>
+    </w:lvl>
+    <w:lvl w:ilvl="3" w:tplc="04090001" w:tentative="1">
+      <w:start w:val="1"/>
+      <w:numFmt w:val="bullet"/>
+      <w:lvlText w:val=""/>
+      <w:lvlJc w:val="left"/>
+      <w:pPr>
+        <w:ind w:left="2880" w:hanging="360"/>
+      </w:pPr>
+      <w:rPr>
+        <w:rFonts w:ascii="Symbol" w:hAnsi="Symbol" w:hint="default"/>
+      </w:rPr>
+    </w:lvl>
+    <w:lvl w:ilvl="4" w:tplc="04090003" w:tentative="1">
+      <w:start w:val="1"/>
+      <w:numFmt w:val="bullet"/>
+      <w:lvlText w:val="o"/>
+      <w:lvlJc w:val="left"/>
+      <w:pPr>
+        <w:ind w:left="3600" w:hanging="360"/>
+      </w:pPr>
+      <w:rPr>
+        <w:rFonts w:ascii="Courier New" w:hAnsi="Courier New" w:cs="Courier New" w:hint="default"/>
+      </w:rPr>
+    </w:lvl>
+    <w:lvl w:ilvl="5" w:tplc="04090005" w:tentative="1">
+      <w:start w:val="1"/>
+      <w:numFmt w:val="bullet"/>
+      <w:lvlText w:val=""/>
+      <w:lvlJc w:val="left"/>
+      <w:pPr>
+        <w:ind w:left="4320" w:hanging="360"/>
+      </w:pPr>
+      <w:rPr>
+        <w:rFonts w:ascii="Wingdings" w:hAnsi="Wingdings" w:hint="default"/>
+      </w:rPr>
+    </w:lvl>
+    <w:lvl w:ilvl="6" w:tplc="04090001" w:tentative="1">
+      <w:start w:val="1"/>
+      <w:numFmt w:val="bullet"/>
+      <w:lvlText w:val=""/>
+      <w:lvlJc w:val="left"/>
+      <w:pPr>
+        <w:ind w:left="5040" w:hanging="360"/>
+      </w:pPr>
+      <w:rPr>
+        <w:rFonts w:ascii="Symbol" w:hAnsi="Symbol" w:hint="default"/>
+      </w:rPr>
+    </w:lvl>
+    <w:lvl w:ilvl="7" w:tplc="04090003" w:tentative="1">
+      <w:start w:val="1"/>
+      <w:numFmt w:val="bullet"/>
+      <w:lvlText w:val="o"/>
+      <w:lvlJc w:val="left"/>
+      <w:pPr>
+        <w:ind w:left="5760" w:hanging="360"/>
+      </w:pPr>
+      <w:rPr>
+        <w:rFonts w:ascii="Courier New" w:hAnsi="Courier New" w:cs="Courier New" w:hint="default"/>
+      </w:rPr>
+    </w:lvl>
+    <w:lvl w:ilvl="8" w:tplc="04090005" w:tentative="1">
+      <w:start w:val="1"/>
+      <w:numFmt w:val="bullet"/>
+      <w:lvlText w:val=""/>
+      <w:lvlJc w:val="left"/>
+      <w:pPr>
+        <w:ind w:left="6480" w:hanging="360"/>
+      </w:pPr>
+      <w:rPr>
+        <w:rFonts w:ascii="Wingdings" w:hAnsi="Wingdings" w:hint="default"/>
+      </w:rPr>
+    </w:lvl>
+  </w:abstractNum>
+  <w:abstractNum w:abstractNumId="5">
     <w:nsid w:val="35913FBB"/>
     <w:multiLevelType w:val="hybridMultilevel"/>
     <w:tmpl w:val="45FC498C"/>
@@ -2545,7 +3063,7 @@
       </w:rPr>
     </w:lvl>
   </w:abstractNum>
-  <w:abstractNum w:abstractNumId="5">
+  <w:abstractNum w:abstractNumId="6">
     <w:nsid w:val="37696966"/>
     <w:multiLevelType w:val="hybridMultilevel"/>
     <w:tmpl w:val="891A4272"/>
@@ -2658,7 +3176,7 @@
       </w:rPr>
     </w:lvl>
   </w:abstractNum>
-  <w:abstractNum w:abstractNumId="6">
+  <w:abstractNum w:abstractNumId="7">
     <w:nsid w:val="39301CD9"/>
     <w:multiLevelType w:val="hybridMultilevel"/>
     <w:tmpl w:val="D17AC1EC"/>
@@ -2771,7 +3289,120 @@
       </w:rPr>
     </w:lvl>
   </w:abstractNum>
-  <w:abstractNum w:abstractNumId="7">
+  <w:abstractNum w:abstractNumId="8">
+    <w:nsid w:val="48873638"/>
+    <w:multiLevelType w:val="hybridMultilevel"/>
+    <w:tmpl w:val="7E4E0BD2"/>
+    <w:lvl w:ilvl="0" w:tplc="04090003">
+      <w:start w:val="1"/>
+      <w:numFmt w:val="bullet"/>
+      <w:lvlText w:val="o"/>
+      <w:lvlJc w:val="left"/>
+      <w:pPr>
+        <w:ind w:left="720" w:hanging="360"/>
+      </w:pPr>
+      <w:rPr>
+        <w:rFonts w:ascii="Courier New" w:hAnsi="Courier New" w:cs="Courier New" w:hint="default"/>
+      </w:rPr>
+    </w:lvl>
+    <w:lvl w:ilvl="1" w:tplc="04090003" w:tentative="1">
+      <w:start w:val="1"/>
+      <w:numFmt w:val="bullet"/>
+      <w:lvlText w:val="o"/>
+      <w:lvlJc w:val="left"/>
+      <w:pPr>
+        <w:ind w:left="1440" w:hanging="360"/>
+      </w:pPr>
+      <w:rPr>
+        <w:rFonts w:ascii="Courier New" w:hAnsi="Courier New" w:cs="Courier New" w:hint="default"/>
+      </w:rPr>
+    </w:lvl>
+    <w:lvl w:ilvl="2" w:tplc="04090005" w:tentative="1">
+      <w:start w:val="1"/>
+      <w:numFmt w:val="bullet"/>
+      <w:lvlText w:val=""/>
+      <w:lvlJc w:val="left"/>
+      <w:pPr>
+        <w:ind w:left="2160" w:hanging="360"/>
+      </w:pPr>
+      <w:rPr>
+        <w:rFonts w:ascii="Wingdings" w:hAnsi="Wingdings" w:hint="default"/>
+      </w:rPr>
+    </w:lvl>
+    <w:lvl w:ilvl="3" w:tplc="04090001" w:tentative="1">
+      <w:start w:val="1"/>
+      <w:numFmt w:val="bullet"/>
+      <w:lvlText w:val=""/>
+      <w:lvlJc w:val="left"/>
+      <w:pPr>
+        <w:ind w:left="2880" w:hanging="360"/>
+      </w:pPr>
+      <w:rPr>
+        <w:rFonts w:ascii="Symbol" w:hAnsi="Symbol" w:hint="default"/>
+      </w:rPr>
+    </w:lvl>
+    <w:lvl w:ilvl="4" w:tplc="04090003" w:tentative="1">
+      <w:start w:val="1"/>
+      <w:numFmt w:val="bullet"/>
+      <w:lvlText w:val="o"/>
+      <w:lvlJc w:val="left"/>
+      <w:pPr>
+        <w:ind w:left="3600" w:hanging="360"/>
+      </w:pPr>
+      <w:rPr>
+        <w:rFonts w:ascii="Courier New" w:hAnsi="Courier New" w:cs="Courier New" w:hint="default"/>
+      </w:rPr>
+    </w:lvl>
+    <w:lvl w:ilvl="5" w:tplc="04090005" w:tentative="1">
+      <w:start w:val="1"/>
+      <w:numFmt w:val="bullet"/>
+      <w:lvlText w:val=""/>
+      <w:lvlJc w:val="left"/>
+      <w:pPr>
+        <w:ind w:left="4320" w:hanging="360"/>
+      </w:pPr>
+      <w:rPr>
+        <w:rFonts w:ascii="Wingdings" w:hAnsi="Wingdings" w:hint="default"/>
+      </w:rPr>
+    </w:lvl>
+    <w:lvl w:ilvl="6" w:tplc="04090001" w:tentative="1">
+      <w:start w:val="1"/>
+      <w:numFmt w:val="bullet"/>
+      <w:lvlText w:val=""/>
+      <w:lvlJc w:val="left"/>
+      <w:pPr>
+        <w:ind w:left="5040" w:hanging="360"/>
+      </w:pPr>
+      <w:rPr>
+        <w:rFonts w:ascii="Symbol" w:hAnsi="Symbol" w:hint="default"/>
+      </w:rPr>
+    </w:lvl>
+    <w:lvl w:ilvl="7" w:tplc="04090003" w:tentative="1">
+      <w:start w:val="1"/>
+      <w:numFmt w:val="bullet"/>
+      <w:lvlText w:val="o"/>
+      <w:lvlJc w:val="left"/>
+      <w:pPr>
+        <w:ind w:left="5760" w:hanging="360"/>
+      </w:pPr>
+      <w:rPr>
+        <w:rFonts w:ascii="Courier New" w:hAnsi="Courier New" w:cs="Courier New" w:hint="default"/>
+      </w:rPr>
+    </w:lvl>
+    <w:lvl w:ilvl="8" w:tplc="04090005" w:tentative="1">
+      <w:start w:val="1"/>
+      <w:numFmt w:val="bullet"/>
+      <w:lvlText w:val=""/>
+      <w:lvlJc w:val="left"/>
+      <w:pPr>
+        <w:ind w:left="6480" w:hanging="360"/>
+      </w:pPr>
+      <w:rPr>
+        <w:rFonts w:ascii="Wingdings" w:hAnsi="Wingdings" w:hint="default"/>
+      </w:rPr>
+    </w:lvl>
+  </w:abstractNum>
+  <w:abstractNum w:abstractNumId="9">
     <w:nsid w:val="4C02337E"/>
     <w:multiLevelType w:val="hybridMultilevel"/>
     <w:tmpl w:val="269A2BE6"/>
@@ -2857,7 +3488,7 @@
       </w:pPr>
     </w:lvl>
   </w:abstractNum>
-  <w:abstractNum w:abstractNumId="8">
+  <w:abstractNum w:abstractNumId="10">
     <w:nsid w:val="4C506B87"/>
     <w:multiLevelType w:val="hybridMultilevel"/>
     <w:tmpl w:val="F05CA298"/>
@@ -2970,7 +3601,7 @@
       </w:rPr>
     </w:lvl>
   </w:abstractNum>
-  <w:abstractNum w:abstractNumId="9">
+  <w:abstractNum w:abstractNumId="11">
     <w:nsid w:val="4E4502DE"/>
     <w:multiLevelType w:val="hybridMultilevel"/>
     <w:tmpl w:val="A3AEBF0E"/>
@@ -3083,7 +3714,7 @@
       </w:rPr>
     </w:lvl>
   </w:abstractNum>
-  <w:abstractNum w:abstractNumId="10">
+  <w:abstractNum w:abstractNumId="12">
     <w:nsid w:val="52F83B78"/>
     <w:multiLevelType w:val="hybridMultilevel"/>
     <w:tmpl w:val="5944F48E"/>
@@ -3196,29 +3827,142 @@
       </w:rPr>
     </w:lvl>
   </w:abstractNum>
+  <w:abstractNum w:abstractNumId="13">
+    <w:nsid w:val="62257FC5"/>
+    <w:multiLevelType w:val="hybridMultilevel"/>
+    <w:tmpl w:val="0A1408F2"/>
+    <w:lvl w:ilvl="0" w:tplc="04090005">
+      <w:start w:val="1"/>
+      <w:numFmt w:val="bullet"/>
+      <w:lvlText w:val=""/>
+      <w:lvlJc w:val="left"/>
+      <w:pPr>
+        <w:ind w:left="720" w:hanging="360"/>
+      </w:pPr>
+      <w:rPr>
+        <w:rFonts w:ascii="Wingdings" w:hAnsi="Wingdings" w:hint="default"/>
+      </w:rPr>
+    </w:lvl>
+    <w:lvl w:ilvl="1" w:tplc="04090003" w:tentative="1">
+      <w:start w:val="1"/>
+      <w:numFmt w:val="bullet"/>
+      <w:lvlText w:val="o"/>
+      <w:lvlJc w:val="left"/>
+      <w:pPr>
+        <w:ind w:left="1440" w:hanging="360"/>
+      </w:pPr>
+      <w:rPr>
+        <w:rFonts w:ascii="Courier New" w:hAnsi="Courier New" w:cs="Courier New" w:hint="default"/>
+      </w:rPr>
+    </w:lvl>
+    <w:lvl w:ilvl="2" w:tplc="04090005" w:tentative="1">
+      <w:start w:val="1"/>
+      <w:numFmt w:val="bullet"/>
+      <w:lvlText w:val=""/>
+      <w:lvlJc w:val="left"/>
+      <w:pPr>
+        <w:ind w:left="2160" w:hanging="360"/>
+      </w:pPr>
+      <w:rPr>
+        <w:rFonts w:ascii="Wingdings" w:hAnsi="Wingdings" w:hint="default"/>
+      </w:rPr>
+    </w:lvl>
+    <w:lvl w:ilvl="3" w:tplc="04090001" w:tentative="1">
+      <w:start w:val="1"/>
+      <w:numFmt w:val="bullet"/>
+      <w:lvlText w:val=""/>
+      <w:lvlJc w:val="left"/>
+      <w:pPr>
+        <w:ind w:left="2880" w:hanging="360"/>
+      </w:pPr>
+      <w:rPr>
+        <w:rFonts w:ascii="Symbol" w:hAnsi="Symbol" w:hint="default"/>
+      </w:rPr>
+    </w:lvl>
+    <w:lvl w:ilvl="4" w:tplc="04090003" w:tentative="1">
+      <w:start w:val="1"/>
+      <w:numFmt w:val="bullet"/>
+      <w:lvlText w:val="o"/>
+      <w:lvlJc w:val="left"/>
+      <w:pPr>
+        <w:ind w:left="3600" w:hanging="360"/>
+      </w:pPr>
+      <w:rPr>
+        <w:rFonts w:ascii="Courier New" w:hAnsi="Courier New" w:cs="Courier New" w:hint="default"/>
+      </w:rPr>
+    </w:lvl>
+    <w:lvl w:ilvl="5" w:tplc="04090005" w:tentative="1">
+      <w:start w:val="1"/>
+      <w:numFmt w:val="bullet"/>
+      <w:lvlText w:val=""/>
+      <w:lvlJc w:val="left"/>
+      <w:pPr>
+        <w:ind w:left="4320" w:hanging="360"/>
+      </w:pPr>
+      <w:rPr>
+        <w:rFonts w:ascii="Wingdings" w:hAnsi="Wingdings" w:hint="default"/>
+      </w:rPr>
+    </w:lvl>
+    <w:lvl w:ilvl="6" w:tplc="04090001" w:tentative="1">
+      <w:start w:val="1"/>
+      <w:numFmt w:val="bullet"/>
+      <w:lvlText w:val=""/>
+      <w:lvlJc w:val="left"/>
+      <w:pPr>
+        <w:ind w:left="5040" w:hanging="360"/>
+      </w:pPr>
+      <w:rPr>
+        <w:rFonts w:ascii="Symbol" w:hAnsi="Symbol" w:hint="default"/>
+      </w:rPr>
+    </w:lvl>
+    <w:lvl w:ilvl="7" w:tplc="04090003" w:tentative="1">
+      <w:start w:val="1"/>
+      <w:numFmt w:val="bullet"/>
+      <w:lvlText w:val="o"/>
+      <w:lvlJc w:val="left"/>
+      <w:pPr>
+        <w:ind w:left="5760" w:hanging="360"/>
+      </w:pPr>
+      <w:rPr>
+        <w:rFonts w:ascii="Courier New" w:hAnsi="Courier New" w:cs="Courier New" w:hint="default"/>
+      </w:rPr>
+    </w:lvl>
+    <w:lvl w:ilvl="8" w:tplc="04090005" w:tentative="1">
+      <w:start w:val="1"/>
+      <w:numFmt w:val="bullet"/>
+      <w:lvlText w:val=""/>
+      <w:lvlJc w:val="left"/>
+      <w:pPr>
+        <w:ind w:left="6480" w:hanging="360"/>
+      </w:pPr>
+      <w:rPr>
+        <w:rFonts w:ascii="Wingdings" w:hAnsi="Wingdings" w:hint="default"/>
+      </w:rPr>
+    </w:lvl>
+  </w:abstractNum>
   <w:num w:numId="1">
+    <w:abstractNumId w:val="11"/>
+  </w:num>
+  <w:num w:numId="2">
     <w:abstractNumId w:val="9"/>
   </w:num>
-  <w:num w:numId="2">
-    <w:abstractNumId w:val="7"/>
-  </w:num>
   <w:num w:numId="3">
-    <w:abstractNumId w:val="4"/>
+    <w:abstractNumId w:val="5"/>
   </w:num>
   <w:num w:numId="4">
     <w:abstractNumId w:val="3"/>
   </w:num>
   <w:num w:numId="5">
-    <w:abstractNumId w:val="8"/>
+    <w:abstractNumId w:val="10"/>
   </w:num>
   <w:num w:numId="6">
     <w:abstractNumId w:val="1"/>
   </w:num>
   <w:num w:numId="7">
-    <w:abstractNumId w:val="6"/>
+    <w:abstractNumId w:val="7"/>
   </w:num>
   <w:num w:numId="8">
-    <w:abstractNumId w:val="10"/>
+    <w:abstractNumId w:val="12"/>
   </w:num>
   <w:num w:numId="9">
     <w:abstractNumId w:val="0"/>
@@ -3227,7 +3971,16 @@
     <w:abstractNumId w:val="2"/>
   </w:num>
   <w:num w:numId="11">
-    <w:abstractNumId w:val="5"/>
+    <w:abstractNumId w:val="6"/>
+  </w:num>
+  <w:num w:numId="12">
+    <w:abstractNumId w:val="4"/>
+  </w:num>
+  <w:num w:numId="13">
+    <w:abstractNumId w:val="13"/>
+  </w:num>
+  <w:num w:numId="14">
+    <w:abstractNumId w:val="8"/>
   </w:num>
 </w:numbering>
 </file>
@@ -4064,7 +4817,7 @@
 </file>
 
 <file path=customXml/itemProps1.xml><?xml version="1.0" encoding="utf-8"?>
-<ds:datastoreItem xmlns:ds="http://schemas.openxmlformats.org/officeDocument/2006/customXml" ds:itemID="{B090254C-90DD-42D1-8D9F-B31420556F3B}">
+<ds:datastoreItem xmlns:ds="http://schemas.openxmlformats.org/officeDocument/2006/customXml" ds:itemID="{896CEEC6-A4D7-4A7B-96C3-A97DE024CB5C}">
   <ds:schemaRefs>
     <ds:schemaRef ds:uri="http://schemas.openxmlformats.org/officeDocument/2006/bibliography"/>
   </ds:schemaRefs>

</xml_diff>

<commit_message>
Made margins larger- overall more readable. Tweaked wording.
</commit_message>
<xml_diff>
--- a/daniel_engbert_resume.docx
+++ b/daniel_engbert_resume.docx
@@ -102,7 +102,7 @@
     <w:tbl>
       <w:tblPr>
         <w:tblStyle w:val="TableGrid"/>
-        <w:tblW w:w="11491" w:type="dxa"/>
+        <w:tblW w:w="10720" w:type="dxa"/>
         <w:jc w:val="center"/>
         <w:tblInd w:w="152" w:type="dxa"/>
         <w:tblBorders>
@@ -116,16 +116,16 @@
         <w:tblLayout w:type="fixed"/>
         <w:tblCellMar>
           <w:top w:w="72" w:type="dxa"/>
-          <w:left w:w="0" w:type="dxa"/>
+          <w:left w:w="14" w:type="dxa"/>
           <w:bottom w:w="72" w:type="dxa"/>
-          <w:right w:w="72" w:type="dxa"/>
+          <w:right w:w="115" w:type="dxa"/>
         </w:tblCellMar>
         <w:tblLook w:val="04A0" w:firstRow="1" w:lastRow="0" w:firstColumn="1" w:lastColumn="0" w:noHBand="0" w:noVBand="1"/>
       </w:tblPr>
       <w:tblGrid>
-        <w:gridCol w:w="1620"/>
-        <w:gridCol w:w="8730"/>
-        <w:gridCol w:w="1141"/>
+        <w:gridCol w:w="1549"/>
+        <w:gridCol w:w="8190"/>
+        <w:gridCol w:w="981"/>
       </w:tblGrid>
       <w:tr>
         <w:trPr>
@@ -134,7 +134,7 @@
         </w:trPr>
         <w:tc>
           <w:tcPr>
-            <w:tcW w:w="1620" w:type="dxa"/>
+            <w:tcW w:w="1549" w:type="dxa"/>
             <w:tcBorders>
               <w:bottom w:val="single" w:sz="4" w:space="0" w:color="auto"/>
             </w:tcBorders>
@@ -157,58 +157,68 @@
         </w:tc>
         <w:tc>
           <w:tcPr>
-            <w:tcW w:w="8730" w:type="dxa"/>
+            <w:tcW w:w="8190" w:type="dxa"/>
             <w:tcBorders>
               <w:bottom w:val="single" w:sz="4" w:space="0" w:color="auto"/>
             </w:tcBorders>
           </w:tcPr>
           <w:p>
             <w:pPr>
-              <w:rPr>
-                <w:sz w:val="28"/>
-                <w:szCs w:val="23"/>
-              </w:rPr>
-            </w:pPr>
-            <w:r>
-              <w:rPr>
-                <w:sz w:val="28"/>
-                <w:szCs w:val="23"/>
+              <w:spacing w:after="120"/>
+              <w:rPr>
+                <w:sz w:val="26"/>
+                <w:szCs w:val="26"/>
+              </w:rPr>
+            </w:pPr>
+            <w:r>
+              <w:rPr>
+                <w:sz w:val="26"/>
+                <w:szCs w:val="26"/>
               </w:rPr>
               <w:t xml:space="preserve">College student </w:t>
             </w:r>
             <w:r>
               <w:rPr>
-                <w:sz w:val="28"/>
-                <w:szCs w:val="23"/>
+                <w:sz w:val="26"/>
+                <w:szCs w:val="26"/>
               </w:rPr>
               <w:t xml:space="preserve">with thorough programming experience </w:t>
             </w:r>
             <w:r>
               <w:rPr>
-                <w:sz w:val="28"/>
-                <w:szCs w:val="23"/>
+                <w:sz w:val="26"/>
+                <w:szCs w:val="26"/>
               </w:rPr>
               <w:t>seeking</w:t>
             </w:r>
             <w:r>
               <w:rPr>
-                <w:sz w:val="28"/>
-                <w:szCs w:val="23"/>
-              </w:rPr>
-              <w:t xml:space="preserve"> a summer</w:t>
-            </w:r>
-            <w:r>
-              <w:rPr>
-                <w:sz w:val="28"/>
-                <w:szCs w:val="23"/>
-              </w:rPr>
-              <w:t xml:space="preserve"> internship in the Computer Science field.</w:t>
+                <w:sz w:val="26"/>
+                <w:szCs w:val="26"/>
+              </w:rPr>
+              <w:t xml:space="preserve"> an </w:t>
+            </w:r>
+            <w:bookmarkStart w:id="0" w:name="_GoBack"/>
+            <w:bookmarkEnd w:id="0"/>
+            <w:r>
+              <w:rPr>
+                <w:sz w:val="26"/>
+                <w:szCs w:val="26"/>
+              </w:rPr>
+              <w:t>internshi</w:t>
+            </w:r>
+            <w:r>
+              <w:rPr>
+                <w:sz w:val="26"/>
+                <w:szCs w:val="26"/>
+              </w:rPr>
+              <w:t>p in the Computer Science field for summer 2017.</w:t>
             </w:r>
           </w:p>
         </w:tc>
         <w:tc>
           <w:tcPr>
-            <w:tcW w:w="1141" w:type="dxa"/>
+            <w:tcW w:w="981" w:type="dxa"/>
             <w:tcBorders>
               <w:bottom w:val="single" w:sz="4" w:space="0" w:color="auto"/>
             </w:tcBorders>
@@ -226,12 +236,12 @@
       </w:tr>
       <w:tr>
         <w:trPr>
-          <w:trHeight w:val="2205"/>
+          <w:trHeight w:val="2267"/>
           <w:jc w:val="center"/>
         </w:trPr>
         <w:tc>
           <w:tcPr>
-            <w:tcW w:w="1620" w:type="dxa"/>
+            <w:tcW w:w="1549" w:type="dxa"/>
             <w:vMerge w:val="restart"/>
             <w:tcBorders>
               <w:top w:val="single" w:sz="4" w:space="0" w:color="auto"/>
@@ -254,7 +264,7 @@
         </w:tc>
         <w:tc>
           <w:tcPr>
-            <w:tcW w:w="8730" w:type="dxa"/>
+            <w:tcW w:w="8190" w:type="dxa"/>
             <w:vMerge w:val="restart"/>
             <w:tcBorders>
               <w:top w:val="single" w:sz="4" w:space="0" w:color="auto"/>
@@ -608,6 +618,7 @@
                 <w:ilvl w:val="0"/>
                 <w:numId w:val="8"/>
               </w:numPr>
+              <w:spacing w:after="120"/>
               <w:rPr>
                 <w:sz w:val="23"/>
                 <w:szCs w:val="23"/>
@@ -624,7 +635,7 @@
         </w:tc>
         <w:tc>
           <w:tcPr>
-            <w:tcW w:w="1141" w:type="dxa"/>
+            <w:tcW w:w="981" w:type="dxa"/>
             <w:tcBorders>
               <w:top w:val="single" w:sz="4" w:space="0" w:color="auto"/>
             </w:tcBorders>
@@ -632,28 +643,20 @@
           <w:p>
             <w:pPr>
               <w:ind w:left="360" w:hanging="360"/>
-              <w:jc w:val="right"/>
-              <w:rPr>
-                <w:sz w:val="24"/>
-              </w:rPr>
-            </w:pPr>
-            <w:r>
-              <w:rPr>
-                <w:sz w:val="24"/>
-              </w:rPr>
-              <w:t>Aug</w:t>
-            </w:r>
-            <w:r>
-              <w:rPr>
-                <w:sz w:val="24"/>
-              </w:rPr>
-              <w:t xml:space="preserve"> 2015-</w:t>
+              <w:rPr>
+                <w:sz w:val="24"/>
+              </w:rPr>
+            </w:pPr>
+            <w:r>
+              <w:rPr>
+                <w:sz w:val="24"/>
+              </w:rPr>
+              <w:t>2015-</w:t>
             </w:r>
           </w:p>
           <w:p>
             <w:pPr>
               <w:ind w:left="360" w:hanging="360"/>
-              <w:jc w:val="right"/>
               <w:rPr>
                 <w:b/>
                 <w:sz w:val="24"/>
@@ -669,7 +672,6 @@
           <w:p>
             <w:pPr>
               <w:ind w:left="360" w:hanging="360"/>
-              <w:jc w:val="right"/>
               <w:rPr>
                 <w:sz w:val="24"/>
               </w:rPr>
@@ -684,7 +686,7 @@
         </w:trPr>
         <w:tc>
           <w:tcPr>
-            <w:tcW w:w="1620" w:type="dxa"/>
+            <w:tcW w:w="1549" w:type="dxa"/>
             <w:vMerge/>
             <w:tcBorders>
               <w:bottom w:val="single" w:sz="4" w:space="0" w:color="auto"/>
@@ -701,7 +703,7 @@
         </w:tc>
         <w:tc>
           <w:tcPr>
-            <w:tcW w:w="8730" w:type="dxa"/>
+            <w:tcW w:w="8190" w:type="dxa"/>
             <w:vMerge/>
             <w:tcBorders>
               <w:bottom w:val="single" w:sz="4" w:space="0" w:color="auto"/>
@@ -720,14 +722,13 @@
         </w:tc>
         <w:tc>
           <w:tcPr>
-            <w:tcW w:w="1141" w:type="dxa"/>
+            <w:tcW w:w="981" w:type="dxa"/>
             <w:tcBorders>
               <w:bottom w:val="single" w:sz="4" w:space="0" w:color="auto"/>
             </w:tcBorders>
           </w:tcPr>
           <w:p>
             <w:pPr>
-              <w:jc w:val="right"/>
               <w:rPr>
                 <w:sz w:val="24"/>
               </w:rPr>
@@ -742,7 +743,6 @@
           <w:p>
             <w:pPr>
               <w:ind w:left="360" w:hanging="360"/>
-              <w:jc w:val="right"/>
               <w:rPr>
                 <w:sz w:val="24"/>
               </w:rPr>
@@ -763,7 +763,7 @@
         </w:trPr>
         <w:tc>
           <w:tcPr>
-            <w:tcW w:w="1620" w:type="dxa"/>
+            <w:tcW w:w="1549" w:type="dxa"/>
             <w:tcBorders>
               <w:top w:val="single" w:sz="4" w:space="0" w:color="auto"/>
               <w:bottom w:val="single" w:sz="4" w:space="0" w:color="auto"/>
@@ -795,7 +795,7 @@
         </w:tc>
         <w:tc>
           <w:tcPr>
-            <w:tcW w:w="8730" w:type="dxa"/>
+            <w:tcW w:w="8190" w:type="dxa"/>
             <w:tcBorders>
               <w:top w:val="single" w:sz="4" w:space="0" w:color="auto"/>
               <w:bottom w:val="single" w:sz="4" w:space="0" w:color="auto"/>
@@ -842,6 +842,27 @@
                 <w:sz w:val="23"/>
                 <w:szCs w:val="23"/>
               </w:rPr>
+              <w:t>,</w:t>
+            </w:r>
+            <w:r>
+              <w:rPr>
+                <w:sz w:val="23"/>
+                <w:szCs w:val="23"/>
+              </w:rPr>
+              <w:t xml:space="preserve"> </w:t>
+            </w:r>
+            <w:r>
+              <w:rPr>
+                <w:sz w:val="23"/>
+                <w:szCs w:val="23"/>
+              </w:rPr>
+              <w:t>Python</w:t>
+            </w:r>
+            <w:r>
+              <w:rPr>
+                <w:sz w:val="23"/>
+                <w:szCs w:val="23"/>
+              </w:rPr>
               <w:t>, C</w:t>
             </w:r>
             <w:r>
@@ -849,14 +870,63 @@
                 <w:sz w:val="23"/>
                 <w:szCs w:val="23"/>
               </w:rPr>
-              <w:t xml:space="preserve">, </w:t>
-            </w:r>
-            <w:r>
-              <w:rPr>
-                <w:sz w:val="23"/>
-                <w:szCs w:val="23"/>
-              </w:rPr>
-              <w:t xml:space="preserve">PHP, SQL, </w:t>
+              <w:t xml:space="preserve">, VB, </w:t>
+            </w:r>
+            <w:r>
+              <w:rPr>
+                <w:sz w:val="23"/>
+                <w:szCs w:val="23"/>
+              </w:rPr>
+              <w:t>VBA</w:t>
+            </w:r>
+          </w:p>
+          <w:p>
+            <w:pPr>
+              <w:pStyle w:val="ListParagraph"/>
+              <w:numPr>
+                <w:ilvl w:val="0"/>
+                <w:numId w:val="7"/>
+              </w:numPr>
+              <w:spacing w:after="200" w:line="276" w:lineRule="auto"/>
+              <w:rPr>
+                <w:sz w:val="23"/>
+                <w:szCs w:val="23"/>
+              </w:rPr>
+            </w:pPr>
+            <w:r>
+              <w:rPr>
+                <w:sz w:val="23"/>
+                <w:szCs w:val="23"/>
+              </w:rPr>
+              <w:t>PHP,</w:t>
+            </w:r>
+            <w:r>
+              <w:rPr>
+                <w:sz w:val="23"/>
+                <w:szCs w:val="23"/>
+              </w:rPr>
+              <w:t xml:space="preserve"> </w:t>
+            </w:r>
+            <w:r>
+              <w:rPr>
+                <w:sz w:val="23"/>
+                <w:szCs w:val="23"/>
+              </w:rPr>
+              <w:t>SQL</w:t>
+            </w:r>
+            <w:r>
+              <w:rPr>
+                <w:sz w:val="23"/>
+                <w:szCs w:val="23"/>
+              </w:rPr>
+              <w:t xml:space="preserve">, HTML, CSS, </w:t>
+            </w:r>
+            <w:r>
+              <w:rPr>
+                <w:sz w:val="23"/>
+                <w:szCs w:val="23"/>
+              </w:rPr>
+              <w:t xml:space="preserve">LESS, </w:t>
             </w:r>
             <w:r>
               <w:rPr>
@@ -870,29 +940,17 @@
                 <w:sz w:val="23"/>
                 <w:szCs w:val="23"/>
               </w:rPr>
-              <w:t>,</w:t>
-            </w:r>
-            <w:r>
-              <w:rPr>
-                <w:sz w:val="23"/>
-                <w:szCs w:val="23"/>
-              </w:rPr>
-              <w:t xml:space="preserve"> </w:t>
-            </w:r>
-            <w:r>
-              <w:rPr>
-                <w:sz w:val="23"/>
-                <w:szCs w:val="23"/>
-              </w:rPr>
-              <w:t xml:space="preserve">HTML, </w:t>
-            </w:r>
-            <w:r>
-              <w:rPr>
-                <w:sz w:val="23"/>
-                <w:szCs w:val="23"/>
-              </w:rPr>
-              <w:t>CSS</w:t>
-            </w:r>
+              <w:t>/JQUERY/AJAX/</w:t>
+            </w:r>
+            <w:proofErr w:type="spellStart"/>
+            <w:r>
+              <w:rPr>
+                <w:sz w:val="23"/>
+                <w:szCs w:val="23"/>
+              </w:rPr>
+              <w:t>Json</w:t>
+            </w:r>
+            <w:proofErr w:type="spellEnd"/>
           </w:p>
           <w:p>
             <w:pPr>
@@ -981,13 +1039,6 @@
                 <w:szCs w:val="23"/>
               </w:rPr>
             </w:pPr>
-            <w:r>
-              <w:rPr>
-                <w:sz w:val="23"/>
-                <w:szCs w:val="23"/>
-              </w:rPr>
-              <w:t xml:space="preserve">Proficient in </w:t>
-            </w:r>
             <w:proofErr w:type="spellStart"/>
             <w:r>
               <w:rPr>
@@ -1039,7 +1090,7 @@
                 <w:sz w:val="23"/>
                 <w:szCs w:val="23"/>
               </w:rPr>
-              <w:t xml:space="preserve">Fluent in Microsoft </w:t>
+              <w:t xml:space="preserve">Microsoft </w:t>
             </w:r>
             <w:r>
               <w:rPr>
@@ -1114,6 +1165,7 @@
                 <w:ilvl w:val="0"/>
                 <w:numId w:val="7"/>
               </w:numPr>
+              <w:spacing w:after="120"/>
               <w:rPr>
                 <w:sz w:val="23"/>
                 <w:szCs w:val="23"/>
@@ -1144,7 +1196,7 @@
         </w:tc>
         <w:tc>
           <w:tcPr>
-            <w:tcW w:w="1141" w:type="dxa"/>
+            <w:tcW w:w="981" w:type="dxa"/>
             <w:tcBorders>
               <w:top w:val="single" w:sz="4" w:space="0" w:color="auto"/>
               <w:bottom w:val="single" w:sz="4" w:space="0" w:color="auto"/>
@@ -1153,7 +1205,6 @@
           <w:p>
             <w:pPr>
               <w:spacing w:after="100"/>
-              <w:jc w:val="right"/>
               <w:rPr>
                 <w:b/>
                 <w:sz w:val="24"/>
@@ -1164,13 +1215,12 @@
       </w:tr>
       <w:tr>
         <w:trPr>
-          <w:trHeight w:val="764"/>
+          <w:trHeight w:val="3728"/>
           <w:jc w:val="center"/>
         </w:trPr>
         <w:tc>
           <w:tcPr>
-            <w:tcW w:w="1620" w:type="dxa"/>
-            <w:vMerge w:val="restart"/>
+            <w:tcW w:w="1549" w:type="dxa"/>
             <w:tcBorders>
               <w:top w:val="single" w:sz="4" w:space="0" w:color="auto"/>
             </w:tcBorders>
@@ -1193,8 +1243,7 @@
         </w:tc>
         <w:tc>
           <w:tcPr>
-            <w:tcW w:w="8730" w:type="dxa"/>
-            <w:vMerge w:val="restart"/>
+            <w:tcW w:w="8190" w:type="dxa"/>
             <w:tcBorders>
               <w:top w:val="single" w:sz="4" w:space="0" w:color="auto"/>
             </w:tcBorders>
@@ -1222,23 +1271,7 @@
                 <w:sz w:val="24"/>
                 <w:szCs w:val="23"/>
               </w:rPr>
-              <w:t>–</w:t>
-            </w:r>
-            <w:r>
-              <w:rPr>
-                <w:i/>
-                <w:sz w:val="24"/>
-                <w:szCs w:val="23"/>
-              </w:rPr>
-              <w:t xml:space="preserve"> </w:t>
-            </w:r>
-            <w:r>
-              <w:rPr>
-                <w:i/>
-                <w:sz w:val="24"/>
-                <w:szCs w:val="23"/>
-              </w:rPr>
-              <w:t>personal project</w:t>
+              <w:t>– personal project</w:t>
             </w:r>
             <w:r>
               <w:rPr>
@@ -1253,105 +1286,21 @@
                 <w:sz w:val="23"/>
                 <w:szCs w:val="23"/>
               </w:rPr>
-              <w:t xml:space="preserve">Used </w:t>
-            </w:r>
-            <w:r>
-              <w:rPr>
-                <w:sz w:val="23"/>
-                <w:szCs w:val="23"/>
-              </w:rPr>
-              <w:t>the Google M</w:t>
-            </w:r>
-            <w:r>
-              <w:rPr>
-                <w:sz w:val="23"/>
-                <w:szCs w:val="23"/>
-              </w:rPr>
-              <w:t xml:space="preserve">aps JavaScript API </w:t>
-            </w:r>
-            <w:r>
-              <w:rPr>
-                <w:sz w:val="23"/>
-                <w:szCs w:val="23"/>
-              </w:rPr>
-              <w:t xml:space="preserve">to create a webpage </w:t>
-            </w:r>
-            <w:r>
-              <w:rPr>
-                <w:sz w:val="23"/>
-                <w:szCs w:val="23"/>
-              </w:rPr>
-              <w:t xml:space="preserve">that </w:t>
-            </w:r>
-            <w:r>
-              <w:rPr>
-                <w:sz w:val="23"/>
-                <w:szCs w:val="23"/>
-              </w:rPr>
-              <w:t>identifies</w:t>
-            </w:r>
-            <w:r>
-              <w:rPr>
-                <w:sz w:val="23"/>
-                <w:szCs w:val="23"/>
-              </w:rPr>
-              <w:t xml:space="preserve"> the best route for users to </w:t>
-            </w:r>
-            <w:r>
-              <w:rPr>
-                <w:sz w:val="23"/>
-                <w:szCs w:val="23"/>
-              </w:rPr>
-              <w:t>travel</w:t>
-            </w:r>
-            <w:r>
-              <w:rPr>
-                <w:sz w:val="23"/>
-                <w:szCs w:val="23"/>
-              </w:rPr>
-              <w:t xml:space="preserve"> </w:t>
-            </w:r>
-            <w:r>
-              <w:rPr>
-                <w:sz w:val="23"/>
-                <w:szCs w:val="23"/>
-              </w:rPr>
-              <w:t>when</w:t>
-            </w:r>
-            <w:r>
-              <w:rPr>
-                <w:sz w:val="23"/>
-                <w:szCs w:val="23"/>
-              </w:rPr>
-              <w:t xml:space="preserve"> t</w:t>
-            </w:r>
-            <w:r>
-              <w:rPr>
-                <w:sz w:val="23"/>
-                <w:szCs w:val="23"/>
-              </w:rPr>
-              <w:t>ravel</w:t>
-            </w:r>
-            <w:r>
-              <w:rPr>
-                <w:sz w:val="23"/>
-                <w:szCs w:val="23"/>
-              </w:rPr>
-              <w:t>ing</w:t>
-            </w:r>
-            <w:r>
-              <w:rPr>
-                <w:sz w:val="23"/>
-                <w:szCs w:val="23"/>
-              </w:rPr>
-              <w:t xml:space="preserve"> to </w:t>
-            </w:r>
-            <w:r>
-              <w:rPr>
-                <w:sz w:val="23"/>
-                <w:szCs w:val="23"/>
-              </w:rPr>
-              <w:t>multiple destinations.</w:t>
+              <w:t xml:space="preserve">Used the Google Maps JavaScript API to create a webpage that identifies the best route for users to travel when </w:t>
+            </w:r>
+            <w:r>
+              <w:rPr>
+                <w:sz w:val="23"/>
+                <w:szCs w:val="23"/>
+              </w:rPr>
+              <w:t>stopping at</w:t>
+            </w:r>
+            <w:r>
+              <w:rPr>
+                <w:sz w:val="23"/>
+                <w:szCs w:val="23"/>
+              </w:rPr>
+              <w:t xml:space="preserve"> multiple destinations.</w:t>
             </w:r>
           </w:p>
           <w:p>
@@ -1370,90 +1319,32 @@
                 <w:sz w:val="24"/>
                 <w:szCs w:val="23"/>
               </w:rPr>
-              <w:t xml:space="preserve">Java </w:t>
+              <w:t xml:space="preserve">Java Sentence Generator </w:t>
+            </w:r>
+            <w:r>
+              <w:rPr>
+                <w:i/>
+                <w:sz w:val="24"/>
+                <w:szCs w:val="23"/>
+              </w:rPr>
+              <w:t>– personal project</w:t>
             </w:r>
             <w:r>
               <w:rPr>
                 <w:rFonts w:eastAsiaTheme="minorEastAsia"/>
                 <w:b/>
-                <w:sz w:val="24"/>
-                <w:szCs w:val="23"/>
-              </w:rPr>
-              <w:t>Sentence Generator</w:t>
+                <w:sz w:val="23"/>
+                <w:szCs w:val="23"/>
+              </w:rPr>
+              <w:br/>
             </w:r>
             <w:r>
               <w:rPr>
                 <w:rFonts w:eastAsiaTheme="minorEastAsia"/>
-                <w:b/>
-                <w:sz w:val="24"/>
-                <w:szCs w:val="23"/>
-              </w:rPr>
-              <w:t xml:space="preserve"> </w:t>
-            </w:r>
-            <w:r>
-              <w:rPr>
-                <w:i/>
-                <w:sz w:val="24"/>
-                <w:szCs w:val="23"/>
-              </w:rPr>
-              <w:t>– personal project</w:t>
-            </w:r>
-            <w:r>
-              <w:rPr>
-                <w:rFonts w:eastAsiaTheme="minorEastAsia"/>
-                <w:b/>
-                <w:sz w:val="23"/>
-                <w:szCs w:val="23"/>
-              </w:rPr>
-              <w:br/>
-            </w:r>
-            <w:r>
-              <w:rPr>
-                <w:rFonts w:eastAsiaTheme="minorEastAsia"/>
-                <w:sz w:val="23"/>
-                <w:szCs w:val="23"/>
-              </w:rPr>
-              <w:t>Created a Java program tha</w:t>
-            </w:r>
-            <w:r>
-              <w:rPr>
-                <w:rFonts w:eastAsiaTheme="minorEastAsia"/>
-                <w:sz w:val="23"/>
-                <w:szCs w:val="23"/>
-              </w:rPr>
-              <w:t xml:space="preserve">t analyzes provided text, stores patterns in a custom class, </w:t>
-            </w:r>
-            <w:r>
-              <w:rPr>
-                <w:rFonts w:eastAsiaTheme="minorEastAsia"/>
-                <w:sz w:val="23"/>
-                <w:szCs w:val="23"/>
-              </w:rPr>
-              <w:t xml:space="preserve">and generates random sentences based on </w:t>
-            </w:r>
-            <w:r>
-              <w:rPr>
-                <w:rFonts w:eastAsiaTheme="minorEastAsia"/>
-                <w:sz w:val="23"/>
-                <w:szCs w:val="23"/>
-              </w:rPr>
-              <w:t>analysis</w:t>
-            </w:r>
-            <w:r>
-              <w:rPr>
-                <w:rFonts w:eastAsiaTheme="minorEastAsia"/>
-                <w:sz w:val="23"/>
-                <w:szCs w:val="23"/>
-              </w:rPr>
-              <w:t xml:space="preserve"> of the provided text</w:t>
-            </w:r>
-            <w:r>
-              <w:rPr>
-                <w:rFonts w:eastAsiaTheme="minorEastAsia"/>
-                <w:sz w:val="23"/>
-                <w:szCs w:val="23"/>
-              </w:rPr>
-              <w:t>.</w:t>
+                <w:sz w:val="23"/>
+                <w:szCs w:val="23"/>
+              </w:rPr>
+              <w:t>Created a Java program that analyzes provided text, stores patterns in a custom class, and generates random sentences based on analysis of the provided text.</w:t>
             </w:r>
           </w:p>
           <w:p>
@@ -1479,7 +1370,104 @@
                 <w:sz w:val="24"/>
                 <w:szCs w:val="23"/>
               </w:rPr>
-              <w:t xml:space="preserve">– </w:t>
+              <w:t>– High School</w:t>
+            </w:r>
+            <w:r>
+              <w:rPr>
+                <w:b/>
+                <w:sz w:val="23"/>
+                <w:szCs w:val="23"/>
+              </w:rPr>
+              <w:br/>
+            </w:r>
+            <w:r>
+              <w:rPr>
+                <w:sz w:val="23"/>
+                <w:szCs w:val="23"/>
+              </w:rPr>
+              <w:t xml:space="preserve">Worked with a mentor to develop an Arduino system with </w:t>
+            </w:r>
+            <w:r>
+              <w:rPr>
+                <w:sz w:val="23"/>
+                <w:szCs w:val="23"/>
+              </w:rPr>
+              <w:t xml:space="preserve">sensors, a </w:t>
+            </w:r>
+            <w:r>
+              <w:rPr>
+                <w:sz w:val="23"/>
+                <w:szCs w:val="23"/>
+              </w:rPr>
+              <w:t>custom PCB</w:t>
+            </w:r>
+            <w:r>
+              <w:rPr>
+                <w:sz w:val="23"/>
+                <w:szCs w:val="23"/>
+              </w:rPr>
+              <w:t xml:space="preserve">, </w:t>
+            </w:r>
+            <w:r>
+              <w:rPr>
+                <w:sz w:val="23"/>
+                <w:szCs w:val="23"/>
+              </w:rPr>
+              <w:t xml:space="preserve">and an exercise bike </w:t>
+            </w:r>
+            <w:r>
+              <w:rPr>
+                <w:sz w:val="23"/>
+                <w:szCs w:val="23"/>
+              </w:rPr>
+              <w:t>to</w:t>
+            </w:r>
+            <w:r>
+              <w:rPr>
+                <w:sz w:val="23"/>
+                <w:szCs w:val="23"/>
+              </w:rPr>
+              <w:t xml:space="preserve"> </w:t>
+            </w:r>
+            <w:r>
+              <w:rPr>
+                <w:sz w:val="23"/>
+                <w:szCs w:val="23"/>
+              </w:rPr>
+              <w:t>control race</w:t>
+            </w:r>
+            <w:r>
+              <w:rPr>
+                <w:sz w:val="23"/>
+                <w:szCs w:val="23"/>
+              </w:rPr>
+              <w:t xml:space="preserve"> cars in </w:t>
+            </w:r>
+            <w:r>
+              <w:rPr>
+                <w:sz w:val="23"/>
+                <w:szCs w:val="23"/>
+              </w:rPr>
+              <w:t>computer games while exercising.</w:t>
+            </w:r>
+          </w:p>
+          <w:p>
+            <w:pPr>
+              <w:spacing w:after="120"/>
+              <w:ind w:left="360" w:hanging="360"/>
+              <w:rPr>
+                <w:b/>
+                <w:sz w:val="23"/>
+                <w:szCs w:val="23"/>
+              </w:rPr>
+            </w:pPr>
+            <w:r>
+              <w:rPr>
+                <w:b/>
+                <w:sz w:val="24"/>
+                <w:szCs w:val="23"/>
+              </w:rPr>
+              <w:t xml:space="preserve">Microcontrollers Course </w:t>
             </w:r>
             <w:r>
               <w:rPr>
@@ -1487,7 +1475,7 @@
                 <w:sz w:val="24"/>
                 <w:szCs w:val="23"/>
               </w:rPr>
-              <w:t>High School</w:t>
+              <w:t>– High School</w:t>
             </w:r>
             <w:r>
               <w:rPr>
@@ -1502,421 +1490,23 @@
                 <w:sz w:val="23"/>
                 <w:szCs w:val="23"/>
               </w:rPr>
-              <w:t xml:space="preserve">Worked with a mentor to develop an Arduino system with </w:t>
-            </w:r>
-            <w:r>
-              <w:rPr>
-                <w:sz w:val="23"/>
-                <w:szCs w:val="23"/>
-              </w:rPr>
-              <w:t xml:space="preserve">sensors, </w:t>
-            </w:r>
-            <w:r>
-              <w:rPr>
-                <w:sz w:val="23"/>
-                <w:szCs w:val="23"/>
-              </w:rPr>
-              <w:t>a custom PCB</w:t>
-            </w:r>
-            <w:r>
-              <w:rPr>
-                <w:sz w:val="23"/>
-                <w:szCs w:val="23"/>
-              </w:rPr>
-              <w:t xml:space="preserve">, </w:t>
-            </w:r>
-            <w:r>
-              <w:rPr>
-                <w:sz w:val="23"/>
-                <w:szCs w:val="23"/>
-              </w:rPr>
-              <w:t xml:space="preserve">and an exercise bike </w:t>
-            </w:r>
-            <w:r>
-              <w:rPr>
-                <w:sz w:val="23"/>
-                <w:szCs w:val="23"/>
-              </w:rPr>
-              <w:t>to</w:t>
-            </w:r>
-            <w:r>
-              <w:rPr>
-                <w:sz w:val="23"/>
-                <w:szCs w:val="23"/>
-              </w:rPr>
-              <w:t xml:space="preserve"> </w:t>
-            </w:r>
-            <w:r>
-              <w:rPr>
-                <w:sz w:val="23"/>
-                <w:szCs w:val="23"/>
-              </w:rPr>
-              <w:t xml:space="preserve">control </w:t>
-            </w:r>
-            <w:r>
-              <w:rPr>
-                <w:sz w:val="23"/>
-                <w:szCs w:val="23"/>
-              </w:rPr>
-              <w:t>race</w:t>
-            </w:r>
-            <w:r>
-              <w:rPr>
-                <w:sz w:val="23"/>
-                <w:szCs w:val="23"/>
-              </w:rPr>
-              <w:t xml:space="preserve"> cars in </w:t>
-            </w:r>
-            <w:r>
-              <w:rPr>
-                <w:sz w:val="23"/>
-                <w:szCs w:val="23"/>
-              </w:rPr>
-              <w:t>computer games</w:t>
-            </w:r>
-            <w:r>
-              <w:rPr>
-                <w:sz w:val="23"/>
-                <w:szCs w:val="23"/>
-              </w:rPr>
-              <w:t xml:space="preserve"> while exercising</w:t>
-            </w:r>
-            <w:r>
-              <w:rPr>
-                <w:sz w:val="23"/>
-                <w:szCs w:val="23"/>
-              </w:rPr>
-              <w:t>.</w:t>
-            </w:r>
-          </w:p>
-          <w:p>
-            <w:pPr>
-              <w:ind w:left="360" w:hanging="360"/>
-              <w:rPr>
-                <w:b/>
-                <w:sz w:val="23"/>
-                <w:szCs w:val="23"/>
-              </w:rPr>
-            </w:pPr>
-            <w:r>
-              <w:rPr>
-                <w:b/>
-                <w:sz w:val="24"/>
-                <w:szCs w:val="23"/>
-              </w:rPr>
-              <w:t>Microcontrolle</w:t>
-            </w:r>
-            <w:r>
-              <w:rPr>
-                <w:b/>
-                <w:sz w:val="24"/>
-                <w:szCs w:val="23"/>
-              </w:rPr>
-              <w:t xml:space="preserve">rs Course </w:t>
-            </w:r>
-            <w:r>
-              <w:rPr>
-                <w:i/>
-                <w:sz w:val="24"/>
-                <w:szCs w:val="23"/>
-              </w:rPr>
-              <w:t xml:space="preserve">– </w:t>
-            </w:r>
-            <w:r>
-              <w:rPr>
-                <w:i/>
-                <w:sz w:val="24"/>
-                <w:szCs w:val="23"/>
-              </w:rPr>
-              <w:t>High School</w:t>
-            </w:r>
-            <w:r>
-              <w:rPr>
-                <w:b/>
-                <w:sz w:val="23"/>
-                <w:szCs w:val="23"/>
-              </w:rPr>
-              <w:br/>
-            </w:r>
-            <w:r>
-              <w:rPr>
-                <w:sz w:val="23"/>
-                <w:szCs w:val="23"/>
-              </w:rPr>
-              <w:t>Programmed a PIC microcontroller in C to perform va</w:t>
-            </w:r>
-            <w:r>
-              <w:rPr>
-                <w:sz w:val="23"/>
-                <w:szCs w:val="23"/>
-              </w:rPr>
-              <w:t xml:space="preserve">rious tasks including recording </w:t>
-            </w:r>
-            <w:r>
-              <w:rPr>
-                <w:sz w:val="23"/>
-                <w:szCs w:val="23"/>
-              </w:rPr>
-              <w:t>and sending</w:t>
-            </w:r>
-            <w:r>
-              <w:rPr>
-                <w:sz w:val="23"/>
-                <w:szCs w:val="23"/>
-              </w:rPr>
-              <w:t xml:space="preserve"> data over </w:t>
-            </w:r>
-            <w:r>
-              <w:rPr>
-                <w:sz w:val="23"/>
-                <w:szCs w:val="23"/>
-              </w:rPr>
-              <w:t>serial communication</w:t>
-            </w:r>
-            <w:r>
-              <w:rPr>
-                <w:sz w:val="23"/>
-                <w:szCs w:val="23"/>
-              </w:rPr>
-              <w:t xml:space="preserve"> to</w:t>
-            </w:r>
-            <w:r>
-              <w:rPr>
-                <w:sz w:val="23"/>
-                <w:szCs w:val="23"/>
-              </w:rPr>
-              <w:t xml:space="preserve"> </w:t>
-            </w:r>
-            <w:r>
-              <w:rPr>
-                <w:sz w:val="23"/>
-                <w:szCs w:val="23"/>
-              </w:rPr>
-              <w:t>a computer running</w:t>
-            </w:r>
-            <w:r>
-              <w:rPr>
-                <w:sz w:val="23"/>
-                <w:szCs w:val="23"/>
-              </w:rPr>
-              <w:t xml:space="preserve"> a VB program</w:t>
-            </w:r>
-            <w:r>
-              <w:rPr>
-                <w:sz w:val="23"/>
-                <w:szCs w:val="23"/>
-              </w:rPr>
-              <w:t>.</w:t>
+              <w:t>Programmed a PIC microcontroller in C to perform various tasks including recording and sending data over serial communication to a computer.</w:t>
             </w:r>
           </w:p>
         </w:tc>
         <w:tc>
           <w:tcPr>
-            <w:tcW w:w="1141" w:type="dxa"/>
+            <w:tcW w:w="981" w:type="dxa"/>
             <w:tcBorders>
               <w:top w:val="single" w:sz="4" w:space="0" w:color="auto"/>
             </w:tcBorders>
           </w:tcPr>
           <w:p>
             <w:pPr>
-              <w:jc w:val="right"/>
-              <w:rPr>
-                <w:sz w:val="24"/>
-              </w:rPr>
-            </w:pPr>
-            <w:r>
-              <w:rPr>
-                <w:sz w:val="24"/>
-              </w:rPr>
-              <w:t>2016</w:t>
-            </w:r>
-          </w:p>
-        </w:tc>
-      </w:tr>
-      <w:tr>
-        <w:trPr>
-          <w:trHeight w:val="792"/>
-          <w:jc w:val="center"/>
-        </w:trPr>
-        <w:tc>
-          <w:tcPr>
-            <w:tcW w:w="1620" w:type="dxa"/>
-            <w:vMerge/>
-          </w:tcPr>
-          <w:p>
-            <w:pPr>
-              <w:rPr>
-                <w:b/>
-                <w:sz w:val="32"/>
-              </w:rPr>
-            </w:pPr>
-          </w:p>
-        </w:tc>
-        <w:tc>
-          <w:tcPr>
-            <w:tcW w:w="8730" w:type="dxa"/>
-            <w:vMerge/>
-          </w:tcPr>
-          <w:p>
-            <w:pPr>
-              <w:spacing w:after="60"/>
-              <w:ind w:left="360" w:hanging="360"/>
-              <w:rPr>
-                <w:b/>
-                <w:sz w:val="23"/>
-                <w:szCs w:val="23"/>
-              </w:rPr>
-            </w:pPr>
-          </w:p>
-        </w:tc>
-        <w:tc>
-          <w:tcPr>
-            <w:tcW w:w="1141" w:type="dxa"/>
-          </w:tcPr>
-          <w:p>
-            <w:pPr>
-              <w:jc w:val="right"/>
-              <w:rPr>
-                <w:sz w:val="24"/>
-              </w:rPr>
-            </w:pPr>
-            <w:r>
-              <w:rPr>
-                <w:sz w:val="24"/>
-              </w:rPr>
-              <w:t>2015</w:t>
-            </w:r>
-          </w:p>
-        </w:tc>
-        <w:bookmarkStart w:id="0" w:name="_GoBack"/>
-        <w:bookmarkEnd w:id="0"/>
-      </w:tr>
-      <w:tr>
-        <w:trPr>
-          <w:trHeight w:val="756"/>
-          <w:jc w:val="center"/>
-        </w:trPr>
-        <w:tc>
-          <w:tcPr>
-            <w:tcW w:w="1620" w:type="dxa"/>
-            <w:vMerge/>
-          </w:tcPr>
-          <w:p>
-            <w:pPr>
-              <w:rPr>
-                <w:b/>
-                <w:sz w:val="32"/>
-              </w:rPr>
-            </w:pPr>
-          </w:p>
-        </w:tc>
-        <w:tc>
-          <w:tcPr>
-            <w:tcW w:w="8730" w:type="dxa"/>
-            <w:vMerge/>
-          </w:tcPr>
-          <w:p>
-            <w:pPr>
-              <w:rPr>
-                <w:b/>
-                <w:sz w:val="23"/>
-                <w:szCs w:val="23"/>
-              </w:rPr>
-            </w:pPr>
-          </w:p>
-        </w:tc>
-        <w:tc>
-          <w:tcPr>
-            <w:tcW w:w="1141" w:type="dxa"/>
-          </w:tcPr>
-          <w:p>
-            <w:pPr>
-              <w:jc w:val="right"/>
-              <w:rPr>
-                <w:sz w:val="24"/>
-              </w:rPr>
-            </w:pPr>
-            <w:r>
-              <w:rPr>
-                <w:sz w:val="24"/>
-              </w:rPr>
-              <w:t>2014-</w:t>
-            </w:r>
-          </w:p>
-          <w:p>
-            <w:pPr>
-              <w:jc w:val="right"/>
-              <w:rPr>
-                <w:sz w:val="24"/>
-              </w:rPr>
-            </w:pPr>
-            <w:r>
-              <w:rPr>
-                <w:sz w:val="24"/>
-              </w:rPr>
-              <w:t>2015</w:t>
-            </w:r>
-          </w:p>
-        </w:tc>
-      </w:tr>
-      <w:tr>
-        <w:trPr>
-          <w:trHeight w:val="378"/>
-          <w:jc w:val="center"/>
-        </w:trPr>
-        <w:tc>
-          <w:tcPr>
-            <w:tcW w:w="1620" w:type="dxa"/>
-            <w:vMerge/>
-          </w:tcPr>
-          <w:p>
-            <w:pPr>
-              <w:rPr>
-                <w:b/>
-                <w:sz w:val="32"/>
-              </w:rPr>
-            </w:pPr>
-          </w:p>
-        </w:tc>
-        <w:tc>
-          <w:tcPr>
-            <w:tcW w:w="8730" w:type="dxa"/>
-            <w:vMerge/>
-          </w:tcPr>
-          <w:p>
-            <w:pPr>
-              <w:rPr>
-                <w:b/>
-                <w:sz w:val="23"/>
-                <w:szCs w:val="23"/>
-              </w:rPr>
-            </w:pPr>
-          </w:p>
-        </w:tc>
-        <w:tc>
-          <w:tcPr>
-            <w:tcW w:w="1141" w:type="dxa"/>
-            <w:tcBorders>
-              <w:bottom w:val="single" w:sz="4" w:space="0" w:color="auto"/>
-            </w:tcBorders>
-            <w:tcMar>
-              <w:top w:w="0" w:type="dxa"/>
-              <w:bottom w:w="0" w:type="dxa"/>
-            </w:tcMar>
-          </w:tcPr>
-          <w:p>
-            <w:pPr>
-              <w:jc w:val="right"/>
-              <w:rPr>
-                <w:sz w:val="24"/>
-              </w:rPr>
-            </w:pPr>
-            <w:r>
-              <w:rPr>
-                <w:sz w:val="24"/>
-              </w:rPr>
-              <w:t>2015</w:t>
-            </w:r>
+              <w:rPr>
+                <w:sz w:val="24"/>
+              </w:rPr>
+            </w:pPr>
           </w:p>
         </w:tc>
       </w:tr>
@@ -1927,7 +1517,7 @@
         </w:trPr>
         <w:tc>
           <w:tcPr>
-            <w:tcW w:w="1620" w:type="dxa"/>
+            <w:tcW w:w="1549" w:type="dxa"/>
             <w:vMerge w:val="restart"/>
             <w:tcBorders>
               <w:top w:val="single" w:sz="4" w:space="0" w:color="auto"/>
@@ -1951,7 +1541,7 @@
         </w:tc>
         <w:tc>
           <w:tcPr>
-            <w:tcW w:w="8730" w:type="dxa"/>
+            <w:tcW w:w="8190" w:type="dxa"/>
             <w:vMerge w:val="restart"/>
             <w:tcBorders>
               <w:top w:val="single" w:sz="4" w:space="0" w:color="auto"/>
@@ -1972,7 +1562,15 @@
                 <w:sz w:val="24"/>
                 <w:szCs w:val="23"/>
               </w:rPr>
-              <w:t xml:space="preserve">Programming </w:t>
+              <w:t>Web Developer</w:t>
+            </w:r>
+            <w:r>
+              <w:rPr>
+                <w:b/>
+                <w:sz w:val="24"/>
+                <w:szCs w:val="23"/>
+              </w:rPr>
+              <w:t xml:space="preserve"> </w:t>
             </w:r>
             <w:r>
               <w:rPr>
@@ -2149,88 +1747,18 @@
                 <w:szCs w:val="23"/>
               </w:rPr>
               <w:t>.</w:t>
-            </w:r>
-          </w:p>
-          <w:p>
-            <w:pPr>
-              <w:ind w:left="360" w:hanging="360"/>
-              <w:rPr>
-                <w:b/>
-                <w:sz w:val="23"/>
-                <w:szCs w:val="23"/>
-              </w:rPr>
-            </w:pPr>
-            <w:r>
-              <w:rPr>
-                <w:b/>
-                <w:sz w:val="24"/>
-                <w:szCs w:val="23"/>
-              </w:rPr>
-              <w:t xml:space="preserve">Camp Counselor </w:t>
-            </w:r>
-            <w:r>
-              <w:rPr>
-                <w:i/>
-                <w:sz w:val="24"/>
-                <w:szCs w:val="23"/>
-              </w:rPr>
-              <w:t>– Broad Creek Memorial Scout Reservation</w:t>
-            </w:r>
-            <w:r>
-              <w:rPr>
-                <w:i/>
-                <w:sz w:val="23"/>
-                <w:szCs w:val="23"/>
-              </w:rPr>
-              <w:br/>
-            </w:r>
-            <w:r>
-              <w:rPr>
-                <w:sz w:val="23"/>
-                <w:szCs w:val="23"/>
-              </w:rPr>
-              <w:t>Taught merit badge classes to scout</w:t>
-            </w:r>
-            <w:r>
-              <w:rPr>
-                <w:sz w:val="23"/>
-                <w:szCs w:val="23"/>
-              </w:rPr>
-              <w:t>s</w:t>
-            </w:r>
-            <w:r>
-              <w:rPr>
-                <w:sz w:val="23"/>
-                <w:szCs w:val="23"/>
-              </w:rPr>
-              <w:t xml:space="preserve"> </w:t>
-            </w:r>
-            <w:r>
-              <w:rPr>
-                <w:sz w:val="23"/>
-                <w:szCs w:val="23"/>
-              </w:rPr>
-              <w:t>and helped</w:t>
-            </w:r>
-            <w:r>
-              <w:rPr>
-                <w:sz w:val="23"/>
-                <w:szCs w:val="23"/>
-              </w:rPr>
-              <w:t xml:space="preserve"> run the camp.</w:t>
             </w:r>
           </w:p>
         </w:tc>
         <w:tc>
           <w:tcPr>
-            <w:tcW w:w="1141" w:type="dxa"/>
+            <w:tcW w:w="981" w:type="dxa"/>
             <w:tcBorders>
               <w:top w:val="single" w:sz="4" w:space="0" w:color="auto"/>
             </w:tcBorders>
           </w:tcPr>
           <w:p>
             <w:pPr>
-              <w:jc w:val="right"/>
               <w:rPr>
                 <w:sz w:val="24"/>
               </w:rPr>
@@ -2251,7 +1779,7 @@
         </w:trPr>
         <w:tc>
           <w:tcPr>
-            <w:tcW w:w="1620" w:type="dxa"/>
+            <w:tcW w:w="1549" w:type="dxa"/>
             <w:vMerge/>
           </w:tcPr>
           <w:p>
@@ -2265,7 +1793,7 @@
         </w:tc>
         <w:tc>
           <w:tcPr>
-            <w:tcW w:w="8730" w:type="dxa"/>
+            <w:tcW w:w="8190" w:type="dxa"/>
             <w:vMerge/>
           </w:tcPr>
           <w:p>
@@ -2280,11 +1808,10 @@
         </w:tc>
         <w:tc>
           <w:tcPr>
-            <w:tcW w:w="1141" w:type="dxa"/>
+            <w:tcW w:w="981" w:type="dxa"/>
           </w:tcPr>
           <w:p>
             <w:pPr>
-              <w:jc w:val="right"/>
               <w:rPr>
                 <w:sz w:val="24"/>
               </w:rPr>
@@ -2294,72 +1821,6 @@
                 <w:sz w:val="24"/>
               </w:rPr>
               <w:t>Summer 2014</w:t>
-            </w:r>
-          </w:p>
-        </w:tc>
-      </w:tr>
-      <w:tr>
-        <w:trPr>
-          <w:trHeight w:val="279"/>
-          <w:jc w:val="center"/>
-        </w:trPr>
-        <w:tc>
-          <w:tcPr>
-            <w:tcW w:w="1620" w:type="dxa"/>
-            <w:vMerge/>
-          </w:tcPr>
-          <w:p>
-            <w:pPr>
-              <w:rPr>
-                <w:b/>
-                <w:sz w:val="32"/>
-              </w:rPr>
-            </w:pPr>
-          </w:p>
-        </w:tc>
-        <w:tc>
-          <w:tcPr>
-            <w:tcW w:w="8730" w:type="dxa"/>
-            <w:vMerge/>
-          </w:tcPr>
-          <w:p>
-            <w:pPr>
-              <w:rPr>
-                <w:b/>
-                <w:sz w:val="23"/>
-                <w:szCs w:val="23"/>
-              </w:rPr>
-            </w:pPr>
-          </w:p>
-        </w:tc>
-        <w:tc>
-          <w:tcPr>
-            <w:tcW w:w="1141" w:type="dxa"/>
-          </w:tcPr>
-          <w:p>
-            <w:pPr>
-              <w:jc w:val="right"/>
-              <w:rPr>
-                <w:sz w:val="24"/>
-              </w:rPr>
-            </w:pPr>
-            <w:r>
-              <w:rPr>
-                <w:sz w:val="24"/>
-              </w:rPr>
-              <w:t>Summers</w:t>
-            </w:r>
-            <w:r>
-              <w:rPr>
-                <w:sz w:val="24"/>
-              </w:rPr>
-              <w:t xml:space="preserve"> </w:t>
-            </w:r>
-            <w:r>
-              <w:rPr>
-                <w:sz w:val="24"/>
-              </w:rPr>
-              <w:t>2011-2014</w:t>
             </w:r>
           </w:p>
         </w:tc>
@@ -4817,7 +4278,7 @@
 </file>
 
 <file path=customXml/itemProps1.xml><?xml version="1.0" encoding="utf-8"?>
-<ds:datastoreItem xmlns:ds="http://schemas.openxmlformats.org/officeDocument/2006/customXml" ds:itemID="{896CEEC6-A4D7-4A7B-96C3-A97DE024CB5C}">
+<ds:datastoreItem xmlns:ds="http://schemas.openxmlformats.org/officeDocument/2006/customXml" ds:itemID="{DDF97D4A-4E1B-44ED-88D7-44F3B46EA3C1}">
   <ds:schemaRefs>
     <ds:schemaRef ds:uri="http://schemas.openxmlformats.org/officeDocument/2006/bibliography"/>
   </ds:schemaRefs>

</xml_diff>

<commit_message>
Removed objective, added Retriever Stories to projects.
</commit_message>
<xml_diff>
--- a/daniel_engbert_resume.docx
+++ b/daniel_engbert_resume.docx
@@ -129,113 +129,6 @@
       </w:tblGrid>
       <w:tr>
         <w:trPr>
-          <w:trHeight w:val="494"/>
-          <w:jc w:val="center"/>
-        </w:trPr>
-        <w:tc>
-          <w:tcPr>
-            <w:tcW w:w="1549" w:type="dxa"/>
-            <w:tcBorders>
-              <w:bottom w:val="single" w:sz="4" w:space="0" w:color="auto"/>
-            </w:tcBorders>
-          </w:tcPr>
-          <w:p>
-            <w:pPr>
-              <w:rPr>
-                <w:i/>
-                <w:sz w:val="32"/>
-              </w:rPr>
-            </w:pPr>
-            <w:r>
-              <w:rPr>
-                <w:i/>
-                <w:sz w:val="32"/>
-              </w:rPr>
-              <w:t>Objective</w:t>
-            </w:r>
-          </w:p>
-        </w:tc>
-        <w:tc>
-          <w:tcPr>
-            <w:tcW w:w="8190" w:type="dxa"/>
-            <w:tcBorders>
-              <w:bottom w:val="single" w:sz="4" w:space="0" w:color="auto"/>
-            </w:tcBorders>
-          </w:tcPr>
-          <w:p>
-            <w:pPr>
-              <w:spacing w:after="120"/>
-              <w:rPr>
-                <w:sz w:val="26"/>
-                <w:szCs w:val="26"/>
-              </w:rPr>
-            </w:pPr>
-            <w:r>
-              <w:rPr>
-                <w:sz w:val="26"/>
-                <w:szCs w:val="26"/>
-              </w:rPr>
-              <w:t xml:space="preserve">College student </w:t>
-            </w:r>
-            <w:r>
-              <w:rPr>
-                <w:sz w:val="26"/>
-                <w:szCs w:val="26"/>
-              </w:rPr>
-              <w:t xml:space="preserve">with thorough programming experience </w:t>
-            </w:r>
-            <w:r>
-              <w:rPr>
-                <w:sz w:val="26"/>
-                <w:szCs w:val="26"/>
-              </w:rPr>
-              <w:t>seeking</w:t>
-            </w:r>
-            <w:r>
-              <w:rPr>
-                <w:sz w:val="26"/>
-                <w:szCs w:val="26"/>
-              </w:rPr>
-              <w:t xml:space="preserve"> an </w:t>
-            </w:r>
-            <w:bookmarkStart w:id="0" w:name="_GoBack"/>
-            <w:bookmarkEnd w:id="0"/>
-            <w:r>
-              <w:rPr>
-                <w:sz w:val="26"/>
-                <w:szCs w:val="26"/>
-              </w:rPr>
-              <w:t>internshi</w:t>
-            </w:r>
-            <w:r>
-              <w:rPr>
-                <w:sz w:val="26"/>
-                <w:szCs w:val="26"/>
-              </w:rPr>
-              <w:t>p in the Computer Science field for summer 2017.</w:t>
-            </w:r>
-          </w:p>
-        </w:tc>
-        <w:tc>
-          <w:tcPr>
-            <w:tcW w:w="981" w:type="dxa"/>
-            <w:tcBorders>
-              <w:bottom w:val="single" w:sz="4" w:space="0" w:color="auto"/>
-            </w:tcBorders>
-          </w:tcPr>
-          <w:p>
-            <w:pPr>
-              <w:ind w:left="360" w:hanging="360"/>
-              <w:jc w:val="right"/>
-              <w:rPr>
-                <w:sz w:val="24"/>
-              </w:rPr>
-            </w:pPr>
-          </w:p>
-        </w:tc>
-      </w:tr>
-      <w:tr>
-        <w:trPr>
           <w:trHeight w:val="2267"/>
           <w:jc w:val="center"/>
         </w:trPr>
@@ -355,20 +248,6 @@
                 <w:sz w:val="23"/>
                 <w:szCs w:val="23"/>
               </w:rPr>
-              <w:t>Studying</w:t>
-            </w:r>
-            <w:r>
-              <w:rPr>
-                <w:sz w:val="23"/>
-                <w:szCs w:val="23"/>
-              </w:rPr>
-              <w:t xml:space="preserve"> for </w:t>
-            </w:r>
-            <w:r>
-              <w:rPr>
-                <w:sz w:val="23"/>
-                <w:szCs w:val="23"/>
-              </w:rPr>
               <w:t xml:space="preserve">Computer </w:t>
             </w:r>
             <w:r>
@@ -506,35 +385,6 @@
           </w:p>
           <w:p>
             <w:pPr>
-              <w:pStyle w:val="ListParagraph"/>
-              <w:numPr>
-                <w:ilvl w:val="0"/>
-                <w:numId w:val="14"/>
-              </w:numPr>
-              <w:spacing w:after="60"/>
-              <w:ind w:left="1080"/>
-              <w:rPr>
-                <w:sz w:val="23"/>
-                <w:szCs w:val="23"/>
-              </w:rPr>
-            </w:pPr>
-            <w:r>
-              <w:rPr>
-                <w:sz w:val="23"/>
-                <w:szCs w:val="23"/>
-              </w:rPr>
-              <w:t xml:space="preserve">Baja </w:t>
-            </w:r>
-            <w:r>
-              <w:rPr>
-                <w:sz w:val="23"/>
-                <w:szCs w:val="23"/>
-              </w:rPr>
-              <w:t>SAE (intercollegiate engineering design competition)</w:t>
-            </w:r>
-          </w:p>
-          <w:p>
-            <w:pPr>
               <w:rPr>
                 <w:sz w:val="24"/>
                 <w:szCs w:val="23"/>
@@ -547,6 +397,45 @@
                 <w:szCs w:val="23"/>
               </w:rPr>
               <w:t>High School</w:t>
+            </w:r>
+            <w:r>
+              <w:rPr>
+                <w:b/>
+                <w:sz w:val="24"/>
+                <w:szCs w:val="23"/>
+              </w:rPr>
+              <w:t xml:space="preserve"> </w:t>
+            </w:r>
+            <w:r>
+              <w:rPr>
+                <w:i/>
+                <w:sz w:val="24"/>
+                <w:szCs w:val="23"/>
+              </w:rPr>
+              <w:t>–</w:t>
+            </w:r>
+            <w:r>
+              <w:rPr>
+                <w:i/>
+                <w:sz w:val="23"/>
+                <w:szCs w:val="23"/>
+              </w:rPr>
+              <w:t xml:space="preserve"> </w:t>
+            </w:r>
+            <w:r>
+              <w:rPr>
+                <w:i/>
+                <w:sz w:val="23"/>
+                <w:szCs w:val="23"/>
+              </w:rPr>
+              <w:t>Science and Math Academy</w:t>
+            </w:r>
+            <w:r>
+              <w:rPr>
+                <w:sz w:val="23"/>
+                <w:szCs w:val="23"/>
+              </w:rPr>
+              <w:t xml:space="preserve"> (magnet program)</w:t>
             </w:r>
           </w:p>
           <w:p>
@@ -566,29 +455,7 @@
                 <w:sz w:val="23"/>
                 <w:szCs w:val="23"/>
               </w:rPr>
-              <w:t xml:space="preserve">3.9 weighted GPA at </w:t>
-            </w:r>
-            <w:r>
-              <w:rPr>
-                <w:sz w:val="23"/>
-                <w:szCs w:val="23"/>
-              </w:rPr>
-              <w:t xml:space="preserve">the </w:t>
-            </w:r>
-            <w:r>
-              <w:rPr>
-                <w:i/>
-                <w:sz w:val="23"/>
-                <w:szCs w:val="23"/>
-              </w:rPr>
-              <w:t>Science and Math Academy</w:t>
-            </w:r>
-            <w:r>
-              <w:rPr>
-                <w:sz w:val="23"/>
-                <w:szCs w:val="23"/>
-              </w:rPr>
-              <w:t xml:space="preserve"> (magnet program)</w:t>
+              <w:t>3.9 weighted GPA</w:t>
             </w:r>
           </w:p>
           <w:p>
@@ -942,15 +809,13 @@
               </w:rPr>
               <w:t>/JQUERY/AJAX/</w:t>
             </w:r>
-            <w:proofErr w:type="spellStart"/>
-            <w:r>
-              <w:rPr>
-                <w:sz w:val="23"/>
-                <w:szCs w:val="23"/>
-              </w:rPr>
-              <w:t>Json</w:t>
-            </w:r>
-            <w:proofErr w:type="spellEnd"/>
+            <w:r>
+              <w:rPr>
+                <w:sz w:val="23"/>
+                <w:szCs w:val="23"/>
+              </w:rPr>
+              <w:t>JSON</w:t>
+            </w:r>
           </w:p>
           <w:p>
             <w:pPr>
@@ -1148,7 +1013,14 @@
                 <w:sz w:val="23"/>
                 <w:szCs w:val="23"/>
               </w:rPr>
-              <w:t>Worked on FRC robotics T</w:t>
+              <w:t>Worked on FRC R</w:t>
+            </w:r>
+            <w:r>
+              <w:rPr>
+                <w:sz w:val="23"/>
+                <w:szCs w:val="23"/>
+              </w:rPr>
+              <w:t>obotics T</w:t>
             </w:r>
             <w:r>
               <w:rPr>
@@ -1212,6 +1084,8 @@
             </w:pPr>
           </w:p>
         </w:tc>
+        <w:bookmarkStart w:id="0" w:name="_GoBack"/>
+        <w:bookmarkEnd w:id="0"/>
       </w:tr>
       <w:tr>
         <w:trPr>
@@ -1263,7 +1137,15 @@
                 <w:sz w:val="24"/>
                 <w:szCs w:val="23"/>
               </w:rPr>
-              <w:t xml:space="preserve">Travel Route Optimizer </w:t>
+              <w:t>Retriever Stories</w:t>
+            </w:r>
+            <w:r>
+              <w:rPr>
+                <w:b/>
+                <w:sz w:val="24"/>
+                <w:szCs w:val="23"/>
+              </w:rPr>
+              <w:t xml:space="preserve"> </w:t>
             </w:r>
             <w:r>
               <w:rPr>
@@ -1271,7 +1153,39 @@
                 <w:sz w:val="24"/>
                 <w:szCs w:val="23"/>
               </w:rPr>
-              <w:t>– personal project</w:t>
+              <w:t xml:space="preserve">– </w:t>
+            </w:r>
+            <w:r>
+              <w:rPr>
+                <w:i/>
+                <w:sz w:val="24"/>
+                <w:szCs w:val="23"/>
+              </w:rPr>
+              <w:t>Intern</w:t>
+            </w:r>
+            <w:r>
+              <w:rPr>
+                <w:i/>
+                <w:sz w:val="24"/>
+                <w:szCs w:val="23"/>
+              </w:rPr>
+              <w:t xml:space="preserve"> </w:t>
+            </w:r>
+            <w:r>
+              <w:rPr>
+                <w:i/>
+                <w:sz w:val="24"/>
+                <w:szCs w:val="23"/>
+              </w:rPr>
+              <w:t>P</w:t>
+            </w:r>
+            <w:r>
+              <w:rPr>
+                <w:i/>
+                <w:sz w:val="24"/>
+                <w:szCs w:val="23"/>
+              </w:rPr>
+              <w:t>roject</w:t>
             </w:r>
             <w:r>
               <w:rPr>
@@ -1286,21 +1200,112 @@
                 <w:sz w:val="23"/>
                 <w:szCs w:val="23"/>
               </w:rPr>
-              <w:t xml:space="preserve">Used the Google Maps JavaScript API to create a webpage that identifies the best route for users to travel when </w:t>
-            </w:r>
-            <w:r>
-              <w:rPr>
-                <w:sz w:val="23"/>
-                <w:szCs w:val="23"/>
-              </w:rPr>
-              <w:t>stopping at</w:t>
-            </w:r>
-            <w:r>
-              <w:rPr>
-                <w:sz w:val="23"/>
-                <w:szCs w:val="23"/>
-              </w:rPr>
-              <w:t xml:space="preserve"> multiple destinations.</w:t>
+              <w:t xml:space="preserve">Added a major feature to </w:t>
+            </w:r>
+            <w:r>
+              <w:rPr>
+                <w:sz w:val="23"/>
+                <w:szCs w:val="23"/>
+              </w:rPr>
+              <w:t>Retriever Stories (</w:t>
+            </w:r>
+            <w:r>
+              <w:rPr>
+                <w:sz w:val="23"/>
+                <w:szCs w:val="23"/>
+              </w:rPr>
+              <w:t>UMBC’s social media site</w:t>
+            </w:r>
+            <w:r>
+              <w:rPr>
+                <w:sz w:val="23"/>
+                <w:szCs w:val="23"/>
+              </w:rPr>
+              <w:t>)</w:t>
+            </w:r>
+            <w:r>
+              <w:rPr>
+                <w:sz w:val="23"/>
+                <w:szCs w:val="23"/>
+              </w:rPr>
+              <w:t xml:space="preserve"> allow</w:t>
+            </w:r>
+            <w:r>
+              <w:rPr>
+                <w:sz w:val="23"/>
+                <w:szCs w:val="23"/>
+              </w:rPr>
+              <w:t>ing</w:t>
+            </w:r>
+            <w:r>
+              <w:rPr>
+                <w:sz w:val="23"/>
+                <w:szCs w:val="23"/>
+              </w:rPr>
+              <w:t xml:space="preserve"> users to </w:t>
+            </w:r>
+            <w:r>
+              <w:rPr>
+                <w:sz w:val="23"/>
+                <w:szCs w:val="23"/>
+              </w:rPr>
+              <w:t>discover</w:t>
+            </w:r>
+            <w:r>
+              <w:rPr>
+                <w:sz w:val="23"/>
+                <w:szCs w:val="23"/>
+              </w:rPr>
+              <w:t xml:space="preserve"> </w:t>
+            </w:r>
+            <w:r>
+              <w:rPr>
+                <w:sz w:val="23"/>
+                <w:szCs w:val="23"/>
+              </w:rPr>
+              <w:t xml:space="preserve">related </w:t>
+            </w:r>
+            <w:r>
+              <w:rPr>
+                <w:sz w:val="23"/>
+                <w:szCs w:val="23"/>
+              </w:rPr>
+              <w:t xml:space="preserve">posts and group them into a </w:t>
+            </w:r>
+            <w:r>
+              <w:rPr>
+                <w:sz w:val="23"/>
+                <w:szCs w:val="23"/>
+              </w:rPr>
+              <w:t xml:space="preserve">public </w:t>
+            </w:r>
+            <w:r>
+              <w:rPr>
+                <w:sz w:val="23"/>
+                <w:szCs w:val="23"/>
+              </w:rPr>
+              <w:t>collection.</w:t>
+            </w:r>
+            <w:r>
+              <w:rPr>
+                <w:sz w:val="23"/>
+                <w:szCs w:val="23"/>
+              </w:rPr>
+              <w:t xml:space="preserve">  Used </w:t>
+            </w:r>
+            <w:r>
+              <w:rPr>
+                <w:sz w:val="23"/>
+                <w:szCs w:val="23"/>
+              </w:rPr>
+              <w:t xml:space="preserve">JavaScript and </w:t>
+            </w:r>
+            <w:r>
+              <w:rPr>
+                <w:sz w:val="23"/>
+                <w:szCs w:val="23"/>
+              </w:rPr>
+              <w:t>PHP to search the SQL database and generate HTML.</w:t>
             </w:r>
           </w:p>
           <w:p>
@@ -1314,6 +1319,79 @@
             </w:pPr>
             <w:r>
               <w:rPr>
+                <w:b/>
+                <w:sz w:val="24"/>
+                <w:szCs w:val="23"/>
+              </w:rPr>
+              <w:t xml:space="preserve">Travel Route Optimizer </w:t>
+            </w:r>
+            <w:r>
+              <w:rPr>
+                <w:i/>
+                <w:sz w:val="24"/>
+                <w:szCs w:val="23"/>
+              </w:rPr>
+              <w:t xml:space="preserve">– </w:t>
+            </w:r>
+            <w:r>
+              <w:rPr>
+                <w:i/>
+                <w:sz w:val="24"/>
+                <w:szCs w:val="23"/>
+              </w:rPr>
+              <w:t>P</w:t>
+            </w:r>
+            <w:r>
+              <w:rPr>
+                <w:i/>
+                <w:sz w:val="24"/>
+                <w:szCs w:val="23"/>
+              </w:rPr>
+              <w:t xml:space="preserve">ersonal </w:t>
+            </w:r>
+            <w:r>
+              <w:rPr>
+                <w:i/>
+                <w:sz w:val="24"/>
+                <w:szCs w:val="23"/>
+              </w:rPr>
+              <w:t>P</w:t>
+            </w:r>
+            <w:r>
+              <w:rPr>
+                <w:i/>
+                <w:sz w:val="24"/>
+                <w:szCs w:val="23"/>
+              </w:rPr>
+              <w:t>roject</w:t>
+            </w:r>
+            <w:r>
+              <w:rPr>
+                <w:b/>
+                <w:sz w:val="24"/>
+                <w:szCs w:val="23"/>
+              </w:rPr>
+              <w:br/>
+            </w:r>
+            <w:r>
+              <w:rPr>
+                <w:sz w:val="23"/>
+                <w:szCs w:val="23"/>
+              </w:rPr>
+              <w:t>Used the Google Maps JavaScript API to create a webpage that identifies the best route for users to travel when stopping at multiple destinations.</w:t>
+            </w:r>
+          </w:p>
+          <w:p>
+            <w:pPr>
+              <w:spacing w:after="60"/>
+              <w:ind w:left="360" w:hanging="360"/>
+              <w:rPr>
+                <w:sz w:val="23"/>
+                <w:szCs w:val="23"/>
+              </w:rPr>
+            </w:pPr>
+            <w:r>
+              <w:rPr>
                 <w:rFonts w:eastAsiaTheme="minorEastAsia"/>
                 <w:b/>
                 <w:sz w:val="24"/>
@@ -1327,7 +1405,39 @@
                 <w:sz w:val="24"/>
                 <w:szCs w:val="23"/>
               </w:rPr>
-              <w:t>– personal project</w:t>
+              <w:t xml:space="preserve">– </w:t>
+            </w:r>
+            <w:r>
+              <w:rPr>
+                <w:i/>
+                <w:sz w:val="24"/>
+                <w:szCs w:val="23"/>
+              </w:rPr>
+              <w:t>P</w:t>
+            </w:r>
+            <w:r>
+              <w:rPr>
+                <w:i/>
+                <w:sz w:val="24"/>
+                <w:szCs w:val="23"/>
+              </w:rPr>
+              <w:t xml:space="preserve">ersonal </w:t>
+            </w:r>
+            <w:r>
+              <w:rPr>
+                <w:i/>
+                <w:sz w:val="24"/>
+                <w:szCs w:val="23"/>
+              </w:rPr>
+              <w:t>P</w:t>
+            </w:r>
+            <w:r>
+              <w:rPr>
+                <w:i/>
+                <w:sz w:val="24"/>
+                <w:szCs w:val="23"/>
+              </w:rPr>
+              <w:t>roject</w:t>
             </w:r>
             <w:r>
               <w:rPr>
@@ -1490,7 +1600,7 @@
                 <w:sz w:val="23"/>
                 <w:szCs w:val="23"/>
               </w:rPr>
-              <w:t>Programmed a PIC microcontroller in C to perform various tasks including recording and sending data over serial communication to a computer.</w:t>
+              <w:t>Programmed a PIC microcontroller in C to perform various tasks.</w:t>
             </w:r>
           </w:p>
         </w:tc>
@@ -4278,7 +4388,7 @@
 </file>
 
 <file path=customXml/itemProps1.xml><?xml version="1.0" encoding="utf-8"?>
-<ds:datastoreItem xmlns:ds="http://schemas.openxmlformats.org/officeDocument/2006/customXml" ds:itemID="{DDF97D4A-4E1B-44ED-88D7-44F3B46EA3C1}">
+<ds:datastoreItem xmlns:ds="http://schemas.openxmlformats.org/officeDocument/2006/customXml" ds:itemID="{D8F5B0D2-CE8F-435A-A0FA-8E34C4FCA868}">
   <ds:schemaRefs>
     <ds:schemaRef ds:uri="http://schemas.openxmlformats.org/officeDocument/2006/bibliography"/>
   </ds:schemaRefs>

</xml_diff>

<commit_message>
Changed font to Garamond (from Calibri). Tweaked wording.
</commit_message>
<xml_diff>
--- a/daniel_engbert_resume.docx
+++ b/daniel_engbert_resume.docx
@@ -7,11 +7,13 @@
         <w:spacing w:after="240" w:line="240" w:lineRule="auto"/>
         <w:jc w:val="center"/>
         <w:rPr>
+          <w:rFonts w:ascii="Garamond" w:hAnsi="Garamond" w:cs="Arial"/>
           <w:sz w:val="24"/>
         </w:rPr>
       </w:pPr>
       <w:r>
         <w:rPr>
+          <w:rFonts w:ascii="Garamond" w:hAnsi="Garamond" w:cs="Arial"/>
           <w:b/>
           <w:sz w:val="40"/>
         </w:rPr>
@@ -19,13 +21,15 @@
       </w:r>
       <w:r>
         <w:rPr>
-          <w:sz w:val="24"/>
+          <w:rFonts w:ascii="Garamond" w:hAnsi="Garamond" w:cs="Arial"/>
+          <w:sz w:val="28"/>
+          <w:szCs w:val="28"/>
         </w:rPr>
         <w:br/>
       </w:r>
-      <w:proofErr w:type="gramStart"/>
       <w:r>
         <w:rPr>
+          <w:rFonts w:ascii="Garamond" w:hAnsi="Garamond" w:cs="Arial"/>
           <w:sz w:val="28"/>
           <w:szCs w:val="28"/>
         </w:rPr>
@@ -33,78 +37,52 @@
       </w:r>
       <w:r>
         <w:rPr>
+          <w:rFonts w:ascii="Garamond" w:hAnsi="Garamond" w:cs="Arial"/>
           <w:sz w:val="28"/>
           <w:szCs w:val="28"/>
         </w:rPr>
-        <w:t xml:space="preserve">  </w:t>
+        <w:t xml:space="preserve"> </w:t>
       </w:r>
       <w:r>
         <w:rPr>
+          <w:rFonts w:ascii="Garamond" w:hAnsi="Garamond" w:cs="Arial"/>
           <w:sz w:val="28"/>
           <w:szCs w:val="28"/>
         </w:rPr>
-        <w:t>•</w:t>
+        <w:t xml:space="preserve"> </w:t>
       </w:r>
-      <w:proofErr w:type="gramEnd"/>
       <w:r>
         <w:rPr>
+          <w:rFonts w:ascii="Garamond" w:hAnsi="Garamond" w:cs="Arial"/>
           <w:sz w:val="28"/>
           <w:szCs w:val="28"/>
         </w:rPr>
-        <w:t xml:space="preserve">  </w:t>
+        <w:t xml:space="preserve">   410-776-1195  </w:t>
       </w:r>
       <w:r>
         <w:rPr>
+          <w:rFonts w:ascii="Garamond" w:hAnsi="Garamond" w:cs="Arial"/>
           <w:sz w:val="28"/>
           <w:szCs w:val="28"/>
         </w:rPr>
-        <w:t>410-776-1195</w:t>
+        <w:t xml:space="preserve"> </w:t>
       </w:r>
       <w:r>
         <w:rPr>
+          <w:rFonts w:ascii="Garamond" w:hAnsi="Garamond" w:cs="Arial"/>
           <w:sz w:val="28"/>
           <w:szCs w:val="28"/>
         </w:rPr>
-        <w:t xml:space="preserve">  •</w:t>
+        <w:t xml:space="preserve">  Forest Hill, MD</w:t>
       </w:r>
-      <w:r>
-        <w:rPr>
-          <w:sz w:val="28"/>
-          <w:szCs w:val="28"/>
-        </w:rPr>
-        <w:t xml:space="preserve">  </w:t>
-      </w:r>
-      <w:r>
-        <w:rPr>
-          <w:sz w:val="28"/>
-          <w:szCs w:val="28"/>
-        </w:rPr>
-        <w:t>Forest Hill, MD</w:t>
-      </w:r>
-      <w:r>
-        <w:rPr>
-          <w:sz w:val="28"/>
-          <w:szCs w:val="28"/>
-        </w:rPr>
-        <w:br/>
-        <w:t>github.com/</w:t>
-      </w:r>
-      <w:proofErr w:type="spellStart"/>
-      <w:r>
-        <w:rPr>
-          <w:sz w:val="28"/>
-          <w:szCs w:val="28"/>
-        </w:rPr>
-        <w:t>danielengbert</w:t>
-      </w:r>
-      <w:proofErr w:type="spellEnd"/>
+      <w:bookmarkStart w:id="0" w:name="_GoBack"/>
+      <w:bookmarkEnd w:id="0"/>
     </w:p>
     <w:tbl>
       <w:tblPr>
         <w:tblStyle w:val="TableGrid"/>
         <w:tblW w:w="10720" w:type="dxa"/>
         <w:jc w:val="center"/>
-        <w:tblInd w:w="152" w:type="dxa"/>
         <w:tblBorders>
           <w:top w:val="none" w:sz="0" w:space="0" w:color="auto"/>
           <w:left w:val="none" w:sz="0" w:space="0" w:color="auto"/>
@@ -117,7 +95,7 @@
         <w:tblCellMar>
           <w:top w:w="72" w:type="dxa"/>
           <w:left w:w="14" w:type="dxa"/>
-          <w:bottom w:w="72" w:type="dxa"/>
+          <w:bottom w:w="58" w:type="dxa"/>
           <w:right w:w="115" w:type="dxa"/>
         </w:tblCellMar>
         <w:tblLook w:val="04A0" w:firstRow="1" w:lastRow="0" w:firstColumn="1" w:lastColumn="0" w:noHBand="0" w:noVBand="1"/>
@@ -142,13 +120,14 @@
           </w:tcPr>
           <w:p>
             <w:pPr>
-              <w:rPr>
-                <w:i/>
-              </w:rPr>
-            </w:pPr>
-            <w:r>
-              <w:rPr>
-                <w:i/>
+              <w:spacing w:before="60"/>
+              <w:rPr>
+                <w:rFonts w:ascii="Garamond" w:hAnsi="Garamond" w:cs="Arial"/>
+              </w:rPr>
+            </w:pPr>
+            <w:r>
+              <w:rPr>
+                <w:rFonts w:ascii="Garamond" w:hAnsi="Garamond" w:cs="Arial"/>
                 <w:sz w:val="32"/>
               </w:rPr>
               <w:t>Education</w:t>
@@ -165,26 +144,30 @@
           </w:tcPr>
           <w:p>
             <w:pPr>
+              <w:spacing w:before="60"/>
               <w:ind w:left="360" w:hanging="360"/>
               <w:rPr>
+                <w:rFonts w:ascii="Garamond" w:hAnsi="Garamond" w:cs="Arial"/>
                 <w:b/>
                 <w:sz w:val="24"/>
-                <w:szCs w:val="23"/>
-              </w:rPr>
-            </w:pPr>
-            <w:r>
-              <w:rPr>
+                <w:szCs w:val="24"/>
+              </w:rPr>
+            </w:pPr>
+            <w:r>
+              <w:rPr>
+                <w:rFonts w:ascii="Garamond" w:hAnsi="Garamond" w:cs="Arial"/>
                 <w:b/>
                 <w:sz w:val="24"/>
-                <w:szCs w:val="23"/>
+                <w:szCs w:val="24"/>
               </w:rPr>
               <w:t>University of M</w:t>
             </w:r>
             <w:r>
               <w:rPr>
+                <w:rFonts w:ascii="Garamond" w:hAnsi="Garamond" w:cs="Arial"/>
                 <w:b/>
                 <w:sz w:val="24"/>
-                <w:szCs w:val="23"/>
+                <w:szCs w:val="24"/>
               </w:rPr>
               <w:t>aryland Baltimore County (UMBC)</w:t>
             </w:r>
@@ -196,36 +179,42 @@
                 <w:ilvl w:val="0"/>
                 <w:numId w:val="10"/>
               </w:numPr>
-              <w:rPr>
-                <w:sz w:val="23"/>
-                <w:szCs w:val="23"/>
-              </w:rPr>
-            </w:pPr>
-            <w:r>
-              <w:rPr>
-                <w:sz w:val="23"/>
-                <w:szCs w:val="23"/>
+              <w:spacing w:before="60"/>
+              <w:rPr>
+                <w:rFonts w:ascii="Garamond" w:hAnsi="Garamond" w:cs="Arial"/>
+                <w:sz w:val="24"/>
+                <w:szCs w:val="24"/>
+              </w:rPr>
+            </w:pPr>
+            <w:r>
+              <w:rPr>
+                <w:rFonts w:ascii="Garamond" w:hAnsi="Garamond" w:cs="Arial"/>
+                <w:sz w:val="24"/>
+                <w:szCs w:val="24"/>
               </w:rPr>
               <w:t>4.0 GPA</w:t>
             </w:r>
             <w:r>
               <w:rPr>
-                <w:sz w:val="23"/>
-                <w:szCs w:val="23"/>
+                <w:rFonts w:ascii="Garamond" w:hAnsi="Garamond" w:cs="Arial"/>
+                <w:sz w:val="24"/>
+                <w:szCs w:val="24"/>
               </w:rPr>
               <w:t>, 7</w:t>
             </w:r>
             <w:r>
               <w:rPr>
-                <w:sz w:val="23"/>
-                <w:szCs w:val="23"/>
+                <w:rFonts w:ascii="Garamond" w:hAnsi="Garamond" w:cs="Arial"/>
+                <w:sz w:val="24"/>
+                <w:szCs w:val="24"/>
               </w:rPr>
               <w:t>2</w:t>
             </w:r>
             <w:r>
               <w:rPr>
-                <w:sz w:val="23"/>
-                <w:szCs w:val="23"/>
+                <w:rFonts w:ascii="Garamond" w:hAnsi="Garamond" w:cs="Arial"/>
+                <w:sz w:val="24"/>
+                <w:szCs w:val="24"/>
               </w:rPr>
               <w:t>.5 Credits</w:t>
             </w:r>
@@ -237,37 +226,42 @@
                 <w:ilvl w:val="0"/>
                 <w:numId w:val="10"/>
               </w:numPr>
-              <w:spacing w:after="100"/>
-              <w:rPr>
-                <w:sz w:val="23"/>
-                <w:szCs w:val="23"/>
-              </w:rPr>
-            </w:pPr>
-            <w:r>
-              <w:rPr>
-                <w:sz w:val="23"/>
-                <w:szCs w:val="23"/>
+              <w:spacing w:before="60" w:after="100"/>
+              <w:rPr>
+                <w:rFonts w:ascii="Garamond" w:hAnsi="Garamond" w:cs="Arial"/>
+                <w:sz w:val="24"/>
+                <w:szCs w:val="24"/>
+              </w:rPr>
+            </w:pPr>
+            <w:r>
+              <w:rPr>
+                <w:rFonts w:ascii="Garamond" w:hAnsi="Garamond" w:cs="Arial"/>
+                <w:sz w:val="24"/>
+                <w:szCs w:val="24"/>
               </w:rPr>
               <w:t xml:space="preserve">Computer </w:t>
             </w:r>
             <w:r>
               <w:rPr>
-                <w:sz w:val="23"/>
-                <w:szCs w:val="23"/>
+                <w:rFonts w:ascii="Garamond" w:hAnsi="Garamond" w:cs="Arial"/>
+                <w:sz w:val="24"/>
+                <w:szCs w:val="24"/>
               </w:rPr>
               <w:t>Science Major</w:t>
             </w:r>
             <w:r>
               <w:rPr>
-                <w:sz w:val="23"/>
-                <w:szCs w:val="23"/>
+                <w:rFonts w:ascii="Garamond" w:hAnsi="Garamond" w:cs="Arial"/>
+                <w:sz w:val="24"/>
+                <w:szCs w:val="24"/>
               </w:rPr>
               <w:t xml:space="preserve">, </w:t>
             </w:r>
             <w:r>
               <w:rPr>
-                <w:sz w:val="23"/>
-                <w:szCs w:val="23"/>
+                <w:rFonts w:ascii="Garamond" w:hAnsi="Garamond" w:cs="Arial"/>
+                <w:sz w:val="24"/>
+                <w:szCs w:val="24"/>
               </w:rPr>
               <w:t>Math Minor</w:t>
             </w:r>
@@ -279,37 +273,42 @@
                 <w:ilvl w:val="0"/>
                 <w:numId w:val="10"/>
               </w:numPr>
-              <w:spacing w:after="60"/>
-              <w:rPr>
-                <w:sz w:val="23"/>
-                <w:szCs w:val="23"/>
-              </w:rPr>
-            </w:pPr>
-            <w:r>
-              <w:rPr>
-                <w:sz w:val="23"/>
-                <w:szCs w:val="23"/>
+              <w:spacing w:before="60" w:after="60"/>
+              <w:rPr>
+                <w:rFonts w:ascii="Garamond" w:hAnsi="Garamond" w:cs="Arial"/>
+                <w:sz w:val="24"/>
+                <w:szCs w:val="24"/>
+              </w:rPr>
+            </w:pPr>
+            <w:r>
+              <w:rPr>
+                <w:rFonts w:ascii="Garamond" w:hAnsi="Garamond" w:cs="Arial"/>
+                <w:sz w:val="24"/>
+                <w:szCs w:val="24"/>
               </w:rPr>
               <w:t xml:space="preserve">Expected Graduation: </w:t>
             </w:r>
             <w:r>
               <w:rPr>
-                <w:sz w:val="23"/>
-                <w:szCs w:val="23"/>
+                <w:rFonts w:ascii="Garamond" w:hAnsi="Garamond" w:cs="Arial"/>
+                <w:sz w:val="24"/>
+                <w:szCs w:val="24"/>
               </w:rPr>
               <w:t>Dec</w:t>
             </w:r>
             <w:r>
               <w:rPr>
-                <w:sz w:val="23"/>
-                <w:szCs w:val="23"/>
+                <w:rFonts w:ascii="Garamond" w:hAnsi="Garamond" w:cs="Arial"/>
+                <w:sz w:val="24"/>
+                <w:szCs w:val="24"/>
               </w:rPr>
               <w:t xml:space="preserve"> 201</w:t>
             </w:r>
             <w:r>
               <w:rPr>
-                <w:sz w:val="23"/>
-                <w:szCs w:val="23"/>
+                <w:rFonts w:ascii="Garamond" w:hAnsi="Garamond" w:cs="Arial"/>
+                <w:sz w:val="24"/>
+                <w:szCs w:val="24"/>
               </w:rPr>
               <w:t>8</w:t>
             </w:r>
@@ -321,15 +320,18 @@
                 <w:ilvl w:val="0"/>
                 <w:numId w:val="10"/>
               </w:numPr>
-              <w:rPr>
-                <w:sz w:val="23"/>
-                <w:szCs w:val="23"/>
-              </w:rPr>
-            </w:pPr>
-            <w:r>
-              <w:rPr>
-                <w:sz w:val="23"/>
-                <w:szCs w:val="23"/>
+              <w:spacing w:before="60"/>
+              <w:rPr>
+                <w:rFonts w:ascii="Garamond" w:hAnsi="Garamond" w:cs="Arial"/>
+                <w:sz w:val="24"/>
+                <w:szCs w:val="24"/>
+              </w:rPr>
+            </w:pPr>
+            <w:r>
+              <w:rPr>
+                <w:rFonts w:ascii="Garamond" w:hAnsi="Garamond" w:cs="Arial"/>
+                <w:sz w:val="24"/>
+                <w:szCs w:val="24"/>
               </w:rPr>
               <w:t>Involvement:</w:t>
             </w:r>
@@ -341,25 +343,21 @@
                 <w:ilvl w:val="0"/>
                 <w:numId w:val="14"/>
               </w:numPr>
+              <w:spacing w:before="60"/>
               <w:ind w:left="1080"/>
               <w:rPr>
-                <w:sz w:val="23"/>
-                <w:szCs w:val="23"/>
-              </w:rPr>
-            </w:pPr>
-            <w:r>
-              <w:rPr>
-                <w:sz w:val="23"/>
-                <w:szCs w:val="23"/>
-              </w:rPr>
-              <w:t xml:space="preserve">UMBC </w:t>
-            </w:r>
-            <w:r>
-              <w:rPr>
-                <w:sz w:val="23"/>
-                <w:szCs w:val="23"/>
-              </w:rPr>
-              <w:t>Hackers Club</w:t>
+                <w:rFonts w:ascii="Garamond" w:hAnsi="Garamond" w:cs="Arial"/>
+                <w:sz w:val="24"/>
+                <w:szCs w:val="24"/>
+              </w:rPr>
+            </w:pPr>
+            <w:r>
+              <w:rPr>
+                <w:rFonts w:ascii="Garamond" w:hAnsi="Garamond" w:cs="Arial"/>
+                <w:sz w:val="24"/>
+                <w:szCs w:val="24"/>
+              </w:rPr>
+              <w:t>UMBC Hackers Club</w:t>
             </w:r>
           </w:p>
           <w:p>
@@ -369,71 +367,88 @@
                 <w:ilvl w:val="0"/>
                 <w:numId w:val="14"/>
               </w:numPr>
+              <w:spacing w:before="60"/>
               <w:ind w:left="1080"/>
               <w:rPr>
-                <w:sz w:val="23"/>
-                <w:szCs w:val="23"/>
-              </w:rPr>
-            </w:pPr>
-            <w:r>
-              <w:rPr>
-                <w:sz w:val="23"/>
-                <w:szCs w:val="23"/>
+                <w:rFonts w:ascii="Garamond" w:hAnsi="Garamond" w:cs="Arial"/>
+                <w:sz w:val="24"/>
+                <w:szCs w:val="24"/>
+              </w:rPr>
+            </w:pPr>
+            <w:r>
+              <w:rPr>
+                <w:rFonts w:ascii="Garamond" w:hAnsi="Garamond" w:cs="Arial"/>
+                <w:sz w:val="24"/>
+                <w:szCs w:val="24"/>
+              </w:rPr>
+              <w:t>Participated in 3 Hackathons</w:t>
+            </w:r>
+          </w:p>
+          <w:p>
+            <w:pPr>
+              <w:pStyle w:val="ListParagraph"/>
+              <w:numPr>
+                <w:ilvl w:val="0"/>
+                <w:numId w:val="14"/>
+              </w:numPr>
+              <w:spacing w:before="60"/>
+              <w:ind w:left="1080"/>
+              <w:rPr>
+                <w:rFonts w:ascii="Garamond" w:hAnsi="Garamond" w:cs="Arial"/>
+                <w:sz w:val="24"/>
+                <w:szCs w:val="24"/>
+              </w:rPr>
+            </w:pPr>
+            <w:r>
+              <w:rPr>
+                <w:rFonts w:ascii="Garamond" w:hAnsi="Garamond" w:cs="Arial"/>
+                <w:sz w:val="24"/>
+                <w:szCs w:val="24"/>
               </w:rPr>
               <w:t>Resident Assistant</w:t>
             </w:r>
           </w:p>
           <w:p>
             <w:pPr>
-              <w:rPr>
-                <w:sz w:val="24"/>
-                <w:szCs w:val="23"/>
-              </w:rPr>
-            </w:pPr>
-            <w:r>
-              <w:rPr>
+              <w:spacing w:before="60"/>
+              <w:rPr>
+                <w:rFonts w:ascii="Garamond" w:hAnsi="Garamond" w:cs="Arial"/>
+                <w:sz w:val="24"/>
+                <w:szCs w:val="24"/>
+              </w:rPr>
+            </w:pPr>
+            <w:r>
+              <w:rPr>
+                <w:rFonts w:ascii="Garamond" w:hAnsi="Garamond" w:cs="Arial"/>
                 <w:b/>
                 <w:sz w:val="24"/>
-                <w:szCs w:val="23"/>
+                <w:szCs w:val="24"/>
               </w:rPr>
               <w:t>High School</w:t>
             </w:r>
             <w:r>
               <w:rPr>
+                <w:rFonts w:ascii="Garamond" w:hAnsi="Garamond" w:cs="Arial"/>
                 <w:b/>
                 <w:sz w:val="24"/>
-                <w:szCs w:val="23"/>
+                <w:szCs w:val="24"/>
               </w:rPr>
               <w:t xml:space="preserve"> </w:t>
             </w:r>
             <w:r>
               <w:rPr>
+                <w:rFonts w:ascii="Garamond" w:hAnsi="Garamond" w:cs="Arial"/>
                 <w:i/>
                 <w:sz w:val="24"/>
-                <w:szCs w:val="23"/>
-              </w:rPr>
-              <w:t>–</w:t>
-            </w:r>
-            <w:r>
-              <w:rPr>
-                <w:i/>
-                <w:sz w:val="23"/>
-                <w:szCs w:val="23"/>
-              </w:rPr>
-              <w:t xml:space="preserve"> </w:t>
-            </w:r>
-            <w:r>
-              <w:rPr>
-                <w:i/>
-                <w:sz w:val="23"/>
-                <w:szCs w:val="23"/>
-              </w:rPr>
-              <w:t>Science and Math Academy</w:t>
-            </w:r>
-            <w:r>
-              <w:rPr>
-                <w:sz w:val="23"/>
-                <w:szCs w:val="23"/>
+                <w:szCs w:val="24"/>
+              </w:rPr>
+              <w:t>– Science and Math Academy</w:t>
+            </w:r>
+            <w:r>
+              <w:rPr>
+                <w:rFonts w:ascii="Garamond" w:hAnsi="Garamond" w:cs="Arial"/>
+                <w:sz w:val="24"/>
+                <w:szCs w:val="24"/>
               </w:rPr>
               <w:t xml:space="preserve"> (magnet program)</w:t>
             </w:r>
@@ -445,15 +460,18 @@
                 <w:ilvl w:val="0"/>
                 <w:numId w:val="8"/>
               </w:numPr>
-              <w:rPr>
-                <w:sz w:val="23"/>
-                <w:szCs w:val="23"/>
-              </w:rPr>
-            </w:pPr>
-            <w:r>
-              <w:rPr>
-                <w:sz w:val="23"/>
-                <w:szCs w:val="23"/>
+              <w:spacing w:before="60"/>
+              <w:rPr>
+                <w:rFonts w:ascii="Garamond" w:hAnsi="Garamond" w:cs="Arial"/>
+                <w:sz w:val="24"/>
+                <w:szCs w:val="24"/>
+              </w:rPr>
+            </w:pPr>
+            <w:r>
+              <w:rPr>
+                <w:rFonts w:ascii="Garamond" w:hAnsi="Garamond" w:cs="Arial"/>
+                <w:sz w:val="24"/>
+                <w:szCs w:val="24"/>
               </w:rPr>
               <w:t>3.9 weighted GPA</w:t>
             </w:r>
@@ -465,15 +483,18 @@
                 <w:ilvl w:val="0"/>
                 <w:numId w:val="8"/>
               </w:numPr>
-              <w:rPr>
-                <w:sz w:val="23"/>
-                <w:szCs w:val="23"/>
-              </w:rPr>
-            </w:pPr>
-            <w:r>
-              <w:rPr>
-                <w:sz w:val="23"/>
-                <w:szCs w:val="23"/>
+              <w:spacing w:before="60"/>
+              <w:rPr>
+                <w:rFonts w:ascii="Garamond" w:hAnsi="Garamond" w:cs="Arial"/>
+                <w:sz w:val="24"/>
+                <w:szCs w:val="24"/>
+              </w:rPr>
+            </w:pPr>
+            <w:r>
+              <w:rPr>
+                <w:rFonts w:ascii="Garamond" w:hAnsi="Garamond" w:cs="Arial"/>
+                <w:sz w:val="24"/>
+                <w:szCs w:val="24"/>
               </w:rPr>
               <w:t>National Honor Society</w:t>
             </w:r>
@@ -485,16 +506,18 @@
                 <w:ilvl w:val="0"/>
                 <w:numId w:val="8"/>
               </w:numPr>
-              <w:spacing w:after="120"/>
-              <w:rPr>
-                <w:sz w:val="23"/>
-                <w:szCs w:val="23"/>
-              </w:rPr>
-            </w:pPr>
-            <w:r>
-              <w:rPr>
-                <w:sz w:val="23"/>
-                <w:szCs w:val="23"/>
+              <w:spacing w:before="60" w:after="120"/>
+              <w:rPr>
+                <w:rFonts w:ascii="Garamond" w:hAnsi="Garamond" w:cs="Arial"/>
+                <w:sz w:val="24"/>
+                <w:szCs w:val="24"/>
+              </w:rPr>
+            </w:pPr>
+            <w:r>
+              <w:rPr>
+                <w:rFonts w:ascii="Garamond" w:hAnsi="Garamond" w:cs="Arial"/>
+                <w:sz w:val="24"/>
+                <w:szCs w:val="24"/>
               </w:rPr>
               <w:t>Eagle Scout</w:t>
             </w:r>
@@ -509,13 +532,16 @@
           </w:tcPr>
           <w:p>
             <w:pPr>
+              <w:spacing w:before="60"/>
               <w:ind w:left="360" w:hanging="360"/>
               <w:rPr>
-                <w:sz w:val="24"/>
-              </w:rPr>
-            </w:pPr>
-            <w:r>
-              <w:rPr>
+                <w:rFonts w:ascii="Garamond" w:hAnsi="Garamond" w:cs="Arial"/>
+                <w:sz w:val="24"/>
+              </w:rPr>
+            </w:pPr>
+            <w:r>
+              <w:rPr>
+                <w:rFonts w:ascii="Garamond" w:hAnsi="Garamond" w:cs="Arial"/>
                 <w:sz w:val="24"/>
               </w:rPr>
               <w:t>2015-</w:t>
@@ -523,14 +549,17 @@
           </w:p>
           <w:p>
             <w:pPr>
+              <w:spacing w:before="60"/>
               <w:ind w:left="360" w:hanging="360"/>
               <w:rPr>
+                <w:rFonts w:ascii="Garamond" w:hAnsi="Garamond" w:cs="Arial"/>
                 <w:b/>
                 <w:sz w:val="24"/>
               </w:rPr>
             </w:pPr>
             <w:r>
               <w:rPr>
+                <w:rFonts w:ascii="Garamond" w:hAnsi="Garamond" w:cs="Arial"/>
                 <w:sz w:val="24"/>
               </w:rPr>
               <w:t>Present</w:t>
@@ -538,8 +567,10 @@
           </w:p>
           <w:p>
             <w:pPr>
+              <w:spacing w:before="60"/>
               <w:ind w:left="360" w:hanging="360"/>
               <w:rPr>
+                <w:rFonts w:ascii="Garamond" w:hAnsi="Garamond" w:cs="Arial"/>
                 <w:sz w:val="24"/>
               </w:rPr>
             </w:pPr>
@@ -562,6 +593,7 @@
           <w:p>
             <w:pPr>
               <w:rPr>
+                <w:rFonts w:ascii="Garamond" w:hAnsi="Garamond" w:cs="Arial"/>
                 <w:b/>
                 <w:sz w:val="32"/>
               </w:rPr>
@@ -580,9 +612,10 @@
             <w:pPr>
               <w:ind w:left="360" w:hanging="360"/>
               <w:rPr>
+                <w:rFonts w:ascii="Garamond" w:hAnsi="Garamond" w:cs="Arial"/>
                 <w:b/>
-                <w:sz w:val="23"/>
-                <w:szCs w:val="23"/>
+                <w:sz w:val="24"/>
+                <w:szCs w:val="24"/>
               </w:rPr>
             </w:pPr>
           </w:p>
@@ -597,11 +630,13 @@
           <w:p>
             <w:pPr>
               <w:rPr>
-                <w:sz w:val="24"/>
-              </w:rPr>
-            </w:pPr>
-            <w:r>
-              <w:rPr>
+                <w:rFonts w:ascii="Garamond" w:hAnsi="Garamond" w:cs="Arial"/>
+                <w:sz w:val="24"/>
+              </w:rPr>
+            </w:pPr>
+            <w:r>
+              <w:rPr>
+                <w:rFonts w:ascii="Garamond" w:hAnsi="Garamond" w:cs="Arial"/>
                 <w:sz w:val="24"/>
               </w:rPr>
               <w:t>2011-</w:t>
@@ -611,11 +646,13 @@
             <w:pPr>
               <w:ind w:left="360" w:hanging="360"/>
               <w:rPr>
-                <w:sz w:val="24"/>
-              </w:rPr>
-            </w:pPr>
-            <w:r>
-              <w:rPr>
+                <w:rFonts w:ascii="Garamond" w:hAnsi="Garamond" w:cs="Arial"/>
+                <w:sz w:val="24"/>
+              </w:rPr>
+            </w:pPr>
+            <w:r>
+              <w:rPr>
+                <w:rFonts w:ascii="Garamond" w:hAnsi="Garamond" w:cs="Arial"/>
                 <w:sz w:val="24"/>
               </w:rPr>
               <w:t>2015</w:t>
@@ -638,14 +675,15 @@
           </w:tcPr>
           <w:p>
             <w:pPr>
-              <w:rPr>
-                <w:i/>
+              <w:spacing w:before="60"/>
+              <w:rPr>
+                <w:rFonts w:ascii="Garamond" w:hAnsi="Garamond" w:cs="Arial"/>
                 <w:sz w:val="32"/>
               </w:rPr>
             </w:pPr>
             <w:r>
               <w:rPr>
-                <w:i/>
+                <w:rFonts w:ascii="Garamond" w:hAnsi="Garamond" w:cs="Arial"/>
                 <w:sz w:val="32"/>
               </w:rPr>
               <w:t>Technical Skills</w:t>
@@ -653,7 +691,9 @@
           </w:p>
           <w:p>
             <w:pPr>
-              <w:rPr>
+              <w:spacing w:before="60"/>
+              <w:rPr>
+                <w:rFonts w:ascii="Garamond" w:hAnsi="Garamond" w:cs="Arial"/>
                 <w:b/>
                 <w:sz w:val="32"/>
               </w:rPr>
@@ -670,16 +710,19 @@
           </w:tcPr>
           <w:p>
             <w:pPr>
-              <w:rPr>
-                <w:sz w:val="24"/>
-                <w:szCs w:val="23"/>
-              </w:rPr>
-            </w:pPr>
-            <w:r>
-              <w:rPr>
+              <w:spacing w:before="60"/>
+              <w:rPr>
+                <w:rFonts w:ascii="Garamond" w:hAnsi="Garamond" w:cs="Arial"/>
+                <w:sz w:val="24"/>
+                <w:szCs w:val="24"/>
+              </w:rPr>
+            </w:pPr>
+            <w:r>
+              <w:rPr>
+                <w:rFonts w:ascii="Garamond" w:hAnsi="Garamond" w:cs="Arial"/>
                 <w:b/>
                 <w:sz w:val="24"/>
-                <w:szCs w:val="23"/>
+                <w:szCs w:val="24"/>
               </w:rPr>
               <w:t>Programming</w:t>
             </w:r>
@@ -691,58 +734,66 @@
                 <w:ilvl w:val="0"/>
                 <w:numId w:val="7"/>
               </w:numPr>
-              <w:spacing w:after="200" w:line="276" w:lineRule="auto"/>
-              <w:rPr>
-                <w:sz w:val="23"/>
-                <w:szCs w:val="23"/>
-              </w:rPr>
-            </w:pPr>
-            <w:r>
-              <w:rPr>
-                <w:sz w:val="23"/>
-                <w:szCs w:val="23"/>
+              <w:spacing w:before="60" w:after="200" w:line="276" w:lineRule="auto"/>
+              <w:rPr>
+                <w:rFonts w:ascii="Garamond" w:hAnsi="Garamond" w:cs="Arial"/>
+                <w:sz w:val="24"/>
+                <w:szCs w:val="24"/>
+              </w:rPr>
+            </w:pPr>
+            <w:r>
+              <w:rPr>
+                <w:rFonts w:ascii="Garamond" w:hAnsi="Garamond" w:cs="Arial"/>
+                <w:sz w:val="24"/>
+                <w:szCs w:val="24"/>
               </w:rPr>
               <w:t>Java, C++</w:t>
             </w:r>
             <w:r>
               <w:rPr>
-                <w:sz w:val="23"/>
-                <w:szCs w:val="23"/>
+                <w:rFonts w:ascii="Garamond" w:hAnsi="Garamond" w:cs="Arial"/>
+                <w:sz w:val="24"/>
+                <w:szCs w:val="24"/>
               </w:rPr>
               <w:t>,</w:t>
             </w:r>
             <w:r>
               <w:rPr>
-                <w:sz w:val="23"/>
-                <w:szCs w:val="23"/>
+                <w:rFonts w:ascii="Garamond" w:hAnsi="Garamond" w:cs="Arial"/>
+                <w:sz w:val="24"/>
+                <w:szCs w:val="24"/>
               </w:rPr>
               <w:t xml:space="preserve"> </w:t>
             </w:r>
             <w:r>
               <w:rPr>
-                <w:sz w:val="23"/>
-                <w:szCs w:val="23"/>
+                <w:rFonts w:ascii="Garamond" w:hAnsi="Garamond" w:cs="Arial"/>
+                <w:sz w:val="24"/>
+                <w:szCs w:val="24"/>
               </w:rPr>
               <w:t>Python</w:t>
             </w:r>
             <w:r>
               <w:rPr>
-                <w:sz w:val="23"/>
-                <w:szCs w:val="23"/>
+                <w:rFonts w:ascii="Garamond" w:hAnsi="Garamond" w:cs="Arial"/>
+                <w:sz w:val="24"/>
+                <w:szCs w:val="24"/>
               </w:rPr>
               <w:t>, C</w:t>
             </w:r>
             <w:r>
               <w:rPr>
-                <w:sz w:val="23"/>
-                <w:szCs w:val="23"/>
+                <w:rFonts w:ascii="Garamond" w:hAnsi="Garamond" w:cs="Arial"/>
+                <w:sz w:val="24"/>
+                <w:szCs w:val="24"/>
               </w:rPr>
               <w:t xml:space="preserve">, VB, </w:t>
             </w:r>
             <w:r>
               <w:rPr>
-                <w:sz w:val="23"/>
-                <w:szCs w:val="23"/>
+                <w:rFonts w:ascii="Garamond" w:hAnsi="Garamond" w:cs="Arial"/>
+                <w:sz w:val="24"/>
+                <w:szCs w:val="24"/>
               </w:rPr>
               <w:t>VBA</w:t>
             </w:r>
@@ -754,65 +805,42 @@
                 <w:ilvl w:val="0"/>
                 <w:numId w:val="7"/>
               </w:numPr>
-              <w:spacing w:after="200" w:line="276" w:lineRule="auto"/>
-              <w:rPr>
-                <w:sz w:val="23"/>
-                <w:szCs w:val="23"/>
-              </w:rPr>
-            </w:pPr>
-            <w:r>
-              <w:rPr>
-                <w:sz w:val="23"/>
-                <w:szCs w:val="23"/>
-              </w:rPr>
-              <w:t>PHP,</w:t>
-            </w:r>
-            <w:r>
-              <w:rPr>
-                <w:sz w:val="23"/>
-                <w:szCs w:val="23"/>
-              </w:rPr>
-              <w:t xml:space="preserve"> </w:t>
-            </w:r>
-            <w:r>
-              <w:rPr>
-                <w:sz w:val="23"/>
-                <w:szCs w:val="23"/>
-              </w:rPr>
-              <w:t>SQL</w:t>
-            </w:r>
-            <w:r>
-              <w:rPr>
-                <w:sz w:val="23"/>
-                <w:szCs w:val="23"/>
-              </w:rPr>
-              <w:t xml:space="preserve">, HTML, CSS, </w:t>
-            </w:r>
-            <w:r>
-              <w:rPr>
-                <w:sz w:val="23"/>
-                <w:szCs w:val="23"/>
+              <w:spacing w:before="60" w:after="200" w:line="276" w:lineRule="auto"/>
+              <w:rPr>
+                <w:rFonts w:ascii="Garamond" w:hAnsi="Garamond" w:cs="Arial"/>
+                <w:sz w:val="24"/>
+                <w:szCs w:val="24"/>
+              </w:rPr>
+            </w:pPr>
+            <w:r>
+              <w:rPr>
+                <w:rFonts w:ascii="Garamond" w:hAnsi="Garamond" w:cs="Arial"/>
+                <w:sz w:val="24"/>
+                <w:szCs w:val="24"/>
+              </w:rPr>
+              <w:t xml:space="preserve">PHP, SQL, HTML, CSS, </w:t>
+            </w:r>
+            <w:r>
+              <w:rPr>
+                <w:rFonts w:ascii="Garamond" w:hAnsi="Garamond" w:cs="Arial"/>
+                <w:sz w:val="24"/>
+                <w:szCs w:val="24"/>
               </w:rPr>
               <w:t xml:space="preserve">LESS, </w:t>
             </w:r>
             <w:r>
               <w:rPr>
-                <w:sz w:val="23"/>
-                <w:szCs w:val="23"/>
-              </w:rPr>
-              <w:t>JavaScript</w:t>
-            </w:r>
-            <w:r>
-              <w:rPr>
-                <w:sz w:val="23"/>
-                <w:szCs w:val="23"/>
-              </w:rPr>
-              <w:t>/JQUERY/AJAX/</w:t>
-            </w:r>
-            <w:r>
-              <w:rPr>
-                <w:sz w:val="23"/>
-                <w:szCs w:val="23"/>
+                <w:rFonts w:ascii="Garamond" w:hAnsi="Garamond" w:cs="Arial"/>
+                <w:sz w:val="24"/>
+                <w:szCs w:val="24"/>
+              </w:rPr>
+              <w:t>JavaScript/JQUERY/AJAX/</w:t>
+            </w:r>
+            <w:r>
+              <w:rPr>
+                <w:rFonts w:ascii="Garamond" w:hAnsi="Garamond" w:cs="Arial"/>
+                <w:sz w:val="24"/>
+                <w:szCs w:val="24"/>
               </w:rPr>
               <w:t>JSON</w:t>
             </w:r>
@@ -824,70 +852,80 @@
                 <w:ilvl w:val="0"/>
                 <w:numId w:val="7"/>
               </w:numPr>
-              <w:spacing w:after="60" w:line="276" w:lineRule="auto"/>
-              <w:rPr>
-                <w:sz w:val="23"/>
-                <w:szCs w:val="23"/>
+              <w:spacing w:before="60" w:after="60" w:line="276" w:lineRule="auto"/>
+              <w:rPr>
+                <w:rFonts w:ascii="Garamond" w:hAnsi="Garamond" w:cs="Arial"/>
+                <w:sz w:val="24"/>
+                <w:szCs w:val="24"/>
               </w:rPr>
             </w:pPr>
             <w:proofErr w:type="spellStart"/>
             <w:r>
               <w:rPr>
-                <w:sz w:val="23"/>
-                <w:szCs w:val="23"/>
+                <w:rFonts w:ascii="Garamond" w:hAnsi="Garamond" w:cs="Arial"/>
+                <w:sz w:val="24"/>
+                <w:szCs w:val="24"/>
               </w:rPr>
               <w:t>G</w:t>
             </w:r>
             <w:r>
               <w:rPr>
-                <w:sz w:val="23"/>
-                <w:szCs w:val="23"/>
+                <w:rFonts w:ascii="Garamond" w:hAnsi="Garamond" w:cs="Arial"/>
+                <w:sz w:val="24"/>
+                <w:szCs w:val="24"/>
               </w:rPr>
               <w:t>it</w:t>
             </w:r>
             <w:proofErr w:type="spellEnd"/>
             <w:r>
               <w:rPr>
-                <w:sz w:val="23"/>
-                <w:szCs w:val="23"/>
+                <w:rFonts w:ascii="Garamond" w:hAnsi="Garamond" w:cs="Arial"/>
+                <w:sz w:val="24"/>
+                <w:szCs w:val="24"/>
               </w:rPr>
               <w:t>, V</w:t>
             </w:r>
             <w:r>
               <w:rPr>
-                <w:sz w:val="23"/>
-                <w:szCs w:val="23"/>
+                <w:rFonts w:ascii="Garamond" w:hAnsi="Garamond" w:cs="Arial"/>
+                <w:sz w:val="24"/>
+                <w:szCs w:val="24"/>
               </w:rPr>
               <w:t xml:space="preserve">im, </w:t>
             </w:r>
             <w:r>
               <w:rPr>
-                <w:sz w:val="23"/>
-                <w:szCs w:val="23"/>
+                <w:rFonts w:ascii="Garamond" w:hAnsi="Garamond" w:cs="Arial"/>
+                <w:sz w:val="24"/>
+                <w:szCs w:val="24"/>
               </w:rPr>
               <w:t>Linux</w:t>
             </w:r>
             <w:r>
               <w:rPr>
-                <w:sz w:val="23"/>
-                <w:szCs w:val="23"/>
+                <w:rFonts w:ascii="Garamond" w:hAnsi="Garamond" w:cs="Arial"/>
+                <w:sz w:val="24"/>
+                <w:szCs w:val="24"/>
               </w:rPr>
               <w:t>, Android Studio</w:t>
             </w:r>
           </w:p>
           <w:p>
             <w:pPr>
-              <w:rPr>
+              <w:spacing w:before="60"/>
+              <w:rPr>
+                <w:rFonts w:ascii="Garamond" w:hAnsi="Garamond" w:cs="Arial"/>
                 <w:b/>
                 <w:sz w:val="24"/>
-                <w:szCs w:val="23"/>
-              </w:rPr>
-            </w:pPr>
-            <w:r>
-              <w:rPr>
+                <w:szCs w:val="24"/>
+              </w:rPr>
+            </w:pPr>
+            <w:r>
+              <w:rPr>
+                <w:rFonts w:ascii="Garamond" w:hAnsi="Garamond" w:cs="Arial"/>
                 <w:b/>
                 <w:sz w:val="24"/>
-                <w:szCs w:val="23"/>
+                <w:szCs w:val="24"/>
               </w:rPr>
               <w:t>Software</w:t>
             </w:r>
@@ -899,42 +937,44 @@
                 <w:ilvl w:val="0"/>
                 <w:numId w:val="7"/>
               </w:numPr>
-              <w:rPr>
-                <w:sz w:val="23"/>
-                <w:szCs w:val="23"/>
-              </w:rPr>
-            </w:pPr>
-            <w:proofErr w:type="spellStart"/>
-            <w:r>
-              <w:rPr>
-                <w:sz w:val="23"/>
-                <w:szCs w:val="23"/>
-              </w:rPr>
-              <w:t>Solidworks</w:t>
-            </w:r>
-            <w:proofErr w:type="spellEnd"/>
-            <w:r>
-              <w:rPr>
-                <w:sz w:val="23"/>
-                <w:szCs w:val="23"/>
-              </w:rPr>
-              <w:t xml:space="preserve">, </w:t>
-            </w:r>
-            <w:proofErr w:type="spellStart"/>
-            <w:r>
-              <w:rPr>
-                <w:sz w:val="23"/>
-                <w:szCs w:val="23"/>
-              </w:rPr>
-              <w:t>Sketchup</w:t>
-            </w:r>
-            <w:proofErr w:type="spellEnd"/>
-            <w:r>
-              <w:rPr>
-                <w:sz w:val="23"/>
-                <w:szCs w:val="23"/>
-              </w:rPr>
-              <w:t>, Eagle CAD</w:t>
+              <w:spacing w:before="60"/>
+              <w:rPr>
+                <w:rFonts w:ascii="Garamond" w:hAnsi="Garamond" w:cs="Arial"/>
+                <w:sz w:val="24"/>
+                <w:szCs w:val="24"/>
+              </w:rPr>
+            </w:pPr>
+            <w:r>
+              <w:rPr>
+                <w:rFonts w:ascii="Garamond" w:hAnsi="Garamond" w:cs="Arial"/>
+                <w:sz w:val="24"/>
+                <w:szCs w:val="24"/>
+              </w:rPr>
+              <w:t>Solid</w:t>
+            </w:r>
+            <w:r>
+              <w:rPr>
+                <w:rFonts w:ascii="Garamond" w:hAnsi="Garamond" w:cs="Arial"/>
+                <w:sz w:val="24"/>
+                <w:szCs w:val="24"/>
+              </w:rPr>
+              <w:t>W</w:t>
+            </w:r>
+            <w:r>
+              <w:rPr>
+                <w:rFonts w:ascii="Garamond" w:hAnsi="Garamond" w:cs="Arial"/>
+                <w:sz w:val="24"/>
+                <w:szCs w:val="24"/>
+              </w:rPr>
+              <w:t>orks, SketchU</w:t>
+            </w:r>
+            <w:r>
+              <w:rPr>
+                <w:rFonts w:ascii="Garamond" w:hAnsi="Garamond" w:cs="Arial"/>
+                <w:sz w:val="24"/>
+                <w:szCs w:val="24"/>
+              </w:rPr>
+              <w:t>p, Eagle CAD</w:t>
             </w:r>
           </w:p>
           <w:p>
@@ -944,54 +984,62 @@
                 <w:ilvl w:val="0"/>
                 <w:numId w:val="7"/>
               </w:numPr>
-              <w:spacing w:after="60"/>
-              <w:rPr>
-                <w:sz w:val="23"/>
-                <w:szCs w:val="23"/>
-              </w:rPr>
-            </w:pPr>
-            <w:r>
-              <w:rPr>
-                <w:sz w:val="23"/>
-                <w:szCs w:val="23"/>
+              <w:spacing w:before="60" w:after="60"/>
+              <w:rPr>
+                <w:rFonts w:ascii="Garamond" w:hAnsi="Garamond" w:cs="Arial"/>
+                <w:sz w:val="24"/>
+                <w:szCs w:val="24"/>
+              </w:rPr>
+            </w:pPr>
+            <w:r>
+              <w:rPr>
+                <w:rFonts w:ascii="Garamond" w:hAnsi="Garamond" w:cs="Arial"/>
+                <w:sz w:val="24"/>
+                <w:szCs w:val="24"/>
               </w:rPr>
               <w:t xml:space="preserve">Microsoft </w:t>
             </w:r>
             <w:r>
               <w:rPr>
-                <w:sz w:val="23"/>
-                <w:szCs w:val="23"/>
+                <w:rFonts w:ascii="Garamond" w:hAnsi="Garamond" w:cs="Arial"/>
+                <w:sz w:val="24"/>
+                <w:szCs w:val="24"/>
               </w:rPr>
               <w:t xml:space="preserve">Office, </w:t>
             </w:r>
             <w:r>
               <w:rPr>
-                <w:sz w:val="23"/>
-                <w:szCs w:val="23"/>
+                <w:rFonts w:ascii="Garamond" w:hAnsi="Garamond" w:cs="Arial"/>
+                <w:sz w:val="24"/>
+                <w:szCs w:val="24"/>
               </w:rPr>
               <w:t xml:space="preserve">Google Docs, </w:t>
             </w:r>
             <w:r>
               <w:rPr>
-                <w:sz w:val="23"/>
-                <w:szCs w:val="23"/>
+                <w:rFonts w:ascii="Garamond" w:hAnsi="Garamond" w:cs="Arial"/>
+                <w:sz w:val="24"/>
+                <w:szCs w:val="24"/>
               </w:rPr>
               <w:t>GIMP/Photoshop</w:t>
             </w:r>
           </w:p>
           <w:p>
             <w:pPr>
-              <w:rPr>
+              <w:spacing w:before="60"/>
+              <w:rPr>
+                <w:rFonts w:ascii="Garamond" w:hAnsi="Garamond" w:cs="Arial"/>
                 <w:b/>
                 <w:sz w:val="24"/>
-                <w:szCs w:val="23"/>
-              </w:rPr>
-            </w:pPr>
-            <w:r>
-              <w:rPr>
+                <w:szCs w:val="24"/>
+              </w:rPr>
+            </w:pPr>
+            <w:r>
+              <w:rPr>
+                <w:rFonts w:ascii="Garamond" w:hAnsi="Garamond" w:cs="Arial"/>
                 <w:b/>
                 <w:sz w:val="24"/>
-                <w:szCs w:val="23"/>
+                <w:szCs w:val="24"/>
               </w:rPr>
               <w:t>Robotics</w:t>
             </w:r>
@@ -1003,29 +1051,34 @@
                 <w:ilvl w:val="0"/>
                 <w:numId w:val="7"/>
               </w:numPr>
-              <w:rPr>
-                <w:sz w:val="23"/>
-                <w:szCs w:val="23"/>
-              </w:rPr>
-            </w:pPr>
-            <w:r>
-              <w:rPr>
-                <w:sz w:val="23"/>
-                <w:szCs w:val="23"/>
+              <w:spacing w:before="60"/>
+              <w:rPr>
+                <w:rFonts w:ascii="Garamond" w:hAnsi="Garamond" w:cs="Arial"/>
+                <w:sz w:val="24"/>
+                <w:szCs w:val="24"/>
+              </w:rPr>
+            </w:pPr>
+            <w:r>
+              <w:rPr>
+                <w:rFonts w:ascii="Garamond" w:hAnsi="Garamond" w:cs="Arial"/>
+                <w:sz w:val="24"/>
+                <w:szCs w:val="24"/>
               </w:rPr>
               <w:t>Worked on FRC R</w:t>
             </w:r>
             <w:r>
               <w:rPr>
-                <w:sz w:val="23"/>
-                <w:szCs w:val="23"/>
+                <w:rFonts w:ascii="Garamond" w:hAnsi="Garamond" w:cs="Arial"/>
+                <w:sz w:val="24"/>
+                <w:szCs w:val="24"/>
               </w:rPr>
               <w:t>obotics T</w:t>
             </w:r>
             <w:r>
               <w:rPr>
-                <w:sz w:val="23"/>
-                <w:szCs w:val="23"/>
+                <w:rFonts w:ascii="Garamond" w:hAnsi="Garamond" w:cs="Arial"/>
+                <w:sz w:val="24"/>
+                <w:szCs w:val="24"/>
               </w:rPr>
               <w:t>eam 3941 for two years</w:t>
             </w:r>
@@ -1037,32 +1090,20 @@
                 <w:ilvl w:val="0"/>
                 <w:numId w:val="7"/>
               </w:numPr>
-              <w:spacing w:after="120"/>
-              <w:rPr>
-                <w:sz w:val="23"/>
-                <w:szCs w:val="23"/>
-              </w:rPr>
-            </w:pPr>
-            <w:r>
-              <w:rPr>
-                <w:sz w:val="23"/>
-                <w:szCs w:val="23"/>
-              </w:rPr>
-              <w:t xml:space="preserve">Extensive </w:t>
-            </w:r>
-            <w:r>
-              <w:rPr>
-                <w:sz w:val="23"/>
-                <w:szCs w:val="23"/>
-              </w:rPr>
-              <w:t xml:space="preserve">Arduino and PIC microcontroller </w:t>
-            </w:r>
-            <w:r>
-              <w:rPr>
-                <w:sz w:val="23"/>
-                <w:szCs w:val="23"/>
-              </w:rPr>
-              <w:t>experience</w:t>
+              <w:spacing w:before="60" w:after="120"/>
+              <w:rPr>
+                <w:rFonts w:ascii="Garamond" w:hAnsi="Garamond" w:cs="Arial"/>
+                <w:sz w:val="24"/>
+                <w:szCs w:val="24"/>
+              </w:rPr>
+            </w:pPr>
+            <w:r>
+              <w:rPr>
+                <w:rFonts w:ascii="Garamond" w:hAnsi="Garamond" w:cs="Arial"/>
+                <w:sz w:val="24"/>
+                <w:szCs w:val="24"/>
+              </w:rPr>
+              <w:t>Extensive Arduino and PIC microcontroller experience</w:t>
             </w:r>
           </w:p>
         </w:tc>
@@ -1076,16 +1117,15 @@
           </w:tcPr>
           <w:p>
             <w:pPr>
-              <w:spacing w:after="100"/>
-              <w:rPr>
+              <w:spacing w:before="60" w:after="100"/>
+              <w:rPr>
+                <w:rFonts w:ascii="Garamond" w:hAnsi="Garamond" w:cs="Arial"/>
                 <w:b/>
                 <w:sz w:val="24"/>
               </w:rPr>
             </w:pPr>
           </w:p>
         </w:tc>
-        <w:bookmarkStart w:id="0" w:name="_GoBack"/>
-        <w:bookmarkEnd w:id="0"/>
       </w:tr>
       <w:tr>
         <w:trPr>
@@ -1101,14 +1141,15 @@
           </w:tcPr>
           <w:p>
             <w:pPr>
-              <w:rPr>
-                <w:i/>
+              <w:spacing w:before="60"/>
+              <w:rPr>
+                <w:rFonts w:ascii="Garamond" w:hAnsi="Garamond" w:cs="Arial"/>
                 <w:sz w:val="32"/>
               </w:rPr>
             </w:pPr>
             <w:r>
               <w:rPr>
-                <w:i/>
+                <w:rFonts w:ascii="Garamond" w:hAnsi="Garamond" w:cs="Arial"/>
                 <w:sz w:val="32"/>
               </w:rPr>
               <w:t>Projects</w:t>
@@ -1124,481 +1165,582 @@
           </w:tcPr>
           <w:p>
             <w:pPr>
-              <w:spacing w:after="60"/>
+              <w:spacing w:before="60" w:after="60"/>
               <w:ind w:left="360" w:hanging="360"/>
               <w:rPr>
-                <w:sz w:val="23"/>
-                <w:szCs w:val="23"/>
-              </w:rPr>
-            </w:pPr>
-            <w:r>
-              <w:rPr>
+                <w:rFonts w:ascii="Garamond" w:hAnsi="Garamond" w:cs="Arial"/>
                 <w:b/>
                 <w:sz w:val="24"/>
-                <w:szCs w:val="23"/>
+                <w:szCs w:val="24"/>
+              </w:rPr>
+            </w:pPr>
+            <w:r>
+              <w:rPr>
+                <w:rFonts w:ascii="Garamond" w:hAnsi="Garamond" w:cs="Arial"/>
+                <w:sz w:val="24"/>
+                <w:szCs w:val="24"/>
+              </w:rPr>
+              <w:drawing>
+                <wp:anchor distT="0" distB="0" distL="114300" distR="114300" simplePos="0" relativeHeight="251659264" behindDoc="1" locked="0" layoutInCell="1" allowOverlap="1" wp14:anchorId="4C493F55" wp14:editId="310F6FC1">
+                  <wp:simplePos x="0" y="0"/>
+                  <wp:positionH relativeFrom="column">
+                    <wp:posOffset>11430</wp:posOffset>
+                  </wp:positionH>
+                  <wp:positionV relativeFrom="paragraph">
+                    <wp:posOffset>52374</wp:posOffset>
+                  </wp:positionV>
+                  <wp:extent cx="151393" cy="146304"/>
+                  <wp:effectExtent l="0" t="0" r="1270" b="6350"/>
+                  <wp:wrapNone/>
+                  <wp:docPr id="1" name="Picture 1"/>
+                  <wp:cNvGraphicFramePr>
+                    <a:graphicFrameLocks xmlns:a="http://schemas.openxmlformats.org/drawingml/2006/main" noChangeAspect="1"/>
+                  </wp:cNvGraphicFramePr>
+                  <a:graphic xmlns:a="http://schemas.openxmlformats.org/drawingml/2006/main">
+                    <a:graphicData uri="http://schemas.openxmlformats.org/drawingml/2006/picture">
+                      <pic:pic xmlns:pic="http://schemas.openxmlformats.org/drawingml/2006/picture">
+                        <pic:nvPicPr>
+                          <pic:cNvPr id="0" name=""/>
+                          <pic:cNvPicPr/>
+                        </pic:nvPicPr>
+                        <pic:blipFill>
+                          <a:blip r:embed="rId7"/>
+                          <a:stretch>
+                            <a:fillRect/>
+                          </a:stretch>
+                        </pic:blipFill>
+                        <pic:spPr>
+                          <a:xfrm>
+                            <a:off x="0" y="0"/>
+                            <a:ext cx="151393" cy="146304"/>
+                          </a:xfrm>
+                          <a:prstGeom prst="rect">
+                            <a:avLst/>
+                          </a:prstGeom>
+                        </pic:spPr>
+                      </pic:pic>
+                    </a:graphicData>
+                  </a:graphic>
+                  <wp14:sizeRelH relativeFrom="margin">
+                    <wp14:pctWidth>0</wp14:pctWidth>
+                  </wp14:sizeRelH>
+                  <wp14:sizeRelV relativeFrom="margin">
+                    <wp14:pctHeight>0</wp14:pctHeight>
+                  </wp14:sizeRelV>
+                </wp:anchor>
+              </w:drawing>
+            </w:r>
+            <w:r>
+              <w:rPr>
+                <w:rFonts w:ascii="Garamond" w:hAnsi="Garamond" w:cs="Arial"/>
+                <w:sz w:val="24"/>
+                <w:szCs w:val="24"/>
+              </w:rPr>
+              <w:t xml:space="preserve">       </w:t>
+            </w:r>
+            <w:r>
+              <w:rPr>
+                <w:rFonts w:ascii="Garamond" w:hAnsi="Garamond" w:cs="Arial"/>
+                <w:sz w:val="24"/>
+                <w:szCs w:val="24"/>
+              </w:rPr>
+              <w:t>github.com/danielengbert</w:t>
+            </w:r>
+          </w:p>
+          <w:p>
+            <w:pPr>
+              <w:spacing w:before="60" w:after="60"/>
+              <w:ind w:left="360" w:hanging="360"/>
+              <w:rPr>
+                <w:rFonts w:ascii="Garamond" w:hAnsi="Garamond" w:cs="Arial"/>
+                <w:sz w:val="24"/>
+                <w:szCs w:val="24"/>
+              </w:rPr>
+            </w:pPr>
+            <w:r>
+              <w:rPr>
+                <w:rFonts w:ascii="Garamond" w:hAnsi="Garamond" w:cs="Arial"/>
+                <w:b/>
+                <w:sz w:val="24"/>
+                <w:szCs w:val="24"/>
               </w:rPr>
               <w:t>Retriever Stories</w:t>
             </w:r>
             <w:r>
               <w:rPr>
+                <w:rFonts w:ascii="Garamond" w:hAnsi="Garamond" w:cs="Arial"/>
                 <w:b/>
                 <w:sz w:val="24"/>
-                <w:szCs w:val="23"/>
+                <w:szCs w:val="24"/>
               </w:rPr>
               <w:t xml:space="preserve"> </w:t>
             </w:r>
             <w:r>
               <w:rPr>
+                <w:rFonts w:ascii="Garamond" w:hAnsi="Garamond" w:cs="Arial"/>
                 <w:i/>
                 <w:sz w:val="24"/>
-                <w:szCs w:val="23"/>
+                <w:szCs w:val="24"/>
               </w:rPr>
               <w:t xml:space="preserve">– </w:t>
             </w:r>
             <w:r>
               <w:rPr>
+                <w:rFonts w:ascii="Garamond" w:hAnsi="Garamond" w:cs="Arial"/>
                 <w:i/>
                 <w:sz w:val="24"/>
-                <w:szCs w:val="23"/>
+                <w:szCs w:val="24"/>
               </w:rPr>
               <w:t>Intern</w:t>
             </w:r>
             <w:r>
               <w:rPr>
+                <w:rFonts w:ascii="Garamond" w:hAnsi="Garamond" w:cs="Arial"/>
                 <w:i/>
                 <w:sz w:val="24"/>
-                <w:szCs w:val="23"/>
+                <w:szCs w:val="24"/>
               </w:rPr>
               <w:t xml:space="preserve"> </w:t>
             </w:r>
             <w:r>
               <w:rPr>
+                <w:rFonts w:ascii="Garamond" w:hAnsi="Garamond" w:cs="Arial"/>
                 <w:i/>
                 <w:sz w:val="24"/>
-                <w:szCs w:val="23"/>
+                <w:szCs w:val="24"/>
               </w:rPr>
               <w:t>P</w:t>
             </w:r>
             <w:r>
               <w:rPr>
+                <w:rFonts w:ascii="Garamond" w:hAnsi="Garamond" w:cs="Arial"/>
                 <w:i/>
                 <w:sz w:val="24"/>
-                <w:szCs w:val="23"/>
+                <w:szCs w:val="24"/>
               </w:rPr>
               <w:t>roject</w:t>
             </w:r>
             <w:r>
               <w:rPr>
+                <w:rFonts w:ascii="Garamond" w:hAnsi="Garamond" w:cs="Arial"/>
                 <w:b/>
                 <w:sz w:val="24"/>
-                <w:szCs w:val="23"/>
+                <w:szCs w:val="24"/>
               </w:rPr>
               <w:br/>
             </w:r>
             <w:r>
               <w:rPr>
-                <w:sz w:val="23"/>
-                <w:szCs w:val="23"/>
+                <w:rFonts w:ascii="Garamond" w:hAnsi="Garamond" w:cs="Arial"/>
+                <w:sz w:val="24"/>
+                <w:szCs w:val="24"/>
               </w:rPr>
               <w:t xml:space="preserve">Added a major feature to </w:t>
             </w:r>
             <w:r>
               <w:rPr>
-                <w:sz w:val="23"/>
-                <w:szCs w:val="23"/>
+                <w:rFonts w:ascii="Garamond" w:hAnsi="Garamond" w:cs="Arial"/>
+                <w:sz w:val="24"/>
+                <w:szCs w:val="24"/>
               </w:rPr>
               <w:t>Retriever Stories (</w:t>
             </w:r>
             <w:r>
               <w:rPr>
-                <w:sz w:val="23"/>
-                <w:szCs w:val="23"/>
+                <w:rFonts w:ascii="Garamond" w:hAnsi="Garamond" w:cs="Arial"/>
+                <w:sz w:val="24"/>
+                <w:szCs w:val="24"/>
               </w:rPr>
               <w:t>UMBC’s social media site</w:t>
             </w:r>
-            <w:r>
-              <w:rPr>
-                <w:sz w:val="23"/>
-                <w:szCs w:val="23"/>
+            <w:proofErr w:type="gramStart"/>
+            <w:r>
+              <w:rPr>
+                <w:rFonts w:ascii="Garamond" w:hAnsi="Garamond" w:cs="Arial"/>
+                <w:sz w:val="24"/>
+                <w:szCs w:val="24"/>
               </w:rPr>
               <w:t>)</w:t>
             </w:r>
             <w:r>
               <w:rPr>
-                <w:sz w:val="23"/>
-                <w:szCs w:val="23"/>
-              </w:rPr>
-              <w:t xml:space="preserve"> allow</w:t>
-            </w:r>
-            <w:r>
-              <w:rPr>
-                <w:sz w:val="23"/>
-                <w:szCs w:val="23"/>
+                <w:rFonts w:ascii="Garamond" w:hAnsi="Garamond" w:cs="Arial"/>
+                <w:sz w:val="24"/>
+                <w:szCs w:val="24"/>
+              </w:rPr>
+              <w:t xml:space="preserve"> </w:t>
+            </w:r>
+            <w:r>
+              <w:rPr>
+                <w:rFonts w:ascii="Garamond" w:hAnsi="Garamond" w:cs="Arial"/>
+                <w:sz w:val="24"/>
+                <w:szCs w:val="24"/>
+              </w:rPr>
+              <w:t xml:space="preserve"> </w:t>
+            </w:r>
+            <w:r>
+              <w:rPr>
+                <w:rFonts w:ascii="Garamond" w:hAnsi="Garamond" w:cs="Arial"/>
+                <w:sz w:val="24"/>
+                <w:szCs w:val="24"/>
+              </w:rPr>
+              <w:t>allow</w:t>
+            </w:r>
+            <w:r>
+              <w:rPr>
+                <w:rFonts w:ascii="Garamond" w:hAnsi="Garamond" w:cs="Arial"/>
+                <w:sz w:val="24"/>
+                <w:szCs w:val="24"/>
               </w:rPr>
               <w:t>ing</w:t>
             </w:r>
-            <w:r>
-              <w:rPr>
-                <w:sz w:val="23"/>
-                <w:szCs w:val="23"/>
+            <w:proofErr w:type="gramEnd"/>
+            <w:r>
+              <w:rPr>
+                <w:rFonts w:ascii="Garamond" w:hAnsi="Garamond" w:cs="Arial"/>
+                <w:sz w:val="24"/>
+                <w:szCs w:val="24"/>
               </w:rPr>
               <w:t xml:space="preserve"> users to </w:t>
             </w:r>
             <w:r>
               <w:rPr>
-                <w:sz w:val="23"/>
-                <w:szCs w:val="23"/>
+                <w:rFonts w:ascii="Garamond" w:hAnsi="Garamond" w:cs="Arial"/>
+                <w:sz w:val="24"/>
+                <w:szCs w:val="24"/>
               </w:rPr>
               <w:t>discover</w:t>
             </w:r>
             <w:r>
               <w:rPr>
-                <w:sz w:val="23"/>
-                <w:szCs w:val="23"/>
+                <w:rFonts w:ascii="Garamond" w:hAnsi="Garamond" w:cs="Arial"/>
+                <w:sz w:val="24"/>
+                <w:szCs w:val="24"/>
               </w:rPr>
               <w:t xml:space="preserve"> </w:t>
             </w:r>
             <w:r>
               <w:rPr>
-                <w:sz w:val="23"/>
-                <w:szCs w:val="23"/>
+                <w:rFonts w:ascii="Garamond" w:hAnsi="Garamond" w:cs="Arial"/>
+                <w:sz w:val="24"/>
+                <w:szCs w:val="24"/>
               </w:rPr>
               <w:t xml:space="preserve">related </w:t>
             </w:r>
             <w:r>
               <w:rPr>
-                <w:sz w:val="23"/>
-                <w:szCs w:val="23"/>
+                <w:rFonts w:ascii="Garamond" w:hAnsi="Garamond" w:cs="Arial"/>
+                <w:sz w:val="24"/>
+                <w:szCs w:val="24"/>
               </w:rPr>
               <w:t xml:space="preserve">posts and group them into a </w:t>
             </w:r>
             <w:r>
               <w:rPr>
-                <w:sz w:val="23"/>
-                <w:szCs w:val="23"/>
+                <w:rFonts w:ascii="Garamond" w:hAnsi="Garamond" w:cs="Arial"/>
+                <w:sz w:val="24"/>
+                <w:szCs w:val="24"/>
               </w:rPr>
               <w:t xml:space="preserve">public </w:t>
             </w:r>
             <w:r>
               <w:rPr>
-                <w:sz w:val="23"/>
-                <w:szCs w:val="23"/>
+                <w:rFonts w:ascii="Garamond" w:hAnsi="Garamond" w:cs="Arial"/>
+                <w:sz w:val="24"/>
+                <w:szCs w:val="24"/>
               </w:rPr>
               <w:t>collection.</w:t>
             </w:r>
             <w:r>
               <w:rPr>
-                <w:sz w:val="23"/>
-                <w:szCs w:val="23"/>
+                <w:rFonts w:ascii="Garamond" w:hAnsi="Garamond" w:cs="Arial"/>
+                <w:sz w:val="24"/>
+                <w:szCs w:val="24"/>
               </w:rPr>
               <w:t xml:space="preserve">  Used </w:t>
             </w:r>
             <w:r>
               <w:rPr>
-                <w:sz w:val="23"/>
-                <w:szCs w:val="23"/>
+                <w:rFonts w:ascii="Garamond" w:hAnsi="Garamond" w:cs="Arial"/>
+                <w:sz w:val="24"/>
+                <w:szCs w:val="24"/>
               </w:rPr>
               <w:t xml:space="preserve">JavaScript and </w:t>
             </w:r>
             <w:r>
               <w:rPr>
-                <w:sz w:val="23"/>
-                <w:szCs w:val="23"/>
-              </w:rPr>
-              <w:t>PHP to search the SQL database and generate HTML.</w:t>
-            </w:r>
-          </w:p>
-          <w:p>
-            <w:pPr>
-              <w:spacing w:after="60"/>
+                <w:rFonts w:ascii="Garamond" w:hAnsi="Garamond" w:cs="Arial"/>
+                <w:sz w:val="24"/>
+                <w:szCs w:val="24"/>
+              </w:rPr>
+              <w:t xml:space="preserve">PHP to search </w:t>
+            </w:r>
+            <w:r>
+              <w:rPr>
+                <w:rFonts w:ascii="Garamond" w:hAnsi="Garamond" w:cs="Arial"/>
+                <w:sz w:val="24"/>
+                <w:szCs w:val="24"/>
+              </w:rPr>
+              <w:t>an</w:t>
+            </w:r>
+            <w:r>
+              <w:rPr>
+                <w:rFonts w:ascii="Garamond" w:hAnsi="Garamond" w:cs="Arial"/>
+                <w:sz w:val="24"/>
+                <w:szCs w:val="24"/>
+              </w:rPr>
+              <w:t xml:space="preserve"> </w:t>
+            </w:r>
+            <w:r>
+              <w:rPr>
+                <w:rFonts w:ascii="Garamond" w:hAnsi="Garamond" w:cs="Arial"/>
+                <w:sz w:val="24"/>
+                <w:szCs w:val="24"/>
+              </w:rPr>
+              <w:t>SQL database and generate HTML.</w:t>
+            </w:r>
+          </w:p>
+          <w:p>
+            <w:pPr>
+              <w:spacing w:before="60" w:after="60"/>
               <w:ind w:left="360" w:hanging="360"/>
               <w:rPr>
-                <w:sz w:val="23"/>
-                <w:szCs w:val="23"/>
-              </w:rPr>
-            </w:pPr>
-            <w:r>
-              <w:rPr>
+                <w:rFonts w:ascii="Garamond" w:hAnsi="Garamond" w:cs="Arial"/>
+                <w:sz w:val="24"/>
+                <w:szCs w:val="24"/>
+              </w:rPr>
+            </w:pPr>
+            <w:r>
+              <w:rPr>
+                <w:rFonts w:ascii="Garamond" w:hAnsi="Garamond" w:cs="Arial"/>
                 <w:b/>
                 <w:sz w:val="24"/>
-                <w:szCs w:val="23"/>
+                <w:szCs w:val="24"/>
               </w:rPr>
               <w:t xml:space="preserve">Travel Route Optimizer </w:t>
             </w:r>
             <w:r>
               <w:rPr>
+                <w:rFonts w:ascii="Garamond" w:hAnsi="Garamond" w:cs="Arial"/>
                 <w:i/>
                 <w:sz w:val="24"/>
-                <w:szCs w:val="23"/>
+                <w:szCs w:val="24"/>
+              </w:rPr>
+              <w:t>– Personal Project</w:t>
+            </w:r>
+            <w:r>
+              <w:rPr>
+                <w:rFonts w:ascii="Garamond" w:hAnsi="Garamond" w:cs="Arial"/>
+                <w:b/>
+                <w:sz w:val="24"/>
+                <w:szCs w:val="24"/>
+              </w:rPr>
+              <w:br/>
+            </w:r>
+            <w:r>
+              <w:rPr>
+                <w:rFonts w:ascii="Garamond" w:hAnsi="Garamond" w:cs="Arial"/>
+                <w:sz w:val="24"/>
+                <w:szCs w:val="24"/>
+              </w:rPr>
+              <w:t>Used the Google Maps JavaScript API to create a webpage that identifies the best route for users to travel when stopping at multiple destinations.</w:t>
+            </w:r>
+          </w:p>
+          <w:p>
+            <w:pPr>
+              <w:spacing w:before="60" w:after="60"/>
+              <w:ind w:left="360" w:hanging="360"/>
+              <w:rPr>
+                <w:rFonts w:ascii="Garamond" w:hAnsi="Garamond" w:cs="Arial"/>
+                <w:sz w:val="24"/>
+                <w:szCs w:val="24"/>
+              </w:rPr>
+            </w:pPr>
+            <w:r>
+              <w:rPr>
+                <w:rFonts w:ascii="Garamond" w:eastAsiaTheme="minorEastAsia" w:hAnsi="Garamond" w:cs="Arial"/>
+                <w:b/>
+                <w:sz w:val="24"/>
+                <w:szCs w:val="24"/>
+              </w:rPr>
+              <w:t xml:space="preserve">Java Sentence Generator </w:t>
+            </w:r>
+            <w:r>
+              <w:rPr>
+                <w:rFonts w:ascii="Garamond" w:hAnsi="Garamond" w:cs="Arial"/>
+                <w:i/>
+                <w:sz w:val="24"/>
+                <w:szCs w:val="24"/>
               </w:rPr>
               <w:t xml:space="preserve">– </w:t>
             </w:r>
             <w:r>
               <w:rPr>
+                <w:rFonts w:ascii="Garamond" w:hAnsi="Garamond" w:cs="Arial"/>
                 <w:i/>
                 <w:sz w:val="24"/>
-                <w:szCs w:val="23"/>
+                <w:szCs w:val="24"/>
               </w:rPr>
               <w:t>P</w:t>
             </w:r>
             <w:r>
               <w:rPr>
+                <w:rFonts w:ascii="Garamond" w:hAnsi="Garamond" w:cs="Arial"/>
                 <w:i/>
                 <w:sz w:val="24"/>
-                <w:szCs w:val="23"/>
+                <w:szCs w:val="24"/>
               </w:rPr>
               <w:t xml:space="preserve">ersonal </w:t>
             </w:r>
             <w:r>
               <w:rPr>
+                <w:rFonts w:ascii="Garamond" w:hAnsi="Garamond" w:cs="Arial"/>
                 <w:i/>
                 <w:sz w:val="24"/>
-                <w:szCs w:val="23"/>
+                <w:szCs w:val="24"/>
               </w:rPr>
               <w:t>P</w:t>
             </w:r>
             <w:r>
               <w:rPr>
+                <w:rFonts w:ascii="Garamond" w:hAnsi="Garamond" w:cs="Arial"/>
                 <w:i/>
                 <w:sz w:val="24"/>
-                <w:szCs w:val="23"/>
+                <w:szCs w:val="24"/>
               </w:rPr>
               <w:t>roject</w:t>
             </w:r>
             <w:r>
               <w:rPr>
+                <w:rFonts w:ascii="Garamond" w:eastAsiaTheme="minorEastAsia" w:hAnsi="Garamond" w:cs="Arial"/>
                 <w:b/>
                 <w:sz w:val="24"/>
-                <w:szCs w:val="23"/>
+                <w:szCs w:val="24"/>
               </w:rPr>
               <w:br/>
             </w:r>
             <w:r>
               <w:rPr>
-                <w:sz w:val="23"/>
-                <w:szCs w:val="23"/>
-              </w:rPr>
-              <w:t>Used the Google Maps JavaScript API to create a webpage that identifies the best route for users to travel when stopping at multiple destinations.</w:t>
-            </w:r>
-          </w:p>
-          <w:p>
-            <w:pPr>
-              <w:spacing w:after="60"/>
+                <w:rFonts w:ascii="Garamond" w:eastAsiaTheme="minorEastAsia" w:hAnsi="Garamond" w:cs="Arial"/>
+                <w:sz w:val="24"/>
+                <w:szCs w:val="24"/>
+              </w:rPr>
+              <w:t>Created a Java program that analyzes provided text, stores patterns in a custom class, and generates random sentences based on analysis of the provided text.</w:t>
+            </w:r>
+          </w:p>
+          <w:p>
+            <w:pPr>
+              <w:spacing w:before="60" w:after="60"/>
               <w:ind w:left="360" w:hanging="360"/>
               <w:rPr>
-                <w:sz w:val="23"/>
-                <w:szCs w:val="23"/>
-              </w:rPr>
-            </w:pPr>
-            <w:r>
-              <w:rPr>
-                <w:rFonts w:eastAsiaTheme="minorEastAsia"/>
+                <w:rFonts w:ascii="Garamond" w:hAnsi="Garamond" w:cs="Arial"/>
+                <w:sz w:val="24"/>
+                <w:szCs w:val="24"/>
+              </w:rPr>
+            </w:pPr>
+            <w:r>
+              <w:rPr>
+                <w:rFonts w:ascii="Garamond" w:hAnsi="Garamond" w:cs="Arial"/>
                 <w:b/>
                 <w:sz w:val="24"/>
-                <w:szCs w:val="23"/>
-              </w:rPr>
-              <w:t xml:space="preserve">Java Sentence Generator </w:t>
-            </w:r>
-            <w:r>
-              <w:rPr>
+                <w:szCs w:val="24"/>
+              </w:rPr>
+              <w:t xml:space="preserve">Capstone Project </w:t>
+            </w:r>
+            <w:r>
+              <w:rPr>
+                <w:rFonts w:ascii="Garamond" w:hAnsi="Garamond" w:cs="Arial"/>
                 <w:i/>
                 <w:sz w:val="24"/>
-                <w:szCs w:val="23"/>
-              </w:rPr>
-              <w:t xml:space="preserve">– </w:t>
-            </w:r>
-            <w:r>
-              <w:rPr>
+                <w:szCs w:val="24"/>
+              </w:rPr>
+              <w:t>– High School</w:t>
+            </w:r>
+            <w:r>
+              <w:rPr>
+                <w:rFonts w:ascii="Garamond" w:hAnsi="Garamond" w:cs="Arial"/>
+                <w:b/>
+                <w:sz w:val="24"/>
+                <w:szCs w:val="24"/>
+              </w:rPr>
+              <w:br/>
+            </w:r>
+            <w:r>
+              <w:rPr>
+                <w:rFonts w:ascii="Garamond" w:hAnsi="Garamond" w:cs="Arial"/>
+                <w:sz w:val="24"/>
+                <w:szCs w:val="24"/>
+              </w:rPr>
+              <w:t>Developed</w:t>
+            </w:r>
+            <w:r>
+              <w:rPr>
+                <w:rFonts w:ascii="Garamond" w:hAnsi="Garamond" w:cs="Arial"/>
+                <w:sz w:val="24"/>
+                <w:szCs w:val="24"/>
+              </w:rPr>
+              <w:t xml:space="preserve"> an Arduino system with senso</w:t>
+            </w:r>
+            <w:r>
+              <w:rPr>
+                <w:rFonts w:ascii="Garamond" w:hAnsi="Garamond" w:cs="Arial"/>
+                <w:sz w:val="24"/>
+                <w:szCs w:val="24"/>
+              </w:rPr>
+              <w:t xml:space="preserve">rs, </w:t>
+            </w:r>
+            <w:r>
+              <w:rPr>
+                <w:rFonts w:ascii="Garamond" w:hAnsi="Garamond" w:cs="Arial"/>
+                <w:sz w:val="24"/>
+                <w:szCs w:val="24"/>
+              </w:rPr>
+              <w:t>custom PCB, and an exercise bike to control race cars in computer games while exercising.</w:t>
+            </w:r>
+          </w:p>
+          <w:p>
+            <w:pPr>
+              <w:spacing w:before="60" w:after="120"/>
+              <w:ind w:left="360" w:hanging="360"/>
+              <w:rPr>
+                <w:rFonts w:ascii="Garamond" w:hAnsi="Garamond" w:cs="Arial"/>
+                <w:b/>
+                <w:sz w:val="24"/>
+                <w:szCs w:val="24"/>
+              </w:rPr>
+            </w:pPr>
+            <w:r>
+              <w:rPr>
+                <w:rFonts w:ascii="Garamond" w:hAnsi="Garamond" w:cs="Arial"/>
+                <w:b/>
+                <w:sz w:val="24"/>
+                <w:szCs w:val="24"/>
+              </w:rPr>
+              <w:t xml:space="preserve">Microcontrollers Course </w:t>
+            </w:r>
+            <w:r>
+              <w:rPr>
+                <w:rFonts w:ascii="Garamond" w:hAnsi="Garamond" w:cs="Arial"/>
                 <w:i/>
                 <w:sz w:val="24"/>
-                <w:szCs w:val="23"/>
-              </w:rPr>
-              <w:t>P</w:t>
-            </w:r>
-            <w:r>
-              <w:rPr>
-                <w:i/>
-                <w:sz w:val="24"/>
-                <w:szCs w:val="23"/>
-              </w:rPr>
-              <w:t xml:space="preserve">ersonal </w:t>
-            </w:r>
-            <w:r>
-              <w:rPr>
-                <w:i/>
-                <w:sz w:val="24"/>
-                <w:szCs w:val="23"/>
-              </w:rPr>
-              <w:t>P</w:t>
-            </w:r>
-            <w:r>
-              <w:rPr>
-                <w:i/>
-                <w:sz w:val="24"/>
-                <w:szCs w:val="23"/>
-              </w:rPr>
-              <w:t>roject</w:t>
-            </w:r>
-            <w:r>
-              <w:rPr>
-                <w:rFonts w:eastAsiaTheme="minorEastAsia"/>
+                <w:szCs w:val="24"/>
+              </w:rPr>
+              <w:t>– High School</w:t>
+            </w:r>
+            <w:r>
+              <w:rPr>
+                <w:rFonts w:ascii="Garamond" w:hAnsi="Garamond" w:cs="Arial"/>
                 <w:b/>
-                <w:sz w:val="23"/>
-                <w:szCs w:val="23"/>
+                <w:sz w:val="24"/>
+                <w:szCs w:val="24"/>
               </w:rPr>
               <w:br/>
             </w:r>
             <w:r>
               <w:rPr>
-                <w:rFonts w:eastAsiaTheme="minorEastAsia"/>
-                <w:sz w:val="23"/>
-                <w:szCs w:val="23"/>
-              </w:rPr>
-              <w:t>Created a Java program that analyzes provided text, stores patterns in a custom class, and generates random sentences based on analysis of the provided text.</w:t>
-            </w:r>
-          </w:p>
-          <w:p>
-            <w:pPr>
-              <w:spacing w:after="60"/>
-              <w:ind w:left="360" w:hanging="360"/>
-              <w:rPr>
-                <w:sz w:val="23"/>
-                <w:szCs w:val="23"/>
-              </w:rPr>
-            </w:pPr>
-            <w:r>
-              <w:rPr>
-                <w:b/>
-                <w:sz w:val="24"/>
-                <w:szCs w:val="23"/>
-              </w:rPr>
-              <w:t xml:space="preserve">Capstone Project </w:t>
-            </w:r>
-            <w:r>
-              <w:rPr>
-                <w:i/>
-                <w:sz w:val="24"/>
-                <w:szCs w:val="23"/>
-              </w:rPr>
-              <w:t>– High School</w:t>
-            </w:r>
-            <w:r>
-              <w:rPr>
-                <w:b/>
-                <w:sz w:val="23"/>
-                <w:szCs w:val="23"/>
-              </w:rPr>
-              <w:br/>
-            </w:r>
-            <w:r>
-              <w:rPr>
-                <w:sz w:val="23"/>
-                <w:szCs w:val="23"/>
-              </w:rPr>
-              <w:t xml:space="preserve">Worked with a mentor to develop an Arduino system with </w:t>
-            </w:r>
-            <w:r>
-              <w:rPr>
-                <w:sz w:val="23"/>
-                <w:szCs w:val="23"/>
-              </w:rPr>
-              <w:t xml:space="preserve">sensors, a </w:t>
-            </w:r>
-            <w:r>
-              <w:rPr>
-                <w:sz w:val="23"/>
-                <w:szCs w:val="23"/>
-              </w:rPr>
-              <w:t>custom PCB</w:t>
-            </w:r>
-            <w:r>
-              <w:rPr>
-                <w:sz w:val="23"/>
-                <w:szCs w:val="23"/>
-              </w:rPr>
-              <w:t xml:space="preserve">, </w:t>
-            </w:r>
-            <w:r>
-              <w:rPr>
-                <w:sz w:val="23"/>
-                <w:szCs w:val="23"/>
-              </w:rPr>
-              <w:t xml:space="preserve">and an exercise bike </w:t>
-            </w:r>
-            <w:r>
-              <w:rPr>
-                <w:sz w:val="23"/>
-                <w:szCs w:val="23"/>
-              </w:rPr>
-              <w:t>to</w:t>
-            </w:r>
-            <w:r>
-              <w:rPr>
-                <w:sz w:val="23"/>
-                <w:szCs w:val="23"/>
-              </w:rPr>
-              <w:t xml:space="preserve"> </w:t>
-            </w:r>
-            <w:r>
-              <w:rPr>
-                <w:sz w:val="23"/>
-                <w:szCs w:val="23"/>
-              </w:rPr>
-              <w:t>control race</w:t>
-            </w:r>
-            <w:r>
-              <w:rPr>
-                <w:sz w:val="23"/>
-                <w:szCs w:val="23"/>
-              </w:rPr>
-              <w:t xml:space="preserve"> cars in </w:t>
-            </w:r>
-            <w:r>
-              <w:rPr>
-                <w:sz w:val="23"/>
-                <w:szCs w:val="23"/>
-              </w:rPr>
-              <w:t>computer games while exercising.</w:t>
-            </w:r>
-          </w:p>
-          <w:p>
-            <w:pPr>
-              <w:spacing w:after="120"/>
-              <w:ind w:left="360" w:hanging="360"/>
-              <w:rPr>
-                <w:b/>
-                <w:sz w:val="23"/>
-                <w:szCs w:val="23"/>
-              </w:rPr>
-            </w:pPr>
-            <w:r>
-              <w:rPr>
-                <w:b/>
-                <w:sz w:val="24"/>
-                <w:szCs w:val="23"/>
-              </w:rPr>
-              <w:t xml:space="preserve">Microcontrollers Course </w:t>
-            </w:r>
-            <w:r>
-              <w:rPr>
-                <w:i/>
-                <w:sz w:val="24"/>
-                <w:szCs w:val="23"/>
-              </w:rPr>
-              <w:t>– High School</w:t>
-            </w:r>
-            <w:r>
-              <w:rPr>
-                <w:b/>
-                <w:sz w:val="23"/>
-                <w:szCs w:val="23"/>
-              </w:rPr>
-              <w:br/>
-            </w:r>
-            <w:r>
-              <w:rPr>
-                <w:sz w:val="23"/>
-                <w:szCs w:val="23"/>
+                <w:rFonts w:ascii="Garamond" w:hAnsi="Garamond" w:cs="Arial"/>
+                <w:sz w:val="24"/>
+                <w:szCs w:val="24"/>
               </w:rPr>
               <w:t>Programmed a PIC microcontroller in C to perform various tasks.</w:t>
             </w:r>
@@ -1613,7 +1755,9 @@
           </w:tcPr>
           <w:p>
             <w:pPr>
-              <w:rPr>
+              <w:spacing w:before="60"/>
+              <w:rPr>
+                <w:rFonts w:ascii="Garamond" w:hAnsi="Garamond" w:cs="Arial"/>
                 <w:sz w:val="24"/>
               </w:rPr>
             </w:pPr>
@@ -1635,14 +1779,15 @@
           </w:tcPr>
           <w:p>
             <w:pPr>
-              <w:rPr>
-                <w:i/>
+              <w:spacing w:before="60"/>
+              <w:rPr>
+                <w:rFonts w:ascii="Garamond" w:hAnsi="Garamond" w:cs="Arial"/>
                 <w:sz w:val="32"/>
               </w:rPr>
             </w:pPr>
             <w:r>
               <w:rPr>
-                <w:i/>
+                <w:rFonts w:ascii="Garamond" w:hAnsi="Garamond" w:cs="Arial"/>
                 <w:sz w:val="32"/>
               </w:rPr>
               <w:t>Work Experience</w:t>
@@ -1659,202 +1804,228 @@
           </w:tcPr>
           <w:p>
             <w:pPr>
-              <w:spacing w:after="60"/>
+              <w:spacing w:before="60" w:after="60"/>
               <w:ind w:left="360" w:hanging="360"/>
               <w:rPr>
-                <w:sz w:val="23"/>
-                <w:szCs w:val="23"/>
-              </w:rPr>
-            </w:pPr>
-            <w:r>
-              <w:rPr>
+                <w:rFonts w:ascii="Garamond" w:hAnsi="Garamond" w:cs="Arial"/>
+                <w:sz w:val="24"/>
+                <w:szCs w:val="24"/>
+              </w:rPr>
+            </w:pPr>
+            <w:r>
+              <w:rPr>
+                <w:rFonts w:ascii="Garamond" w:hAnsi="Garamond" w:cs="Arial"/>
                 <w:b/>
                 <w:sz w:val="24"/>
-                <w:szCs w:val="23"/>
+                <w:szCs w:val="24"/>
               </w:rPr>
               <w:t>Web Developer</w:t>
             </w:r>
             <w:r>
               <w:rPr>
+                <w:rFonts w:ascii="Garamond" w:hAnsi="Garamond" w:cs="Arial"/>
                 <w:b/>
                 <w:sz w:val="24"/>
-                <w:szCs w:val="23"/>
+                <w:szCs w:val="24"/>
               </w:rPr>
               <w:t xml:space="preserve"> </w:t>
             </w:r>
             <w:r>
               <w:rPr>
+                <w:rFonts w:ascii="Garamond" w:hAnsi="Garamond" w:cs="Arial"/>
                 <w:b/>
                 <w:sz w:val="24"/>
-                <w:szCs w:val="23"/>
+                <w:szCs w:val="24"/>
               </w:rPr>
               <w:t xml:space="preserve">Intern </w:t>
             </w:r>
             <w:r>
               <w:rPr>
+                <w:rFonts w:ascii="Garamond" w:hAnsi="Garamond" w:cs="Arial"/>
                 <w:i/>
                 <w:sz w:val="24"/>
-                <w:szCs w:val="23"/>
+                <w:szCs w:val="24"/>
               </w:rPr>
               <w:t xml:space="preserve">– UMBC </w:t>
             </w:r>
             <w:r>
               <w:rPr>
+                <w:rFonts w:ascii="Garamond" w:hAnsi="Garamond" w:cs="Arial"/>
                 <w:i/>
                 <w:sz w:val="24"/>
-                <w:szCs w:val="23"/>
+                <w:szCs w:val="24"/>
               </w:rPr>
               <w:t>Imaging Research Center</w:t>
             </w:r>
             <w:r>
               <w:rPr>
+                <w:rFonts w:ascii="Garamond" w:hAnsi="Garamond" w:cs="Arial"/>
                 <w:b/>
-                <w:sz w:val="23"/>
-                <w:szCs w:val="23"/>
+                <w:sz w:val="24"/>
+                <w:szCs w:val="24"/>
               </w:rPr>
               <w:br/>
             </w:r>
             <w:r>
               <w:rPr>
-                <w:sz w:val="23"/>
-                <w:szCs w:val="23"/>
+                <w:rFonts w:ascii="Garamond" w:hAnsi="Garamond" w:cs="Arial"/>
+                <w:sz w:val="24"/>
+                <w:szCs w:val="24"/>
               </w:rPr>
               <w:t xml:space="preserve">Collaborated with a team of interns </w:t>
             </w:r>
             <w:r>
               <w:rPr>
-                <w:sz w:val="23"/>
-                <w:szCs w:val="23"/>
+                <w:rFonts w:ascii="Garamond" w:hAnsi="Garamond" w:cs="Arial"/>
+                <w:sz w:val="24"/>
+                <w:szCs w:val="24"/>
               </w:rPr>
               <w:t>(</w:t>
             </w:r>
             <w:r>
               <w:rPr>
-                <w:sz w:val="23"/>
-                <w:szCs w:val="23"/>
+                <w:rFonts w:ascii="Garamond" w:hAnsi="Garamond" w:cs="Arial"/>
+                <w:sz w:val="24"/>
+                <w:szCs w:val="24"/>
               </w:rPr>
               <w:t xml:space="preserve">through </w:t>
             </w:r>
             <w:proofErr w:type="spellStart"/>
             <w:r>
               <w:rPr>
-                <w:sz w:val="23"/>
-                <w:szCs w:val="23"/>
+                <w:rFonts w:ascii="Garamond" w:hAnsi="Garamond" w:cs="Arial"/>
+                <w:sz w:val="24"/>
+                <w:szCs w:val="24"/>
               </w:rPr>
               <w:t>GitLab</w:t>
             </w:r>
             <w:proofErr w:type="spellEnd"/>
             <w:r>
               <w:rPr>
-                <w:sz w:val="23"/>
-                <w:szCs w:val="23"/>
+                <w:rFonts w:ascii="Garamond" w:hAnsi="Garamond" w:cs="Arial"/>
+                <w:sz w:val="24"/>
+                <w:szCs w:val="24"/>
               </w:rPr>
               <w:t>)</w:t>
             </w:r>
             <w:r>
               <w:rPr>
-                <w:sz w:val="23"/>
-                <w:szCs w:val="23"/>
+                <w:rFonts w:ascii="Garamond" w:hAnsi="Garamond" w:cs="Arial"/>
+                <w:sz w:val="24"/>
+                <w:szCs w:val="24"/>
               </w:rPr>
               <w:t xml:space="preserve"> </w:t>
             </w:r>
             <w:r>
               <w:rPr>
-                <w:sz w:val="23"/>
-                <w:szCs w:val="23"/>
+                <w:rFonts w:ascii="Garamond" w:hAnsi="Garamond" w:cs="Arial"/>
+                <w:sz w:val="24"/>
+                <w:szCs w:val="24"/>
               </w:rPr>
               <w:t>as a full stack web developer of retrieverstories.umbc.edu, a social media site for UMBC students and alumni.</w:t>
             </w:r>
           </w:p>
           <w:p>
             <w:pPr>
-              <w:spacing w:after="60"/>
+              <w:spacing w:before="60" w:after="60"/>
               <w:ind w:left="360" w:hanging="360"/>
               <w:rPr>
-                <w:sz w:val="23"/>
-                <w:szCs w:val="23"/>
-              </w:rPr>
-            </w:pPr>
-            <w:r>
-              <w:rPr>
+                <w:rFonts w:ascii="Garamond" w:hAnsi="Garamond" w:cs="Arial"/>
+                <w:sz w:val="24"/>
+                <w:szCs w:val="24"/>
+              </w:rPr>
+            </w:pPr>
+            <w:r>
+              <w:rPr>
+                <w:rFonts w:ascii="Garamond" w:hAnsi="Garamond" w:cs="Arial"/>
                 <w:b/>
                 <w:sz w:val="24"/>
-                <w:szCs w:val="23"/>
+                <w:szCs w:val="24"/>
               </w:rPr>
               <w:t>A</w:t>
             </w:r>
             <w:r>
               <w:rPr>
+                <w:rFonts w:ascii="Garamond" w:hAnsi="Garamond" w:cs="Arial"/>
                 <w:b/>
                 <w:sz w:val="24"/>
-                <w:szCs w:val="23"/>
+                <w:szCs w:val="24"/>
               </w:rPr>
               <w:t>ssistant Programming Instructor</w:t>
             </w:r>
             <w:r>
               <w:rPr>
+                <w:rFonts w:ascii="Garamond" w:hAnsi="Garamond" w:cs="Arial"/>
                 <w:b/>
                 <w:sz w:val="24"/>
-                <w:szCs w:val="23"/>
+                <w:szCs w:val="24"/>
               </w:rPr>
               <w:t xml:space="preserve"> </w:t>
             </w:r>
             <w:r>
               <w:rPr>
+                <w:rFonts w:ascii="Garamond" w:hAnsi="Garamond" w:cs="Arial"/>
                 <w:i/>
                 <w:sz w:val="24"/>
-                <w:szCs w:val="23"/>
+                <w:szCs w:val="24"/>
               </w:rPr>
               <w:t>–</w:t>
             </w:r>
             <w:r>
               <w:rPr>
+                <w:rFonts w:ascii="Garamond" w:hAnsi="Garamond" w:cs="Arial"/>
                 <w:i/>
                 <w:sz w:val="24"/>
-                <w:szCs w:val="23"/>
+                <w:szCs w:val="24"/>
               </w:rPr>
               <w:t xml:space="preserve"> </w:t>
             </w:r>
             <w:r>
               <w:rPr>
+                <w:rFonts w:ascii="Garamond" w:hAnsi="Garamond" w:cs="Arial"/>
                 <w:i/>
                 <w:sz w:val="24"/>
-                <w:szCs w:val="23"/>
+                <w:szCs w:val="24"/>
               </w:rPr>
               <w:t>Black Rocket Productions</w:t>
             </w:r>
             <w:r>
               <w:rPr>
-                <w:sz w:val="23"/>
-                <w:szCs w:val="23"/>
+                <w:rFonts w:ascii="Garamond" w:hAnsi="Garamond" w:cs="Arial"/>
+                <w:sz w:val="24"/>
+                <w:szCs w:val="24"/>
               </w:rPr>
               <w:br/>
             </w:r>
             <w:r>
               <w:rPr>
-                <w:sz w:val="23"/>
-                <w:szCs w:val="23"/>
+                <w:rFonts w:ascii="Garamond" w:hAnsi="Garamond" w:cs="Arial"/>
+                <w:sz w:val="24"/>
+                <w:szCs w:val="24"/>
               </w:rPr>
               <w:t>Taught programming skills to middle schoolers at a</w:t>
             </w:r>
             <w:r>
               <w:rPr>
-                <w:sz w:val="23"/>
-                <w:szCs w:val="23"/>
+                <w:rFonts w:ascii="Garamond" w:hAnsi="Garamond" w:cs="Arial"/>
+                <w:sz w:val="24"/>
+                <w:szCs w:val="24"/>
               </w:rPr>
               <w:t>n HCC</w:t>
             </w:r>
             <w:r>
               <w:rPr>
-                <w:sz w:val="23"/>
-                <w:szCs w:val="23"/>
+                <w:rFonts w:ascii="Garamond" w:hAnsi="Garamond" w:cs="Arial"/>
+                <w:sz w:val="24"/>
+                <w:szCs w:val="24"/>
               </w:rPr>
               <w:t xml:space="preserve"> computer camp</w:t>
             </w:r>
             <w:r>
               <w:rPr>
-                <w:sz w:val="23"/>
-                <w:szCs w:val="23"/>
+                <w:rFonts w:ascii="Garamond" w:hAnsi="Garamond" w:cs="Arial"/>
+                <w:sz w:val="24"/>
+                <w:szCs w:val="24"/>
               </w:rPr>
               <w:t>.</w:t>
             </w:r>
@@ -1869,12 +2040,15 @@
           </w:tcPr>
           <w:p>
             <w:pPr>
-              <w:rPr>
-                <w:sz w:val="24"/>
-              </w:rPr>
-            </w:pPr>
-            <w:r>
-              <w:rPr>
+              <w:spacing w:before="60"/>
+              <w:rPr>
+                <w:rFonts w:ascii="Garamond" w:hAnsi="Garamond" w:cs="Arial"/>
+                <w:sz w:val="24"/>
+              </w:rPr>
+            </w:pPr>
+            <w:r>
+              <w:rPr>
+                <w:rFonts w:ascii="Garamond" w:hAnsi="Garamond" w:cs="Arial"/>
                 <w:sz w:val="24"/>
               </w:rPr>
               <w:t>Summer 2016</w:t>
@@ -1884,7 +2058,7 @@
       </w:tr>
       <w:tr>
         <w:trPr>
-          <w:trHeight w:val="657"/>
+          <w:trHeight w:val="585"/>
           <w:jc w:val="center"/>
         </w:trPr>
         <w:tc>
@@ -1895,6 +2069,7 @@
           <w:p>
             <w:pPr>
               <w:rPr>
+                <w:rFonts w:ascii="Garamond" w:hAnsi="Garamond" w:cs="Arial"/>
                 <w:b/>
                 <w:sz w:val="32"/>
               </w:rPr>
@@ -1909,9 +2084,10 @@
           <w:p>
             <w:pPr>
               <w:rPr>
+                <w:rFonts w:ascii="Garamond" w:hAnsi="Garamond" w:cs="Arial"/>
                 <w:b/>
-                <w:sz w:val="23"/>
-                <w:szCs w:val="23"/>
+                <w:sz w:val="24"/>
+                <w:szCs w:val="24"/>
               </w:rPr>
             </w:pPr>
           </w:p>
@@ -1923,11 +2099,13 @@
           <w:p>
             <w:pPr>
               <w:rPr>
-                <w:sz w:val="24"/>
-              </w:rPr>
-            </w:pPr>
-            <w:r>
-              <w:rPr>
+                <w:rFonts w:ascii="Garamond" w:hAnsi="Garamond" w:cs="Arial"/>
+                <w:sz w:val="24"/>
+              </w:rPr>
+            </w:pPr>
+            <w:r>
+              <w:rPr>
+                <w:rFonts w:ascii="Garamond" w:hAnsi="Garamond" w:cs="Arial"/>
                 <w:sz w:val="24"/>
               </w:rPr>
               <w:t>Summer 2014</w:t>
@@ -1940,6 +2118,7 @@
       <w:pPr>
         <w:spacing w:after="0" w:line="240" w:lineRule="auto"/>
         <w:rPr>
+          <w:rFonts w:ascii="Garamond" w:hAnsi="Garamond" w:cs="Arial"/>
           <w:sz w:val="2"/>
         </w:rPr>
       </w:pPr>
@@ -4388,7 +4567,7 @@
 </file>
 
 <file path=customXml/itemProps1.xml><?xml version="1.0" encoding="utf-8"?>
-<ds:datastoreItem xmlns:ds="http://schemas.openxmlformats.org/officeDocument/2006/customXml" ds:itemID="{D8F5B0D2-CE8F-435A-A0FA-8E34C4FCA868}">
+<ds:datastoreItem xmlns:ds="http://schemas.openxmlformats.org/officeDocument/2006/customXml" ds:itemID="{7B824CEA-E606-4427-B7C5-17F105B49FD1}">
   <ds:schemaRefs>
     <ds:schemaRef ds:uri="http://schemas.openxmlformats.org/officeDocument/2006/bibliography"/>
   </ds:schemaRefs>

</xml_diff>

<commit_message>
Updated after Fall 16 semester.
</commit_message>
<xml_diff>
--- a/daniel_engbert_resume.docx
+++ b/daniel_engbert_resume.docx
@@ -75,8 +75,6 @@
         </w:rPr>
         <w:t xml:space="preserve">  Forest Hill, MD</w:t>
       </w:r>
-      <w:bookmarkStart w:id="0" w:name="_GoBack"/>
-      <w:bookmarkEnd w:id="0"/>
     </w:p>
     <w:tbl>
       <w:tblPr>
@@ -192,31 +190,31 @@
                 <w:sz w:val="24"/>
                 <w:szCs w:val="24"/>
               </w:rPr>
-              <w:t>4.0 GPA</w:t>
-            </w:r>
-            <w:r>
-              <w:rPr>
-                <w:rFonts w:ascii="Garamond" w:hAnsi="Garamond" w:cs="Arial"/>
-                <w:sz w:val="24"/>
-                <w:szCs w:val="24"/>
-              </w:rPr>
-              <w:t>, 7</w:t>
-            </w:r>
-            <w:r>
-              <w:rPr>
-                <w:rFonts w:ascii="Garamond" w:hAnsi="Garamond" w:cs="Arial"/>
-                <w:sz w:val="24"/>
-                <w:szCs w:val="24"/>
-              </w:rPr>
-              <w:t>2</w:t>
-            </w:r>
-            <w:r>
-              <w:rPr>
-                <w:rFonts w:ascii="Garamond" w:hAnsi="Garamond" w:cs="Arial"/>
-                <w:sz w:val="24"/>
-                <w:szCs w:val="24"/>
-              </w:rPr>
-              <w:t>.5 Credits</w:t>
+              <w:t>3.7</w:t>
+            </w:r>
+            <w:r>
+              <w:rPr>
+                <w:rFonts w:ascii="Garamond" w:hAnsi="Garamond" w:cs="Arial"/>
+                <w:sz w:val="24"/>
+                <w:szCs w:val="24"/>
+              </w:rPr>
+              <w:t xml:space="preserve"> GPA</w:t>
+            </w:r>
+            <w:r>
+              <w:rPr>
+                <w:rFonts w:ascii="Garamond" w:hAnsi="Garamond" w:cs="Arial"/>
+                <w:sz w:val="24"/>
+                <w:szCs w:val="24"/>
+              </w:rPr>
+              <w:t>, 90</w:t>
+            </w:r>
+            <w:r>
+              <w:rPr>
+                <w:rFonts w:ascii="Garamond" w:hAnsi="Garamond" w:cs="Arial"/>
+                <w:sz w:val="24"/>
+                <w:szCs w:val="24"/>
+              </w:rPr>
+              <w:t xml:space="preserve"> Credits</w:t>
             </w:r>
           </w:p>
           <w:p>
@@ -473,30 +471,17 @@
                 <w:sz w:val="24"/>
                 <w:szCs w:val="24"/>
               </w:rPr>
-              <w:t>3.9 weighted GPA</w:t>
-            </w:r>
-          </w:p>
-          <w:p>
-            <w:pPr>
-              <w:pStyle w:val="ListParagraph"/>
-              <w:numPr>
-                <w:ilvl w:val="0"/>
-                <w:numId w:val="8"/>
-              </w:numPr>
-              <w:spacing w:before="60"/>
-              <w:rPr>
-                <w:rFonts w:ascii="Garamond" w:hAnsi="Garamond" w:cs="Arial"/>
-                <w:sz w:val="24"/>
-                <w:szCs w:val="24"/>
-              </w:rPr>
-            </w:pPr>
-            <w:r>
-              <w:rPr>
-                <w:rFonts w:ascii="Garamond" w:hAnsi="Garamond" w:cs="Arial"/>
-                <w:sz w:val="24"/>
-                <w:szCs w:val="24"/>
-              </w:rPr>
-              <w:t>National Honor Society</w:t>
+              <w:t>Na</w:t>
+            </w:r>
+            <w:bookmarkStart w:id="0" w:name="_GoBack"/>
+            <w:bookmarkEnd w:id="0"/>
+            <w:r>
+              <w:rPr>
+                <w:rFonts w:ascii="Garamond" w:hAnsi="Garamond" w:cs="Arial"/>
+                <w:sz w:val="24"/>
+                <w:szCs w:val="24"/>
+              </w:rPr>
+              <w:t>tional Honor Society</w:t>
             </w:r>
           </w:p>
           <w:p>
@@ -1177,6 +1162,7 @@
             <w:r>
               <w:rPr>
                 <w:rFonts w:ascii="Garamond" w:hAnsi="Garamond" w:cs="Arial"/>
+                <w:noProof/>
                 <w:sz w:val="24"/>
                 <w:szCs w:val="24"/>
               </w:rPr>
@@ -1244,8 +1230,18 @@
                 <w:sz w:val="24"/>
                 <w:szCs w:val="24"/>
               </w:rPr>
-              <w:t>github.com/danielengbert</w:t>
-            </w:r>
+              <w:t>github.com/</w:t>
+            </w:r>
+            <w:proofErr w:type="spellStart"/>
+            <w:r>
+              <w:rPr>
+                <w:rFonts w:ascii="Garamond" w:hAnsi="Garamond" w:cs="Arial"/>
+                <w:sz w:val="24"/>
+                <w:szCs w:val="24"/>
+              </w:rPr>
+              <w:t>danielengbert</w:t>
+            </w:r>
+            <w:proofErr w:type="spellEnd"/>
           </w:p>
           <w:p>
             <w:pPr>
@@ -1353,7 +1349,6 @@
               </w:rPr>
               <w:t>UMBC’s social media site</w:t>
             </w:r>
-            <w:proofErr w:type="gramStart"/>
             <w:r>
               <w:rPr>
                 <w:rFonts w:ascii="Garamond" w:hAnsi="Garamond" w:cs="Arial"/>
@@ -1376,14 +1371,6 @@
                 <w:sz w:val="24"/>
                 <w:szCs w:val="24"/>
               </w:rPr>
-              <w:t xml:space="preserve"> </w:t>
-            </w:r>
-            <w:r>
-              <w:rPr>
-                <w:rFonts w:ascii="Garamond" w:hAnsi="Garamond" w:cs="Arial"/>
-                <w:sz w:val="24"/>
-                <w:szCs w:val="24"/>
-              </w:rPr>
               <w:t>allow</w:t>
             </w:r>
             <w:r>
@@ -1394,7 +1381,6 @@
               </w:rPr>
               <w:t>ing</w:t>
             </w:r>
-            <w:proofErr w:type="gramEnd"/>
             <w:r>
               <w:rPr>
                 <w:rFonts w:ascii="Garamond" w:hAnsi="Garamond" w:cs="Arial"/>
@@ -4567,7 +4553,7 @@
 </file>
 
 <file path=customXml/itemProps1.xml><?xml version="1.0" encoding="utf-8"?>
-<ds:datastoreItem xmlns:ds="http://schemas.openxmlformats.org/officeDocument/2006/customXml" ds:itemID="{7B824CEA-E606-4427-B7C5-17F105B49FD1}">
+<ds:datastoreItem xmlns:ds="http://schemas.openxmlformats.org/officeDocument/2006/customXml" ds:itemID="{81AF9285-DB43-45C3-8308-784CE3584B73}">
   <ds:schemaRefs>
     <ds:schemaRef ds:uri="http://schemas.openxmlformats.org/officeDocument/2006/bibliography"/>
   </ds:schemaRefs>

</xml_diff>

<commit_message>
Added nodejs to resume. Still need to update resume after end of semester and summer.
</commit_message>
<xml_diff>
--- a/daniel_engbert_resume.docx
+++ b/daniel_engbert_resume.docx
@@ -471,17 +471,7 @@
                 <w:sz w:val="24"/>
                 <w:szCs w:val="24"/>
               </w:rPr>
-              <w:t>Na</w:t>
-            </w:r>
-            <w:bookmarkStart w:id="0" w:name="_GoBack"/>
-            <w:bookmarkEnd w:id="0"/>
-            <w:r>
-              <w:rPr>
-                <w:rFonts w:ascii="Garamond" w:hAnsi="Garamond" w:cs="Arial"/>
-                <w:sz w:val="24"/>
-                <w:szCs w:val="24"/>
-              </w:rPr>
-              <w:t>tional Honor Society</w:t>
+              <w:t>National Honor Society</w:t>
             </w:r>
           </w:p>
           <w:p>
@@ -803,6 +793,16 @@
                 <w:sz w:val="24"/>
                 <w:szCs w:val="24"/>
               </w:rPr>
+              <w:t xml:space="preserve">Node.js, </w:t>
+            </w:r>
+            <w:bookmarkStart w:id="0" w:name="_GoBack"/>
+            <w:bookmarkEnd w:id="0"/>
+            <w:r>
+              <w:rPr>
+                <w:rFonts w:ascii="Garamond" w:hAnsi="Garamond" w:cs="Arial"/>
+                <w:sz w:val="24"/>
+                <w:szCs w:val="24"/>
+              </w:rPr>
               <w:t xml:space="preserve">PHP, SQL, HTML, CSS, </w:t>
             </w:r>
             <w:r>
@@ -844,7 +844,6 @@
                 <w:szCs w:val="24"/>
               </w:rPr>
             </w:pPr>
-            <w:proofErr w:type="spellStart"/>
             <w:r>
               <w:rPr>
                 <w:rFonts w:ascii="Garamond" w:hAnsi="Garamond" w:cs="Arial"/>
@@ -859,16 +858,7 @@
                 <w:sz w:val="24"/>
                 <w:szCs w:val="24"/>
               </w:rPr>
-              <w:t>it</w:t>
-            </w:r>
-            <w:proofErr w:type="spellEnd"/>
-            <w:r>
-              <w:rPr>
-                <w:rFonts w:ascii="Garamond" w:hAnsi="Garamond" w:cs="Arial"/>
-                <w:sz w:val="24"/>
-                <w:szCs w:val="24"/>
-              </w:rPr>
-              <w:t>, V</w:t>
+              <w:t>it, V</w:t>
             </w:r>
             <w:r>
               <w:rPr>
@@ -1230,18 +1220,8 @@
                 <w:sz w:val="24"/>
                 <w:szCs w:val="24"/>
               </w:rPr>
-              <w:t>github.com/</w:t>
-            </w:r>
-            <w:proofErr w:type="spellStart"/>
-            <w:r>
-              <w:rPr>
-                <w:rFonts w:ascii="Garamond" w:hAnsi="Garamond" w:cs="Arial"/>
-                <w:sz w:val="24"/>
-                <w:szCs w:val="24"/>
-              </w:rPr>
-              <w:t>danielengbert</w:t>
-            </w:r>
-            <w:proofErr w:type="spellEnd"/>
+              <w:t>github.com/danielengbert</w:t>
+            </w:r>
           </w:p>
           <w:p>
             <w:pPr>
@@ -1874,18 +1854,8 @@
                 <w:sz w:val="24"/>
                 <w:szCs w:val="24"/>
               </w:rPr>
-              <w:t xml:space="preserve">through </w:t>
-            </w:r>
-            <w:proofErr w:type="spellStart"/>
-            <w:r>
-              <w:rPr>
-                <w:rFonts w:ascii="Garamond" w:hAnsi="Garamond" w:cs="Arial"/>
-                <w:sz w:val="24"/>
-                <w:szCs w:val="24"/>
-              </w:rPr>
-              <w:t>GitLab</w:t>
-            </w:r>
-            <w:proofErr w:type="spellEnd"/>
+              <w:t>through GitLab</w:t>
+            </w:r>
             <w:r>
               <w:rPr>
                 <w:rFonts w:ascii="Garamond" w:hAnsi="Garamond" w:cs="Arial"/>
@@ -4553,7 +4523,7 @@
 </file>
 
 <file path=customXml/itemProps1.xml><?xml version="1.0" encoding="utf-8"?>
-<ds:datastoreItem xmlns:ds="http://schemas.openxmlformats.org/officeDocument/2006/customXml" ds:itemID="{81AF9285-DB43-45C3-8308-784CE3584B73}">
+<ds:datastoreItem xmlns:ds="http://schemas.openxmlformats.org/officeDocument/2006/customXml" ds:itemID="{C5320630-079F-41C7-8712-909FFFF82786}">
   <ds:schemaRefs>
     <ds:schemaRef ds:uri="http://schemas.openxmlformats.org/officeDocument/2006/bibliography"/>
   </ds:schemaRefs>

</xml_diff>

<commit_message>
Updated resume after sprint semester and summer. Removed Java sentence generator to make space.
</commit_message>
<xml_diff>
--- a/daniel_engbert_resume.docx
+++ b/daniel_engbert_resume.docx
@@ -190,7 +190,7 @@
                 <w:sz w:val="24"/>
                 <w:szCs w:val="24"/>
               </w:rPr>
-              <w:t>3.7</w:t>
+              <w:t>3.8</w:t>
             </w:r>
             <w:r>
               <w:rPr>
@@ -206,7 +206,7 @@
                 <w:sz w:val="24"/>
                 <w:szCs w:val="24"/>
               </w:rPr>
-              <w:t>, 90</w:t>
+              <w:t>, 108</w:t>
             </w:r>
             <w:r>
               <w:rPr>
@@ -379,7 +379,15 @@
                 <w:sz w:val="24"/>
                 <w:szCs w:val="24"/>
               </w:rPr>
-              <w:t>Participated in 3 Hackathons</w:t>
+              <w:t>4</w:t>
+            </w:r>
+            <w:r>
+              <w:rPr>
+                <w:rFonts w:ascii="Garamond" w:hAnsi="Garamond" w:cs="Arial"/>
+                <w:sz w:val="24"/>
+                <w:szCs w:val="24"/>
+              </w:rPr>
+              <w:t xml:space="preserve"> Hackathons</w:t>
             </w:r>
           </w:p>
           <w:p>
@@ -471,7 +479,46 @@
                 <w:sz w:val="24"/>
                 <w:szCs w:val="24"/>
               </w:rPr>
-              <w:t>National Honor Society</w:t>
+              <w:t xml:space="preserve">Robotics </w:t>
+            </w:r>
+            <w:r>
+              <w:rPr>
+                <w:rFonts w:ascii="Garamond" w:hAnsi="Garamond" w:cs="Arial"/>
+                <w:sz w:val="24"/>
+                <w:szCs w:val="24"/>
+              </w:rPr>
+              <w:t>FRC</w:t>
+            </w:r>
+            <w:r>
+              <w:rPr>
+                <w:rFonts w:ascii="Garamond" w:hAnsi="Garamond" w:cs="Arial"/>
+                <w:sz w:val="24"/>
+                <w:szCs w:val="24"/>
+              </w:rPr>
+              <w:t xml:space="preserve"> Team 3941</w:t>
+            </w:r>
+          </w:p>
+          <w:p>
+            <w:pPr>
+              <w:pStyle w:val="ListParagraph"/>
+              <w:numPr>
+                <w:ilvl w:val="0"/>
+                <w:numId w:val="8"/>
+              </w:numPr>
+              <w:spacing w:before="60"/>
+              <w:rPr>
+                <w:rFonts w:ascii="Garamond" w:hAnsi="Garamond" w:cs="Arial"/>
+                <w:sz w:val="24"/>
+                <w:szCs w:val="24"/>
+              </w:rPr>
+            </w:pPr>
+            <w:r>
+              <w:rPr>
+                <w:rFonts w:ascii="Garamond" w:hAnsi="Garamond" w:cs="Arial"/>
+                <w:sz w:val="24"/>
+                <w:szCs w:val="24"/>
+              </w:rPr>
+              <w:t>Eagle Scout</w:t>
             </w:r>
           </w:p>
           <w:p>
@@ -494,7 +541,7 @@
                 <w:sz w:val="24"/>
                 <w:szCs w:val="24"/>
               </w:rPr>
-              <w:t>Eagle Scout</w:t>
+              <w:t>National Honor Society</w:t>
             </w:r>
           </w:p>
         </w:tc>
@@ -722,6 +769,14 @@
                 <w:sz w:val="24"/>
                 <w:szCs w:val="24"/>
               </w:rPr>
+              <w:t xml:space="preserve">Python, </w:t>
+            </w:r>
+            <w:r>
+              <w:rPr>
+                <w:rFonts w:ascii="Garamond" w:hAnsi="Garamond" w:cs="Arial"/>
+                <w:sz w:val="24"/>
+                <w:szCs w:val="24"/>
+              </w:rPr>
               <w:t>Java, C++</w:t>
             </w:r>
             <w:r>
@@ -730,6 +785,14 @@
                 <w:sz w:val="24"/>
                 <w:szCs w:val="24"/>
               </w:rPr>
+              <w:t>, C</w:t>
+            </w:r>
+            <w:r>
+              <w:rPr>
+                <w:rFonts w:ascii="Garamond" w:hAnsi="Garamond" w:cs="Arial"/>
+                <w:sz w:val="24"/>
+                <w:szCs w:val="24"/>
+              </w:rPr>
               <w:t>,</w:t>
             </w:r>
             <w:r>
@@ -746,88 +809,15 @@
                 <w:sz w:val="24"/>
                 <w:szCs w:val="24"/>
               </w:rPr>
-              <w:t>Python</w:t>
-            </w:r>
-            <w:r>
-              <w:rPr>
-                <w:rFonts w:ascii="Garamond" w:hAnsi="Garamond" w:cs="Arial"/>
-                <w:sz w:val="24"/>
-                <w:szCs w:val="24"/>
-              </w:rPr>
-              <w:t>, C</w:t>
-            </w:r>
-            <w:r>
-              <w:rPr>
-                <w:rFonts w:ascii="Garamond" w:hAnsi="Garamond" w:cs="Arial"/>
-                <w:sz w:val="24"/>
-                <w:szCs w:val="24"/>
-              </w:rPr>
-              <w:t xml:space="preserve">, VB, </w:t>
-            </w:r>
-            <w:r>
-              <w:rPr>
-                <w:rFonts w:ascii="Garamond" w:hAnsi="Garamond" w:cs="Arial"/>
-                <w:sz w:val="24"/>
-                <w:szCs w:val="24"/>
-              </w:rPr>
-              <w:t>VBA</w:t>
-            </w:r>
-          </w:p>
-          <w:p>
-            <w:pPr>
-              <w:pStyle w:val="ListParagraph"/>
-              <w:numPr>
-                <w:ilvl w:val="0"/>
-                <w:numId w:val="7"/>
-              </w:numPr>
-              <w:spacing w:before="60" w:after="200" w:line="276" w:lineRule="auto"/>
-              <w:rPr>
-                <w:rFonts w:ascii="Garamond" w:hAnsi="Garamond" w:cs="Arial"/>
-                <w:sz w:val="24"/>
-                <w:szCs w:val="24"/>
-              </w:rPr>
-            </w:pPr>
-            <w:r>
-              <w:rPr>
-                <w:rFonts w:ascii="Garamond" w:hAnsi="Garamond" w:cs="Arial"/>
-                <w:sz w:val="24"/>
-                <w:szCs w:val="24"/>
-              </w:rPr>
-              <w:t xml:space="preserve">Node.js, </w:t>
-            </w:r>
-            <w:bookmarkStart w:id="0" w:name="_GoBack"/>
-            <w:bookmarkEnd w:id="0"/>
-            <w:r>
-              <w:rPr>
-                <w:rFonts w:ascii="Garamond" w:hAnsi="Garamond" w:cs="Arial"/>
-                <w:sz w:val="24"/>
-                <w:szCs w:val="24"/>
-              </w:rPr>
-              <w:t xml:space="preserve">PHP, SQL, HTML, CSS, </w:t>
-            </w:r>
-            <w:r>
-              <w:rPr>
-                <w:rFonts w:ascii="Garamond" w:hAnsi="Garamond" w:cs="Arial"/>
-                <w:sz w:val="24"/>
-                <w:szCs w:val="24"/>
-              </w:rPr>
-              <w:t xml:space="preserve">LESS, </w:t>
-            </w:r>
-            <w:r>
-              <w:rPr>
-                <w:rFonts w:ascii="Garamond" w:hAnsi="Garamond" w:cs="Arial"/>
-                <w:sz w:val="24"/>
-                <w:szCs w:val="24"/>
-              </w:rPr>
-              <w:t>JavaScript/JQUERY/AJAX/</w:t>
-            </w:r>
-            <w:r>
-              <w:rPr>
-                <w:rFonts w:ascii="Garamond" w:hAnsi="Garamond" w:cs="Arial"/>
-                <w:sz w:val="24"/>
-                <w:szCs w:val="24"/>
-              </w:rPr>
-              <w:t>JSON</w:t>
+              <w:t>Shell</w:t>
+            </w:r>
+            <w:r>
+              <w:rPr>
+                <w:rFonts w:ascii="Garamond" w:hAnsi="Garamond" w:cs="Arial"/>
+                <w:sz w:val="24"/>
+                <w:szCs w:val="24"/>
+              </w:rPr>
+              <w:t xml:space="preserve"> scripts</w:t>
             </w:r>
           </w:p>
           <w:p>
@@ -850,6 +840,62 @@
                 <w:sz w:val="24"/>
                 <w:szCs w:val="24"/>
               </w:rPr>
+              <w:t xml:space="preserve">Flask, </w:t>
+            </w:r>
+            <w:r>
+              <w:rPr>
+                <w:rFonts w:ascii="Garamond" w:hAnsi="Garamond" w:cs="Arial"/>
+                <w:sz w:val="24"/>
+                <w:szCs w:val="24"/>
+              </w:rPr>
+              <w:t xml:space="preserve">PHP, SQL, </w:t>
+            </w:r>
+            <w:r>
+              <w:rPr>
+                <w:rFonts w:ascii="Garamond" w:hAnsi="Garamond" w:cs="Arial"/>
+                <w:sz w:val="24"/>
+                <w:szCs w:val="24"/>
+              </w:rPr>
+              <w:t>Node.js, JavaScript</w:t>
+            </w:r>
+            <w:r>
+              <w:rPr>
+                <w:rFonts w:ascii="Garamond" w:hAnsi="Garamond" w:cs="Arial"/>
+                <w:sz w:val="24"/>
+                <w:szCs w:val="24"/>
+              </w:rPr>
+              <w:t xml:space="preserve">, </w:t>
+            </w:r>
+            <w:r>
+              <w:rPr>
+                <w:rFonts w:ascii="Garamond" w:hAnsi="Garamond" w:cs="Arial"/>
+                <w:sz w:val="24"/>
+                <w:szCs w:val="24"/>
+              </w:rPr>
+              <w:t>HTML, CSS</w:t>
+            </w:r>
+          </w:p>
+          <w:p>
+            <w:pPr>
+              <w:pStyle w:val="ListParagraph"/>
+              <w:numPr>
+                <w:ilvl w:val="0"/>
+                <w:numId w:val="7"/>
+              </w:numPr>
+              <w:spacing w:before="60" w:after="60" w:line="276" w:lineRule="auto"/>
+              <w:rPr>
+                <w:rFonts w:ascii="Garamond" w:hAnsi="Garamond" w:cs="Arial"/>
+                <w:sz w:val="24"/>
+                <w:szCs w:val="24"/>
+              </w:rPr>
+            </w:pPr>
+            <w:proofErr w:type="spellStart"/>
+            <w:r>
+              <w:rPr>
+                <w:rFonts w:ascii="Garamond" w:hAnsi="Garamond" w:cs="Arial"/>
+                <w:sz w:val="24"/>
+                <w:szCs w:val="24"/>
+              </w:rPr>
               <w:t>G</w:t>
             </w:r>
             <w:r>
@@ -858,7 +904,16 @@
                 <w:sz w:val="24"/>
                 <w:szCs w:val="24"/>
               </w:rPr>
-              <w:t>it, V</w:t>
+              <w:t>it</w:t>
+            </w:r>
+            <w:proofErr w:type="spellEnd"/>
+            <w:r>
+              <w:rPr>
+                <w:rFonts w:ascii="Garamond" w:hAnsi="Garamond" w:cs="Arial"/>
+                <w:sz w:val="24"/>
+                <w:szCs w:val="24"/>
+              </w:rPr>
+              <w:t>, V</w:t>
             </w:r>
             <w:r>
               <w:rPr>
@@ -883,6 +938,14 @@
                 <w:szCs w:val="24"/>
               </w:rPr>
               <w:t>, Android Studio</w:t>
+            </w:r>
+            <w:r>
+              <w:rPr>
+                <w:rFonts w:ascii="Garamond" w:hAnsi="Garamond" w:cs="Arial"/>
+                <w:sz w:val="24"/>
+                <w:szCs w:val="24"/>
+              </w:rPr>
+              <w:t>, VB</w:t>
             </w:r>
           </w:p>
           <w:p>
@@ -972,30 +1035,6 @@
                 <w:sz w:val="24"/>
                 <w:szCs w:val="24"/>
               </w:rPr>
-              <w:t xml:space="preserve">Microsoft </w:t>
-            </w:r>
-            <w:r>
-              <w:rPr>
-                <w:rFonts w:ascii="Garamond" w:hAnsi="Garamond" w:cs="Arial"/>
-                <w:sz w:val="24"/>
-                <w:szCs w:val="24"/>
-              </w:rPr>
-              <w:t xml:space="preserve">Office, </w:t>
-            </w:r>
-            <w:r>
-              <w:rPr>
-                <w:rFonts w:ascii="Garamond" w:hAnsi="Garamond" w:cs="Arial"/>
-                <w:sz w:val="24"/>
-                <w:szCs w:val="24"/>
-              </w:rPr>
-              <w:t xml:space="preserve">Google Docs, </w:t>
-            </w:r>
-            <w:r>
-              <w:rPr>
-                <w:rFonts w:ascii="Garamond" w:hAnsi="Garamond" w:cs="Arial"/>
-                <w:sz w:val="24"/>
-                <w:szCs w:val="24"/>
-              </w:rPr>
               <w:t>GIMP/Photoshop</w:t>
             </w:r>
           </w:p>
@@ -1016,7 +1055,7 @@
                 <w:sz w:val="24"/>
                 <w:szCs w:val="24"/>
               </w:rPr>
-              <w:t>Robotics</w:t>
+              <w:t>Electronics</w:t>
             </w:r>
           </w:p>
           <w:p>
@@ -1039,23 +1078,23 @@
                 <w:sz w:val="24"/>
                 <w:szCs w:val="24"/>
               </w:rPr>
-              <w:t>Worked on FRC R</w:t>
-            </w:r>
-            <w:r>
-              <w:rPr>
-                <w:rFonts w:ascii="Garamond" w:hAnsi="Garamond" w:cs="Arial"/>
-                <w:sz w:val="24"/>
-                <w:szCs w:val="24"/>
-              </w:rPr>
-              <w:t>obotics T</w:t>
-            </w:r>
-            <w:r>
-              <w:rPr>
-                <w:rFonts w:ascii="Garamond" w:hAnsi="Garamond" w:cs="Arial"/>
-                <w:sz w:val="24"/>
-                <w:szCs w:val="24"/>
-              </w:rPr>
-              <w:t>eam 3941 for two years</w:t>
+              <w:t xml:space="preserve">Worked on </w:t>
+            </w:r>
+            <w:r>
+              <w:rPr>
+                <w:rFonts w:ascii="Garamond" w:hAnsi="Garamond" w:cs="Arial"/>
+                <w:sz w:val="24"/>
+                <w:szCs w:val="24"/>
+              </w:rPr>
+              <w:t xml:space="preserve">a robotics team </w:t>
+            </w:r>
+            <w:r>
+              <w:rPr>
+                <w:rFonts w:ascii="Garamond" w:hAnsi="Garamond" w:cs="Arial"/>
+                <w:sz w:val="24"/>
+                <w:szCs w:val="24"/>
+              </w:rPr>
+              <w:t>for two years</w:t>
             </w:r>
           </w:p>
           <w:p>
@@ -1157,7 +1196,7 @@
                 <w:szCs w:val="24"/>
               </w:rPr>
               <w:drawing>
-                <wp:anchor distT="0" distB="0" distL="114300" distR="114300" simplePos="0" relativeHeight="251659264" behindDoc="1" locked="0" layoutInCell="1" allowOverlap="1" wp14:anchorId="4C493F55" wp14:editId="310F6FC1">
+                <wp:anchor distT="0" distB="0" distL="114300" distR="114300" simplePos="0" relativeHeight="251659264" behindDoc="1" locked="0" layoutInCell="1" allowOverlap="1" wp14:anchorId="7065731E" wp14:editId="7EFE43A0">
                   <wp:simplePos x="0" y="0"/>
                   <wp:positionH relativeFrom="column">
                     <wp:posOffset>11430</wp:posOffset>
@@ -1220,8 +1259,18 @@
                 <w:sz w:val="24"/>
                 <w:szCs w:val="24"/>
               </w:rPr>
-              <w:t>github.com/danielengbert</w:t>
-            </w:r>
+              <w:t>github.com/</w:t>
+            </w:r>
+            <w:proofErr w:type="spellStart"/>
+            <w:r>
+              <w:rPr>
+                <w:rFonts w:ascii="Garamond" w:hAnsi="Garamond" w:cs="Arial"/>
+                <w:sz w:val="24"/>
+                <w:szCs w:val="24"/>
+              </w:rPr>
+              <w:t>danielengbert</w:t>
+            </w:r>
+            <w:proofErr w:type="spellEnd"/>
           </w:p>
           <w:p>
             <w:pPr>
@@ -1524,12 +1573,12 @@
             </w:pPr>
             <w:r>
               <w:rPr>
-                <w:rFonts w:ascii="Garamond" w:eastAsiaTheme="minorEastAsia" w:hAnsi="Garamond" w:cs="Arial"/>
+                <w:rFonts w:ascii="Garamond" w:hAnsi="Garamond" w:cs="Arial"/>
                 <w:b/>
                 <w:sz w:val="24"/>
                 <w:szCs w:val="24"/>
               </w:rPr>
-              <w:t xml:space="preserve">Java Sentence Generator </w:t>
+              <w:t xml:space="preserve">Capstone Project </w:t>
             </w:r>
             <w:r>
               <w:rPr>
@@ -1538,47 +1587,11 @@
                 <w:sz w:val="24"/>
                 <w:szCs w:val="24"/>
               </w:rPr>
-              <w:t xml:space="preserve">– </w:t>
-            </w:r>
-            <w:r>
-              <w:rPr>
-                <w:rFonts w:ascii="Garamond" w:hAnsi="Garamond" w:cs="Arial"/>
-                <w:i/>
-                <w:sz w:val="24"/>
-                <w:szCs w:val="24"/>
-              </w:rPr>
-              <w:t>P</w:t>
-            </w:r>
-            <w:r>
-              <w:rPr>
-                <w:rFonts w:ascii="Garamond" w:hAnsi="Garamond" w:cs="Arial"/>
-                <w:i/>
-                <w:sz w:val="24"/>
-                <w:szCs w:val="24"/>
-              </w:rPr>
-              <w:t xml:space="preserve">ersonal </w:t>
-            </w:r>
-            <w:r>
-              <w:rPr>
-                <w:rFonts w:ascii="Garamond" w:hAnsi="Garamond" w:cs="Arial"/>
-                <w:i/>
-                <w:sz w:val="24"/>
-                <w:szCs w:val="24"/>
-              </w:rPr>
-              <w:t>P</w:t>
-            </w:r>
-            <w:r>
-              <w:rPr>
-                <w:rFonts w:ascii="Garamond" w:hAnsi="Garamond" w:cs="Arial"/>
-                <w:i/>
-                <w:sz w:val="24"/>
-                <w:szCs w:val="24"/>
-              </w:rPr>
-              <w:t>roject</w:t>
-            </w:r>
-            <w:r>
-              <w:rPr>
-                <w:rFonts w:ascii="Garamond" w:eastAsiaTheme="minorEastAsia" w:hAnsi="Garamond" w:cs="Arial"/>
+              <w:t>– High School</w:t>
+            </w:r>
+            <w:r>
+              <w:rPr>
+                <w:rFonts w:ascii="Garamond" w:hAnsi="Garamond" w:cs="Arial"/>
                 <w:b/>
                 <w:sz w:val="24"/>
                 <w:szCs w:val="24"/>
@@ -1587,52 +1600,6 @@
             </w:r>
             <w:r>
               <w:rPr>
-                <w:rFonts w:ascii="Garamond" w:eastAsiaTheme="minorEastAsia" w:hAnsi="Garamond" w:cs="Arial"/>
-                <w:sz w:val="24"/>
-                <w:szCs w:val="24"/>
-              </w:rPr>
-              <w:t>Created a Java program that analyzes provided text, stores patterns in a custom class, and generates random sentences based on analysis of the provided text.</w:t>
-            </w:r>
-          </w:p>
-          <w:p>
-            <w:pPr>
-              <w:spacing w:before="60" w:after="60"/>
-              <w:ind w:left="360" w:hanging="360"/>
-              <w:rPr>
-                <w:rFonts w:ascii="Garamond" w:hAnsi="Garamond" w:cs="Arial"/>
-                <w:sz w:val="24"/>
-                <w:szCs w:val="24"/>
-              </w:rPr>
-            </w:pPr>
-            <w:r>
-              <w:rPr>
-                <w:rFonts w:ascii="Garamond" w:hAnsi="Garamond" w:cs="Arial"/>
-                <w:b/>
-                <w:sz w:val="24"/>
-                <w:szCs w:val="24"/>
-              </w:rPr>
-              <w:t xml:space="preserve">Capstone Project </w:t>
-            </w:r>
-            <w:r>
-              <w:rPr>
-                <w:rFonts w:ascii="Garamond" w:hAnsi="Garamond" w:cs="Arial"/>
-                <w:i/>
-                <w:sz w:val="24"/>
-                <w:szCs w:val="24"/>
-              </w:rPr>
-              <w:t>– High School</w:t>
-            </w:r>
-            <w:r>
-              <w:rPr>
-                <w:rFonts w:ascii="Garamond" w:hAnsi="Garamond" w:cs="Arial"/>
-                <w:b/>
-                <w:sz w:val="24"/>
-                <w:szCs w:val="24"/>
-              </w:rPr>
-              <w:br/>
-            </w:r>
-            <w:r>
-              <w:rPr>
                 <w:rFonts w:ascii="Garamond" w:hAnsi="Garamond" w:cs="Arial"/>
                 <w:sz w:val="24"/>
                 <w:szCs w:val="24"/>
@@ -1661,7 +1628,31 @@
                 <w:sz w:val="24"/>
                 <w:szCs w:val="24"/>
               </w:rPr>
-              <w:t>custom PCB, and an exercise bike to control race cars in computer games while exercising.</w:t>
+              <w:t xml:space="preserve">a </w:t>
+            </w:r>
+            <w:r>
+              <w:rPr>
+                <w:rFonts w:ascii="Garamond" w:hAnsi="Garamond" w:cs="Arial"/>
+                <w:sz w:val="24"/>
+                <w:szCs w:val="24"/>
+              </w:rPr>
+              <w:t xml:space="preserve">custom PCB, and an exercise bike to control race cars in </w:t>
+            </w:r>
+            <w:r>
+              <w:rPr>
+                <w:rFonts w:ascii="Garamond" w:hAnsi="Garamond" w:cs="Arial"/>
+                <w:sz w:val="24"/>
+                <w:szCs w:val="24"/>
+              </w:rPr>
+              <w:t>a computer game</w:t>
+            </w:r>
+            <w:r>
+              <w:rPr>
+                <w:rFonts w:ascii="Garamond" w:hAnsi="Garamond" w:cs="Arial"/>
+                <w:sz w:val="24"/>
+                <w:szCs w:val="24"/>
+              </w:rPr>
+              <w:t xml:space="preserve"> while exercising.</w:t>
             </w:r>
           </w:p>
           <w:p>
@@ -1717,6 +1708,7 @@
             <w:tcW w:w="981" w:type="dxa"/>
             <w:tcBorders>
               <w:top w:val="single" w:sz="4" w:space="0" w:color="auto"/>
+              <w:bottom w:val="single" w:sz="4" w:space="0" w:color="auto"/>
             </w:tcBorders>
           </w:tcPr>
           <w:p>
@@ -1732,7 +1724,7 @@
       </w:tr>
       <w:tr>
         <w:trPr>
-          <w:trHeight w:val="719"/>
+          <w:trHeight w:val="692"/>
           <w:jc w:val="center"/>
         </w:trPr>
         <w:tc>
@@ -1774,19 +1766,11 @@
               <w:ind w:left="360" w:hanging="360"/>
               <w:rPr>
                 <w:rFonts w:ascii="Garamond" w:hAnsi="Garamond" w:cs="Arial"/>
-                <w:sz w:val="24"/>
-                <w:szCs w:val="24"/>
-              </w:rPr>
-            </w:pPr>
-            <w:r>
-              <w:rPr>
-                <w:rFonts w:ascii="Garamond" w:hAnsi="Garamond" w:cs="Arial"/>
                 <w:b/>
                 <w:sz w:val="24"/>
                 <w:szCs w:val="24"/>
               </w:rPr>
-              <w:t>Web Developer</w:t>
-            </w:r>
+            </w:pPr>
             <w:r>
               <w:rPr>
                 <w:rFonts w:ascii="Garamond" w:hAnsi="Garamond" w:cs="Arial"/>
@@ -1794,16 +1778,7 @@
                 <w:sz w:val="24"/>
                 <w:szCs w:val="24"/>
               </w:rPr>
-              <w:t xml:space="preserve"> </w:t>
-            </w:r>
-            <w:r>
-              <w:rPr>
-                <w:rFonts w:ascii="Garamond" w:hAnsi="Garamond" w:cs="Arial"/>
-                <w:b/>
-                <w:sz w:val="24"/>
-                <w:szCs w:val="24"/>
-              </w:rPr>
-              <w:t xml:space="preserve">Intern </w:t>
+              <w:t xml:space="preserve">Software Developer Intern </w:t>
             </w:r>
             <w:r>
               <w:rPr>
@@ -1812,7 +1787,7 @@
                 <w:sz w:val="24"/>
                 <w:szCs w:val="24"/>
               </w:rPr>
-              <w:t xml:space="preserve">– UMBC </w:t>
+              <w:t xml:space="preserve">– </w:t>
             </w:r>
             <w:r>
               <w:rPr>
@@ -1821,12 +1796,29 @@
                 <w:sz w:val="24"/>
                 <w:szCs w:val="24"/>
               </w:rPr>
-              <w:t>Imaging Research Center</w:t>
-            </w:r>
-            <w:r>
-              <w:rPr>
-                <w:rFonts w:ascii="Garamond" w:hAnsi="Garamond" w:cs="Arial"/>
-                <w:b/>
+              <w:t>AT</w:t>
+            </w:r>
+            <w:r>
+              <w:rPr>
+                <w:rFonts w:ascii="Garamond" w:hAnsi="Garamond" w:cs="Arial"/>
+                <w:sz w:val="24"/>
+                <w:szCs w:val="24"/>
+              </w:rPr>
+              <w:t>&amp;</w:t>
+            </w:r>
+            <w:r>
+              <w:rPr>
+                <w:rFonts w:ascii="Garamond" w:hAnsi="Garamond" w:cs="Arial"/>
+                <w:i/>
+                <w:sz w:val="24"/>
+                <w:szCs w:val="24"/>
+              </w:rPr>
+              <w:t>T</w:t>
+            </w:r>
+            <w:r>
+              <w:rPr>
+                <w:rFonts w:ascii="Garamond" w:hAnsi="Garamond" w:cs="Arial"/>
+                <w:i/>
                 <w:sz w:val="24"/>
                 <w:szCs w:val="24"/>
               </w:rPr>
@@ -1838,48 +1830,26 @@
                 <w:sz w:val="24"/>
                 <w:szCs w:val="24"/>
               </w:rPr>
-              <w:t xml:space="preserve">Collaborated with a team of interns </w:t>
-            </w:r>
-            <w:r>
-              <w:rPr>
-                <w:rFonts w:ascii="Garamond" w:hAnsi="Garamond" w:cs="Arial"/>
-                <w:sz w:val="24"/>
-                <w:szCs w:val="24"/>
-              </w:rPr>
-              <w:t>(</w:t>
-            </w:r>
-            <w:r>
-              <w:rPr>
-                <w:rFonts w:ascii="Garamond" w:hAnsi="Garamond" w:cs="Arial"/>
-                <w:sz w:val="24"/>
-                <w:szCs w:val="24"/>
-              </w:rPr>
-              <w:t>through GitLab</w:t>
-            </w:r>
-            <w:r>
-              <w:rPr>
-                <w:rFonts w:ascii="Garamond" w:hAnsi="Garamond" w:cs="Arial"/>
-                <w:sz w:val="24"/>
-                <w:szCs w:val="24"/>
-              </w:rPr>
-              <w:t>)</w:t>
-            </w:r>
-            <w:r>
-              <w:rPr>
-                <w:rFonts w:ascii="Garamond" w:hAnsi="Garamond" w:cs="Arial"/>
-                <w:sz w:val="24"/>
-                <w:szCs w:val="24"/>
-              </w:rPr>
-              <w:t xml:space="preserve"> </w:t>
-            </w:r>
-            <w:r>
-              <w:rPr>
-                <w:rFonts w:ascii="Garamond" w:hAnsi="Garamond" w:cs="Arial"/>
-                <w:sz w:val="24"/>
-                <w:szCs w:val="24"/>
-              </w:rPr>
-              <w:t>as a full stack web developer of retrieverstories.umbc.edu, a social media site for UMBC students and alumni.</w:t>
-            </w:r>
+              <w:t xml:space="preserve">Contributed </w:t>
+            </w:r>
+            <w:r>
+              <w:rPr>
+                <w:rFonts w:ascii="Garamond" w:hAnsi="Garamond" w:cs="Arial"/>
+                <w:sz w:val="24"/>
+                <w:szCs w:val="24"/>
+              </w:rPr>
+              <w:t xml:space="preserve">to the development of a network security tool that </w:t>
+            </w:r>
+            <w:r>
+              <w:rPr>
+                <w:rFonts w:ascii="Garamond" w:hAnsi="Garamond" w:cs="Arial"/>
+                <w:sz w:val="24"/>
+                <w:szCs w:val="24"/>
+              </w:rPr>
+              <w:t>performs deep packet inspection by writing shell scripts and C++ code.</w:t>
+            </w:r>
+            <w:bookmarkStart w:id="0" w:name="_GoBack"/>
+            <w:bookmarkEnd w:id="0"/>
           </w:p>
           <w:p>
             <w:pPr>
@@ -1898,7 +1868,25 @@
                 <w:sz w:val="24"/>
                 <w:szCs w:val="24"/>
               </w:rPr>
-              <w:t>A</w:t>
+              <w:t xml:space="preserve">Web Developer Intern </w:t>
+            </w:r>
+            <w:r>
+              <w:rPr>
+                <w:rFonts w:ascii="Garamond" w:hAnsi="Garamond" w:cs="Arial"/>
+                <w:i/>
+                <w:sz w:val="24"/>
+                <w:szCs w:val="24"/>
+              </w:rPr>
+              <w:t xml:space="preserve">– </w:t>
+            </w:r>
+            <w:r>
+              <w:rPr>
+                <w:rFonts w:ascii="Garamond" w:hAnsi="Garamond" w:cs="Arial"/>
+                <w:i/>
+                <w:sz w:val="24"/>
+                <w:szCs w:val="24"/>
+              </w:rPr>
+              <w:t>UMBC Imaging Research Center</w:t>
             </w:r>
             <w:r>
               <w:rPr>
@@ -1907,8 +1895,45 @@
                 <w:sz w:val="24"/>
                 <w:szCs w:val="24"/>
               </w:rPr>
-              <w:t>ssistant Programming Instructor</w:t>
-            </w:r>
+              <w:br/>
+            </w:r>
+            <w:r>
+              <w:rPr>
+                <w:rFonts w:ascii="Garamond" w:hAnsi="Garamond" w:cs="Arial"/>
+                <w:sz w:val="24"/>
+                <w:szCs w:val="24"/>
+              </w:rPr>
+              <w:t xml:space="preserve">Collaborated with a team of interns (through </w:t>
+            </w:r>
+            <w:proofErr w:type="spellStart"/>
+            <w:r>
+              <w:rPr>
+                <w:rFonts w:ascii="Garamond" w:hAnsi="Garamond" w:cs="Arial"/>
+                <w:sz w:val="24"/>
+                <w:szCs w:val="24"/>
+              </w:rPr>
+              <w:t>GitLab</w:t>
+            </w:r>
+            <w:proofErr w:type="spellEnd"/>
+            <w:r>
+              <w:rPr>
+                <w:rFonts w:ascii="Garamond" w:hAnsi="Garamond" w:cs="Arial"/>
+                <w:sz w:val="24"/>
+                <w:szCs w:val="24"/>
+              </w:rPr>
+              <w:t>) as a full stack web developer of retrieverstories.umbc.edu, a social media site for UMBC students and alumni.</w:t>
+            </w:r>
+          </w:p>
+          <w:p>
+            <w:pPr>
+              <w:spacing w:before="60" w:after="60"/>
+              <w:ind w:left="360" w:hanging="360"/>
+              <w:rPr>
+                <w:rFonts w:ascii="Garamond" w:hAnsi="Garamond" w:cs="Arial"/>
+                <w:sz w:val="24"/>
+                <w:szCs w:val="24"/>
+              </w:rPr>
+            </w:pPr>
             <w:r>
               <w:rPr>
                 <w:rFonts w:ascii="Garamond" w:hAnsi="Garamond" w:cs="Arial"/>
@@ -1916,7 +1941,7 @@
                 <w:sz w:val="24"/>
                 <w:szCs w:val="24"/>
               </w:rPr>
-              <w:t xml:space="preserve"> </w:t>
+              <w:t xml:space="preserve">Assistant Programming Instructor </w:t>
             </w:r>
             <w:r>
               <w:rPr>
@@ -1925,7 +1950,7 @@
                 <w:sz w:val="24"/>
                 <w:szCs w:val="24"/>
               </w:rPr>
-              <w:t>–</w:t>
+              <w:t xml:space="preserve">– </w:t>
             </w:r>
             <w:r>
               <w:rPr>
@@ -1934,7 +1959,7 @@
                 <w:sz w:val="24"/>
                 <w:szCs w:val="24"/>
               </w:rPr>
-              <w:t xml:space="preserve"> </w:t>
+              <w:t>Black Rocket Productions</w:t>
             </w:r>
             <w:r>
               <w:rPr>
@@ -1943,14 +1968,6 @@
                 <w:sz w:val="24"/>
                 <w:szCs w:val="24"/>
               </w:rPr>
-              <w:t>Black Rocket Productions</w:t>
-            </w:r>
-            <w:r>
-              <w:rPr>
-                <w:rFonts w:ascii="Garamond" w:hAnsi="Garamond" w:cs="Arial"/>
-                <w:sz w:val="24"/>
-                <w:szCs w:val="24"/>
-              </w:rPr>
               <w:br/>
             </w:r>
             <w:r>
@@ -1959,31 +1976,7 @@
                 <w:sz w:val="24"/>
                 <w:szCs w:val="24"/>
               </w:rPr>
-              <w:t>Taught programming skills to middle schoolers at a</w:t>
-            </w:r>
-            <w:r>
-              <w:rPr>
-                <w:rFonts w:ascii="Garamond" w:hAnsi="Garamond" w:cs="Arial"/>
-                <w:sz w:val="24"/>
-                <w:szCs w:val="24"/>
-              </w:rPr>
-              <w:t>n HCC</w:t>
-            </w:r>
-            <w:r>
-              <w:rPr>
-                <w:rFonts w:ascii="Garamond" w:hAnsi="Garamond" w:cs="Arial"/>
-                <w:sz w:val="24"/>
-                <w:szCs w:val="24"/>
-              </w:rPr>
-              <w:t xml:space="preserve"> computer camp</w:t>
-            </w:r>
-            <w:r>
-              <w:rPr>
-                <w:rFonts w:ascii="Garamond" w:hAnsi="Garamond" w:cs="Arial"/>
-                <w:sz w:val="24"/>
-                <w:szCs w:val="24"/>
-              </w:rPr>
-              <w:t>.</w:t>
+              <w:t>Taught programming skills to middle schoolers at an HCC computer camp.</w:t>
             </w:r>
           </w:p>
         </w:tc>
@@ -1993,6 +1986,66 @@
             <w:tcBorders>
               <w:top w:val="single" w:sz="4" w:space="0" w:color="auto"/>
             </w:tcBorders>
+          </w:tcPr>
+          <w:p>
+            <w:pPr>
+              <w:spacing w:before="60"/>
+              <w:rPr>
+                <w:rFonts w:ascii="Garamond" w:hAnsi="Garamond" w:cs="Arial"/>
+                <w:sz w:val="24"/>
+              </w:rPr>
+            </w:pPr>
+            <w:r>
+              <w:rPr>
+                <w:rFonts w:ascii="Garamond" w:hAnsi="Garamond" w:cs="Arial"/>
+                <w:sz w:val="24"/>
+              </w:rPr>
+              <w:t>Summer 2017</w:t>
+            </w:r>
+          </w:p>
+        </w:tc>
+      </w:tr>
+      <w:tr>
+        <w:trPr>
+          <w:trHeight w:val="756"/>
+          <w:jc w:val="center"/>
+        </w:trPr>
+        <w:tc>
+          <w:tcPr>
+            <w:tcW w:w="1549" w:type="dxa"/>
+            <w:vMerge/>
+          </w:tcPr>
+          <w:p>
+            <w:pPr>
+              <w:spacing w:before="60"/>
+              <w:rPr>
+                <w:rFonts w:ascii="Garamond" w:hAnsi="Garamond" w:cs="Arial"/>
+                <w:sz w:val="32"/>
+              </w:rPr>
+            </w:pPr>
+          </w:p>
+        </w:tc>
+        <w:tc>
+          <w:tcPr>
+            <w:tcW w:w="8190" w:type="dxa"/>
+            <w:vMerge/>
+          </w:tcPr>
+          <w:p>
+            <w:pPr>
+              <w:spacing w:before="60" w:after="60"/>
+              <w:ind w:left="360" w:hanging="360"/>
+              <w:rPr>
+                <w:rFonts w:ascii="Garamond" w:hAnsi="Garamond" w:cs="Arial"/>
+                <w:b/>
+                <w:sz w:val="24"/>
+                <w:szCs w:val="24"/>
+              </w:rPr>
+            </w:pPr>
+          </w:p>
+        </w:tc>
+        <w:tc>
+          <w:tcPr>
+            <w:tcW w:w="981" w:type="dxa"/>
           </w:tcPr>
           <w:p>
             <w:pPr>
@@ -4523,7 +4576,7 @@
 </file>
 
 <file path=customXml/itemProps1.xml><?xml version="1.0" encoding="utf-8"?>
-<ds:datastoreItem xmlns:ds="http://schemas.openxmlformats.org/officeDocument/2006/customXml" ds:itemID="{C5320630-079F-41C7-8712-909FFFF82786}">
+<ds:datastoreItem xmlns:ds="http://schemas.openxmlformats.org/officeDocument/2006/customXml" ds:itemID="{823B65D2-F540-481E-9AF1-0A43495630BB}">
   <ds:schemaRefs>
     <ds:schemaRef ds:uri="http://schemas.openxmlformats.org/officeDocument/2006/bibliography"/>
   </ds:schemaRefs>

</xml_diff>

<commit_message>
Greatly simplified resume (removed High School). In the process of reworking the projects sections. (Decided work projects should only be under the work experience section.
</commit_message>
<xml_diff>
--- a/daniel_engbert_resume.docx
+++ b/daniel_engbert_resume.docx
@@ -79,7 +79,7 @@
     <w:tbl>
       <w:tblPr>
         <w:tblStyle w:val="TableGrid"/>
-        <w:tblW w:w="10720" w:type="dxa"/>
+        <w:tblW w:w="10764" w:type="dxa"/>
         <w:jc w:val="center"/>
         <w:tblBorders>
           <w:top w:val="none" w:sz="0" w:space="0" w:color="auto"/>
@@ -99,19 +99,18 @@
         <w:tblLook w:val="04A0" w:firstRow="1" w:lastRow="0" w:firstColumn="1" w:lastColumn="0" w:noHBand="0" w:noVBand="1"/>
       </w:tblPr>
       <w:tblGrid>
-        <w:gridCol w:w="1549"/>
-        <w:gridCol w:w="8190"/>
+        <w:gridCol w:w="1714"/>
+        <w:gridCol w:w="8069"/>
         <w:gridCol w:w="981"/>
       </w:tblGrid>
       <w:tr>
         <w:trPr>
-          <w:trHeight w:val="2267"/>
+          <w:trHeight w:val="2304"/>
           <w:jc w:val="center"/>
         </w:trPr>
         <w:tc>
           <w:tcPr>
-            <w:tcW w:w="1549" w:type="dxa"/>
-            <w:vMerge w:val="restart"/>
+            <w:tcW w:w="1714" w:type="dxa"/>
             <w:tcBorders>
               <w:top w:val="single" w:sz="4" w:space="0" w:color="auto"/>
             </w:tcBorders>
@@ -121,21 +120,70 @@
               <w:spacing w:before="60"/>
               <w:rPr>
                 <w:rFonts w:ascii="Garamond" w:hAnsi="Garamond" w:cs="Arial"/>
-              </w:rPr>
-            </w:pPr>
-            <w:r>
-              <w:rPr>
-                <w:rFonts w:ascii="Garamond" w:hAnsi="Garamond" w:cs="Arial"/>
                 <w:sz w:val="32"/>
               </w:rPr>
+            </w:pPr>
+            <w:r>
+              <w:rPr>
+                <w:rFonts w:ascii="Garamond" w:hAnsi="Garamond" w:cs="Arial"/>
+                <w:sz w:val="32"/>
+              </w:rPr>
               <w:t>Education</w:t>
             </w:r>
+            <w:r>
+              <w:rPr>
+                <w:rFonts w:ascii="Garamond" w:hAnsi="Garamond" w:cs="Arial"/>
+                <w:sz w:val="32"/>
+              </w:rPr>
+              <w:t>/</w:t>
+            </w:r>
+          </w:p>
+          <w:p>
+            <w:pPr>
+              <w:spacing w:before="60"/>
+              <w:rPr>
+                <w:rFonts w:ascii="Garamond" w:hAnsi="Garamond" w:cs="Arial"/>
+                <w:sz w:val="32"/>
+              </w:rPr>
+            </w:pPr>
+            <w:r>
+              <w:rPr>
+                <w:rFonts w:ascii="Garamond" w:hAnsi="Garamond" w:cs="Arial"/>
+                <w:sz w:val="32"/>
+              </w:rPr>
+              <w:t>Involvement</w:t>
+            </w:r>
+          </w:p>
+          <w:p>
+            <w:pPr>
+              <w:spacing w:before="60"/>
+              <w:rPr>
+                <w:rFonts w:ascii="Garamond" w:hAnsi="Garamond" w:cs="Arial"/>
+                <w:sz w:val="32"/>
+              </w:rPr>
+            </w:pPr>
+          </w:p>
+          <w:p>
+            <w:pPr>
+              <w:spacing w:before="60"/>
+              <w:rPr>
+                <w:rFonts w:ascii="Garamond" w:hAnsi="Garamond" w:cs="Arial"/>
+                <w:sz w:val="32"/>
+              </w:rPr>
+            </w:pPr>
+          </w:p>
+          <w:p>
+            <w:pPr>
+              <w:spacing w:before="60"/>
+              <w:rPr>
+                <w:rFonts w:ascii="Garamond" w:hAnsi="Garamond" w:cs="Arial"/>
+              </w:rPr>
+            </w:pPr>
           </w:p>
         </w:tc>
         <w:tc>
           <w:tcPr>
-            <w:tcW w:w="8190" w:type="dxa"/>
-            <w:vMerge w:val="restart"/>
+            <w:tcW w:w="8069" w:type="dxa"/>
             <w:tcBorders>
               <w:top w:val="single" w:sz="4" w:space="0" w:color="auto"/>
             </w:tcBorders>
@@ -158,16 +206,7 @@
                 <w:sz w:val="24"/>
                 <w:szCs w:val="24"/>
               </w:rPr>
-              <w:t>University of M</w:t>
-            </w:r>
-            <w:r>
-              <w:rPr>
-                <w:rFonts w:ascii="Garamond" w:hAnsi="Garamond" w:cs="Arial"/>
-                <w:b/>
-                <w:sz w:val="24"/>
-                <w:szCs w:val="24"/>
-              </w:rPr>
-              <w:t>aryland Baltimore County (UMBC)</w:t>
+              <w:t>University of Maryland Baltimore County (UMBC)</w:t>
             </w:r>
           </w:p>
           <w:p>
@@ -237,31 +276,7 @@
                 <w:sz w:val="24"/>
                 <w:szCs w:val="24"/>
               </w:rPr>
-              <w:t xml:space="preserve">Computer </w:t>
-            </w:r>
-            <w:r>
-              <w:rPr>
-                <w:rFonts w:ascii="Garamond" w:hAnsi="Garamond" w:cs="Arial"/>
-                <w:sz w:val="24"/>
-                <w:szCs w:val="24"/>
-              </w:rPr>
-              <w:t>Science Major</w:t>
-            </w:r>
-            <w:r>
-              <w:rPr>
-                <w:rFonts w:ascii="Garamond" w:hAnsi="Garamond" w:cs="Arial"/>
-                <w:sz w:val="24"/>
-                <w:szCs w:val="24"/>
-              </w:rPr>
-              <w:t xml:space="preserve">, </w:t>
-            </w:r>
-            <w:r>
-              <w:rPr>
-                <w:rFonts w:ascii="Garamond" w:hAnsi="Garamond" w:cs="Arial"/>
-                <w:sz w:val="24"/>
-                <w:szCs w:val="24"/>
-              </w:rPr>
-              <w:t>Math Minor</w:t>
+              <w:t>Computer Science Major, Math Minor</w:t>
             </w:r>
           </w:p>
           <w:p>
@@ -292,7 +307,7 @@
                 <w:sz w:val="24"/>
                 <w:szCs w:val="24"/>
               </w:rPr>
-              <w:t>Dec</w:t>
+              <w:t>May</w:t>
             </w:r>
             <w:r>
               <w:rPr>
@@ -308,7 +323,26 @@
                 <w:sz w:val="24"/>
                 <w:szCs w:val="24"/>
               </w:rPr>
-              <w:t>8</w:t>
+              <w:t>9</w:t>
+            </w:r>
+          </w:p>
+          <w:p>
+            <w:pPr>
+              <w:spacing w:before="60" w:after="60"/>
+              <w:rPr>
+                <w:rFonts w:ascii="Garamond" w:hAnsi="Garamond" w:cs="Arial"/>
+                <w:sz w:val="24"/>
+                <w:szCs w:val="24"/>
+              </w:rPr>
+            </w:pPr>
+            <w:r>
+              <w:rPr>
+                <w:rFonts w:ascii="Garamond" w:hAnsi="Garamond" w:cs="Arial"/>
+                <w:b/>
+                <w:sz w:val="24"/>
+                <w:szCs w:val="24"/>
+              </w:rPr>
+              <w:t>Involvement</w:t>
             </w:r>
           </w:p>
           <w:p>
@@ -331,7 +365,31 @@
                 <w:sz w:val="24"/>
                 <w:szCs w:val="24"/>
               </w:rPr>
-              <w:t>Involvement:</w:t>
+              <w:t>UMBC Hackers Club</w:t>
+            </w:r>
+            <w:r>
+              <w:rPr>
+                <w:rFonts w:ascii="Garamond" w:hAnsi="Garamond" w:cs="Arial"/>
+                <w:sz w:val="24"/>
+                <w:szCs w:val="24"/>
+              </w:rPr>
+              <w:t xml:space="preserve"> (</w:t>
+            </w:r>
+            <w:r>
+              <w:rPr>
+                <w:rFonts w:ascii="Garamond" w:hAnsi="Garamond" w:cs="Arial"/>
+                <w:sz w:val="24"/>
+                <w:szCs w:val="24"/>
+              </w:rPr>
+              <w:t xml:space="preserve">attended </w:t>
+            </w:r>
+            <w:r>
+              <w:rPr>
+                <w:rFonts w:ascii="Garamond" w:hAnsi="Garamond" w:cs="Arial"/>
+                <w:sz w:val="24"/>
+                <w:szCs w:val="24"/>
+              </w:rPr>
+              <w:t>5 Hackathons)</w:t>
             </w:r>
           </w:p>
           <w:p>
@@ -339,23 +397,22 @@
               <w:pStyle w:val="ListParagraph"/>
               <w:numPr>
                 <w:ilvl w:val="0"/>
-                <w:numId w:val="14"/>
+                <w:numId w:val="10"/>
               </w:numPr>
               <w:spacing w:before="60"/>
-              <w:ind w:left="1080"/>
-              <w:rPr>
-                <w:rFonts w:ascii="Garamond" w:hAnsi="Garamond" w:cs="Arial"/>
-                <w:sz w:val="24"/>
-                <w:szCs w:val="24"/>
-              </w:rPr>
-            </w:pPr>
-            <w:r>
-              <w:rPr>
-                <w:rFonts w:ascii="Garamond" w:hAnsi="Garamond" w:cs="Arial"/>
-                <w:sz w:val="24"/>
-                <w:szCs w:val="24"/>
-              </w:rPr>
-              <w:t>UMBC Hackers Club</w:t>
+              <w:rPr>
+                <w:rFonts w:ascii="Garamond" w:hAnsi="Garamond" w:cs="Arial"/>
+                <w:sz w:val="24"/>
+                <w:szCs w:val="24"/>
+              </w:rPr>
+            </w:pPr>
+            <w:r>
+              <w:rPr>
+                <w:rFonts w:ascii="Garamond" w:hAnsi="Garamond" w:cs="Arial"/>
+                <w:sz w:val="24"/>
+                <w:szCs w:val="24"/>
+              </w:rPr>
+              <w:t>Resident Assistant</w:t>
             </w:r>
           </w:p>
           <w:p>
@@ -363,31 +420,30 @@
               <w:pStyle w:val="ListParagraph"/>
               <w:numPr>
                 <w:ilvl w:val="0"/>
-                <w:numId w:val="14"/>
+                <w:numId w:val="10"/>
               </w:numPr>
               <w:spacing w:before="60"/>
-              <w:ind w:left="1080"/>
-              <w:rPr>
-                <w:rFonts w:ascii="Garamond" w:hAnsi="Garamond" w:cs="Arial"/>
-                <w:sz w:val="24"/>
-                <w:szCs w:val="24"/>
-              </w:rPr>
-            </w:pPr>
-            <w:r>
-              <w:rPr>
-                <w:rFonts w:ascii="Garamond" w:hAnsi="Garamond" w:cs="Arial"/>
-                <w:sz w:val="24"/>
-                <w:szCs w:val="24"/>
-              </w:rPr>
-              <w:t>4</w:t>
-            </w:r>
-            <w:r>
-              <w:rPr>
-                <w:rFonts w:ascii="Garamond" w:hAnsi="Garamond" w:cs="Arial"/>
-                <w:sz w:val="24"/>
-                <w:szCs w:val="24"/>
-              </w:rPr>
-              <w:t xml:space="preserve"> Hackathons</w:t>
+              <w:rPr>
+                <w:rFonts w:ascii="Garamond" w:hAnsi="Garamond" w:cs="Arial"/>
+                <w:sz w:val="24"/>
+                <w:szCs w:val="24"/>
+              </w:rPr>
+            </w:pPr>
+            <w:r>
+              <w:rPr>
+                <w:rFonts w:ascii="Garamond" w:hAnsi="Garamond" w:cs="Arial"/>
+                <w:sz w:val="24"/>
+                <w:szCs w:val="24"/>
+              </w:rPr>
+              <w:t>Eagle Scout</w:t>
+            </w:r>
+            <w:r>
+              <w:rPr>
+                <w:rFonts w:ascii="Garamond" w:hAnsi="Garamond" w:cs="Arial"/>
+                <w:sz w:val="24"/>
+                <w:szCs w:val="24"/>
+              </w:rPr>
+              <w:t xml:space="preserve"> (2014)</w:t>
             </w:r>
           </w:p>
           <w:p>
@@ -395,78 +451,9 @@
               <w:pStyle w:val="ListParagraph"/>
               <w:numPr>
                 <w:ilvl w:val="0"/>
-                <w:numId w:val="14"/>
+                <w:numId w:val="10"/>
               </w:numPr>
-              <w:spacing w:before="60"/>
-              <w:ind w:left="1080"/>
-              <w:rPr>
-                <w:rFonts w:ascii="Garamond" w:hAnsi="Garamond" w:cs="Arial"/>
-                <w:sz w:val="24"/>
-                <w:szCs w:val="24"/>
-              </w:rPr>
-            </w:pPr>
-            <w:r>
-              <w:rPr>
-                <w:rFonts w:ascii="Garamond" w:hAnsi="Garamond" w:cs="Arial"/>
-                <w:sz w:val="24"/>
-                <w:szCs w:val="24"/>
-              </w:rPr>
-              <w:t>Resident Assistant</w:t>
-            </w:r>
-          </w:p>
-          <w:p>
-            <w:pPr>
-              <w:spacing w:before="60"/>
-              <w:rPr>
-                <w:rFonts w:ascii="Garamond" w:hAnsi="Garamond" w:cs="Arial"/>
-                <w:sz w:val="24"/>
-                <w:szCs w:val="24"/>
-              </w:rPr>
-            </w:pPr>
-            <w:r>
-              <w:rPr>
-                <w:rFonts w:ascii="Garamond" w:hAnsi="Garamond" w:cs="Arial"/>
-                <w:b/>
-                <w:sz w:val="24"/>
-                <w:szCs w:val="24"/>
-              </w:rPr>
-              <w:t>High School</w:t>
-            </w:r>
-            <w:r>
-              <w:rPr>
-                <w:rFonts w:ascii="Garamond" w:hAnsi="Garamond" w:cs="Arial"/>
-                <w:b/>
-                <w:sz w:val="24"/>
-                <w:szCs w:val="24"/>
-              </w:rPr>
-              <w:t xml:space="preserve"> </w:t>
-            </w:r>
-            <w:r>
-              <w:rPr>
-                <w:rFonts w:ascii="Garamond" w:hAnsi="Garamond" w:cs="Arial"/>
-                <w:i/>
-                <w:sz w:val="24"/>
-                <w:szCs w:val="24"/>
-              </w:rPr>
-              <w:t>– Science and Math Academy</w:t>
-            </w:r>
-            <w:r>
-              <w:rPr>
-                <w:rFonts w:ascii="Garamond" w:hAnsi="Garamond" w:cs="Arial"/>
-                <w:sz w:val="24"/>
-                <w:szCs w:val="24"/>
-              </w:rPr>
-              <w:t xml:space="preserve"> (magnet program)</w:t>
-            </w:r>
-          </w:p>
-          <w:p>
-            <w:pPr>
-              <w:pStyle w:val="ListParagraph"/>
-              <w:numPr>
-                <w:ilvl w:val="0"/>
-                <w:numId w:val="8"/>
-              </w:numPr>
-              <w:spacing w:before="60"/>
+              <w:spacing w:before="60" w:after="60"/>
               <w:rPr>
                 <w:rFonts w:ascii="Garamond" w:hAnsi="Garamond" w:cs="Arial"/>
                 <w:sz w:val="24"/>
@@ -480,52 +467,6 @@
                 <w:szCs w:val="24"/>
               </w:rPr>
               <w:t>Robotics FRC Team 3941</w:t>
-            </w:r>
-          </w:p>
-          <w:p>
-            <w:pPr>
-              <w:pStyle w:val="ListParagraph"/>
-              <w:numPr>
-                <w:ilvl w:val="0"/>
-                <w:numId w:val="8"/>
-              </w:numPr>
-              <w:spacing w:before="60"/>
-              <w:rPr>
-                <w:rFonts w:ascii="Garamond" w:hAnsi="Garamond" w:cs="Arial"/>
-                <w:sz w:val="24"/>
-                <w:szCs w:val="24"/>
-              </w:rPr>
-            </w:pPr>
-            <w:r>
-              <w:rPr>
-                <w:rFonts w:ascii="Garamond" w:hAnsi="Garamond" w:cs="Arial"/>
-                <w:sz w:val="24"/>
-                <w:szCs w:val="24"/>
-              </w:rPr>
-              <w:t>Eagle Scout</w:t>
-            </w:r>
-          </w:p>
-          <w:p>
-            <w:pPr>
-              <w:pStyle w:val="ListParagraph"/>
-              <w:numPr>
-                <w:ilvl w:val="0"/>
-                <w:numId w:val="8"/>
-              </w:numPr>
-              <w:spacing w:before="60" w:after="120"/>
-              <w:rPr>
-                <w:rFonts w:ascii="Garamond" w:hAnsi="Garamond" w:cs="Arial"/>
-                <w:sz w:val="24"/>
-                <w:szCs w:val="24"/>
-              </w:rPr>
-            </w:pPr>
-            <w:r>
-              <w:rPr>
-                <w:rFonts w:ascii="Garamond" w:hAnsi="Garamond" w:cs="Arial"/>
-                <w:sz w:val="24"/>
-                <w:szCs w:val="24"/>
-              </w:rPr>
-              <w:t>National Honor Society</w:t>
             </w:r>
           </w:p>
         </w:tc>
@@ -585,95 +526,12 @@
       </w:tr>
       <w:tr>
         <w:trPr>
-          <w:trHeight w:val="576"/>
+          <w:trHeight w:val="2304"/>
           <w:jc w:val="center"/>
         </w:trPr>
         <w:tc>
           <w:tcPr>
-            <w:tcW w:w="1549" w:type="dxa"/>
-            <w:vMerge/>
-            <w:tcBorders>
-              <w:bottom w:val="single" w:sz="4" w:space="0" w:color="auto"/>
-            </w:tcBorders>
-          </w:tcPr>
-          <w:p>
-            <w:pPr>
-              <w:rPr>
-                <w:rFonts w:ascii="Garamond" w:hAnsi="Garamond" w:cs="Arial"/>
-                <w:b/>
-                <w:sz w:val="32"/>
-              </w:rPr>
-            </w:pPr>
-          </w:p>
-        </w:tc>
-        <w:tc>
-          <w:tcPr>
-            <w:tcW w:w="8190" w:type="dxa"/>
-            <w:vMerge/>
-            <w:tcBorders>
-              <w:bottom w:val="single" w:sz="4" w:space="0" w:color="auto"/>
-            </w:tcBorders>
-          </w:tcPr>
-          <w:p>
-            <w:pPr>
-              <w:ind w:left="360" w:hanging="360"/>
-              <w:rPr>
-                <w:rFonts w:ascii="Garamond" w:hAnsi="Garamond" w:cs="Arial"/>
-                <w:b/>
-                <w:sz w:val="24"/>
-                <w:szCs w:val="24"/>
-              </w:rPr>
-            </w:pPr>
-          </w:p>
-        </w:tc>
-        <w:tc>
-          <w:tcPr>
-            <w:tcW w:w="981" w:type="dxa"/>
-            <w:tcBorders>
-              <w:bottom w:val="single" w:sz="4" w:space="0" w:color="auto"/>
-            </w:tcBorders>
-          </w:tcPr>
-          <w:p>
-            <w:pPr>
-              <w:rPr>
-                <w:rFonts w:ascii="Garamond" w:hAnsi="Garamond" w:cs="Arial"/>
-                <w:sz w:val="24"/>
-              </w:rPr>
-            </w:pPr>
-            <w:r>
-              <w:rPr>
-                <w:rFonts w:ascii="Garamond" w:hAnsi="Garamond" w:cs="Arial"/>
-                <w:sz w:val="24"/>
-              </w:rPr>
-              <w:t>2011-</w:t>
-            </w:r>
-          </w:p>
-          <w:p>
-            <w:pPr>
-              <w:ind w:left="360" w:hanging="360"/>
-              <w:rPr>
-                <w:rFonts w:ascii="Garamond" w:hAnsi="Garamond" w:cs="Arial"/>
-                <w:sz w:val="24"/>
-              </w:rPr>
-            </w:pPr>
-            <w:r>
-              <w:rPr>
-                <w:rFonts w:ascii="Garamond" w:hAnsi="Garamond" w:cs="Arial"/>
-                <w:sz w:val="24"/>
-              </w:rPr>
-              <w:t>2015</w:t>
-            </w:r>
-          </w:p>
-        </w:tc>
-      </w:tr>
-      <w:tr>
-        <w:trPr>
-          <w:trHeight w:val="2592"/>
-          <w:jc w:val="center"/>
-        </w:trPr>
-        <w:tc>
-          <w:tcPr>
-            <w:tcW w:w="1549" w:type="dxa"/>
+            <w:tcW w:w="1714" w:type="dxa"/>
             <w:tcBorders>
               <w:top w:val="single" w:sz="4" w:space="0" w:color="auto"/>
               <w:bottom w:val="single" w:sz="4" w:space="0" w:color="auto"/>
@@ -708,7 +566,7 @@
         </w:tc>
         <w:tc>
           <w:tcPr>
-            <w:tcW w:w="8190" w:type="dxa"/>
+            <w:tcW w:w="8069" w:type="dxa"/>
             <w:tcBorders>
               <w:top w:val="single" w:sz="4" w:space="0" w:color="auto"/>
               <w:bottom w:val="single" w:sz="4" w:space="0" w:color="auto"/>
@@ -848,18 +706,40 @@
                 <w:sz w:val="24"/>
                 <w:szCs w:val="24"/>
               </w:rPr>
-              <w:t>Node.js, JavaScript,</w:t>
-            </w:r>
-            <w:r>
-              <w:rPr>
-                <w:rFonts w:ascii="Garamond" w:hAnsi="Garamond" w:cs="Arial"/>
-                <w:sz w:val="24"/>
-                <w:szCs w:val="24"/>
-              </w:rPr>
-              <w:t xml:space="preserve"> React,</w:t>
-            </w:r>
-            <w:bookmarkStart w:id="0" w:name="_GoBack"/>
-            <w:bookmarkEnd w:id="0"/>
+              <w:t xml:space="preserve">Node.js, </w:t>
+            </w:r>
+            <w:r>
+              <w:rPr>
+                <w:rFonts w:ascii="Garamond" w:hAnsi="Garamond" w:cs="Arial"/>
+                <w:sz w:val="24"/>
+                <w:szCs w:val="24"/>
+              </w:rPr>
+              <w:t>React,</w:t>
+            </w:r>
+            <w:r>
+              <w:rPr>
+                <w:rFonts w:ascii="Garamond" w:hAnsi="Garamond" w:cs="Arial"/>
+                <w:sz w:val="24"/>
+                <w:szCs w:val="24"/>
+              </w:rPr>
+              <w:t xml:space="preserve"> </w:t>
+            </w:r>
+            <w:r>
+              <w:rPr>
+                <w:rFonts w:ascii="Garamond" w:hAnsi="Garamond" w:cs="Arial"/>
+                <w:sz w:val="24"/>
+                <w:szCs w:val="24"/>
+              </w:rPr>
+              <w:t>JavaScript</w:t>
+            </w:r>
+            <w:r>
+              <w:rPr>
+                <w:rFonts w:ascii="Garamond" w:hAnsi="Garamond" w:cs="Arial"/>
+                <w:sz w:val="24"/>
+                <w:szCs w:val="24"/>
+              </w:rPr>
+              <w:t>,</w:t>
+            </w:r>
             <w:r>
               <w:rPr>
                 <w:rFonts w:ascii="Garamond" w:hAnsi="Garamond" w:cs="Arial"/>
@@ -1004,7 +884,23 @@
                 <w:sz w:val="24"/>
                 <w:szCs w:val="24"/>
               </w:rPr>
-              <w:t>p, Eagle CAD</w:t>
+              <w:t xml:space="preserve">p, </w:t>
+            </w:r>
+            <w:r>
+              <w:rPr>
+                <w:rFonts w:ascii="Garamond" w:hAnsi="Garamond" w:cs="Arial"/>
+                <w:sz w:val="24"/>
+                <w:szCs w:val="24"/>
+              </w:rPr>
+              <w:t>EAGLE</w:t>
+            </w:r>
+            <w:r>
+              <w:rPr>
+                <w:rFonts w:ascii="Garamond" w:hAnsi="Garamond" w:cs="Arial"/>
+                <w:sz w:val="24"/>
+                <w:szCs w:val="24"/>
+              </w:rPr>
+              <w:t xml:space="preserve"> CAD</w:t>
             </w:r>
           </w:p>
           <w:p>
@@ -1070,23 +966,40 @@
                 <w:sz w:val="24"/>
                 <w:szCs w:val="24"/>
               </w:rPr>
-              <w:t xml:space="preserve">Worked on </w:t>
-            </w:r>
-            <w:r>
-              <w:rPr>
-                <w:rFonts w:ascii="Garamond" w:hAnsi="Garamond" w:cs="Arial"/>
-                <w:sz w:val="24"/>
-                <w:szCs w:val="24"/>
-              </w:rPr>
-              <w:t xml:space="preserve">a robotics team </w:t>
-            </w:r>
-            <w:r>
-              <w:rPr>
-                <w:rFonts w:ascii="Garamond" w:hAnsi="Garamond" w:cs="Arial"/>
-                <w:sz w:val="24"/>
-                <w:szCs w:val="24"/>
-              </w:rPr>
-              <w:t>for two years</w:t>
+              <w:t>Designed and programmed a VEX robot which received 1</w:t>
+            </w:r>
+            <w:r>
+              <w:rPr>
+                <w:rFonts w:ascii="Garamond" w:hAnsi="Garamond" w:cs="Arial"/>
+                <w:sz w:val="24"/>
+                <w:szCs w:val="24"/>
+                <w:vertAlign w:val="superscript"/>
+              </w:rPr>
+              <w:t>st</w:t>
+            </w:r>
+            <w:r>
+              <w:rPr>
+                <w:rFonts w:ascii="Garamond" w:hAnsi="Garamond" w:cs="Arial"/>
+                <w:sz w:val="24"/>
+                <w:szCs w:val="24"/>
+              </w:rPr>
+              <w:t xml:space="preserve"> place in a </w:t>
+            </w:r>
+            <w:r>
+              <w:rPr>
+                <w:rFonts w:ascii="Garamond" w:hAnsi="Garamond" w:cs="Arial"/>
+                <w:sz w:val="24"/>
+                <w:szCs w:val="24"/>
+              </w:rPr>
+              <w:t xml:space="preserve">college </w:t>
+            </w:r>
+            <w:r>
+              <w:rPr>
+                <w:rFonts w:ascii="Garamond" w:hAnsi="Garamond" w:cs="Arial"/>
+                <w:sz w:val="24"/>
+                <w:szCs w:val="24"/>
+              </w:rPr>
+              <w:t>competition with 12+ teams.</w:t>
             </w:r>
           </w:p>
           <w:p>
@@ -1096,7 +1009,7 @@
                 <w:ilvl w:val="0"/>
                 <w:numId w:val="7"/>
               </w:numPr>
-              <w:spacing w:before="60" w:after="120"/>
+              <w:spacing w:before="60" w:after="60"/>
               <w:rPr>
                 <w:rFonts w:ascii="Garamond" w:hAnsi="Garamond" w:cs="Arial"/>
                 <w:sz w:val="24"/>
@@ -1135,12 +1048,12 @@
       </w:tr>
       <w:tr>
         <w:trPr>
-          <w:trHeight w:val="3728"/>
+          <w:trHeight w:val="1872"/>
           <w:jc w:val="center"/>
         </w:trPr>
         <w:tc>
           <w:tcPr>
-            <w:tcW w:w="1549" w:type="dxa"/>
+            <w:tcW w:w="1714" w:type="dxa"/>
             <w:tcBorders>
               <w:top w:val="single" w:sz="4" w:space="0" w:color="auto"/>
             </w:tcBorders>
@@ -1164,7 +1077,7 @@
         </w:tc>
         <w:tc>
           <w:tcPr>
-            <w:tcW w:w="8190" w:type="dxa"/>
+            <w:tcW w:w="8069" w:type="dxa"/>
             <w:tcBorders>
               <w:top w:val="single" w:sz="4" w:space="0" w:color="auto"/>
             </w:tcBorders>
@@ -1175,7 +1088,6 @@
               <w:ind w:left="360" w:hanging="360"/>
               <w:rPr>
                 <w:rFonts w:ascii="Garamond" w:hAnsi="Garamond" w:cs="Arial"/>
-                <w:b/>
                 <w:sz w:val="24"/>
                 <w:szCs w:val="24"/>
               </w:rPr>
@@ -1188,7 +1100,7 @@
                 <w:szCs w:val="24"/>
               </w:rPr>
               <w:drawing>
-                <wp:anchor distT="0" distB="0" distL="114300" distR="114300" simplePos="0" relativeHeight="251659264" behindDoc="1" locked="0" layoutInCell="1" allowOverlap="1" wp14:anchorId="7065731E" wp14:editId="7EFE43A0">
+                <wp:anchor distT="0" distB="0" distL="114300" distR="114300" simplePos="0" relativeHeight="251659264" behindDoc="1" locked="0" layoutInCell="1" allowOverlap="1" wp14:anchorId="5342C27D" wp14:editId="432C0EA7">
                   <wp:simplePos x="0" y="0"/>
                   <wp:positionH relativeFrom="column">
                     <wp:posOffset>11430</wp:posOffset>
@@ -1251,7 +1163,15 @@
                 <w:sz w:val="24"/>
                 <w:szCs w:val="24"/>
               </w:rPr>
-              <w:t>github.com/danielengbert</w:t>
+              <w:t>github.com/</w:t>
+            </w:r>
+            <w:r>
+              <w:rPr>
+                <w:rFonts w:ascii="Garamond" w:hAnsi="Garamond" w:cs="Arial"/>
+                <w:sz w:val="24"/>
+                <w:szCs w:val="24"/>
+              </w:rPr>
+              <w:t>danielengbert</w:t>
             </w:r>
           </w:p>
           <w:p>
@@ -1271,7 +1191,7 @@
                 <w:sz w:val="24"/>
                 <w:szCs w:val="24"/>
               </w:rPr>
-              <w:t>Retriever Stories</w:t>
+              <w:t>Graph Search</w:t>
             </w:r>
             <w:r>
               <w:rPr>
@@ -1298,7 +1218,7 @@
                 <w:sz w:val="24"/>
                 <w:szCs w:val="24"/>
               </w:rPr>
-              <w:t>Intern</w:t>
+              <w:t>Course</w:t>
             </w:r>
             <w:r>
               <w:rPr>
@@ -1307,25 +1227,7 @@
                 <w:sz w:val="24"/>
                 <w:szCs w:val="24"/>
               </w:rPr>
-              <w:t xml:space="preserve"> </w:t>
-            </w:r>
-            <w:r>
-              <w:rPr>
-                <w:rFonts w:ascii="Garamond" w:hAnsi="Garamond" w:cs="Arial"/>
-                <w:i/>
-                <w:sz w:val="24"/>
-                <w:szCs w:val="24"/>
-              </w:rPr>
-              <w:t>P</w:t>
-            </w:r>
-            <w:r>
-              <w:rPr>
-                <w:rFonts w:ascii="Garamond" w:hAnsi="Garamond" w:cs="Arial"/>
-                <w:i/>
-                <w:sz w:val="24"/>
-                <w:szCs w:val="24"/>
-              </w:rPr>
-              <w:t>roject</w:t>
+              <w:t xml:space="preserve"> Project</w:t>
             </w:r>
             <w:r>
               <w:rPr>
@@ -1342,159 +1244,7 @@
                 <w:sz w:val="24"/>
                 <w:szCs w:val="24"/>
               </w:rPr>
-              <w:t xml:space="preserve">Added a major feature to </w:t>
-            </w:r>
-            <w:r>
-              <w:rPr>
-                <w:rFonts w:ascii="Garamond" w:hAnsi="Garamond" w:cs="Arial"/>
-                <w:sz w:val="24"/>
-                <w:szCs w:val="24"/>
-              </w:rPr>
-              <w:t>Retriever Stories (</w:t>
-            </w:r>
-            <w:r>
-              <w:rPr>
-                <w:rFonts w:ascii="Garamond" w:hAnsi="Garamond" w:cs="Arial"/>
-                <w:sz w:val="24"/>
-                <w:szCs w:val="24"/>
-              </w:rPr>
-              <w:t>UMBC’s social media site</w:t>
-            </w:r>
-            <w:r>
-              <w:rPr>
-                <w:rFonts w:ascii="Garamond" w:hAnsi="Garamond" w:cs="Arial"/>
-                <w:sz w:val="24"/>
-                <w:szCs w:val="24"/>
-              </w:rPr>
-              <w:t>)</w:t>
-            </w:r>
-            <w:r>
-              <w:rPr>
-                <w:rFonts w:ascii="Garamond" w:hAnsi="Garamond" w:cs="Arial"/>
-                <w:sz w:val="24"/>
-                <w:szCs w:val="24"/>
-              </w:rPr>
-              <w:t xml:space="preserve"> </w:t>
-            </w:r>
-            <w:r>
-              <w:rPr>
-                <w:rFonts w:ascii="Garamond" w:hAnsi="Garamond" w:cs="Arial"/>
-                <w:sz w:val="24"/>
-                <w:szCs w:val="24"/>
-              </w:rPr>
-              <w:t>allow</w:t>
-            </w:r>
-            <w:r>
-              <w:rPr>
-                <w:rFonts w:ascii="Garamond" w:hAnsi="Garamond" w:cs="Arial"/>
-                <w:sz w:val="24"/>
-                <w:szCs w:val="24"/>
-              </w:rPr>
-              <w:t>ing</w:t>
-            </w:r>
-            <w:r>
-              <w:rPr>
-                <w:rFonts w:ascii="Garamond" w:hAnsi="Garamond" w:cs="Arial"/>
-                <w:sz w:val="24"/>
-                <w:szCs w:val="24"/>
-              </w:rPr>
-              <w:t xml:space="preserve"> users to </w:t>
-            </w:r>
-            <w:r>
-              <w:rPr>
-                <w:rFonts w:ascii="Garamond" w:hAnsi="Garamond" w:cs="Arial"/>
-                <w:sz w:val="24"/>
-                <w:szCs w:val="24"/>
-              </w:rPr>
-              <w:t>discover</w:t>
-            </w:r>
-            <w:r>
-              <w:rPr>
-                <w:rFonts w:ascii="Garamond" w:hAnsi="Garamond" w:cs="Arial"/>
-                <w:sz w:val="24"/>
-                <w:szCs w:val="24"/>
-              </w:rPr>
-              <w:t xml:space="preserve"> </w:t>
-            </w:r>
-            <w:r>
-              <w:rPr>
-                <w:rFonts w:ascii="Garamond" w:hAnsi="Garamond" w:cs="Arial"/>
-                <w:sz w:val="24"/>
-                <w:szCs w:val="24"/>
-              </w:rPr>
-              <w:t xml:space="preserve">related </w:t>
-            </w:r>
-            <w:r>
-              <w:rPr>
-                <w:rFonts w:ascii="Garamond" w:hAnsi="Garamond" w:cs="Arial"/>
-                <w:sz w:val="24"/>
-                <w:szCs w:val="24"/>
-              </w:rPr>
-              <w:t xml:space="preserve">posts and group them into a </w:t>
-            </w:r>
-            <w:r>
-              <w:rPr>
-                <w:rFonts w:ascii="Garamond" w:hAnsi="Garamond" w:cs="Arial"/>
-                <w:sz w:val="24"/>
-                <w:szCs w:val="24"/>
-              </w:rPr>
-              <w:t xml:space="preserve">public </w:t>
-            </w:r>
-            <w:r>
-              <w:rPr>
-                <w:rFonts w:ascii="Garamond" w:hAnsi="Garamond" w:cs="Arial"/>
-                <w:sz w:val="24"/>
-                <w:szCs w:val="24"/>
-              </w:rPr>
-              <w:t>collection.</w:t>
-            </w:r>
-            <w:r>
-              <w:rPr>
-                <w:rFonts w:ascii="Garamond" w:hAnsi="Garamond" w:cs="Arial"/>
-                <w:sz w:val="24"/>
-                <w:szCs w:val="24"/>
-              </w:rPr>
-              <w:t xml:space="preserve">  Used </w:t>
-            </w:r>
-            <w:r>
-              <w:rPr>
-                <w:rFonts w:ascii="Garamond" w:hAnsi="Garamond" w:cs="Arial"/>
-                <w:sz w:val="24"/>
-                <w:szCs w:val="24"/>
-              </w:rPr>
-              <w:t xml:space="preserve">JavaScript and </w:t>
-            </w:r>
-            <w:r>
-              <w:rPr>
-                <w:rFonts w:ascii="Garamond" w:hAnsi="Garamond" w:cs="Arial"/>
-                <w:sz w:val="24"/>
-                <w:szCs w:val="24"/>
-              </w:rPr>
-              <w:t xml:space="preserve">PHP to search </w:t>
-            </w:r>
-            <w:r>
-              <w:rPr>
-                <w:rFonts w:ascii="Garamond" w:hAnsi="Garamond" w:cs="Arial"/>
-                <w:sz w:val="24"/>
-                <w:szCs w:val="24"/>
-              </w:rPr>
-              <w:t>an</w:t>
-            </w:r>
-            <w:r>
-              <w:rPr>
-                <w:rFonts w:ascii="Garamond" w:hAnsi="Garamond" w:cs="Arial"/>
-                <w:sz w:val="24"/>
-                <w:szCs w:val="24"/>
-              </w:rPr>
-              <w:t xml:space="preserve"> </w:t>
-            </w:r>
-            <w:r>
-              <w:rPr>
-                <w:rFonts w:ascii="Garamond" w:hAnsi="Garamond" w:cs="Arial"/>
-                <w:sz w:val="24"/>
-                <w:szCs w:val="24"/>
-              </w:rPr>
-              <w:t>SQL database and generate HTML.</w:t>
+              <w:t>Wrote a python program to perform 3 types of graph search on a directed graph.</w:t>
             </w:r>
           </w:p>
           <w:p>
@@ -1503,28 +1253,12 @@
               <w:ind w:left="360" w:hanging="360"/>
               <w:rPr>
                 <w:rFonts w:ascii="Garamond" w:hAnsi="Garamond" w:cs="Arial"/>
-                <w:sz w:val="24"/>
-                <w:szCs w:val="24"/>
-              </w:rPr>
-            </w:pPr>
-            <w:r>
-              <w:rPr>
-                <w:rFonts w:ascii="Garamond" w:hAnsi="Garamond" w:cs="Arial"/>
                 <w:b/>
-                <w:sz w:val="24"/>
-                <w:szCs w:val="24"/>
-              </w:rPr>
-              <w:t xml:space="preserve">Travel Route Optimizer </w:t>
-            </w:r>
-            <w:r>
-              <w:rPr>
-                <w:rFonts w:ascii="Garamond" w:hAnsi="Garamond" w:cs="Arial"/>
                 <w:i/>
                 <w:sz w:val="24"/>
                 <w:szCs w:val="24"/>
               </w:rPr>
-              <w:t>– Personal Project</w:t>
-            </w:r>
+            </w:pPr>
             <w:r>
               <w:rPr>
                 <w:rFonts w:ascii="Garamond" w:hAnsi="Garamond" w:cs="Arial"/>
@@ -1532,6 +1266,51 @@
                 <w:sz w:val="24"/>
                 <w:szCs w:val="24"/>
               </w:rPr>
+              <w:t>Data Structures</w:t>
+            </w:r>
+            <w:r>
+              <w:rPr>
+                <w:rFonts w:ascii="Garamond" w:hAnsi="Garamond" w:cs="Arial"/>
+                <w:b/>
+                <w:sz w:val="24"/>
+                <w:szCs w:val="24"/>
+              </w:rPr>
+              <w:t xml:space="preserve"> </w:t>
+            </w:r>
+            <w:r>
+              <w:rPr>
+                <w:rFonts w:ascii="Garamond" w:hAnsi="Garamond" w:cs="Arial"/>
+                <w:i/>
+                <w:sz w:val="24"/>
+                <w:szCs w:val="24"/>
+              </w:rPr>
+              <w:t xml:space="preserve">– </w:t>
+            </w:r>
+            <w:r>
+              <w:rPr>
+                <w:rFonts w:ascii="Garamond" w:hAnsi="Garamond" w:cs="Arial"/>
+                <w:i/>
+                <w:sz w:val="24"/>
+                <w:szCs w:val="24"/>
+              </w:rPr>
+              <w:t>Course</w:t>
+            </w:r>
+            <w:r>
+              <w:rPr>
+                <w:rFonts w:ascii="Garamond" w:hAnsi="Garamond" w:cs="Arial"/>
+                <w:i/>
+                <w:sz w:val="24"/>
+                <w:szCs w:val="24"/>
+              </w:rPr>
+              <w:t xml:space="preserve"> Project</w:t>
+            </w:r>
+            <w:r>
+              <w:rPr>
+                <w:rFonts w:ascii="Garamond" w:hAnsi="Garamond" w:cs="Arial"/>
+                <w:b/>
+                <w:sz w:val="24"/>
+                <w:szCs w:val="24"/>
+              </w:rPr>
               <w:br/>
             </w:r>
             <w:r>
@@ -1540,7 +1319,55 @@
                 <w:sz w:val="24"/>
                 <w:szCs w:val="24"/>
               </w:rPr>
-              <w:t>Used the Google Maps JavaScript API to create a webpage that identifies the best route for users to travel when stopping at multiple destinations.</w:t>
+              <w:t xml:space="preserve">Implemented a </w:t>
+            </w:r>
+            <w:r>
+              <w:rPr>
+                <w:rFonts w:ascii="Garamond" w:hAnsi="Garamond" w:cs="Arial"/>
+                <w:sz w:val="24"/>
+                <w:szCs w:val="24"/>
+              </w:rPr>
+              <w:t>H</w:t>
+            </w:r>
+            <w:r>
+              <w:rPr>
+                <w:rFonts w:ascii="Garamond" w:hAnsi="Garamond" w:cs="Arial"/>
+                <w:sz w:val="24"/>
+                <w:szCs w:val="24"/>
+              </w:rPr>
+              <w:t>ash table</w:t>
+            </w:r>
+            <w:r>
+              <w:rPr>
+                <w:rFonts w:ascii="Garamond" w:hAnsi="Garamond" w:cs="Arial"/>
+                <w:sz w:val="24"/>
+                <w:szCs w:val="24"/>
+              </w:rPr>
+              <w:t xml:space="preserve"> and a Min-M</w:t>
+            </w:r>
+            <w:r>
+              <w:rPr>
+                <w:rFonts w:ascii="Garamond" w:hAnsi="Garamond" w:cs="Arial"/>
+                <w:sz w:val="24"/>
+                <w:szCs w:val="24"/>
+              </w:rPr>
+              <w:t>ax heap</w:t>
+            </w:r>
+            <w:r>
+              <w:rPr>
+                <w:rFonts w:ascii="Garamond" w:hAnsi="Garamond" w:cs="Arial"/>
+                <w:sz w:val="24"/>
+                <w:szCs w:val="24"/>
+              </w:rPr>
+              <w:t xml:space="preserve"> in C++</w:t>
+            </w:r>
+            <w:r>
+              <w:rPr>
+                <w:rFonts w:ascii="Garamond" w:hAnsi="Garamond" w:cs="Arial"/>
+                <w:sz w:val="24"/>
+                <w:szCs w:val="24"/>
+              </w:rPr>
+              <w:t>.</w:t>
             </w:r>
           </w:p>
           <w:p>
@@ -1560,6 +1387,52 @@
                 <w:sz w:val="24"/>
                 <w:szCs w:val="24"/>
               </w:rPr>
+              <w:t xml:space="preserve">Travel Route Optimizer </w:t>
+            </w:r>
+            <w:r>
+              <w:rPr>
+                <w:rFonts w:ascii="Garamond" w:hAnsi="Garamond" w:cs="Arial"/>
+                <w:i/>
+                <w:sz w:val="24"/>
+                <w:szCs w:val="24"/>
+              </w:rPr>
+              <w:t>– Personal Project</w:t>
+            </w:r>
+            <w:r>
+              <w:rPr>
+                <w:rFonts w:ascii="Garamond" w:hAnsi="Garamond" w:cs="Arial"/>
+                <w:b/>
+                <w:sz w:val="24"/>
+                <w:szCs w:val="24"/>
+              </w:rPr>
+              <w:br/>
+            </w:r>
+            <w:r>
+              <w:rPr>
+                <w:rFonts w:ascii="Garamond" w:hAnsi="Garamond" w:cs="Arial"/>
+                <w:sz w:val="24"/>
+                <w:szCs w:val="24"/>
+              </w:rPr>
+              <w:t>Used the Google Maps JavaScript API to create a webpage that identifies the best route for users to travel when stopping at multiple destinations.</w:t>
+            </w:r>
+          </w:p>
+          <w:p>
+            <w:pPr>
+              <w:spacing w:before="60" w:after="60"/>
+              <w:ind w:left="360" w:hanging="360"/>
+              <w:rPr>
+                <w:rFonts w:ascii="Garamond" w:hAnsi="Garamond" w:cs="Arial"/>
+                <w:sz w:val="24"/>
+                <w:szCs w:val="24"/>
+              </w:rPr>
+            </w:pPr>
+            <w:r>
+              <w:rPr>
+                <w:rFonts w:ascii="Garamond" w:hAnsi="Garamond" w:cs="Arial"/>
+                <w:b/>
+                <w:sz w:val="24"/>
+                <w:szCs w:val="24"/>
+              </w:rPr>
               <w:t xml:space="preserve">Capstone Project </w:t>
             </w:r>
             <w:r>
@@ -1635,53 +1508,6 @@
                 <w:szCs w:val="24"/>
               </w:rPr>
               <w:t xml:space="preserve"> while exercising.</w:t>
-            </w:r>
-          </w:p>
-          <w:p>
-            <w:pPr>
-              <w:spacing w:before="60" w:after="120"/>
-              <w:ind w:left="360" w:hanging="360"/>
-              <w:rPr>
-                <w:rFonts w:ascii="Garamond" w:hAnsi="Garamond" w:cs="Arial"/>
-                <w:b/>
-                <w:sz w:val="24"/>
-                <w:szCs w:val="24"/>
-              </w:rPr>
-            </w:pPr>
-            <w:r>
-              <w:rPr>
-                <w:rFonts w:ascii="Garamond" w:hAnsi="Garamond" w:cs="Arial"/>
-                <w:b/>
-                <w:sz w:val="24"/>
-                <w:szCs w:val="24"/>
-              </w:rPr>
-              <w:t xml:space="preserve">Microcontrollers Course </w:t>
-            </w:r>
-            <w:r>
-              <w:rPr>
-                <w:rFonts w:ascii="Garamond" w:hAnsi="Garamond" w:cs="Arial"/>
-                <w:i/>
-                <w:sz w:val="24"/>
-                <w:szCs w:val="24"/>
-              </w:rPr>
-              <w:t>– High School</w:t>
-            </w:r>
-            <w:r>
-              <w:rPr>
-                <w:rFonts w:ascii="Garamond" w:hAnsi="Garamond" w:cs="Arial"/>
-                <w:b/>
-                <w:sz w:val="24"/>
-                <w:szCs w:val="24"/>
-              </w:rPr>
-              <w:br/>
-            </w:r>
-            <w:r>
-              <w:rPr>
-                <w:rFonts w:ascii="Garamond" w:hAnsi="Garamond" w:cs="Arial"/>
-                <w:sz w:val="24"/>
-                <w:szCs w:val="24"/>
-              </w:rPr>
-              <w:t>Programmed a PIC microcontroller in C to perform various tasks.</w:t>
             </w:r>
           </w:p>
         </w:tc>
@@ -1711,7 +1537,7 @@
         </w:trPr>
         <w:tc>
           <w:tcPr>
-            <w:tcW w:w="1549" w:type="dxa"/>
+            <w:tcW w:w="1714" w:type="dxa"/>
             <w:vMerge w:val="restart"/>
             <w:tcBorders>
               <w:top w:val="single" w:sz="4" w:space="0" w:color="auto"/>
@@ -1736,7 +1562,7 @@
         </w:tc>
         <w:tc>
           <w:tcPr>
-            <w:tcW w:w="8190" w:type="dxa"/>
+            <w:tcW w:w="8069" w:type="dxa"/>
             <w:vMerge w:val="restart"/>
             <w:tcBorders>
               <w:top w:val="single" w:sz="4" w:space="0" w:color="auto"/>
@@ -1760,7 +1586,15 @@
                 <w:sz w:val="24"/>
                 <w:szCs w:val="24"/>
               </w:rPr>
-              <w:t xml:space="preserve">Software Developer Intern </w:t>
+              <w:t xml:space="preserve">Software Developer Intern, </w:t>
+            </w:r>
+            <w:r>
+              <w:rPr>
+                <w:rFonts w:ascii="Garamond" w:hAnsi="Garamond" w:cs="Arial"/>
+                <w:sz w:val="24"/>
+                <w:szCs w:val="24"/>
+              </w:rPr>
+              <w:t>AT&amp;T</w:t>
             </w:r>
             <w:r>
               <w:rPr>
@@ -1769,41 +1603,6 @@
                 <w:sz w:val="24"/>
                 <w:szCs w:val="24"/>
               </w:rPr>
-              <w:t xml:space="preserve">– </w:t>
-            </w:r>
-            <w:r>
-              <w:rPr>
-                <w:rFonts w:ascii="Garamond" w:hAnsi="Garamond" w:cs="Arial"/>
-                <w:i/>
-                <w:sz w:val="24"/>
-                <w:szCs w:val="24"/>
-              </w:rPr>
-              <w:t>AT</w:t>
-            </w:r>
-            <w:r>
-              <w:rPr>
-                <w:rFonts w:ascii="Garamond" w:hAnsi="Garamond" w:cs="Arial"/>
-                <w:sz w:val="24"/>
-                <w:szCs w:val="24"/>
-              </w:rPr>
-              <w:t>&amp;</w:t>
-            </w:r>
-            <w:r>
-              <w:rPr>
-                <w:rFonts w:ascii="Garamond" w:hAnsi="Garamond" w:cs="Arial"/>
-                <w:i/>
-                <w:sz w:val="24"/>
-                <w:szCs w:val="24"/>
-              </w:rPr>
-              <w:t>T</w:t>
-            </w:r>
-            <w:r>
-              <w:rPr>
-                <w:rFonts w:ascii="Garamond" w:hAnsi="Garamond" w:cs="Arial"/>
-                <w:i/>
-                <w:sz w:val="24"/>
-                <w:szCs w:val="24"/>
-              </w:rPr>
               <w:br/>
             </w:r>
             <w:r>
@@ -1812,23 +1611,87 @@
                 <w:sz w:val="24"/>
                 <w:szCs w:val="24"/>
               </w:rPr>
-              <w:t xml:space="preserve">Contributed </w:t>
-            </w:r>
-            <w:r>
-              <w:rPr>
-                <w:rFonts w:ascii="Garamond" w:hAnsi="Garamond" w:cs="Arial"/>
-                <w:sz w:val="24"/>
-                <w:szCs w:val="24"/>
-              </w:rPr>
-              <w:t xml:space="preserve">to the development of a network security tool that </w:t>
-            </w:r>
-            <w:r>
-              <w:rPr>
-                <w:rFonts w:ascii="Garamond" w:hAnsi="Garamond" w:cs="Arial"/>
-                <w:sz w:val="24"/>
-                <w:szCs w:val="24"/>
-              </w:rPr>
-              <w:t>performs deep packet inspection by writing shell scripts and C++ code.</w:t>
+              <w:t>Improved</w:t>
+            </w:r>
+            <w:r>
+              <w:rPr>
+                <w:rFonts w:ascii="Garamond" w:hAnsi="Garamond" w:cs="Arial"/>
+                <w:sz w:val="24"/>
+                <w:szCs w:val="24"/>
+              </w:rPr>
+              <w:t xml:space="preserve"> a</w:t>
+            </w:r>
+            <w:r>
+              <w:rPr>
+                <w:rFonts w:ascii="Garamond" w:hAnsi="Garamond" w:cs="Arial"/>
+                <w:sz w:val="24"/>
+                <w:szCs w:val="24"/>
+              </w:rPr>
+              <w:t xml:space="preserve"> DPI</w:t>
+            </w:r>
+            <w:r>
+              <w:rPr>
+                <w:rFonts w:ascii="Garamond" w:hAnsi="Garamond" w:cs="Arial"/>
+                <w:sz w:val="24"/>
+                <w:szCs w:val="24"/>
+              </w:rPr>
+              <w:t xml:space="preserve"> </w:t>
+            </w:r>
+            <w:r>
+              <w:rPr>
+                <w:rFonts w:ascii="Garamond" w:hAnsi="Garamond" w:cs="Arial"/>
+                <w:sz w:val="24"/>
+                <w:szCs w:val="24"/>
+              </w:rPr>
+              <w:t xml:space="preserve">network security tool </w:t>
+            </w:r>
+            <w:r>
+              <w:rPr>
+                <w:rFonts w:ascii="Garamond" w:hAnsi="Garamond" w:cs="Arial"/>
+                <w:sz w:val="24"/>
+                <w:szCs w:val="24"/>
+              </w:rPr>
+              <w:t xml:space="preserve">by </w:t>
+            </w:r>
+            <w:r>
+              <w:rPr>
+                <w:rFonts w:ascii="Garamond" w:hAnsi="Garamond" w:cs="Arial"/>
+                <w:sz w:val="24"/>
+                <w:szCs w:val="24"/>
+              </w:rPr>
+              <w:t xml:space="preserve">integrating the nDPI </w:t>
+            </w:r>
+            <w:r>
+              <w:rPr>
+                <w:rFonts w:ascii="Garamond" w:hAnsi="Garamond" w:cs="Arial"/>
+                <w:sz w:val="24"/>
+                <w:szCs w:val="24"/>
+              </w:rPr>
+              <w:t xml:space="preserve">C </w:t>
+            </w:r>
+            <w:r>
+              <w:rPr>
+                <w:rFonts w:ascii="Garamond" w:hAnsi="Garamond" w:cs="Arial"/>
+                <w:sz w:val="24"/>
+                <w:szCs w:val="24"/>
+              </w:rPr>
+              <w:t xml:space="preserve">library and </w:t>
+            </w:r>
+            <w:r>
+              <w:rPr>
+                <w:rFonts w:ascii="Garamond" w:hAnsi="Garamond" w:cs="Arial"/>
+                <w:sz w:val="24"/>
+                <w:szCs w:val="24"/>
+              </w:rPr>
+              <w:t xml:space="preserve">by </w:t>
+            </w:r>
+            <w:r>
+              <w:rPr>
+                <w:rFonts w:ascii="Garamond" w:hAnsi="Garamond" w:cs="Arial"/>
+                <w:sz w:val="24"/>
+                <w:szCs w:val="24"/>
+              </w:rPr>
+              <w:t>writing shell scripts to manage a Hive database built on top of Hadoop.</w:t>
             </w:r>
           </w:p>
           <w:p>
@@ -1837,6 +1700,7 @@
               <w:ind w:left="360" w:hanging="360"/>
               <w:rPr>
                 <w:rFonts w:ascii="Garamond" w:hAnsi="Garamond" w:cs="Arial"/>
+                <w:i/>
                 <w:sz w:val="24"/>
                 <w:szCs w:val="24"/>
               </w:rPr>
@@ -1848,21 +1712,29 @@
                 <w:sz w:val="24"/>
                 <w:szCs w:val="24"/>
               </w:rPr>
-              <w:t xml:space="preserve">Web Developer Intern </w:t>
-            </w:r>
-            <w:r>
-              <w:rPr>
-                <w:rFonts w:ascii="Garamond" w:hAnsi="Garamond" w:cs="Arial"/>
-                <w:i/>
-                <w:sz w:val="24"/>
-                <w:szCs w:val="24"/>
-              </w:rPr>
-              <w:t xml:space="preserve">– </w:t>
-            </w:r>
-            <w:r>
-              <w:rPr>
-                <w:rFonts w:ascii="Garamond" w:hAnsi="Garamond" w:cs="Arial"/>
-                <w:i/>
+              <w:t xml:space="preserve">Full Stack </w:t>
+            </w:r>
+            <w:r>
+              <w:rPr>
+                <w:rFonts w:ascii="Garamond" w:hAnsi="Garamond" w:cs="Arial"/>
+                <w:b/>
+                <w:sz w:val="24"/>
+                <w:szCs w:val="24"/>
+              </w:rPr>
+              <w:t>Web Developer Intern</w:t>
+            </w:r>
+            <w:r>
+              <w:rPr>
+                <w:rFonts w:ascii="Garamond" w:hAnsi="Garamond" w:cs="Arial"/>
+                <w:b/>
+                <w:sz w:val="24"/>
+                <w:szCs w:val="24"/>
+              </w:rPr>
+              <w:t xml:space="preserve">, </w:t>
+            </w:r>
+            <w:r>
+              <w:rPr>
+                <w:rFonts w:ascii="Garamond" w:hAnsi="Garamond" w:cs="Arial"/>
                 <w:sz w:val="24"/>
                 <w:szCs w:val="24"/>
               </w:rPr>
@@ -1871,7 +1743,6 @@
             <w:r>
               <w:rPr>
                 <w:rFonts w:ascii="Garamond" w:hAnsi="Garamond" w:cs="Arial"/>
-                <w:b/>
                 <w:sz w:val="24"/>
                 <w:szCs w:val="24"/>
               </w:rPr>
@@ -1883,7 +1754,146 @@
                 <w:sz w:val="24"/>
                 <w:szCs w:val="24"/>
               </w:rPr>
-              <w:t>Collaborated with a team of interns (through GitLab) as a full stack web developer of retrieverstories.umbc.edu, a social media site for UMBC students and alumni.</w:t>
+              <w:t xml:space="preserve">Added a major feature to </w:t>
+            </w:r>
+            <w:r>
+              <w:rPr>
+                <w:rFonts w:ascii="Garamond" w:hAnsi="Garamond" w:cs="Arial"/>
+                <w:sz w:val="24"/>
+                <w:szCs w:val="24"/>
+                <w:u w:val="single"/>
+              </w:rPr>
+              <w:t>retrieverstories.umbc.edu</w:t>
+            </w:r>
+            <w:r>
+              <w:rPr>
+                <w:rFonts w:ascii="Garamond" w:hAnsi="Garamond" w:cs="Arial"/>
+                <w:sz w:val="24"/>
+                <w:szCs w:val="24"/>
+              </w:rPr>
+              <w:t xml:space="preserve"> (UMBC’s social media site)</w:t>
+            </w:r>
+            <w:r>
+              <w:rPr>
+                <w:rFonts w:ascii="Garamond" w:hAnsi="Garamond" w:cs="Arial"/>
+                <w:sz w:val="24"/>
+                <w:szCs w:val="24"/>
+              </w:rPr>
+              <w:t xml:space="preserve"> </w:t>
+            </w:r>
+            <w:r>
+              <w:rPr>
+                <w:rFonts w:ascii="Garamond" w:hAnsi="Garamond" w:cs="Arial"/>
+                <w:sz w:val="24"/>
+                <w:szCs w:val="24"/>
+              </w:rPr>
+              <w:t>allowing users to discover</w:t>
+            </w:r>
+            <w:r>
+              <w:rPr>
+                <w:rFonts w:ascii="Garamond" w:hAnsi="Garamond" w:cs="Arial"/>
+                <w:sz w:val="24"/>
+                <w:szCs w:val="24"/>
+              </w:rPr>
+              <w:t xml:space="preserve"> and group</w:t>
+            </w:r>
+            <w:r>
+              <w:rPr>
+                <w:rFonts w:ascii="Garamond" w:hAnsi="Garamond" w:cs="Arial"/>
+                <w:sz w:val="24"/>
+                <w:szCs w:val="24"/>
+              </w:rPr>
+              <w:t xml:space="preserve"> related </w:t>
+            </w:r>
+            <w:r>
+              <w:rPr>
+                <w:rFonts w:ascii="Garamond" w:hAnsi="Garamond" w:cs="Arial"/>
+                <w:sz w:val="24"/>
+                <w:szCs w:val="24"/>
+              </w:rPr>
+              <w:t xml:space="preserve">posts </w:t>
+            </w:r>
+            <w:r>
+              <w:rPr>
+                <w:rFonts w:ascii="Garamond" w:hAnsi="Garamond" w:cs="Arial"/>
+                <w:sz w:val="24"/>
+                <w:szCs w:val="24"/>
+              </w:rPr>
+              <w:t>i</w:t>
+            </w:r>
+            <w:r>
+              <w:rPr>
+                <w:rFonts w:ascii="Garamond" w:hAnsi="Garamond" w:cs="Arial"/>
+                <w:sz w:val="24"/>
+                <w:szCs w:val="24"/>
+              </w:rPr>
+              <w:t xml:space="preserve">nto a </w:t>
+            </w:r>
+            <w:r>
+              <w:rPr>
+                <w:rFonts w:ascii="Garamond" w:hAnsi="Garamond" w:cs="Arial"/>
+                <w:sz w:val="24"/>
+                <w:szCs w:val="24"/>
+              </w:rPr>
+              <w:t>collection.</w:t>
+            </w:r>
+            <w:r>
+              <w:rPr>
+                <w:rFonts w:ascii="Garamond" w:hAnsi="Garamond" w:cs="Arial"/>
+                <w:sz w:val="24"/>
+                <w:szCs w:val="24"/>
+              </w:rPr>
+              <w:br/>
+            </w:r>
+            <w:bookmarkStart w:id="0" w:name="_GoBack"/>
+            <w:bookmarkEnd w:id="0"/>
+            <w:r>
+              <w:rPr>
+                <w:rFonts w:ascii="Garamond" w:hAnsi="Garamond" w:cs="Arial"/>
+                <w:sz w:val="24"/>
+                <w:szCs w:val="24"/>
+              </w:rPr>
+              <w:t>Used SQL</w:t>
+            </w:r>
+            <w:r>
+              <w:rPr>
+                <w:rFonts w:ascii="Garamond" w:hAnsi="Garamond" w:cs="Arial"/>
+                <w:sz w:val="24"/>
+                <w:szCs w:val="24"/>
+              </w:rPr>
+              <w:t xml:space="preserve">, PHP, </w:t>
+            </w:r>
+            <w:r>
+              <w:rPr>
+                <w:rFonts w:ascii="Garamond" w:hAnsi="Garamond" w:cs="Arial"/>
+                <w:sz w:val="24"/>
+                <w:szCs w:val="24"/>
+              </w:rPr>
+              <w:t>JavaScript</w:t>
+            </w:r>
+            <w:r>
+              <w:rPr>
+                <w:rFonts w:ascii="Garamond" w:hAnsi="Garamond" w:cs="Arial"/>
+                <w:sz w:val="24"/>
+                <w:szCs w:val="24"/>
+              </w:rPr>
+              <w:t xml:space="preserve">, HTML, and </w:t>
+            </w:r>
+            <w:r>
+              <w:rPr>
+                <w:rFonts w:ascii="Garamond" w:hAnsi="Garamond" w:cs="Arial"/>
+                <w:sz w:val="24"/>
+                <w:szCs w:val="24"/>
+              </w:rPr>
+              <w:t>CSS</w:t>
+            </w:r>
+            <w:r>
+              <w:rPr>
+                <w:rFonts w:ascii="Garamond" w:hAnsi="Garamond" w:cs="Arial"/>
+                <w:sz w:val="24"/>
+                <w:szCs w:val="24"/>
+              </w:rPr>
+              <w:t>.</w:t>
             </w:r>
           </w:p>
           <w:p>
@@ -1903,21 +1913,20 @@
                 <w:sz w:val="24"/>
                 <w:szCs w:val="24"/>
               </w:rPr>
-              <w:t xml:space="preserve">Assistant Programming Instructor </w:t>
-            </w:r>
-            <w:r>
-              <w:rPr>
-                <w:rFonts w:ascii="Garamond" w:hAnsi="Garamond" w:cs="Arial"/>
-                <w:i/>
-                <w:sz w:val="24"/>
-                <w:szCs w:val="24"/>
-              </w:rPr>
-              <w:t xml:space="preserve">– </w:t>
-            </w:r>
-            <w:r>
-              <w:rPr>
-                <w:rFonts w:ascii="Garamond" w:hAnsi="Garamond" w:cs="Arial"/>
-                <w:i/>
+              <w:t>A</w:t>
+            </w:r>
+            <w:r>
+              <w:rPr>
+                <w:rFonts w:ascii="Garamond" w:hAnsi="Garamond" w:cs="Arial"/>
+                <w:b/>
+                <w:sz w:val="24"/>
+                <w:szCs w:val="24"/>
+              </w:rPr>
+              <w:t xml:space="preserve">ssistant Programming Instructor, </w:t>
+            </w:r>
+            <w:r>
+              <w:rPr>
+                <w:rFonts w:ascii="Garamond" w:hAnsi="Garamond" w:cs="Arial"/>
                 <w:sz w:val="24"/>
                 <w:szCs w:val="24"/>
               </w:rPr>
@@ -1926,7 +1935,6 @@
             <w:r>
               <w:rPr>
                 <w:rFonts w:ascii="Garamond" w:hAnsi="Garamond" w:cs="Arial"/>
-                <w:i/>
                 <w:sz w:val="24"/>
                 <w:szCs w:val="24"/>
               </w:rPr>
@@ -1938,7 +1946,23 @@
                 <w:sz w:val="24"/>
                 <w:szCs w:val="24"/>
               </w:rPr>
-              <w:t>Taught programming skills to middle schoolers at an HCC computer camp.</w:t>
+              <w:t>Taught programming s</w:t>
+            </w:r>
+            <w:r>
+              <w:rPr>
+                <w:rFonts w:ascii="Garamond" w:hAnsi="Garamond" w:cs="Arial"/>
+                <w:sz w:val="24"/>
+                <w:szCs w:val="24"/>
+              </w:rPr>
+              <w:t xml:space="preserve">kills to middle schoolers at a </w:t>
+            </w:r>
+            <w:r>
+              <w:rPr>
+                <w:rFonts w:ascii="Garamond" w:hAnsi="Garamond" w:cs="Arial"/>
+                <w:sz w:val="24"/>
+                <w:szCs w:val="24"/>
+              </w:rPr>
+              <w:t>computer camp.</w:t>
             </w:r>
           </w:p>
         </w:tc>
@@ -1969,12 +1993,12 @@
       </w:tr>
       <w:tr>
         <w:trPr>
-          <w:trHeight w:val="756"/>
+          <w:trHeight w:val="1026"/>
           <w:jc w:val="center"/>
         </w:trPr>
         <w:tc>
           <w:tcPr>
-            <w:tcW w:w="1549" w:type="dxa"/>
+            <w:tcW w:w="1714" w:type="dxa"/>
             <w:vMerge/>
           </w:tcPr>
           <w:p>
@@ -1989,7 +2013,7 @@
         </w:tc>
         <w:tc>
           <w:tcPr>
-            <w:tcW w:w="8190" w:type="dxa"/>
+            <w:tcW w:w="8069" w:type="dxa"/>
             <w:vMerge/>
           </w:tcPr>
           <w:p>
@@ -2029,12 +2053,12 @@
       </w:tr>
       <w:tr>
         <w:trPr>
-          <w:trHeight w:val="585"/>
+          <w:trHeight w:val="621"/>
           <w:jc w:val="center"/>
         </w:trPr>
         <w:tc>
           <w:tcPr>
-            <w:tcW w:w="1549" w:type="dxa"/>
+            <w:tcW w:w="1714" w:type="dxa"/>
             <w:vMerge/>
           </w:tcPr>
           <w:p>
@@ -2049,7 +2073,7 @@
         </w:tc>
         <w:tc>
           <w:tcPr>
-            <w:tcW w:w="8190" w:type="dxa"/>
+            <w:tcW w:w="8069" w:type="dxa"/>
             <w:vMerge/>
           </w:tcPr>
           <w:p>
@@ -2348,7 +2372,7 @@
         <w:rFonts w:ascii="Wingdings" w:hAnsi="Wingdings" w:hint="default"/>
       </w:rPr>
     </w:lvl>
-    <w:lvl w:ilvl="1" w:tplc="04090003" w:tentative="1">
+    <w:lvl w:ilvl="1" w:tplc="04090003">
       <w:start w:val="1"/>
       <w:numFmt w:val="bullet"/>
       <w:lvlText w:val="o"/>
@@ -4538,7 +4562,7 @@
 </file>
 
 <file path=customXml/itemProps1.xml><?xml version="1.0" encoding="utf-8"?>
-<ds:datastoreItem xmlns:ds="http://schemas.openxmlformats.org/officeDocument/2006/customXml" ds:itemID="{0DE9B493-F5ED-477F-94B5-6865EC7384B0}">
+<ds:datastoreItem xmlns:ds="http://schemas.openxmlformats.org/officeDocument/2006/customXml" ds:itemID="{9AF896AE-5408-4C03-BB09-81FA761E31E9}">
   <ds:schemaRefs>
     <ds:schemaRef ds:uri="http://schemas.openxmlformats.org/officeDocument/2006/bibliography"/>
   </ds:schemaRefs>

</xml_diff>

<commit_message>
Reworked the resume section (following last commit).
</commit_message>
<xml_diff>
--- a/daniel_engbert_resume.docx
+++ b/daniel_engbert_resume.docx
@@ -722,23 +722,7 @@
                 <w:sz w:val="24"/>
                 <w:szCs w:val="24"/>
               </w:rPr>
-              <w:t xml:space="preserve"> </w:t>
-            </w:r>
-            <w:r>
-              <w:rPr>
-                <w:rFonts w:ascii="Garamond" w:hAnsi="Garamond" w:cs="Arial"/>
-                <w:sz w:val="24"/>
-                <w:szCs w:val="24"/>
-              </w:rPr>
-              <w:t>JavaScript</w:t>
-            </w:r>
-            <w:r>
-              <w:rPr>
-                <w:rFonts w:ascii="Garamond" w:hAnsi="Garamond" w:cs="Arial"/>
-                <w:sz w:val="24"/>
-                <w:szCs w:val="24"/>
-              </w:rPr>
-              <w:t>,</w:t>
+              <w:t xml:space="preserve"> JavaScript,</w:t>
             </w:r>
             <w:r>
               <w:rPr>
@@ -771,6 +755,7 @@
                 <w:szCs w:val="24"/>
               </w:rPr>
             </w:pPr>
+            <w:proofErr w:type="spellStart"/>
             <w:r>
               <w:rPr>
                 <w:rFonts w:ascii="Garamond" w:hAnsi="Garamond" w:cs="Arial"/>
@@ -785,7 +770,16 @@
                 <w:sz w:val="24"/>
                 <w:szCs w:val="24"/>
               </w:rPr>
-              <w:t>it, V</w:t>
+              <w:t>it</w:t>
+            </w:r>
+            <w:proofErr w:type="spellEnd"/>
+            <w:r>
+              <w:rPr>
+                <w:rFonts w:ascii="Garamond" w:hAnsi="Garamond" w:cs="Arial"/>
+                <w:sz w:val="24"/>
+                <w:szCs w:val="24"/>
+              </w:rPr>
+              <w:t>, V</w:t>
             </w:r>
             <w:r>
               <w:rPr>
@@ -944,62 +938,6 @@
                 <w:szCs w:val="24"/>
               </w:rPr>
               <w:t>Electronics</w:t>
-            </w:r>
-          </w:p>
-          <w:p>
-            <w:pPr>
-              <w:pStyle w:val="ListParagraph"/>
-              <w:numPr>
-                <w:ilvl w:val="0"/>
-                <w:numId w:val="7"/>
-              </w:numPr>
-              <w:spacing w:before="60"/>
-              <w:rPr>
-                <w:rFonts w:ascii="Garamond" w:hAnsi="Garamond" w:cs="Arial"/>
-                <w:sz w:val="24"/>
-                <w:szCs w:val="24"/>
-              </w:rPr>
-            </w:pPr>
-            <w:r>
-              <w:rPr>
-                <w:rFonts w:ascii="Garamond" w:hAnsi="Garamond" w:cs="Arial"/>
-                <w:sz w:val="24"/>
-                <w:szCs w:val="24"/>
-              </w:rPr>
-              <w:t>Designed and programmed a VEX robot which received 1</w:t>
-            </w:r>
-            <w:r>
-              <w:rPr>
-                <w:rFonts w:ascii="Garamond" w:hAnsi="Garamond" w:cs="Arial"/>
-                <w:sz w:val="24"/>
-                <w:szCs w:val="24"/>
-                <w:vertAlign w:val="superscript"/>
-              </w:rPr>
-              <w:t>st</w:t>
-            </w:r>
-            <w:r>
-              <w:rPr>
-                <w:rFonts w:ascii="Garamond" w:hAnsi="Garamond" w:cs="Arial"/>
-                <w:sz w:val="24"/>
-                <w:szCs w:val="24"/>
-              </w:rPr>
-              <w:t xml:space="preserve"> place in a </w:t>
-            </w:r>
-            <w:r>
-              <w:rPr>
-                <w:rFonts w:ascii="Garamond" w:hAnsi="Garamond" w:cs="Arial"/>
-                <w:sz w:val="24"/>
-                <w:szCs w:val="24"/>
-              </w:rPr>
-              <w:t xml:space="preserve">college </w:t>
-            </w:r>
-            <w:r>
-              <w:rPr>
-                <w:rFonts w:ascii="Garamond" w:hAnsi="Garamond" w:cs="Arial"/>
-                <w:sz w:val="24"/>
-                <w:szCs w:val="24"/>
-              </w:rPr>
-              <w:t>competition with 12+ teams.</w:t>
             </w:r>
           </w:p>
           <w:p>
@@ -1165,6 +1103,7 @@
               </w:rPr>
               <w:t>github.com/</w:t>
             </w:r>
+            <w:proofErr w:type="spellStart"/>
             <w:r>
               <w:rPr>
                 <w:rFonts w:ascii="Garamond" w:hAnsi="Garamond" w:cs="Arial"/>
@@ -1172,6 +1111,147 @@
                 <w:szCs w:val="24"/>
               </w:rPr>
               <w:t>danielengbert</w:t>
+            </w:r>
+            <w:proofErr w:type="spellEnd"/>
+          </w:p>
+          <w:p>
+            <w:pPr>
+              <w:spacing w:before="60"/>
+              <w:rPr>
+                <w:rFonts w:ascii="Garamond" w:hAnsi="Garamond" w:cs="Arial"/>
+                <w:sz w:val="24"/>
+                <w:szCs w:val="24"/>
+              </w:rPr>
+            </w:pPr>
+            <w:r>
+              <w:rPr>
+                <w:rFonts w:ascii="Garamond" w:hAnsi="Garamond" w:cs="Arial"/>
+                <w:b/>
+                <w:sz w:val="24"/>
+                <w:szCs w:val="24"/>
+              </w:rPr>
+              <w:t xml:space="preserve">A.I. Algorithms </w:t>
+            </w:r>
+            <w:r>
+              <w:rPr>
+                <w:rFonts w:ascii="Garamond" w:hAnsi="Garamond" w:cs="Arial"/>
+                <w:i/>
+                <w:sz w:val="24"/>
+                <w:szCs w:val="24"/>
+              </w:rPr>
+              <w:t xml:space="preserve">– </w:t>
+            </w:r>
+            <w:r>
+              <w:rPr>
+                <w:rFonts w:ascii="Garamond" w:hAnsi="Garamond" w:cs="Arial"/>
+                <w:i/>
+                <w:sz w:val="24"/>
+                <w:szCs w:val="24"/>
+              </w:rPr>
+              <w:t>Course</w:t>
+            </w:r>
+            <w:r>
+              <w:rPr>
+                <w:rFonts w:ascii="Garamond" w:hAnsi="Garamond" w:cs="Arial"/>
+                <w:i/>
+                <w:sz w:val="24"/>
+                <w:szCs w:val="24"/>
+              </w:rPr>
+              <w:t xml:space="preserve"> Project</w:t>
+            </w:r>
+            <w:r>
+              <w:rPr>
+                <w:rFonts w:ascii="Garamond" w:hAnsi="Garamond" w:cs="Arial"/>
+                <w:i/>
+                <w:sz w:val="24"/>
+                <w:szCs w:val="24"/>
+              </w:rPr>
+              <w:t>s</w:t>
+            </w:r>
+          </w:p>
+          <w:p>
+            <w:pPr>
+              <w:pStyle w:val="ListParagraph"/>
+              <w:numPr>
+                <w:ilvl w:val="0"/>
+                <w:numId w:val="7"/>
+              </w:numPr>
+              <w:spacing w:after="60"/>
+              <w:rPr>
+                <w:rFonts w:ascii="Garamond" w:hAnsi="Garamond" w:cs="Arial"/>
+                <w:sz w:val="24"/>
+                <w:szCs w:val="24"/>
+              </w:rPr>
+            </w:pPr>
+            <w:r>
+              <w:rPr>
+                <w:rFonts w:ascii="Garamond" w:hAnsi="Garamond" w:cs="Arial"/>
+                <w:sz w:val="24"/>
+                <w:szCs w:val="24"/>
+              </w:rPr>
+              <w:t>Implemented the Hill Climbing and Simulated Annealing algorithms in python to optimize employee shift schedules based on a heuristic function.</w:t>
+            </w:r>
+          </w:p>
+          <w:p>
+            <w:pPr>
+              <w:pStyle w:val="ListParagraph"/>
+              <w:numPr>
+                <w:ilvl w:val="0"/>
+                <w:numId w:val="7"/>
+              </w:numPr>
+              <w:spacing w:before="60" w:after="60"/>
+              <w:rPr>
+                <w:rFonts w:ascii="Garamond" w:hAnsi="Garamond" w:cs="Arial"/>
+                <w:sz w:val="24"/>
+                <w:szCs w:val="24"/>
+              </w:rPr>
+            </w:pPr>
+            <w:r>
+              <w:rPr>
+                <w:rFonts w:ascii="Garamond" w:hAnsi="Garamond" w:cs="Arial"/>
+                <w:sz w:val="24"/>
+                <w:szCs w:val="24"/>
+              </w:rPr>
+              <w:t>Implemented a decision tree in python that</w:t>
+            </w:r>
+            <w:r>
+              <w:rPr>
+                <w:rFonts w:ascii="Garamond" w:hAnsi="Garamond" w:cs="Arial"/>
+                <w:sz w:val="24"/>
+                <w:szCs w:val="24"/>
+              </w:rPr>
+              <w:t xml:space="preserve"> trains using the ID3 algorithm</w:t>
+            </w:r>
+            <w:r>
+              <w:rPr>
+                <w:rFonts w:ascii="Garamond" w:hAnsi="Garamond" w:cs="Arial"/>
+                <w:sz w:val="24"/>
+                <w:szCs w:val="24"/>
+              </w:rPr>
+              <w:t>.</w:t>
+            </w:r>
+          </w:p>
+          <w:p>
+            <w:pPr>
+              <w:pStyle w:val="ListParagraph"/>
+              <w:numPr>
+                <w:ilvl w:val="0"/>
+                <w:numId w:val="7"/>
+              </w:numPr>
+              <w:spacing w:before="60" w:after="60"/>
+              <w:rPr>
+                <w:rFonts w:ascii="Garamond" w:hAnsi="Garamond" w:cs="Arial"/>
+                <w:sz w:val="24"/>
+                <w:szCs w:val="24"/>
+              </w:rPr>
+            </w:pPr>
+            <w:r>
+              <w:rPr>
+                <w:rFonts w:ascii="Garamond" w:hAnsi="Garamond" w:cs="Arial"/>
+                <w:sz w:val="24"/>
+                <w:szCs w:val="24"/>
+              </w:rPr>
+              <w:t>Implemented the k-means clustering algorithm in python.</w:t>
             </w:r>
           </w:p>
           <w:p>
@@ -1191,7 +1271,7 @@
                 <w:sz w:val="24"/>
                 <w:szCs w:val="24"/>
               </w:rPr>
-              <w:t>Graph Search</w:t>
+              <w:t>Cryptocurrency</w:t>
             </w:r>
             <w:r>
               <w:rPr>
@@ -1200,6 +1280,15 @@
                 <w:sz w:val="24"/>
                 <w:szCs w:val="24"/>
               </w:rPr>
+              <w:t xml:space="preserve"> Bot</w:t>
+            </w:r>
+            <w:r>
+              <w:rPr>
+                <w:rFonts w:ascii="Garamond" w:hAnsi="Garamond" w:cs="Arial"/>
+                <w:b/>
+                <w:sz w:val="24"/>
+                <w:szCs w:val="24"/>
+              </w:rPr>
               <w:t xml:space="preserve"> </w:t>
             </w:r>
             <w:r>
@@ -1218,7 +1307,7 @@
                 <w:sz w:val="24"/>
                 <w:szCs w:val="24"/>
               </w:rPr>
-              <w:t>Course</w:t>
+              <w:t>Personal</w:t>
             </w:r>
             <w:r>
               <w:rPr>
@@ -1244,7 +1333,50 @@
                 <w:sz w:val="24"/>
                 <w:szCs w:val="24"/>
               </w:rPr>
-              <w:t>Wrote a python program to perform 3 types of graph search on a directed graph.</w:t>
+              <w:t>Wrote a bot in Node.js that</w:t>
+            </w:r>
+            <w:r>
+              <w:rPr>
+                <w:rFonts w:ascii="Garamond" w:hAnsi="Garamond" w:cs="Arial"/>
+                <w:b/>
+                <w:sz w:val="24"/>
+                <w:szCs w:val="24"/>
+              </w:rPr>
+              <w:t xml:space="preserve"> </w:t>
+            </w:r>
+            <w:r>
+              <w:rPr>
+                <w:rFonts w:ascii="Garamond" w:hAnsi="Garamond" w:cs="Arial"/>
+                <w:sz w:val="24"/>
+                <w:szCs w:val="24"/>
+              </w:rPr>
+              <w:t xml:space="preserve">makes automated </w:t>
+            </w:r>
+            <w:r>
+              <w:rPr>
+                <w:rFonts w:ascii="Garamond" w:hAnsi="Garamond" w:cs="Arial"/>
+                <w:sz w:val="24"/>
+                <w:szCs w:val="24"/>
+              </w:rPr>
+              <w:t xml:space="preserve">trades using the </w:t>
+            </w:r>
+            <w:proofErr w:type="spellStart"/>
+            <w:r>
+              <w:rPr>
+                <w:rFonts w:ascii="Garamond" w:hAnsi="Garamond" w:cs="Arial"/>
+                <w:sz w:val="24"/>
+                <w:szCs w:val="24"/>
+              </w:rPr>
+              <w:t>Poloniex</w:t>
+            </w:r>
+            <w:proofErr w:type="spellEnd"/>
+            <w:r>
+              <w:rPr>
+                <w:rFonts w:ascii="Garamond" w:hAnsi="Garamond" w:cs="Arial"/>
+                <w:sz w:val="24"/>
+                <w:szCs w:val="24"/>
+              </w:rPr>
+              <w:t xml:space="preserve"> API.</w:t>
             </w:r>
           </w:p>
           <w:p>
@@ -1253,12 +1385,28 @@
               <w:ind w:left="360" w:hanging="360"/>
               <w:rPr>
                 <w:rFonts w:ascii="Garamond" w:hAnsi="Garamond" w:cs="Arial"/>
+                <w:sz w:val="24"/>
+                <w:szCs w:val="24"/>
+              </w:rPr>
+            </w:pPr>
+            <w:r>
+              <w:rPr>
+                <w:rFonts w:ascii="Garamond" w:hAnsi="Garamond" w:cs="Arial"/>
                 <w:b/>
+                <w:sz w:val="24"/>
+                <w:szCs w:val="24"/>
+              </w:rPr>
+              <w:t xml:space="preserve">Travel Route Optimizer </w:t>
+            </w:r>
+            <w:r>
+              <w:rPr>
+                <w:rFonts w:ascii="Garamond" w:hAnsi="Garamond" w:cs="Arial"/>
                 <w:i/>
                 <w:sz w:val="24"/>
                 <w:szCs w:val="24"/>
               </w:rPr>
-            </w:pPr>
+              <w:t>– Personal Project</w:t>
+            </w:r>
             <w:r>
               <w:rPr>
                 <w:rFonts w:ascii="Garamond" w:hAnsi="Garamond" w:cs="Arial"/>
@@ -1266,51 +1414,6 @@
                 <w:sz w:val="24"/>
                 <w:szCs w:val="24"/>
               </w:rPr>
-              <w:t>Data Structures</w:t>
-            </w:r>
-            <w:r>
-              <w:rPr>
-                <w:rFonts w:ascii="Garamond" w:hAnsi="Garamond" w:cs="Arial"/>
-                <w:b/>
-                <w:sz w:val="24"/>
-                <w:szCs w:val="24"/>
-              </w:rPr>
-              <w:t xml:space="preserve"> </w:t>
-            </w:r>
-            <w:r>
-              <w:rPr>
-                <w:rFonts w:ascii="Garamond" w:hAnsi="Garamond" w:cs="Arial"/>
-                <w:i/>
-                <w:sz w:val="24"/>
-                <w:szCs w:val="24"/>
-              </w:rPr>
-              <w:t xml:space="preserve">– </w:t>
-            </w:r>
-            <w:r>
-              <w:rPr>
-                <w:rFonts w:ascii="Garamond" w:hAnsi="Garamond" w:cs="Arial"/>
-                <w:i/>
-                <w:sz w:val="24"/>
-                <w:szCs w:val="24"/>
-              </w:rPr>
-              <w:t>Course</w:t>
-            </w:r>
-            <w:r>
-              <w:rPr>
-                <w:rFonts w:ascii="Garamond" w:hAnsi="Garamond" w:cs="Arial"/>
-                <w:i/>
-                <w:sz w:val="24"/>
-                <w:szCs w:val="24"/>
-              </w:rPr>
-              <w:t xml:space="preserve"> Project</w:t>
-            </w:r>
-            <w:r>
-              <w:rPr>
-                <w:rFonts w:ascii="Garamond" w:hAnsi="Garamond" w:cs="Arial"/>
-                <w:b/>
-                <w:sz w:val="24"/>
-                <w:szCs w:val="24"/>
-              </w:rPr>
               <w:br/>
             </w:r>
             <w:r>
@@ -1319,55 +1422,7 @@
                 <w:sz w:val="24"/>
                 <w:szCs w:val="24"/>
               </w:rPr>
-              <w:t xml:space="preserve">Implemented a </w:t>
-            </w:r>
-            <w:r>
-              <w:rPr>
-                <w:rFonts w:ascii="Garamond" w:hAnsi="Garamond" w:cs="Arial"/>
-                <w:sz w:val="24"/>
-                <w:szCs w:val="24"/>
-              </w:rPr>
-              <w:t>H</w:t>
-            </w:r>
-            <w:r>
-              <w:rPr>
-                <w:rFonts w:ascii="Garamond" w:hAnsi="Garamond" w:cs="Arial"/>
-                <w:sz w:val="24"/>
-                <w:szCs w:val="24"/>
-              </w:rPr>
-              <w:t>ash table</w:t>
-            </w:r>
-            <w:r>
-              <w:rPr>
-                <w:rFonts w:ascii="Garamond" w:hAnsi="Garamond" w:cs="Arial"/>
-                <w:sz w:val="24"/>
-                <w:szCs w:val="24"/>
-              </w:rPr>
-              <w:t xml:space="preserve"> and a Min-M</w:t>
-            </w:r>
-            <w:r>
-              <w:rPr>
-                <w:rFonts w:ascii="Garamond" w:hAnsi="Garamond" w:cs="Arial"/>
-                <w:sz w:val="24"/>
-                <w:szCs w:val="24"/>
-              </w:rPr>
-              <w:t>ax heap</w:t>
-            </w:r>
-            <w:r>
-              <w:rPr>
-                <w:rFonts w:ascii="Garamond" w:hAnsi="Garamond" w:cs="Arial"/>
-                <w:sz w:val="24"/>
-                <w:szCs w:val="24"/>
-              </w:rPr>
-              <w:t xml:space="preserve"> in C++</w:t>
-            </w:r>
-            <w:r>
-              <w:rPr>
-                <w:rFonts w:ascii="Garamond" w:hAnsi="Garamond" w:cs="Arial"/>
-                <w:sz w:val="24"/>
-                <w:szCs w:val="24"/>
-              </w:rPr>
-              <w:t>.</w:t>
+              <w:t>Used the Google Maps JavaScript API to create a webpage that identifies the best route for users to travel when stopping at multiple destinations.</w:t>
             </w:r>
           </w:p>
           <w:p>
@@ -1387,7 +1442,16 @@
                 <w:sz w:val="24"/>
                 <w:szCs w:val="24"/>
               </w:rPr>
-              <w:t xml:space="preserve">Travel Route Optimizer </w:t>
+              <w:t>Vex Robot</w:t>
+            </w:r>
+            <w:r>
+              <w:rPr>
+                <w:rFonts w:ascii="Garamond" w:hAnsi="Garamond" w:cs="Arial"/>
+                <w:b/>
+                <w:sz w:val="24"/>
+                <w:szCs w:val="24"/>
+              </w:rPr>
+              <w:t xml:space="preserve"> </w:t>
             </w:r>
             <w:r>
               <w:rPr>
@@ -1396,7 +1460,25 @@
                 <w:sz w:val="24"/>
                 <w:szCs w:val="24"/>
               </w:rPr>
-              <w:t>– Personal Project</w:t>
+              <w:t xml:space="preserve">– </w:t>
+            </w:r>
+            <w:r>
+              <w:rPr>
+                <w:rFonts w:ascii="Garamond" w:hAnsi="Garamond" w:cs="Arial"/>
+                <w:i/>
+                <w:sz w:val="24"/>
+                <w:szCs w:val="24"/>
+              </w:rPr>
+              <w:t>Course</w:t>
+            </w:r>
+            <w:r>
+              <w:rPr>
+                <w:rFonts w:ascii="Garamond" w:hAnsi="Garamond" w:cs="Arial"/>
+                <w:i/>
+                <w:sz w:val="24"/>
+                <w:szCs w:val="24"/>
+              </w:rPr>
+              <w:t xml:space="preserve"> Project</w:t>
             </w:r>
             <w:r>
               <w:rPr>
@@ -1413,8 +1495,26 @@
                 <w:sz w:val="24"/>
                 <w:szCs w:val="24"/>
               </w:rPr>
-              <w:t>Used the Google Maps JavaScript API to create a webpage that identifies the best route for users to travel when stopping at multiple destinations.</w:t>
-            </w:r>
+              <w:t xml:space="preserve">Designed and programmed a VEX robot which </w:t>
+            </w:r>
+            <w:r>
+              <w:rPr>
+                <w:rFonts w:ascii="Garamond" w:hAnsi="Garamond" w:cs="Arial"/>
+                <w:sz w:val="24"/>
+                <w:szCs w:val="24"/>
+              </w:rPr>
+              <w:t>won a college competition</w:t>
+            </w:r>
+            <w:r>
+              <w:rPr>
+                <w:rFonts w:ascii="Garamond" w:hAnsi="Garamond" w:cs="Arial"/>
+                <w:sz w:val="24"/>
+                <w:szCs w:val="24"/>
+              </w:rPr>
+              <w:t>.</w:t>
+            </w:r>
+            <w:bookmarkStart w:id="0" w:name="_GoBack"/>
+            <w:bookmarkEnd w:id="0"/>
           </w:p>
           <w:p>
             <w:pPr>
@@ -1627,8 +1727,34 @@
                 <w:sz w:val="24"/>
                 <w:szCs w:val="24"/>
               </w:rPr>
-              <w:t xml:space="preserve"> DPI</w:t>
-            </w:r>
+              <w:t xml:space="preserve"> DPI network security tool </w:t>
+            </w:r>
+            <w:r>
+              <w:rPr>
+                <w:rFonts w:ascii="Garamond" w:hAnsi="Garamond" w:cs="Arial"/>
+                <w:sz w:val="24"/>
+                <w:szCs w:val="24"/>
+              </w:rPr>
+              <w:t xml:space="preserve">by </w:t>
+            </w:r>
+            <w:r>
+              <w:rPr>
+                <w:rFonts w:ascii="Garamond" w:hAnsi="Garamond" w:cs="Arial"/>
+                <w:sz w:val="24"/>
+                <w:szCs w:val="24"/>
+              </w:rPr>
+              <w:t xml:space="preserve">integrating the </w:t>
+            </w:r>
+            <w:proofErr w:type="spellStart"/>
+            <w:r>
+              <w:rPr>
+                <w:rFonts w:ascii="Garamond" w:hAnsi="Garamond" w:cs="Arial"/>
+                <w:sz w:val="24"/>
+                <w:szCs w:val="24"/>
+              </w:rPr>
+              <w:t>nDPI</w:t>
+            </w:r>
+            <w:proofErr w:type="spellEnd"/>
             <w:r>
               <w:rPr>
                 <w:rFonts w:ascii="Garamond" w:hAnsi="Garamond" w:cs="Arial"/>
@@ -1636,30 +1762,6 @@
                 <w:szCs w:val="24"/>
               </w:rPr>
               <w:t xml:space="preserve"> </w:t>
-            </w:r>
-            <w:r>
-              <w:rPr>
-                <w:rFonts w:ascii="Garamond" w:hAnsi="Garamond" w:cs="Arial"/>
-                <w:sz w:val="24"/>
-                <w:szCs w:val="24"/>
-              </w:rPr>
-              <w:t xml:space="preserve">network security tool </w:t>
-            </w:r>
-            <w:r>
-              <w:rPr>
-                <w:rFonts w:ascii="Garamond" w:hAnsi="Garamond" w:cs="Arial"/>
-                <w:sz w:val="24"/>
-                <w:szCs w:val="24"/>
-              </w:rPr>
-              <w:t xml:space="preserve">by </w:t>
-            </w:r>
-            <w:r>
-              <w:rPr>
-                <w:rFonts w:ascii="Garamond" w:hAnsi="Garamond" w:cs="Arial"/>
-                <w:sz w:val="24"/>
-                <w:szCs w:val="24"/>
-              </w:rPr>
-              <w:t xml:space="preserve">integrating the nDPI </w:t>
             </w:r>
             <w:r>
               <w:rPr>
@@ -1845,8 +1947,6 @@
               </w:rPr>
               <w:br/>
             </w:r>
-            <w:bookmarkStart w:id="0" w:name="_GoBack"/>
-            <w:bookmarkEnd w:id="0"/>
             <w:r>
               <w:rPr>
                 <w:rFonts w:ascii="Garamond" w:hAnsi="Garamond" w:cs="Arial"/>
@@ -4562,7 +4662,7 @@
 </file>
 
 <file path=customXml/itemProps1.xml><?xml version="1.0" encoding="utf-8"?>
-<ds:datastoreItem xmlns:ds="http://schemas.openxmlformats.org/officeDocument/2006/customXml" ds:itemID="{9AF896AE-5408-4C03-BB09-81FA761E31E9}">
+<ds:datastoreItem xmlns:ds="http://schemas.openxmlformats.org/officeDocument/2006/customXml" ds:itemID="{372DC82D-85EE-4A46-9CA7-C5C0ADA07951}">
   <ds:schemaRefs>
     <ds:schemaRef ds:uri="http://schemas.openxmlformats.org/officeDocument/2006/bibliography"/>
   </ds:schemaRefs>

</xml_diff>

<commit_message>
Moved github to top of resume, corrected captilization of Python.
</commit_message>
<xml_diff>
--- a/daniel_engbert_resume.docx
+++ b/daniel_engbert_resume.docx
@@ -8,9 +8,67 @@
         <w:jc w:val="center"/>
         <w:rPr>
           <w:rFonts w:ascii="Garamond" w:hAnsi="Garamond" w:cs="Arial"/>
+          <w:sz w:val="28"/>
+          <w:szCs w:val="28"/>
+        </w:rPr>
+      </w:pPr>
+      <w:r>
+        <w:rPr>
+          <w:rFonts w:ascii="Garamond" w:hAnsi="Garamond" w:cs="Arial"/>
+          <w:noProof/>
           <w:sz w:val="24"/>
+          <w:szCs w:val="24"/>
         </w:rPr>
-      </w:pPr>
+        <w:drawing>
+          <wp:anchor distT="0" distB="0" distL="114300" distR="114300" simplePos="0" relativeHeight="251661312" behindDoc="0" locked="0" layoutInCell="1" allowOverlap="1" wp14:anchorId="23498AC1" wp14:editId="575CE69A">
+            <wp:simplePos x="0" y="0"/>
+            <wp:positionH relativeFrom="column">
+              <wp:posOffset>2510459</wp:posOffset>
+            </wp:positionH>
+            <wp:positionV relativeFrom="paragraph">
+              <wp:posOffset>508000</wp:posOffset>
+            </wp:positionV>
+            <wp:extent cx="151130" cy="146050"/>
+            <wp:effectExtent l="0" t="0" r="1270" b="6350"/>
+            <wp:wrapNone/>
+            <wp:docPr id="4" name="Picture 4"/>
+            <wp:cNvGraphicFramePr>
+              <a:graphicFrameLocks xmlns:a="http://schemas.openxmlformats.org/drawingml/2006/main" noChangeAspect="1"/>
+            </wp:cNvGraphicFramePr>
+            <a:graphic xmlns:a="http://schemas.openxmlformats.org/drawingml/2006/main">
+              <a:graphicData uri="http://schemas.openxmlformats.org/drawingml/2006/picture">
+                <pic:pic xmlns:pic="http://schemas.openxmlformats.org/drawingml/2006/picture">
+                  <pic:nvPicPr>
+                    <pic:cNvPr id="0" name=""/>
+                    <pic:cNvPicPr/>
+                  </pic:nvPicPr>
+                  <pic:blipFill>
+                    <a:blip r:embed="rId7"/>
+                    <a:stretch>
+                      <a:fillRect/>
+                    </a:stretch>
+                  </pic:blipFill>
+                  <pic:spPr>
+                    <a:xfrm>
+                      <a:off x="0" y="0"/>
+                      <a:ext cx="151130" cy="146050"/>
+                    </a:xfrm>
+                    <a:prstGeom prst="rect">
+                      <a:avLst/>
+                    </a:prstGeom>
+                  </pic:spPr>
+                </pic:pic>
+              </a:graphicData>
+            </a:graphic>
+            <wp14:sizeRelH relativeFrom="margin">
+              <wp14:pctWidth>0</wp14:pctWidth>
+            </wp14:sizeRelH>
+            <wp14:sizeRelV relativeFrom="margin">
+              <wp14:pctHeight>0</wp14:pctHeight>
+            </wp14:sizeRelV>
+          </wp:anchor>
+        </w:drawing>
+      </w:r>
       <w:r>
         <w:rPr>
           <w:rFonts w:ascii="Garamond" w:hAnsi="Garamond" w:cs="Arial"/>
@@ -75,12 +133,47 @@
         </w:rPr>
         <w:t xml:space="preserve">  Forest Hill, MD</w:t>
       </w:r>
+      <w:r>
+        <w:rPr>
+          <w:rFonts w:ascii="Garamond" w:hAnsi="Garamond" w:cs="Arial"/>
+          <w:sz w:val="28"/>
+          <w:szCs w:val="28"/>
+        </w:rPr>
+        <w:br/>
+      </w:r>
+      <w:r>
+        <w:rPr>
+          <w:rFonts w:ascii="Garamond" w:hAnsi="Garamond" w:cs="Arial"/>
+          <w:sz w:val="24"/>
+          <w:szCs w:val="24"/>
+        </w:rPr>
+        <w:t xml:space="preserve">    </w:t>
+      </w:r>
+      <w:r>
+        <w:rPr>
+          <w:rFonts w:ascii="Garamond" w:hAnsi="Garamond" w:cs="Arial"/>
+          <w:sz w:val="24"/>
+          <w:szCs w:val="24"/>
+        </w:rPr>
+        <w:t>github.com/</w:t>
+      </w:r>
+      <w:proofErr w:type="spellStart"/>
+      <w:r>
+        <w:rPr>
+          <w:rFonts w:ascii="Garamond" w:hAnsi="Garamond" w:cs="Arial"/>
+          <w:sz w:val="24"/>
+          <w:szCs w:val="24"/>
+        </w:rPr>
+        <w:t>danielengbert</w:t>
+      </w:r>
+      <w:proofErr w:type="spellEnd"/>
     </w:p>
     <w:tbl>
       <w:tblPr>
         <w:tblStyle w:val="TableGrid"/>
-        <w:tblW w:w="10764" w:type="dxa"/>
+        <w:tblW w:w="10976" w:type="dxa"/>
         <w:jc w:val="center"/>
+        <w:tblInd w:w="-198" w:type="dxa"/>
         <w:tblBorders>
           <w:top w:val="none" w:sz="0" w:space="0" w:color="auto"/>
           <w:left w:val="none" w:sz="0" w:space="0" w:color="auto"/>
@@ -99,9 +192,9 @@
         <w:tblLook w:val="04A0" w:firstRow="1" w:lastRow="0" w:firstColumn="1" w:lastColumn="0" w:noHBand="0" w:noVBand="1"/>
       </w:tblPr>
       <w:tblGrid>
-        <w:gridCol w:w="1714"/>
-        <w:gridCol w:w="8069"/>
-        <w:gridCol w:w="981"/>
+        <w:gridCol w:w="1791"/>
+        <w:gridCol w:w="8197"/>
+        <w:gridCol w:w="988"/>
       </w:tblGrid>
       <w:tr>
         <w:trPr>
@@ -110,7 +203,7 @@
         </w:trPr>
         <w:tc>
           <w:tcPr>
-            <w:tcW w:w="1714" w:type="dxa"/>
+            <w:tcW w:w="1791" w:type="dxa"/>
             <w:tcBorders>
               <w:top w:val="single" w:sz="4" w:space="0" w:color="auto"/>
             </w:tcBorders>
@@ -183,7 +276,7 @@
         </w:tc>
         <w:tc>
           <w:tcPr>
-            <w:tcW w:w="8069" w:type="dxa"/>
+            <w:tcW w:w="8197" w:type="dxa"/>
             <w:tcBorders>
               <w:top w:val="single" w:sz="4" w:space="0" w:color="auto"/>
             </w:tcBorders>
@@ -472,7 +565,7 @@
         </w:tc>
         <w:tc>
           <w:tcPr>
-            <w:tcW w:w="981" w:type="dxa"/>
+            <w:tcW w:w="988" w:type="dxa"/>
             <w:tcBorders>
               <w:top w:val="single" w:sz="4" w:space="0" w:color="auto"/>
             </w:tcBorders>
@@ -523,6 +616,8 @@
             </w:pPr>
           </w:p>
         </w:tc>
+        <w:bookmarkStart w:id="0" w:name="_GoBack"/>
+        <w:bookmarkEnd w:id="0"/>
       </w:tr>
       <w:tr>
         <w:trPr>
@@ -531,7 +626,7 @@
         </w:trPr>
         <w:tc>
           <w:tcPr>
-            <w:tcW w:w="1714" w:type="dxa"/>
+            <w:tcW w:w="1791" w:type="dxa"/>
             <w:tcBorders>
               <w:top w:val="single" w:sz="4" w:space="0" w:color="auto"/>
               <w:bottom w:val="single" w:sz="4" w:space="0" w:color="auto"/>
@@ -566,7 +661,7 @@
         </w:tc>
         <w:tc>
           <w:tcPr>
-            <w:tcW w:w="8069" w:type="dxa"/>
+            <w:tcW w:w="8197" w:type="dxa"/>
             <w:tcBorders>
               <w:top w:val="single" w:sz="4" w:space="0" w:color="auto"/>
               <w:bottom w:val="single" w:sz="4" w:space="0" w:color="auto"/>
@@ -966,7 +1061,7 @@
         </w:tc>
         <w:tc>
           <w:tcPr>
-            <w:tcW w:w="981" w:type="dxa"/>
+            <w:tcW w:w="988" w:type="dxa"/>
             <w:tcBorders>
               <w:top w:val="single" w:sz="4" w:space="0" w:color="auto"/>
               <w:bottom w:val="single" w:sz="4" w:space="0" w:color="auto"/>
@@ -991,7 +1086,7 @@
         </w:trPr>
         <w:tc>
           <w:tcPr>
-            <w:tcW w:w="1714" w:type="dxa"/>
+            <w:tcW w:w="1791" w:type="dxa"/>
             <w:tcBorders>
               <w:top w:val="single" w:sz="4" w:space="0" w:color="auto"/>
             </w:tcBorders>
@@ -1015,105 +1110,11 @@
         </w:tc>
         <w:tc>
           <w:tcPr>
-            <w:tcW w:w="8069" w:type="dxa"/>
+            <w:tcW w:w="8197" w:type="dxa"/>
             <w:tcBorders>
               <w:top w:val="single" w:sz="4" w:space="0" w:color="auto"/>
             </w:tcBorders>
           </w:tcPr>
-          <w:p>
-            <w:pPr>
-              <w:spacing w:before="60" w:after="60"/>
-              <w:ind w:left="360" w:hanging="360"/>
-              <w:rPr>
-                <w:rFonts w:ascii="Garamond" w:hAnsi="Garamond" w:cs="Arial"/>
-                <w:sz w:val="24"/>
-                <w:szCs w:val="24"/>
-              </w:rPr>
-            </w:pPr>
-            <w:r>
-              <w:rPr>
-                <w:rFonts w:ascii="Garamond" w:hAnsi="Garamond" w:cs="Arial"/>
-                <w:noProof/>
-                <w:sz w:val="24"/>
-                <w:szCs w:val="24"/>
-              </w:rPr>
-              <w:drawing>
-                <wp:anchor distT="0" distB="0" distL="114300" distR="114300" simplePos="0" relativeHeight="251659264" behindDoc="1" locked="0" layoutInCell="1" allowOverlap="1" wp14:anchorId="5342C27D" wp14:editId="432C0EA7">
-                  <wp:simplePos x="0" y="0"/>
-                  <wp:positionH relativeFrom="column">
-                    <wp:posOffset>11430</wp:posOffset>
-                  </wp:positionH>
-                  <wp:positionV relativeFrom="paragraph">
-                    <wp:posOffset>52374</wp:posOffset>
-                  </wp:positionV>
-                  <wp:extent cx="151393" cy="146304"/>
-                  <wp:effectExtent l="0" t="0" r="1270" b="6350"/>
-                  <wp:wrapNone/>
-                  <wp:docPr id="1" name="Picture 1"/>
-                  <wp:cNvGraphicFramePr>
-                    <a:graphicFrameLocks xmlns:a="http://schemas.openxmlformats.org/drawingml/2006/main" noChangeAspect="1"/>
-                  </wp:cNvGraphicFramePr>
-                  <a:graphic xmlns:a="http://schemas.openxmlformats.org/drawingml/2006/main">
-                    <a:graphicData uri="http://schemas.openxmlformats.org/drawingml/2006/picture">
-                      <pic:pic xmlns:pic="http://schemas.openxmlformats.org/drawingml/2006/picture">
-                        <pic:nvPicPr>
-                          <pic:cNvPr id="0" name=""/>
-                          <pic:cNvPicPr/>
-                        </pic:nvPicPr>
-                        <pic:blipFill>
-                          <a:blip r:embed="rId7"/>
-                          <a:stretch>
-                            <a:fillRect/>
-                          </a:stretch>
-                        </pic:blipFill>
-                        <pic:spPr>
-                          <a:xfrm>
-                            <a:off x="0" y="0"/>
-                            <a:ext cx="151393" cy="146304"/>
-                          </a:xfrm>
-                          <a:prstGeom prst="rect">
-                            <a:avLst/>
-                          </a:prstGeom>
-                        </pic:spPr>
-                      </pic:pic>
-                    </a:graphicData>
-                  </a:graphic>
-                  <wp14:sizeRelH relativeFrom="margin">
-                    <wp14:pctWidth>0</wp14:pctWidth>
-                  </wp14:sizeRelH>
-                  <wp14:sizeRelV relativeFrom="margin">
-                    <wp14:pctHeight>0</wp14:pctHeight>
-                  </wp14:sizeRelV>
-                </wp:anchor>
-              </w:drawing>
-            </w:r>
-            <w:r>
-              <w:rPr>
-                <w:rFonts w:ascii="Garamond" w:hAnsi="Garamond" w:cs="Arial"/>
-                <w:sz w:val="24"/>
-                <w:szCs w:val="24"/>
-              </w:rPr>
-              <w:t xml:space="preserve">       </w:t>
-            </w:r>
-            <w:r>
-              <w:rPr>
-                <w:rFonts w:ascii="Garamond" w:hAnsi="Garamond" w:cs="Arial"/>
-                <w:sz w:val="24"/>
-                <w:szCs w:val="24"/>
-              </w:rPr>
-              <w:t>github.com/</w:t>
-            </w:r>
-            <w:proofErr w:type="spellStart"/>
-            <w:r>
-              <w:rPr>
-                <w:rFonts w:ascii="Garamond" w:hAnsi="Garamond" w:cs="Arial"/>
-                <w:sz w:val="24"/>
-                <w:szCs w:val="24"/>
-              </w:rPr>
-              <w:t>danielengbert</w:t>
-            </w:r>
-            <w:proofErr w:type="spellEnd"/>
-          </w:p>
           <w:p>
             <w:pPr>
               <w:spacing w:before="60"/>
@@ -1189,7 +1190,23 @@
                 <w:sz w:val="24"/>
                 <w:szCs w:val="24"/>
               </w:rPr>
-              <w:t>Implemented the Hill Climbing and Simulated Annealing algorithms in python to optimize employee shift schedules based on a heuristic function.</w:t>
+              <w:t xml:space="preserve">Implemented the Hill Climbing and Simulated </w:t>
+            </w:r>
+            <w:r>
+              <w:rPr>
+                <w:rFonts w:ascii="Garamond" w:hAnsi="Garamond" w:cs="Arial"/>
+                <w:sz w:val="24"/>
+                <w:szCs w:val="24"/>
+              </w:rPr>
+              <w:t>Annealing algorithms in P</w:t>
+            </w:r>
+            <w:r>
+              <w:rPr>
+                <w:rFonts w:ascii="Garamond" w:hAnsi="Garamond" w:cs="Arial"/>
+                <w:sz w:val="24"/>
+                <w:szCs w:val="24"/>
+              </w:rPr>
+              <w:t>ython to optimize employee shift schedules based on a heuristic function.</w:t>
             </w:r>
           </w:p>
           <w:p>
@@ -1212,7 +1229,15 @@
                 <w:sz w:val="24"/>
                 <w:szCs w:val="24"/>
               </w:rPr>
-              <w:t>Implemented a decision tree in python that</w:t>
+              <w:t>Implemented a decision tree in P</w:t>
+            </w:r>
+            <w:r>
+              <w:rPr>
+                <w:rFonts w:ascii="Garamond" w:hAnsi="Garamond" w:cs="Arial"/>
+                <w:sz w:val="24"/>
+                <w:szCs w:val="24"/>
+              </w:rPr>
+              <w:t>ython that</w:t>
             </w:r>
             <w:r>
               <w:rPr>
@@ -1251,7 +1276,23 @@
                 <w:sz w:val="24"/>
                 <w:szCs w:val="24"/>
               </w:rPr>
-              <w:t>Implemented the k-means clustering algorithm in python.</w:t>
+              <w:t xml:space="preserve">Implemented the k-means clustering algorithm in </w:t>
+            </w:r>
+            <w:r>
+              <w:rPr>
+                <w:rFonts w:ascii="Garamond" w:hAnsi="Garamond" w:cs="Arial"/>
+                <w:sz w:val="24"/>
+                <w:szCs w:val="24"/>
+              </w:rPr>
+              <w:t>P</w:t>
+            </w:r>
+            <w:r>
+              <w:rPr>
+                <w:rFonts w:ascii="Garamond" w:hAnsi="Garamond" w:cs="Arial"/>
+                <w:sz w:val="24"/>
+                <w:szCs w:val="24"/>
+              </w:rPr>
+              <w:t>ython.</w:t>
             </w:r>
           </w:p>
           <w:p>
@@ -1271,7 +1312,16 @@
                 <w:sz w:val="24"/>
                 <w:szCs w:val="24"/>
               </w:rPr>
-              <w:t>Cryptocurrency</w:t>
+              <w:t xml:space="preserve">Travel Route Optimizer </w:t>
+            </w:r>
+            <w:r>
+              <w:rPr>
+                <w:rFonts w:ascii="Garamond" w:hAnsi="Garamond" w:cs="Arial"/>
+                <w:i/>
+                <w:sz w:val="24"/>
+                <w:szCs w:val="24"/>
+              </w:rPr>
+              <w:t>– Personal Project</w:t>
             </w:r>
             <w:r>
               <w:rPr>
@@ -1280,51 +1330,6 @@
                 <w:sz w:val="24"/>
                 <w:szCs w:val="24"/>
               </w:rPr>
-              <w:t xml:space="preserve"> Bot</w:t>
-            </w:r>
-            <w:r>
-              <w:rPr>
-                <w:rFonts w:ascii="Garamond" w:hAnsi="Garamond" w:cs="Arial"/>
-                <w:b/>
-                <w:sz w:val="24"/>
-                <w:szCs w:val="24"/>
-              </w:rPr>
-              <w:t xml:space="preserve"> </w:t>
-            </w:r>
-            <w:r>
-              <w:rPr>
-                <w:rFonts w:ascii="Garamond" w:hAnsi="Garamond" w:cs="Arial"/>
-                <w:i/>
-                <w:sz w:val="24"/>
-                <w:szCs w:val="24"/>
-              </w:rPr>
-              <w:t xml:space="preserve">– </w:t>
-            </w:r>
-            <w:r>
-              <w:rPr>
-                <w:rFonts w:ascii="Garamond" w:hAnsi="Garamond" w:cs="Arial"/>
-                <w:i/>
-                <w:sz w:val="24"/>
-                <w:szCs w:val="24"/>
-              </w:rPr>
-              <w:t>Personal</w:t>
-            </w:r>
-            <w:r>
-              <w:rPr>
-                <w:rFonts w:ascii="Garamond" w:hAnsi="Garamond" w:cs="Arial"/>
-                <w:i/>
-                <w:sz w:val="24"/>
-                <w:szCs w:val="24"/>
-              </w:rPr>
-              <w:t xml:space="preserve"> Project</w:t>
-            </w:r>
-            <w:r>
-              <w:rPr>
-                <w:rFonts w:ascii="Garamond" w:hAnsi="Garamond" w:cs="Arial"/>
-                <w:b/>
-                <w:sz w:val="24"/>
-                <w:szCs w:val="24"/>
-              </w:rPr>
               <w:br/>
             </w:r>
             <w:r>
@@ -1333,50 +1338,7 @@
                 <w:sz w:val="24"/>
                 <w:szCs w:val="24"/>
               </w:rPr>
-              <w:t>Wrote a bot in Node.js that</w:t>
-            </w:r>
-            <w:r>
-              <w:rPr>
-                <w:rFonts w:ascii="Garamond" w:hAnsi="Garamond" w:cs="Arial"/>
-                <w:b/>
-                <w:sz w:val="24"/>
-                <w:szCs w:val="24"/>
-              </w:rPr>
-              <w:t xml:space="preserve"> </w:t>
-            </w:r>
-            <w:r>
-              <w:rPr>
-                <w:rFonts w:ascii="Garamond" w:hAnsi="Garamond" w:cs="Arial"/>
-                <w:sz w:val="24"/>
-                <w:szCs w:val="24"/>
-              </w:rPr>
-              <w:t xml:space="preserve">makes automated </w:t>
-            </w:r>
-            <w:r>
-              <w:rPr>
-                <w:rFonts w:ascii="Garamond" w:hAnsi="Garamond" w:cs="Arial"/>
-                <w:sz w:val="24"/>
-                <w:szCs w:val="24"/>
-              </w:rPr>
-              <w:t xml:space="preserve">trades using the </w:t>
-            </w:r>
-            <w:proofErr w:type="spellStart"/>
-            <w:r>
-              <w:rPr>
-                <w:rFonts w:ascii="Garamond" w:hAnsi="Garamond" w:cs="Arial"/>
-                <w:sz w:val="24"/>
-                <w:szCs w:val="24"/>
-              </w:rPr>
-              <w:t>Poloniex</w:t>
-            </w:r>
-            <w:proofErr w:type="spellEnd"/>
-            <w:r>
-              <w:rPr>
-                <w:rFonts w:ascii="Garamond" w:hAnsi="Garamond" w:cs="Arial"/>
-                <w:sz w:val="24"/>
-                <w:szCs w:val="24"/>
-              </w:rPr>
-              <w:t xml:space="preserve"> API.</w:t>
+              <w:t>Used the Google Maps JavaScript API to create a webpage that identifies the best route for users to travel when stopping at multiple destinations.</w:t>
             </w:r>
           </w:p>
           <w:p>
@@ -1396,7 +1358,25 @@
                 <w:sz w:val="24"/>
                 <w:szCs w:val="24"/>
               </w:rPr>
-              <w:t xml:space="preserve">Travel Route Optimizer </w:t>
+              <w:t>Cryptocurrency</w:t>
+            </w:r>
+            <w:r>
+              <w:rPr>
+                <w:rFonts w:ascii="Garamond" w:hAnsi="Garamond" w:cs="Arial"/>
+                <w:b/>
+                <w:sz w:val="24"/>
+                <w:szCs w:val="24"/>
+              </w:rPr>
+              <w:t xml:space="preserve"> Bot</w:t>
+            </w:r>
+            <w:r>
+              <w:rPr>
+                <w:rFonts w:ascii="Garamond" w:hAnsi="Garamond" w:cs="Arial"/>
+                <w:b/>
+                <w:sz w:val="24"/>
+                <w:szCs w:val="24"/>
+              </w:rPr>
+              <w:t xml:space="preserve"> </w:t>
             </w:r>
             <w:r>
               <w:rPr>
@@ -1405,7 +1385,25 @@
                 <w:sz w:val="24"/>
                 <w:szCs w:val="24"/>
               </w:rPr>
-              <w:t>– Personal Project</w:t>
+              <w:t xml:space="preserve">– </w:t>
+            </w:r>
+            <w:r>
+              <w:rPr>
+                <w:rFonts w:ascii="Garamond" w:hAnsi="Garamond" w:cs="Arial"/>
+                <w:i/>
+                <w:sz w:val="24"/>
+                <w:szCs w:val="24"/>
+              </w:rPr>
+              <w:t>Personal</w:t>
+            </w:r>
+            <w:r>
+              <w:rPr>
+                <w:rFonts w:ascii="Garamond" w:hAnsi="Garamond" w:cs="Arial"/>
+                <w:i/>
+                <w:sz w:val="24"/>
+                <w:szCs w:val="24"/>
+              </w:rPr>
+              <w:t xml:space="preserve"> Project</w:t>
             </w:r>
             <w:r>
               <w:rPr>
@@ -1422,7 +1420,50 @@
                 <w:sz w:val="24"/>
                 <w:szCs w:val="24"/>
               </w:rPr>
-              <w:t>Used the Google Maps JavaScript API to create a webpage that identifies the best route for users to travel when stopping at multiple destinations.</w:t>
+              <w:t>Wrote a bot in Node.js that</w:t>
+            </w:r>
+            <w:r>
+              <w:rPr>
+                <w:rFonts w:ascii="Garamond" w:hAnsi="Garamond" w:cs="Arial"/>
+                <w:b/>
+                <w:sz w:val="24"/>
+                <w:szCs w:val="24"/>
+              </w:rPr>
+              <w:t xml:space="preserve"> </w:t>
+            </w:r>
+            <w:r>
+              <w:rPr>
+                <w:rFonts w:ascii="Garamond" w:hAnsi="Garamond" w:cs="Arial"/>
+                <w:sz w:val="24"/>
+                <w:szCs w:val="24"/>
+              </w:rPr>
+              <w:t xml:space="preserve">makes automated </w:t>
+            </w:r>
+            <w:r>
+              <w:rPr>
+                <w:rFonts w:ascii="Garamond" w:hAnsi="Garamond" w:cs="Arial"/>
+                <w:sz w:val="24"/>
+                <w:szCs w:val="24"/>
+              </w:rPr>
+              <w:t xml:space="preserve">trades using the </w:t>
+            </w:r>
+            <w:proofErr w:type="spellStart"/>
+            <w:r>
+              <w:rPr>
+                <w:rFonts w:ascii="Garamond" w:hAnsi="Garamond" w:cs="Arial"/>
+                <w:sz w:val="24"/>
+                <w:szCs w:val="24"/>
+              </w:rPr>
+              <w:t>Poloniex</w:t>
+            </w:r>
+            <w:proofErr w:type="spellEnd"/>
+            <w:r>
+              <w:rPr>
+                <w:rFonts w:ascii="Garamond" w:hAnsi="Garamond" w:cs="Arial"/>
+                <w:sz w:val="24"/>
+                <w:szCs w:val="24"/>
+              </w:rPr>
+              <w:t xml:space="preserve"> API.</w:t>
             </w:r>
           </w:p>
           <w:p>
@@ -1513,8 +1554,6 @@
               </w:rPr>
               <w:t>.</w:t>
             </w:r>
-            <w:bookmarkStart w:id="0" w:name="_GoBack"/>
-            <w:bookmarkEnd w:id="0"/>
           </w:p>
           <w:p>
             <w:pPr>
@@ -1613,7 +1652,7 @@
         </w:tc>
         <w:tc>
           <w:tcPr>
-            <w:tcW w:w="981" w:type="dxa"/>
+            <w:tcW w:w="988" w:type="dxa"/>
             <w:tcBorders>
               <w:top w:val="single" w:sz="4" w:space="0" w:color="auto"/>
               <w:bottom w:val="single" w:sz="4" w:space="0" w:color="auto"/>
@@ -1637,7 +1676,7 @@
         </w:trPr>
         <w:tc>
           <w:tcPr>
-            <w:tcW w:w="1714" w:type="dxa"/>
+            <w:tcW w:w="1791" w:type="dxa"/>
             <w:vMerge w:val="restart"/>
             <w:tcBorders>
               <w:top w:val="single" w:sz="4" w:space="0" w:color="auto"/>
@@ -1662,7 +1701,7 @@
         </w:tc>
         <w:tc>
           <w:tcPr>
-            <w:tcW w:w="8069" w:type="dxa"/>
+            <w:tcW w:w="8197" w:type="dxa"/>
             <w:vMerge w:val="restart"/>
             <w:tcBorders>
               <w:top w:val="single" w:sz="4" w:space="0" w:color="auto"/>
@@ -2068,7 +2107,7 @@
         </w:tc>
         <w:tc>
           <w:tcPr>
-            <w:tcW w:w="981" w:type="dxa"/>
+            <w:tcW w:w="988" w:type="dxa"/>
             <w:tcBorders>
               <w:top w:val="single" w:sz="4" w:space="0" w:color="auto"/>
             </w:tcBorders>
@@ -2098,7 +2137,7 @@
         </w:trPr>
         <w:tc>
           <w:tcPr>
-            <w:tcW w:w="1714" w:type="dxa"/>
+            <w:tcW w:w="1791" w:type="dxa"/>
             <w:vMerge/>
           </w:tcPr>
           <w:p>
@@ -2113,7 +2152,7 @@
         </w:tc>
         <w:tc>
           <w:tcPr>
-            <w:tcW w:w="8069" w:type="dxa"/>
+            <w:tcW w:w="8197" w:type="dxa"/>
             <w:vMerge/>
           </w:tcPr>
           <w:p>
@@ -2131,7 +2170,7 @@
         </w:tc>
         <w:tc>
           <w:tcPr>
-            <w:tcW w:w="981" w:type="dxa"/>
+            <w:tcW w:w="988" w:type="dxa"/>
           </w:tcPr>
           <w:p>
             <w:pPr>
@@ -2158,7 +2197,7 @@
         </w:trPr>
         <w:tc>
           <w:tcPr>
-            <w:tcW w:w="1714" w:type="dxa"/>
+            <w:tcW w:w="1791" w:type="dxa"/>
             <w:vMerge/>
           </w:tcPr>
           <w:p>
@@ -2173,7 +2212,7 @@
         </w:tc>
         <w:tc>
           <w:tcPr>
-            <w:tcW w:w="8069" w:type="dxa"/>
+            <w:tcW w:w="8197" w:type="dxa"/>
             <w:vMerge/>
           </w:tcPr>
           <w:p>
@@ -2189,7 +2228,7 @@
         </w:tc>
         <w:tc>
           <w:tcPr>
-            <w:tcW w:w="981" w:type="dxa"/>
+            <w:tcW w:w="988" w:type="dxa"/>
           </w:tcPr>
           <w:p>
             <w:pPr>
@@ -4662,7 +4701,7 @@
 </file>
 
 <file path=customXml/itemProps1.xml><?xml version="1.0" encoding="utf-8"?>
-<ds:datastoreItem xmlns:ds="http://schemas.openxmlformats.org/officeDocument/2006/customXml" ds:itemID="{372DC82D-85EE-4A46-9CA7-C5C0ADA07951}">
+<ds:datastoreItem xmlns:ds="http://schemas.openxmlformats.org/officeDocument/2006/customXml" ds:itemID="{96D6DFCC-F9A3-4147-BC52-11C695B62E2C}">
   <ds:schemaRefs>
     <ds:schemaRef ds:uri="http://schemas.openxmlformats.org/officeDocument/2006/bibliography"/>
   </ds:schemaRefs>

</xml_diff>

<commit_message>
Switched location of the "work experience" section with "technical skills"
</commit_message>
<xml_diff>
--- a/daniel_engbert_resume.docx
+++ b/daniel_engbert_resume.docx
@@ -568,6 +568,7 @@
             <w:tcW w:w="988" w:type="dxa"/>
             <w:tcBorders>
               <w:top w:val="single" w:sz="4" w:space="0" w:color="auto"/>
+              <w:bottom w:val="single" w:sz="4" w:space="0" w:color="auto"/>
             </w:tcBorders>
           </w:tcPr>
           <w:p>
@@ -616,20 +617,18 @@
             </w:pPr>
           </w:p>
         </w:tc>
-        <w:bookmarkStart w:id="0" w:name="_GoBack"/>
-        <w:bookmarkEnd w:id="0"/>
       </w:tr>
       <w:tr>
         <w:trPr>
-          <w:trHeight w:val="2304"/>
+          <w:trHeight w:val="20"/>
           <w:jc w:val="center"/>
         </w:trPr>
         <w:tc>
           <w:tcPr>
             <w:tcW w:w="1791" w:type="dxa"/>
+            <w:vMerge w:val="restart"/>
             <w:tcBorders>
               <w:top w:val="single" w:sz="4" w:space="0" w:color="auto"/>
-              <w:bottom w:val="single" w:sz="4" w:space="0" w:color="auto"/>
             </w:tcBorders>
           </w:tcPr>
           <w:p>
@@ -645,92 +644,160 @@
                 <w:rFonts w:ascii="Garamond" w:hAnsi="Garamond" w:cs="Arial"/>
                 <w:sz w:val="32"/>
               </w:rPr>
-              <w:t>Technical Skills</w:t>
-            </w:r>
-          </w:p>
-          <w:p>
-            <w:pPr>
-              <w:spacing w:before="60"/>
-              <w:rPr>
-                <w:rFonts w:ascii="Garamond" w:hAnsi="Garamond" w:cs="Arial"/>
-                <w:b/>
-                <w:sz w:val="32"/>
-              </w:rPr>
-            </w:pPr>
+              <w:t>Work Experience</w:t>
+            </w:r>
           </w:p>
         </w:tc>
         <w:tc>
           <w:tcPr>
             <w:tcW w:w="8197" w:type="dxa"/>
+            <w:vMerge w:val="restart"/>
             <w:tcBorders>
               <w:top w:val="single" w:sz="4" w:space="0" w:color="auto"/>
-              <w:bottom w:val="single" w:sz="4" w:space="0" w:color="auto"/>
             </w:tcBorders>
           </w:tcPr>
           <w:p>
             <w:pPr>
-              <w:spacing w:before="60"/>
-              <w:rPr>
-                <w:rFonts w:ascii="Garamond" w:hAnsi="Garamond" w:cs="Arial"/>
-                <w:sz w:val="24"/>
-                <w:szCs w:val="24"/>
-              </w:rPr>
-            </w:pPr>
-            <w:r>
+              <w:spacing w:before="60" w:after="60"/>
+              <w:ind w:left="360" w:hanging="360"/>
               <w:rPr>
                 <w:rFonts w:ascii="Garamond" w:hAnsi="Garamond" w:cs="Arial"/>
                 <w:b/>
                 <w:sz w:val="24"/>
                 <w:szCs w:val="24"/>
               </w:rPr>
-              <w:t>Programming</w:t>
-            </w:r>
-          </w:p>
-          <w:p>
-            <w:pPr>
-              <w:pStyle w:val="ListParagraph"/>
-              <w:numPr>
-                <w:ilvl w:val="0"/>
-                <w:numId w:val="7"/>
-              </w:numPr>
-              <w:spacing w:before="60" w:after="200" w:line="276" w:lineRule="auto"/>
-              <w:rPr>
-                <w:rFonts w:ascii="Garamond" w:hAnsi="Garamond" w:cs="Arial"/>
-                <w:sz w:val="24"/>
-                <w:szCs w:val="24"/>
-              </w:rPr>
-            </w:pPr>
-            <w:r>
-              <w:rPr>
-                <w:rFonts w:ascii="Garamond" w:hAnsi="Garamond" w:cs="Arial"/>
-                <w:sz w:val="24"/>
-                <w:szCs w:val="24"/>
-              </w:rPr>
-              <w:t xml:space="preserve">Python, </w:t>
-            </w:r>
-            <w:r>
-              <w:rPr>
-                <w:rFonts w:ascii="Garamond" w:hAnsi="Garamond" w:cs="Arial"/>
-                <w:sz w:val="24"/>
-                <w:szCs w:val="24"/>
-              </w:rPr>
-              <w:t>Java, C++</w:t>
-            </w:r>
-            <w:r>
-              <w:rPr>
-                <w:rFonts w:ascii="Garamond" w:hAnsi="Garamond" w:cs="Arial"/>
-                <w:sz w:val="24"/>
-                <w:szCs w:val="24"/>
-              </w:rPr>
-              <w:t>, C</w:t>
-            </w:r>
-            <w:r>
-              <w:rPr>
-                <w:rFonts w:ascii="Garamond" w:hAnsi="Garamond" w:cs="Arial"/>
-                <w:sz w:val="24"/>
-                <w:szCs w:val="24"/>
-              </w:rPr>
-              <w:t>,</w:t>
+            </w:pPr>
+            <w:r>
+              <w:rPr>
+                <w:rFonts w:ascii="Garamond" w:hAnsi="Garamond" w:cs="Arial"/>
+                <w:b/>
+                <w:sz w:val="24"/>
+                <w:szCs w:val="24"/>
+              </w:rPr>
+              <w:t xml:space="preserve">Software Developer Intern, </w:t>
+            </w:r>
+            <w:r>
+              <w:rPr>
+                <w:rFonts w:ascii="Garamond" w:hAnsi="Garamond" w:cs="Arial"/>
+                <w:sz w:val="24"/>
+                <w:szCs w:val="24"/>
+              </w:rPr>
+              <w:t>AT&amp;T</w:t>
+            </w:r>
+            <w:r>
+              <w:rPr>
+                <w:rFonts w:ascii="Garamond" w:hAnsi="Garamond" w:cs="Arial"/>
+                <w:i/>
+                <w:sz w:val="24"/>
+                <w:szCs w:val="24"/>
+              </w:rPr>
+              <w:br/>
+            </w:r>
+            <w:r>
+              <w:rPr>
+                <w:rFonts w:ascii="Garamond" w:hAnsi="Garamond" w:cs="Arial"/>
+                <w:sz w:val="24"/>
+                <w:szCs w:val="24"/>
+              </w:rPr>
+              <w:t xml:space="preserve">Improved a DPI network security tool by integrating the </w:t>
+            </w:r>
+            <w:proofErr w:type="spellStart"/>
+            <w:r>
+              <w:rPr>
+                <w:rFonts w:ascii="Garamond" w:hAnsi="Garamond" w:cs="Arial"/>
+                <w:sz w:val="24"/>
+                <w:szCs w:val="24"/>
+              </w:rPr>
+              <w:t>nDPI</w:t>
+            </w:r>
+            <w:proofErr w:type="spellEnd"/>
+            <w:r>
+              <w:rPr>
+                <w:rFonts w:ascii="Garamond" w:hAnsi="Garamond" w:cs="Arial"/>
+                <w:sz w:val="24"/>
+                <w:szCs w:val="24"/>
+              </w:rPr>
+              <w:t xml:space="preserve"> C library and by writing shell scripts to manage a Hive database built on top of Hadoop.</w:t>
+            </w:r>
+          </w:p>
+          <w:p>
+            <w:pPr>
+              <w:spacing w:before="60" w:after="60"/>
+              <w:ind w:left="360" w:hanging="360"/>
+              <w:rPr>
+                <w:rFonts w:ascii="Garamond" w:hAnsi="Garamond" w:cs="Arial"/>
+                <w:i/>
+                <w:sz w:val="24"/>
+                <w:szCs w:val="24"/>
+              </w:rPr>
+            </w:pPr>
+            <w:r>
+              <w:rPr>
+                <w:rFonts w:ascii="Garamond" w:hAnsi="Garamond" w:cs="Arial"/>
+                <w:b/>
+                <w:sz w:val="24"/>
+                <w:szCs w:val="24"/>
+              </w:rPr>
+              <w:t xml:space="preserve">Full Stack </w:t>
+            </w:r>
+            <w:r>
+              <w:rPr>
+                <w:rFonts w:ascii="Garamond" w:hAnsi="Garamond" w:cs="Arial"/>
+                <w:b/>
+                <w:sz w:val="24"/>
+                <w:szCs w:val="24"/>
+              </w:rPr>
+              <w:t>Web Developer Intern</w:t>
+            </w:r>
+            <w:r>
+              <w:rPr>
+                <w:rFonts w:ascii="Garamond" w:hAnsi="Garamond" w:cs="Arial"/>
+                <w:b/>
+                <w:sz w:val="24"/>
+                <w:szCs w:val="24"/>
+              </w:rPr>
+              <w:t xml:space="preserve">, </w:t>
+            </w:r>
+            <w:r>
+              <w:rPr>
+                <w:rFonts w:ascii="Garamond" w:hAnsi="Garamond" w:cs="Arial"/>
+                <w:sz w:val="24"/>
+                <w:szCs w:val="24"/>
+              </w:rPr>
+              <w:t>UMBC Imaging Research Center</w:t>
+            </w:r>
+            <w:r>
+              <w:rPr>
+                <w:rFonts w:ascii="Garamond" w:hAnsi="Garamond" w:cs="Arial"/>
+                <w:sz w:val="24"/>
+                <w:szCs w:val="24"/>
+              </w:rPr>
+              <w:br/>
+            </w:r>
+            <w:r>
+              <w:rPr>
+                <w:rFonts w:ascii="Garamond" w:hAnsi="Garamond" w:cs="Arial"/>
+                <w:sz w:val="24"/>
+                <w:szCs w:val="24"/>
+              </w:rPr>
+              <w:t xml:space="preserve">Added a major feature to </w:t>
+            </w:r>
+            <w:r>
+              <w:rPr>
+                <w:rFonts w:ascii="Garamond" w:hAnsi="Garamond" w:cs="Arial"/>
+                <w:sz w:val="24"/>
+                <w:szCs w:val="24"/>
+                <w:u w:val="single"/>
+              </w:rPr>
+              <w:t>retrieverstories.umbc.edu</w:t>
+            </w:r>
+            <w:r>
+              <w:rPr>
+                <w:rFonts w:ascii="Garamond" w:hAnsi="Garamond" w:cs="Arial"/>
+                <w:sz w:val="24"/>
+                <w:szCs w:val="24"/>
+              </w:rPr>
+              <w:t xml:space="preserve"> (UMBC’s social media site)</w:t>
             </w:r>
             <w:r>
               <w:rPr>
@@ -746,179 +813,92 @@
                 <w:sz w:val="24"/>
                 <w:szCs w:val="24"/>
               </w:rPr>
-              <w:t>Shell</w:t>
-            </w:r>
-            <w:r>
-              <w:rPr>
-                <w:rFonts w:ascii="Garamond" w:hAnsi="Garamond" w:cs="Arial"/>
-                <w:sz w:val="24"/>
-                <w:szCs w:val="24"/>
-              </w:rPr>
-              <w:t xml:space="preserve"> scripts</w:t>
-            </w:r>
-            <w:r>
-              <w:rPr>
-                <w:rFonts w:ascii="Garamond" w:hAnsi="Garamond" w:cs="Arial"/>
-                <w:sz w:val="24"/>
-                <w:szCs w:val="24"/>
-              </w:rPr>
-              <w:t>, R</w:t>
-            </w:r>
-          </w:p>
-          <w:p>
-            <w:pPr>
-              <w:pStyle w:val="ListParagraph"/>
-              <w:numPr>
-                <w:ilvl w:val="0"/>
-                <w:numId w:val="7"/>
-              </w:numPr>
-              <w:spacing w:before="60" w:after="60" w:line="276" w:lineRule="auto"/>
-              <w:rPr>
-                <w:rFonts w:ascii="Garamond" w:hAnsi="Garamond" w:cs="Arial"/>
-                <w:sz w:val="24"/>
-                <w:szCs w:val="24"/>
-              </w:rPr>
-            </w:pPr>
-            <w:r>
-              <w:rPr>
-                <w:rFonts w:ascii="Garamond" w:hAnsi="Garamond" w:cs="Arial"/>
-                <w:sz w:val="24"/>
-                <w:szCs w:val="24"/>
-              </w:rPr>
-              <w:t xml:space="preserve">Flask, </w:t>
-            </w:r>
-            <w:r>
-              <w:rPr>
-                <w:rFonts w:ascii="Garamond" w:hAnsi="Garamond" w:cs="Arial"/>
-                <w:sz w:val="24"/>
-                <w:szCs w:val="24"/>
-              </w:rPr>
-              <w:t xml:space="preserve">PHP, SQL, </w:t>
-            </w:r>
-            <w:r>
-              <w:rPr>
-                <w:rFonts w:ascii="Garamond" w:hAnsi="Garamond" w:cs="Arial"/>
-                <w:sz w:val="24"/>
-                <w:szCs w:val="24"/>
-              </w:rPr>
-              <w:t xml:space="preserve">Node.js, </w:t>
-            </w:r>
-            <w:r>
-              <w:rPr>
-                <w:rFonts w:ascii="Garamond" w:hAnsi="Garamond" w:cs="Arial"/>
-                <w:sz w:val="24"/>
-                <w:szCs w:val="24"/>
-              </w:rPr>
-              <w:t>React,</w:t>
-            </w:r>
-            <w:r>
-              <w:rPr>
-                <w:rFonts w:ascii="Garamond" w:hAnsi="Garamond" w:cs="Arial"/>
-                <w:sz w:val="24"/>
-                <w:szCs w:val="24"/>
-              </w:rPr>
-              <w:t xml:space="preserve"> JavaScript,</w:t>
-            </w:r>
-            <w:r>
-              <w:rPr>
-                <w:rFonts w:ascii="Garamond" w:hAnsi="Garamond" w:cs="Arial"/>
-                <w:sz w:val="24"/>
-                <w:szCs w:val="24"/>
-              </w:rPr>
-              <w:t xml:space="preserve"> </w:t>
-            </w:r>
-            <w:r>
-              <w:rPr>
-                <w:rFonts w:ascii="Garamond" w:hAnsi="Garamond" w:cs="Arial"/>
-                <w:sz w:val="24"/>
-                <w:szCs w:val="24"/>
-              </w:rPr>
-              <w:t>HTML, CSS</w:t>
-            </w:r>
-          </w:p>
-          <w:p>
-            <w:pPr>
-              <w:pStyle w:val="ListParagraph"/>
-              <w:numPr>
-                <w:ilvl w:val="0"/>
-                <w:numId w:val="7"/>
-              </w:numPr>
-              <w:spacing w:before="60" w:after="60" w:line="276" w:lineRule="auto"/>
-              <w:rPr>
-                <w:rFonts w:ascii="Garamond" w:hAnsi="Garamond" w:cs="Arial"/>
-                <w:sz w:val="24"/>
-                <w:szCs w:val="24"/>
-              </w:rPr>
-            </w:pPr>
-            <w:proofErr w:type="spellStart"/>
-            <w:r>
-              <w:rPr>
-                <w:rFonts w:ascii="Garamond" w:hAnsi="Garamond" w:cs="Arial"/>
-                <w:sz w:val="24"/>
-                <w:szCs w:val="24"/>
-              </w:rPr>
-              <w:t>G</w:t>
-            </w:r>
-            <w:r>
-              <w:rPr>
-                <w:rFonts w:ascii="Garamond" w:hAnsi="Garamond" w:cs="Arial"/>
-                <w:sz w:val="24"/>
-                <w:szCs w:val="24"/>
-              </w:rPr>
-              <w:t>it</w:t>
-            </w:r>
-            <w:proofErr w:type="spellEnd"/>
-            <w:r>
-              <w:rPr>
-                <w:rFonts w:ascii="Garamond" w:hAnsi="Garamond" w:cs="Arial"/>
-                <w:sz w:val="24"/>
-                <w:szCs w:val="24"/>
-              </w:rPr>
-              <w:t>, V</w:t>
-            </w:r>
-            <w:r>
-              <w:rPr>
-                <w:rFonts w:ascii="Garamond" w:hAnsi="Garamond" w:cs="Arial"/>
-                <w:sz w:val="24"/>
-                <w:szCs w:val="24"/>
-              </w:rPr>
-              <w:t xml:space="preserve">im, </w:t>
-            </w:r>
-            <w:r>
-              <w:rPr>
-                <w:rFonts w:ascii="Garamond" w:hAnsi="Garamond" w:cs="Arial"/>
-                <w:sz w:val="24"/>
-                <w:szCs w:val="24"/>
-              </w:rPr>
-              <w:t>Linux</w:t>
-            </w:r>
-            <w:r>
-              <w:rPr>
-                <w:rFonts w:ascii="Garamond" w:hAnsi="Garamond" w:cs="Arial"/>
-                <w:sz w:val="24"/>
-                <w:szCs w:val="24"/>
-              </w:rPr>
-              <w:t>, Android Studio</w:t>
-            </w:r>
-            <w:r>
-              <w:rPr>
-                <w:rFonts w:ascii="Garamond" w:hAnsi="Garamond" w:cs="Arial"/>
-                <w:sz w:val="24"/>
-                <w:szCs w:val="24"/>
-              </w:rPr>
-              <w:t>, VB</w:t>
-            </w:r>
-          </w:p>
-          <w:p>
-            <w:pPr>
-              <w:spacing w:before="60"/>
+              <w:t>allowing users to discover</w:t>
+            </w:r>
+            <w:r>
+              <w:rPr>
+                <w:rFonts w:ascii="Garamond" w:hAnsi="Garamond" w:cs="Arial"/>
+                <w:sz w:val="24"/>
+                <w:szCs w:val="24"/>
+              </w:rPr>
+              <w:t xml:space="preserve"> and group</w:t>
+            </w:r>
+            <w:r>
+              <w:rPr>
+                <w:rFonts w:ascii="Garamond" w:hAnsi="Garamond" w:cs="Arial"/>
+                <w:sz w:val="24"/>
+                <w:szCs w:val="24"/>
+              </w:rPr>
+              <w:t xml:space="preserve"> related </w:t>
+            </w:r>
+            <w:r>
+              <w:rPr>
+                <w:rFonts w:ascii="Garamond" w:hAnsi="Garamond" w:cs="Arial"/>
+                <w:sz w:val="24"/>
+                <w:szCs w:val="24"/>
+              </w:rPr>
+              <w:t xml:space="preserve">posts into a </w:t>
+            </w:r>
+            <w:r>
+              <w:rPr>
+                <w:rFonts w:ascii="Garamond" w:hAnsi="Garamond" w:cs="Arial"/>
+                <w:sz w:val="24"/>
+                <w:szCs w:val="24"/>
+              </w:rPr>
+              <w:t>collection.</w:t>
+            </w:r>
+            <w:r>
+              <w:rPr>
+                <w:rFonts w:ascii="Garamond" w:hAnsi="Garamond" w:cs="Arial"/>
+                <w:sz w:val="24"/>
+                <w:szCs w:val="24"/>
+              </w:rPr>
+              <w:br/>
+            </w:r>
+            <w:r>
+              <w:rPr>
+                <w:rFonts w:ascii="Garamond" w:hAnsi="Garamond" w:cs="Arial"/>
+                <w:sz w:val="24"/>
+                <w:szCs w:val="24"/>
+              </w:rPr>
+              <w:t>Used SQL</w:t>
+            </w:r>
+            <w:r>
+              <w:rPr>
+                <w:rFonts w:ascii="Garamond" w:hAnsi="Garamond" w:cs="Arial"/>
+                <w:sz w:val="24"/>
+                <w:szCs w:val="24"/>
+              </w:rPr>
+              <w:t>, PHP, JavaScript, HTML, and CSS</w:t>
+            </w:r>
+            <w:r>
+              <w:rPr>
+                <w:rFonts w:ascii="Garamond" w:hAnsi="Garamond" w:cs="Arial"/>
+                <w:sz w:val="24"/>
+                <w:szCs w:val="24"/>
+              </w:rPr>
+              <w:t>.</w:t>
+            </w:r>
+          </w:p>
+          <w:p>
+            <w:pPr>
+              <w:spacing w:before="60" w:after="60"/>
+              <w:ind w:left="360" w:hanging="360"/>
+              <w:rPr>
+                <w:rFonts w:ascii="Garamond" w:hAnsi="Garamond" w:cs="Arial"/>
+                <w:sz w:val="24"/>
+                <w:szCs w:val="24"/>
+              </w:rPr>
+            </w:pPr>
+            <w:r>
               <w:rPr>
                 <w:rFonts w:ascii="Garamond" w:hAnsi="Garamond" w:cs="Arial"/>
                 <w:b/>
                 <w:sz w:val="24"/>
                 <w:szCs w:val="24"/>
               </w:rPr>
-            </w:pPr>
+              <w:t>A</w:t>
+            </w:r>
             <w:r>
               <w:rPr>
                 <w:rFonts w:ascii="Garamond" w:hAnsi="Garamond" w:cs="Arial"/>
@@ -926,136 +906,47 @@
                 <w:sz w:val="24"/>
                 <w:szCs w:val="24"/>
               </w:rPr>
-              <w:t>Software</w:t>
-            </w:r>
-          </w:p>
-          <w:p>
-            <w:pPr>
-              <w:pStyle w:val="ListParagraph"/>
-              <w:numPr>
-                <w:ilvl w:val="0"/>
-                <w:numId w:val="7"/>
-              </w:numPr>
-              <w:spacing w:before="60"/>
-              <w:rPr>
-                <w:rFonts w:ascii="Garamond" w:hAnsi="Garamond" w:cs="Arial"/>
-                <w:sz w:val="24"/>
-                <w:szCs w:val="24"/>
-              </w:rPr>
-            </w:pPr>
-            <w:r>
-              <w:rPr>
-                <w:rFonts w:ascii="Garamond" w:hAnsi="Garamond" w:cs="Arial"/>
-                <w:sz w:val="24"/>
-                <w:szCs w:val="24"/>
-              </w:rPr>
-              <w:t>Solid</w:t>
-            </w:r>
-            <w:r>
-              <w:rPr>
-                <w:rFonts w:ascii="Garamond" w:hAnsi="Garamond" w:cs="Arial"/>
-                <w:sz w:val="24"/>
-                <w:szCs w:val="24"/>
-              </w:rPr>
-              <w:t>W</w:t>
-            </w:r>
-            <w:r>
-              <w:rPr>
-                <w:rFonts w:ascii="Garamond" w:hAnsi="Garamond" w:cs="Arial"/>
-                <w:sz w:val="24"/>
-                <w:szCs w:val="24"/>
-              </w:rPr>
-              <w:t>orks, SketchU</w:t>
-            </w:r>
-            <w:r>
-              <w:rPr>
-                <w:rFonts w:ascii="Garamond" w:hAnsi="Garamond" w:cs="Arial"/>
-                <w:sz w:val="24"/>
-                <w:szCs w:val="24"/>
-              </w:rPr>
-              <w:t xml:space="preserve">p, </w:t>
-            </w:r>
-            <w:r>
-              <w:rPr>
-                <w:rFonts w:ascii="Garamond" w:hAnsi="Garamond" w:cs="Arial"/>
-                <w:sz w:val="24"/>
-                <w:szCs w:val="24"/>
-              </w:rPr>
-              <w:t>EAGLE</w:t>
-            </w:r>
-            <w:r>
-              <w:rPr>
-                <w:rFonts w:ascii="Garamond" w:hAnsi="Garamond" w:cs="Arial"/>
-                <w:sz w:val="24"/>
-                <w:szCs w:val="24"/>
-              </w:rPr>
-              <w:t xml:space="preserve"> CAD</w:t>
-            </w:r>
-          </w:p>
-          <w:p>
-            <w:pPr>
-              <w:pStyle w:val="ListParagraph"/>
-              <w:numPr>
-                <w:ilvl w:val="0"/>
-                <w:numId w:val="7"/>
-              </w:numPr>
-              <w:spacing w:before="60" w:after="60"/>
-              <w:rPr>
-                <w:rFonts w:ascii="Garamond" w:hAnsi="Garamond" w:cs="Arial"/>
-                <w:sz w:val="24"/>
-                <w:szCs w:val="24"/>
-              </w:rPr>
-            </w:pPr>
-            <w:r>
-              <w:rPr>
-                <w:rFonts w:ascii="Garamond" w:hAnsi="Garamond" w:cs="Arial"/>
-                <w:sz w:val="24"/>
-                <w:szCs w:val="24"/>
-              </w:rPr>
-              <w:t>GIMP/Photoshop</w:t>
-            </w:r>
-          </w:p>
-          <w:p>
-            <w:pPr>
-              <w:spacing w:before="60"/>
-              <w:rPr>
-                <w:rFonts w:ascii="Garamond" w:hAnsi="Garamond" w:cs="Arial"/>
-                <w:b/>
-                <w:sz w:val="24"/>
-                <w:szCs w:val="24"/>
-              </w:rPr>
-            </w:pPr>
-            <w:r>
-              <w:rPr>
-                <w:rFonts w:ascii="Garamond" w:hAnsi="Garamond" w:cs="Arial"/>
-                <w:b/>
-                <w:sz w:val="24"/>
-                <w:szCs w:val="24"/>
-              </w:rPr>
-              <w:t>Electronics</w:t>
-            </w:r>
-          </w:p>
-          <w:p>
-            <w:pPr>
-              <w:pStyle w:val="ListParagraph"/>
-              <w:numPr>
-                <w:ilvl w:val="0"/>
-                <w:numId w:val="7"/>
-              </w:numPr>
-              <w:spacing w:before="60" w:after="60"/>
-              <w:rPr>
-                <w:rFonts w:ascii="Garamond" w:hAnsi="Garamond" w:cs="Arial"/>
-                <w:sz w:val="24"/>
-                <w:szCs w:val="24"/>
-              </w:rPr>
-            </w:pPr>
-            <w:r>
-              <w:rPr>
-                <w:rFonts w:ascii="Garamond" w:hAnsi="Garamond" w:cs="Arial"/>
-                <w:sz w:val="24"/>
-                <w:szCs w:val="24"/>
-              </w:rPr>
-              <w:t>Extensive Arduino and PIC microcontroller experience</w:t>
+              <w:t xml:space="preserve">ssistant Programming Instructor, </w:t>
+            </w:r>
+            <w:r>
+              <w:rPr>
+                <w:rFonts w:ascii="Garamond" w:hAnsi="Garamond" w:cs="Arial"/>
+                <w:sz w:val="24"/>
+                <w:szCs w:val="24"/>
+              </w:rPr>
+              <w:t>Black Rocket Productions</w:t>
+            </w:r>
+            <w:r>
+              <w:rPr>
+                <w:rFonts w:ascii="Garamond" w:hAnsi="Garamond" w:cs="Arial"/>
+                <w:sz w:val="24"/>
+                <w:szCs w:val="24"/>
+              </w:rPr>
+              <w:br/>
+            </w:r>
+            <w:r>
+              <w:rPr>
+                <w:rFonts w:ascii="Garamond" w:hAnsi="Garamond" w:cs="Arial"/>
+                <w:sz w:val="24"/>
+                <w:szCs w:val="24"/>
+              </w:rPr>
+              <w:t>Taught programming s</w:t>
+            </w:r>
+            <w:r>
+              <w:rPr>
+                <w:rFonts w:ascii="Garamond" w:hAnsi="Garamond" w:cs="Arial"/>
+                <w:sz w:val="24"/>
+                <w:szCs w:val="24"/>
+              </w:rPr>
+              <w:t xml:space="preserve">kills to middle schoolers at a </w:t>
+            </w:r>
+            <w:r>
+              <w:rPr>
+                <w:rFonts w:ascii="Garamond" w:hAnsi="Garamond" w:cs="Arial"/>
+                <w:sz w:val="24"/>
+                <w:szCs w:val="24"/>
+              </w:rPr>
+              <w:t>computer camp.</w:t>
             </w:r>
           </w:p>
         </w:tc>
@@ -1064,18 +955,151 @@
             <w:tcW w:w="988" w:type="dxa"/>
             <w:tcBorders>
               <w:top w:val="single" w:sz="4" w:space="0" w:color="auto"/>
+            </w:tcBorders>
+          </w:tcPr>
+          <w:p>
+            <w:pPr>
+              <w:spacing w:before="60"/>
+              <w:rPr>
+                <w:rFonts w:ascii="Garamond" w:hAnsi="Garamond" w:cs="Arial"/>
+                <w:sz w:val="24"/>
+              </w:rPr>
+            </w:pPr>
+            <w:r>
+              <w:rPr>
+                <w:rFonts w:ascii="Garamond" w:hAnsi="Garamond" w:cs="Arial"/>
+                <w:sz w:val="24"/>
+              </w:rPr>
+              <w:t>Summer 2017</w:t>
+            </w:r>
+          </w:p>
+        </w:tc>
+      </w:tr>
+      <w:tr>
+        <w:trPr>
+          <w:trHeight w:val="1044"/>
+          <w:jc w:val="center"/>
+        </w:trPr>
+        <w:tc>
+          <w:tcPr>
+            <w:tcW w:w="1791" w:type="dxa"/>
+            <w:vMerge/>
+          </w:tcPr>
+          <w:p>
+            <w:pPr>
+              <w:spacing w:before="60"/>
+              <w:rPr>
+                <w:rFonts w:ascii="Garamond" w:hAnsi="Garamond" w:cs="Arial"/>
+                <w:sz w:val="32"/>
+              </w:rPr>
+            </w:pPr>
+          </w:p>
+        </w:tc>
+        <w:tc>
+          <w:tcPr>
+            <w:tcW w:w="8197" w:type="dxa"/>
+            <w:vMerge/>
+          </w:tcPr>
+          <w:p>
+            <w:pPr>
+              <w:spacing w:before="60" w:after="60"/>
+              <w:ind w:left="360" w:hanging="360"/>
+              <w:rPr>
+                <w:rFonts w:ascii="Garamond" w:hAnsi="Garamond" w:cs="Arial"/>
+                <w:b/>
+                <w:sz w:val="24"/>
+                <w:szCs w:val="24"/>
+              </w:rPr>
+            </w:pPr>
+          </w:p>
+        </w:tc>
+        <w:tc>
+          <w:tcPr>
+            <w:tcW w:w="988" w:type="dxa"/>
+          </w:tcPr>
+          <w:p>
+            <w:pPr>
+              <w:spacing w:before="60"/>
+              <w:rPr>
+                <w:rFonts w:ascii="Garamond" w:hAnsi="Garamond" w:cs="Arial"/>
+                <w:sz w:val="24"/>
+              </w:rPr>
+            </w:pPr>
+            <w:r>
+              <w:rPr>
+                <w:rFonts w:ascii="Garamond" w:hAnsi="Garamond" w:cs="Arial"/>
+                <w:sz w:val="24"/>
+              </w:rPr>
+              <w:t>Summer 2016</w:t>
+            </w:r>
+          </w:p>
+        </w:tc>
+      </w:tr>
+      <w:tr>
+        <w:trPr>
+          <w:trHeight w:val="144"/>
+          <w:jc w:val="center"/>
+        </w:trPr>
+        <w:tc>
+          <w:tcPr>
+            <w:tcW w:w="1791" w:type="dxa"/>
+            <w:vMerge/>
+            <w:tcBorders>
               <w:bottom w:val="single" w:sz="4" w:space="0" w:color="auto"/>
             </w:tcBorders>
           </w:tcPr>
           <w:p>
             <w:pPr>
-              <w:spacing w:before="60" w:after="100"/>
+              <w:spacing w:before="60"/>
+              <w:rPr>
+                <w:rFonts w:ascii="Garamond" w:hAnsi="Garamond" w:cs="Arial"/>
+                <w:sz w:val="32"/>
+              </w:rPr>
+            </w:pPr>
+          </w:p>
+        </w:tc>
+        <w:tc>
+          <w:tcPr>
+            <w:tcW w:w="8197" w:type="dxa"/>
+            <w:vMerge/>
+            <w:tcBorders>
+              <w:bottom w:val="single" w:sz="4" w:space="0" w:color="auto"/>
+            </w:tcBorders>
+          </w:tcPr>
+          <w:p>
+            <w:pPr>
+              <w:spacing w:before="60" w:after="60"/>
+              <w:ind w:left="360" w:hanging="360"/>
               <w:rPr>
                 <w:rFonts w:ascii="Garamond" w:hAnsi="Garamond" w:cs="Arial"/>
                 <w:b/>
                 <w:sz w:val="24"/>
-              </w:rPr>
-            </w:pPr>
+                <w:szCs w:val="24"/>
+              </w:rPr>
+            </w:pPr>
+          </w:p>
+        </w:tc>
+        <w:tc>
+          <w:tcPr>
+            <w:tcW w:w="988" w:type="dxa"/>
+            <w:tcBorders>
+              <w:bottom w:val="single" w:sz="4" w:space="0" w:color="auto"/>
+            </w:tcBorders>
+          </w:tcPr>
+          <w:p>
+            <w:pPr>
+              <w:rPr>
+                <w:rFonts w:ascii="Garamond" w:hAnsi="Garamond" w:cs="Arial"/>
+                <w:sz w:val="24"/>
+              </w:rPr>
+            </w:pPr>
+            <w:r>
+              <w:rPr>
+                <w:rFonts w:ascii="Garamond" w:hAnsi="Garamond" w:cs="Arial"/>
+                <w:sz w:val="24"/>
+              </w:rPr>
+              <w:t>Summer 2014</w:t>
+            </w:r>
           </w:p>
         </w:tc>
       </w:tr>
@@ -1245,15 +1269,7 @@
                 <w:sz w:val="24"/>
                 <w:szCs w:val="24"/>
               </w:rPr>
-              <w:t xml:space="preserve"> trains using the ID3 algorithm</w:t>
-            </w:r>
-            <w:r>
-              <w:rPr>
-                <w:rFonts w:ascii="Garamond" w:hAnsi="Garamond" w:cs="Arial"/>
-                <w:sz w:val="24"/>
-                <w:szCs w:val="24"/>
-              </w:rPr>
-              <w:t>.</w:t>
+              <w:t xml:space="preserve"> trains using the ID3 algorithm.</w:t>
             </w:r>
           </w:p>
           <w:p>
@@ -1358,7 +1374,7 @@
                 <w:sz w:val="24"/>
                 <w:szCs w:val="24"/>
               </w:rPr>
-              <w:t>Cryptocurrency</w:t>
+              <w:t>Cryptocurrency Bot</w:t>
             </w:r>
             <w:r>
               <w:rPr>
@@ -1367,7 +1383,34 @@
                 <w:sz w:val="24"/>
                 <w:szCs w:val="24"/>
               </w:rPr>
-              <w:t xml:space="preserve"> Bot</w:t>
+              <w:t xml:space="preserve"> </w:t>
+            </w:r>
+            <w:r>
+              <w:rPr>
+                <w:rFonts w:ascii="Garamond" w:hAnsi="Garamond" w:cs="Arial"/>
+                <w:i/>
+                <w:sz w:val="24"/>
+                <w:szCs w:val="24"/>
+              </w:rPr>
+              <w:t xml:space="preserve">– </w:t>
+            </w:r>
+            <w:r>
+              <w:rPr>
+                <w:rFonts w:ascii="Garamond" w:hAnsi="Garamond" w:cs="Arial"/>
+                <w:i/>
+                <w:sz w:val="24"/>
+                <w:szCs w:val="24"/>
+              </w:rPr>
+              <w:t>Personal</w:t>
+            </w:r>
+            <w:r>
+              <w:rPr>
+                <w:rFonts w:ascii="Garamond" w:hAnsi="Garamond" w:cs="Arial"/>
+                <w:i/>
+                <w:sz w:val="24"/>
+                <w:szCs w:val="24"/>
+              </w:rPr>
+              <w:t xml:space="preserve"> Project</w:t>
             </w:r>
             <w:r>
               <w:rPr>
@@ -1376,76 +1419,32 @@
                 <w:sz w:val="24"/>
                 <w:szCs w:val="24"/>
               </w:rPr>
+              <w:br/>
+            </w:r>
+            <w:r>
+              <w:rPr>
+                <w:rFonts w:ascii="Garamond" w:hAnsi="Garamond" w:cs="Arial"/>
+                <w:sz w:val="24"/>
+                <w:szCs w:val="24"/>
+              </w:rPr>
+              <w:t>Wrote a bot in Node.js that</w:t>
+            </w:r>
+            <w:r>
+              <w:rPr>
+                <w:rFonts w:ascii="Garamond" w:hAnsi="Garamond" w:cs="Arial"/>
+                <w:b/>
+                <w:sz w:val="24"/>
+                <w:szCs w:val="24"/>
+              </w:rPr>
               <w:t xml:space="preserve"> </w:t>
             </w:r>
             <w:r>
               <w:rPr>
                 <w:rFonts w:ascii="Garamond" w:hAnsi="Garamond" w:cs="Arial"/>
-                <w:i/>
-                <w:sz w:val="24"/>
-                <w:szCs w:val="24"/>
-              </w:rPr>
-              <w:t xml:space="preserve">– </w:t>
-            </w:r>
-            <w:r>
-              <w:rPr>
-                <w:rFonts w:ascii="Garamond" w:hAnsi="Garamond" w:cs="Arial"/>
-                <w:i/>
-                <w:sz w:val="24"/>
-                <w:szCs w:val="24"/>
-              </w:rPr>
-              <w:t>Personal</w:t>
-            </w:r>
-            <w:r>
-              <w:rPr>
-                <w:rFonts w:ascii="Garamond" w:hAnsi="Garamond" w:cs="Arial"/>
-                <w:i/>
-                <w:sz w:val="24"/>
-                <w:szCs w:val="24"/>
-              </w:rPr>
-              <w:t xml:space="preserve"> Project</w:t>
-            </w:r>
-            <w:r>
-              <w:rPr>
-                <w:rFonts w:ascii="Garamond" w:hAnsi="Garamond" w:cs="Arial"/>
-                <w:b/>
-                <w:sz w:val="24"/>
-                <w:szCs w:val="24"/>
-              </w:rPr>
-              <w:br/>
-            </w:r>
-            <w:r>
-              <w:rPr>
-                <w:rFonts w:ascii="Garamond" w:hAnsi="Garamond" w:cs="Arial"/>
-                <w:sz w:val="24"/>
-                <w:szCs w:val="24"/>
-              </w:rPr>
-              <w:t>Wrote a bot in Node.js that</w:t>
-            </w:r>
-            <w:r>
-              <w:rPr>
-                <w:rFonts w:ascii="Garamond" w:hAnsi="Garamond" w:cs="Arial"/>
-                <w:b/>
-                <w:sz w:val="24"/>
-                <w:szCs w:val="24"/>
-              </w:rPr>
-              <w:t xml:space="preserve"> </w:t>
-            </w:r>
-            <w:r>
-              <w:rPr>
-                <w:rFonts w:ascii="Garamond" w:hAnsi="Garamond" w:cs="Arial"/>
-                <w:sz w:val="24"/>
-                <w:szCs w:val="24"/>
-              </w:rPr>
-              <w:t xml:space="preserve">makes automated </w:t>
-            </w:r>
-            <w:r>
-              <w:rPr>
-                <w:rFonts w:ascii="Garamond" w:hAnsi="Garamond" w:cs="Arial"/>
-                <w:sz w:val="24"/>
-                <w:szCs w:val="24"/>
-              </w:rPr>
-              <w:t xml:space="preserve">trades using the </w:t>
+                <w:sz w:val="24"/>
+                <w:szCs w:val="24"/>
+              </w:rPr>
+              <w:t xml:space="preserve">makes automated trades using the </w:t>
             </w:r>
             <w:proofErr w:type="spellStart"/>
             <w:r>
@@ -1544,15 +1543,7 @@
                 <w:sz w:val="24"/>
                 <w:szCs w:val="24"/>
               </w:rPr>
-              <w:t>won a college competition</w:t>
-            </w:r>
-            <w:r>
-              <w:rPr>
-                <w:rFonts w:ascii="Garamond" w:hAnsi="Garamond" w:cs="Arial"/>
-                <w:sz w:val="24"/>
-                <w:szCs w:val="24"/>
-              </w:rPr>
-              <w:t>.</w:t>
+              <w:t>won a college competition.</w:t>
             </w:r>
           </w:p>
           <w:p>
@@ -1614,15 +1605,7 @@
                 <w:sz w:val="24"/>
                 <w:szCs w:val="24"/>
               </w:rPr>
-              <w:t xml:space="preserve">rs, </w:t>
-            </w:r>
-            <w:r>
-              <w:rPr>
-                <w:rFonts w:ascii="Garamond" w:hAnsi="Garamond" w:cs="Arial"/>
-                <w:sz w:val="24"/>
-                <w:szCs w:val="24"/>
-              </w:rPr>
-              <w:t xml:space="preserve">a </w:t>
+              <w:t xml:space="preserve">rs, a </w:t>
             </w:r>
             <w:r>
               <w:rPr>
@@ -1671,13 +1654,12 @@
       </w:tr>
       <w:tr>
         <w:trPr>
-          <w:trHeight w:val="692"/>
+          <w:trHeight w:val="3026"/>
           <w:jc w:val="center"/>
         </w:trPr>
         <w:tc>
           <w:tcPr>
             <w:tcW w:w="1791" w:type="dxa"/>
-            <w:vMerge w:val="restart"/>
             <w:tcBorders>
               <w:top w:val="single" w:sz="4" w:space="0" w:color="auto"/>
             </w:tcBorders>
@@ -1695,22 +1677,266 @@
                 <w:rFonts w:ascii="Garamond" w:hAnsi="Garamond" w:cs="Arial"/>
                 <w:sz w:val="32"/>
               </w:rPr>
-              <w:t>Work Experience</w:t>
+              <w:t>Technical Skills</w:t>
             </w:r>
           </w:p>
         </w:tc>
         <w:tc>
           <w:tcPr>
             <w:tcW w:w="8197" w:type="dxa"/>
-            <w:vMerge w:val="restart"/>
             <w:tcBorders>
               <w:top w:val="single" w:sz="4" w:space="0" w:color="auto"/>
             </w:tcBorders>
           </w:tcPr>
           <w:p>
             <w:pPr>
+              <w:spacing w:before="60"/>
+              <w:rPr>
+                <w:rFonts w:ascii="Garamond" w:hAnsi="Garamond" w:cs="Arial"/>
+                <w:sz w:val="24"/>
+                <w:szCs w:val="24"/>
+              </w:rPr>
+            </w:pPr>
+            <w:r>
+              <w:rPr>
+                <w:rFonts w:ascii="Garamond" w:hAnsi="Garamond" w:cs="Arial"/>
+                <w:b/>
+                <w:sz w:val="24"/>
+                <w:szCs w:val="24"/>
+              </w:rPr>
+              <w:t>Programming</w:t>
+            </w:r>
+          </w:p>
+          <w:p>
+            <w:pPr>
+              <w:pStyle w:val="ListParagraph"/>
+              <w:numPr>
+                <w:ilvl w:val="0"/>
+                <w:numId w:val="7"/>
+              </w:numPr>
+              <w:spacing w:before="60" w:after="200" w:line="276" w:lineRule="auto"/>
+              <w:rPr>
+                <w:rFonts w:ascii="Garamond" w:hAnsi="Garamond" w:cs="Arial"/>
+                <w:sz w:val="24"/>
+                <w:szCs w:val="24"/>
+              </w:rPr>
+            </w:pPr>
+            <w:r>
+              <w:rPr>
+                <w:rFonts w:ascii="Garamond" w:hAnsi="Garamond" w:cs="Arial"/>
+                <w:sz w:val="24"/>
+                <w:szCs w:val="24"/>
+              </w:rPr>
+              <w:t xml:space="preserve">Python, </w:t>
+            </w:r>
+            <w:r>
+              <w:rPr>
+                <w:rFonts w:ascii="Garamond" w:hAnsi="Garamond" w:cs="Arial"/>
+                <w:sz w:val="24"/>
+                <w:szCs w:val="24"/>
+              </w:rPr>
+              <w:t>Java, C++</w:t>
+            </w:r>
+            <w:r>
+              <w:rPr>
+                <w:rFonts w:ascii="Garamond" w:hAnsi="Garamond" w:cs="Arial"/>
+                <w:sz w:val="24"/>
+                <w:szCs w:val="24"/>
+              </w:rPr>
+              <w:t>, C</w:t>
+            </w:r>
+            <w:r>
+              <w:rPr>
+                <w:rFonts w:ascii="Garamond" w:hAnsi="Garamond" w:cs="Arial"/>
+                <w:sz w:val="24"/>
+                <w:szCs w:val="24"/>
+              </w:rPr>
+              <w:t>,</w:t>
+            </w:r>
+            <w:r>
+              <w:rPr>
+                <w:rFonts w:ascii="Garamond" w:hAnsi="Garamond" w:cs="Arial"/>
+                <w:sz w:val="24"/>
+                <w:szCs w:val="24"/>
+              </w:rPr>
+              <w:t xml:space="preserve"> Shell scripts, R</w:t>
+            </w:r>
+          </w:p>
+          <w:p>
+            <w:pPr>
+              <w:pStyle w:val="ListParagraph"/>
+              <w:numPr>
+                <w:ilvl w:val="0"/>
+                <w:numId w:val="7"/>
+              </w:numPr>
+              <w:spacing w:before="60" w:after="60" w:line="276" w:lineRule="auto"/>
+              <w:rPr>
+                <w:rFonts w:ascii="Garamond" w:hAnsi="Garamond" w:cs="Arial"/>
+                <w:sz w:val="24"/>
+                <w:szCs w:val="24"/>
+              </w:rPr>
+            </w:pPr>
+            <w:r>
+              <w:rPr>
+                <w:rFonts w:ascii="Garamond" w:hAnsi="Garamond" w:cs="Arial"/>
+                <w:sz w:val="24"/>
+                <w:szCs w:val="24"/>
+              </w:rPr>
+              <w:t xml:space="preserve">Flask, </w:t>
+            </w:r>
+            <w:r>
+              <w:rPr>
+                <w:rFonts w:ascii="Garamond" w:hAnsi="Garamond" w:cs="Arial"/>
+                <w:sz w:val="24"/>
+                <w:szCs w:val="24"/>
+              </w:rPr>
+              <w:t xml:space="preserve">PHP, SQL, </w:t>
+            </w:r>
+            <w:r>
+              <w:rPr>
+                <w:rFonts w:ascii="Garamond" w:hAnsi="Garamond" w:cs="Arial"/>
+                <w:sz w:val="24"/>
+                <w:szCs w:val="24"/>
+              </w:rPr>
+              <w:t>Node.js, React, JavaScript, HTML, CSS</w:t>
+            </w:r>
+          </w:p>
+          <w:p>
+            <w:pPr>
+              <w:pStyle w:val="ListParagraph"/>
+              <w:numPr>
+                <w:ilvl w:val="0"/>
+                <w:numId w:val="7"/>
+              </w:numPr>
+              <w:spacing w:before="60" w:after="60" w:line="276" w:lineRule="auto"/>
+              <w:rPr>
+                <w:rFonts w:ascii="Garamond" w:hAnsi="Garamond" w:cs="Arial"/>
+                <w:sz w:val="24"/>
+                <w:szCs w:val="24"/>
+              </w:rPr>
+            </w:pPr>
+            <w:proofErr w:type="spellStart"/>
+            <w:r>
+              <w:rPr>
+                <w:rFonts w:ascii="Garamond" w:hAnsi="Garamond" w:cs="Arial"/>
+                <w:sz w:val="24"/>
+                <w:szCs w:val="24"/>
+              </w:rPr>
+              <w:t>Git</w:t>
+            </w:r>
+            <w:proofErr w:type="spellEnd"/>
+            <w:r>
+              <w:rPr>
+                <w:rFonts w:ascii="Garamond" w:hAnsi="Garamond" w:cs="Arial"/>
+                <w:sz w:val="24"/>
+                <w:szCs w:val="24"/>
+              </w:rPr>
+              <w:t>, Vim, Linux, Android Studio, VB</w:t>
+            </w:r>
+          </w:p>
+          <w:p>
+            <w:pPr>
+              <w:spacing w:before="60"/>
+              <w:rPr>
+                <w:rFonts w:ascii="Garamond" w:hAnsi="Garamond" w:cs="Arial"/>
+                <w:b/>
+                <w:sz w:val="24"/>
+                <w:szCs w:val="24"/>
+              </w:rPr>
+            </w:pPr>
+            <w:r>
+              <w:rPr>
+                <w:rFonts w:ascii="Garamond" w:hAnsi="Garamond" w:cs="Arial"/>
+                <w:b/>
+                <w:sz w:val="24"/>
+                <w:szCs w:val="24"/>
+              </w:rPr>
+              <w:t>Software</w:t>
+            </w:r>
+          </w:p>
+          <w:p>
+            <w:pPr>
+              <w:pStyle w:val="ListParagraph"/>
+              <w:numPr>
+                <w:ilvl w:val="0"/>
+                <w:numId w:val="7"/>
+              </w:numPr>
+              <w:spacing w:before="60"/>
+              <w:rPr>
+                <w:rFonts w:ascii="Garamond" w:hAnsi="Garamond" w:cs="Arial"/>
+                <w:sz w:val="24"/>
+                <w:szCs w:val="24"/>
+              </w:rPr>
+            </w:pPr>
+            <w:r>
+              <w:rPr>
+                <w:rFonts w:ascii="Garamond" w:hAnsi="Garamond" w:cs="Arial"/>
+                <w:sz w:val="24"/>
+                <w:szCs w:val="24"/>
+              </w:rPr>
+              <w:t>Solid</w:t>
+            </w:r>
+            <w:r>
+              <w:rPr>
+                <w:rFonts w:ascii="Garamond" w:hAnsi="Garamond" w:cs="Arial"/>
+                <w:sz w:val="24"/>
+                <w:szCs w:val="24"/>
+              </w:rPr>
+              <w:t>Works, SketchU</w:t>
+            </w:r>
+            <w:r>
+              <w:rPr>
+                <w:rFonts w:ascii="Garamond" w:hAnsi="Garamond" w:cs="Arial"/>
+                <w:sz w:val="24"/>
+                <w:szCs w:val="24"/>
+              </w:rPr>
+              <w:t xml:space="preserve">p, </w:t>
+            </w:r>
+            <w:r>
+              <w:rPr>
+                <w:rFonts w:ascii="Garamond" w:hAnsi="Garamond" w:cs="Arial"/>
+                <w:sz w:val="24"/>
+                <w:szCs w:val="24"/>
+              </w:rPr>
+              <w:t>EAGLE</w:t>
+            </w:r>
+            <w:r>
+              <w:rPr>
+                <w:rFonts w:ascii="Garamond" w:hAnsi="Garamond" w:cs="Arial"/>
+                <w:sz w:val="24"/>
+                <w:szCs w:val="24"/>
+              </w:rPr>
+              <w:t xml:space="preserve"> CAD</w:t>
+            </w:r>
+            <w:bookmarkStart w:id="0" w:name="_GoBack"/>
+            <w:bookmarkEnd w:id="0"/>
+          </w:p>
+          <w:p>
+            <w:pPr>
+              <w:pStyle w:val="ListParagraph"/>
+              <w:numPr>
+                <w:ilvl w:val="0"/>
+                <w:numId w:val="7"/>
+              </w:numPr>
               <w:spacing w:before="60" w:after="60"/>
-              <w:ind w:left="360" w:hanging="360"/>
+              <w:rPr>
+                <w:rFonts w:ascii="Garamond" w:hAnsi="Garamond" w:cs="Arial"/>
+                <w:sz w:val="24"/>
+                <w:szCs w:val="24"/>
+              </w:rPr>
+            </w:pPr>
+            <w:r>
+              <w:rPr>
+                <w:rFonts w:ascii="Garamond" w:hAnsi="Garamond" w:cs="Arial"/>
+                <w:sz w:val="24"/>
+                <w:szCs w:val="24"/>
+              </w:rPr>
+              <w:t>GIMP/Photoshop</w:t>
+            </w:r>
+          </w:p>
+          <w:p>
+            <w:pPr>
+              <w:spacing w:before="60"/>
               <w:rPr>
                 <w:rFonts w:ascii="Garamond" w:hAnsi="Garamond" w:cs="Arial"/>
                 <w:b/>
@@ -1725,383 +1951,30 @@
                 <w:sz w:val="24"/>
                 <w:szCs w:val="24"/>
               </w:rPr>
-              <w:t xml:space="preserve">Software Developer Intern, </w:t>
-            </w:r>
-            <w:r>
-              <w:rPr>
-                <w:rFonts w:ascii="Garamond" w:hAnsi="Garamond" w:cs="Arial"/>
-                <w:sz w:val="24"/>
-                <w:szCs w:val="24"/>
-              </w:rPr>
-              <w:t>AT&amp;T</w:t>
-            </w:r>
-            <w:r>
-              <w:rPr>
-                <w:rFonts w:ascii="Garamond" w:hAnsi="Garamond" w:cs="Arial"/>
-                <w:i/>
-                <w:sz w:val="24"/>
-                <w:szCs w:val="24"/>
-              </w:rPr>
-              <w:br/>
-            </w:r>
-            <w:r>
-              <w:rPr>
-                <w:rFonts w:ascii="Garamond" w:hAnsi="Garamond" w:cs="Arial"/>
-                <w:sz w:val="24"/>
-                <w:szCs w:val="24"/>
-              </w:rPr>
-              <w:t>Improved</w:t>
-            </w:r>
-            <w:r>
-              <w:rPr>
-                <w:rFonts w:ascii="Garamond" w:hAnsi="Garamond" w:cs="Arial"/>
-                <w:sz w:val="24"/>
-                <w:szCs w:val="24"/>
-              </w:rPr>
-              <w:t xml:space="preserve"> a</w:t>
-            </w:r>
-            <w:r>
-              <w:rPr>
-                <w:rFonts w:ascii="Garamond" w:hAnsi="Garamond" w:cs="Arial"/>
-                <w:sz w:val="24"/>
-                <w:szCs w:val="24"/>
-              </w:rPr>
-              <w:t xml:space="preserve"> DPI network security tool </w:t>
-            </w:r>
-            <w:r>
-              <w:rPr>
-                <w:rFonts w:ascii="Garamond" w:hAnsi="Garamond" w:cs="Arial"/>
-                <w:sz w:val="24"/>
-                <w:szCs w:val="24"/>
-              </w:rPr>
-              <w:t xml:space="preserve">by </w:t>
-            </w:r>
-            <w:r>
-              <w:rPr>
-                <w:rFonts w:ascii="Garamond" w:hAnsi="Garamond" w:cs="Arial"/>
-                <w:sz w:val="24"/>
-                <w:szCs w:val="24"/>
-              </w:rPr>
-              <w:t xml:space="preserve">integrating the </w:t>
-            </w:r>
-            <w:proofErr w:type="spellStart"/>
-            <w:r>
-              <w:rPr>
-                <w:rFonts w:ascii="Garamond" w:hAnsi="Garamond" w:cs="Arial"/>
-                <w:sz w:val="24"/>
-                <w:szCs w:val="24"/>
-              </w:rPr>
-              <w:t>nDPI</w:t>
-            </w:r>
-            <w:proofErr w:type="spellEnd"/>
-            <w:r>
-              <w:rPr>
-                <w:rFonts w:ascii="Garamond" w:hAnsi="Garamond" w:cs="Arial"/>
-                <w:sz w:val="24"/>
-                <w:szCs w:val="24"/>
-              </w:rPr>
-              <w:t xml:space="preserve"> </w:t>
-            </w:r>
-            <w:r>
-              <w:rPr>
-                <w:rFonts w:ascii="Garamond" w:hAnsi="Garamond" w:cs="Arial"/>
-                <w:sz w:val="24"/>
-                <w:szCs w:val="24"/>
-              </w:rPr>
-              <w:t xml:space="preserve">C </w:t>
-            </w:r>
-            <w:r>
-              <w:rPr>
-                <w:rFonts w:ascii="Garamond" w:hAnsi="Garamond" w:cs="Arial"/>
-                <w:sz w:val="24"/>
-                <w:szCs w:val="24"/>
-              </w:rPr>
-              <w:t xml:space="preserve">library and </w:t>
-            </w:r>
-            <w:r>
-              <w:rPr>
-                <w:rFonts w:ascii="Garamond" w:hAnsi="Garamond" w:cs="Arial"/>
-                <w:sz w:val="24"/>
-                <w:szCs w:val="24"/>
-              </w:rPr>
-              <w:t xml:space="preserve">by </w:t>
-            </w:r>
-            <w:r>
-              <w:rPr>
-                <w:rFonts w:ascii="Garamond" w:hAnsi="Garamond" w:cs="Arial"/>
-                <w:sz w:val="24"/>
-                <w:szCs w:val="24"/>
-              </w:rPr>
-              <w:t>writing shell scripts to manage a Hive database built on top of Hadoop.</w:t>
-            </w:r>
-          </w:p>
-          <w:p>
-            <w:pPr>
+              <w:t>Electronics</w:t>
+            </w:r>
+          </w:p>
+          <w:p>
+            <w:pPr>
+              <w:pStyle w:val="ListParagraph"/>
+              <w:numPr>
+                <w:ilvl w:val="0"/>
+                <w:numId w:val="15"/>
+              </w:numPr>
               <w:spacing w:before="60" w:after="60"/>
-              <w:ind w:left="360" w:hanging="360"/>
-              <w:rPr>
-                <w:rFonts w:ascii="Garamond" w:hAnsi="Garamond" w:cs="Arial"/>
-                <w:i/>
-                <w:sz w:val="24"/>
-                <w:szCs w:val="24"/>
-              </w:rPr>
-            </w:pPr>
-            <w:r>
-              <w:rPr>
-                <w:rFonts w:ascii="Garamond" w:hAnsi="Garamond" w:cs="Arial"/>
-                <w:b/>
-                <w:sz w:val="24"/>
-                <w:szCs w:val="24"/>
-              </w:rPr>
-              <w:t xml:space="preserve">Full Stack </w:t>
-            </w:r>
-            <w:r>
-              <w:rPr>
-                <w:rFonts w:ascii="Garamond" w:hAnsi="Garamond" w:cs="Arial"/>
-                <w:b/>
-                <w:sz w:val="24"/>
-                <w:szCs w:val="24"/>
-              </w:rPr>
-              <w:t>Web Developer Intern</w:t>
-            </w:r>
-            <w:r>
-              <w:rPr>
-                <w:rFonts w:ascii="Garamond" w:hAnsi="Garamond" w:cs="Arial"/>
-                <w:b/>
-                <w:sz w:val="24"/>
-                <w:szCs w:val="24"/>
-              </w:rPr>
-              <w:t xml:space="preserve">, </w:t>
-            </w:r>
-            <w:r>
-              <w:rPr>
-                <w:rFonts w:ascii="Garamond" w:hAnsi="Garamond" w:cs="Arial"/>
-                <w:sz w:val="24"/>
-                <w:szCs w:val="24"/>
-              </w:rPr>
-              <w:t>UMBC Imaging Research Center</w:t>
-            </w:r>
-            <w:r>
-              <w:rPr>
-                <w:rFonts w:ascii="Garamond" w:hAnsi="Garamond" w:cs="Arial"/>
-                <w:sz w:val="24"/>
-                <w:szCs w:val="24"/>
-              </w:rPr>
-              <w:br/>
-            </w:r>
-            <w:r>
-              <w:rPr>
-                <w:rFonts w:ascii="Garamond" w:hAnsi="Garamond" w:cs="Arial"/>
-                <w:sz w:val="24"/>
-                <w:szCs w:val="24"/>
-              </w:rPr>
-              <w:t xml:space="preserve">Added a major feature to </w:t>
-            </w:r>
-            <w:r>
-              <w:rPr>
-                <w:rFonts w:ascii="Garamond" w:hAnsi="Garamond" w:cs="Arial"/>
-                <w:sz w:val="24"/>
-                <w:szCs w:val="24"/>
-                <w:u w:val="single"/>
-              </w:rPr>
-              <w:t>retrieverstories.umbc.edu</w:t>
-            </w:r>
-            <w:r>
-              <w:rPr>
-                <w:rFonts w:ascii="Garamond" w:hAnsi="Garamond" w:cs="Arial"/>
-                <w:sz w:val="24"/>
-                <w:szCs w:val="24"/>
-              </w:rPr>
-              <w:t xml:space="preserve"> (UMBC’s social media site)</w:t>
-            </w:r>
-            <w:r>
-              <w:rPr>
-                <w:rFonts w:ascii="Garamond" w:hAnsi="Garamond" w:cs="Arial"/>
-                <w:sz w:val="24"/>
-                <w:szCs w:val="24"/>
-              </w:rPr>
-              <w:t xml:space="preserve"> </w:t>
-            </w:r>
-            <w:r>
-              <w:rPr>
-                <w:rFonts w:ascii="Garamond" w:hAnsi="Garamond" w:cs="Arial"/>
-                <w:sz w:val="24"/>
-                <w:szCs w:val="24"/>
-              </w:rPr>
-              <w:t>allowing users to discover</w:t>
-            </w:r>
-            <w:r>
-              <w:rPr>
-                <w:rFonts w:ascii="Garamond" w:hAnsi="Garamond" w:cs="Arial"/>
-                <w:sz w:val="24"/>
-                <w:szCs w:val="24"/>
-              </w:rPr>
-              <w:t xml:space="preserve"> and group</w:t>
-            </w:r>
-            <w:r>
-              <w:rPr>
-                <w:rFonts w:ascii="Garamond" w:hAnsi="Garamond" w:cs="Arial"/>
-                <w:sz w:val="24"/>
-                <w:szCs w:val="24"/>
-              </w:rPr>
-              <w:t xml:space="preserve"> related </w:t>
-            </w:r>
-            <w:r>
-              <w:rPr>
-                <w:rFonts w:ascii="Garamond" w:hAnsi="Garamond" w:cs="Arial"/>
-                <w:sz w:val="24"/>
-                <w:szCs w:val="24"/>
-              </w:rPr>
-              <w:t xml:space="preserve">posts </w:t>
-            </w:r>
-            <w:r>
-              <w:rPr>
-                <w:rFonts w:ascii="Garamond" w:hAnsi="Garamond" w:cs="Arial"/>
-                <w:sz w:val="24"/>
-                <w:szCs w:val="24"/>
-              </w:rPr>
-              <w:t>i</w:t>
-            </w:r>
-            <w:r>
-              <w:rPr>
-                <w:rFonts w:ascii="Garamond" w:hAnsi="Garamond" w:cs="Arial"/>
-                <w:sz w:val="24"/>
-                <w:szCs w:val="24"/>
-              </w:rPr>
-              <w:t xml:space="preserve">nto a </w:t>
-            </w:r>
-            <w:r>
-              <w:rPr>
-                <w:rFonts w:ascii="Garamond" w:hAnsi="Garamond" w:cs="Arial"/>
-                <w:sz w:val="24"/>
-                <w:szCs w:val="24"/>
-              </w:rPr>
-              <w:t>collection.</w:t>
-            </w:r>
-            <w:r>
-              <w:rPr>
-                <w:rFonts w:ascii="Garamond" w:hAnsi="Garamond" w:cs="Arial"/>
-                <w:sz w:val="24"/>
-                <w:szCs w:val="24"/>
-              </w:rPr>
-              <w:br/>
-            </w:r>
-            <w:r>
-              <w:rPr>
-                <w:rFonts w:ascii="Garamond" w:hAnsi="Garamond" w:cs="Arial"/>
-                <w:sz w:val="24"/>
-                <w:szCs w:val="24"/>
-              </w:rPr>
-              <w:t>Used SQL</w:t>
-            </w:r>
-            <w:r>
-              <w:rPr>
-                <w:rFonts w:ascii="Garamond" w:hAnsi="Garamond" w:cs="Arial"/>
-                <w:sz w:val="24"/>
-                <w:szCs w:val="24"/>
-              </w:rPr>
-              <w:t xml:space="preserve">, PHP, </w:t>
-            </w:r>
-            <w:r>
-              <w:rPr>
-                <w:rFonts w:ascii="Garamond" w:hAnsi="Garamond" w:cs="Arial"/>
-                <w:sz w:val="24"/>
-                <w:szCs w:val="24"/>
-              </w:rPr>
-              <w:t>JavaScript</w:t>
-            </w:r>
-            <w:r>
-              <w:rPr>
-                <w:rFonts w:ascii="Garamond" w:hAnsi="Garamond" w:cs="Arial"/>
-                <w:sz w:val="24"/>
-                <w:szCs w:val="24"/>
-              </w:rPr>
-              <w:t xml:space="preserve">, HTML, and </w:t>
-            </w:r>
-            <w:r>
-              <w:rPr>
-                <w:rFonts w:ascii="Garamond" w:hAnsi="Garamond" w:cs="Arial"/>
-                <w:sz w:val="24"/>
-                <w:szCs w:val="24"/>
-              </w:rPr>
-              <w:t>CSS</w:t>
-            </w:r>
-            <w:r>
-              <w:rPr>
-                <w:rFonts w:ascii="Garamond" w:hAnsi="Garamond" w:cs="Arial"/>
-                <w:sz w:val="24"/>
-                <w:szCs w:val="24"/>
-              </w:rPr>
-              <w:t>.</w:t>
-            </w:r>
-          </w:p>
-          <w:p>
-            <w:pPr>
-              <w:spacing w:before="60" w:after="60"/>
-              <w:ind w:left="360" w:hanging="360"/>
-              <w:rPr>
-                <w:rFonts w:ascii="Garamond" w:hAnsi="Garamond" w:cs="Arial"/>
-                <w:sz w:val="24"/>
-                <w:szCs w:val="24"/>
-              </w:rPr>
-            </w:pPr>
-            <w:r>
-              <w:rPr>
-                <w:rFonts w:ascii="Garamond" w:hAnsi="Garamond" w:cs="Arial"/>
-                <w:b/>
-                <w:sz w:val="24"/>
-                <w:szCs w:val="24"/>
-              </w:rPr>
-              <w:t>A</w:t>
-            </w:r>
-            <w:r>
-              <w:rPr>
-                <w:rFonts w:ascii="Garamond" w:hAnsi="Garamond" w:cs="Arial"/>
-                <w:b/>
-                <w:sz w:val="24"/>
-                <w:szCs w:val="24"/>
-              </w:rPr>
-              <w:t xml:space="preserve">ssistant Programming Instructor, </w:t>
-            </w:r>
-            <w:r>
-              <w:rPr>
-                <w:rFonts w:ascii="Garamond" w:hAnsi="Garamond" w:cs="Arial"/>
-                <w:sz w:val="24"/>
-                <w:szCs w:val="24"/>
-              </w:rPr>
-              <w:t>Black Rocket Productions</w:t>
-            </w:r>
-            <w:r>
-              <w:rPr>
-                <w:rFonts w:ascii="Garamond" w:hAnsi="Garamond" w:cs="Arial"/>
-                <w:sz w:val="24"/>
-                <w:szCs w:val="24"/>
-              </w:rPr>
-              <w:br/>
-            </w:r>
-            <w:r>
-              <w:rPr>
-                <w:rFonts w:ascii="Garamond" w:hAnsi="Garamond" w:cs="Arial"/>
-                <w:sz w:val="24"/>
-                <w:szCs w:val="24"/>
-              </w:rPr>
-              <w:t>Taught programming s</w:t>
-            </w:r>
-            <w:r>
-              <w:rPr>
-                <w:rFonts w:ascii="Garamond" w:hAnsi="Garamond" w:cs="Arial"/>
-                <w:sz w:val="24"/>
-                <w:szCs w:val="24"/>
-              </w:rPr>
-              <w:t xml:space="preserve">kills to middle schoolers at a </w:t>
-            </w:r>
-            <w:r>
-              <w:rPr>
-                <w:rFonts w:ascii="Garamond" w:hAnsi="Garamond" w:cs="Arial"/>
-                <w:sz w:val="24"/>
-                <w:szCs w:val="24"/>
-              </w:rPr>
-              <w:t>computer camp.</w:t>
+              <w:rPr>
+                <w:rFonts w:ascii="Garamond" w:hAnsi="Garamond" w:cs="Arial"/>
+                <w:sz w:val="24"/>
+                <w:szCs w:val="24"/>
+              </w:rPr>
+            </w:pPr>
+            <w:r>
+              <w:rPr>
+                <w:rFonts w:ascii="Garamond" w:hAnsi="Garamond" w:cs="Arial"/>
+                <w:sz w:val="24"/>
+                <w:szCs w:val="24"/>
+              </w:rPr>
+              <w:t>Extensive Arduino and PIC microcontroller experience</w:t>
             </w:r>
           </w:p>
         </w:tc>
@@ -2120,130 +1993,6 @@
                 <w:sz w:val="24"/>
               </w:rPr>
             </w:pPr>
-            <w:r>
-              <w:rPr>
-                <w:rFonts w:ascii="Garamond" w:hAnsi="Garamond" w:cs="Arial"/>
-                <w:sz w:val="24"/>
-              </w:rPr>
-              <w:t>Summer 2017</w:t>
-            </w:r>
-          </w:p>
-        </w:tc>
-      </w:tr>
-      <w:tr>
-        <w:trPr>
-          <w:trHeight w:val="1026"/>
-          <w:jc w:val="center"/>
-        </w:trPr>
-        <w:tc>
-          <w:tcPr>
-            <w:tcW w:w="1791" w:type="dxa"/>
-            <w:vMerge/>
-          </w:tcPr>
-          <w:p>
-            <w:pPr>
-              <w:spacing w:before="60"/>
-              <w:rPr>
-                <w:rFonts w:ascii="Garamond" w:hAnsi="Garamond" w:cs="Arial"/>
-                <w:sz w:val="32"/>
-              </w:rPr>
-            </w:pPr>
-          </w:p>
-        </w:tc>
-        <w:tc>
-          <w:tcPr>
-            <w:tcW w:w="8197" w:type="dxa"/>
-            <w:vMerge/>
-          </w:tcPr>
-          <w:p>
-            <w:pPr>
-              <w:spacing w:before="60" w:after="60"/>
-              <w:ind w:left="360" w:hanging="360"/>
-              <w:rPr>
-                <w:rFonts w:ascii="Garamond" w:hAnsi="Garamond" w:cs="Arial"/>
-                <w:b/>
-                <w:sz w:val="24"/>
-                <w:szCs w:val="24"/>
-              </w:rPr>
-            </w:pPr>
-          </w:p>
-        </w:tc>
-        <w:tc>
-          <w:tcPr>
-            <w:tcW w:w="988" w:type="dxa"/>
-          </w:tcPr>
-          <w:p>
-            <w:pPr>
-              <w:spacing w:before="60"/>
-              <w:rPr>
-                <w:rFonts w:ascii="Garamond" w:hAnsi="Garamond" w:cs="Arial"/>
-                <w:sz w:val="24"/>
-              </w:rPr>
-            </w:pPr>
-            <w:r>
-              <w:rPr>
-                <w:rFonts w:ascii="Garamond" w:hAnsi="Garamond" w:cs="Arial"/>
-                <w:sz w:val="24"/>
-              </w:rPr>
-              <w:t>Summer 2016</w:t>
-            </w:r>
-          </w:p>
-        </w:tc>
-      </w:tr>
-      <w:tr>
-        <w:trPr>
-          <w:trHeight w:val="621"/>
-          <w:jc w:val="center"/>
-        </w:trPr>
-        <w:tc>
-          <w:tcPr>
-            <w:tcW w:w="1791" w:type="dxa"/>
-            <w:vMerge/>
-          </w:tcPr>
-          <w:p>
-            <w:pPr>
-              <w:rPr>
-                <w:rFonts w:ascii="Garamond" w:hAnsi="Garamond" w:cs="Arial"/>
-                <w:b/>
-                <w:sz w:val="32"/>
-              </w:rPr>
-            </w:pPr>
-          </w:p>
-        </w:tc>
-        <w:tc>
-          <w:tcPr>
-            <w:tcW w:w="8197" w:type="dxa"/>
-            <w:vMerge/>
-          </w:tcPr>
-          <w:p>
-            <w:pPr>
-              <w:rPr>
-                <w:rFonts w:ascii="Garamond" w:hAnsi="Garamond" w:cs="Arial"/>
-                <w:b/>
-                <w:sz w:val="24"/>
-                <w:szCs w:val="24"/>
-              </w:rPr>
-            </w:pPr>
-          </w:p>
-        </w:tc>
-        <w:tc>
-          <w:tcPr>
-            <w:tcW w:w="988" w:type="dxa"/>
-          </w:tcPr>
-          <w:p>
-            <w:pPr>
-              <w:rPr>
-                <w:rFonts w:ascii="Garamond" w:hAnsi="Garamond" w:cs="Arial"/>
-                <w:sz w:val="24"/>
-              </w:rPr>
-            </w:pPr>
-            <w:r>
-              <w:rPr>
-                <w:rFonts w:ascii="Garamond" w:hAnsi="Garamond" w:cs="Arial"/>
-                <w:sz w:val="24"/>
-              </w:rPr>
-              <w:t>Summer 2014</w:t>
-            </w:r>
           </w:p>
         </w:tc>
       </w:tr>
@@ -3373,6 +3122,119 @@
     </w:lvl>
   </w:abstractNum>
   <w:abstractNum w:abstractNumId="10">
+    <w:nsid w:val="4C104789"/>
+    <w:multiLevelType w:val="hybridMultilevel"/>
+    <w:tmpl w:val="5204D714"/>
+    <w:lvl w:ilvl="0" w:tplc="04090005">
+      <w:start w:val="1"/>
+      <w:numFmt w:val="bullet"/>
+      <w:lvlText w:val=""/>
+      <w:lvlJc w:val="left"/>
+      <w:pPr>
+        <w:ind w:left="720" w:hanging="360"/>
+      </w:pPr>
+      <w:rPr>
+        <w:rFonts w:ascii="Wingdings" w:hAnsi="Wingdings" w:hint="default"/>
+      </w:rPr>
+    </w:lvl>
+    <w:lvl w:ilvl="1" w:tplc="04090003" w:tentative="1">
+      <w:start w:val="1"/>
+      <w:numFmt w:val="bullet"/>
+      <w:lvlText w:val="o"/>
+      <w:lvlJc w:val="left"/>
+      <w:pPr>
+        <w:ind w:left="1440" w:hanging="360"/>
+      </w:pPr>
+      <w:rPr>
+        <w:rFonts w:ascii="Courier New" w:hAnsi="Courier New" w:cs="Courier New" w:hint="default"/>
+      </w:rPr>
+    </w:lvl>
+    <w:lvl w:ilvl="2" w:tplc="04090005" w:tentative="1">
+      <w:start w:val="1"/>
+      <w:numFmt w:val="bullet"/>
+      <w:lvlText w:val=""/>
+      <w:lvlJc w:val="left"/>
+      <w:pPr>
+        <w:ind w:left="2160" w:hanging="360"/>
+      </w:pPr>
+      <w:rPr>
+        <w:rFonts w:ascii="Wingdings" w:hAnsi="Wingdings" w:hint="default"/>
+      </w:rPr>
+    </w:lvl>
+    <w:lvl w:ilvl="3" w:tplc="04090001" w:tentative="1">
+      <w:start w:val="1"/>
+      <w:numFmt w:val="bullet"/>
+      <w:lvlText w:val=""/>
+      <w:lvlJc w:val="left"/>
+      <w:pPr>
+        <w:ind w:left="2880" w:hanging="360"/>
+      </w:pPr>
+      <w:rPr>
+        <w:rFonts w:ascii="Symbol" w:hAnsi="Symbol" w:hint="default"/>
+      </w:rPr>
+    </w:lvl>
+    <w:lvl w:ilvl="4" w:tplc="04090003" w:tentative="1">
+      <w:start w:val="1"/>
+      <w:numFmt w:val="bullet"/>
+      <w:lvlText w:val="o"/>
+      <w:lvlJc w:val="left"/>
+      <w:pPr>
+        <w:ind w:left="3600" w:hanging="360"/>
+      </w:pPr>
+      <w:rPr>
+        <w:rFonts w:ascii="Courier New" w:hAnsi="Courier New" w:cs="Courier New" w:hint="default"/>
+      </w:rPr>
+    </w:lvl>
+    <w:lvl w:ilvl="5" w:tplc="04090005" w:tentative="1">
+      <w:start w:val="1"/>
+      <w:numFmt w:val="bullet"/>
+      <w:lvlText w:val=""/>
+      <w:lvlJc w:val="left"/>
+      <w:pPr>
+        <w:ind w:left="4320" w:hanging="360"/>
+      </w:pPr>
+      <w:rPr>
+        <w:rFonts w:ascii="Wingdings" w:hAnsi="Wingdings" w:hint="default"/>
+      </w:rPr>
+    </w:lvl>
+    <w:lvl w:ilvl="6" w:tplc="04090001" w:tentative="1">
+      <w:start w:val="1"/>
+      <w:numFmt w:val="bullet"/>
+      <w:lvlText w:val=""/>
+      <w:lvlJc w:val="left"/>
+      <w:pPr>
+        <w:ind w:left="5040" w:hanging="360"/>
+      </w:pPr>
+      <w:rPr>
+        <w:rFonts w:ascii="Symbol" w:hAnsi="Symbol" w:hint="default"/>
+      </w:rPr>
+    </w:lvl>
+    <w:lvl w:ilvl="7" w:tplc="04090003" w:tentative="1">
+      <w:start w:val="1"/>
+      <w:numFmt w:val="bullet"/>
+      <w:lvlText w:val="o"/>
+      <w:lvlJc w:val="left"/>
+      <w:pPr>
+        <w:ind w:left="5760" w:hanging="360"/>
+      </w:pPr>
+      <w:rPr>
+        <w:rFonts w:ascii="Courier New" w:hAnsi="Courier New" w:cs="Courier New" w:hint="default"/>
+      </w:rPr>
+    </w:lvl>
+    <w:lvl w:ilvl="8" w:tplc="04090005" w:tentative="1">
+      <w:start w:val="1"/>
+      <w:numFmt w:val="bullet"/>
+      <w:lvlText w:val=""/>
+      <w:lvlJc w:val="left"/>
+      <w:pPr>
+        <w:ind w:left="6480" w:hanging="360"/>
+      </w:pPr>
+      <w:rPr>
+        <w:rFonts w:ascii="Wingdings" w:hAnsi="Wingdings" w:hint="default"/>
+      </w:rPr>
+    </w:lvl>
+  </w:abstractNum>
+  <w:abstractNum w:abstractNumId="11">
     <w:nsid w:val="4C506B87"/>
     <w:multiLevelType w:val="hybridMultilevel"/>
     <w:tmpl w:val="F05CA298"/>
@@ -3485,7 +3347,7 @@
       </w:rPr>
     </w:lvl>
   </w:abstractNum>
-  <w:abstractNum w:abstractNumId="11">
+  <w:abstractNum w:abstractNumId="12">
     <w:nsid w:val="4E4502DE"/>
     <w:multiLevelType w:val="hybridMultilevel"/>
     <w:tmpl w:val="A3AEBF0E"/>
@@ -3598,7 +3460,7 @@
       </w:rPr>
     </w:lvl>
   </w:abstractNum>
-  <w:abstractNum w:abstractNumId="12">
+  <w:abstractNum w:abstractNumId="13">
     <w:nsid w:val="52F83B78"/>
     <w:multiLevelType w:val="hybridMultilevel"/>
     <w:tmpl w:val="5944F48E"/>
@@ -3711,7 +3573,7 @@
       </w:rPr>
     </w:lvl>
   </w:abstractNum>
-  <w:abstractNum w:abstractNumId="13">
+  <w:abstractNum w:abstractNumId="14">
     <w:nsid w:val="62257FC5"/>
     <w:multiLevelType w:val="hybridMultilevel"/>
     <w:tmpl w:val="0A1408F2"/>
@@ -3825,7 +3687,7 @@
     </w:lvl>
   </w:abstractNum>
   <w:num w:numId="1">
-    <w:abstractNumId w:val="11"/>
+    <w:abstractNumId w:val="12"/>
   </w:num>
   <w:num w:numId="2">
     <w:abstractNumId w:val="9"/>
@@ -3837,7 +3699,7 @@
     <w:abstractNumId w:val="3"/>
   </w:num>
   <w:num w:numId="5">
-    <w:abstractNumId w:val="10"/>
+    <w:abstractNumId w:val="11"/>
   </w:num>
   <w:num w:numId="6">
     <w:abstractNumId w:val="1"/>
@@ -3846,7 +3708,7 @@
     <w:abstractNumId w:val="7"/>
   </w:num>
   <w:num w:numId="8">
-    <w:abstractNumId w:val="12"/>
+    <w:abstractNumId w:val="13"/>
   </w:num>
   <w:num w:numId="9">
     <w:abstractNumId w:val="0"/>
@@ -3861,10 +3723,13 @@
     <w:abstractNumId w:val="4"/>
   </w:num>
   <w:num w:numId="13">
-    <w:abstractNumId w:val="13"/>
+    <w:abstractNumId w:val="14"/>
   </w:num>
   <w:num w:numId="14">
     <w:abstractNumId w:val="8"/>
+  </w:num>
+  <w:num w:numId="15">
+    <w:abstractNumId w:val="10"/>
   </w:num>
 </w:numbering>
 </file>
@@ -4701,7 +4566,7 @@
 </file>
 
 <file path=customXml/itemProps1.xml><?xml version="1.0" encoding="utf-8"?>
-<ds:datastoreItem xmlns:ds="http://schemas.openxmlformats.org/officeDocument/2006/customXml" ds:itemID="{96D6DFCC-F9A3-4147-BC52-11C695B62E2C}">
+<ds:datastoreItem xmlns:ds="http://schemas.openxmlformats.org/officeDocument/2006/customXml" ds:itemID="{FA220AFB-FBFD-4D87-B50E-312995BC1087}">
   <ds:schemaRefs>
     <ds:schemaRef ds:uri="http://schemas.openxmlformats.org/officeDocument/2006/bibliography"/>
   </ds:schemaRefs>

</xml_diff>

<commit_message>
Tweaked VEX project and bike project. Had to shrink top margin.
</commit_message>
<xml_diff>
--- a/daniel_engbert_resume.docx
+++ b/daniel_engbert_resume.docx
@@ -1482,7 +1482,7 @@
                 <w:sz w:val="24"/>
                 <w:szCs w:val="24"/>
               </w:rPr>
-              <w:t>Vex Robot</w:t>
+              <w:t xml:space="preserve">Multipurpose </w:t>
             </w:r>
             <w:r>
               <w:rPr>
@@ -1491,6 +1491,15 @@
                 <w:sz w:val="24"/>
                 <w:szCs w:val="24"/>
               </w:rPr>
+              <w:t>Robot</w:t>
+            </w:r>
+            <w:r>
+              <w:rPr>
+                <w:rFonts w:ascii="Garamond" w:hAnsi="Garamond" w:cs="Arial"/>
+                <w:b/>
+                <w:sz w:val="24"/>
+                <w:szCs w:val="24"/>
+              </w:rPr>
               <w:t xml:space="preserve"> </w:t>
             </w:r>
             <w:r>
@@ -1535,15 +1544,55 @@
                 <w:sz w:val="24"/>
                 <w:szCs w:val="24"/>
               </w:rPr>
-              <w:t xml:space="preserve">Designed and programmed a VEX robot which </w:t>
-            </w:r>
-            <w:r>
-              <w:rPr>
-                <w:rFonts w:ascii="Garamond" w:hAnsi="Garamond" w:cs="Arial"/>
-                <w:sz w:val="24"/>
-                <w:szCs w:val="24"/>
-              </w:rPr>
-              <w:t>won a college competition.</w:t>
+              <w:t xml:space="preserve">Designed and </w:t>
+            </w:r>
+            <w:r>
+              <w:rPr>
+                <w:rFonts w:ascii="Garamond" w:hAnsi="Garamond" w:cs="Arial"/>
+                <w:sz w:val="24"/>
+                <w:szCs w:val="24"/>
+              </w:rPr>
+              <w:t xml:space="preserve">programmed a </w:t>
+            </w:r>
+            <w:r>
+              <w:rPr>
+                <w:rFonts w:ascii="Garamond" w:hAnsi="Garamond" w:cs="Arial"/>
+                <w:sz w:val="24"/>
+                <w:szCs w:val="24"/>
+              </w:rPr>
+              <w:t xml:space="preserve">robot </w:t>
+            </w:r>
+            <w:r>
+              <w:rPr>
+                <w:rFonts w:ascii="Garamond" w:hAnsi="Garamond" w:cs="Arial"/>
+                <w:sz w:val="24"/>
+                <w:szCs w:val="24"/>
+              </w:rPr>
+              <w:t xml:space="preserve">to complete </w:t>
+            </w:r>
+            <w:r>
+              <w:rPr>
+                <w:rFonts w:ascii="Garamond" w:hAnsi="Garamond" w:cs="Arial"/>
+                <w:sz w:val="24"/>
+                <w:szCs w:val="24"/>
+              </w:rPr>
+              <w:t xml:space="preserve">various challenges and </w:t>
+            </w:r>
+            <w:r>
+              <w:rPr>
+                <w:rFonts w:ascii="Garamond" w:hAnsi="Garamond" w:cs="Arial"/>
+                <w:sz w:val="24"/>
+                <w:szCs w:val="24"/>
+              </w:rPr>
+              <w:t xml:space="preserve">won </w:t>
+            </w:r>
+            <w:r>
+              <w:rPr>
+                <w:rFonts w:ascii="Garamond" w:hAnsi="Garamond" w:cs="Arial"/>
+                <w:sz w:val="24"/>
+                <w:szCs w:val="24"/>
+              </w:rPr>
+              <w:t>a college competition with 15+ teams.</w:t>
             </w:r>
           </w:p>
           <w:p>
@@ -1563,7 +1612,25 @@
                 <w:sz w:val="24"/>
                 <w:szCs w:val="24"/>
               </w:rPr>
-              <w:t xml:space="preserve">Capstone Project </w:t>
+              <w:t>Arduino Bike</w:t>
+            </w:r>
+            <w:r>
+              <w:rPr>
+                <w:rFonts w:ascii="Garamond" w:hAnsi="Garamond" w:cs="Arial"/>
+                <w:b/>
+                <w:sz w:val="24"/>
+                <w:szCs w:val="24"/>
+              </w:rPr>
+              <w:t xml:space="preserve"> </w:t>
+            </w:r>
+            <w:r>
+              <w:rPr>
+                <w:rFonts w:ascii="Garamond" w:hAnsi="Garamond" w:cs="Arial"/>
+                <w:b/>
+                <w:sz w:val="24"/>
+                <w:szCs w:val="24"/>
+              </w:rPr>
+              <w:t xml:space="preserve">Game </w:t>
             </w:r>
             <w:r>
               <w:rPr>
@@ -1573,6 +1640,15 @@
                 <w:szCs w:val="24"/>
               </w:rPr>
               <w:t>– High School</w:t>
+            </w:r>
+            <w:r>
+              <w:rPr>
+                <w:rFonts w:ascii="Garamond" w:hAnsi="Garamond" w:cs="Arial"/>
+                <w:i/>
+                <w:sz w:val="24"/>
+                <w:szCs w:val="24"/>
+              </w:rPr>
+              <w:t xml:space="preserve"> Capstone Project</w:t>
             </w:r>
             <w:r>
               <w:rPr>
@@ -1649,6 +1725,8 @@
                 <w:sz w:val="24"/>
               </w:rPr>
             </w:pPr>
+            <w:bookmarkStart w:id="0" w:name="_GoBack"/>
+            <w:bookmarkEnd w:id="0"/>
           </w:p>
         </w:tc>
       </w:tr>
@@ -1908,8 +1986,6 @@
               </w:rPr>
               <w:t xml:space="preserve"> CAD</w:t>
             </w:r>
-            <w:bookmarkStart w:id="0" w:name="_GoBack"/>
-            <w:bookmarkEnd w:id="0"/>
           </w:p>
           <w:p>
             <w:pPr>
@@ -2008,7 +2084,7 @@
     </w:p>
     <w:sectPr>
       <w:pgSz w:w="12240" w:h="15840"/>
-      <w:pgMar w:top="576" w:right="720" w:bottom="245" w:left="720" w:header="720" w:footer="720" w:gutter="0"/>
+      <w:pgMar w:top="504" w:right="720" w:bottom="245" w:left="720" w:header="720" w:footer="720" w:gutter="0"/>
       <w:cols w:space="720"/>
       <w:docGrid w:linePitch="360"/>
     </w:sectPr>
@@ -4566,7 +4642,7 @@
 </file>
 
 <file path=customXml/itemProps1.xml><?xml version="1.0" encoding="utf-8"?>
-<ds:datastoreItem xmlns:ds="http://schemas.openxmlformats.org/officeDocument/2006/customXml" ds:itemID="{FA220AFB-FBFD-4D87-B50E-312995BC1087}">
+<ds:datastoreItem xmlns:ds="http://schemas.openxmlformats.org/officeDocument/2006/customXml" ds:itemID="{99B23D5D-66B8-4840-B60F-9F15ACB2364D}">
   <ds:schemaRefs>
     <ds:schemaRef ds:uri="http://schemas.openxmlformats.org/officeDocument/2006/bibliography"/>
   </ds:schemaRefs>

</xml_diff>

<commit_message>
Removed Poloniex bot project and added OpenCV cropping.
</commit_message>
<xml_diff>
--- a/daniel_engbert_resume.docx
+++ b/daniel_engbert_resume.docx
@@ -157,7 +157,6 @@
         </w:rPr>
         <w:t>github.com/</w:t>
       </w:r>
-      <w:proofErr w:type="spellStart"/>
       <w:r>
         <w:rPr>
           <w:rFonts w:ascii="Garamond" w:hAnsi="Garamond" w:cs="Arial"/>
@@ -166,7 +165,6 @@
         </w:rPr>
         <w:t>danielengbert</w:t>
       </w:r>
-      <w:proofErr w:type="spellEnd"/>
     </w:p>
     <w:tbl>
       <w:tblPr>
@@ -699,25 +697,7 @@
                 <w:sz w:val="24"/>
                 <w:szCs w:val="24"/>
               </w:rPr>
-              <w:t xml:space="preserve">Improved a DPI network security tool by integrating the </w:t>
-            </w:r>
-            <w:proofErr w:type="spellStart"/>
-            <w:r>
-              <w:rPr>
-                <w:rFonts w:ascii="Garamond" w:hAnsi="Garamond" w:cs="Arial"/>
-                <w:sz w:val="24"/>
-                <w:szCs w:val="24"/>
-              </w:rPr>
-              <w:t>nDPI</w:t>
-            </w:r>
-            <w:proofErr w:type="spellEnd"/>
-            <w:r>
-              <w:rPr>
-                <w:rFonts w:ascii="Garamond" w:hAnsi="Garamond" w:cs="Arial"/>
-                <w:sz w:val="24"/>
-                <w:szCs w:val="24"/>
-              </w:rPr>
-              <w:t xml:space="preserve"> C library and by writing shell scripts to manage a Hive database built on top of Hadoop.</w:t>
+              <w:t>Improved a DPI network security tool by integrating the nDPI C library and by writing shell scripts to manage a Hive database built on top of Hadoop.</w:t>
             </w:r>
           </w:p>
           <w:p>
@@ -1141,6 +1121,79 @@
           </w:tcPr>
           <w:p>
             <w:pPr>
+              <w:spacing w:before="60" w:after="60"/>
+              <w:ind w:left="360" w:hanging="360"/>
+              <w:rPr>
+                <w:rFonts w:ascii="Garamond" w:hAnsi="Garamond" w:cs="Arial"/>
+                <w:sz w:val="24"/>
+                <w:szCs w:val="24"/>
+              </w:rPr>
+            </w:pPr>
+            <w:r>
+              <w:rPr>
+                <w:rFonts w:ascii="Garamond" w:hAnsi="Garamond" w:cs="Arial"/>
+                <w:b/>
+                <w:sz w:val="24"/>
+                <w:szCs w:val="24"/>
+              </w:rPr>
+              <w:t>Batch Photo Cropper</w:t>
+            </w:r>
+            <w:r>
+              <w:rPr>
+                <w:rFonts w:ascii="Garamond" w:hAnsi="Garamond" w:cs="Arial"/>
+                <w:b/>
+                <w:sz w:val="24"/>
+                <w:szCs w:val="24"/>
+              </w:rPr>
+              <w:t xml:space="preserve"> </w:t>
+            </w:r>
+            <w:r>
+              <w:rPr>
+                <w:rFonts w:ascii="Garamond" w:hAnsi="Garamond" w:cs="Arial"/>
+                <w:i/>
+                <w:sz w:val="24"/>
+                <w:szCs w:val="24"/>
+              </w:rPr>
+              <w:t xml:space="preserve">– </w:t>
+            </w:r>
+            <w:r>
+              <w:rPr>
+                <w:rFonts w:ascii="Garamond" w:hAnsi="Garamond" w:cs="Arial"/>
+                <w:i/>
+                <w:sz w:val="24"/>
+                <w:szCs w:val="24"/>
+              </w:rPr>
+              <w:t>Personal</w:t>
+            </w:r>
+            <w:r>
+              <w:rPr>
+                <w:rFonts w:ascii="Garamond" w:hAnsi="Garamond" w:cs="Arial"/>
+                <w:i/>
+                <w:sz w:val="24"/>
+                <w:szCs w:val="24"/>
+              </w:rPr>
+              <w:t xml:space="preserve"> Project</w:t>
+            </w:r>
+            <w:r>
+              <w:rPr>
+                <w:rFonts w:ascii="Garamond" w:hAnsi="Garamond" w:cs="Arial"/>
+                <w:b/>
+                <w:sz w:val="24"/>
+                <w:szCs w:val="24"/>
+              </w:rPr>
+              <w:br/>
+            </w:r>
+            <w:r>
+              <w:rPr>
+                <w:rFonts w:ascii="Garamond" w:hAnsi="Garamond" w:cs="Arial"/>
+                <w:sz w:val="24"/>
+                <w:szCs w:val="24"/>
+              </w:rPr>
+              <w:t>Currently working on using OpenCV to crop/rotate batched-scanned photos.</w:t>
+            </w:r>
+          </w:p>
+          <w:p>
+            <w:pPr>
               <w:spacing w:before="60"/>
               <w:rPr>
                 <w:rFonts w:ascii="Garamond" w:hAnsi="Garamond" w:cs="Arial"/>
@@ -1354,115 +1407,25 @@
                 <w:sz w:val="24"/>
                 <w:szCs w:val="24"/>
               </w:rPr>
-              <w:t>Used the Google Maps JavaScript API to create a webpage that identifies the best route for users to travel when stopping at multiple destinations.</w:t>
-            </w:r>
-          </w:p>
-          <w:p>
-            <w:pPr>
-              <w:spacing w:before="60" w:after="60"/>
-              <w:ind w:left="360" w:hanging="360"/>
-              <w:rPr>
-                <w:rFonts w:ascii="Garamond" w:hAnsi="Garamond" w:cs="Arial"/>
-                <w:sz w:val="24"/>
-                <w:szCs w:val="24"/>
-              </w:rPr>
-            </w:pPr>
-            <w:r>
-              <w:rPr>
-                <w:rFonts w:ascii="Garamond" w:hAnsi="Garamond" w:cs="Arial"/>
-                <w:b/>
-                <w:sz w:val="24"/>
-                <w:szCs w:val="24"/>
-              </w:rPr>
-              <w:t>Cryptocurrency Bot</w:t>
-            </w:r>
-            <w:r>
-              <w:rPr>
-                <w:rFonts w:ascii="Garamond" w:hAnsi="Garamond" w:cs="Arial"/>
-                <w:b/>
-                <w:sz w:val="24"/>
-                <w:szCs w:val="24"/>
-              </w:rPr>
-              <w:t xml:space="preserve"> </w:t>
-            </w:r>
-            <w:r>
-              <w:rPr>
-                <w:rFonts w:ascii="Garamond" w:hAnsi="Garamond" w:cs="Arial"/>
-                <w:i/>
-                <w:sz w:val="24"/>
-                <w:szCs w:val="24"/>
-              </w:rPr>
-              <w:t xml:space="preserve">– </w:t>
-            </w:r>
-            <w:r>
-              <w:rPr>
-                <w:rFonts w:ascii="Garamond" w:hAnsi="Garamond" w:cs="Arial"/>
-                <w:i/>
-                <w:sz w:val="24"/>
-                <w:szCs w:val="24"/>
-              </w:rPr>
-              <w:t>Personal</w:t>
-            </w:r>
-            <w:r>
-              <w:rPr>
-                <w:rFonts w:ascii="Garamond" w:hAnsi="Garamond" w:cs="Arial"/>
-                <w:i/>
-                <w:sz w:val="24"/>
-                <w:szCs w:val="24"/>
-              </w:rPr>
-              <w:t xml:space="preserve"> Project</w:t>
-            </w:r>
-            <w:r>
-              <w:rPr>
-                <w:rFonts w:ascii="Garamond" w:hAnsi="Garamond" w:cs="Arial"/>
-                <w:b/>
-                <w:sz w:val="24"/>
-                <w:szCs w:val="24"/>
-              </w:rPr>
-              <w:br/>
-            </w:r>
-            <w:r>
-              <w:rPr>
-                <w:rFonts w:ascii="Garamond" w:hAnsi="Garamond" w:cs="Arial"/>
-                <w:sz w:val="24"/>
-                <w:szCs w:val="24"/>
-              </w:rPr>
-              <w:t>Wrote a bot in Node.js that</w:t>
-            </w:r>
-            <w:r>
-              <w:rPr>
-                <w:rFonts w:ascii="Garamond" w:hAnsi="Garamond" w:cs="Arial"/>
-                <w:b/>
-                <w:sz w:val="24"/>
-                <w:szCs w:val="24"/>
-              </w:rPr>
-              <w:t xml:space="preserve"> </w:t>
-            </w:r>
-            <w:r>
-              <w:rPr>
-                <w:rFonts w:ascii="Garamond" w:hAnsi="Garamond" w:cs="Arial"/>
-                <w:sz w:val="24"/>
-                <w:szCs w:val="24"/>
-              </w:rPr>
-              <w:t xml:space="preserve">makes automated trades using the </w:t>
-            </w:r>
-            <w:proofErr w:type="spellStart"/>
-            <w:r>
-              <w:rPr>
-                <w:rFonts w:ascii="Garamond" w:hAnsi="Garamond" w:cs="Arial"/>
-                <w:sz w:val="24"/>
-                <w:szCs w:val="24"/>
-              </w:rPr>
-              <w:t>Poloniex</w:t>
-            </w:r>
-            <w:proofErr w:type="spellEnd"/>
-            <w:r>
-              <w:rPr>
-                <w:rFonts w:ascii="Garamond" w:hAnsi="Garamond" w:cs="Arial"/>
-                <w:sz w:val="24"/>
-                <w:szCs w:val="24"/>
-              </w:rPr>
-              <w:t xml:space="preserve"> API.</w:t>
+              <w:t xml:space="preserve">Used the Google Maps JavaScript API to create a webpage that identifies the best route for users to travel when stopping at multiple </w:t>
+            </w:r>
+            <w:r>
+              <w:rPr>
+                <w:rFonts w:ascii="Garamond" w:hAnsi="Garamond" w:cs="Arial"/>
+                <w:sz w:val="24"/>
+                <w:szCs w:val="24"/>
+              </w:rPr>
+              <w:t>waypoints</w:t>
+            </w:r>
+            <w:bookmarkStart w:id="0" w:name="_GoBack"/>
+            <w:bookmarkEnd w:id="0"/>
+            <w:r>
+              <w:rPr>
+                <w:rFonts w:ascii="Garamond" w:hAnsi="Garamond" w:cs="Arial"/>
+                <w:sz w:val="24"/>
+                <w:szCs w:val="24"/>
+              </w:rPr>
+              <w:t>.</w:t>
             </w:r>
           </w:p>
           <w:p>
@@ -1725,8 +1688,6 @@
                 <w:sz w:val="24"/>
               </w:rPr>
             </w:pPr>
-            <w:bookmarkStart w:id="0" w:name="_GoBack"/>
-            <w:bookmarkEnd w:id="0"/>
           </w:p>
         </w:tc>
       </w:tr>
@@ -1893,23 +1854,13 @@
                 <w:szCs w:val="24"/>
               </w:rPr>
             </w:pPr>
-            <w:proofErr w:type="spellStart"/>
-            <w:r>
-              <w:rPr>
-                <w:rFonts w:ascii="Garamond" w:hAnsi="Garamond" w:cs="Arial"/>
-                <w:sz w:val="24"/>
-                <w:szCs w:val="24"/>
-              </w:rPr>
-              <w:t>Git</w:t>
-            </w:r>
-            <w:proofErr w:type="spellEnd"/>
-            <w:r>
-              <w:rPr>
-                <w:rFonts w:ascii="Garamond" w:hAnsi="Garamond" w:cs="Arial"/>
-                <w:sz w:val="24"/>
-                <w:szCs w:val="24"/>
-              </w:rPr>
-              <w:t>, Vim, Linux, Android Studio, VB</w:t>
+            <w:r>
+              <w:rPr>
+                <w:rFonts w:ascii="Garamond" w:hAnsi="Garamond" w:cs="Arial"/>
+                <w:sz w:val="24"/>
+                <w:szCs w:val="24"/>
+              </w:rPr>
+              <w:t>Git, Vim, Linux, Android Studio, VB</w:t>
             </w:r>
           </w:p>
           <w:p>
@@ -4642,7 +4593,7 @@
 </file>
 
 <file path=customXml/itemProps1.xml><?xml version="1.0" encoding="utf-8"?>
-<ds:datastoreItem xmlns:ds="http://schemas.openxmlformats.org/officeDocument/2006/customXml" ds:itemID="{99B23D5D-66B8-4840-B60F-9F15ACB2364D}">
+<ds:datastoreItem xmlns:ds="http://schemas.openxmlformats.org/officeDocument/2006/customXml" ds:itemID="{65328161-0B76-4FA1-B4B2-FCE77374F792}">
   <ds:schemaRefs>
     <ds:schemaRef ds:uri="http://schemas.openxmlformats.org/officeDocument/2006/bibliography"/>
   </ds:schemaRefs>

</xml_diff>

<commit_message>
Reordered part of skills section
</commit_message>
<xml_diff>
--- a/daniel_engbert_resume.docx
+++ b/daniel_engbert_resume.docx
@@ -157,6 +157,7 @@
         </w:rPr>
         <w:t>github.com/</w:t>
       </w:r>
+      <w:proofErr w:type="spellStart"/>
       <w:r>
         <w:rPr>
           <w:rFonts w:ascii="Garamond" w:hAnsi="Garamond" w:cs="Arial"/>
@@ -165,6 +166,7 @@
         </w:rPr>
         <w:t>danielengbert</w:t>
       </w:r>
+      <w:proofErr w:type="spellEnd"/>
     </w:p>
     <w:tbl>
       <w:tblPr>
@@ -697,7 +699,25 @@
                 <w:sz w:val="24"/>
                 <w:szCs w:val="24"/>
               </w:rPr>
-              <w:t>Improved a DPI network security tool by integrating the nDPI C library and by writing shell scripts to manage a Hive database built on top of Hadoop.</w:t>
+              <w:t xml:space="preserve">Improved a DPI network security tool by integrating the </w:t>
+            </w:r>
+            <w:proofErr w:type="spellStart"/>
+            <w:r>
+              <w:rPr>
+                <w:rFonts w:ascii="Garamond" w:hAnsi="Garamond" w:cs="Arial"/>
+                <w:sz w:val="24"/>
+                <w:szCs w:val="24"/>
+              </w:rPr>
+              <w:t>nDPI</w:t>
+            </w:r>
+            <w:proofErr w:type="spellEnd"/>
+            <w:r>
+              <w:rPr>
+                <w:rFonts w:ascii="Garamond" w:hAnsi="Garamond" w:cs="Arial"/>
+                <w:sz w:val="24"/>
+                <w:szCs w:val="24"/>
+              </w:rPr>
+              <w:t xml:space="preserve"> C library and by writing shell scripts to manage a Hive database built on top of Hadoop.</w:t>
             </w:r>
           </w:p>
           <w:p>
@@ -1189,7 +1209,25 @@
                 <w:sz w:val="24"/>
                 <w:szCs w:val="24"/>
               </w:rPr>
-              <w:t>Currently working on using OpenCV to crop/rotate batched-scanned photos.</w:t>
+              <w:t xml:space="preserve">Currently working on using </w:t>
+            </w:r>
+            <w:proofErr w:type="spellStart"/>
+            <w:r>
+              <w:rPr>
+                <w:rFonts w:ascii="Garamond" w:hAnsi="Garamond" w:cs="Arial"/>
+                <w:sz w:val="24"/>
+                <w:szCs w:val="24"/>
+              </w:rPr>
+              <w:t>OpenCV</w:t>
+            </w:r>
+            <w:proofErr w:type="spellEnd"/>
+            <w:r>
+              <w:rPr>
+                <w:rFonts w:ascii="Garamond" w:hAnsi="Garamond" w:cs="Arial"/>
+                <w:sz w:val="24"/>
+                <w:szCs w:val="24"/>
+              </w:rPr>
+              <w:t xml:space="preserve"> to crop/rotate batched-scanned photos.</w:t>
             </w:r>
           </w:p>
           <w:p>
@@ -1417,8 +1455,6 @@
               </w:rPr>
               <w:t>waypoints</w:t>
             </w:r>
-            <w:bookmarkStart w:id="0" w:name="_GoBack"/>
-            <w:bookmarkEnd w:id="0"/>
             <w:r>
               <w:rPr>
                 <w:rFonts w:ascii="Garamond" w:hAnsi="Garamond" w:cs="Arial"/>
@@ -1860,8 +1896,28 @@
                 <w:sz w:val="24"/>
                 <w:szCs w:val="24"/>
               </w:rPr>
-              <w:t>Git, Vim, Linux, Android Studio, VB</w:t>
-            </w:r>
+              <w:t xml:space="preserve">Linux, </w:t>
+            </w:r>
+            <w:proofErr w:type="spellStart"/>
+            <w:r>
+              <w:rPr>
+                <w:rFonts w:ascii="Garamond" w:hAnsi="Garamond" w:cs="Arial"/>
+                <w:sz w:val="24"/>
+                <w:szCs w:val="24"/>
+              </w:rPr>
+              <w:t>Git</w:t>
+            </w:r>
+            <w:proofErr w:type="spellEnd"/>
+            <w:r>
+              <w:rPr>
+                <w:rFonts w:ascii="Garamond" w:hAnsi="Garamond" w:cs="Arial"/>
+                <w:sz w:val="24"/>
+                <w:szCs w:val="24"/>
+              </w:rPr>
+              <w:t>, Vim, Android Studio, VB</w:t>
+            </w:r>
+            <w:bookmarkStart w:id="0" w:name="_GoBack"/>
+            <w:bookmarkEnd w:id="0"/>
           </w:p>
           <w:p>
             <w:pPr>
@@ -4593,7 +4649,7 @@
 </file>
 
 <file path=customXml/itemProps1.xml><?xml version="1.0" encoding="utf-8"?>
-<ds:datastoreItem xmlns:ds="http://schemas.openxmlformats.org/officeDocument/2006/customXml" ds:itemID="{65328161-0B76-4FA1-B4B2-FCE77374F792}">
+<ds:datastoreItem xmlns:ds="http://schemas.openxmlformats.org/officeDocument/2006/customXml" ds:itemID="{B27B2538-33E7-424E-B45A-90E3A8D5D75C}">
   <ds:schemaRefs>
     <ds:schemaRef ds:uri="http://schemas.openxmlformats.org/officeDocument/2006/bibliography"/>
   </ds:schemaRefs>

</xml_diff>

<commit_message>
Updated resume after spring18 semester and summer internship. Compacted to fit everything into 1 page.
</commit_message>
<xml_diff>
--- a/daniel_engbert_resume.docx
+++ b/daniel_engbert_resume.docx
@@ -23,7 +23,7 @@
           <wp:anchor distT="0" distB="0" distL="114300" distR="114300" simplePos="0" relativeHeight="251661312" behindDoc="0" locked="0" layoutInCell="1" allowOverlap="1" wp14:anchorId="23498AC1" wp14:editId="575CE69A">
             <wp:simplePos x="0" y="0"/>
             <wp:positionH relativeFrom="column">
-              <wp:posOffset>2510459</wp:posOffset>
+              <wp:posOffset>2649524</wp:posOffset>
             </wp:positionH>
             <wp:positionV relativeFrom="paragraph">
               <wp:posOffset>508000</wp:posOffset>
@@ -155,6 +155,15 @@
           <w:sz w:val="24"/>
           <w:szCs w:val="24"/>
         </w:rPr>
+        <w:t xml:space="preserve">portfolio: </w:t>
+      </w:r>
+      <w:r>
+        <w:rPr>
+          <w:rFonts w:ascii="Garamond" w:hAnsi="Garamond" w:cs="Arial"/>
+          <w:sz w:val="24"/>
+          <w:szCs w:val="24"/>
+          <w:u w:val="single"/>
+        </w:rPr>
         <w:t>github.com/</w:t>
       </w:r>
       <w:proofErr w:type="spellStart"/>
@@ -163,17 +172,18 @@
           <w:rFonts w:ascii="Garamond" w:hAnsi="Garamond" w:cs="Arial"/>
           <w:sz w:val="24"/>
           <w:szCs w:val="24"/>
+          <w:u w:val="single"/>
         </w:rPr>
-        <w:t>danielengbert</w:t>
+        <w:t>dangbert</w:t>
       </w:r>
       <w:proofErr w:type="spellEnd"/>
     </w:p>
     <w:tbl>
       <w:tblPr>
         <w:tblStyle w:val="TableGrid"/>
-        <w:tblW w:w="10976" w:type="dxa"/>
+        <w:tblW w:w="11564" w:type="dxa"/>
         <w:jc w:val="center"/>
-        <w:tblInd w:w="-198" w:type="dxa"/>
+        <w:tblInd w:w="-705" w:type="dxa"/>
         <w:tblBorders>
           <w:top w:val="none" w:sz="0" w:space="0" w:color="auto"/>
           <w:left w:val="none" w:sz="0" w:space="0" w:color="auto"/>
@@ -192,9 +202,9 @@
         <w:tblLook w:val="04A0" w:firstRow="1" w:lastRow="0" w:firstColumn="1" w:lastColumn="0" w:noHBand="0" w:noVBand="1"/>
       </w:tblPr>
       <w:tblGrid>
-        <w:gridCol w:w="1791"/>
-        <w:gridCol w:w="8197"/>
-        <w:gridCol w:w="988"/>
+        <w:gridCol w:w="1667"/>
+        <w:gridCol w:w="8950"/>
+        <w:gridCol w:w="947"/>
       </w:tblGrid>
       <w:tr>
         <w:trPr>
@@ -203,7 +213,7 @@
         </w:trPr>
         <w:tc>
           <w:tcPr>
-            <w:tcW w:w="1791" w:type="dxa"/>
+            <w:tcW w:w="1667" w:type="dxa"/>
             <w:tcBorders>
               <w:top w:val="single" w:sz="4" w:space="0" w:color="auto"/>
             </w:tcBorders>
@@ -213,22 +223,17 @@
               <w:spacing w:before="60"/>
               <w:rPr>
                 <w:rFonts w:ascii="Garamond" w:hAnsi="Garamond" w:cs="Arial"/>
-                <w:sz w:val="32"/>
-              </w:rPr>
-            </w:pPr>
-            <w:r>
-              <w:rPr>
-                <w:rFonts w:ascii="Garamond" w:hAnsi="Garamond" w:cs="Arial"/>
-                <w:sz w:val="32"/>
-              </w:rPr>
-              <w:t>Education</w:t>
-            </w:r>
-            <w:r>
-              <w:rPr>
-                <w:rFonts w:ascii="Garamond" w:hAnsi="Garamond" w:cs="Arial"/>
-                <w:sz w:val="32"/>
-              </w:rPr>
-              <w:t>/</w:t>
+                <w:sz w:val="30"/>
+                <w:szCs w:val="30"/>
+              </w:rPr>
+            </w:pPr>
+            <w:r>
+              <w:rPr>
+                <w:rFonts w:ascii="Garamond" w:hAnsi="Garamond" w:cs="Arial"/>
+                <w:sz w:val="30"/>
+                <w:szCs w:val="30"/>
+              </w:rPr>
+              <w:t>Education/</w:t>
             </w:r>
           </w:p>
           <w:p>
@@ -236,13 +241,15 @@
               <w:spacing w:before="60"/>
               <w:rPr>
                 <w:rFonts w:ascii="Garamond" w:hAnsi="Garamond" w:cs="Arial"/>
-                <w:sz w:val="32"/>
-              </w:rPr>
-            </w:pPr>
-            <w:r>
-              <w:rPr>
-                <w:rFonts w:ascii="Garamond" w:hAnsi="Garamond" w:cs="Arial"/>
-                <w:sz w:val="32"/>
+                <w:sz w:val="30"/>
+                <w:szCs w:val="30"/>
+              </w:rPr>
+            </w:pPr>
+            <w:r>
+              <w:rPr>
+                <w:rFonts w:ascii="Garamond" w:hAnsi="Garamond" w:cs="Arial"/>
+                <w:sz w:val="30"/>
+                <w:szCs w:val="30"/>
               </w:rPr>
               <w:t>Involvement</w:t>
             </w:r>
@@ -276,7 +283,7 @@
         </w:tc>
         <w:tc>
           <w:tcPr>
-            <w:tcW w:w="8197" w:type="dxa"/>
+            <w:tcW w:w="8950" w:type="dxa"/>
             <w:tcBorders>
               <w:top w:val="single" w:sz="4" w:space="0" w:color="auto"/>
             </w:tcBorders>
@@ -322,7 +329,7 @@
                 <w:sz w:val="24"/>
                 <w:szCs w:val="24"/>
               </w:rPr>
-              <w:t>3.8</w:t>
+              <w:t>3.7</w:t>
             </w:r>
             <w:r>
               <w:rPr>
@@ -338,7 +345,7 @@
                 <w:sz w:val="24"/>
                 <w:szCs w:val="24"/>
               </w:rPr>
-              <w:t>, 108</w:t>
+              <w:t>, 135</w:t>
             </w:r>
             <w:r>
               <w:rPr>
@@ -458,31 +465,23 @@
                 <w:sz w:val="24"/>
                 <w:szCs w:val="24"/>
               </w:rPr>
-              <w:t>UMBC Hackers Club</w:t>
-            </w:r>
-            <w:r>
-              <w:rPr>
-                <w:rFonts w:ascii="Garamond" w:hAnsi="Garamond" w:cs="Arial"/>
-                <w:sz w:val="24"/>
-                <w:szCs w:val="24"/>
-              </w:rPr>
-              <w:t xml:space="preserve"> (</w:t>
-            </w:r>
-            <w:r>
-              <w:rPr>
-                <w:rFonts w:ascii="Garamond" w:hAnsi="Garamond" w:cs="Arial"/>
-                <w:sz w:val="24"/>
-                <w:szCs w:val="24"/>
-              </w:rPr>
-              <w:t xml:space="preserve">attended </w:t>
-            </w:r>
-            <w:r>
-              <w:rPr>
-                <w:rFonts w:ascii="Garamond" w:hAnsi="Garamond" w:cs="Arial"/>
-                <w:sz w:val="24"/>
-                <w:szCs w:val="24"/>
-              </w:rPr>
-              <w:t>5 Hackathons)</w:t>
+              <w:t>C++ T</w:t>
+            </w:r>
+            <w:r>
+              <w:rPr>
+                <w:rFonts w:ascii="Garamond" w:hAnsi="Garamond" w:cs="Arial"/>
+                <w:sz w:val="24"/>
+                <w:szCs w:val="24"/>
+              </w:rPr>
+              <w:t>utor</w:t>
+            </w:r>
+            <w:r>
+              <w:rPr>
+                <w:rFonts w:ascii="Garamond" w:hAnsi="Garamond" w:cs="Arial"/>
+                <w:sz w:val="24"/>
+                <w:szCs w:val="24"/>
+              </w:rPr>
+              <w:t>, TA, and Resident Assistant</w:t>
             </w:r>
           </w:p>
           <w:p>
@@ -505,7 +504,23 @@
                 <w:sz w:val="24"/>
                 <w:szCs w:val="24"/>
               </w:rPr>
-              <w:t>Resident Assistant</w:t>
+              <w:t>Member of the UMBC Environmental Task Force</w:t>
+            </w:r>
+            <w:r>
+              <w:rPr>
+                <w:rFonts w:ascii="Garamond" w:hAnsi="Garamond" w:cs="Arial"/>
+                <w:sz w:val="24"/>
+                <w:szCs w:val="24"/>
+              </w:rPr>
+              <w:t xml:space="preserve"> </w:t>
+            </w:r>
+            <w:r>
+              <w:rPr>
+                <w:rFonts w:ascii="Garamond" w:hAnsi="Garamond" w:cs="Arial"/>
+                <w:sz w:val="24"/>
+                <w:szCs w:val="24"/>
+              </w:rPr>
+              <w:t>Club</w:t>
             </w:r>
           </w:p>
           <w:p>
@@ -528,15 +543,63 @@
                 <w:sz w:val="24"/>
                 <w:szCs w:val="24"/>
               </w:rPr>
-              <w:t>Eagle Scout</w:t>
-            </w:r>
-            <w:r>
-              <w:rPr>
-                <w:rFonts w:ascii="Garamond" w:hAnsi="Garamond" w:cs="Arial"/>
-                <w:sz w:val="24"/>
-                <w:szCs w:val="24"/>
-              </w:rPr>
-              <w:t xml:space="preserve"> (2014)</w:t>
+              <w:t xml:space="preserve">Member of the </w:t>
+            </w:r>
+            <w:r>
+              <w:rPr>
+                <w:rFonts w:ascii="Garamond" w:hAnsi="Garamond" w:cs="Arial"/>
+                <w:sz w:val="24"/>
+                <w:szCs w:val="24"/>
+              </w:rPr>
+              <w:t>UMBC Hackers Club</w:t>
+            </w:r>
+            <w:r>
+              <w:rPr>
+                <w:rFonts w:ascii="Garamond" w:hAnsi="Garamond" w:cs="Arial"/>
+                <w:sz w:val="24"/>
+                <w:szCs w:val="24"/>
+              </w:rPr>
+              <w:t xml:space="preserve"> and </w:t>
+            </w:r>
+            <w:r>
+              <w:rPr>
+                <w:rFonts w:ascii="Garamond" w:hAnsi="Garamond" w:cs="Arial"/>
+                <w:sz w:val="24"/>
+                <w:szCs w:val="24"/>
+              </w:rPr>
+              <w:t>participated</w:t>
+            </w:r>
+            <w:r>
+              <w:rPr>
+                <w:rFonts w:ascii="Garamond" w:hAnsi="Garamond" w:cs="Arial"/>
+                <w:sz w:val="24"/>
+                <w:szCs w:val="24"/>
+              </w:rPr>
+              <w:t xml:space="preserve"> in</w:t>
+            </w:r>
+            <w:r>
+              <w:rPr>
+                <w:rFonts w:ascii="Garamond" w:hAnsi="Garamond" w:cs="Arial"/>
+                <w:sz w:val="24"/>
+                <w:szCs w:val="24"/>
+              </w:rPr>
+              <w:t xml:space="preserve"> </w:t>
+            </w:r>
+            <w:r>
+              <w:rPr>
+                <w:rFonts w:ascii="Garamond" w:hAnsi="Garamond" w:cs="Arial"/>
+                <w:sz w:val="24"/>
+                <w:szCs w:val="24"/>
+              </w:rPr>
+              <w:t>5</w:t>
+            </w:r>
+            <w:r>
+              <w:rPr>
+                <w:rFonts w:ascii="Garamond" w:hAnsi="Garamond" w:cs="Arial"/>
+                <w:sz w:val="24"/>
+                <w:szCs w:val="24"/>
+              </w:rPr>
+              <w:t xml:space="preserve"> Hackathons</w:t>
             </w:r>
           </w:p>
           <w:p>
@@ -546,26 +609,26 @@
                 <w:ilvl w:val="0"/>
                 <w:numId w:val="10"/>
               </w:numPr>
-              <w:spacing w:before="60" w:after="60"/>
-              <w:rPr>
-                <w:rFonts w:ascii="Garamond" w:hAnsi="Garamond" w:cs="Arial"/>
-                <w:sz w:val="24"/>
-                <w:szCs w:val="24"/>
-              </w:rPr>
-            </w:pPr>
-            <w:r>
-              <w:rPr>
-                <w:rFonts w:ascii="Garamond" w:hAnsi="Garamond" w:cs="Arial"/>
-                <w:sz w:val="24"/>
-                <w:szCs w:val="24"/>
-              </w:rPr>
-              <w:t>Robotics FRC Team 3941</w:t>
+              <w:spacing w:before="60"/>
+              <w:rPr>
+                <w:rFonts w:ascii="Garamond" w:hAnsi="Garamond" w:cs="Arial"/>
+                <w:sz w:val="24"/>
+                <w:szCs w:val="24"/>
+              </w:rPr>
+            </w:pPr>
+            <w:r>
+              <w:rPr>
+                <w:rFonts w:ascii="Garamond" w:hAnsi="Garamond" w:cs="Arial"/>
+                <w:sz w:val="24"/>
+                <w:szCs w:val="24"/>
+              </w:rPr>
+              <w:t>Eagle Scout</w:t>
             </w:r>
           </w:p>
         </w:tc>
         <w:tc>
           <w:tcPr>
-            <w:tcW w:w="988" w:type="dxa"/>
+            <w:tcW w:w="947" w:type="dxa"/>
             <w:tcBorders>
               <w:top w:val="single" w:sz="4" w:space="0" w:color="auto"/>
               <w:bottom w:val="single" w:sz="4" w:space="0" w:color="auto"/>
@@ -620,12 +683,12 @@
       </w:tr>
       <w:tr>
         <w:trPr>
-          <w:trHeight w:val="20"/>
+          <w:trHeight w:val="726"/>
           <w:jc w:val="center"/>
         </w:trPr>
         <w:tc>
           <w:tcPr>
-            <w:tcW w:w="1791" w:type="dxa"/>
+            <w:tcW w:w="1667" w:type="dxa"/>
             <w:vMerge w:val="restart"/>
             <w:tcBorders>
               <w:top w:val="single" w:sz="4" w:space="0" w:color="auto"/>
@@ -636,13 +699,15 @@
               <w:spacing w:before="60"/>
               <w:rPr>
                 <w:rFonts w:ascii="Garamond" w:hAnsi="Garamond" w:cs="Arial"/>
-                <w:sz w:val="32"/>
-              </w:rPr>
-            </w:pPr>
-            <w:r>
-              <w:rPr>
-                <w:rFonts w:ascii="Garamond" w:hAnsi="Garamond" w:cs="Arial"/>
-                <w:sz w:val="32"/>
+                <w:sz w:val="30"/>
+                <w:szCs w:val="30"/>
+              </w:rPr>
+            </w:pPr>
+            <w:r>
+              <w:rPr>
+                <w:rFonts w:ascii="Garamond" w:hAnsi="Garamond" w:cs="Arial"/>
+                <w:sz w:val="30"/>
+                <w:szCs w:val="30"/>
               </w:rPr>
               <w:t>Work Experience</w:t>
             </w:r>
@@ -650,7 +715,7 @@
         </w:tc>
         <w:tc>
           <w:tcPr>
-            <w:tcW w:w="8197" w:type="dxa"/>
+            <w:tcW w:w="8950" w:type="dxa"/>
             <w:vMerge w:val="restart"/>
             <w:tcBorders>
               <w:top w:val="single" w:sz="4" w:space="0" w:color="auto"/>
@@ -674,15 +739,16 @@
                 <w:sz w:val="24"/>
                 <w:szCs w:val="24"/>
               </w:rPr>
-              <w:t xml:space="preserve">Software Developer Intern, </w:t>
-            </w:r>
-            <w:r>
-              <w:rPr>
-                <w:rFonts w:ascii="Garamond" w:hAnsi="Garamond" w:cs="Arial"/>
-                <w:sz w:val="24"/>
-                <w:szCs w:val="24"/>
-              </w:rPr>
-              <w:t>AT&amp;T</w:t>
+              <w:t>Computer Vision</w:t>
+            </w:r>
+            <w:r>
+              <w:rPr>
+                <w:rFonts w:ascii="Garamond" w:hAnsi="Garamond" w:cs="Arial"/>
+                <w:b/>
+                <w:sz w:val="24"/>
+                <w:szCs w:val="24"/>
+              </w:rPr>
+              <w:t xml:space="preserve"> Intern, </w:t>
             </w:r>
             <w:r>
               <w:rPr>
@@ -691,6 +757,15 @@
                 <w:sz w:val="24"/>
                 <w:szCs w:val="24"/>
               </w:rPr>
+              <w:t>Robotic Research LLC</w:t>
+            </w:r>
+            <w:r>
+              <w:rPr>
+                <w:rFonts w:ascii="Garamond" w:hAnsi="Garamond" w:cs="Arial"/>
+                <w:i/>
+                <w:sz w:val="24"/>
+                <w:szCs w:val="24"/>
+              </w:rPr>
               <w:br/>
             </w:r>
             <w:r>
@@ -699,25 +774,71 @@
                 <w:sz w:val="24"/>
                 <w:szCs w:val="24"/>
               </w:rPr>
-              <w:t xml:space="preserve">Improved a DPI network security tool by integrating the </w:t>
-            </w:r>
-            <w:proofErr w:type="spellStart"/>
-            <w:r>
-              <w:rPr>
-                <w:rFonts w:ascii="Garamond" w:hAnsi="Garamond" w:cs="Arial"/>
-                <w:sz w:val="24"/>
-                <w:szCs w:val="24"/>
-              </w:rPr>
-              <w:t>nDPI</w:t>
-            </w:r>
-            <w:proofErr w:type="spellEnd"/>
-            <w:r>
-              <w:rPr>
-                <w:rFonts w:ascii="Garamond" w:hAnsi="Garamond" w:cs="Arial"/>
-                <w:sz w:val="24"/>
-                <w:szCs w:val="24"/>
-              </w:rPr>
-              <w:t xml:space="preserve"> C library and by writing shell scripts to manage a Hive database built on top of Hadoop.</w:t>
+              <w:t>Trained “</w:t>
+            </w:r>
+            <w:r>
+              <w:rPr>
+                <w:rFonts w:ascii="Garamond" w:hAnsi="Garamond" w:cs="Arial"/>
+                <w:sz w:val="24"/>
+                <w:szCs w:val="24"/>
+              </w:rPr>
+              <w:t>Faster R-CNN</w:t>
+            </w:r>
+            <w:r>
+              <w:rPr>
+                <w:rFonts w:ascii="Garamond" w:hAnsi="Garamond" w:cs="Arial"/>
+                <w:sz w:val="24"/>
+                <w:szCs w:val="24"/>
+              </w:rPr>
+              <w:t xml:space="preserve">” </w:t>
+            </w:r>
+            <w:r>
+              <w:rPr>
+                <w:rFonts w:ascii="Garamond" w:hAnsi="Garamond" w:cs="Arial"/>
+                <w:sz w:val="24"/>
+                <w:szCs w:val="24"/>
+              </w:rPr>
+              <w:t xml:space="preserve">on several datasets </w:t>
+            </w:r>
+            <w:r>
+              <w:rPr>
+                <w:rFonts w:ascii="Garamond" w:hAnsi="Garamond" w:cs="Arial"/>
+                <w:sz w:val="24"/>
+                <w:szCs w:val="24"/>
+              </w:rPr>
+              <w:t>to perform</w:t>
+            </w:r>
+            <w:r>
+              <w:rPr>
+                <w:rFonts w:ascii="Garamond" w:hAnsi="Garamond" w:cs="Arial"/>
+                <w:sz w:val="24"/>
+                <w:szCs w:val="24"/>
+              </w:rPr>
+              <w:t xml:space="preserve"> object detection in a ROS pipeline.</w:t>
+            </w:r>
+            <w:r>
+              <w:rPr>
+                <w:rFonts w:ascii="Garamond" w:hAnsi="Garamond" w:cs="Arial"/>
+                <w:sz w:val="24"/>
+                <w:szCs w:val="24"/>
+              </w:rPr>
+              <w:t xml:space="preserve"> </w:t>
+            </w:r>
+            <w:r>
+              <w:rPr>
+                <w:rFonts w:ascii="Garamond" w:hAnsi="Garamond" w:cs="Arial"/>
+                <w:sz w:val="24"/>
+                <w:szCs w:val="24"/>
+              </w:rPr>
+              <w:t>Worked</w:t>
+            </w:r>
+            <w:r>
+              <w:rPr>
+                <w:rFonts w:ascii="Garamond" w:hAnsi="Garamond" w:cs="Arial"/>
+                <w:sz w:val="24"/>
+                <w:szCs w:val="24"/>
+              </w:rPr>
+              <w:t xml:space="preserve"> on a C++ camera driver and performed stereo vision with ROS.</w:t>
             </w:r>
           </w:p>
           <w:p>
@@ -726,49 +847,50 @@
               <w:ind w:left="360" w:hanging="360"/>
               <w:rPr>
                 <w:rFonts w:ascii="Garamond" w:hAnsi="Garamond" w:cs="Arial"/>
+                <w:b/>
+                <w:sz w:val="24"/>
+                <w:szCs w:val="24"/>
+              </w:rPr>
+            </w:pPr>
+            <w:r>
+              <w:rPr>
+                <w:rFonts w:ascii="Garamond" w:hAnsi="Garamond" w:cs="Arial"/>
+                <w:b/>
+                <w:sz w:val="24"/>
+                <w:szCs w:val="24"/>
+              </w:rPr>
+              <w:t xml:space="preserve">Software Developer Intern, </w:t>
+            </w:r>
+            <w:r>
+              <w:rPr>
+                <w:rFonts w:ascii="Garamond" w:hAnsi="Garamond" w:cs="Arial"/>
                 <w:i/>
                 <w:sz w:val="24"/>
                 <w:szCs w:val="24"/>
               </w:rPr>
-            </w:pPr>
-            <w:r>
-              <w:rPr>
-                <w:rFonts w:ascii="Garamond" w:hAnsi="Garamond" w:cs="Arial"/>
-                <w:b/>
-                <w:sz w:val="24"/>
-                <w:szCs w:val="24"/>
-              </w:rPr>
-              <w:t xml:space="preserve">Full Stack </w:t>
-            </w:r>
-            <w:r>
-              <w:rPr>
-                <w:rFonts w:ascii="Garamond" w:hAnsi="Garamond" w:cs="Arial"/>
-                <w:b/>
-                <w:sz w:val="24"/>
-                <w:szCs w:val="24"/>
-              </w:rPr>
-              <w:t>Web Developer Intern</w:t>
-            </w:r>
-            <w:r>
-              <w:rPr>
-                <w:rFonts w:ascii="Garamond" w:hAnsi="Garamond" w:cs="Arial"/>
-                <w:b/>
-                <w:sz w:val="24"/>
-                <w:szCs w:val="24"/>
-              </w:rPr>
-              <w:t xml:space="preserve">, </w:t>
-            </w:r>
-            <w:r>
-              <w:rPr>
-                <w:rFonts w:ascii="Garamond" w:hAnsi="Garamond" w:cs="Arial"/>
-                <w:sz w:val="24"/>
-                <w:szCs w:val="24"/>
-              </w:rPr>
-              <w:t>UMBC Imaging Research Center</w:t>
-            </w:r>
-            <w:r>
-              <w:rPr>
-                <w:rFonts w:ascii="Garamond" w:hAnsi="Garamond" w:cs="Arial"/>
+              <w:t>AT</w:t>
+            </w:r>
+            <w:r>
+              <w:rPr>
+                <w:rFonts w:ascii="Garamond" w:hAnsi="Garamond" w:cs="Arial"/>
+                <w:sz w:val="24"/>
+                <w:szCs w:val="24"/>
+              </w:rPr>
+              <w:t>&amp;</w:t>
+            </w:r>
+            <w:r>
+              <w:rPr>
+                <w:rFonts w:ascii="Garamond" w:hAnsi="Garamond" w:cs="Arial"/>
+                <w:i/>
+                <w:sz w:val="24"/>
+                <w:szCs w:val="24"/>
+              </w:rPr>
+              <w:t>T</w:t>
+            </w:r>
+            <w:r>
+              <w:rPr>
+                <w:rFonts w:ascii="Garamond" w:hAnsi="Garamond" w:cs="Arial"/>
+                <w:i/>
                 <w:sz w:val="24"/>
                 <w:szCs w:val="24"/>
               </w:rPr>
@@ -780,24 +902,47 @@
                 <w:sz w:val="24"/>
                 <w:szCs w:val="24"/>
               </w:rPr>
-              <w:t xml:space="preserve">Added a major feature to </w:t>
-            </w:r>
-            <w:r>
-              <w:rPr>
-                <w:rFonts w:ascii="Garamond" w:hAnsi="Garamond" w:cs="Arial"/>
-                <w:sz w:val="24"/>
-                <w:szCs w:val="24"/>
-                <w:u w:val="single"/>
-              </w:rPr>
-              <w:t>retrieverstories.umbc.edu</w:t>
-            </w:r>
-            <w:r>
-              <w:rPr>
-                <w:rFonts w:ascii="Garamond" w:hAnsi="Garamond" w:cs="Arial"/>
-                <w:sz w:val="24"/>
-                <w:szCs w:val="24"/>
-              </w:rPr>
-              <w:t xml:space="preserve"> (UMBC’s social media site)</w:t>
+              <w:t>Worked on an Agile team to improve</w:t>
+            </w:r>
+            <w:r>
+              <w:rPr>
+                <w:rFonts w:ascii="Garamond" w:hAnsi="Garamond" w:cs="Arial"/>
+                <w:sz w:val="24"/>
+                <w:szCs w:val="24"/>
+              </w:rPr>
+              <w:t xml:space="preserve"> a</w:t>
+            </w:r>
+            <w:r>
+              <w:rPr>
+                <w:rFonts w:ascii="Garamond" w:hAnsi="Garamond" w:cs="Arial"/>
+                <w:sz w:val="24"/>
+                <w:szCs w:val="24"/>
+              </w:rPr>
+              <w:t xml:space="preserve"> network security tool by integrating </w:t>
+            </w:r>
+            <w:r>
+              <w:rPr>
+                <w:rFonts w:ascii="Garamond" w:hAnsi="Garamond" w:cs="Arial"/>
+                <w:sz w:val="24"/>
+                <w:szCs w:val="24"/>
+              </w:rPr>
+              <w:t xml:space="preserve">a deep packet inspection C </w:t>
+            </w:r>
+            <w:r>
+              <w:rPr>
+                <w:rFonts w:ascii="Garamond" w:hAnsi="Garamond" w:cs="Arial"/>
+                <w:sz w:val="24"/>
+                <w:szCs w:val="24"/>
+              </w:rPr>
+              <w:t>l</w:t>
+            </w:r>
+            <w:r>
+              <w:rPr>
+                <w:rFonts w:ascii="Garamond" w:hAnsi="Garamond" w:cs="Arial"/>
+                <w:sz w:val="24"/>
+                <w:szCs w:val="24"/>
+              </w:rPr>
+              <w:t>ibrary</w:t>
             </w:r>
             <w:r>
               <w:rPr>
@@ -813,63 +958,55 @@
                 <w:sz w:val="24"/>
                 <w:szCs w:val="24"/>
               </w:rPr>
-              <w:t>allowing users to discover</w:t>
-            </w:r>
-            <w:r>
-              <w:rPr>
-                <w:rFonts w:ascii="Garamond" w:hAnsi="Garamond" w:cs="Arial"/>
-                <w:sz w:val="24"/>
-                <w:szCs w:val="24"/>
-              </w:rPr>
-              <w:t xml:space="preserve"> and group</w:t>
-            </w:r>
-            <w:r>
-              <w:rPr>
-                <w:rFonts w:ascii="Garamond" w:hAnsi="Garamond" w:cs="Arial"/>
-                <w:sz w:val="24"/>
-                <w:szCs w:val="24"/>
-              </w:rPr>
-              <w:t xml:space="preserve"> related </w:t>
-            </w:r>
-            <w:r>
-              <w:rPr>
-                <w:rFonts w:ascii="Garamond" w:hAnsi="Garamond" w:cs="Arial"/>
-                <w:sz w:val="24"/>
-                <w:szCs w:val="24"/>
-              </w:rPr>
-              <w:t xml:space="preserve">posts into a </w:t>
-            </w:r>
-            <w:r>
-              <w:rPr>
-                <w:rFonts w:ascii="Garamond" w:hAnsi="Garamond" w:cs="Arial"/>
-                <w:sz w:val="24"/>
-                <w:szCs w:val="24"/>
-              </w:rPr>
-              <w:t>collection.</w:t>
-            </w:r>
-            <w:r>
-              <w:rPr>
-                <w:rFonts w:ascii="Garamond" w:hAnsi="Garamond" w:cs="Arial"/>
-                <w:sz w:val="24"/>
-                <w:szCs w:val="24"/>
-              </w:rPr>
-              <w:br/>
-            </w:r>
-            <w:r>
-              <w:rPr>
-                <w:rFonts w:ascii="Garamond" w:hAnsi="Garamond" w:cs="Arial"/>
-                <w:sz w:val="24"/>
-                <w:szCs w:val="24"/>
-              </w:rPr>
-              <w:t>Used SQL</w:t>
-            </w:r>
-            <w:r>
-              <w:rPr>
-                <w:rFonts w:ascii="Garamond" w:hAnsi="Garamond" w:cs="Arial"/>
-                <w:sz w:val="24"/>
-                <w:szCs w:val="24"/>
-              </w:rPr>
-              <w:t>, PHP, JavaScript, HTML, and CSS</w:t>
+              <w:t xml:space="preserve">into the tool and </w:t>
+            </w:r>
+            <w:r>
+              <w:rPr>
+                <w:rFonts w:ascii="Garamond" w:hAnsi="Garamond" w:cs="Arial"/>
+                <w:sz w:val="24"/>
+                <w:szCs w:val="24"/>
+              </w:rPr>
+              <w:t xml:space="preserve">by </w:t>
+            </w:r>
+            <w:r>
+              <w:rPr>
+                <w:rFonts w:ascii="Garamond" w:hAnsi="Garamond" w:cs="Arial"/>
+                <w:sz w:val="24"/>
+                <w:szCs w:val="24"/>
+              </w:rPr>
+              <w:t>writin</w:t>
+            </w:r>
+            <w:r>
+              <w:rPr>
+                <w:rFonts w:ascii="Garamond" w:hAnsi="Garamond" w:cs="Arial"/>
+                <w:sz w:val="24"/>
+                <w:szCs w:val="24"/>
+              </w:rPr>
+              <w:t xml:space="preserve">g shell scripts to manage a Hive database built on top of </w:t>
+            </w:r>
+            <w:r>
+              <w:rPr>
+                <w:rFonts w:ascii="Garamond" w:hAnsi="Garamond" w:cs="Arial"/>
+                <w:sz w:val="24"/>
+                <w:szCs w:val="24"/>
+              </w:rPr>
+              <w:t xml:space="preserve">a </w:t>
+            </w:r>
+            <w:r>
+              <w:rPr>
+                <w:rFonts w:ascii="Garamond" w:hAnsi="Garamond" w:cs="Arial"/>
+                <w:sz w:val="24"/>
+                <w:szCs w:val="24"/>
+              </w:rPr>
+              <w:t>Hadoop</w:t>
+            </w:r>
+            <w:r>
+              <w:rPr>
+                <w:rFonts w:ascii="Garamond" w:hAnsi="Garamond" w:cs="Arial"/>
+                <w:sz w:val="24"/>
+                <w:szCs w:val="24"/>
+              </w:rPr>
+              <w:t xml:space="preserve"> Distributed File System</w:t>
             </w:r>
             <w:r>
               <w:rPr>
@@ -886,6 +1023,7 @@
               <w:ind w:left="360" w:hanging="360"/>
               <w:rPr>
                 <w:rFonts w:ascii="Garamond" w:hAnsi="Garamond" w:cs="Arial"/>
+                <w:i/>
                 <w:sz w:val="24"/>
                 <w:szCs w:val="24"/>
               </w:rPr>
@@ -897,6 +1035,174 @@
                 <w:sz w:val="24"/>
                 <w:szCs w:val="24"/>
               </w:rPr>
+              <w:t xml:space="preserve">Full Stack </w:t>
+            </w:r>
+            <w:r>
+              <w:rPr>
+                <w:rFonts w:ascii="Garamond" w:hAnsi="Garamond" w:cs="Arial"/>
+                <w:b/>
+                <w:sz w:val="24"/>
+                <w:szCs w:val="24"/>
+              </w:rPr>
+              <w:t>Web Developer Intern</w:t>
+            </w:r>
+            <w:r>
+              <w:rPr>
+                <w:rFonts w:ascii="Garamond" w:hAnsi="Garamond" w:cs="Arial"/>
+                <w:b/>
+                <w:sz w:val="24"/>
+                <w:szCs w:val="24"/>
+              </w:rPr>
+              <w:t xml:space="preserve">, </w:t>
+            </w:r>
+            <w:r>
+              <w:rPr>
+                <w:rFonts w:ascii="Garamond" w:hAnsi="Garamond" w:cs="Arial"/>
+                <w:i/>
+                <w:sz w:val="24"/>
+                <w:szCs w:val="24"/>
+              </w:rPr>
+              <w:t>UMBC Imaging Research Center</w:t>
+            </w:r>
+            <w:r>
+              <w:rPr>
+                <w:rFonts w:ascii="Garamond" w:hAnsi="Garamond" w:cs="Arial"/>
+                <w:sz w:val="24"/>
+                <w:szCs w:val="24"/>
+              </w:rPr>
+              <w:br/>
+            </w:r>
+            <w:r>
+              <w:rPr>
+                <w:rFonts w:ascii="Garamond" w:hAnsi="Garamond" w:cs="Arial"/>
+                <w:sz w:val="24"/>
+                <w:szCs w:val="24"/>
+              </w:rPr>
+              <w:t xml:space="preserve">Added a major feature to </w:t>
+            </w:r>
+            <w:r>
+              <w:rPr>
+                <w:rFonts w:ascii="Garamond" w:hAnsi="Garamond" w:cs="Arial"/>
+                <w:sz w:val="24"/>
+                <w:szCs w:val="24"/>
+                <w:u w:val="single"/>
+              </w:rPr>
+              <w:t>retrieverstories.umbc.edu</w:t>
+            </w:r>
+            <w:r>
+              <w:rPr>
+                <w:rFonts w:ascii="Garamond" w:hAnsi="Garamond" w:cs="Arial"/>
+                <w:sz w:val="24"/>
+                <w:szCs w:val="24"/>
+              </w:rPr>
+              <w:t xml:space="preserve"> (UMBC’s social media site)</w:t>
+            </w:r>
+            <w:r>
+              <w:rPr>
+                <w:rFonts w:ascii="Garamond" w:hAnsi="Garamond" w:cs="Arial"/>
+                <w:sz w:val="24"/>
+                <w:szCs w:val="24"/>
+              </w:rPr>
+              <w:t xml:space="preserve"> </w:t>
+            </w:r>
+            <w:r>
+              <w:rPr>
+                <w:rFonts w:ascii="Garamond" w:hAnsi="Garamond" w:cs="Arial"/>
+                <w:sz w:val="24"/>
+                <w:szCs w:val="24"/>
+              </w:rPr>
+              <w:t>allowing users to discover</w:t>
+            </w:r>
+            <w:r>
+              <w:rPr>
+                <w:rFonts w:ascii="Garamond" w:hAnsi="Garamond" w:cs="Arial"/>
+                <w:sz w:val="24"/>
+                <w:szCs w:val="24"/>
+              </w:rPr>
+              <w:t xml:space="preserve"> and group</w:t>
+            </w:r>
+            <w:r>
+              <w:rPr>
+                <w:rFonts w:ascii="Garamond" w:hAnsi="Garamond" w:cs="Arial"/>
+                <w:sz w:val="24"/>
+                <w:szCs w:val="24"/>
+              </w:rPr>
+              <w:t xml:space="preserve"> related </w:t>
+            </w:r>
+            <w:r>
+              <w:rPr>
+                <w:rFonts w:ascii="Garamond" w:hAnsi="Garamond" w:cs="Arial"/>
+                <w:sz w:val="24"/>
+                <w:szCs w:val="24"/>
+              </w:rPr>
+              <w:t xml:space="preserve">posts into a </w:t>
+            </w:r>
+            <w:r>
+              <w:rPr>
+                <w:rFonts w:ascii="Garamond" w:hAnsi="Garamond" w:cs="Arial"/>
+                <w:sz w:val="24"/>
+                <w:szCs w:val="24"/>
+              </w:rPr>
+              <w:t xml:space="preserve">public </w:t>
+            </w:r>
+            <w:r>
+              <w:rPr>
+                <w:rFonts w:ascii="Garamond" w:hAnsi="Garamond" w:cs="Arial"/>
+                <w:sz w:val="24"/>
+                <w:szCs w:val="24"/>
+              </w:rPr>
+              <w:t>collection.</w:t>
+            </w:r>
+            <w:r>
+              <w:rPr>
+                <w:rFonts w:ascii="Garamond" w:hAnsi="Garamond" w:cs="Arial"/>
+                <w:sz w:val="24"/>
+                <w:szCs w:val="24"/>
+              </w:rPr>
+              <w:br/>
+            </w:r>
+            <w:r>
+              <w:rPr>
+                <w:rFonts w:ascii="Garamond" w:hAnsi="Garamond" w:cs="Arial"/>
+                <w:sz w:val="24"/>
+                <w:szCs w:val="24"/>
+              </w:rPr>
+              <w:t>Used SQL</w:t>
+            </w:r>
+            <w:r>
+              <w:rPr>
+                <w:rFonts w:ascii="Garamond" w:hAnsi="Garamond" w:cs="Arial"/>
+                <w:sz w:val="24"/>
+                <w:szCs w:val="24"/>
+              </w:rPr>
+              <w:t>, PHP, JavaScript, HTML, and CSS</w:t>
+            </w:r>
+            <w:r>
+              <w:rPr>
+                <w:rFonts w:ascii="Garamond" w:hAnsi="Garamond" w:cs="Arial"/>
+                <w:sz w:val="24"/>
+                <w:szCs w:val="24"/>
+              </w:rPr>
+              <w:t>.</w:t>
+            </w:r>
+          </w:p>
+          <w:p>
+            <w:pPr>
+              <w:spacing w:before="60" w:after="60"/>
+              <w:ind w:left="360" w:hanging="360"/>
+              <w:rPr>
+                <w:rFonts w:ascii="Garamond" w:hAnsi="Garamond" w:cs="Arial"/>
+                <w:sz w:val="24"/>
+                <w:szCs w:val="24"/>
+              </w:rPr>
+            </w:pPr>
+            <w:r>
+              <w:rPr>
+                <w:rFonts w:ascii="Garamond" w:hAnsi="Garamond" w:cs="Arial"/>
+                <w:b/>
+                <w:sz w:val="24"/>
+                <w:szCs w:val="24"/>
+              </w:rPr>
               <w:t>A</w:t>
             </w:r>
             <w:r>
@@ -911,6 +1217,7 @@
             <w:r>
               <w:rPr>
                 <w:rFonts w:ascii="Garamond" w:hAnsi="Garamond" w:cs="Arial"/>
+                <w:i/>
                 <w:sz w:val="24"/>
                 <w:szCs w:val="24"/>
               </w:rPr>
@@ -946,13 +1253,21 @@
                 <w:sz w:val="24"/>
                 <w:szCs w:val="24"/>
               </w:rPr>
-              <w:t>computer camp.</w:t>
+              <w:t>technology summer</w:t>
+            </w:r>
+            <w:r>
+              <w:rPr>
+                <w:rFonts w:ascii="Garamond" w:hAnsi="Garamond" w:cs="Arial"/>
+                <w:sz w:val="24"/>
+                <w:szCs w:val="24"/>
+              </w:rPr>
+              <w:t xml:space="preserve"> camp.</w:t>
             </w:r>
           </w:p>
         </w:tc>
         <w:tc>
           <w:tcPr>
-            <w:tcW w:w="988" w:type="dxa"/>
+            <w:tcW w:w="947" w:type="dxa"/>
             <w:tcBorders>
               <w:top w:val="single" w:sz="4" w:space="0" w:color="auto"/>
             </w:tcBorders>
@@ -970,19 +1285,19 @@
                 <w:rFonts w:ascii="Garamond" w:hAnsi="Garamond" w:cs="Arial"/>
                 <w:sz w:val="24"/>
               </w:rPr>
-              <w:t>Summer 2017</w:t>
+              <w:t>Summer 2018</w:t>
             </w:r>
           </w:p>
         </w:tc>
       </w:tr>
       <w:tr>
         <w:trPr>
-          <w:trHeight w:val="1044"/>
+          <w:trHeight w:val="1042"/>
           <w:jc w:val="center"/>
         </w:trPr>
         <w:tc>
           <w:tcPr>
-            <w:tcW w:w="1791" w:type="dxa"/>
+            <w:tcW w:w="1667" w:type="dxa"/>
             <w:vMerge/>
           </w:tcPr>
           <w:p>
@@ -997,7 +1312,7 @@
         </w:tc>
         <w:tc>
           <w:tcPr>
-            <w:tcW w:w="8197" w:type="dxa"/>
+            <w:tcW w:w="8950" w:type="dxa"/>
             <w:vMerge/>
           </w:tcPr>
           <w:p>
@@ -1015,7 +1330,67 @@
         </w:tc>
         <w:tc>
           <w:tcPr>
-            <w:tcW w:w="988" w:type="dxa"/>
+            <w:tcW w:w="947" w:type="dxa"/>
+          </w:tcPr>
+          <w:p>
+            <w:pPr>
+              <w:spacing w:before="60"/>
+              <w:rPr>
+                <w:rFonts w:ascii="Garamond" w:hAnsi="Garamond" w:cs="Arial"/>
+                <w:sz w:val="24"/>
+              </w:rPr>
+            </w:pPr>
+            <w:r>
+              <w:rPr>
+                <w:rFonts w:ascii="Garamond" w:hAnsi="Garamond" w:cs="Arial"/>
+                <w:sz w:val="24"/>
+              </w:rPr>
+              <w:t>Summer 2017</w:t>
+            </w:r>
+          </w:p>
+        </w:tc>
+      </w:tr>
+      <w:tr>
+        <w:trPr>
+          <w:trHeight w:val="1042"/>
+          <w:jc w:val="center"/>
+        </w:trPr>
+        <w:tc>
+          <w:tcPr>
+            <w:tcW w:w="1667" w:type="dxa"/>
+            <w:vMerge/>
+          </w:tcPr>
+          <w:p>
+            <w:pPr>
+              <w:spacing w:before="60"/>
+              <w:rPr>
+                <w:rFonts w:ascii="Garamond" w:hAnsi="Garamond" w:cs="Arial"/>
+                <w:sz w:val="32"/>
+              </w:rPr>
+            </w:pPr>
+          </w:p>
+        </w:tc>
+        <w:tc>
+          <w:tcPr>
+            <w:tcW w:w="8950" w:type="dxa"/>
+            <w:vMerge/>
+          </w:tcPr>
+          <w:p>
+            <w:pPr>
+              <w:spacing w:before="60" w:after="60"/>
+              <w:ind w:left="360" w:hanging="360"/>
+              <w:rPr>
+                <w:rFonts w:ascii="Garamond" w:hAnsi="Garamond" w:cs="Arial"/>
+                <w:b/>
+                <w:sz w:val="24"/>
+                <w:szCs w:val="24"/>
+              </w:rPr>
+            </w:pPr>
+          </w:p>
+        </w:tc>
+        <w:tc>
+          <w:tcPr>
+            <w:tcW w:w="947" w:type="dxa"/>
           </w:tcPr>
           <w:p>
             <w:pPr>
@@ -1042,7 +1417,7 @@
         </w:trPr>
         <w:tc>
           <w:tcPr>
-            <w:tcW w:w="1791" w:type="dxa"/>
+            <w:tcW w:w="1667" w:type="dxa"/>
             <w:vMerge/>
             <w:tcBorders>
               <w:bottom w:val="single" w:sz="4" w:space="0" w:color="auto"/>
@@ -1060,7 +1435,7 @@
         </w:tc>
         <w:tc>
           <w:tcPr>
-            <w:tcW w:w="8197" w:type="dxa"/>
+            <w:tcW w:w="8950" w:type="dxa"/>
             <w:vMerge/>
             <w:tcBorders>
               <w:bottom w:val="single" w:sz="4" w:space="0" w:color="auto"/>
@@ -1081,7 +1456,7 @@
         </w:tc>
         <w:tc>
           <w:tcPr>
-            <w:tcW w:w="988" w:type="dxa"/>
+            <w:tcW w:w="947" w:type="dxa"/>
             <w:tcBorders>
               <w:bottom w:val="single" w:sz="4" w:space="0" w:color="auto"/>
             </w:tcBorders>
@@ -1105,12 +1480,13 @@
       </w:tr>
       <w:tr>
         <w:trPr>
-          <w:trHeight w:val="1872"/>
+          <w:trHeight w:val="735"/>
           <w:jc w:val="center"/>
         </w:trPr>
         <w:tc>
           <w:tcPr>
-            <w:tcW w:w="1791" w:type="dxa"/>
+            <w:tcW w:w="1667" w:type="dxa"/>
+            <w:vMerge w:val="restart"/>
             <w:tcBorders>
               <w:top w:val="single" w:sz="4" w:space="0" w:color="auto"/>
             </w:tcBorders>
@@ -1120,13 +1496,15 @@
               <w:spacing w:before="60"/>
               <w:rPr>
                 <w:rFonts w:ascii="Garamond" w:hAnsi="Garamond" w:cs="Arial"/>
-                <w:sz w:val="32"/>
-              </w:rPr>
-            </w:pPr>
-            <w:r>
-              <w:rPr>
-                <w:rFonts w:ascii="Garamond" w:hAnsi="Garamond" w:cs="Arial"/>
-                <w:sz w:val="32"/>
+                <w:sz w:val="30"/>
+                <w:szCs w:val="30"/>
+              </w:rPr>
+            </w:pPr>
+            <w:r>
+              <w:rPr>
+                <w:rFonts w:ascii="Garamond" w:hAnsi="Garamond" w:cs="Arial"/>
+                <w:sz w:val="30"/>
+                <w:szCs w:val="30"/>
               </w:rPr>
               <w:t>Projects</w:t>
             </w:r>
@@ -1134,7 +1512,8 @@
         </w:tc>
         <w:tc>
           <w:tcPr>
-            <w:tcW w:w="8197" w:type="dxa"/>
+            <w:tcW w:w="8950" w:type="dxa"/>
+            <w:vMerge w:val="restart"/>
             <w:tcBorders>
               <w:top w:val="single" w:sz="4" w:space="0" w:color="auto"/>
             </w:tcBorders>
@@ -1156,7 +1535,7 @@
                 <w:sz w:val="24"/>
                 <w:szCs w:val="24"/>
               </w:rPr>
-              <w:t>Batch Photo Cropper</w:t>
+              <w:t>Where to Live</w:t>
             </w:r>
             <w:r>
               <w:rPr>
@@ -1183,7 +1562,7 @@
                 <w:sz w:val="24"/>
                 <w:szCs w:val="24"/>
               </w:rPr>
-              <w:t>Personal</w:t>
+              <w:t>Group</w:t>
             </w:r>
             <w:r>
               <w:rPr>
@@ -1209,25 +1588,119 @@
                 <w:sz w:val="24"/>
                 <w:szCs w:val="24"/>
               </w:rPr>
-              <w:t xml:space="preserve">Currently working on using </w:t>
-            </w:r>
-            <w:proofErr w:type="spellStart"/>
-            <w:r>
-              <w:rPr>
-                <w:rFonts w:ascii="Garamond" w:hAnsi="Garamond" w:cs="Arial"/>
-                <w:sz w:val="24"/>
-                <w:szCs w:val="24"/>
-              </w:rPr>
-              <w:t>OpenCV</w:t>
-            </w:r>
-            <w:proofErr w:type="spellEnd"/>
-            <w:r>
-              <w:rPr>
-                <w:rFonts w:ascii="Garamond" w:hAnsi="Garamond" w:cs="Arial"/>
-                <w:sz w:val="24"/>
-                <w:szCs w:val="24"/>
-              </w:rPr>
-              <w:t xml:space="preserve"> to crop/rotate batched-scanned photos.</w:t>
+              <w:t xml:space="preserve">Created a website for discovering </w:t>
+            </w:r>
+            <w:r>
+              <w:rPr>
+                <w:rFonts w:ascii="Garamond" w:hAnsi="Garamond" w:cs="Arial"/>
+                <w:sz w:val="24"/>
+                <w:szCs w:val="24"/>
+              </w:rPr>
+              <w:t>the right places</w:t>
+            </w:r>
+            <w:r>
+              <w:rPr>
+                <w:rFonts w:ascii="Garamond" w:hAnsi="Garamond" w:cs="Arial"/>
+                <w:sz w:val="24"/>
+                <w:szCs w:val="24"/>
+              </w:rPr>
+              <w:t xml:space="preserve"> to live</w:t>
+            </w:r>
+            <w:r>
+              <w:rPr>
+                <w:rFonts w:ascii="Garamond" w:hAnsi="Garamond" w:cs="Arial"/>
+                <w:sz w:val="24"/>
+                <w:szCs w:val="24"/>
+              </w:rPr>
+              <w:t xml:space="preserve">. </w:t>
+            </w:r>
+            <w:r>
+              <w:rPr>
+                <w:rFonts w:ascii="Garamond" w:hAnsi="Garamond" w:cs="Arial"/>
+                <w:sz w:val="24"/>
+                <w:szCs w:val="24"/>
+              </w:rPr>
+              <w:t>Populated an SQL database using data scraped from a web API and ingested from csv files.</w:t>
+            </w:r>
+            <w:r>
+              <w:rPr>
+                <w:rFonts w:ascii="Garamond" w:hAnsi="Garamond" w:cs="Arial"/>
+                <w:sz w:val="24"/>
+                <w:szCs w:val="24"/>
+              </w:rPr>
+              <w:t xml:space="preserve"> </w:t>
+            </w:r>
+            <w:r>
+              <w:rPr>
+                <w:rFonts w:ascii="Garamond" w:hAnsi="Garamond" w:cs="Arial"/>
+                <w:sz w:val="24"/>
+                <w:szCs w:val="24"/>
+              </w:rPr>
+              <w:t>Hosted the site on AWS.</w:t>
+            </w:r>
+          </w:p>
+          <w:p>
+            <w:pPr>
+              <w:spacing w:before="60" w:after="60"/>
+              <w:ind w:left="360" w:hanging="360"/>
+              <w:rPr>
+                <w:rFonts w:ascii="Garamond" w:hAnsi="Garamond" w:cs="Arial"/>
+                <w:sz w:val="24"/>
+                <w:szCs w:val="24"/>
+              </w:rPr>
+            </w:pPr>
+            <w:r>
+              <w:rPr>
+                <w:rFonts w:ascii="Garamond" w:hAnsi="Garamond" w:cs="Arial"/>
+                <w:b/>
+                <w:sz w:val="24"/>
+                <w:szCs w:val="24"/>
+              </w:rPr>
+              <w:t xml:space="preserve">Ray Tracer </w:t>
+            </w:r>
+            <w:r>
+              <w:rPr>
+                <w:rFonts w:ascii="Garamond" w:hAnsi="Garamond" w:cs="Arial"/>
+                <w:i/>
+                <w:sz w:val="24"/>
+                <w:szCs w:val="24"/>
+              </w:rPr>
+              <w:t xml:space="preserve">– </w:t>
+            </w:r>
+            <w:r>
+              <w:rPr>
+                <w:rFonts w:ascii="Garamond" w:hAnsi="Garamond" w:cs="Arial"/>
+                <w:i/>
+                <w:sz w:val="24"/>
+                <w:szCs w:val="24"/>
+              </w:rPr>
+              <w:t>Course</w:t>
+            </w:r>
+            <w:r>
+              <w:rPr>
+                <w:rFonts w:ascii="Garamond" w:hAnsi="Garamond" w:cs="Arial"/>
+                <w:i/>
+                <w:sz w:val="24"/>
+                <w:szCs w:val="24"/>
+              </w:rPr>
+              <w:t xml:space="preserve"> Project</w:t>
+            </w:r>
+            <w:r>
+              <w:rPr>
+                <w:rFonts w:ascii="Garamond" w:hAnsi="Garamond" w:cs="Arial"/>
+                <w:b/>
+                <w:sz w:val="24"/>
+                <w:szCs w:val="24"/>
+              </w:rPr>
+              <w:br/>
+            </w:r>
+            <w:r>
+              <w:rPr>
+                <w:rFonts w:ascii="Garamond" w:hAnsi="Garamond" w:cs="Arial"/>
+                <w:sz w:val="24"/>
+                <w:szCs w:val="24"/>
+              </w:rPr>
+              <w:t>Created a ray tracer in C++ capable of rendering images of 3D scenes.</w:t>
             </w:r>
           </w:p>
           <w:p>
@@ -1274,15 +1747,6 @@
                 <w:szCs w:val="24"/>
               </w:rPr>
               <w:t xml:space="preserve"> Project</w:t>
-            </w:r>
-            <w:r>
-              <w:rPr>
-                <w:rFonts w:ascii="Garamond" w:hAnsi="Garamond" w:cs="Arial"/>
-                <w:i/>
-                <w:sz w:val="24"/>
-                <w:szCs w:val="24"/>
-              </w:rPr>
-              <w:t>s</w:t>
             </w:r>
           </w:p>
           <w:p>
@@ -1365,45 +1829,6 @@
           </w:p>
           <w:p>
             <w:pPr>
-              <w:pStyle w:val="ListParagraph"/>
-              <w:numPr>
-                <w:ilvl w:val="0"/>
-                <w:numId w:val="7"/>
-              </w:numPr>
-              <w:spacing w:before="60" w:after="60"/>
-              <w:rPr>
-                <w:rFonts w:ascii="Garamond" w:hAnsi="Garamond" w:cs="Arial"/>
-                <w:sz w:val="24"/>
-                <w:szCs w:val="24"/>
-              </w:rPr>
-            </w:pPr>
-            <w:r>
-              <w:rPr>
-                <w:rFonts w:ascii="Garamond" w:hAnsi="Garamond" w:cs="Arial"/>
-                <w:sz w:val="24"/>
-                <w:szCs w:val="24"/>
-              </w:rPr>
-              <w:t xml:space="preserve">Implemented the k-means clustering algorithm in </w:t>
-            </w:r>
-            <w:r>
-              <w:rPr>
-                <w:rFonts w:ascii="Garamond" w:hAnsi="Garamond" w:cs="Arial"/>
-                <w:sz w:val="24"/>
-                <w:szCs w:val="24"/>
-              </w:rPr>
-              <w:t>P</w:t>
-            </w:r>
-            <w:r>
-              <w:rPr>
-                <w:rFonts w:ascii="Garamond" w:hAnsi="Garamond" w:cs="Arial"/>
-                <w:sz w:val="24"/>
-                <w:szCs w:val="24"/>
-              </w:rPr>
-              <w:t>ython.</w:t>
-            </w:r>
-          </w:p>
-          <w:p>
-            <w:pPr>
               <w:spacing w:before="60" w:after="60"/>
               <w:ind w:left="360" w:hanging="360"/>
               <w:rPr>
@@ -1419,7 +1844,25 @@
                 <w:sz w:val="24"/>
                 <w:szCs w:val="24"/>
               </w:rPr>
-              <w:t xml:space="preserve">Travel Route Optimizer </w:t>
+              <w:t>VEX</w:t>
+            </w:r>
+            <w:r>
+              <w:rPr>
+                <w:rFonts w:ascii="Garamond" w:hAnsi="Garamond" w:cs="Arial"/>
+                <w:b/>
+                <w:sz w:val="24"/>
+                <w:szCs w:val="24"/>
+              </w:rPr>
+              <w:t xml:space="preserve"> Robot</w:t>
+            </w:r>
+            <w:r>
+              <w:rPr>
+                <w:rFonts w:ascii="Garamond" w:hAnsi="Garamond" w:cs="Arial"/>
+                <w:b/>
+                <w:sz w:val="24"/>
+                <w:szCs w:val="24"/>
+              </w:rPr>
+              <w:t xml:space="preserve"> </w:t>
             </w:r>
             <w:r>
               <w:rPr>
@@ -1428,7 +1871,25 @@
                 <w:sz w:val="24"/>
                 <w:szCs w:val="24"/>
               </w:rPr>
-              <w:t>– Personal Project</w:t>
+              <w:t xml:space="preserve">– </w:t>
+            </w:r>
+            <w:r>
+              <w:rPr>
+                <w:rFonts w:ascii="Garamond" w:hAnsi="Garamond" w:cs="Arial"/>
+                <w:i/>
+                <w:sz w:val="24"/>
+                <w:szCs w:val="24"/>
+              </w:rPr>
+              <w:t>Course</w:t>
+            </w:r>
+            <w:r>
+              <w:rPr>
+                <w:rFonts w:ascii="Garamond" w:hAnsi="Garamond" w:cs="Arial"/>
+                <w:i/>
+                <w:sz w:val="24"/>
+                <w:szCs w:val="24"/>
+              </w:rPr>
+              <w:t xml:space="preserve"> Project</w:t>
             </w:r>
             <w:r>
               <w:rPr>
@@ -1445,23 +1906,23 @@
                 <w:sz w:val="24"/>
                 <w:szCs w:val="24"/>
               </w:rPr>
-              <w:t xml:space="preserve">Used the Google Maps JavaScript API to create a webpage that identifies the best route for users to travel when stopping at multiple </w:t>
-            </w:r>
-            <w:r>
-              <w:rPr>
-                <w:rFonts w:ascii="Garamond" w:hAnsi="Garamond" w:cs="Arial"/>
-                <w:sz w:val="24"/>
-                <w:szCs w:val="24"/>
-              </w:rPr>
-              <w:t>waypoints</w:t>
-            </w:r>
-            <w:r>
-              <w:rPr>
-                <w:rFonts w:ascii="Garamond" w:hAnsi="Garamond" w:cs="Arial"/>
-                <w:sz w:val="24"/>
-                <w:szCs w:val="24"/>
-              </w:rPr>
-              <w:t>.</w:t>
+              <w:t xml:space="preserve">Designed and programmed a </w:t>
+            </w:r>
+            <w:r>
+              <w:rPr>
+                <w:rFonts w:ascii="Garamond" w:hAnsi="Garamond" w:cs="Arial"/>
+                <w:sz w:val="24"/>
+                <w:szCs w:val="24"/>
+              </w:rPr>
+              <w:t xml:space="preserve">robot </w:t>
+            </w:r>
+            <w:r>
+              <w:rPr>
+                <w:rFonts w:ascii="Garamond" w:hAnsi="Garamond" w:cs="Arial"/>
+                <w:sz w:val="24"/>
+                <w:szCs w:val="24"/>
+              </w:rPr>
+              <w:t>to complete challenges (moving objects around an obstacle course) and won a college level competition against 15+ teams.</w:t>
             </w:r>
           </w:p>
           <w:p>
@@ -1481,7 +1942,7 @@
                 <w:sz w:val="24"/>
                 <w:szCs w:val="24"/>
               </w:rPr>
-              <w:t xml:space="preserve">Multipurpose </w:t>
+              <w:t>Arduino Bike</w:t>
             </w:r>
             <w:r>
               <w:rPr>
@@ -1490,7 +1951,7 @@
                 <w:sz w:val="24"/>
                 <w:szCs w:val="24"/>
               </w:rPr>
-              <w:t>Robot</w:t>
+              <w:t xml:space="preserve"> </w:t>
             </w:r>
             <w:r>
               <w:rPr>
@@ -1499,124 +1960,110 @@
                 <w:sz w:val="24"/>
                 <w:szCs w:val="24"/>
               </w:rPr>
+              <w:t xml:space="preserve">Game </w:t>
+            </w:r>
+            <w:r>
+              <w:rPr>
+                <w:rFonts w:ascii="Garamond" w:hAnsi="Garamond" w:cs="Arial"/>
+                <w:i/>
+                <w:sz w:val="24"/>
+                <w:szCs w:val="24"/>
+              </w:rPr>
+              <w:t>– High School</w:t>
+            </w:r>
+            <w:r>
+              <w:rPr>
+                <w:rFonts w:ascii="Garamond" w:hAnsi="Garamond" w:cs="Arial"/>
+                <w:i/>
+                <w:sz w:val="24"/>
+                <w:szCs w:val="24"/>
+              </w:rPr>
+              <w:t xml:space="preserve"> Capstone Project</w:t>
+            </w:r>
+            <w:r>
+              <w:rPr>
+                <w:rFonts w:ascii="Garamond" w:hAnsi="Garamond" w:cs="Arial"/>
+                <w:b/>
+                <w:sz w:val="24"/>
+                <w:szCs w:val="24"/>
+              </w:rPr>
+              <w:br/>
+            </w:r>
+            <w:r>
+              <w:rPr>
+                <w:rFonts w:ascii="Garamond" w:hAnsi="Garamond" w:cs="Arial"/>
+                <w:sz w:val="24"/>
+                <w:szCs w:val="24"/>
+              </w:rPr>
+              <w:t>Developed</w:t>
+            </w:r>
+            <w:r>
+              <w:rPr>
+                <w:rFonts w:ascii="Garamond" w:hAnsi="Garamond" w:cs="Arial"/>
+                <w:sz w:val="24"/>
+                <w:szCs w:val="24"/>
+              </w:rPr>
+              <w:t xml:space="preserve"> an Arduino system with senso</w:t>
+            </w:r>
+            <w:r>
+              <w:rPr>
+                <w:rFonts w:ascii="Garamond" w:hAnsi="Garamond" w:cs="Arial"/>
+                <w:sz w:val="24"/>
+                <w:szCs w:val="24"/>
+              </w:rPr>
+              <w:t xml:space="preserve">rs and a </w:t>
+            </w:r>
+            <w:r>
+              <w:rPr>
+                <w:rFonts w:ascii="Garamond" w:hAnsi="Garamond" w:cs="Arial"/>
+                <w:sz w:val="24"/>
+                <w:szCs w:val="24"/>
+              </w:rPr>
+              <w:t>custom PCB</w:t>
+            </w:r>
+            <w:r>
+              <w:rPr>
+                <w:rFonts w:ascii="Garamond" w:hAnsi="Garamond" w:cs="Arial"/>
+                <w:sz w:val="24"/>
+                <w:szCs w:val="24"/>
+              </w:rPr>
               <w:t xml:space="preserve"> </w:t>
             </w:r>
             <w:r>
               <w:rPr>
                 <w:rFonts w:ascii="Garamond" w:hAnsi="Garamond" w:cs="Arial"/>
-                <w:i/>
-                <w:sz w:val="24"/>
-                <w:szCs w:val="24"/>
-              </w:rPr>
-              <w:t xml:space="preserve">– </w:t>
-            </w:r>
-            <w:r>
-              <w:rPr>
-                <w:rFonts w:ascii="Garamond" w:hAnsi="Garamond" w:cs="Arial"/>
-                <w:i/>
-                <w:sz w:val="24"/>
-                <w:szCs w:val="24"/>
-              </w:rPr>
-              <w:t>Course</w:t>
-            </w:r>
-            <w:r>
-              <w:rPr>
-                <w:rFonts w:ascii="Garamond" w:hAnsi="Garamond" w:cs="Arial"/>
-                <w:i/>
-                <w:sz w:val="24"/>
-                <w:szCs w:val="24"/>
-              </w:rPr>
-              <w:t xml:space="preserve"> Project</w:t>
-            </w:r>
-            <w:r>
-              <w:rPr>
-                <w:rFonts w:ascii="Garamond" w:hAnsi="Garamond" w:cs="Arial"/>
-                <w:b/>
-                <w:sz w:val="24"/>
-                <w:szCs w:val="24"/>
-              </w:rPr>
-              <w:br/>
-            </w:r>
-            <w:r>
-              <w:rPr>
-                <w:rFonts w:ascii="Garamond" w:hAnsi="Garamond" w:cs="Arial"/>
-                <w:sz w:val="24"/>
-                <w:szCs w:val="24"/>
-              </w:rPr>
-              <w:t xml:space="preserve">Designed and </w:t>
-            </w:r>
-            <w:r>
-              <w:rPr>
-                <w:rFonts w:ascii="Garamond" w:hAnsi="Garamond" w:cs="Arial"/>
-                <w:sz w:val="24"/>
-                <w:szCs w:val="24"/>
-              </w:rPr>
-              <w:t xml:space="preserve">programmed a </w:t>
-            </w:r>
-            <w:r>
-              <w:rPr>
-                <w:rFonts w:ascii="Garamond" w:hAnsi="Garamond" w:cs="Arial"/>
-                <w:sz w:val="24"/>
-                <w:szCs w:val="24"/>
-              </w:rPr>
-              <w:t xml:space="preserve">robot </w:t>
-            </w:r>
-            <w:r>
-              <w:rPr>
-                <w:rFonts w:ascii="Garamond" w:hAnsi="Garamond" w:cs="Arial"/>
-                <w:sz w:val="24"/>
-                <w:szCs w:val="24"/>
-              </w:rPr>
-              <w:t xml:space="preserve">to complete </w:t>
-            </w:r>
-            <w:r>
-              <w:rPr>
-                <w:rFonts w:ascii="Garamond" w:hAnsi="Garamond" w:cs="Arial"/>
-                <w:sz w:val="24"/>
-                <w:szCs w:val="24"/>
-              </w:rPr>
-              <w:t xml:space="preserve">various challenges and </w:t>
-            </w:r>
-            <w:r>
-              <w:rPr>
-                <w:rFonts w:ascii="Garamond" w:hAnsi="Garamond" w:cs="Arial"/>
-                <w:sz w:val="24"/>
-                <w:szCs w:val="24"/>
-              </w:rPr>
-              <w:t xml:space="preserve">won </w:t>
-            </w:r>
-            <w:r>
-              <w:rPr>
-                <w:rFonts w:ascii="Garamond" w:hAnsi="Garamond" w:cs="Arial"/>
-                <w:sz w:val="24"/>
-                <w:szCs w:val="24"/>
-              </w:rPr>
-              <w:t>a college competition with 15+ teams.</w:t>
-            </w:r>
-          </w:p>
-          <w:p>
-            <w:pPr>
-              <w:spacing w:before="60" w:after="60"/>
-              <w:ind w:left="360" w:hanging="360"/>
-              <w:rPr>
-                <w:rFonts w:ascii="Garamond" w:hAnsi="Garamond" w:cs="Arial"/>
-                <w:sz w:val="24"/>
-                <w:szCs w:val="24"/>
-              </w:rPr>
-            </w:pPr>
-            <w:r>
-              <w:rPr>
-                <w:rFonts w:ascii="Garamond" w:hAnsi="Garamond" w:cs="Arial"/>
-                <w:b/>
-                <w:sz w:val="24"/>
-                <w:szCs w:val="24"/>
-              </w:rPr>
-              <w:t>Arduino Bike</w:t>
-            </w:r>
-            <w:r>
-              <w:rPr>
-                <w:rFonts w:ascii="Garamond" w:hAnsi="Garamond" w:cs="Arial"/>
-                <w:b/>
+                <w:sz w:val="24"/>
+                <w:szCs w:val="24"/>
+              </w:rPr>
+              <w:t xml:space="preserve">that enabled users </w:t>
+            </w:r>
+            <w:r>
+              <w:rPr>
+                <w:rFonts w:ascii="Garamond" w:hAnsi="Garamond" w:cs="Arial"/>
+                <w:sz w:val="24"/>
+                <w:szCs w:val="24"/>
+              </w:rPr>
+              <w:t xml:space="preserve">to control race cars in </w:t>
+            </w:r>
+            <w:r>
+              <w:rPr>
+                <w:rFonts w:ascii="Garamond" w:hAnsi="Garamond" w:cs="Arial"/>
+                <w:sz w:val="24"/>
+                <w:szCs w:val="24"/>
+              </w:rPr>
+              <w:t>a computer game</w:t>
+            </w:r>
+            <w:r>
+              <w:rPr>
+                <w:rFonts w:ascii="Garamond" w:hAnsi="Garamond" w:cs="Arial"/>
+                <w:sz w:val="24"/>
+                <w:szCs w:val="24"/>
+              </w:rPr>
+              <w:t xml:space="preserve"> while exercising on a</w:t>
+            </w:r>
+            <w:r>
+              <w:rPr>
+                <w:rFonts w:ascii="Garamond" w:hAnsi="Garamond" w:cs="Arial"/>
                 <w:sz w:val="24"/>
                 <w:szCs w:val="24"/>
               </w:rPr>
@@ -1625,95 +2072,26 @@
             <w:r>
               <w:rPr>
                 <w:rFonts w:ascii="Garamond" w:hAnsi="Garamond" w:cs="Arial"/>
-                <w:b/>
-                <w:sz w:val="24"/>
-                <w:szCs w:val="24"/>
-              </w:rPr>
-              <w:t xml:space="preserve">Game </w:t>
-            </w:r>
-            <w:r>
-              <w:rPr>
-                <w:rFonts w:ascii="Garamond" w:hAnsi="Garamond" w:cs="Arial"/>
-                <w:i/>
-                <w:sz w:val="24"/>
-                <w:szCs w:val="24"/>
-              </w:rPr>
-              <w:t>– High School</w:t>
-            </w:r>
-            <w:r>
-              <w:rPr>
-                <w:rFonts w:ascii="Garamond" w:hAnsi="Garamond" w:cs="Arial"/>
-                <w:i/>
-                <w:sz w:val="24"/>
-                <w:szCs w:val="24"/>
-              </w:rPr>
-              <w:t xml:space="preserve"> Capstone Project</w:t>
-            </w:r>
-            <w:r>
-              <w:rPr>
-                <w:rFonts w:ascii="Garamond" w:hAnsi="Garamond" w:cs="Arial"/>
-                <w:b/>
-                <w:sz w:val="24"/>
-                <w:szCs w:val="24"/>
-              </w:rPr>
-              <w:br/>
-            </w:r>
-            <w:r>
-              <w:rPr>
-                <w:rFonts w:ascii="Garamond" w:hAnsi="Garamond" w:cs="Arial"/>
-                <w:sz w:val="24"/>
-                <w:szCs w:val="24"/>
-              </w:rPr>
-              <w:t>Developed</w:t>
-            </w:r>
-            <w:r>
-              <w:rPr>
-                <w:rFonts w:ascii="Garamond" w:hAnsi="Garamond" w:cs="Arial"/>
-                <w:sz w:val="24"/>
-                <w:szCs w:val="24"/>
-              </w:rPr>
-              <w:t xml:space="preserve"> an Arduino system with senso</w:t>
-            </w:r>
-            <w:r>
-              <w:rPr>
-                <w:rFonts w:ascii="Garamond" w:hAnsi="Garamond" w:cs="Arial"/>
-                <w:sz w:val="24"/>
-                <w:szCs w:val="24"/>
-              </w:rPr>
-              <w:t xml:space="preserve">rs, a </w:t>
-            </w:r>
-            <w:r>
-              <w:rPr>
-                <w:rFonts w:ascii="Garamond" w:hAnsi="Garamond" w:cs="Arial"/>
-                <w:sz w:val="24"/>
-                <w:szCs w:val="24"/>
-              </w:rPr>
-              <w:t xml:space="preserve">custom PCB, and an exercise bike to control race cars in </w:t>
-            </w:r>
-            <w:r>
-              <w:rPr>
-                <w:rFonts w:ascii="Garamond" w:hAnsi="Garamond" w:cs="Arial"/>
-                <w:sz w:val="24"/>
-                <w:szCs w:val="24"/>
-              </w:rPr>
-              <w:t>a computer game</w:t>
-            </w:r>
-            <w:r>
-              <w:rPr>
-                <w:rFonts w:ascii="Garamond" w:hAnsi="Garamond" w:cs="Arial"/>
-                <w:sz w:val="24"/>
-                <w:szCs w:val="24"/>
-              </w:rPr>
-              <w:t xml:space="preserve"> while exercising.</w:t>
+                <w:sz w:val="24"/>
+                <w:szCs w:val="24"/>
+              </w:rPr>
+              <w:t>stationary</w:t>
+            </w:r>
+            <w:r>
+              <w:rPr>
+                <w:rFonts w:ascii="Garamond" w:hAnsi="Garamond" w:cs="Arial"/>
+                <w:sz w:val="24"/>
+                <w:szCs w:val="24"/>
+              </w:rPr>
+              <w:t xml:space="preserve"> bike.</w:t>
             </w:r>
           </w:p>
         </w:tc>
         <w:tc>
           <w:tcPr>
-            <w:tcW w:w="988" w:type="dxa"/>
+            <w:tcW w:w="947" w:type="dxa"/>
             <w:tcBorders>
               <w:top w:val="single" w:sz="4" w:space="0" w:color="auto"/>
-              <w:bottom w:val="single" w:sz="4" w:space="0" w:color="auto"/>
             </w:tcBorders>
           </w:tcPr>
           <w:p>
@@ -1724,17 +2102,271 @@
                 <w:sz w:val="24"/>
               </w:rPr>
             </w:pPr>
+            <w:r>
+              <w:rPr>
+                <w:rFonts w:ascii="Garamond" w:hAnsi="Garamond" w:cs="Arial"/>
+                <w:sz w:val="24"/>
+              </w:rPr>
+              <w:t>2018</w:t>
+            </w:r>
           </w:p>
         </w:tc>
       </w:tr>
       <w:tr>
         <w:trPr>
-          <w:trHeight w:val="3026"/>
+          <w:trHeight w:val="511"/>
           <w:jc w:val="center"/>
         </w:trPr>
         <w:tc>
           <w:tcPr>
-            <w:tcW w:w="1791" w:type="dxa"/>
+            <w:tcW w:w="1667" w:type="dxa"/>
+            <w:vMerge/>
+          </w:tcPr>
+          <w:p>
+            <w:pPr>
+              <w:spacing w:before="60"/>
+              <w:rPr>
+                <w:rFonts w:ascii="Garamond" w:hAnsi="Garamond" w:cs="Arial"/>
+                <w:sz w:val="30"/>
+                <w:szCs w:val="30"/>
+              </w:rPr>
+            </w:pPr>
+          </w:p>
+        </w:tc>
+        <w:tc>
+          <w:tcPr>
+            <w:tcW w:w="8950" w:type="dxa"/>
+            <w:vMerge/>
+          </w:tcPr>
+          <w:p>
+            <w:pPr>
+              <w:spacing w:before="60" w:after="60"/>
+              <w:ind w:left="360" w:hanging="360"/>
+              <w:rPr>
+                <w:rFonts w:ascii="Garamond" w:hAnsi="Garamond" w:cs="Arial"/>
+                <w:b/>
+                <w:sz w:val="24"/>
+                <w:szCs w:val="24"/>
+              </w:rPr>
+            </w:pPr>
+          </w:p>
+        </w:tc>
+        <w:tc>
+          <w:tcPr>
+            <w:tcW w:w="947" w:type="dxa"/>
+          </w:tcPr>
+          <w:p>
+            <w:pPr>
+              <w:spacing w:before="60"/>
+              <w:rPr>
+                <w:rFonts w:ascii="Garamond" w:hAnsi="Garamond" w:cs="Arial"/>
+                <w:sz w:val="24"/>
+              </w:rPr>
+            </w:pPr>
+            <w:r>
+              <w:rPr>
+                <w:rFonts w:ascii="Garamond" w:hAnsi="Garamond" w:cs="Arial"/>
+                <w:sz w:val="24"/>
+              </w:rPr>
+              <w:t>2018</w:t>
+            </w:r>
+          </w:p>
+        </w:tc>
+      </w:tr>
+      <w:tr>
+        <w:trPr>
+          <w:trHeight w:val="1033"/>
+          <w:jc w:val="center"/>
+        </w:trPr>
+        <w:tc>
+          <w:tcPr>
+            <w:tcW w:w="1667" w:type="dxa"/>
+            <w:vMerge/>
+          </w:tcPr>
+          <w:p>
+            <w:pPr>
+              <w:spacing w:before="60"/>
+              <w:rPr>
+                <w:rFonts w:ascii="Garamond" w:hAnsi="Garamond" w:cs="Arial"/>
+                <w:sz w:val="30"/>
+                <w:szCs w:val="30"/>
+              </w:rPr>
+            </w:pPr>
+          </w:p>
+        </w:tc>
+        <w:tc>
+          <w:tcPr>
+            <w:tcW w:w="8950" w:type="dxa"/>
+            <w:vMerge/>
+          </w:tcPr>
+          <w:p>
+            <w:pPr>
+              <w:spacing w:before="60" w:after="60"/>
+              <w:ind w:left="360" w:hanging="360"/>
+              <w:rPr>
+                <w:rFonts w:ascii="Garamond" w:hAnsi="Garamond" w:cs="Arial"/>
+                <w:b/>
+                <w:sz w:val="24"/>
+                <w:szCs w:val="24"/>
+              </w:rPr>
+            </w:pPr>
+          </w:p>
+        </w:tc>
+        <w:tc>
+          <w:tcPr>
+            <w:tcW w:w="947" w:type="dxa"/>
+          </w:tcPr>
+          <w:p>
+            <w:pPr>
+              <w:spacing w:before="60"/>
+              <w:rPr>
+                <w:rFonts w:ascii="Garamond" w:hAnsi="Garamond" w:cs="Arial"/>
+                <w:sz w:val="24"/>
+              </w:rPr>
+            </w:pPr>
+            <w:r>
+              <w:rPr>
+                <w:rFonts w:ascii="Garamond" w:hAnsi="Garamond" w:cs="Arial"/>
+                <w:sz w:val="24"/>
+              </w:rPr>
+              <w:t>2017</w:t>
+            </w:r>
+          </w:p>
+        </w:tc>
+      </w:tr>
+      <w:tr>
+        <w:trPr>
+          <w:trHeight w:val="682"/>
+          <w:jc w:val="center"/>
+        </w:trPr>
+        <w:tc>
+          <w:tcPr>
+            <w:tcW w:w="1667" w:type="dxa"/>
+            <w:vMerge/>
+          </w:tcPr>
+          <w:p>
+            <w:pPr>
+              <w:spacing w:before="60"/>
+              <w:rPr>
+                <w:rFonts w:ascii="Garamond" w:hAnsi="Garamond" w:cs="Arial"/>
+                <w:sz w:val="30"/>
+                <w:szCs w:val="30"/>
+              </w:rPr>
+            </w:pPr>
+          </w:p>
+        </w:tc>
+        <w:tc>
+          <w:tcPr>
+            <w:tcW w:w="8950" w:type="dxa"/>
+            <w:vMerge/>
+          </w:tcPr>
+          <w:p>
+            <w:pPr>
+              <w:spacing w:before="60" w:after="60"/>
+              <w:ind w:left="360" w:hanging="360"/>
+              <w:rPr>
+                <w:rFonts w:ascii="Garamond" w:hAnsi="Garamond" w:cs="Arial"/>
+                <w:b/>
+                <w:sz w:val="24"/>
+                <w:szCs w:val="24"/>
+              </w:rPr>
+            </w:pPr>
+          </w:p>
+        </w:tc>
+        <w:tc>
+          <w:tcPr>
+            <w:tcW w:w="947" w:type="dxa"/>
+          </w:tcPr>
+          <w:p>
+            <w:pPr>
+              <w:spacing w:before="60"/>
+              <w:rPr>
+                <w:rFonts w:ascii="Garamond" w:hAnsi="Garamond" w:cs="Arial"/>
+                <w:sz w:val="24"/>
+              </w:rPr>
+            </w:pPr>
+            <w:r>
+              <w:rPr>
+                <w:rFonts w:ascii="Garamond" w:hAnsi="Garamond" w:cs="Arial"/>
+                <w:sz w:val="24"/>
+              </w:rPr>
+              <w:t>2016</w:t>
+            </w:r>
+          </w:p>
+        </w:tc>
+      </w:tr>
+      <w:tr>
+        <w:trPr>
+          <w:trHeight w:val="144"/>
+          <w:jc w:val="center"/>
+        </w:trPr>
+        <w:tc>
+          <w:tcPr>
+            <w:tcW w:w="1667" w:type="dxa"/>
+            <w:vMerge/>
+          </w:tcPr>
+          <w:p>
+            <w:pPr>
+              <w:spacing w:before="60"/>
+              <w:rPr>
+                <w:rFonts w:ascii="Garamond" w:hAnsi="Garamond" w:cs="Arial"/>
+                <w:sz w:val="30"/>
+                <w:szCs w:val="30"/>
+              </w:rPr>
+            </w:pPr>
+          </w:p>
+        </w:tc>
+        <w:tc>
+          <w:tcPr>
+            <w:tcW w:w="8950" w:type="dxa"/>
+            <w:vMerge/>
+          </w:tcPr>
+          <w:p>
+            <w:pPr>
+              <w:spacing w:before="60" w:after="60"/>
+              <w:ind w:left="360" w:hanging="360"/>
+              <w:rPr>
+                <w:rFonts w:ascii="Garamond" w:hAnsi="Garamond" w:cs="Arial"/>
+                <w:b/>
+                <w:sz w:val="24"/>
+                <w:szCs w:val="24"/>
+              </w:rPr>
+            </w:pPr>
+          </w:p>
+        </w:tc>
+        <w:tc>
+          <w:tcPr>
+            <w:tcW w:w="947" w:type="dxa"/>
+            <w:tcBorders>
+              <w:bottom w:val="single" w:sz="4" w:space="0" w:color="auto"/>
+            </w:tcBorders>
+          </w:tcPr>
+          <w:p>
+            <w:pPr>
+              <w:spacing w:before="60"/>
+              <w:rPr>
+                <w:rFonts w:ascii="Garamond" w:hAnsi="Garamond" w:cs="Arial"/>
+                <w:sz w:val="24"/>
+              </w:rPr>
+            </w:pPr>
+            <w:r>
+              <w:rPr>
+                <w:rFonts w:ascii="Garamond" w:hAnsi="Garamond" w:cs="Arial"/>
+                <w:sz w:val="24"/>
+              </w:rPr>
+              <w:t>2015</w:t>
+            </w:r>
+          </w:p>
+        </w:tc>
+      </w:tr>
+      <w:tr>
+        <w:trPr>
+          <w:trHeight w:val="1440"/>
+          <w:jc w:val="center"/>
+        </w:trPr>
+        <w:tc>
+          <w:tcPr>
+            <w:tcW w:w="1667" w:type="dxa"/>
             <w:tcBorders>
               <w:top w:val="single" w:sz="4" w:space="0" w:color="auto"/>
             </w:tcBorders>
@@ -1744,21 +2376,23 @@
               <w:spacing w:before="60"/>
               <w:rPr>
                 <w:rFonts w:ascii="Garamond" w:hAnsi="Garamond" w:cs="Arial"/>
-                <w:sz w:val="32"/>
-              </w:rPr>
-            </w:pPr>
-            <w:r>
-              <w:rPr>
-                <w:rFonts w:ascii="Garamond" w:hAnsi="Garamond" w:cs="Arial"/>
-                <w:sz w:val="32"/>
-              </w:rPr>
-              <w:t>Technical Skills</w:t>
+                <w:sz w:val="30"/>
+                <w:szCs w:val="30"/>
+              </w:rPr>
+            </w:pPr>
+            <w:r>
+              <w:rPr>
+                <w:rFonts w:ascii="Garamond" w:hAnsi="Garamond" w:cs="Arial"/>
+                <w:sz w:val="30"/>
+                <w:szCs w:val="30"/>
+              </w:rPr>
+              <w:t>Skills</w:t>
             </w:r>
           </w:p>
         </w:tc>
         <w:tc>
           <w:tcPr>
-            <w:tcW w:w="8197" w:type="dxa"/>
+            <w:tcW w:w="8950" w:type="dxa"/>
             <w:tcBorders>
               <w:top w:val="single" w:sz="4" w:space="0" w:color="auto"/>
             </w:tcBorders>
@@ -1780,6 +2414,15 @@
                 <w:szCs w:val="24"/>
               </w:rPr>
               <w:t>Programming</w:t>
+            </w:r>
+            <w:r>
+              <w:rPr>
+                <w:rFonts w:ascii="Garamond" w:hAnsi="Garamond" w:cs="Arial"/>
+                <w:b/>
+                <w:sz w:val="24"/>
+                <w:szCs w:val="24"/>
+              </w:rPr>
+              <w:t xml:space="preserve"> and Tools</w:t>
             </w:r>
           </w:p>
           <w:p>
@@ -1810,7 +2453,7 @@
                 <w:sz w:val="24"/>
                 <w:szCs w:val="24"/>
               </w:rPr>
-              <w:t>Java, C++</w:t>
+              <w:t>C++</w:t>
             </w:r>
             <w:r>
               <w:rPr>
@@ -1834,7 +2477,39 @@
                 <w:sz w:val="24"/>
                 <w:szCs w:val="24"/>
               </w:rPr>
-              <w:t xml:space="preserve"> Shell scripts, R</w:t>
+              <w:t xml:space="preserve"> </w:t>
+            </w:r>
+            <w:r>
+              <w:rPr>
+                <w:rFonts w:ascii="Garamond" w:hAnsi="Garamond" w:cs="Arial"/>
+                <w:sz w:val="24"/>
+                <w:szCs w:val="24"/>
+              </w:rPr>
+              <w:t xml:space="preserve">Java, </w:t>
+            </w:r>
+            <w:r>
+              <w:rPr>
+                <w:rFonts w:ascii="Garamond" w:hAnsi="Garamond" w:cs="Arial"/>
+                <w:sz w:val="24"/>
+                <w:szCs w:val="24"/>
+              </w:rPr>
+              <w:t>Shell scripts, R</w:t>
+            </w:r>
+            <w:r>
+              <w:rPr>
+                <w:rFonts w:ascii="Garamond" w:hAnsi="Garamond" w:cs="Arial"/>
+                <w:sz w:val="24"/>
+                <w:szCs w:val="24"/>
+              </w:rPr>
+              <w:t xml:space="preserve">, </w:t>
+            </w:r>
+            <w:r>
+              <w:rPr>
+                <w:rFonts w:ascii="Garamond" w:hAnsi="Garamond" w:cs="Arial"/>
+                <w:sz w:val="24"/>
+                <w:szCs w:val="24"/>
+              </w:rPr>
+              <w:t>Android Studio</w:t>
             </w:r>
           </w:p>
           <w:p>
@@ -1896,39 +2571,55 @@
                 <w:sz w:val="24"/>
                 <w:szCs w:val="24"/>
               </w:rPr>
-              <w:t xml:space="preserve">Linux, </w:t>
-            </w:r>
-            <w:proofErr w:type="spellStart"/>
-            <w:r>
-              <w:rPr>
-                <w:rFonts w:ascii="Garamond" w:hAnsi="Garamond" w:cs="Arial"/>
-                <w:sz w:val="24"/>
-                <w:szCs w:val="24"/>
-              </w:rPr>
-              <w:t>Git</w:t>
-            </w:r>
-            <w:proofErr w:type="spellEnd"/>
-            <w:r>
-              <w:rPr>
-                <w:rFonts w:ascii="Garamond" w:hAnsi="Garamond" w:cs="Arial"/>
-                <w:sz w:val="24"/>
-                <w:szCs w:val="24"/>
-              </w:rPr>
-              <w:t>, Vim, Android Studio, VB</w:t>
+              <w:t>Linux</w:t>
+            </w:r>
+            <w:r>
+              <w:rPr>
+                <w:rFonts w:ascii="Garamond" w:hAnsi="Garamond" w:cs="Arial"/>
+                <w:sz w:val="24"/>
+                <w:szCs w:val="24"/>
+              </w:rPr>
+              <w:t xml:space="preserve">, </w:t>
             </w:r>
             <w:bookmarkStart w:id="0" w:name="_GoBack"/>
             <w:bookmarkEnd w:id="0"/>
+            <w:proofErr w:type="spellStart"/>
+            <w:r>
+              <w:rPr>
+                <w:rFonts w:ascii="Garamond" w:hAnsi="Garamond" w:cs="Arial"/>
+                <w:sz w:val="24"/>
+                <w:szCs w:val="24"/>
+              </w:rPr>
+              <w:t>Git</w:t>
+            </w:r>
+            <w:proofErr w:type="spellEnd"/>
+            <w:r>
+              <w:rPr>
+                <w:rFonts w:ascii="Garamond" w:hAnsi="Garamond" w:cs="Arial"/>
+                <w:sz w:val="24"/>
+                <w:szCs w:val="24"/>
+              </w:rPr>
+              <w:t>, SVN</w:t>
+            </w:r>
           </w:p>
           <w:p>
             <w:pPr>
               <w:spacing w:before="60"/>
               <w:rPr>
                 <w:rFonts w:ascii="Garamond" w:hAnsi="Garamond" w:cs="Arial"/>
+                <w:sz w:val="24"/>
+                <w:szCs w:val="24"/>
+              </w:rPr>
+            </w:pPr>
+            <w:r>
+              <w:rPr>
+                <w:rFonts w:ascii="Garamond" w:hAnsi="Garamond" w:cs="Arial"/>
                 <w:b/>
                 <w:sz w:val="24"/>
                 <w:szCs w:val="24"/>
               </w:rPr>
-            </w:pPr>
+              <w:t>Software</w:t>
+            </w:r>
             <w:r>
               <w:rPr>
                 <w:rFonts w:ascii="Garamond" w:hAnsi="Garamond" w:cs="Arial"/>
@@ -1936,16 +2627,67 @@
                 <w:sz w:val="24"/>
                 <w:szCs w:val="24"/>
               </w:rPr>
-              <w:t>Software</w:t>
-            </w:r>
-          </w:p>
-          <w:p>
-            <w:pPr>
-              <w:pStyle w:val="ListParagraph"/>
-              <w:numPr>
-                <w:ilvl w:val="0"/>
-                <w:numId w:val="7"/>
-              </w:numPr>
+              <w:t xml:space="preserve">: </w:t>
+            </w:r>
+            <w:r>
+              <w:rPr>
+                <w:rFonts w:ascii="Garamond" w:hAnsi="Garamond" w:cs="Arial"/>
+                <w:sz w:val="24"/>
+                <w:szCs w:val="24"/>
+              </w:rPr>
+              <w:t>Solid</w:t>
+            </w:r>
+            <w:r>
+              <w:rPr>
+                <w:rFonts w:ascii="Garamond" w:hAnsi="Garamond" w:cs="Arial"/>
+                <w:sz w:val="24"/>
+                <w:szCs w:val="24"/>
+              </w:rPr>
+              <w:t>Works, SketchU</w:t>
+            </w:r>
+            <w:r>
+              <w:rPr>
+                <w:rFonts w:ascii="Garamond" w:hAnsi="Garamond" w:cs="Arial"/>
+                <w:sz w:val="24"/>
+                <w:szCs w:val="24"/>
+              </w:rPr>
+              <w:t xml:space="preserve">p, </w:t>
+            </w:r>
+            <w:r>
+              <w:rPr>
+                <w:rFonts w:ascii="Garamond" w:hAnsi="Garamond" w:cs="Arial"/>
+                <w:sz w:val="24"/>
+                <w:szCs w:val="24"/>
+              </w:rPr>
+              <w:t>EAGLE</w:t>
+            </w:r>
+            <w:r>
+              <w:rPr>
+                <w:rFonts w:ascii="Garamond" w:hAnsi="Garamond" w:cs="Arial"/>
+                <w:sz w:val="24"/>
+                <w:szCs w:val="24"/>
+              </w:rPr>
+              <w:t xml:space="preserve"> CAD</w:t>
+            </w:r>
+            <w:r>
+              <w:rPr>
+                <w:rFonts w:ascii="Garamond" w:hAnsi="Garamond" w:cs="Arial"/>
+                <w:sz w:val="24"/>
+                <w:szCs w:val="24"/>
+              </w:rPr>
+              <w:t xml:space="preserve">, </w:t>
+            </w:r>
+            <w:r>
+              <w:rPr>
+                <w:rFonts w:ascii="Garamond" w:hAnsi="Garamond" w:cs="Arial"/>
+                <w:sz w:val="24"/>
+                <w:szCs w:val="24"/>
+              </w:rPr>
+              <w:t>Photoshop</w:t>
+            </w:r>
+          </w:p>
+          <w:p>
+            <w:pPr>
               <w:spacing w:before="60"/>
               <w:rPr>
                 <w:rFonts w:ascii="Garamond" w:hAnsi="Garamond" w:cs="Arial"/>
@@ -1956,65 +2698,28 @@
             <w:r>
               <w:rPr>
                 <w:rFonts w:ascii="Garamond" w:hAnsi="Garamond" w:cs="Arial"/>
-                <w:sz w:val="24"/>
-                <w:szCs w:val="24"/>
-              </w:rPr>
-              <w:t>Solid</w:t>
-            </w:r>
-            <w:r>
-              <w:rPr>
-                <w:rFonts w:ascii="Garamond" w:hAnsi="Garamond" w:cs="Arial"/>
-                <w:sz w:val="24"/>
-                <w:szCs w:val="24"/>
-              </w:rPr>
-              <w:t>Works, SketchU</w:t>
-            </w:r>
-            <w:r>
-              <w:rPr>
-                <w:rFonts w:ascii="Garamond" w:hAnsi="Garamond" w:cs="Arial"/>
-                <w:sz w:val="24"/>
-                <w:szCs w:val="24"/>
-              </w:rPr>
-              <w:t xml:space="preserve">p, </w:t>
-            </w:r>
-            <w:r>
-              <w:rPr>
-                <w:rFonts w:ascii="Garamond" w:hAnsi="Garamond" w:cs="Arial"/>
-                <w:sz w:val="24"/>
-                <w:szCs w:val="24"/>
-              </w:rPr>
-              <w:t>EAGLE</w:t>
-            </w:r>
-            <w:r>
-              <w:rPr>
-                <w:rFonts w:ascii="Garamond" w:hAnsi="Garamond" w:cs="Arial"/>
-                <w:sz w:val="24"/>
-                <w:szCs w:val="24"/>
-              </w:rPr>
-              <w:t xml:space="preserve"> CAD</w:t>
-            </w:r>
-          </w:p>
-          <w:p>
-            <w:pPr>
-              <w:pStyle w:val="ListParagraph"/>
-              <w:numPr>
-                <w:ilvl w:val="0"/>
-                <w:numId w:val="7"/>
-              </w:numPr>
-              <w:spacing w:before="60" w:after="60"/>
-              <w:rPr>
-                <w:rFonts w:ascii="Garamond" w:hAnsi="Garamond" w:cs="Arial"/>
-                <w:sz w:val="24"/>
-                <w:szCs w:val="24"/>
-              </w:rPr>
-            </w:pPr>
-            <w:r>
-              <w:rPr>
-                <w:rFonts w:ascii="Garamond" w:hAnsi="Garamond" w:cs="Arial"/>
-                <w:sz w:val="24"/>
-                <w:szCs w:val="24"/>
-              </w:rPr>
-              <w:t>GIMP/Photoshop</w:t>
+                <w:b/>
+                <w:sz w:val="24"/>
+                <w:szCs w:val="24"/>
+              </w:rPr>
+              <w:t>Electronics</w:t>
+            </w:r>
+            <w:r>
+              <w:rPr>
+                <w:rFonts w:ascii="Garamond" w:hAnsi="Garamond" w:cs="Arial"/>
+                <w:b/>
+                <w:sz w:val="24"/>
+                <w:szCs w:val="24"/>
+              </w:rPr>
+              <w:t xml:space="preserve">: </w:t>
+            </w:r>
+            <w:r>
+              <w:rPr>
+                <w:rFonts w:ascii="Garamond" w:hAnsi="Garamond" w:cs="Arial"/>
+                <w:sz w:val="24"/>
+                <w:szCs w:val="24"/>
+              </w:rPr>
+              <w:t>Extensive Arduino and PIC microcontroller experience</w:t>
             </w:r>
           </w:p>
           <w:p>
@@ -2022,48 +2727,40 @@
               <w:spacing w:before="60"/>
               <w:rPr>
                 <w:rFonts w:ascii="Garamond" w:hAnsi="Garamond" w:cs="Arial"/>
+                <w:sz w:val="24"/>
+                <w:szCs w:val="24"/>
+              </w:rPr>
+            </w:pPr>
+            <w:r>
+              <w:rPr>
+                <w:rFonts w:ascii="Garamond" w:hAnsi="Garamond" w:cs="Arial"/>
                 <w:b/>
                 <w:sz w:val="24"/>
                 <w:szCs w:val="24"/>
               </w:rPr>
-            </w:pPr>
-            <w:r>
-              <w:rPr>
-                <w:rFonts w:ascii="Garamond" w:hAnsi="Garamond" w:cs="Arial"/>
-                <w:b/>
-                <w:sz w:val="24"/>
-                <w:szCs w:val="24"/>
-              </w:rPr>
-              <w:t>Electronics</w:t>
-            </w:r>
-          </w:p>
-          <w:p>
-            <w:pPr>
-              <w:pStyle w:val="ListParagraph"/>
-              <w:numPr>
-                <w:ilvl w:val="0"/>
-                <w:numId w:val="15"/>
-              </w:numPr>
-              <w:spacing w:before="60" w:after="60"/>
-              <w:rPr>
-                <w:rFonts w:ascii="Garamond" w:hAnsi="Garamond" w:cs="Arial"/>
-                <w:sz w:val="24"/>
-                <w:szCs w:val="24"/>
-              </w:rPr>
-            </w:pPr>
-            <w:r>
-              <w:rPr>
-                <w:rFonts w:ascii="Garamond" w:hAnsi="Garamond" w:cs="Arial"/>
-                <w:sz w:val="24"/>
-                <w:szCs w:val="24"/>
-              </w:rPr>
-              <w:t>Extensive Arduino and PIC microcontroller experience</w:t>
+              <w:t xml:space="preserve">Spanish: </w:t>
+            </w:r>
+            <w:r>
+              <w:rPr>
+                <w:rFonts w:ascii="Garamond" w:hAnsi="Garamond" w:cs="Arial"/>
+                <w:sz w:val="24"/>
+                <w:szCs w:val="24"/>
+              </w:rPr>
+              <w:t>Intermediate L</w:t>
+            </w:r>
+            <w:r>
+              <w:rPr>
+                <w:rFonts w:ascii="Garamond" w:hAnsi="Garamond" w:cs="Arial"/>
+                <w:sz w:val="24"/>
+                <w:szCs w:val="24"/>
+              </w:rPr>
+              <w:t>evel</w:t>
             </w:r>
           </w:p>
         </w:tc>
         <w:tc>
           <w:tcPr>
-            <w:tcW w:w="988" w:type="dxa"/>
+            <w:tcW w:w="947" w:type="dxa"/>
             <w:tcBorders>
               <w:top w:val="single" w:sz="4" w:space="0" w:color="auto"/>
             </w:tcBorders>
@@ -2091,7 +2788,7 @@
     </w:p>
     <w:sectPr>
       <w:pgSz w:w="12240" w:h="15840"/>
-      <w:pgMar w:top="504" w:right="720" w:bottom="245" w:left="720" w:header="720" w:footer="720" w:gutter="0"/>
+      <w:pgMar w:top="245" w:right="245" w:bottom="245" w:left="245" w:header="720" w:footer="720" w:gutter="0"/>
       <w:cols w:space="720"/>
       <w:docGrid w:linePitch="360"/>
     </w:sectPr>
@@ -4649,7 +5346,7 @@
 </file>
 
 <file path=customXml/itemProps1.xml><?xml version="1.0" encoding="utf-8"?>
-<ds:datastoreItem xmlns:ds="http://schemas.openxmlformats.org/officeDocument/2006/customXml" ds:itemID="{B27B2538-33E7-424E-B45A-90E3A8D5D75C}">
+<ds:datastoreItem xmlns:ds="http://schemas.openxmlformats.org/officeDocument/2006/customXml" ds:itemID="{C4BDB221-41D8-4258-BD04-FE7874BD6F9A}">
   <ds:schemaRefs>
     <ds:schemaRef ds:uri="http://schemas.openxmlformats.org/officeDocument/2006/bibliography"/>
   </ds:schemaRefs>

</xml_diff>

<commit_message>
Tweaked RR internship description.
</commit_message>
<xml_diff>
--- a/daniel_engbert_resume.docx
+++ b/daniel_engbert_resume.docx
@@ -166,7 +166,6 @@
         </w:rPr>
         <w:t>github.com/</w:t>
       </w:r>
-      <w:proofErr w:type="spellStart"/>
       <w:r>
         <w:rPr>
           <w:rFonts w:ascii="Garamond" w:hAnsi="Garamond" w:cs="Arial"/>
@@ -176,7 +175,6 @@
         </w:rPr>
         <w:t>dangbert</w:t>
       </w:r>
-      <w:proofErr w:type="spellEnd"/>
     </w:p>
     <w:tbl>
       <w:tblPr>
@@ -774,7 +772,15 @@
                 <w:sz w:val="24"/>
                 <w:szCs w:val="24"/>
               </w:rPr>
-              <w:t>Trained “</w:t>
+              <w:t xml:space="preserve">Trained </w:t>
+            </w:r>
+            <w:r>
+              <w:rPr>
+                <w:rFonts w:ascii="Garamond" w:hAnsi="Garamond" w:cs="Arial"/>
+                <w:sz w:val="24"/>
+                <w:szCs w:val="24"/>
+              </w:rPr>
+              <w:t xml:space="preserve">a Caffe2 implementation of </w:t>
             </w:r>
             <w:r>
               <w:rPr>
@@ -784,13 +790,15 @@
               </w:rPr>
               <w:t>Faster R-CNN</w:t>
             </w:r>
-            <w:r>
-              <w:rPr>
-                <w:rFonts w:ascii="Garamond" w:hAnsi="Garamond" w:cs="Arial"/>
-                <w:sz w:val="24"/>
-                <w:szCs w:val="24"/>
-              </w:rPr>
-              <w:t xml:space="preserve">” </w:t>
+            <w:bookmarkStart w:id="0" w:name="_GoBack"/>
+            <w:bookmarkEnd w:id="0"/>
+            <w:r>
+              <w:rPr>
+                <w:rFonts w:ascii="Garamond" w:hAnsi="Garamond" w:cs="Arial"/>
+                <w:sz w:val="24"/>
+                <w:szCs w:val="24"/>
+              </w:rPr>
+              <w:t xml:space="preserve"> </w:t>
             </w:r>
             <w:r>
               <w:rPr>
@@ -814,15 +822,15 @@
                 <w:sz w:val="24"/>
                 <w:szCs w:val="24"/>
               </w:rPr>
-              <w:t xml:space="preserve"> object detection in a ROS pipeline.</w:t>
-            </w:r>
-            <w:r>
-              <w:rPr>
-                <w:rFonts w:ascii="Garamond" w:hAnsi="Garamond" w:cs="Arial"/>
-                <w:sz w:val="24"/>
-                <w:szCs w:val="24"/>
-              </w:rPr>
-              <w:t xml:space="preserve"> </w:t>
+              <w:t xml:space="preserve"> object detection</w:t>
+            </w:r>
+            <w:r>
+              <w:rPr>
+                <w:rFonts w:ascii="Garamond" w:hAnsi="Garamond" w:cs="Arial"/>
+                <w:sz w:val="24"/>
+                <w:szCs w:val="24"/>
+              </w:rPr>
+              <w:t xml:space="preserve">. </w:t>
             </w:r>
             <w:r>
               <w:rPr>
@@ -2501,15 +2509,7 @@
                 <w:sz w:val="24"/>
                 <w:szCs w:val="24"/>
               </w:rPr>
-              <w:t xml:space="preserve">, </w:t>
-            </w:r>
-            <w:r>
-              <w:rPr>
-                <w:rFonts w:ascii="Garamond" w:hAnsi="Garamond" w:cs="Arial"/>
-                <w:sz w:val="24"/>
-                <w:szCs w:val="24"/>
-              </w:rPr>
-              <w:t>Android Studio</w:t>
+              <w:t>, Android Studio</w:t>
             </w:r>
           </w:p>
           <w:p>
@@ -2581,25 +2581,13 @@
               </w:rPr>
               <w:t xml:space="preserve">, </w:t>
             </w:r>
-            <w:bookmarkStart w:id="0" w:name="_GoBack"/>
-            <w:bookmarkEnd w:id="0"/>
-            <w:proofErr w:type="spellStart"/>
-            <w:r>
-              <w:rPr>
-                <w:rFonts w:ascii="Garamond" w:hAnsi="Garamond" w:cs="Arial"/>
-                <w:sz w:val="24"/>
-                <w:szCs w:val="24"/>
-              </w:rPr>
-              <w:t>Git</w:t>
-            </w:r>
-            <w:proofErr w:type="spellEnd"/>
-            <w:r>
-              <w:rPr>
-                <w:rFonts w:ascii="Garamond" w:hAnsi="Garamond" w:cs="Arial"/>
-                <w:sz w:val="24"/>
-                <w:szCs w:val="24"/>
-              </w:rPr>
-              <w:t>, SVN</w:t>
+            <w:r>
+              <w:rPr>
+                <w:rFonts w:ascii="Garamond" w:hAnsi="Garamond" w:cs="Arial"/>
+                <w:sz w:val="24"/>
+                <w:szCs w:val="24"/>
+              </w:rPr>
+              <w:t>Git, SVN</w:t>
             </w:r>
           </w:p>
           <w:p>
@@ -5346,7 +5334,7 @@
 </file>
 
 <file path=customXml/itemProps1.xml><?xml version="1.0" encoding="utf-8"?>
-<ds:datastoreItem xmlns:ds="http://schemas.openxmlformats.org/officeDocument/2006/customXml" ds:itemID="{C4BDB221-41D8-4258-BD04-FE7874BD6F9A}">
+<ds:datastoreItem xmlns:ds="http://schemas.openxmlformats.org/officeDocument/2006/customXml" ds:itemID="{2343EA92-8A86-4D17-A078-6274FEF0CB7B}">
   <ds:schemaRefs>
     <ds:schemaRef ds:uri="http://schemas.openxmlformats.org/officeDocument/2006/bibliography"/>
   </ds:schemaRefs>

</xml_diff>

<commit_message>
Moved involvement to skills section rather than with Education at the top. Small wording tweaks.
</commit_message>
<xml_diff>
--- a/daniel_engbert_resume.docx
+++ b/daniel_engbert_resume.docx
@@ -162,7 +162,6 @@
           <w:rFonts w:ascii="Garamond" w:hAnsi="Garamond" w:cs="Arial"/>
           <w:sz w:val="24"/>
           <w:szCs w:val="24"/>
-          <w:u w:val="single"/>
         </w:rPr>
         <w:t>github.com/</w:t>
       </w:r>
@@ -171,7 +170,6 @@
           <w:rFonts w:ascii="Garamond" w:hAnsi="Garamond" w:cs="Arial"/>
           <w:sz w:val="24"/>
           <w:szCs w:val="24"/>
-          <w:u w:val="single"/>
         </w:rPr>
         <w:t>dangbert</w:t>
       </w:r>
@@ -179,7 +177,7 @@
     <w:tbl>
       <w:tblPr>
         <w:tblStyle w:val="TableGrid"/>
-        <w:tblW w:w="11564" w:type="dxa"/>
+        <w:tblW w:w="11697" w:type="dxa"/>
         <w:jc w:val="center"/>
         <w:tblInd w:w="-705" w:type="dxa"/>
         <w:tblBorders>
@@ -202,11 +200,11 @@
       <w:tblGrid>
         <w:gridCol w:w="1667"/>
         <w:gridCol w:w="8950"/>
-        <w:gridCol w:w="947"/>
+        <w:gridCol w:w="1080"/>
       </w:tblGrid>
       <w:tr>
         <w:trPr>
-          <w:trHeight w:val="2304"/>
+          <w:trHeight w:val="288"/>
           <w:jc w:val="center"/>
         </w:trPr>
         <w:tc>
@@ -231,52 +229,8 @@
                 <w:sz w:val="30"/>
                 <w:szCs w:val="30"/>
               </w:rPr>
-              <w:t>Education/</w:t>
-            </w:r>
-          </w:p>
-          <w:p>
-            <w:pPr>
-              <w:spacing w:before="60"/>
-              <w:rPr>
-                <w:rFonts w:ascii="Garamond" w:hAnsi="Garamond" w:cs="Arial"/>
-                <w:sz w:val="30"/>
-                <w:szCs w:val="30"/>
-              </w:rPr>
-            </w:pPr>
-            <w:r>
-              <w:rPr>
-                <w:rFonts w:ascii="Garamond" w:hAnsi="Garamond" w:cs="Arial"/>
-                <w:sz w:val="30"/>
-                <w:szCs w:val="30"/>
-              </w:rPr>
-              <w:t>Involvement</w:t>
-            </w:r>
-          </w:p>
-          <w:p>
-            <w:pPr>
-              <w:spacing w:before="60"/>
-              <w:rPr>
-                <w:rFonts w:ascii="Garamond" w:hAnsi="Garamond" w:cs="Arial"/>
-                <w:sz w:val="32"/>
-              </w:rPr>
-            </w:pPr>
-          </w:p>
-          <w:p>
-            <w:pPr>
-              <w:spacing w:before="60"/>
-              <w:rPr>
-                <w:rFonts w:ascii="Garamond" w:hAnsi="Garamond" w:cs="Arial"/>
-                <w:sz w:val="32"/>
-              </w:rPr>
-            </w:pPr>
-          </w:p>
-          <w:p>
-            <w:pPr>
-              <w:spacing w:before="60"/>
-              <w:rPr>
-                <w:rFonts w:ascii="Garamond" w:hAnsi="Garamond" w:cs="Arial"/>
-              </w:rPr>
-            </w:pPr>
+              <w:t>Education</w:t>
+            </w:r>
           </w:p>
         </w:tc>
         <w:tc>
@@ -314,53 +268,6 @@
                 <w:ilvl w:val="0"/>
                 <w:numId w:val="10"/>
               </w:numPr>
-              <w:spacing w:before="60"/>
-              <w:rPr>
-                <w:rFonts w:ascii="Garamond" w:hAnsi="Garamond" w:cs="Arial"/>
-                <w:sz w:val="24"/>
-                <w:szCs w:val="24"/>
-              </w:rPr>
-            </w:pPr>
-            <w:r>
-              <w:rPr>
-                <w:rFonts w:ascii="Garamond" w:hAnsi="Garamond" w:cs="Arial"/>
-                <w:sz w:val="24"/>
-                <w:szCs w:val="24"/>
-              </w:rPr>
-              <w:t>3.7</w:t>
-            </w:r>
-            <w:r>
-              <w:rPr>
-                <w:rFonts w:ascii="Garamond" w:hAnsi="Garamond" w:cs="Arial"/>
-                <w:sz w:val="24"/>
-                <w:szCs w:val="24"/>
-              </w:rPr>
-              <w:t xml:space="preserve"> GPA</w:t>
-            </w:r>
-            <w:r>
-              <w:rPr>
-                <w:rFonts w:ascii="Garamond" w:hAnsi="Garamond" w:cs="Arial"/>
-                <w:sz w:val="24"/>
-                <w:szCs w:val="24"/>
-              </w:rPr>
-              <w:t>, 135</w:t>
-            </w:r>
-            <w:r>
-              <w:rPr>
-                <w:rFonts w:ascii="Garamond" w:hAnsi="Garamond" w:cs="Arial"/>
-                <w:sz w:val="24"/>
-                <w:szCs w:val="24"/>
-              </w:rPr>
-              <w:t xml:space="preserve"> Credits</w:t>
-            </w:r>
-          </w:p>
-          <w:p>
-            <w:pPr>
-              <w:pStyle w:val="ListParagraph"/>
-              <w:numPr>
-                <w:ilvl w:val="0"/>
-                <w:numId w:val="10"/>
-              </w:numPr>
               <w:spacing w:before="60" w:after="100"/>
               <w:rPr>
                 <w:rFonts w:ascii="Garamond" w:hAnsi="Garamond" w:cs="Arial"/>
@@ -375,72 +282,6 @@
                 <w:szCs w:val="24"/>
               </w:rPr>
               <w:t>Computer Science Major, Math Minor</w:t>
-            </w:r>
-          </w:p>
-          <w:p>
-            <w:pPr>
-              <w:pStyle w:val="ListParagraph"/>
-              <w:numPr>
-                <w:ilvl w:val="0"/>
-                <w:numId w:val="10"/>
-              </w:numPr>
-              <w:spacing w:before="60" w:after="60"/>
-              <w:rPr>
-                <w:rFonts w:ascii="Garamond" w:hAnsi="Garamond" w:cs="Arial"/>
-                <w:sz w:val="24"/>
-                <w:szCs w:val="24"/>
-              </w:rPr>
-            </w:pPr>
-            <w:r>
-              <w:rPr>
-                <w:rFonts w:ascii="Garamond" w:hAnsi="Garamond" w:cs="Arial"/>
-                <w:sz w:val="24"/>
-                <w:szCs w:val="24"/>
-              </w:rPr>
-              <w:t xml:space="preserve">Expected Graduation: </w:t>
-            </w:r>
-            <w:r>
-              <w:rPr>
-                <w:rFonts w:ascii="Garamond" w:hAnsi="Garamond" w:cs="Arial"/>
-                <w:sz w:val="24"/>
-                <w:szCs w:val="24"/>
-              </w:rPr>
-              <w:t>May</w:t>
-            </w:r>
-            <w:r>
-              <w:rPr>
-                <w:rFonts w:ascii="Garamond" w:hAnsi="Garamond" w:cs="Arial"/>
-                <w:sz w:val="24"/>
-                <w:szCs w:val="24"/>
-              </w:rPr>
-              <w:t xml:space="preserve"> 201</w:t>
-            </w:r>
-            <w:r>
-              <w:rPr>
-                <w:rFonts w:ascii="Garamond" w:hAnsi="Garamond" w:cs="Arial"/>
-                <w:sz w:val="24"/>
-                <w:szCs w:val="24"/>
-              </w:rPr>
-              <w:t>9</w:t>
-            </w:r>
-          </w:p>
-          <w:p>
-            <w:pPr>
-              <w:spacing w:before="60" w:after="60"/>
-              <w:rPr>
-                <w:rFonts w:ascii="Garamond" w:hAnsi="Garamond" w:cs="Arial"/>
-                <w:sz w:val="24"/>
-                <w:szCs w:val="24"/>
-              </w:rPr>
-            </w:pPr>
-            <w:r>
-              <w:rPr>
-                <w:rFonts w:ascii="Garamond" w:hAnsi="Garamond" w:cs="Arial"/>
-                <w:b/>
-                <w:sz w:val="24"/>
-                <w:szCs w:val="24"/>
-              </w:rPr>
-              <w:t>Involvement</w:t>
             </w:r>
           </w:p>
           <w:p>
@@ -463,170 +304,37 @@
                 <w:sz w:val="24"/>
                 <w:szCs w:val="24"/>
               </w:rPr>
-              <w:t>C++ T</w:t>
-            </w:r>
-            <w:r>
-              <w:rPr>
-                <w:rFonts w:ascii="Garamond" w:hAnsi="Garamond" w:cs="Arial"/>
-                <w:sz w:val="24"/>
-                <w:szCs w:val="24"/>
-              </w:rPr>
-              <w:t>utor</w:t>
-            </w:r>
-            <w:r>
-              <w:rPr>
-                <w:rFonts w:ascii="Garamond" w:hAnsi="Garamond" w:cs="Arial"/>
-                <w:sz w:val="24"/>
-                <w:szCs w:val="24"/>
-              </w:rPr>
-              <w:t>, TA, and Resident Assistant</w:t>
-            </w:r>
-          </w:p>
-          <w:p>
-            <w:pPr>
-              <w:pStyle w:val="ListParagraph"/>
-              <w:numPr>
-                <w:ilvl w:val="0"/>
-                <w:numId w:val="10"/>
-              </w:numPr>
-              <w:spacing w:before="60"/>
-              <w:rPr>
-                <w:rFonts w:ascii="Garamond" w:hAnsi="Garamond" w:cs="Arial"/>
-                <w:sz w:val="24"/>
-                <w:szCs w:val="24"/>
-              </w:rPr>
-            </w:pPr>
-            <w:r>
-              <w:rPr>
-                <w:rFonts w:ascii="Garamond" w:hAnsi="Garamond" w:cs="Arial"/>
-                <w:sz w:val="24"/>
-                <w:szCs w:val="24"/>
-              </w:rPr>
-              <w:t>Member of the UMBC Environmental Task Force</w:t>
-            </w:r>
-            <w:r>
-              <w:rPr>
-                <w:rFonts w:ascii="Garamond" w:hAnsi="Garamond" w:cs="Arial"/>
-                <w:sz w:val="24"/>
-                <w:szCs w:val="24"/>
-              </w:rPr>
-              <w:t xml:space="preserve"> </w:t>
-            </w:r>
-            <w:r>
-              <w:rPr>
-                <w:rFonts w:ascii="Garamond" w:hAnsi="Garamond" w:cs="Arial"/>
-                <w:sz w:val="24"/>
-                <w:szCs w:val="24"/>
-              </w:rPr>
-              <w:t>Club</w:t>
-            </w:r>
-          </w:p>
-          <w:p>
-            <w:pPr>
-              <w:pStyle w:val="ListParagraph"/>
-              <w:numPr>
-                <w:ilvl w:val="0"/>
-                <w:numId w:val="10"/>
-              </w:numPr>
-              <w:spacing w:before="60"/>
-              <w:rPr>
-                <w:rFonts w:ascii="Garamond" w:hAnsi="Garamond" w:cs="Arial"/>
-                <w:sz w:val="24"/>
-                <w:szCs w:val="24"/>
-              </w:rPr>
-            </w:pPr>
-            <w:r>
-              <w:rPr>
-                <w:rFonts w:ascii="Garamond" w:hAnsi="Garamond" w:cs="Arial"/>
-                <w:sz w:val="24"/>
-                <w:szCs w:val="24"/>
-              </w:rPr>
-              <w:t xml:space="preserve">Member of the </w:t>
-            </w:r>
-            <w:r>
-              <w:rPr>
-                <w:rFonts w:ascii="Garamond" w:hAnsi="Garamond" w:cs="Arial"/>
-                <w:sz w:val="24"/>
-                <w:szCs w:val="24"/>
-              </w:rPr>
-              <w:t>UMBC Hackers Club</w:t>
-            </w:r>
-            <w:r>
-              <w:rPr>
-                <w:rFonts w:ascii="Garamond" w:hAnsi="Garamond" w:cs="Arial"/>
-                <w:sz w:val="24"/>
-                <w:szCs w:val="24"/>
-              </w:rPr>
-              <w:t xml:space="preserve"> and </w:t>
-            </w:r>
-            <w:r>
-              <w:rPr>
-                <w:rFonts w:ascii="Garamond" w:hAnsi="Garamond" w:cs="Arial"/>
-                <w:sz w:val="24"/>
-                <w:szCs w:val="24"/>
-              </w:rPr>
-              <w:t>participated</w:t>
-            </w:r>
-            <w:r>
-              <w:rPr>
-                <w:rFonts w:ascii="Garamond" w:hAnsi="Garamond" w:cs="Arial"/>
-                <w:sz w:val="24"/>
-                <w:szCs w:val="24"/>
-              </w:rPr>
-              <w:t xml:space="preserve"> in</w:t>
-            </w:r>
-            <w:r>
-              <w:rPr>
-                <w:rFonts w:ascii="Garamond" w:hAnsi="Garamond" w:cs="Arial"/>
-                <w:sz w:val="24"/>
-                <w:szCs w:val="24"/>
-              </w:rPr>
-              <w:t xml:space="preserve"> </w:t>
-            </w:r>
-            <w:r>
-              <w:rPr>
-                <w:rFonts w:ascii="Garamond" w:hAnsi="Garamond" w:cs="Arial"/>
-                <w:sz w:val="24"/>
-                <w:szCs w:val="24"/>
-              </w:rPr>
-              <w:t>5</w:t>
-            </w:r>
-            <w:r>
-              <w:rPr>
-                <w:rFonts w:ascii="Garamond" w:hAnsi="Garamond" w:cs="Arial"/>
-                <w:sz w:val="24"/>
-                <w:szCs w:val="24"/>
-              </w:rPr>
-              <w:t xml:space="preserve"> Hackathons</w:t>
-            </w:r>
-          </w:p>
-          <w:p>
-            <w:pPr>
-              <w:pStyle w:val="ListParagraph"/>
-              <w:numPr>
-                <w:ilvl w:val="0"/>
-                <w:numId w:val="10"/>
-              </w:numPr>
-              <w:spacing w:before="60"/>
-              <w:rPr>
-                <w:rFonts w:ascii="Garamond" w:hAnsi="Garamond" w:cs="Arial"/>
-                <w:sz w:val="24"/>
-                <w:szCs w:val="24"/>
-              </w:rPr>
-            </w:pPr>
-            <w:r>
-              <w:rPr>
-                <w:rFonts w:ascii="Garamond" w:hAnsi="Garamond" w:cs="Arial"/>
-                <w:sz w:val="24"/>
-                <w:szCs w:val="24"/>
-              </w:rPr>
-              <w:t>Eagle Scout</w:t>
+              <w:t>3.7</w:t>
+            </w:r>
+            <w:r>
+              <w:rPr>
+                <w:rFonts w:ascii="Garamond" w:hAnsi="Garamond" w:cs="Arial"/>
+                <w:sz w:val="24"/>
+                <w:szCs w:val="24"/>
+              </w:rPr>
+              <w:t xml:space="preserve"> GPA</w:t>
+            </w:r>
+            <w:r>
+              <w:rPr>
+                <w:rFonts w:ascii="Garamond" w:hAnsi="Garamond" w:cs="Arial"/>
+                <w:sz w:val="24"/>
+                <w:szCs w:val="24"/>
+              </w:rPr>
+              <w:t>, 135</w:t>
+            </w:r>
+            <w:r>
+              <w:rPr>
+                <w:rFonts w:ascii="Garamond" w:hAnsi="Garamond" w:cs="Arial"/>
+                <w:sz w:val="24"/>
+                <w:szCs w:val="24"/>
+              </w:rPr>
+              <w:t xml:space="preserve"> Credits</w:t>
             </w:r>
           </w:p>
         </w:tc>
         <w:tc>
           <w:tcPr>
-            <w:tcW w:w="947" w:type="dxa"/>
+            <w:tcW w:w="1080" w:type="dxa"/>
             <w:tcBorders>
               <w:top w:val="single" w:sz="4" w:space="0" w:color="auto"/>
               <w:bottom w:val="single" w:sz="4" w:space="0" w:color="auto"/>
@@ -646,36 +354,8 @@
                 <w:rFonts w:ascii="Garamond" w:hAnsi="Garamond" w:cs="Arial"/>
                 <w:sz w:val="24"/>
               </w:rPr>
-              <w:t>2015-</w:t>
-            </w:r>
-          </w:p>
-          <w:p>
-            <w:pPr>
-              <w:spacing w:before="60"/>
-              <w:ind w:left="360" w:hanging="360"/>
-              <w:rPr>
-                <w:rFonts w:ascii="Garamond" w:hAnsi="Garamond" w:cs="Arial"/>
-                <w:b/>
-                <w:sz w:val="24"/>
-              </w:rPr>
-            </w:pPr>
-            <w:r>
-              <w:rPr>
-                <w:rFonts w:ascii="Garamond" w:hAnsi="Garamond" w:cs="Arial"/>
-                <w:sz w:val="24"/>
-              </w:rPr>
-              <w:t>Present</w:t>
-            </w:r>
-          </w:p>
-          <w:p>
-            <w:pPr>
-              <w:spacing w:before="60"/>
-              <w:ind w:left="360" w:hanging="360"/>
-              <w:rPr>
-                <w:rFonts w:ascii="Garamond" w:hAnsi="Garamond" w:cs="Arial"/>
-                <w:sz w:val="24"/>
-              </w:rPr>
-            </w:pPr>
+              <w:t>May 2019</w:t>
+            </w:r>
           </w:p>
         </w:tc>
       </w:tr>
@@ -780,18 +460,16 @@
                 <w:sz w:val="24"/>
                 <w:szCs w:val="24"/>
               </w:rPr>
-              <w:t xml:space="preserve">a Caffe2 implementation of </w:t>
-            </w:r>
-            <w:r>
-              <w:rPr>
-                <w:rFonts w:ascii="Garamond" w:hAnsi="Garamond" w:cs="Arial"/>
-                <w:sz w:val="24"/>
-                <w:szCs w:val="24"/>
-              </w:rPr>
-              <w:t>Faster R-CNN</w:t>
-            </w:r>
-            <w:bookmarkStart w:id="0" w:name="_GoBack"/>
-            <w:bookmarkEnd w:id="0"/>
+              <w:t xml:space="preserve">a Caffe2 </w:t>
+            </w:r>
+            <w:r>
+              <w:rPr>
+                <w:rFonts w:ascii="Garamond" w:hAnsi="Garamond" w:cs="Arial"/>
+                <w:sz w:val="24"/>
+                <w:szCs w:val="24"/>
+              </w:rPr>
+              <w:t>neural network</w:t>
+            </w:r>
             <w:r>
               <w:rPr>
                 <w:rFonts w:ascii="Garamond" w:hAnsi="Garamond" w:cs="Arial"/>
@@ -838,15 +516,31 @@
                 <w:sz w:val="24"/>
                 <w:szCs w:val="24"/>
               </w:rPr>
-              <w:t>Worked</w:t>
-            </w:r>
-            <w:r>
-              <w:rPr>
-                <w:rFonts w:ascii="Garamond" w:hAnsi="Garamond" w:cs="Arial"/>
-                <w:sz w:val="24"/>
-                <w:szCs w:val="24"/>
-              </w:rPr>
-              <w:t xml:space="preserve"> on a C++ camera driver and performed stereo vision with ROS.</w:t>
+              <w:t>Created</w:t>
+            </w:r>
+            <w:r>
+              <w:rPr>
+                <w:rFonts w:ascii="Garamond" w:hAnsi="Garamond" w:cs="Arial"/>
+                <w:sz w:val="24"/>
+                <w:szCs w:val="24"/>
+              </w:rPr>
+              <w:t xml:space="preserve"> a C++ camera driver </w:t>
+            </w:r>
+            <w:r>
+              <w:rPr>
+                <w:rFonts w:ascii="Garamond" w:hAnsi="Garamond" w:cs="Arial"/>
+                <w:sz w:val="24"/>
+                <w:szCs w:val="24"/>
+              </w:rPr>
+              <w:t xml:space="preserve">for a computer vision system </w:t>
+            </w:r>
+            <w:r>
+              <w:rPr>
+                <w:rFonts w:ascii="Garamond" w:hAnsi="Garamond" w:cs="Arial"/>
+                <w:sz w:val="24"/>
+                <w:szCs w:val="24"/>
+              </w:rPr>
+              <w:t>and performed stereo vision with ROS.</w:t>
             </w:r>
           </w:p>
           <w:p>
@@ -1093,7 +787,6 @@
                 <w:rFonts w:ascii="Garamond" w:hAnsi="Garamond" w:cs="Arial"/>
                 <w:sz w:val="24"/>
                 <w:szCs w:val="24"/>
-                <w:u w:val="single"/>
               </w:rPr>
               <w:t>retrieverstories.umbc.edu</w:t>
             </w:r>
@@ -1275,7 +968,7 @@
         </w:tc>
         <w:tc>
           <w:tcPr>
-            <w:tcW w:w="947" w:type="dxa"/>
+            <w:tcW w:w="1080" w:type="dxa"/>
             <w:tcBorders>
               <w:top w:val="single" w:sz="4" w:space="0" w:color="auto"/>
             </w:tcBorders>
@@ -1338,7 +1031,7 @@
         </w:tc>
         <w:tc>
           <w:tcPr>
-            <w:tcW w:w="947" w:type="dxa"/>
+            <w:tcW w:w="1080" w:type="dxa"/>
           </w:tcPr>
           <w:p>
             <w:pPr>
@@ -1398,7 +1091,7 @@
         </w:tc>
         <w:tc>
           <w:tcPr>
-            <w:tcW w:w="947" w:type="dxa"/>
+            <w:tcW w:w="1080" w:type="dxa"/>
           </w:tcPr>
           <w:p>
             <w:pPr>
@@ -1464,7 +1157,7 @@
         </w:tc>
         <w:tc>
           <w:tcPr>
-            <w:tcW w:w="947" w:type="dxa"/>
+            <w:tcW w:w="1080" w:type="dxa"/>
             <w:tcBorders>
               <w:bottom w:val="single" w:sz="4" w:space="0" w:color="auto"/>
             </w:tcBorders>
@@ -1596,23 +1289,63 @@
                 <w:sz w:val="24"/>
                 <w:szCs w:val="24"/>
               </w:rPr>
-              <w:t xml:space="preserve">Created a website for discovering </w:t>
-            </w:r>
-            <w:r>
-              <w:rPr>
-                <w:rFonts w:ascii="Garamond" w:hAnsi="Garamond" w:cs="Arial"/>
-                <w:sz w:val="24"/>
-                <w:szCs w:val="24"/>
-              </w:rPr>
-              <w:t>the right places</w:t>
-            </w:r>
-            <w:r>
-              <w:rPr>
-                <w:rFonts w:ascii="Garamond" w:hAnsi="Garamond" w:cs="Arial"/>
-                <w:sz w:val="24"/>
-                <w:szCs w:val="24"/>
-              </w:rPr>
-              <w:t xml:space="preserve"> to live</w:t>
+              <w:t xml:space="preserve">Created a website for </w:t>
+            </w:r>
+            <w:r>
+              <w:rPr>
+                <w:rFonts w:ascii="Garamond" w:hAnsi="Garamond" w:cs="Arial"/>
+                <w:sz w:val="24"/>
+                <w:szCs w:val="24"/>
+              </w:rPr>
+              <w:t>discovering</w:t>
+            </w:r>
+            <w:r>
+              <w:rPr>
+                <w:rFonts w:ascii="Garamond" w:hAnsi="Garamond" w:cs="Arial"/>
+                <w:sz w:val="24"/>
+                <w:szCs w:val="24"/>
+              </w:rPr>
+              <w:t xml:space="preserve"> </w:t>
+            </w:r>
+            <w:r>
+              <w:rPr>
+                <w:rFonts w:ascii="Garamond" w:hAnsi="Garamond" w:cs="Arial"/>
+                <w:sz w:val="24"/>
+                <w:szCs w:val="24"/>
+              </w:rPr>
+              <w:t xml:space="preserve">the </w:t>
+            </w:r>
+            <w:r>
+              <w:rPr>
+                <w:rFonts w:ascii="Garamond" w:hAnsi="Garamond" w:cs="Arial"/>
+                <w:sz w:val="24"/>
+                <w:szCs w:val="24"/>
+              </w:rPr>
+              <w:t>optimal</w:t>
+            </w:r>
+            <w:r>
+              <w:rPr>
+                <w:rFonts w:ascii="Garamond" w:hAnsi="Garamond" w:cs="Arial"/>
+                <w:sz w:val="24"/>
+                <w:szCs w:val="24"/>
+              </w:rPr>
+              <w:t xml:space="preserve"> </w:t>
+            </w:r>
+            <w:r>
+              <w:rPr>
+                <w:rFonts w:ascii="Garamond" w:hAnsi="Garamond" w:cs="Arial"/>
+                <w:sz w:val="24"/>
+                <w:szCs w:val="24"/>
+              </w:rPr>
+              <w:t>places to</w:t>
+            </w:r>
+            <w:r>
+              <w:rPr>
+                <w:rFonts w:ascii="Garamond" w:hAnsi="Garamond" w:cs="Arial"/>
+                <w:sz w:val="24"/>
+                <w:szCs w:val="24"/>
+              </w:rPr>
+              <w:t xml:space="preserve"> live</w:t>
             </w:r>
             <w:r>
               <w:rPr>
@@ -1653,17 +1386,18 @@
               <w:ind w:left="360" w:hanging="360"/>
               <w:rPr>
                 <w:rFonts w:ascii="Garamond" w:hAnsi="Garamond" w:cs="Arial"/>
-                <w:sz w:val="24"/>
-                <w:szCs w:val="24"/>
-              </w:rPr>
-            </w:pPr>
-            <w:r>
-              <w:rPr>
-                <w:rFonts w:ascii="Garamond" w:hAnsi="Garamond" w:cs="Arial"/>
                 <w:b/>
                 <w:sz w:val="24"/>
                 <w:szCs w:val="24"/>
               </w:rPr>
+            </w:pPr>
+            <w:r>
+              <w:rPr>
+                <w:rFonts w:ascii="Garamond" w:hAnsi="Garamond" w:cs="Arial"/>
+                <w:b/>
+                <w:sz w:val="24"/>
+                <w:szCs w:val="24"/>
+              </w:rPr>
               <w:t xml:space="preserve">Ray Tracer </w:t>
             </w:r>
             <w:r>
@@ -1708,131 +1442,23 @@
                 <w:sz w:val="24"/>
                 <w:szCs w:val="24"/>
               </w:rPr>
-              <w:t>Created a ray tracer in C++ capable of rendering images of 3D scenes.</w:t>
-            </w:r>
-          </w:p>
-          <w:p>
-            <w:pPr>
-              <w:spacing w:before="60"/>
-              <w:rPr>
-                <w:rFonts w:ascii="Garamond" w:hAnsi="Garamond" w:cs="Arial"/>
-                <w:sz w:val="24"/>
-                <w:szCs w:val="24"/>
-              </w:rPr>
-            </w:pPr>
-            <w:r>
-              <w:rPr>
-                <w:rFonts w:ascii="Garamond" w:hAnsi="Garamond" w:cs="Arial"/>
-                <w:b/>
-                <w:sz w:val="24"/>
-                <w:szCs w:val="24"/>
-              </w:rPr>
-              <w:t xml:space="preserve">A.I. Algorithms </w:t>
-            </w:r>
-            <w:r>
-              <w:rPr>
-                <w:rFonts w:ascii="Garamond" w:hAnsi="Garamond" w:cs="Arial"/>
-                <w:i/>
-                <w:sz w:val="24"/>
-                <w:szCs w:val="24"/>
-              </w:rPr>
-              <w:t xml:space="preserve">– </w:t>
-            </w:r>
-            <w:r>
-              <w:rPr>
-                <w:rFonts w:ascii="Garamond" w:hAnsi="Garamond" w:cs="Arial"/>
-                <w:i/>
-                <w:sz w:val="24"/>
-                <w:szCs w:val="24"/>
-              </w:rPr>
-              <w:t>Course</w:t>
-            </w:r>
-            <w:r>
-              <w:rPr>
-                <w:rFonts w:ascii="Garamond" w:hAnsi="Garamond" w:cs="Arial"/>
-                <w:i/>
-                <w:sz w:val="24"/>
-                <w:szCs w:val="24"/>
-              </w:rPr>
-              <w:t xml:space="preserve"> Project</w:t>
-            </w:r>
-          </w:p>
-          <w:p>
-            <w:pPr>
-              <w:pStyle w:val="ListParagraph"/>
-              <w:numPr>
-                <w:ilvl w:val="0"/>
-                <w:numId w:val="7"/>
-              </w:numPr>
-              <w:spacing w:after="60"/>
-              <w:rPr>
-                <w:rFonts w:ascii="Garamond" w:hAnsi="Garamond" w:cs="Arial"/>
-                <w:sz w:val="24"/>
-                <w:szCs w:val="24"/>
-              </w:rPr>
-            </w:pPr>
-            <w:r>
-              <w:rPr>
-                <w:rFonts w:ascii="Garamond" w:hAnsi="Garamond" w:cs="Arial"/>
-                <w:sz w:val="24"/>
-                <w:szCs w:val="24"/>
-              </w:rPr>
-              <w:t xml:space="preserve">Implemented the Hill Climbing and Simulated </w:t>
-            </w:r>
-            <w:r>
-              <w:rPr>
-                <w:rFonts w:ascii="Garamond" w:hAnsi="Garamond" w:cs="Arial"/>
-                <w:sz w:val="24"/>
-                <w:szCs w:val="24"/>
-              </w:rPr>
-              <w:t>Annealing algorithms in P</w:t>
-            </w:r>
-            <w:r>
-              <w:rPr>
-                <w:rFonts w:ascii="Garamond" w:hAnsi="Garamond" w:cs="Arial"/>
-                <w:sz w:val="24"/>
-                <w:szCs w:val="24"/>
-              </w:rPr>
-              <w:t>ython to optimize employee shift schedules based on a heuristic function.</w:t>
-            </w:r>
-          </w:p>
-          <w:p>
-            <w:pPr>
-              <w:pStyle w:val="ListParagraph"/>
-              <w:numPr>
-                <w:ilvl w:val="0"/>
-                <w:numId w:val="7"/>
-              </w:numPr>
-              <w:spacing w:before="60" w:after="60"/>
-              <w:rPr>
-                <w:rFonts w:ascii="Garamond" w:hAnsi="Garamond" w:cs="Arial"/>
-                <w:sz w:val="24"/>
-                <w:szCs w:val="24"/>
-              </w:rPr>
-            </w:pPr>
-            <w:r>
-              <w:rPr>
-                <w:rFonts w:ascii="Garamond" w:hAnsi="Garamond" w:cs="Arial"/>
-                <w:sz w:val="24"/>
-                <w:szCs w:val="24"/>
-              </w:rPr>
-              <w:t>Implemented a decision tree in P</w:t>
-            </w:r>
-            <w:r>
-              <w:rPr>
-                <w:rFonts w:ascii="Garamond" w:hAnsi="Garamond" w:cs="Arial"/>
-                <w:sz w:val="24"/>
-                <w:szCs w:val="24"/>
-              </w:rPr>
-              <w:t>ython that</w:t>
-            </w:r>
-            <w:r>
-              <w:rPr>
-                <w:rFonts w:ascii="Garamond" w:hAnsi="Garamond" w:cs="Arial"/>
-                <w:sz w:val="24"/>
-                <w:szCs w:val="24"/>
-              </w:rPr>
-              <w:t xml:space="preserve"> trains using the ID3 algorithm.</w:t>
+              <w:t>Created a ray tracer in C++ capable o</w:t>
+            </w:r>
+            <w:r>
+              <w:rPr>
+                <w:rFonts w:ascii="Garamond" w:hAnsi="Garamond" w:cs="Arial"/>
+                <w:sz w:val="24"/>
+                <w:szCs w:val="24"/>
+              </w:rPr>
+              <w:t>f rendering images of 3D scenes with shading, shadows, and reflections.</w:t>
+            </w:r>
+            <w:r>
+              <w:rPr>
+                <w:rFonts w:ascii="Garamond" w:hAnsi="Garamond" w:cs="Arial"/>
+                <w:sz w:val="24"/>
+                <w:szCs w:val="24"/>
+              </w:rPr>
+              <w:t xml:space="preserve">  Also implemented a rasterizer.</w:t>
             </w:r>
           </w:p>
           <w:p>
@@ -1852,6 +1478,126 @@
                 <w:sz w:val="24"/>
                 <w:szCs w:val="24"/>
               </w:rPr>
+              <w:t xml:space="preserve">A.I. Algorithms </w:t>
+            </w:r>
+            <w:r>
+              <w:rPr>
+                <w:rFonts w:ascii="Garamond" w:hAnsi="Garamond" w:cs="Arial"/>
+                <w:i/>
+                <w:sz w:val="24"/>
+                <w:szCs w:val="24"/>
+              </w:rPr>
+              <w:t xml:space="preserve">– </w:t>
+            </w:r>
+            <w:r>
+              <w:rPr>
+                <w:rFonts w:ascii="Garamond" w:hAnsi="Garamond" w:cs="Arial"/>
+                <w:i/>
+                <w:sz w:val="24"/>
+                <w:szCs w:val="24"/>
+              </w:rPr>
+              <w:t>Course</w:t>
+            </w:r>
+            <w:r>
+              <w:rPr>
+                <w:rFonts w:ascii="Garamond" w:hAnsi="Garamond" w:cs="Arial"/>
+                <w:i/>
+                <w:sz w:val="24"/>
+                <w:szCs w:val="24"/>
+              </w:rPr>
+              <w:t xml:space="preserve"> Project</w:t>
+            </w:r>
+            <w:r>
+              <w:rPr>
+                <w:rFonts w:ascii="Garamond" w:hAnsi="Garamond" w:cs="Arial"/>
+                <w:i/>
+                <w:sz w:val="24"/>
+                <w:szCs w:val="24"/>
+              </w:rPr>
+              <w:br/>
+            </w:r>
+            <w:r>
+              <w:rPr>
+                <w:rFonts w:ascii="Garamond" w:hAnsi="Garamond" w:cs="Arial"/>
+                <w:sz w:val="24"/>
+                <w:szCs w:val="24"/>
+              </w:rPr>
+              <w:t xml:space="preserve">Implemented the Hill Climbing and Simulated Annealing algorithms in Python to optimize employee shift schedules </w:t>
+            </w:r>
+            <w:r>
+              <w:rPr>
+                <w:rFonts w:ascii="Garamond" w:hAnsi="Garamond" w:cs="Arial"/>
+                <w:sz w:val="24"/>
+                <w:szCs w:val="24"/>
+              </w:rPr>
+              <w:t>with respect to</w:t>
+            </w:r>
+            <w:r>
+              <w:rPr>
+                <w:rFonts w:ascii="Garamond" w:hAnsi="Garamond" w:cs="Arial"/>
+                <w:sz w:val="24"/>
+                <w:szCs w:val="24"/>
+              </w:rPr>
+              <w:t xml:space="preserve"> a heuristic function.</w:t>
+            </w:r>
+            <w:r>
+              <w:rPr>
+                <w:rFonts w:ascii="Garamond" w:hAnsi="Garamond" w:cs="Arial"/>
+                <w:sz w:val="24"/>
+                <w:szCs w:val="24"/>
+              </w:rPr>
+              <w:t xml:space="preserve">  Also i</w:t>
+            </w:r>
+            <w:r>
+              <w:rPr>
+                <w:rFonts w:ascii="Garamond" w:hAnsi="Garamond" w:cs="Arial"/>
+                <w:sz w:val="24"/>
+                <w:szCs w:val="24"/>
+              </w:rPr>
+              <w:t xml:space="preserve">mplemented a </w:t>
+            </w:r>
+            <w:r>
+              <w:rPr>
+                <w:rFonts w:ascii="Garamond" w:hAnsi="Garamond" w:cs="Arial"/>
+                <w:sz w:val="24"/>
+                <w:szCs w:val="24"/>
+              </w:rPr>
+              <w:t xml:space="preserve">general purpose </w:t>
+            </w:r>
+            <w:r>
+              <w:rPr>
+                <w:rFonts w:ascii="Garamond" w:hAnsi="Garamond" w:cs="Arial"/>
+                <w:sz w:val="24"/>
+                <w:szCs w:val="24"/>
+              </w:rPr>
+              <w:t xml:space="preserve">decision tree </w:t>
+            </w:r>
+            <w:r>
+              <w:rPr>
+                <w:rFonts w:ascii="Garamond" w:hAnsi="Garamond" w:cs="Arial"/>
+                <w:sz w:val="24"/>
+                <w:szCs w:val="24"/>
+              </w:rPr>
+              <w:t>for training on and categorizing data.</w:t>
+            </w:r>
+          </w:p>
+          <w:p>
+            <w:pPr>
+              <w:spacing w:before="60" w:after="60"/>
+              <w:ind w:left="360" w:hanging="360"/>
+              <w:rPr>
+                <w:rFonts w:ascii="Garamond" w:hAnsi="Garamond" w:cs="Arial"/>
+                <w:sz w:val="24"/>
+                <w:szCs w:val="24"/>
+              </w:rPr>
+            </w:pPr>
+            <w:r>
+              <w:rPr>
+                <w:rFonts w:ascii="Garamond" w:hAnsi="Garamond" w:cs="Arial"/>
+                <w:b/>
+                <w:sz w:val="24"/>
+                <w:szCs w:val="24"/>
+              </w:rPr>
               <w:t>VEX</w:t>
             </w:r>
             <w:r>
@@ -1930,7 +1676,23 @@
                 <w:sz w:val="24"/>
                 <w:szCs w:val="24"/>
               </w:rPr>
-              <w:t>to complete challenges (moving objects around an obstacle course) and won a college level competition against 15+ teams.</w:t>
+              <w:t>to complete challenges (moving objects around an obstacle course) and won a coll</w:t>
+            </w:r>
+            <w:r>
+              <w:rPr>
+                <w:rFonts w:ascii="Garamond" w:hAnsi="Garamond" w:cs="Arial"/>
+                <w:sz w:val="24"/>
+                <w:szCs w:val="24"/>
+              </w:rPr>
+              <w:t>ege level competition against 15</w:t>
+            </w:r>
+            <w:r>
+              <w:rPr>
+                <w:rFonts w:ascii="Garamond" w:hAnsi="Garamond" w:cs="Arial"/>
+                <w:sz w:val="24"/>
+                <w:szCs w:val="24"/>
+              </w:rPr>
+              <w:t>+ teams.</w:t>
             </w:r>
           </w:p>
           <w:p>
@@ -2097,7 +1859,7 @@
         </w:tc>
         <w:tc>
           <w:tcPr>
-            <w:tcW w:w="947" w:type="dxa"/>
+            <w:tcW w:w="1080" w:type="dxa"/>
             <w:tcBorders>
               <w:top w:val="single" w:sz="4" w:space="0" w:color="auto"/>
             </w:tcBorders>
@@ -2122,7 +1884,7 @@
       </w:tr>
       <w:tr>
         <w:trPr>
-          <w:trHeight w:val="511"/>
+          <w:trHeight w:val="754"/>
           <w:jc w:val="center"/>
         </w:trPr>
         <w:tc>
@@ -2161,7 +1923,7 @@
         </w:tc>
         <w:tc>
           <w:tcPr>
-            <w:tcW w:w="947" w:type="dxa"/>
+            <w:tcW w:w="1080" w:type="dxa"/>
           </w:tcPr>
           <w:p>
             <w:pPr>
@@ -2222,7 +1984,7 @@
         </w:tc>
         <w:tc>
           <w:tcPr>
-            <w:tcW w:w="947" w:type="dxa"/>
+            <w:tcW w:w="1080" w:type="dxa"/>
           </w:tcPr>
           <w:p>
             <w:pPr>
@@ -2283,7 +2045,7 @@
         </w:tc>
         <w:tc>
           <w:tcPr>
-            <w:tcW w:w="947" w:type="dxa"/>
+            <w:tcW w:w="1080" w:type="dxa"/>
           </w:tcPr>
           <w:p>
             <w:pPr>
@@ -2344,7 +2106,7 @@
         </w:tc>
         <w:tc>
           <w:tcPr>
-            <w:tcW w:w="947" w:type="dxa"/>
+            <w:tcW w:w="1080" w:type="dxa"/>
             <w:tcBorders>
               <w:bottom w:val="single" w:sz="4" w:space="0" w:color="auto"/>
             </w:tcBorders>
@@ -2369,12 +2131,13 @@
       </w:tr>
       <w:tr>
         <w:trPr>
-          <w:trHeight w:val="1440"/>
+          <w:trHeight w:val="3453"/>
           <w:jc w:val="center"/>
         </w:trPr>
         <w:tc>
           <w:tcPr>
             <w:tcW w:w="1667" w:type="dxa"/>
+            <w:vMerge w:val="restart"/>
             <w:tcBorders>
               <w:top w:val="single" w:sz="4" w:space="0" w:color="auto"/>
             </w:tcBorders>
@@ -2396,11 +2159,29 @@
               </w:rPr>
               <w:t>Skills</w:t>
             </w:r>
+            <w:r>
+              <w:rPr>
+                <w:rFonts w:ascii="Garamond" w:hAnsi="Garamond" w:cs="Arial"/>
+                <w:sz w:val="30"/>
+                <w:szCs w:val="30"/>
+              </w:rPr>
+              <w:t>/</w:t>
+            </w:r>
+            <w:r>
+              <w:rPr>
+                <w:rFonts w:ascii="Garamond" w:hAnsi="Garamond" w:cs="Arial"/>
+                <w:sz w:val="30"/>
+                <w:szCs w:val="30"/>
+              </w:rPr>
+              <w:br/>
+              <w:t>Involvement</w:t>
+            </w:r>
           </w:p>
         </w:tc>
         <w:tc>
           <w:tcPr>
             <w:tcW w:w="8950" w:type="dxa"/>
+            <w:vMerge w:val="restart"/>
             <w:tcBorders>
               <w:top w:val="single" w:sz="4" w:space="0" w:color="auto"/>
             </w:tcBorders>
@@ -2485,31 +2266,7 @@
                 <w:sz w:val="24"/>
                 <w:szCs w:val="24"/>
               </w:rPr>
-              <w:t xml:space="preserve"> </w:t>
-            </w:r>
-            <w:r>
-              <w:rPr>
-                <w:rFonts w:ascii="Garamond" w:hAnsi="Garamond" w:cs="Arial"/>
-                <w:sz w:val="24"/>
-                <w:szCs w:val="24"/>
-              </w:rPr>
-              <w:t xml:space="preserve">Java, </w:t>
-            </w:r>
-            <w:r>
-              <w:rPr>
-                <w:rFonts w:ascii="Garamond" w:hAnsi="Garamond" w:cs="Arial"/>
-                <w:sz w:val="24"/>
-                <w:szCs w:val="24"/>
-              </w:rPr>
-              <w:t>Shell scripts, R</w:t>
-            </w:r>
-            <w:r>
-              <w:rPr>
-                <w:rFonts w:ascii="Garamond" w:hAnsi="Garamond" w:cs="Arial"/>
-                <w:sz w:val="24"/>
-                <w:szCs w:val="24"/>
-              </w:rPr>
-              <w:t>, Android Studio</w:t>
+              <w:t xml:space="preserve"> Java, Shell scripts, R, Android Studio</w:t>
             </w:r>
           </w:p>
           <w:p>
@@ -2571,7 +2328,75 @@
                 <w:sz w:val="24"/>
                 <w:szCs w:val="24"/>
               </w:rPr>
-              <w:t>Linux</w:t>
+              <w:t>Linux, Git, SVN</w:t>
+            </w:r>
+          </w:p>
+          <w:p>
+            <w:pPr>
+              <w:spacing w:before="60"/>
+              <w:rPr>
+                <w:rFonts w:ascii="Garamond" w:hAnsi="Garamond" w:cs="Arial"/>
+                <w:sz w:val="24"/>
+                <w:szCs w:val="24"/>
+              </w:rPr>
+            </w:pPr>
+            <w:r>
+              <w:rPr>
+                <w:rFonts w:ascii="Garamond" w:hAnsi="Garamond" w:cs="Arial"/>
+                <w:b/>
+                <w:sz w:val="24"/>
+                <w:szCs w:val="24"/>
+              </w:rPr>
+              <w:t>Software</w:t>
+            </w:r>
+            <w:r>
+              <w:rPr>
+                <w:rFonts w:ascii="Garamond" w:hAnsi="Garamond" w:cs="Arial"/>
+                <w:b/>
+                <w:sz w:val="24"/>
+                <w:szCs w:val="24"/>
+              </w:rPr>
+              <w:t xml:space="preserve">: </w:t>
+            </w:r>
+            <w:r>
+              <w:rPr>
+                <w:rFonts w:ascii="Garamond" w:hAnsi="Garamond" w:cs="Arial"/>
+                <w:sz w:val="24"/>
+                <w:szCs w:val="24"/>
+              </w:rPr>
+              <w:t>Solid</w:t>
+            </w:r>
+            <w:r>
+              <w:rPr>
+                <w:rFonts w:ascii="Garamond" w:hAnsi="Garamond" w:cs="Arial"/>
+                <w:sz w:val="24"/>
+                <w:szCs w:val="24"/>
+              </w:rPr>
+              <w:t>Works, SketchU</w:t>
+            </w:r>
+            <w:r>
+              <w:rPr>
+                <w:rFonts w:ascii="Garamond" w:hAnsi="Garamond" w:cs="Arial"/>
+                <w:sz w:val="24"/>
+                <w:szCs w:val="24"/>
+              </w:rPr>
+              <w:t xml:space="preserve">p, </w:t>
+            </w:r>
+            <w:r>
+              <w:rPr>
+                <w:rFonts w:ascii="Garamond" w:hAnsi="Garamond" w:cs="Arial"/>
+                <w:sz w:val="24"/>
+                <w:szCs w:val="24"/>
+              </w:rPr>
+              <w:t>EAGLE</w:t>
+            </w:r>
+            <w:r>
+              <w:rPr>
+                <w:rFonts w:ascii="Garamond" w:hAnsi="Garamond" w:cs="Arial"/>
+                <w:sz w:val="24"/>
+                <w:szCs w:val="24"/>
+              </w:rPr>
+              <w:t xml:space="preserve"> CAD</w:t>
             </w:r>
             <w:r>
               <w:rPr>
@@ -2587,7 +2412,7 @@
                 <w:sz w:val="24"/>
                 <w:szCs w:val="24"/>
               </w:rPr>
-              <w:t>Git, SVN</w:t>
+              <w:t>Photoshop</w:t>
             </w:r>
           </w:p>
           <w:p>
@@ -2606,8 +2431,26 @@
                 <w:sz w:val="24"/>
                 <w:szCs w:val="24"/>
               </w:rPr>
-              <w:t>Software</w:t>
-            </w:r>
+              <w:t xml:space="preserve">Electronics: </w:t>
+            </w:r>
+            <w:r>
+              <w:rPr>
+                <w:rFonts w:ascii="Garamond" w:hAnsi="Garamond" w:cs="Arial"/>
+                <w:sz w:val="24"/>
+                <w:szCs w:val="24"/>
+              </w:rPr>
+              <w:t>Extensive Arduino and PIC microcontroller experience</w:t>
+            </w:r>
+          </w:p>
+          <w:p>
+            <w:pPr>
+              <w:spacing w:before="60"/>
+              <w:rPr>
+                <w:rFonts w:ascii="Garamond" w:hAnsi="Garamond" w:cs="Arial"/>
+                <w:sz w:val="24"/>
+                <w:szCs w:val="24"/>
+              </w:rPr>
+            </w:pPr>
             <w:r>
               <w:rPr>
                 <w:rFonts w:ascii="Garamond" w:hAnsi="Garamond" w:cs="Arial"/>
@@ -2615,67 +2458,59 @@
                 <w:sz w:val="24"/>
                 <w:szCs w:val="24"/>
               </w:rPr>
-              <w:t xml:space="preserve">: </w:t>
-            </w:r>
-            <w:r>
-              <w:rPr>
-                <w:rFonts w:ascii="Garamond" w:hAnsi="Garamond" w:cs="Arial"/>
-                <w:sz w:val="24"/>
-                <w:szCs w:val="24"/>
-              </w:rPr>
-              <w:t>Solid</w:t>
-            </w:r>
-            <w:r>
-              <w:rPr>
-                <w:rFonts w:ascii="Garamond" w:hAnsi="Garamond" w:cs="Arial"/>
-                <w:sz w:val="24"/>
-                <w:szCs w:val="24"/>
-              </w:rPr>
-              <w:t>Works, SketchU</w:t>
-            </w:r>
-            <w:r>
-              <w:rPr>
-                <w:rFonts w:ascii="Garamond" w:hAnsi="Garamond" w:cs="Arial"/>
-                <w:sz w:val="24"/>
-                <w:szCs w:val="24"/>
-              </w:rPr>
-              <w:t xml:space="preserve">p, </w:t>
-            </w:r>
-            <w:r>
-              <w:rPr>
-                <w:rFonts w:ascii="Garamond" w:hAnsi="Garamond" w:cs="Arial"/>
-                <w:sz w:val="24"/>
-                <w:szCs w:val="24"/>
-              </w:rPr>
-              <w:t>EAGLE</w:t>
-            </w:r>
-            <w:r>
-              <w:rPr>
-                <w:rFonts w:ascii="Garamond" w:hAnsi="Garamond" w:cs="Arial"/>
-                <w:sz w:val="24"/>
-                <w:szCs w:val="24"/>
-              </w:rPr>
-              <w:t xml:space="preserve"> CAD</w:t>
-            </w:r>
-            <w:r>
-              <w:rPr>
-                <w:rFonts w:ascii="Garamond" w:hAnsi="Garamond" w:cs="Arial"/>
-                <w:sz w:val="24"/>
-                <w:szCs w:val="24"/>
-              </w:rPr>
-              <w:t xml:space="preserve">, </w:t>
-            </w:r>
-            <w:r>
-              <w:rPr>
-                <w:rFonts w:ascii="Garamond" w:hAnsi="Garamond" w:cs="Arial"/>
-                <w:sz w:val="24"/>
-                <w:szCs w:val="24"/>
-              </w:rPr>
-              <w:t>Photoshop</w:t>
-            </w:r>
-          </w:p>
-          <w:p>
-            <w:pPr>
+              <w:t xml:space="preserve">Languages: </w:t>
+            </w:r>
+            <w:r>
+              <w:rPr>
+                <w:rFonts w:ascii="Garamond" w:hAnsi="Garamond" w:cs="Arial"/>
+                <w:sz w:val="24"/>
+                <w:szCs w:val="24"/>
+              </w:rPr>
+              <w:t>Spanish (intermediate l</w:t>
+            </w:r>
+            <w:r>
+              <w:rPr>
+                <w:rFonts w:ascii="Garamond" w:hAnsi="Garamond" w:cs="Arial"/>
+                <w:sz w:val="24"/>
+                <w:szCs w:val="24"/>
+              </w:rPr>
+              <w:t>evel</w:t>
+            </w:r>
+            <w:r>
+              <w:rPr>
+                <w:rFonts w:ascii="Garamond" w:hAnsi="Garamond" w:cs="Arial"/>
+                <w:sz w:val="24"/>
+                <w:szCs w:val="24"/>
+              </w:rPr>
+              <w:t>)</w:t>
+            </w:r>
+          </w:p>
+          <w:p>
+            <w:pPr>
+              <w:spacing w:before="60" w:after="60"/>
+              <w:rPr>
+                <w:rFonts w:ascii="Garamond" w:hAnsi="Garamond" w:cs="Arial"/>
+                <w:sz w:val="24"/>
+                <w:szCs w:val="24"/>
+              </w:rPr>
+            </w:pPr>
+            <w:r>
+              <w:rPr>
+                <w:rFonts w:ascii="Garamond" w:hAnsi="Garamond" w:cs="Arial"/>
+                <w:b/>
+                <w:sz w:val="24"/>
+                <w:szCs w:val="24"/>
+              </w:rPr>
+              <w:t>Involvement:</w:t>
+            </w:r>
+          </w:p>
+          <w:p>
+            <w:pPr>
+              <w:pStyle w:val="ListParagraph"/>
+              <w:numPr>
+                <w:ilvl w:val="0"/>
+                <w:numId w:val="16"/>
+              </w:numPr>
               <w:spacing w:before="60"/>
               <w:rPr>
                 <w:rFonts w:ascii="Garamond" w:hAnsi="Garamond" w:cs="Arial"/>
@@ -2686,32 +2521,19 @@
             <w:r>
               <w:rPr>
                 <w:rFonts w:ascii="Garamond" w:hAnsi="Garamond" w:cs="Arial"/>
-                <w:b/>
-                <w:sz w:val="24"/>
-                <w:szCs w:val="24"/>
-              </w:rPr>
-              <w:t>Electronics</w:t>
-            </w:r>
-            <w:r>
-              <w:rPr>
-                <w:rFonts w:ascii="Garamond" w:hAnsi="Garamond" w:cs="Arial"/>
-                <w:b/>
-                <w:sz w:val="24"/>
-                <w:szCs w:val="24"/>
-              </w:rPr>
-              <w:t xml:space="preserve">: </w:t>
-            </w:r>
-            <w:r>
-              <w:rPr>
-                <w:rFonts w:ascii="Garamond" w:hAnsi="Garamond" w:cs="Arial"/>
-                <w:sz w:val="24"/>
-                <w:szCs w:val="24"/>
-              </w:rPr>
-              <w:t>Extensive Arduino and PIC microcontroller experience</w:t>
-            </w:r>
-          </w:p>
-          <w:p>
-            <w:pPr>
+                <w:sz w:val="24"/>
+                <w:szCs w:val="24"/>
+              </w:rPr>
+              <w:t>TA (1 year), Resident Assistant (2 years), and C++ Tutor (1 year)</w:t>
+            </w:r>
+          </w:p>
+          <w:p>
+            <w:pPr>
+              <w:pStyle w:val="ListParagraph"/>
+              <w:numPr>
+                <w:ilvl w:val="0"/>
+                <w:numId w:val="16"/>
+              </w:numPr>
               <w:spacing w:before="60"/>
               <w:rPr>
                 <w:rFonts w:ascii="Garamond" w:hAnsi="Garamond" w:cs="Arial"/>
@@ -2722,33 +2544,72 @@
             <w:r>
               <w:rPr>
                 <w:rFonts w:ascii="Garamond" w:hAnsi="Garamond" w:cs="Arial"/>
-                <w:b/>
-                <w:sz w:val="24"/>
-                <w:szCs w:val="24"/>
-              </w:rPr>
-              <w:t xml:space="preserve">Spanish: </w:t>
-            </w:r>
-            <w:r>
-              <w:rPr>
-                <w:rFonts w:ascii="Garamond" w:hAnsi="Garamond" w:cs="Arial"/>
-                <w:sz w:val="24"/>
-                <w:szCs w:val="24"/>
-              </w:rPr>
-              <w:t>Intermediate L</w:t>
-            </w:r>
-            <w:r>
-              <w:rPr>
-                <w:rFonts w:ascii="Garamond" w:hAnsi="Garamond" w:cs="Arial"/>
-                <w:sz w:val="24"/>
-                <w:szCs w:val="24"/>
-              </w:rPr>
-              <w:t>evel</w:t>
+                <w:sz w:val="24"/>
+                <w:szCs w:val="24"/>
+              </w:rPr>
+              <w:t>UMBC Environmental Task Force Club</w:t>
+            </w:r>
+          </w:p>
+          <w:p>
+            <w:pPr>
+              <w:pStyle w:val="ListParagraph"/>
+              <w:numPr>
+                <w:ilvl w:val="0"/>
+                <w:numId w:val="16"/>
+              </w:numPr>
+              <w:spacing w:before="60"/>
+              <w:rPr>
+                <w:rFonts w:ascii="Garamond" w:hAnsi="Garamond" w:cs="Arial"/>
+                <w:sz w:val="24"/>
+                <w:szCs w:val="24"/>
+              </w:rPr>
+            </w:pPr>
+            <w:r>
+              <w:rPr>
+                <w:rFonts w:ascii="Garamond" w:hAnsi="Garamond" w:cs="Arial"/>
+                <w:sz w:val="24"/>
+                <w:szCs w:val="24"/>
+              </w:rPr>
+              <w:t>UMBC Hackers Club</w:t>
+            </w:r>
+            <w:bookmarkStart w:id="0" w:name="_GoBack"/>
+            <w:bookmarkEnd w:id="0"/>
+            <w:r>
+              <w:rPr>
+                <w:rFonts w:ascii="Garamond" w:hAnsi="Garamond" w:cs="Arial"/>
+                <w:sz w:val="24"/>
+                <w:szCs w:val="24"/>
+              </w:rPr>
+              <w:t xml:space="preserve"> (participated in 5 Hackathons)</w:t>
+            </w:r>
+          </w:p>
+          <w:p>
+            <w:pPr>
+              <w:pStyle w:val="ListParagraph"/>
+              <w:numPr>
+                <w:ilvl w:val="0"/>
+                <w:numId w:val="16"/>
+              </w:numPr>
+              <w:spacing w:before="60"/>
+              <w:rPr>
+                <w:rFonts w:ascii="Garamond" w:hAnsi="Garamond" w:cs="Arial"/>
+                <w:sz w:val="24"/>
+                <w:szCs w:val="24"/>
+              </w:rPr>
+            </w:pPr>
+            <w:r>
+              <w:rPr>
+                <w:rFonts w:ascii="Garamond" w:hAnsi="Garamond" w:cs="Arial"/>
+                <w:sz w:val="24"/>
+                <w:szCs w:val="24"/>
+              </w:rPr>
+              <w:t>Eagle Scout</w:t>
             </w:r>
           </w:p>
         </w:tc>
         <w:tc>
           <w:tcPr>
-            <w:tcW w:w="947" w:type="dxa"/>
+            <w:tcW w:w="1080" w:type="dxa"/>
             <w:tcBorders>
               <w:top w:val="single" w:sz="4" w:space="0" w:color="auto"/>
             </w:tcBorders>
@@ -2761,6 +2622,66 @@
                 <w:sz w:val="24"/>
               </w:rPr>
             </w:pPr>
+          </w:p>
+        </w:tc>
+      </w:tr>
+      <w:tr>
+        <w:trPr>
+          <w:trHeight w:val="360"/>
+          <w:jc w:val="center"/>
+        </w:trPr>
+        <w:tc>
+          <w:tcPr>
+            <w:tcW w:w="1667" w:type="dxa"/>
+            <w:vMerge/>
+          </w:tcPr>
+          <w:p>
+            <w:pPr>
+              <w:spacing w:before="60"/>
+              <w:rPr>
+                <w:rFonts w:ascii="Garamond" w:hAnsi="Garamond" w:cs="Arial"/>
+                <w:sz w:val="30"/>
+                <w:szCs w:val="30"/>
+              </w:rPr>
+            </w:pPr>
+          </w:p>
+        </w:tc>
+        <w:tc>
+          <w:tcPr>
+            <w:tcW w:w="8950" w:type="dxa"/>
+            <w:vMerge/>
+          </w:tcPr>
+          <w:p>
+            <w:pPr>
+              <w:spacing w:before="60"/>
+              <w:rPr>
+                <w:rFonts w:ascii="Garamond" w:hAnsi="Garamond" w:cs="Arial"/>
+                <w:b/>
+                <w:sz w:val="24"/>
+                <w:szCs w:val="24"/>
+              </w:rPr>
+            </w:pPr>
+          </w:p>
+        </w:tc>
+        <w:tc>
+          <w:tcPr>
+            <w:tcW w:w="1080" w:type="dxa"/>
+          </w:tcPr>
+          <w:p>
+            <w:pPr>
+              <w:spacing w:before="60"/>
+              <w:rPr>
+                <w:rFonts w:ascii="Garamond" w:hAnsi="Garamond" w:cs="Arial"/>
+                <w:sz w:val="24"/>
+              </w:rPr>
+            </w:pPr>
+            <w:r>
+              <w:rPr>
+                <w:rFonts w:ascii="Garamond" w:hAnsi="Garamond" w:cs="Arial"/>
+                <w:sz w:val="24"/>
+              </w:rPr>
+              <w:t>2014</w:t>
+            </w:r>
           </w:p>
         </w:tc>
       </w:tr>
@@ -2776,7 +2697,7 @@
     </w:p>
     <w:sectPr>
       <w:pgSz w:w="12240" w:h="15840"/>
-      <w:pgMar w:top="245" w:right="245" w:bottom="245" w:left="245" w:header="720" w:footer="720" w:gutter="0"/>
+      <w:pgMar w:top="346" w:right="245" w:bottom="245" w:left="245" w:header="720" w:footer="720" w:gutter="0"/>
       <w:cols w:space="720"/>
       <w:docGrid w:linePitch="360"/>
     </w:sectPr>
@@ -4498,6 +4419,9 @@
   </w:num>
   <w:num w:numId="15">
     <w:abstractNumId w:val="10"/>
+  </w:num>
+  <w:num w:numId="16">
+    <w:abstractNumId w:val="2"/>
   </w:num>
 </w:numbering>
 </file>
@@ -5334,7 +5258,7 @@
 </file>
 
 <file path=customXml/itemProps1.xml><?xml version="1.0" encoding="utf-8"?>
-<ds:datastoreItem xmlns:ds="http://schemas.openxmlformats.org/officeDocument/2006/customXml" ds:itemID="{2343EA92-8A86-4D17-A078-6274FEF0CB7B}">
+<ds:datastoreItem xmlns:ds="http://schemas.openxmlformats.org/officeDocument/2006/customXml" ds:itemID="{F01ECF20-FA76-4291-ABF5-B6B120EA84D5}">
   <ds:schemaRefs>
     <ds:schemaRef ds:uri="http://schemas.openxmlformats.org/officeDocument/2006/bibliography"/>
   </ds:schemaRefs>

</xml_diff>